<commit_message>
* PeFile example. (Deprecates ExportDump and ImportDump) * 'Fix' module enumeration to only enumerate modules with matching architecture. * Todo update.
</commit_message>
<xml_diff>
--- a/trunk/Todo.docx
+++ b/trunk/Todo.docx
@@ -6,11 +6,9 @@
       <w:pPr>
         <w:pStyle w:val="Title"/>
       </w:pPr>
-      <w:proofErr w:type="spellStart"/>
       <w:r>
         <w:t>Todo</w:t>
       </w:r>
-      <w:proofErr w:type="spellEnd"/>
     </w:p>
     <w:p>
       <w:pPr>
@@ -45,13 +43,8 @@
           <w:numId w:val="1"/>
         </w:numPr>
       </w:pPr>
-      <w:proofErr w:type="spellStart"/>
-      <w:r>
-        <w:t>QuickBook</w:t>
-      </w:r>
-      <w:proofErr w:type="spellEnd"/>
-      <w:r>
-        <w:t xml:space="preserve"> generated.</w:t>
+      <w:r>
+        <w:t>QuickBook generated.</w:t>
       </w:r>
     </w:p>
     <w:p>
@@ -122,13 +115,8 @@
           <w:numId w:val="1"/>
         </w:numPr>
       </w:pPr>
-      <w:proofErr w:type="spellStart"/>
-      <w:r>
-        <w:t>Cleanup</w:t>
-      </w:r>
-      <w:proofErr w:type="spellEnd"/>
-      <w:r>
-        <w:t xml:space="preserve"> and in-source documentation.</w:t>
+      <w:r>
+        <w:t>Cleanup and in-source documentation.</w:t>
       </w:r>
     </w:p>
     <w:p>
@@ -202,13 +190,8 @@
           <w:numId w:val="1"/>
         </w:numPr>
       </w:pPr>
-      <w:proofErr w:type="spellStart"/>
-      <w:r>
-        <w:t>Cleanup</w:t>
-      </w:r>
-      <w:proofErr w:type="spellEnd"/>
-      <w:r>
-        <w:t xml:space="preserve"> and in-source documentation.</w:t>
+      <w:r>
+        <w:t>Cleanup and in-source documentation.</w:t>
       </w:r>
     </w:p>
     <w:p>
@@ -268,15 +251,7 @@
         </w:numPr>
       </w:pPr>
       <w:r>
-        <w:t xml:space="preserve">Improve exception-safety guarantees. (Rollback support </w:t>
-      </w:r>
-      <w:proofErr w:type="spellStart"/>
-      <w:r>
-        <w:t>etc</w:t>
-      </w:r>
-      <w:proofErr w:type="spellEnd"/>
-      <w:r>
-        <w:t>)</w:t>
+        <w:t>Improve exception-safety guarantees. (Rollback support etc)</w:t>
       </w:r>
     </w:p>
     <w:p>
@@ -300,52 +275,31 @@
         </w:numPr>
       </w:pPr>
       <w:r>
-        <w:t>Fix all ‘</w:t>
-      </w:r>
-      <w:proofErr w:type="spellStart"/>
-      <w:r>
-        <w:t>fixme</w:t>
-      </w:r>
-      <w:proofErr w:type="spellEnd"/>
-      <w:r>
-        <w:t>’ items in code.</w:t>
-      </w:r>
-    </w:p>
-    <w:p>
-      <w:pPr>
-        <w:pStyle w:val="ListParagraph"/>
-        <w:numPr>
-          <w:ilvl w:val="1"/>
-          <w:numId w:val="1"/>
-        </w:numPr>
-      </w:pPr>
-      <w:proofErr w:type="spellStart"/>
-      <w:r>
-        <w:t>Const</w:t>
-      </w:r>
-      <w:proofErr w:type="spellEnd"/>
-      <w:r>
-        <w:t xml:space="preserve"> correctness.</w:t>
-      </w:r>
-    </w:p>
-    <w:p>
-      <w:pPr>
-        <w:pStyle w:val="ListParagraph"/>
-        <w:numPr>
-          <w:ilvl w:val="1"/>
-          <w:numId w:val="1"/>
-        </w:numPr>
-      </w:pPr>
-      <w:r>
-        <w:t xml:space="preserve">Fix API to support pointers to </w:t>
-      </w:r>
-      <w:proofErr w:type="spellStart"/>
-      <w:r>
-        <w:t>const</w:t>
-      </w:r>
-      <w:proofErr w:type="spellEnd"/>
-      <w:r>
-        <w:t xml:space="preserve"> data where possible (rather than using PVOID everywhere).</w:t>
+        <w:t>Fix all ‘fixme’ items in code.</w:t>
+      </w:r>
+    </w:p>
+    <w:p>
+      <w:pPr>
+        <w:pStyle w:val="ListParagraph"/>
+        <w:numPr>
+          <w:ilvl w:val="1"/>
+          <w:numId w:val="1"/>
+        </w:numPr>
+      </w:pPr>
+      <w:r>
+        <w:t>Const correctness.</w:t>
+      </w:r>
+    </w:p>
+    <w:p>
+      <w:pPr>
+        <w:pStyle w:val="ListParagraph"/>
+        <w:numPr>
+          <w:ilvl w:val="1"/>
+          <w:numId w:val="1"/>
+        </w:numPr>
+      </w:pPr>
+      <w:r>
+        <w:t>Fix API to support pointers to const data where possible (rather than using PVOID everywhere).</w:t>
       </w:r>
     </w:p>
     <w:p>
@@ -399,15 +353,7 @@
         </w:numPr>
       </w:pPr>
       <w:r>
-        <w:t xml:space="preserve">Compile time checks to ensure MSVC, Boost, </w:t>
-      </w:r>
-      <w:proofErr w:type="spellStart"/>
-      <w:r>
-        <w:t>etc</w:t>
-      </w:r>
-      <w:proofErr w:type="spellEnd"/>
-      <w:r>
-        <w:t xml:space="preserve"> meet the minimum requirements.</w:t>
+        <w:t>Compile time checks to ensure MSVC, Boost, etc meet the minimum requirements.</w:t>
       </w:r>
     </w:p>
     <w:p>
@@ -430,21 +376,8 @@
           <w:numId w:val="1"/>
         </w:numPr>
       </w:pPr>
-      <w:proofErr w:type="spellStart"/>
-      <w:r>
-        <w:t>Config</w:t>
-      </w:r>
-      <w:proofErr w:type="spellEnd"/>
-      <w:r>
-        <w:t xml:space="preserve"> header to account for differences in compilers (or compiler versions). Consider </w:t>
-      </w:r>
-      <w:proofErr w:type="spellStart"/>
-      <w:r>
-        <w:t>Boost.Config</w:t>
-      </w:r>
-      <w:proofErr w:type="spellEnd"/>
-      <w:r>
-        <w:t>.</w:t>
+      <w:r>
+        <w:t>Config header to account for differences in compilers (or compiler versions). Consider Boost.Config.</w:t>
       </w:r>
     </w:p>
     <w:p>
@@ -562,15 +495,7 @@
         </w:numPr>
       </w:pPr>
       <w:r>
-        <w:t xml:space="preserve">Digital signature (for build bot, WER, </w:t>
-      </w:r>
-      <w:proofErr w:type="spellStart"/>
-      <w:r>
-        <w:t>etc</w:t>
-      </w:r>
-      <w:proofErr w:type="spellEnd"/>
-      <w:r>
-        <w:t>).</w:t>
+        <w:t>Digital signature (for build bot, WER, etc).</w:t>
       </w:r>
     </w:p>
     <w:p>
@@ -618,43 +543,19 @@
         </w:numPr>
       </w:pPr>
       <w:r>
-        <w:t>Clean up APIs returning pairs/tuples/</w:t>
-      </w:r>
-      <w:proofErr w:type="spellStart"/>
-      <w:r>
-        <w:t>etc</w:t>
-      </w:r>
-      <w:proofErr w:type="spellEnd"/>
-      <w:r>
-        <w:t xml:space="preserve"> to return objects with named fields and/or getters.</w:t>
-      </w:r>
-    </w:p>
-    <w:p>
-      <w:pPr>
-        <w:pStyle w:val="ListParagraph"/>
-        <w:numPr>
-          <w:ilvl w:val="1"/>
-          <w:numId w:val="1"/>
-        </w:numPr>
-      </w:pPr>
-      <w:r>
-        <w:t>STL compatible function objects. (e.g. ‘</w:t>
-      </w:r>
-      <w:proofErr w:type="spellStart"/>
-      <w:r>
-        <w:t>MemoryMgr</w:t>
-      </w:r>
-      <w:proofErr w:type="spellEnd"/>
-      <w:r>
-        <w:t xml:space="preserve">::Read&lt;T&gt;’ should return a functor for use in algorithms such as </w:t>
-      </w:r>
-      <w:proofErr w:type="spellStart"/>
-      <w:r>
-        <w:t>generate_n</w:t>
-      </w:r>
-      <w:proofErr w:type="spellEnd"/>
-      <w:r>
-        <w:t>.)</w:t>
+        <w:t>Clean up APIs returning pairs/tuples/etc to return objects with named fields and/or getters.</w:t>
+      </w:r>
+    </w:p>
+    <w:p>
+      <w:pPr>
+        <w:pStyle w:val="ListParagraph"/>
+        <w:numPr>
+          <w:ilvl w:val="1"/>
+          <w:numId w:val="1"/>
+        </w:numPr>
+      </w:pPr>
+      <w:r>
+        <w:t>STL compatible function objects. (e.g. ‘MemoryMgr::Read&lt;T&gt;’ should return a functor for use in algorithms such as generate_n.)</w:t>
       </w:r>
     </w:p>
     <w:p>
@@ -666,42 +567,10 @@
         </w:numPr>
       </w:pPr>
       <w:r>
-        <w:t xml:space="preserve">Consider using </w:t>
-      </w:r>
-      <w:proofErr w:type="spellStart"/>
-      <w:r>
-        <w:t>Boost.Phoenix</w:t>
-      </w:r>
-      <w:proofErr w:type="spellEnd"/>
-      <w:r>
-        <w:t xml:space="preserve"> to provide lazy expression evaluation and allow richer functionality. (e.g. ‘</w:t>
-      </w:r>
-      <w:proofErr w:type="spellStart"/>
-      <w:r>
-        <w:t>MemoryMgr</w:t>
-      </w:r>
-      <w:proofErr w:type="spellEnd"/>
-      <w:r>
-        <w:t>::Read&lt;T&gt;’(</w:t>
-      </w:r>
-      <w:proofErr w:type="spellStart"/>
-      <w:r>
-        <w:t>Addr</w:t>
-      </w:r>
-      <w:proofErr w:type="spellEnd"/>
-      <w:r>
-        <w:t>++) where expression</w:t>
-      </w:r>
-      <w:r>
-        <w:t xml:space="preserve"> ‘</w:t>
-      </w:r>
-      <w:proofErr w:type="spellStart"/>
-      <w:r>
-        <w:t>Addr</w:t>
-      </w:r>
-      <w:proofErr w:type="spellEnd"/>
-      <w:r>
-        <w:t>++’ is evaluated on every call, with state maintained across calls, or something to that effect. Needs mor</w:t>
+        <w:t>Consider using Boost.Phoenix to provide lazy expression evaluation and allow richer functionality. (e.g. ‘MemoryMgr::Read&lt;T&gt;’(Addr++) where expression</w:t>
+      </w:r>
+      <w:r>
+        <w:t xml:space="preserve"> ‘Addr++’ is evaluated on every call, with state maintained across calls, or something to that effect. Needs mor</w:t>
       </w:r>
       <w:r>
         <w:t>e</w:t>
@@ -725,15 +594,7 @@
         </w:numPr>
       </w:pPr>
       <w:r>
-        <w:t>Should probably be implemented as separate API, to avoid problems caused by implicit conversions and type deduction. (</w:t>
-      </w:r>
-      <w:proofErr w:type="gramStart"/>
-      <w:r>
-        <w:t>e.g</w:t>
-      </w:r>
-      <w:proofErr w:type="gramEnd"/>
-      <w:r>
-        <w:t>. auto will not behave as expected, function template type deduction will not behave as expected, etc.)</w:t>
+        <w:t>Should probably be implemented as separate API, to avoid problems caused by implicit conversions and type deduction. (e.g. auto will not behave as expected, function template type deduction will not behave as expected, etc.)</w:t>
       </w:r>
     </w:p>
     <w:p>
@@ -757,47 +618,7 @@
         </w:numPr>
       </w:pPr>
       <w:r>
-        <w:t>Investigate policy based design where appropriate. (</w:t>
-      </w:r>
-      <w:proofErr w:type="gramStart"/>
-      <w:r>
-        <w:t>e.g</w:t>
-      </w:r>
-      <w:proofErr w:type="gramEnd"/>
-      <w:r>
-        <w:t xml:space="preserve">. </w:t>
-      </w:r>
-      <w:proofErr w:type="spellStart"/>
-      <w:r>
-        <w:t>FindPattern</w:t>
-      </w:r>
-      <w:proofErr w:type="spellEnd"/>
-      <w:r>
-        <w:t xml:space="preserve"> offset style, </w:t>
-      </w:r>
-      <w:proofErr w:type="spellStart"/>
-      <w:r>
-        <w:t>PeFile</w:t>
-      </w:r>
-      <w:proofErr w:type="spellEnd"/>
-      <w:r>
-        <w:t xml:space="preserve"> file type, </w:t>
-      </w:r>
-      <w:proofErr w:type="spellStart"/>
-      <w:r>
-        <w:t>PeFile</w:t>
-      </w:r>
-      <w:proofErr w:type="spellEnd"/>
-      <w:r>
-        <w:t xml:space="preserve"> ‘</w:t>
-      </w:r>
-      <w:proofErr w:type="spellStart"/>
-      <w:r>
-        <w:t>bitness</w:t>
-      </w:r>
-      <w:proofErr w:type="spellEnd"/>
-      <w:r>
-        <w:t>’</w:t>
+        <w:t>Investigate policy based design where appropriate. (e.g. FindPattern offset style, PeFile file type, PeFile ‘bitness’</w:t>
       </w:r>
       <w:r>
         <w:t>, etc.)</w:t>
@@ -812,15 +633,7 @@
         </w:numPr>
       </w:pPr>
       <w:r>
-        <w:t xml:space="preserve">Improve API </w:t>
-      </w:r>
-      <w:proofErr w:type="spellStart"/>
-      <w:r>
-        <w:t>genericity</w:t>
-      </w:r>
-      <w:proofErr w:type="spellEnd"/>
-      <w:r>
-        <w:t>.</w:t>
+        <w:t>Improve API genericity.</w:t>
       </w:r>
     </w:p>
     <w:p>
@@ -892,15 +705,7 @@
         </w:numPr>
       </w:pPr>
       <w:r>
-        <w:t>Pointer-to-</w:t>
-      </w:r>
-      <w:proofErr w:type="spellStart"/>
-      <w:r>
-        <w:t>impl</w:t>
-      </w:r>
-      <w:proofErr w:type="spellEnd"/>
-      <w:r>
-        <w:t xml:space="preserve"> idiom.</w:t>
+        <w:t>Pointer-to-impl idiom.</w:t>
       </w:r>
     </w:p>
     <w:p>
@@ -924,15 +729,7 @@
         </w:numPr>
       </w:pPr>
       <w:r>
-        <w:t xml:space="preserve">PCH support using </w:t>
-      </w:r>
-      <w:proofErr w:type="spellStart"/>
-      <w:r>
-        <w:t>Boost.Build</w:t>
-      </w:r>
-      <w:proofErr w:type="spellEnd"/>
-      <w:r>
-        <w:t>.</w:t>
+        <w:t>PCH support using Boost.Build.</w:t>
       </w:r>
     </w:p>
     <w:p>
@@ -967,13 +764,8 @@
           <w:numId w:val="1"/>
         </w:numPr>
       </w:pPr>
-      <w:proofErr w:type="spellStart"/>
-      <w:r>
-        <w:t>Todo</w:t>
-      </w:r>
-      <w:proofErr w:type="spellEnd"/>
-      <w:r>
-        <w:t xml:space="preserve"> list.</w:t>
+      <w:r>
+        <w:t>Todo list.</w:t>
       </w:r>
     </w:p>
     <w:p>
@@ -1009,57 +801,25 @@
         </w:numPr>
       </w:pPr>
       <w:r>
-        <w:t xml:space="preserve">Maintain a </w:t>
-      </w:r>
-      <w:proofErr w:type="spellStart"/>
-      <w:r>
-        <w:t>changelog</w:t>
-      </w:r>
-      <w:proofErr w:type="spellEnd"/>
-      <w:r>
-        <w:t>.</w:t>
-      </w:r>
-    </w:p>
-    <w:p>
-      <w:pPr>
-        <w:pStyle w:val="ListParagraph"/>
-        <w:numPr>
-          <w:ilvl w:val="0"/>
-          <w:numId w:val="1"/>
-        </w:numPr>
-      </w:pPr>
-      <w:r>
-        <w:t xml:space="preserve">Performance improvements in potential bottlenecks (e.g. Iterators, Scanner, </w:t>
-      </w:r>
-      <w:proofErr w:type="spellStart"/>
-      <w:r>
-        <w:t>PeLib</w:t>
-      </w:r>
-      <w:proofErr w:type="spellEnd"/>
-      <w:r>
-        <w:t>,</w:t>
-      </w:r>
-      <w:r>
-        <w:t xml:space="preserve"> </w:t>
-      </w:r>
-      <w:proofErr w:type="spellStart"/>
-      <w:r>
-        <w:t>FindPattern</w:t>
-      </w:r>
-      <w:proofErr w:type="spellEnd"/>
-      <w:r>
-        <w:t>,</w:t>
-      </w:r>
-      <w:r>
-        <w:t xml:space="preserve"> </w:t>
-      </w:r>
-      <w:proofErr w:type="spellStart"/>
-      <w:r>
-        <w:t>etc</w:t>
-      </w:r>
-      <w:proofErr w:type="spellEnd"/>
-      <w:r>
-        <w:t>)</w:t>
+        <w:t>Maintain a changelog.</w:t>
+      </w:r>
+    </w:p>
+    <w:p>
+      <w:pPr>
+        <w:pStyle w:val="ListParagraph"/>
+        <w:numPr>
+          <w:ilvl w:val="0"/>
+          <w:numId w:val="1"/>
+        </w:numPr>
+      </w:pPr>
+      <w:r>
+        <w:t>Performance improvements in potential bottlenecks (e.g. Iterators, Scanner, PeLib,</w:t>
+      </w:r>
+      <w:r>
+        <w:t xml:space="preserve"> FindPattern,</w:t>
+      </w:r>
+      <w:r>
+        <w:t xml:space="preserve"> etc)</w:t>
       </w:r>
       <w:r>
         <w:t>.</w:t>
@@ -1083,15 +843,7 @@
       </w:pPr>
       <w:r>
         <w:lastRenderedPageBreak/>
-        <w:t xml:space="preserve">Helper service to run </w:t>
-      </w:r>
-      <w:proofErr w:type="spellStart"/>
-      <w:r>
-        <w:t>HadesMem</w:t>
-      </w:r>
-      <w:proofErr w:type="spellEnd"/>
-      <w:r>
-        <w:t xml:space="preserve"> tools as ‘SYSTEM’ for when manipulation certain protected/critical processes (running in separate desktops, sessions, etc.).</w:t>
+        <w:t>Helper service to run HadesMem tools as ‘SYSTEM’ for when manipulation certain protected/critical processes (running in separate desktops, sessions, etc.).</w:t>
       </w:r>
     </w:p>
     <w:p>
@@ -1259,15 +1011,7 @@
         </w:numPr>
       </w:pPr>
       <w:r>
-        <w:t xml:space="preserve">No ‘external’ (read: </w:t>
-      </w:r>
-      <w:proofErr w:type="spellStart"/>
-      <w:r>
-        <w:t>MMHelper</w:t>
-      </w:r>
-      <w:proofErr w:type="spellEnd"/>
-      <w:r>
-        <w:t>) dependencies.</w:t>
+        <w:t>No ‘external’ (read: MMHelper) dependencies.</w:t>
       </w:r>
     </w:p>
     <w:p>
@@ -1315,23 +1059,7 @@
         </w:numPr>
       </w:pPr>
       <w:r>
-        <w:t xml:space="preserve">Custom </w:t>
-      </w:r>
-      <w:proofErr w:type="spellStart"/>
-      <w:r>
-        <w:t>GetModuleHandle</w:t>
-      </w:r>
-      <w:proofErr w:type="spellEnd"/>
-      <w:r>
-        <w:t xml:space="preserve">, </w:t>
-      </w:r>
-      <w:proofErr w:type="spellStart"/>
-      <w:r>
-        <w:t>GetProcAddress</w:t>
-      </w:r>
-      <w:proofErr w:type="spellEnd"/>
-      <w:r>
-        <w:t>, etc.</w:t>
+        <w:t>Custom GetModuleHandle, GetProcAddress, etc.</w:t>
       </w:r>
     </w:p>
     <w:p>
@@ -1344,6 +1072,18 @@
       </w:pPr>
       <w:r>
         <w:t>Cheat Engine ‘replacement’.</w:t>
+      </w:r>
+    </w:p>
+    <w:p>
+      <w:pPr>
+        <w:pStyle w:val="ListParagraph"/>
+        <w:numPr>
+          <w:ilvl w:val="0"/>
+          <w:numId w:val="1"/>
+        </w:numPr>
+      </w:pPr>
+      <w:r>
+        <w:t>C++ WinAPI wrapper.</w:t>
       </w:r>
     </w:p>
     <w:p>
@@ -1363,76 +1103,31 @@
         </w:numPr>
       </w:pPr>
       <w:r>
-        <w:t xml:space="preserve">In tests such as </w:t>
-      </w:r>
-      <w:proofErr w:type="spellStart"/>
-      <w:r>
-        <w:t>PeLib</w:t>
-      </w:r>
-      <w:proofErr w:type="spellEnd"/>
-      <w:r>
-        <w:t xml:space="preserve"> </w:t>
-      </w:r>
-      <w:proofErr w:type="spellStart"/>
-      <w:r>
-        <w:t>etc</w:t>
-      </w:r>
-      <w:proofErr w:type="spellEnd"/>
-      <w:r>
-        <w:t xml:space="preserve"> ensure at least one module is processed per test, in case the validity check function is the one with a bug.</w:t>
-      </w:r>
-    </w:p>
-    <w:p>
-      <w:pPr>
-        <w:pStyle w:val="ListParagraph"/>
-        <w:numPr>
-          <w:ilvl w:val="0"/>
-          <w:numId w:val="1"/>
-        </w:numPr>
-      </w:pPr>
-      <w:r>
-        <w:t>Extra sanity checks to ensure not only that functions return without exception, but also that the returned data is valid. (</w:t>
-      </w:r>
-      <w:proofErr w:type="gramStart"/>
-      <w:r>
-        <w:t>e.g</w:t>
-      </w:r>
-      <w:proofErr w:type="gramEnd"/>
-      <w:r>
-        <w:t xml:space="preserve">. </w:t>
-      </w:r>
-      <w:proofErr w:type="spellStart"/>
-      <w:r>
-        <w:t>GetName</w:t>
-      </w:r>
-      <w:proofErr w:type="spellEnd"/>
-      <w:r>
-        <w:t xml:space="preserve"> in </w:t>
-      </w:r>
-      <w:proofErr w:type="spellStart"/>
-      <w:r>
-        <w:t>ImpThunk</w:t>
-      </w:r>
-      <w:proofErr w:type="spellEnd"/>
-      <w:r>
-        <w:t>.)</w:t>
-      </w:r>
-    </w:p>
-    <w:p>
-      <w:pPr>
-        <w:pStyle w:val="ListParagraph"/>
-        <w:numPr>
-          <w:ilvl w:val="0"/>
-          <w:numId w:val="1"/>
-        </w:numPr>
-      </w:pPr>
-      <w:proofErr w:type="spellStart"/>
-      <w:r>
-        <w:t>Cleanup</w:t>
-      </w:r>
-      <w:proofErr w:type="spellEnd"/>
-      <w:r>
-        <w:t xml:space="preserve"> and document.</w:t>
+        <w:t>In tests such as PeLib etc ensure at least one module is processed per test, in case the validity check function is the one with a bug.</w:t>
+      </w:r>
+    </w:p>
+    <w:p>
+      <w:pPr>
+        <w:pStyle w:val="ListParagraph"/>
+        <w:numPr>
+          <w:ilvl w:val="0"/>
+          <w:numId w:val="1"/>
+        </w:numPr>
+      </w:pPr>
+      <w:r>
+        <w:t>Extra sanity checks to ensure not only that functions return without exception, but also that the returned data is valid. (e.g. GetName in ImpThunk.)</w:t>
+      </w:r>
+    </w:p>
+    <w:p>
+      <w:pPr>
+        <w:pStyle w:val="ListParagraph"/>
+        <w:numPr>
+          <w:ilvl w:val="0"/>
+          <w:numId w:val="1"/>
+        </w:numPr>
+      </w:pPr>
+      <w:r>
+        <w:t>Cleanup and document.</w:t>
       </w:r>
       <w:r>
         <w:t xml:space="preserve"> </w:t>
@@ -1462,33 +1157,23 @@
       <w:pPr>
         <w:ind w:left="2160" w:hanging="2160"/>
       </w:pPr>
-      <w:proofErr w:type="spellStart"/>
       <w:r>
         <w:rPr>
           <w:b/>
         </w:rPr>
         <w:t>MemoryMgr</w:t>
       </w:r>
-      <w:proofErr w:type="spellEnd"/>
-    </w:p>
-    <w:p>
-      <w:pPr>
-        <w:pStyle w:val="ListParagraph"/>
-        <w:numPr>
-          <w:ilvl w:val="0"/>
-          <w:numId w:val="1"/>
-        </w:numPr>
-      </w:pPr>
-      <w:r>
-        <w:t xml:space="preserve">Clean up memory reading/writing API to reduce use of template </w:t>
-      </w:r>
-      <w:proofErr w:type="spellStart"/>
-      <w:r>
-        <w:t>metaprogramming</w:t>
-      </w:r>
-      <w:proofErr w:type="spellEnd"/>
-      <w:r>
-        <w:t xml:space="preserve"> in public interface.</w:t>
+    </w:p>
+    <w:p>
+      <w:pPr>
+        <w:pStyle w:val="ListParagraph"/>
+        <w:numPr>
+          <w:ilvl w:val="0"/>
+          <w:numId w:val="1"/>
+        </w:numPr>
+      </w:pPr>
+      <w:r>
+        <w:t>Clean up memory reading/writing API to reduce use of template metaprogramming in public interface.</w:t>
       </w:r>
     </w:p>
     <w:p>
@@ -1512,15 +1197,7 @@
         </w:numPr>
       </w:pPr>
       <w:r>
-        <w:t xml:space="preserve">Improve </w:t>
-      </w:r>
-      <w:proofErr w:type="spellStart"/>
-      <w:r>
-        <w:t>genericity</w:t>
-      </w:r>
-      <w:proofErr w:type="spellEnd"/>
-      <w:r>
-        <w:t xml:space="preserve"> of parameter passing in remote function caller.</w:t>
+        <w:t>Improve genericity of parameter passing in remote function caller.</w:t>
       </w:r>
     </w:p>
     <w:p>
@@ -1544,23 +1221,7 @@
         </w:numPr>
       </w:pPr>
       <w:r>
-        <w:t xml:space="preserve">Improved type </w:t>
-      </w:r>
-      <w:proofErr w:type="spellStart"/>
-      <w:r>
-        <w:t>genericity</w:t>
-      </w:r>
-      <w:proofErr w:type="spellEnd"/>
-      <w:r>
-        <w:t xml:space="preserve"> via type decay to ensure templates function correctly in the face of </w:t>
-      </w:r>
-      <w:proofErr w:type="spellStart"/>
-      <w:r>
-        <w:t>const</w:t>
-      </w:r>
-      <w:proofErr w:type="spellEnd"/>
-      <w:r>
-        <w:t>, volatile, references, etc. (Perfect forwarding?)</w:t>
+        <w:t>Improved type genericity via type decay to ensure templates function correctly in the face of const, volatile, references, etc. (Perfect forwarding?)</w:t>
       </w:r>
     </w:p>
     <w:p>
@@ -1581,15 +1242,7 @@
       </w:pPr>
       <w:r>
         <w:lastRenderedPageBreak/>
-        <w:t xml:space="preserve">Remote </w:t>
-      </w:r>
-      <w:proofErr w:type="spellStart"/>
-      <w:r>
-        <w:t>GetModuleHandle</w:t>
-      </w:r>
-      <w:proofErr w:type="spellEnd"/>
-      <w:r>
-        <w:t xml:space="preserve"> implementation with same path semantics etc.</w:t>
+        <w:t>Remote GetModuleHandle implementation with same path semantics etc.</w:t>
       </w:r>
       <w:r>
         <w:t xml:space="preserve"> </w:t>
@@ -1624,35 +1277,19 @@
         </w:numPr>
       </w:pPr>
       <w:r>
-        <w:t>NOP/</w:t>
-      </w:r>
-      <w:proofErr w:type="spellStart"/>
-      <w:r>
-        <w:t>UnNOP</w:t>
-      </w:r>
-      <w:proofErr w:type="spellEnd"/>
-      <w:r>
-        <w:t xml:space="preserve"> support.</w:t>
-      </w:r>
-    </w:p>
-    <w:p>
-      <w:pPr>
-        <w:pStyle w:val="ListParagraph"/>
-        <w:numPr>
-          <w:ilvl w:val="0"/>
-          <w:numId w:val="1"/>
-        </w:numPr>
-      </w:pPr>
-      <w:r>
-        <w:t>ASM searching API with ‘wildcards’. (</w:t>
-      </w:r>
-      <w:proofErr w:type="spellStart"/>
-      <w:r>
-        <w:t>MetaASM</w:t>
-      </w:r>
-      <w:proofErr w:type="spellEnd"/>
-      <w:r>
-        <w:t>?)</w:t>
+        <w:t>NOP/UnNOP support.</w:t>
+      </w:r>
+    </w:p>
+    <w:p>
+      <w:pPr>
+        <w:pStyle w:val="ListParagraph"/>
+        <w:numPr>
+          <w:ilvl w:val="0"/>
+          <w:numId w:val="1"/>
+        </w:numPr>
+      </w:pPr>
+      <w:r>
+        <w:t>ASM searching API with ‘wildcards’. (MetaASM?)</w:t>
       </w:r>
     </w:p>
     <w:p>
@@ -1732,15 +1369,7 @@
         </w:numPr>
       </w:pPr>
       <w:r>
-        <w:t xml:space="preserve">Memory protection filters (read, write, </w:t>
-      </w:r>
-      <w:proofErr w:type="gramStart"/>
-      <w:r>
-        <w:t>exec</w:t>
-      </w:r>
-      <w:proofErr w:type="gramEnd"/>
-      <w:r>
-        <w:t>).</w:t>
+        <w:t>Memory protection filters (read, write, exec).</w:t>
       </w:r>
     </w:p>
     <w:p>
@@ -1812,15 +1441,7 @@
         </w:numPr>
       </w:pPr>
       <w:r>
-        <w:t xml:space="preserve">Unknown </w:t>
-      </w:r>
-      <w:proofErr w:type="gramStart"/>
-      <w:r>
-        <w:t>value scan</w:t>
-      </w:r>
-      <w:proofErr w:type="gramEnd"/>
-      <w:r>
-        <w:t>.</w:t>
+        <w:t>Unknown value scan.</w:t>
       </w:r>
     </w:p>
     <w:p>
@@ -1983,13 +1604,8 @@
           <w:numId w:val="1"/>
         </w:numPr>
       </w:pPr>
-      <w:proofErr w:type="spellStart"/>
-      <w:r>
-        <w:t>Varargs</w:t>
-      </w:r>
-      <w:proofErr w:type="spellEnd"/>
-      <w:r>
-        <w:t>/generic export calling.</w:t>
+      <w:r>
+        <w:t>Varargs/generic export calling.</w:t>
       </w:r>
     </w:p>
     <w:p>
@@ -2110,14 +1726,12 @@
       </w:r>
     </w:p>
     <w:p>
-      <w:proofErr w:type="spellStart"/>
       <w:r>
         <w:rPr>
           <w:b/>
         </w:rPr>
         <w:t>FindPattern</w:t>
       </w:r>
-      <w:proofErr w:type="spellEnd"/>
     </w:p>
     <w:p>
       <w:pPr>
@@ -2164,35 +1778,19 @@
         </w:numPr>
       </w:pPr>
       <w:r>
-        <w:t xml:space="preserve">‘Start’ </w:t>
-      </w:r>
-      <w:proofErr w:type="gramStart"/>
-      <w:r>
-        <w:t>attribute</w:t>
-      </w:r>
-      <w:proofErr w:type="gramEnd"/>
-      <w:r>
-        <w:t xml:space="preserve"> support.</w:t>
-      </w:r>
-    </w:p>
-    <w:p>
-      <w:pPr>
-        <w:pStyle w:val="ListParagraph"/>
-        <w:numPr>
-          <w:ilvl w:val="0"/>
-          <w:numId w:val="1"/>
-        </w:numPr>
-      </w:pPr>
-      <w:r>
-        <w:t>Data/</w:t>
-      </w:r>
-      <w:proofErr w:type="spellStart"/>
-      <w:r>
-        <w:t>Rdata</w:t>
-      </w:r>
-      <w:proofErr w:type="spellEnd"/>
-      <w:r>
-        <w:t xml:space="preserve"> scanning support (for ‘start’ attribute and constant scans).</w:t>
+        <w:t>‘Start’ attribute support.</w:t>
+      </w:r>
+    </w:p>
+    <w:p>
+      <w:pPr>
+        <w:pStyle w:val="ListParagraph"/>
+        <w:numPr>
+          <w:ilvl w:val="0"/>
+          <w:numId w:val="1"/>
+        </w:numPr>
+      </w:pPr>
+      <w:r>
+        <w:t>Data/Rdata scanning support (for ‘start’ attribute and constant scans).</w:t>
       </w:r>
     </w:p>
     <w:p>
@@ -2228,23 +1826,7 @@
         </w:numPr>
       </w:pPr>
       <w:r>
-        <w:t xml:space="preserve">Change parser library from </w:t>
-      </w:r>
-      <w:proofErr w:type="spellStart"/>
-      <w:r>
-        <w:t>RapidXML</w:t>
-      </w:r>
-      <w:proofErr w:type="spellEnd"/>
-      <w:r>
-        <w:t xml:space="preserve"> to </w:t>
-      </w:r>
-      <w:proofErr w:type="spellStart"/>
-      <w:r>
-        <w:t>Boot.Spirit</w:t>
-      </w:r>
-      <w:proofErr w:type="spellEnd"/>
-      <w:r>
-        <w:t xml:space="preserve"> (may require change to custom format).</w:t>
+        <w:t>Change parser library from RapidXML to Boot.Spirit (may require change to custom format).</w:t>
       </w:r>
     </w:p>
     <w:p>
@@ -2296,14 +1878,26 @@
       </w:r>
     </w:p>
     <w:p>
-      <w:proofErr w:type="spellStart"/>
       <w:r>
         <w:rPr>
           <w:b/>
         </w:rPr>
         <w:t>PeLib</w:t>
       </w:r>
-      <w:proofErr w:type="spellEnd"/>
+    </w:p>
+    <w:p>
+      <w:pPr>
+        <w:pStyle w:val="ListParagraph"/>
+        <w:numPr>
+          <w:ilvl w:val="0"/>
+          <w:numId w:val="1"/>
+        </w:numPr>
+      </w:pPr>
+      <w:r>
+        <w:t>Support working on x86 PE files from x64 and vice versa.</w:t>
+      </w:r>
+      <w:bookmarkStart w:id="0" w:name="_GoBack"/>
+      <w:bookmarkEnd w:id="0"/>
     </w:p>
     <w:p>
       <w:pPr>
@@ -2338,43 +1932,19 @@
         </w:numPr>
       </w:pPr>
       <w:r>
-        <w:t xml:space="preserve">Check </w:t>
-      </w:r>
-      <w:proofErr w:type="spellStart"/>
-      <w:r>
-        <w:t>NumberOfRvaAndSizes</w:t>
-      </w:r>
-      <w:proofErr w:type="spellEnd"/>
-      <w:r>
-        <w:t xml:space="preserve"> in </w:t>
-      </w:r>
-      <w:proofErr w:type="spellStart"/>
-      <w:r>
-        <w:t>NtHeaders</w:t>
-      </w:r>
-      <w:proofErr w:type="spellEnd"/>
-      <w:r>
-        <w:t xml:space="preserve"> before attempting to retrieve a data dir.</w:t>
-      </w:r>
-    </w:p>
-    <w:p>
-      <w:pPr>
-        <w:pStyle w:val="ListParagraph"/>
-        <w:numPr>
-          <w:ilvl w:val="0"/>
-          <w:numId w:val="1"/>
-        </w:numPr>
-      </w:pPr>
-      <w:r>
-        <w:t xml:space="preserve">Cache base pointers </w:t>
-      </w:r>
-      <w:proofErr w:type="spellStart"/>
-      <w:r>
-        <w:t>etc</w:t>
-      </w:r>
-      <w:proofErr w:type="spellEnd"/>
-      <w:r>
-        <w:t xml:space="preserve"> rather than retrieving it manually in every getter/setter. Slightly less ‘robust’, but due to the typically ‘read-only’ nature of the data this is the expected behaviour in all known cases anyway.</w:t>
+        <w:t>Check NumberOfRvaAndSizes in NtHeaders before attempting to retrieve a data dir.</w:t>
+      </w:r>
+    </w:p>
+    <w:p>
+      <w:pPr>
+        <w:pStyle w:val="ListParagraph"/>
+        <w:numPr>
+          <w:ilvl w:val="0"/>
+          <w:numId w:val="1"/>
+        </w:numPr>
+      </w:pPr>
+      <w:r>
+        <w:t>Cache base pointers etc rather than retrieving it manually in every getter/setter. Slightly less ‘robust’, but due to the typically ‘read-only’ nature of the data this is the expected behaviour in all known cases anyway.</w:t>
       </w:r>
     </w:p>
     <w:p>
@@ -2389,31 +1959,7 @@
         <w:t>Consistent</w:t>
       </w:r>
       <w:r>
-        <w:t xml:space="preserve"> API for </w:t>
-      </w:r>
-      <w:proofErr w:type="spellStart"/>
-      <w:r>
-        <w:t>GetBase</w:t>
-      </w:r>
-      <w:proofErr w:type="spellEnd"/>
-      <w:r>
-        <w:t xml:space="preserve">. (e.g. PVOID </w:t>
-      </w:r>
-      <w:proofErr w:type="spellStart"/>
-      <w:r>
-        <w:t>vs</w:t>
-      </w:r>
-      <w:proofErr w:type="spellEnd"/>
-      <w:r>
-        <w:t xml:space="preserve"> PBYTE </w:t>
-      </w:r>
-      <w:proofErr w:type="spellStart"/>
-      <w:r>
-        <w:t>vs</w:t>
-      </w:r>
-      <w:proofErr w:type="spellEnd"/>
-      <w:r>
-        <w:t xml:space="preserve"> T*)</w:t>
+        <w:t xml:space="preserve"> API for GetBase. (e.g. PVOID vs PBYTE vs T*)</w:t>
       </w:r>
     </w:p>
     <w:p>
@@ -2509,15 +2055,7 @@
         </w:numPr>
       </w:pPr>
       <w:r>
-        <w:t xml:space="preserve">Load </w:t>
-      </w:r>
-      <w:proofErr w:type="spellStart"/>
-      <w:r>
-        <w:t>config</w:t>
-      </w:r>
-      <w:proofErr w:type="spellEnd"/>
-      <w:r>
-        <w:t xml:space="preserve"> directory.</w:t>
+        <w:t>Load config directory.</w:t>
       </w:r>
     </w:p>
     <w:p>
@@ -2605,10 +2143,7 @@
         <w:t xml:space="preserve">Improve export forwarding code to detect and handle forward-by-import explicitly rather than forcing the user to detect it and do string manipulation and conversion. </w:t>
       </w:r>
     </w:p>
-    <w:p>
-      <w:bookmarkStart w:id="0" w:name="_GoBack"/>
-      <w:bookmarkEnd w:id="0"/>
-    </w:p>
+    <w:p/>
     <w:sectPr>
       <w:pgSz w:w="11906" w:h="16838"/>
       <w:pgMar w:top="1440" w:right="1440" w:bottom="1440" w:left="1440" w:header="708" w:footer="708" w:gutter="0"/>

</xml_diff>

<commit_message>
* Minor build script changes. * Todo.
</commit_message>
<xml_diff>
--- a/trunk/Todo.docx
+++ b/trunk/Todo.docx
@@ -254,13 +254,7 @@
         <w:rPr>
           <w:color w:val="FF0000"/>
         </w:rPr>
-        <w:t>Extra sanity checks to ensure not only that functions return without exception, but also that the returned data is valid. (e.g. GetName in ImpThunk.)</w:t>
-      </w:r>
-      <w:r>
-        <w:rPr>
-          <w:color w:val="FF0000"/>
-        </w:rPr>
-        <w:t xml:space="preserve"> </w:t>
+        <w:t xml:space="preserve">Extra sanity checks to ensure not only that functions return without exception, but also that the returned data is valid. (e.g. GetName in ImpThunk.) </w:t>
       </w:r>
     </w:p>
     <w:p>
@@ -701,614 +695,632 @@
         </w:rPr>
         <w:t xml:space="preserve"> if possible</w:t>
       </w:r>
+      <w:r>
+        <w:rPr>
+          <w:color w:val="7030A0"/>
+        </w:rPr>
+        <w:t>).</w:t>
+      </w:r>
+    </w:p>
+    <w:p>
+      <w:pPr>
+        <w:pStyle w:val="ListParagraph"/>
+        <w:numPr>
+          <w:ilvl w:val="1"/>
+          <w:numId w:val="1"/>
+        </w:numPr>
+        <w:rPr>
+          <w:color w:val="FF0000"/>
+        </w:rPr>
+      </w:pPr>
+      <w:r>
+        <w:rPr>
+          <w:color w:val="FF0000"/>
+        </w:rPr>
+        <w:t>Support perfect forwarding where appropriate.</w:t>
+      </w:r>
+      <w:r>
+        <w:rPr>
+          <w:color w:val="FF0000"/>
+        </w:rPr>
+        <w:t xml:space="preserve"> </w:t>
+      </w:r>
+    </w:p>
+    <w:p>
+      <w:pPr>
+        <w:pStyle w:val="ListParagraph"/>
+        <w:numPr>
+          <w:ilvl w:val="1"/>
+          <w:numId w:val="1"/>
+        </w:numPr>
+        <w:rPr>
+          <w:color w:val="FF0000"/>
+        </w:rPr>
+      </w:pPr>
+      <w:r>
+        <w:rPr>
+          <w:color w:val="FF0000"/>
+        </w:rPr>
+        <w:t>Everywhere PeFile is used and assumed to be valid, DosHeader and NtHeaders should be used to ensure validity.</w:t>
+      </w:r>
+    </w:p>
+    <w:p>
+      <w:pPr>
+        <w:pStyle w:val="ListParagraph"/>
+        <w:numPr>
+          <w:ilvl w:val="0"/>
+          <w:numId w:val="1"/>
+        </w:numPr>
+        <w:rPr>
+          <w:color w:val="00B050"/>
+        </w:rPr>
+      </w:pPr>
+      <w:r>
+        <w:rPr>
+          <w:color w:val="00B050"/>
+        </w:rPr>
+        <w:t>Improved binary generation and distribution.</w:t>
+      </w:r>
+    </w:p>
+    <w:p>
+      <w:pPr>
+        <w:pStyle w:val="ListParagraph"/>
+        <w:numPr>
+          <w:ilvl w:val="1"/>
+          <w:numId w:val="1"/>
+        </w:numPr>
+        <w:rPr>
+          <w:color w:val="00B050"/>
+        </w:rPr>
+      </w:pPr>
+      <w:r>
+        <w:rPr>
+          <w:color w:val="00B050"/>
+        </w:rPr>
+        <w:t>Binaries with update server.</w:t>
+      </w:r>
+    </w:p>
+    <w:p>
+      <w:pPr>
+        <w:pStyle w:val="ListParagraph"/>
+        <w:numPr>
+          <w:ilvl w:val="1"/>
+          <w:numId w:val="1"/>
+        </w:numPr>
+        <w:rPr>
+          <w:color w:val="00B050"/>
+        </w:rPr>
+      </w:pPr>
+      <w:r>
+        <w:rPr>
+          <w:color w:val="00B050"/>
+        </w:rPr>
+        <w:t>Automatic binary versioning using SVN revision.</w:t>
+      </w:r>
+    </w:p>
+    <w:p>
+      <w:pPr>
+        <w:pStyle w:val="ListParagraph"/>
+        <w:numPr>
+          <w:ilvl w:val="1"/>
+          <w:numId w:val="1"/>
+        </w:numPr>
+        <w:rPr>
+          <w:color w:val="00B050"/>
+        </w:rPr>
+      </w:pPr>
+      <w:r>
+        <w:rPr>
+          <w:color w:val="00B050"/>
+        </w:rPr>
+        <w:t>Automatic build bot.</w:t>
+      </w:r>
+    </w:p>
+    <w:p>
+      <w:pPr>
+        <w:pStyle w:val="ListParagraph"/>
+        <w:numPr>
+          <w:ilvl w:val="1"/>
+          <w:numId w:val="1"/>
+        </w:numPr>
+        <w:rPr>
+          <w:color w:val="00B050"/>
+        </w:rPr>
+      </w:pPr>
+      <w:r>
+        <w:rPr>
+          <w:color w:val="00B050"/>
+        </w:rPr>
+        <w:t>Digital signature (for build bot, WER, etc).</w:t>
+      </w:r>
+    </w:p>
+    <w:p>
+      <w:pPr>
+        <w:pStyle w:val="ListParagraph"/>
+        <w:numPr>
+          <w:ilvl w:val="0"/>
+          <w:numId w:val="1"/>
+        </w:numPr>
+        <w:rPr>
+          <w:color w:val="7030A0"/>
+        </w:rPr>
+      </w:pPr>
+      <w:r>
+        <w:rPr>
+          <w:color w:val="7030A0"/>
+        </w:rPr>
+        <w:t>Shared library build option.</w:t>
+      </w:r>
+    </w:p>
+    <w:p>
+      <w:pPr>
+        <w:pStyle w:val="ListParagraph"/>
+        <w:numPr>
+          <w:ilvl w:val="1"/>
+          <w:numId w:val="1"/>
+        </w:numPr>
+        <w:rPr>
+          <w:color w:val="7030A0"/>
+        </w:rPr>
+      </w:pPr>
+      <w:r>
+        <w:rPr>
+          <w:color w:val="7030A0"/>
+        </w:rPr>
+        <w:t>Including building dependencies as shared libraries.</w:t>
+      </w:r>
+    </w:p>
+    <w:p>
+      <w:pPr>
+        <w:pStyle w:val="ListParagraph"/>
+        <w:numPr>
+          <w:ilvl w:val="0"/>
+          <w:numId w:val="1"/>
+        </w:numPr>
+        <w:rPr>
+          <w:color w:val="7030A0"/>
+        </w:rPr>
+      </w:pPr>
+      <w:r>
+        <w:rPr>
+          <w:color w:val="7030A0"/>
+        </w:rPr>
+        <w:t>Improve API.</w:t>
+      </w:r>
+    </w:p>
+    <w:p>
+      <w:pPr>
+        <w:pStyle w:val="ListParagraph"/>
+        <w:numPr>
+          <w:ilvl w:val="1"/>
+          <w:numId w:val="1"/>
+        </w:numPr>
+        <w:rPr>
+          <w:color w:val="FF0000"/>
+        </w:rPr>
+      </w:pPr>
+      <w:r>
+        <w:rPr>
+          <w:color w:val="FF0000"/>
+        </w:rPr>
+        <w:t>Clean up APIs returning pairs/tuples/etc to return objects with named fields and/or getters.</w:t>
+      </w:r>
+    </w:p>
+    <w:p>
+      <w:pPr>
+        <w:pStyle w:val="ListParagraph"/>
+        <w:numPr>
+          <w:ilvl w:val="1"/>
+          <w:numId w:val="1"/>
+        </w:numPr>
+        <w:rPr>
+          <w:color w:val="7030A0"/>
+        </w:rPr>
+      </w:pPr>
+      <w:r>
+        <w:rPr>
+          <w:color w:val="7030A0"/>
+        </w:rPr>
+        <w:t>STL compatible function objects. (e.g. ‘MemoryMgr::Read&lt;T&gt;’ should return a functor for use in algorithms such as generate_n.)</w:t>
+      </w:r>
+    </w:p>
+    <w:p>
+      <w:pPr>
+        <w:pStyle w:val="ListParagraph"/>
+        <w:numPr>
+          <w:ilvl w:val="2"/>
+          <w:numId w:val="1"/>
+        </w:numPr>
+        <w:rPr>
+          <w:color w:val="7030A0"/>
+        </w:rPr>
+      </w:pPr>
+      <w:r>
+        <w:rPr>
+          <w:color w:val="7030A0"/>
+        </w:rPr>
+        <w:t>Consider using Boost.Phoenix to provide lazy expression evaluation and allow richer functionality. (e.g. ‘MemoryMgr::Read&lt;T&gt;’(Addr++) where expression</w:t>
+      </w:r>
+      <w:r>
+        <w:rPr>
+          <w:color w:val="7030A0"/>
+        </w:rPr>
+        <w:t xml:space="preserve"> ‘Addr++’ is evaluated on every call, with state maintained across calls, or something to that effect. Needs mor</w:t>
+      </w:r>
+      <w:r>
+        <w:rPr>
+          <w:color w:val="7030A0"/>
+        </w:rPr>
+        <w:t>e</w:t>
+      </w:r>
+      <w:r>
+        <w:rPr>
+          <w:color w:val="7030A0"/>
+        </w:rPr>
+        <w:t xml:space="preserve"> investigation</w:t>
+      </w:r>
+      <w:r>
+        <w:rPr>
+          <w:color w:val="7030A0"/>
+        </w:rPr>
+        <w:t>.</w:t>
+      </w:r>
+      <w:r>
+        <w:rPr>
+          <w:color w:val="7030A0"/>
+        </w:rPr>
+        <w:t>)</w:t>
+      </w:r>
+    </w:p>
+    <w:p>
+      <w:pPr>
+        <w:pStyle w:val="ListParagraph"/>
+        <w:numPr>
+          <w:ilvl w:val="2"/>
+          <w:numId w:val="1"/>
+        </w:numPr>
+        <w:rPr>
+          <w:color w:val="7030A0"/>
+        </w:rPr>
+      </w:pPr>
+      <w:r>
+        <w:rPr>
+          <w:color w:val="7030A0"/>
+        </w:rPr>
+        <w:t>Should probably be implemented as separate API, to avoid problems caused by implicit conversions and type deduction. (e.g. auto will not behave as expected, function template type deduction will not behave as expected, etc.)</w:t>
+      </w:r>
+    </w:p>
+    <w:p>
+      <w:pPr>
+        <w:pStyle w:val="ListParagraph"/>
+        <w:numPr>
+          <w:ilvl w:val="1"/>
+          <w:numId w:val="1"/>
+        </w:numPr>
+        <w:rPr>
+          <w:color w:val="7030A0"/>
+        </w:rPr>
+      </w:pPr>
+      <w:r>
+        <w:rPr>
+          <w:color w:val="7030A0"/>
+        </w:rPr>
+        <w:t>Investigate support for optional error reporting via error codes to avoid littering code with try-catch blocks in certain scenarios.</w:t>
+      </w:r>
+    </w:p>
+    <w:p>
+      <w:pPr>
+        <w:pStyle w:val="ListParagraph"/>
+        <w:numPr>
+          <w:ilvl w:val="1"/>
+          <w:numId w:val="1"/>
+        </w:numPr>
+        <w:rPr>
+          <w:color w:val="7030A0"/>
+        </w:rPr>
+      </w:pPr>
+      <w:r>
+        <w:rPr>
+          <w:color w:val="7030A0"/>
+        </w:rPr>
+        <w:t>Investigate policy based design where appropriate. (e.g. FindPattern offset style, PeFile file type, PeFile ‘bitness’</w:t>
+      </w:r>
+      <w:r>
+        <w:rPr>
+          <w:color w:val="7030A0"/>
+        </w:rPr>
+        <w:t>, etc.)</w:t>
+      </w:r>
+    </w:p>
+    <w:p>
+      <w:pPr>
+        <w:pStyle w:val="ListParagraph"/>
+        <w:numPr>
+          <w:ilvl w:val="1"/>
+          <w:numId w:val="1"/>
+        </w:numPr>
+        <w:rPr>
+          <w:color w:val="7030A0"/>
+        </w:rPr>
+      </w:pPr>
+      <w:r>
+        <w:rPr>
+          <w:color w:val="7030A0"/>
+        </w:rPr>
+        <w:t>Improve API genericity.</w:t>
+      </w:r>
+    </w:p>
+    <w:p>
+      <w:pPr>
+        <w:pStyle w:val="ListParagraph"/>
+        <w:numPr>
+          <w:ilvl w:val="2"/>
+          <w:numId w:val="1"/>
+        </w:numPr>
+        <w:rPr>
+          <w:color w:val="7030A0"/>
+        </w:rPr>
+      </w:pPr>
+      <w:r>
+        <w:rPr>
+          <w:color w:val="7030A0"/>
+        </w:rPr>
+        <w:t>Instead of taking or returning a vector&lt;T&gt;, instead use a C&lt;T&gt; where ‘C’ is a template parameter representing an arbitrary container.</w:t>
+      </w:r>
+    </w:p>
+    <w:p>
+      <w:pPr>
+        <w:pStyle w:val="ListParagraph"/>
+        <w:numPr>
+          <w:ilvl w:val="2"/>
+          <w:numId w:val="1"/>
+        </w:numPr>
+        <w:rPr>
+          <w:color w:val="7030A0"/>
+        </w:rPr>
+      </w:pPr>
+      <w:r>
+        <w:rPr>
+          <w:color w:val="7030A0"/>
+        </w:rPr>
+        <w:t>Use ‘ranges’ over direct containers where possible.</w:t>
+      </w:r>
+    </w:p>
+    <w:p>
+      <w:pPr>
+        <w:pStyle w:val="ListParagraph"/>
+        <w:numPr>
+          <w:ilvl w:val="0"/>
+          <w:numId w:val="1"/>
+        </w:numPr>
+        <w:rPr>
+          <w:color w:val="7030A0"/>
+        </w:rPr>
+      </w:pPr>
+      <w:r>
+        <w:rPr>
+          <w:color w:val="7030A0"/>
+        </w:rPr>
+        <w:t>Reduce compile time.</w:t>
+      </w:r>
+    </w:p>
+    <w:p>
+      <w:pPr>
+        <w:pStyle w:val="ListParagraph"/>
+        <w:numPr>
+          <w:ilvl w:val="1"/>
+          <w:numId w:val="1"/>
+        </w:numPr>
+        <w:rPr>
+          <w:color w:val="7030A0"/>
+        </w:rPr>
+      </w:pPr>
+      <w:r>
+        <w:rPr>
+          <w:color w:val="7030A0"/>
+        </w:rPr>
+        <w:t>Reduce include dependencies.</w:t>
+      </w:r>
+    </w:p>
+    <w:p>
+      <w:pPr>
+        <w:pStyle w:val="ListParagraph"/>
+        <w:numPr>
+          <w:ilvl w:val="2"/>
+          <w:numId w:val="1"/>
+        </w:numPr>
+        <w:rPr>
+          <w:color w:val="7030A0"/>
+        </w:rPr>
+      </w:pPr>
+      <w:r>
+        <w:rPr>
+          <w:color w:val="7030A0"/>
+        </w:rPr>
+        <w:t>Pointer-to-impl idiom.</w:t>
+      </w:r>
+    </w:p>
+    <w:p>
+      <w:pPr>
+        <w:pStyle w:val="ListParagraph"/>
+        <w:numPr>
+          <w:ilvl w:val="2"/>
+          <w:numId w:val="1"/>
+        </w:numPr>
+        <w:rPr>
+          <w:color w:val="7030A0"/>
+        </w:rPr>
+      </w:pPr>
+      <w:r>
+        <w:rPr>
+          <w:color w:val="7030A0"/>
+        </w:rPr>
+        <w:t>Forward declarations where possible. (Boost? STL?)</w:t>
+      </w:r>
+    </w:p>
+    <w:p>
+      <w:pPr>
+        <w:pStyle w:val="ListParagraph"/>
+        <w:numPr>
+          <w:ilvl w:val="1"/>
+          <w:numId w:val="1"/>
+        </w:numPr>
+        <w:rPr>
+          <w:color w:val="7030A0"/>
+        </w:rPr>
+      </w:pPr>
+      <w:r>
+        <w:rPr>
+          <w:color w:val="7030A0"/>
+        </w:rPr>
+        <w:t>PCH support using Boost.Build.</w:t>
+      </w:r>
+    </w:p>
+    <w:p>
+      <w:pPr>
+        <w:pStyle w:val="ListParagraph"/>
+        <w:numPr>
+          <w:ilvl w:val="1"/>
+          <w:numId w:val="1"/>
+        </w:numPr>
+        <w:rPr>
+          <w:color w:val="7030A0"/>
+        </w:rPr>
+      </w:pPr>
+      <w:r>
+        <w:rPr>
+          <w:color w:val="7030A0"/>
+        </w:rPr>
+        <w:t>Decouple components if possible.</w:t>
+      </w:r>
+    </w:p>
+    <w:p>
+      <w:pPr>
+        <w:pStyle w:val="ListParagraph"/>
+        <w:numPr>
+          <w:ilvl w:val="1"/>
+          <w:numId w:val="1"/>
+        </w:numPr>
+        <w:rPr>
+          <w:color w:val="7030A0"/>
+        </w:rPr>
+      </w:pPr>
+      <w:r>
+        <w:rPr>
+          <w:color w:val="7030A0"/>
+        </w:rPr>
+        <w:t>Ensure all headers are self-sufficient.</w:t>
+      </w:r>
+    </w:p>
+    <w:p>
+      <w:pPr>
+        <w:pStyle w:val="ListParagraph"/>
+        <w:numPr>
+          <w:ilvl w:val="0"/>
+          <w:numId w:val="1"/>
+        </w:numPr>
+        <w:rPr>
+          <w:color w:val="7030A0"/>
+        </w:rPr>
+      </w:pPr>
+      <w:r>
+        <w:rPr>
+          <w:color w:val="7030A0"/>
+        </w:rPr>
+        <w:t>Todo list.</w:t>
+      </w:r>
+    </w:p>
+    <w:p>
+      <w:pPr>
+        <w:pStyle w:val="ListParagraph"/>
+        <w:numPr>
+          <w:ilvl w:val="1"/>
+          <w:numId w:val="1"/>
+        </w:numPr>
+        <w:rPr>
+          <w:color w:val="00B050"/>
+        </w:rPr>
+      </w:pPr>
+      <w:r>
+        <w:rPr>
+          <w:color w:val="00B050"/>
+        </w:rPr>
+        <w:t>Consider porting to Google Code issue tracker.</w:t>
+      </w:r>
+    </w:p>
+    <w:p>
+      <w:pPr>
+        <w:pStyle w:val="ListParagraph"/>
+        <w:numPr>
+          <w:ilvl w:val="0"/>
+          <w:numId w:val="1"/>
+        </w:numPr>
+        <w:rPr>
+          <w:color w:val="7030A0"/>
+        </w:rPr>
+      </w:pPr>
+      <w:r>
+        <w:rPr>
+          <w:color w:val="7030A0"/>
+        </w:rPr>
+        <w:t>Maintain a changelog.</w:t>
+      </w:r>
+    </w:p>
+    <w:p>
+      <w:pPr>
+        <w:pStyle w:val="ListParagraph"/>
+        <w:numPr>
+          <w:ilvl w:val="0"/>
+          <w:numId w:val="1"/>
+        </w:numPr>
+        <w:rPr>
+          <w:color w:val="7030A0"/>
+        </w:rPr>
+      </w:pPr>
+      <w:r>
+        <w:rPr>
+          <w:color w:val="7030A0"/>
+        </w:rPr>
+        <w:t>Performance improvements in potential bottlenecks (e.g. Iterators, Scanner, PeLib,</w:t>
+      </w:r>
+      <w:r>
+        <w:rPr>
+          <w:color w:val="7030A0"/>
+        </w:rPr>
+        <w:t xml:space="preserve"> FindPattern,</w:t>
+      </w:r>
+      <w:r>
+        <w:rPr>
+          <w:color w:val="7030A0"/>
+        </w:rPr>
+        <w:t xml:space="preserve"> etc)</w:t>
+      </w:r>
+      <w:r>
+        <w:rPr>
+          <w:color w:val="7030A0"/>
+        </w:rPr>
+        <w:t>.</w:t>
+      </w:r>
+    </w:p>
+    <w:p>
+      <w:pPr>
+        <w:pStyle w:val="ListParagraph"/>
+        <w:numPr>
+          <w:ilvl w:val="0"/>
+          <w:numId w:val="1"/>
+        </w:numPr>
+        <w:rPr>
+          <w:color w:val="7030A0"/>
+        </w:rPr>
+      </w:pPr>
+      <w:r>
+        <w:rPr>
+          <w:color w:val="7030A0"/>
+        </w:rPr>
+        <w:t>Boost Bootstrap script should copy BJam to HadesMem root.</w:t>
+      </w:r>
       <w:bookmarkStart w:id="0" w:name="_GoBack"/>
       <w:bookmarkEnd w:id="0"/>
-      <w:r>
-        <w:rPr>
-          <w:color w:val="7030A0"/>
-        </w:rPr>
-        <w:t>).</w:t>
-      </w:r>
-    </w:p>
-    <w:p>
-      <w:pPr>
-        <w:pStyle w:val="ListParagraph"/>
-        <w:numPr>
-          <w:ilvl w:val="1"/>
-          <w:numId w:val="1"/>
-        </w:numPr>
-        <w:rPr>
-          <w:color w:val="FF0000"/>
-        </w:rPr>
-      </w:pPr>
-      <w:r>
-        <w:rPr>
-          <w:color w:val="FF0000"/>
-        </w:rPr>
-        <w:t>Support perfect forwarding where appropriate.</w:t>
-      </w:r>
-      <w:r>
-        <w:rPr>
-          <w:color w:val="FF0000"/>
-        </w:rPr>
-        <w:t xml:space="preserve"> </w:t>
-      </w:r>
-    </w:p>
-    <w:p>
-      <w:pPr>
-        <w:pStyle w:val="ListParagraph"/>
-        <w:numPr>
-          <w:ilvl w:val="1"/>
-          <w:numId w:val="1"/>
-        </w:numPr>
-        <w:rPr>
-          <w:color w:val="FF0000"/>
-        </w:rPr>
-      </w:pPr>
-      <w:r>
-        <w:rPr>
-          <w:color w:val="FF0000"/>
-        </w:rPr>
-        <w:t>Everywhere PeFile is used and assumed to be valid, DosHeader and NtHeaders should be used to ensure validity.</w:t>
-      </w:r>
-    </w:p>
-    <w:p>
-      <w:pPr>
-        <w:pStyle w:val="ListParagraph"/>
-        <w:numPr>
-          <w:ilvl w:val="0"/>
-          <w:numId w:val="1"/>
-        </w:numPr>
-        <w:rPr>
-          <w:color w:val="00B050"/>
-        </w:rPr>
-      </w:pPr>
-      <w:r>
-        <w:rPr>
-          <w:color w:val="00B050"/>
-        </w:rPr>
-        <w:t>Improved binary generation and distribution.</w:t>
-      </w:r>
-    </w:p>
-    <w:p>
-      <w:pPr>
-        <w:pStyle w:val="ListParagraph"/>
-        <w:numPr>
-          <w:ilvl w:val="1"/>
-          <w:numId w:val="1"/>
-        </w:numPr>
-        <w:rPr>
-          <w:color w:val="00B050"/>
-        </w:rPr>
-      </w:pPr>
-      <w:r>
-        <w:rPr>
-          <w:color w:val="00B050"/>
-        </w:rPr>
-        <w:t>Binaries with update server.</w:t>
-      </w:r>
-    </w:p>
-    <w:p>
-      <w:pPr>
-        <w:pStyle w:val="ListParagraph"/>
-        <w:numPr>
-          <w:ilvl w:val="1"/>
-          <w:numId w:val="1"/>
-        </w:numPr>
-        <w:rPr>
-          <w:color w:val="00B050"/>
-        </w:rPr>
-      </w:pPr>
-      <w:r>
-        <w:rPr>
-          <w:color w:val="00B050"/>
-        </w:rPr>
-        <w:t>Automatic binary versioning using SVN revision.</w:t>
-      </w:r>
-    </w:p>
-    <w:p>
-      <w:pPr>
-        <w:pStyle w:val="ListParagraph"/>
-        <w:numPr>
-          <w:ilvl w:val="1"/>
-          <w:numId w:val="1"/>
-        </w:numPr>
-        <w:rPr>
-          <w:color w:val="00B050"/>
-        </w:rPr>
-      </w:pPr>
-      <w:r>
-        <w:rPr>
-          <w:color w:val="00B050"/>
-        </w:rPr>
-        <w:t>Automatic build bot.</w:t>
-      </w:r>
-    </w:p>
-    <w:p>
-      <w:pPr>
-        <w:pStyle w:val="ListParagraph"/>
-        <w:numPr>
-          <w:ilvl w:val="1"/>
-          <w:numId w:val="1"/>
-        </w:numPr>
-        <w:rPr>
-          <w:color w:val="00B050"/>
-        </w:rPr>
-      </w:pPr>
-      <w:r>
-        <w:rPr>
-          <w:color w:val="00B050"/>
-        </w:rPr>
-        <w:t>Digital signature (for build bot, WER, etc).</w:t>
-      </w:r>
-    </w:p>
-    <w:p>
-      <w:pPr>
-        <w:pStyle w:val="ListParagraph"/>
-        <w:numPr>
-          <w:ilvl w:val="0"/>
-          <w:numId w:val="1"/>
-        </w:numPr>
-        <w:rPr>
-          <w:color w:val="7030A0"/>
-        </w:rPr>
-      </w:pPr>
-      <w:r>
-        <w:rPr>
-          <w:color w:val="7030A0"/>
-        </w:rPr>
-        <w:t>Shared library build option.</w:t>
-      </w:r>
-    </w:p>
-    <w:p>
-      <w:pPr>
-        <w:pStyle w:val="ListParagraph"/>
-        <w:numPr>
-          <w:ilvl w:val="1"/>
-          <w:numId w:val="1"/>
-        </w:numPr>
-        <w:rPr>
-          <w:color w:val="7030A0"/>
-        </w:rPr>
-      </w:pPr>
-      <w:r>
-        <w:rPr>
-          <w:color w:val="7030A0"/>
-        </w:rPr>
-        <w:t>Including building dependencies as shared libraries.</w:t>
-      </w:r>
-    </w:p>
-    <w:p>
-      <w:pPr>
-        <w:pStyle w:val="ListParagraph"/>
-        <w:numPr>
-          <w:ilvl w:val="0"/>
-          <w:numId w:val="1"/>
-        </w:numPr>
-        <w:rPr>
-          <w:color w:val="7030A0"/>
-        </w:rPr>
-      </w:pPr>
-      <w:r>
-        <w:rPr>
-          <w:color w:val="7030A0"/>
-        </w:rPr>
-        <w:t>Improve API.</w:t>
-      </w:r>
-    </w:p>
-    <w:p>
-      <w:pPr>
-        <w:pStyle w:val="ListParagraph"/>
-        <w:numPr>
-          <w:ilvl w:val="1"/>
-          <w:numId w:val="1"/>
-        </w:numPr>
-        <w:rPr>
-          <w:color w:val="FF0000"/>
-        </w:rPr>
-      </w:pPr>
-      <w:r>
-        <w:rPr>
-          <w:color w:val="FF0000"/>
-        </w:rPr>
-        <w:t>Clean up APIs returning pairs/tuples/etc to return objects with named fields and/or getters.</w:t>
-      </w:r>
-    </w:p>
-    <w:p>
-      <w:pPr>
-        <w:pStyle w:val="ListParagraph"/>
-        <w:numPr>
-          <w:ilvl w:val="1"/>
-          <w:numId w:val="1"/>
-        </w:numPr>
-        <w:rPr>
-          <w:color w:val="7030A0"/>
-        </w:rPr>
-      </w:pPr>
-      <w:r>
-        <w:rPr>
-          <w:color w:val="7030A0"/>
-        </w:rPr>
-        <w:t>STL compatible function objects. (e.g. ‘MemoryMgr::Read&lt;T&gt;’ should return a functor for use in algorithms such as generate_n.)</w:t>
-      </w:r>
-    </w:p>
-    <w:p>
-      <w:pPr>
-        <w:pStyle w:val="ListParagraph"/>
-        <w:numPr>
-          <w:ilvl w:val="2"/>
-          <w:numId w:val="1"/>
-        </w:numPr>
-        <w:rPr>
-          <w:color w:val="7030A0"/>
-        </w:rPr>
-      </w:pPr>
-      <w:r>
-        <w:rPr>
-          <w:color w:val="7030A0"/>
-        </w:rPr>
-        <w:t>Consider using Boost.Phoenix to provide lazy expression evaluation and allow richer functionality. (e.g. ‘MemoryMgr::Read&lt;T&gt;’(Addr++) where expression</w:t>
-      </w:r>
-      <w:r>
-        <w:rPr>
-          <w:color w:val="7030A0"/>
-        </w:rPr>
-        <w:t xml:space="preserve"> ‘Addr++’ is evaluated on every call, with state maintained across calls, or something to that effect. Needs mor</w:t>
-      </w:r>
-      <w:r>
-        <w:rPr>
-          <w:color w:val="7030A0"/>
-        </w:rPr>
-        <w:t>e</w:t>
-      </w:r>
-      <w:r>
-        <w:rPr>
-          <w:color w:val="7030A0"/>
-        </w:rPr>
-        <w:t xml:space="preserve"> investigation</w:t>
-      </w:r>
-      <w:r>
-        <w:rPr>
-          <w:color w:val="7030A0"/>
-        </w:rPr>
-        <w:t>.</w:t>
-      </w:r>
-      <w:r>
-        <w:rPr>
-          <w:color w:val="7030A0"/>
-        </w:rPr>
-        <w:t>)</w:t>
-      </w:r>
-    </w:p>
-    <w:p>
-      <w:pPr>
-        <w:pStyle w:val="ListParagraph"/>
-        <w:numPr>
-          <w:ilvl w:val="2"/>
-          <w:numId w:val="1"/>
-        </w:numPr>
-        <w:rPr>
-          <w:color w:val="7030A0"/>
-        </w:rPr>
-      </w:pPr>
-      <w:r>
-        <w:rPr>
-          <w:color w:val="7030A0"/>
-        </w:rPr>
-        <w:t>Should probably be implemented as separate API, to avoid problems caused by implicit conversions and type deduction. (e.g. auto will not behave as expected, function template type deduction will not behave as expected, etc.)</w:t>
-      </w:r>
-    </w:p>
-    <w:p>
-      <w:pPr>
-        <w:pStyle w:val="ListParagraph"/>
-        <w:numPr>
-          <w:ilvl w:val="1"/>
-          <w:numId w:val="1"/>
-        </w:numPr>
-        <w:rPr>
-          <w:color w:val="7030A0"/>
-        </w:rPr>
-      </w:pPr>
-      <w:r>
-        <w:rPr>
-          <w:color w:val="7030A0"/>
-        </w:rPr>
-        <w:t>Investigate support for optional error reporting via error codes to avoid littering code with try-catch blocks in certain scenarios.</w:t>
-      </w:r>
-    </w:p>
-    <w:p>
-      <w:pPr>
-        <w:pStyle w:val="ListParagraph"/>
-        <w:numPr>
-          <w:ilvl w:val="1"/>
-          <w:numId w:val="1"/>
-        </w:numPr>
-        <w:rPr>
-          <w:color w:val="7030A0"/>
-        </w:rPr>
-      </w:pPr>
-      <w:r>
-        <w:rPr>
-          <w:color w:val="7030A0"/>
-        </w:rPr>
-        <w:t>Investigate policy based design where appropriate. (e.g. FindPattern offset style, PeFile file type, PeFile ‘bitness’</w:t>
-      </w:r>
-      <w:r>
-        <w:rPr>
-          <w:color w:val="7030A0"/>
-        </w:rPr>
-        <w:t>, etc.)</w:t>
-      </w:r>
-    </w:p>
-    <w:p>
-      <w:pPr>
-        <w:pStyle w:val="ListParagraph"/>
-        <w:numPr>
-          <w:ilvl w:val="1"/>
-          <w:numId w:val="1"/>
-        </w:numPr>
-        <w:rPr>
-          <w:color w:val="7030A0"/>
-        </w:rPr>
-      </w:pPr>
-      <w:r>
-        <w:rPr>
-          <w:color w:val="7030A0"/>
-        </w:rPr>
-        <w:t>Improve API genericity.</w:t>
-      </w:r>
-    </w:p>
-    <w:p>
-      <w:pPr>
-        <w:pStyle w:val="ListParagraph"/>
-        <w:numPr>
-          <w:ilvl w:val="2"/>
-          <w:numId w:val="1"/>
-        </w:numPr>
-        <w:rPr>
-          <w:color w:val="7030A0"/>
-        </w:rPr>
-      </w:pPr>
-      <w:r>
-        <w:rPr>
-          <w:color w:val="7030A0"/>
-        </w:rPr>
-        <w:t>Instead of taking or returning a vector&lt;T&gt;, instead use a C&lt;T&gt; where ‘C’ is a template parameter representing an arbitrary container.</w:t>
-      </w:r>
-    </w:p>
-    <w:p>
-      <w:pPr>
-        <w:pStyle w:val="ListParagraph"/>
-        <w:numPr>
-          <w:ilvl w:val="2"/>
-          <w:numId w:val="1"/>
-        </w:numPr>
-        <w:rPr>
-          <w:color w:val="7030A0"/>
-        </w:rPr>
-      </w:pPr>
-      <w:r>
-        <w:rPr>
-          <w:color w:val="7030A0"/>
-        </w:rPr>
-        <w:t>Use ‘ranges’ over direct containers where possible.</w:t>
-      </w:r>
-    </w:p>
-    <w:p>
-      <w:pPr>
-        <w:pStyle w:val="ListParagraph"/>
-        <w:numPr>
-          <w:ilvl w:val="0"/>
-          <w:numId w:val="1"/>
-        </w:numPr>
-        <w:rPr>
-          <w:color w:val="7030A0"/>
-        </w:rPr>
-      </w:pPr>
-      <w:r>
-        <w:rPr>
-          <w:color w:val="7030A0"/>
-        </w:rPr>
-        <w:t>Reduce compile time.</w:t>
-      </w:r>
-    </w:p>
-    <w:p>
-      <w:pPr>
-        <w:pStyle w:val="ListParagraph"/>
-        <w:numPr>
-          <w:ilvl w:val="1"/>
-          <w:numId w:val="1"/>
-        </w:numPr>
-        <w:rPr>
-          <w:color w:val="7030A0"/>
-        </w:rPr>
-      </w:pPr>
-      <w:r>
-        <w:rPr>
-          <w:color w:val="7030A0"/>
-        </w:rPr>
-        <w:t>Reduce include dependencies.</w:t>
-      </w:r>
-    </w:p>
-    <w:p>
-      <w:pPr>
-        <w:pStyle w:val="ListParagraph"/>
-        <w:numPr>
-          <w:ilvl w:val="2"/>
-          <w:numId w:val="1"/>
-        </w:numPr>
-        <w:rPr>
-          <w:color w:val="7030A0"/>
-        </w:rPr>
-      </w:pPr>
-      <w:r>
-        <w:rPr>
-          <w:color w:val="7030A0"/>
-        </w:rPr>
-        <w:t>Pointer-to-impl idiom.</w:t>
-      </w:r>
-    </w:p>
-    <w:p>
-      <w:pPr>
-        <w:pStyle w:val="ListParagraph"/>
-        <w:numPr>
-          <w:ilvl w:val="2"/>
-          <w:numId w:val="1"/>
-        </w:numPr>
-        <w:rPr>
-          <w:color w:val="7030A0"/>
-        </w:rPr>
-      </w:pPr>
-      <w:r>
-        <w:rPr>
-          <w:color w:val="7030A0"/>
-        </w:rPr>
-        <w:t>Forward declarations where possible. (Boost? STL?)</w:t>
-      </w:r>
-    </w:p>
-    <w:p>
-      <w:pPr>
-        <w:pStyle w:val="ListParagraph"/>
-        <w:numPr>
-          <w:ilvl w:val="1"/>
-          <w:numId w:val="1"/>
-        </w:numPr>
-        <w:rPr>
-          <w:color w:val="7030A0"/>
-        </w:rPr>
-      </w:pPr>
-      <w:r>
-        <w:rPr>
-          <w:color w:val="7030A0"/>
-        </w:rPr>
-        <w:t>PCH support using Boost.Build.</w:t>
-      </w:r>
-    </w:p>
-    <w:p>
-      <w:pPr>
-        <w:pStyle w:val="ListParagraph"/>
-        <w:numPr>
-          <w:ilvl w:val="1"/>
-          <w:numId w:val="1"/>
-        </w:numPr>
-        <w:rPr>
-          <w:color w:val="7030A0"/>
-        </w:rPr>
-      </w:pPr>
-      <w:r>
-        <w:rPr>
-          <w:color w:val="7030A0"/>
-        </w:rPr>
-        <w:t>Decouple components if possible.</w:t>
-      </w:r>
-    </w:p>
-    <w:p>
-      <w:pPr>
-        <w:pStyle w:val="ListParagraph"/>
-        <w:numPr>
-          <w:ilvl w:val="1"/>
-          <w:numId w:val="1"/>
-        </w:numPr>
-        <w:rPr>
-          <w:color w:val="7030A0"/>
-        </w:rPr>
-      </w:pPr>
-      <w:r>
-        <w:rPr>
-          <w:color w:val="7030A0"/>
-        </w:rPr>
-        <w:t>Ensure all headers are self-sufficient.</w:t>
-      </w:r>
-    </w:p>
-    <w:p>
-      <w:pPr>
-        <w:pStyle w:val="ListParagraph"/>
-        <w:numPr>
-          <w:ilvl w:val="0"/>
-          <w:numId w:val="1"/>
-        </w:numPr>
-        <w:rPr>
-          <w:color w:val="7030A0"/>
-        </w:rPr>
-      </w:pPr>
-      <w:r>
-        <w:rPr>
-          <w:color w:val="7030A0"/>
-        </w:rPr>
-        <w:t>Todo list.</w:t>
-      </w:r>
-    </w:p>
-    <w:p>
-      <w:pPr>
-        <w:pStyle w:val="ListParagraph"/>
-        <w:numPr>
-          <w:ilvl w:val="1"/>
-          <w:numId w:val="1"/>
-        </w:numPr>
-        <w:rPr>
-          <w:color w:val="00B050"/>
-        </w:rPr>
-      </w:pPr>
-      <w:r>
-        <w:rPr>
-          <w:color w:val="00B050"/>
-        </w:rPr>
-        <w:t>Consider porting to Google Code issue tracker.</w:t>
-      </w:r>
-    </w:p>
-    <w:p>
-      <w:pPr>
-        <w:pStyle w:val="ListParagraph"/>
-        <w:numPr>
-          <w:ilvl w:val="0"/>
-          <w:numId w:val="1"/>
-        </w:numPr>
-        <w:rPr>
-          <w:color w:val="7030A0"/>
-        </w:rPr>
-      </w:pPr>
-      <w:r>
-        <w:rPr>
-          <w:color w:val="7030A0"/>
-        </w:rPr>
-        <w:t>Maintain a changelog.</w:t>
-      </w:r>
-    </w:p>
-    <w:p>
-      <w:pPr>
-        <w:pStyle w:val="ListParagraph"/>
-        <w:numPr>
-          <w:ilvl w:val="0"/>
-          <w:numId w:val="1"/>
-        </w:numPr>
-        <w:rPr>
-          <w:color w:val="7030A0"/>
-        </w:rPr>
-      </w:pPr>
-      <w:r>
-        <w:rPr>
-          <w:color w:val="7030A0"/>
-        </w:rPr>
-        <w:t>Performance improvements in potential bottlenecks (e.g. Iterators, Scanner, PeLib,</w:t>
-      </w:r>
-      <w:r>
-        <w:rPr>
-          <w:color w:val="7030A0"/>
-        </w:rPr>
-        <w:t xml:space="preserve"> FindPattern,</w:t>
-      </w:r>
-      <w:r>
-        <w:rPr>
-          <w:color w:val="7030A0"/>
-        </w:rPr>
-        <w:t xml:space="preserve"> etc)</w:t>
-      </w:r>
-      <w:r>
-        <w:rPr>
-          <w:color w:val="7030A0"/>
-        </w:rPr>
-        <w:t>.</w:t>
-      </w:r>
     </w:p>
     <w:p>
       <w:r>
@@ -2553,6 +2565,25 @@
       </w:r>
     </w:p>
     <w:p>
+      <w:pPr>
+        <w:pStyle w:val="ListParagraph"/>
+        <w:numPr>
+          <w:ilvl w:val="0"/>
+          <w:numId w:val="1"/>
+        </w:numPr>
+        <w:rPr>
+          <w:color w:val="00B050"/>
+        </w:rPr>
+      </w:pPr>
+      <w:r>
+        <w:rPr>
+          <w:color w:val="00B050"/>
+        </w:rPr>
+        <w:lastRenderedPageBreak/>
+        <w:t>Detect cases where hooking may overflow past the end of a function, and fail. (Provide policy or flag to allow overriding this behaviour.) Examples may be instructions such as ‘int 3’, ‘ret’, ‘jmp’, etc.</w:t>
+      </w:r>
+    </w:p>
+    <w:p>
       <w:r>
         <w:rPr>
           <w:b/>
@@ -2575,615 +2606,615 @@
         <w:rPr>
           <w:color w:val="7030A0"/>
         </w:rPr>
+        <w:t>Use a file view with a small memory cache rather than consuming large amounts of RAM.</w:t>
+      </w:r>
+    </w:p>
+    <w:p>
+      <w:pPr>
+        <w:pStyle w:val="ListParagraph"/>
+        <w:numPr>
+          <w:ilvl w:val="0"/>
+          <w:numId w:val="1"/>
+        </w:numPr>
+        <w:rPr>
+          <w:color w:val="7030A0"/>
+        </w:rPr>
+      </w:pPr>
+      <w:r>
+        <w:rPr>
+          <w:color w:val="7030A0"/>
+        </w:rPr>
+        <w:t>Pattern generator.</w:t>
+      </w:r>
+    </w:p>
+    <w:p>
+      <w:pPr>
+        <w:pStyle w:val="ListParagraph"/>
+        <w:numPr>
+          <w:ilvl w:val="0"/>
+          <w:numId w:val="1"/>
+        </w:numPr>
+        <w:rPr>
+          <w:color w:val="7030A0"/>
+        </w:rPr>
+      </w:pPr>
+      <w:r>
+        <w:rPr>
+          <w:color w:val="7030A0"/>
+        </w:rPr>
+        <w:t>Multi-threaded scanning.</w:t>
+      </w:r>
+    </w:p>
+    <w:p>
+      <w:pPr>
+        <w:pStyle w:val="ListParagraph"/>
+        <w:numPr>
+          <w:ilvl w:val="0"/>
+          <w:numId w:val="1"/>
+        </w:numPr>
+        <w:rPr>
+          <w:color w:val="7030A0"/>
+        </w:rPr>
+      </w:pPr>
+      <w:r>
+        <w:rPr>
+          <w:color w:val="7030A0"/>
+        </w:rPr>
+        <w:t>‘Start’ attribute support.</w:t>
+      </w:r>
+    </w:p>
+    <w:p>
+      <w:pPr>
+        <w:pStyle w:val="ListParagraph"/>
+        <w:numPr>
+          <w:ilvl w:val="0"/>
+          <w:numId w:val="1"/>
+        </w:numPr>
+        <w:rPr>
+          <w:color w:val="7030A0"/>
+        </w:rPr>
+      </w:pPr>
+      <w:r>
+        <w:rPr>
+          <w:color w:val="7030A0"/>
+        </w:rPr>
+        <w:t>Data/Rdata scanning support (for ‘start’ attribute and constant scans).</w:t>
+      </w:r>
+    </w:p>
+    <w:p>
+      <w:pPr>
+        <w:pStyle w:val="ListParagraph"/>
+        <w:numPr>
+          <w:ilvl w:val="0"/>
+          <w:numId w:val="1"/>
+        </w:numPr>
+        <w:rPr>
+          <w:color w:val="7030A0"/>
+        </w:rPr>
+      </w:pPr>
+      <w:r>
+        <w:rPr>
+          <w:color w:val="7030A0"/>
+        </w:rPr>
+        <w:t>Support for loading XML file from resource or memory.</w:t>
+      </w:r>
+    </w:p>
+    <w:p>
+      <w:pPr>
+        <w:pStyle w:val="ListParagraph"/>
+        <w:numPr>
+          <w:ilvl w:val="0"/>
+          <w:numId w:val="1"/>
+        </w:numPr>
+        <w:rPr>
+          <w:color w:val="7030A0"/>
+        </w:rPr>
+      </w:pPr>
+      <w:r>
+        <w:rPr>
+          <w:color w:val="7030A0"/>
+        </w:rPr>
+        <w:t>Dump results to file.</w:t>
+      </w:r>
+    </w:p>
+    <w:p>
+      <w:pPr>
+        <w:pStyle w:val="ListParagraph"/>
+        <w:numPr>
+          <w:ilvl w:val="0"/>
+          <w:numId w:val="1"/>
+        </w:numPr>
+        <w:rPr>
+          <w:color w:val="00B050"/>
+        </w:rPr>
+      </w:pPr>
+      <w:r>
+        <w:rPr>
+          <w:color w:val="00B050"/>
+        </w:rPr>
+        <w:t>Change parser library from RapidXML to Boot.Spirit (may require change to custom format).</w:t>
+      </w:r>
+    </w:p>
+    <w:p>
+      <w:pPr>
+        <w:pStyle w:val="ListParagraph"/>
+        <w:numPr>
+          <w:ilvl w:val="0"/>
+          <w:numId w:val="1"/>
+        </w:numPr>
+        <w:rPr>
+          <w:color w:val="7030A0"/>
+        </w:rPr>
+      </w:pPr>
+      <w:r>
+        <w:rPr>
+          <w:color w:val="7030A0"/>
+        </w:rPr>
+        <w:t>Object or stream-based implementation that allows operation chaining.</w:t>
+      </w:r>
+    </w:p>
+    <w:p>
+      <w:pPr>
+        <w:pStyle w:val="ListParagraph"/>
+        <w:numPr>
+          <w:ilvl w:val="0"/>
+          <w:numId w:val="1"/>
+        </w:numPr>
+        <w:rPr>
+          <w:color w:val="7030A0"/>
+        </w:rPr>
+      </w:pPr>
+      <w:r>
+        <w:rPr>
+          <w:color w:val="7030A0"/>
+        </w:rPr>
+        <w:t>Improve constructors.</w:t>
+      </w:r>
+    </w:p>
+    <w:p>
+      <w:pPr>
+        <w:pStyle w:val="ListParagraph"/>
+        <w:numPr>
+          <w:ilvl w:val="1"/>
+          <w:numId w:val="1"/>
+        </w:numPr>
+        <w:rPr>
+          <w:color w:val="7030A0"/>
+        </w:rPr>
+      </w:pPr>
+      <w:r>
+        <w:rPr>
+          <w:color w:val="7030A0"/>
+        </w:rPr>
+        <w:t>I forget what this means exactly… Maybe reduce code duplication? Or provide constructor for custom start/end?</w:t>
+      </w:r>
+    </w:p>
+    <w:p>
+      <w:pPr>
+        <w:pStyle w:val="ListParagraph"/>
+        <w:numPr>
+          <w:ilvl w:val="0"/>
+          <w:numId w:val="1"/>
+        </w:numPr>
+        <w:rPr>
+          <w:color w:val="7030A0"/>
+        </w:rPr>
+      </w:pPr>
+      <w:r>
+        <w:rPr>
+          <w:color w:val="7030A0"/>
+        </w:rPr>
+        <w:t>Improve tests</w:t>
+      </w:r>
+      <w:r>
+        <w:rPr>
+          <w:color w:val="7030A0"/>
+        </w:rPr>
+        <w:t xml:space="preserve"> (relative vs absolute regression was missed)</w:t>
+      </w:r>
+      <w:r>
+        <w:rPr>
+          <w:color w:val="7030A0"/>
+        </w:rPr>
+        <w:t>.</w:t>
+      </w:r>
+    </w:p>
+    <w:p>
+      <w:pPr>
+        <w:pStyle w:val="ListParagraph"/>
+        <w:numPr>
+          <w:ilvl w:val="0"/>
+          <w:numId w:val="1"/>
+        </w:numPr>
+        <w:rPr>
+          <w:color w:val="7030A0"/>
+        </w:rPr>
+      </w:pPr>
+      <w:r>
+        <w:rPr>
+          <w:color w:val="7030A0"/>
+        </w:rPr>
+        <w:t xml:space="preserve">Optional relative address support (for dumping address where the game has ASLR enabled). </w:t>
+      </w:r>
+    </w:p>
+    <w:p>
+      <w:r>
+        <w:rPr>
+          <w:b/>
+        </w:rPr>
+        <w:t>PeLib</w:t>
+      </w:r>
+    </w:p>
+    <w:p>
+      <w:pPr>
+        <w:pStyle w:val="ListParagraph"/>
+        <w:numPr>
+          <w:ilvl w:val="0"/>
+          <w:numId w:val="1"/>
+        </w:numPr>
+        <w:rPr>
+          <w:color w:val="00B050"/>
+        </w:rPr>
+      </w:pPr>
+      <w:r>
+        <w:rPr>
+          <w:color w:val="00B050"/>
+        </w:rPr>
+        <w:t>Consider support for</w:t>
+      </w:r>
+      <w:r>
+        <w:rPr>
+          <w:color w:val="00B050"/>
+        </w:rPr>
+        <w:t xml:space="preserve"> working on x86 PE files from x64 and vice versa.</w:t>
+      </w:r>
+    </w:p>
+    <w:p>
+      <w:pPr>
+        <w:pStyle w:val="ListParagraph"/>
+        <w:numPr>
+          <w:ilvl w:val="0"/>
+          <w:numId w:val="1"/>
+        </w:numPr>
+        <w:rPr>
+          <w:color w:val="7030A0"/>
+        </w:rPr>
+      </w:pPr>
+      <w:r>
+        <w:rPr>
+          <w:color w:val="7030A0"/>
+        </w:rPr>
+        <w:t>Finish implementing matching ‘setters’ for existing ‘getters’.</w:t>
+      </w:r>
+    </w:p>
+    <w:p>
+      <w:pPr>
+        <w:pStyle w:val="ListParagraph"/>
+        <w:numPr>
+          <w:ilvl w:val="0"/>
+          <w:numId w:val="1"/>
+        </w:numPr>
+        <w:rPr>
+          <w:color w:val="7030A0"/>
+        </w:rPr>
+      </w:pPr>
+      <w:r>
+        <w:rPr>
+          <w:color w:val="7030A0"/>
+        </w:rPr>
+        <w:t>Extra sanity checking in all components.</w:t>
+      </w:r>
+    </w:p>
+    <w:p>
+      <w:pPr>
+        <w:pStyle w:val="ListParagraph"/>
+        <w:numPr>
+          <w:ilvl w:val="1"/>
+          <w:numId w:val="1"/>
+        </w:numPr>
+        <w:rPr>
+          <w:color w:val="7030A0"/>
+        </w:rPr>
+      </w:pPr>
+      <w:r>
+        <w:rPr>
+          <w:color w:val="7030A0"/>
+        </w:rPr>
+        <w:t>Check NumberOfRvaAndSizes in NtHeaders before attempting to retrieve a data dir.</w:t>
+      </w:r>
+    </w:p>
+    <w:p>
+      <w:pPr>
+        <w:pStyle w:val="ListParagraph"/>
+        <w:numPr>
+          <w:ilvl w:val="0"/>
+          <w:numId w:val="1"/>
+        </w:numPr>
+        <w:rPr>
+          <w:color w:val="7030A0"/>
+        </w:rPr>
+      </w:pPr>
+      <w:r>
+        <w:rPr>
+          <w:color w:val="7030A0"/>
+        </w:rPr>
+        <w:t>Cache base pointers etc rather than retrieving it manually in every getter/setter. Slightly less ‘robust’, but due to the typically ‘read-only’ nature of the data this is the expected behaviour in all known cases anyway.</w:t>
+      </w:r>
+    </w:p>
+    <w:p>
+      <w:pPr>
+        <w:pStyle w:val="ListParagraph"/>
+        <w:numPr>
+          <w:ilvl w:val="0"/>
+          <w:numId w:val="1"/>
+        </w:numPr>
+        <w:rPr>
+          <w:color w:val="7030A0"/>
+        </w:rPr>
+      </w:pPr>
+      <w:r>
+        <w:rPr>
+          <w:color w:val="7030A0"/>
+        </w:rPr>
+        <w:t>Consistent</w:t>
+      </w:r>
+      <w:r>
+        <w:rPr>
+          <w:color w:val="7030A0"/>
+        </w:rPr>
+        <w:t xml:space="preserve"> API for GetBase. (e.g. PVOID vs PBYTE vs T*)</w:t>
+      </w:r>
+    </w:p>
+    <w:p>
+      <w:pPr>
+        <w:pStyle w:val="ListParagraph"/>
+        <w:numPr>
+          <w:ilvl w:val="0"/>
+          <w:numId w:val="1"/>
+        </w:numPr>
+        <w:rPr>
+          <w:color w:val="00B050"/>
+        </w:rPr>
+      </w:pPr>
+      <w:r>
+        <w:rPr>
+          <w:color w:val="00B050"/>
+        </w:rPr>
+        <w:t>Support more of the PE file format.</w:t>
+      </w:r>
+    </w:p>
+    <w:p>
+      <w:pPr>
+        <w:pStyle w:val="ListParagraph"/>
+        <w:numPr>
+          <w:ilvl w:val="1"/>
+          <w:numId w:val="1"/>
+        </w:numPr>
+        <w:rPr>
+          <w:color w:val="7030A0"/>
+        </w:rPr>
+      </w:pPr>
+      <w:r>
+        <w:rPr>
+          <w:color w:val="7030A0"/>
+        </w:rPr>
+        <w:t>Overlay data.</w:t>
+      </w:r>
+    </w:p>
+    <w:p>
+      <w:pPr>
+        <w:pStyle w:val="ListParagraph"/>
+        <w:numPr>
+          <w:ilvl w:val="1"/>
+          <w:numId w:val="1"/>
+        </w:numPr>
+        <w:rPr>
+          <w:color w:val="7030A0"/>
+        </w:rPr>
+      </w:pPr>
+      <w:r>
+        <w:rPr>
+          <w:color w:val="7030A0"/>
+        </w:rPr>
+        <w:t>Resource directory.</w:t>
+      </w:r>
+    </w:p>
+    <w:p>
+      <w:pPr>
+        <w:pStyle w:val="ListParagraph"/>
+        <w:numPr>
+          <w:ilvl w:val="1"/>
+          <w:numId w:val="1"/>
+        </w:numPr>
+        <w:rPr>
+          <w:color w:val="7030A0"/>
+        </w:rPr>
+      </w:pPr>
+      <w:r>
+        <w:rPr>
+          <w:color w:val="7030A0"/>
+        </w:rPr>
+        <w:t>Exception directory.</w:t>
+      </w:r>
+    </w:p>
+    <w:p>
+      <w:pPr>
+        <w:pStyle w:val="ListParagraph"/>
+        <w:numPr>
+          <w:ilvl w:val="1"/>
+          <w:numId w:val="1"/>
+        </w:numPr>
+        <w:rPr>
+          <w:color w:val="7030A0"/>
+        </w:rPr>
+      </w:pPr>
+      <w:r>
+        <w:rPr>
+          <w:color w:val="7030A0"/>
+        </w:rPr>
+        <w:t>Relocation directory.</w:t>
+      </w:r>
+    </w:p>
+    <w:p>
+      <w:pPr>
+        <w:pStyle w:val="ListParagraph"/>
+        <w:numPr>
+          <w:ilvl w:val="1"/>
+          <w:numId w:val="1"/>
+        </w:numPr>
+        <w:rPr>
+          <w:color w:val="00B050"/>
+        </w:rPr>
+      </w:pPr>
+      <w:r>
+        <w:rPr>
+          <w:color w:val="00B050"/>
+        </w:rPr>
+        <w:t>Security directory.</w:t>
+      </w:r>
+    </w:p>
+    <w:p>
+      <w:pPr>
+        <w:pStyle w:val="ListParagraph"/>
+        <w:numPr>
+          <w:ilvl w:val="1"/>
+          <w:numId w:val="1"/>
+        </w:numPr>
+        <w:rPr>
+          <w:color w:val="00B050"/>
+        </w:rPr>
+      </w:pPr>
+      <w:r>
+        <w:rPr>
+          <w:color w:val="00B050"/>
+        </w:rPr>
+        <w:t>Debug directory.</w:t>
+      </w:r>
+    </w:p>
+    <w:p>
+      <w:pPr>
+        <w:pStyle w:val="ListParagraph"/>
+        <w:numPr>
+          <w:ilvl w:val="1"/>
+          <w:numId w:val="1"/>
+        </w:numPr>
+        <w:rPr>
+          <w:color w:val="7030A0"/>
+        </w:rPr>
+      </w:pPr>
+      <w:r>
+        <w:rPr>
+          <w:color w:val="7030A0"/>
+        </w:rPr>
+        <w:t>Load config directory.</w:t>
+      </w:r>
+    </w:p>
+    <w:p>
+      <w:pPr>
+        <w:pStyle w:val="ListParagraph"/>
+        <w:numPr>
+          <w:ilvl w:val="1"/>
+          <w:numId w:val="1"/>
+        </w:numPr>
+        <w:rPr>
+          <w:color w:val="00B050"/>
+        </w:rPr>
+      </w:pPr>
+      <w:r>
+        <w:rPr>
+          <w:color w:val="00B050"/>
+        </w:rPr>
+        <w:t>Delay import directory.</w:t>
+      </w:r>
+    </w:p>
+    <w:p>
+      <w:pPr>
+        <w:pStyle w:val="ListParagraph"/>
+        <w:numPr>
+          <w:ilvl w:val="1"/>
+          <w:numId w:val="1"/>
+        </w:numPr>
+        <w:rPr>
+          <w:color w:val="00B050"/>
+        </w:rPr>
+      </w:pPr>
+      <w:r>
+        <w:rPr>
+          <w:color w:val="00B050"/>
+        </w:rPr>
+        <w:t>Bound import directory.</w:t>
+      </w:r>
+    </w:p>
+    <w:p>
+      <w:pPr>
+        <w:pStyle w:val="ListParagraph"/>
+        <w:numPr>
+          <w:ilvl w:val="1"/>
+          <w:numId w:val="1"/>
+        </w:numPr>
+        <w:rPr>
+          <w:color w:val="00B050"/>
+        </w:rPr>
+      </w:pPr>
+      <w:r>
+        <w:rPr>
+          <w:color w:val="00B050"/>
+        </w:rPr>
+        <w:t>IAT (as opposed to Import) directory.</w:t>
+      </w:r>
+    </w:p>
+    <w:p>
+      <w:pPr>
+        <w:pStyle w:val="ListParagraph"/>
+        <w:numPr>
+          <w:ilvl w:val="1"/>
+          <w:numId w:val="1"/>
+        </w:numPr>
+        <w:rPr>
+          <w:color w:val="00B050"/>
+        </w:rPr>
+      </w:pPr>
+      <w:r>
+        <w:rPr>
+          <w:color w:val="00B050"/>
+        </w:rPr>
+        <w:t>CLR runtime directory support.</w:t>
+      </w:r>
+    </w:p>
+    <w:p>
+      <w:pPr>
+        <w:pStyle w:val="ListParagraph"/>
+        <w:numPr>
+          <w:ilvl w:val="0"/>
+          <w:numId w:val="1"/>
+        </w:numPr>
+        <w:rPr>
+          <w:color w:val="7030A0"/>
+        </w:rPr>
+      </w:pPr>
+      <w:r>
+        <w:rPr>
+          <w:color w:val="7030A0"/>
+        </w:rPr>
+        <w:t>Full support for writing back to PE file, including automatically performing adjustments where required to fit in new data or remove unnecessary space.</w:t>
+      </w:r>
+    </w:p>
+    <w:p>
+      <w:pPr>
+        <w:pStyle w:val="ListParagraph"/>
+        <w:numPr>
+          <w:ilvl w:val="0"/>
+          <w:numId w:val="1"/>
+        </w:numPr>
+        <w:rPr>
+          <w:color w:val="7030A0"/>
+        </w:rPr>
+      </w:pPr>
+      <w:r>
+        <w:rPr>
+          <w:color w:val="7030A0"/>
+        </w:rPr>
         <w:lastRenderedPageBreak/>
-        <w:t>Use a file view with a small memory cache rather than consuming large amounts of RAM.</w:t>
-      </w:r>
-    </w:p>
-    <w:p>
-      <w:pPr>
-        <w:pStyle w:val="ListParagraph"/>
-        <w:numPr>
-          <w:ilvl w:val="0"/>
-          <w:numId w:val="1"/>
-        </w:numPr>
-        <w:rPr>
-          <w:color w:val="7030A0"/>
-        </w:rPr>
-      </w:pPr>
-      <w:r>
-        <w:rPr>
-          <w:color w:val="7030A0"/>
-        </w:rPr>
-        <w:t>Pattern generator.</w:t>
-      </w:r>
-    </w:p>
-    <w:p>
-      <w:pPr>
-        <w:pStyle w:val="ListParagraph"/>
-        <w:numPr>
-          <w:ilvl w:val="0"/>
-          <w:numId w:val="1"/>
-        </w:numPr>
-        <w:rPr>
-          <w:color w:val="7030A0"/>
-        </w:rPr>
-      </w:pPr>
-      <w:r>
-        <w:rPr>
-          <w:color w:val="7030A0"/>
-        </w:rPr>
-        <w:t>Multi-threaded scanning.</w:t>
-      </w:r>
-    </w:p>
-    <w:p>
-      <w:pPr>
-        <w:pStyle w:val="ListParagraph"/>
-        <w:numPr>
-          <w:ilvl w:val="0"/>
-          <w:numId w:val="1"/>
-        </w:numPr>
-        <w:rPr>
-          <w:color w:val="7030A0"/>
-        </w:rPr>
-      </w:pPr>
-      <w:r>
-        <w:rPr>
-          <w:color w:val="7030A0"/>
-        </w:rPr>
-        <w:t>‘Start’ attribute support.</w:t>
-      </w:r>
-    </w:p>
-    <w:p>
-      <w:pPr>
-        <w:pStyle w:val="ListParagraph"/>
-        <w:numPr>
-          <w:ilvl w:val="0"/>
-          <w:numId w:val="1"/>
-        </w:numPr>
-        <w:rPr>
-          <w:color w:val="7030A0"/>
-        </w:rPr>
-      </w:pPr>
-      <w:r>
-        <w:rPr>
-          <w:color w:val="7030A0"/>
-        </w:rPr>
-        <w:t>Data/Rdata scanning support (for ‘start’ attribute and constant scans).</w:t>
-      </w:r>
-    </w:p>
-    <w:p>
-      <w:pPr>
-        <w:pStyle w:val="ListParagraph"/>
-        <w:numPr>
-          <w:ilvl w:val="0"/>
-          <w:numId w:val="1"/>
-        </w:numPr>
-        <w:rPr>
-          <w:color w:val="7030A0"/>
-        </w:rPr>
-      </w:pPr>
-      <w:r>
-        <w:rPr>
-          <w:color w:val="7030A0"/>
-        </w:rPr>
-        <w:t>Support for loading XML file from resource or memory.</w:t>
-      </w:r>
-    </w:p>
-    <w:p>
-      <w:pPr>
-        <w:pStyle w:val="ListParagraph"/>
-        <w:numPr>
-          <w:ilvl w:val="0"/>
-          <w:numId w:val="1"/>
-        </w:numPr>
-        <w:rPr>
-          <w:color w:val="7030A0"/>
-        </w:rPr>
-      </w:pPr>
-      <w:r>
-        <w:rPr>
-          <w:color w:val="7030A0"/>
-        </w:rPr>
-        <w:t>Dump results to file.</w:t>
-      </w:r>
-    </w:p>
-    <w:p>
-      <w:pPr>
-        <w:pStyle w:val="ListParagraph"/>
-        <w:numPr>
-          <w:ilvl w:val="0"/>
-          <w:numId w:val="1"/>
-        </w:numPr>
-        <w:rPr>
-          <w:color w:val="00B050"/>
-        </w:rPr>
-      </w:pPr>
-      <w:r>
-        <w:rPr>
-          <w:color w:val="00B050"/>
-        </w:rPr>
-        <w:t>Change parser library from RapidXML to Boot.Spirit (may require change to custom format).</w:t>
-      </w:r>
-    </w:p>
-    <w:p>
-      <w:pPr>
-        <w:pStyle w:val="ListParagraph"/>
-        <w:numPr>
-          <w:ilvl w:val="0"/>
-          <w:numId w:val="1"/>
-        </w:numPr>
-        <w:rPr>
-          <w:color w:val="7030A0"/>
-        </w:rPr>
-      </w:pPr>
-      <w:r>
-        <w:rPr>
-          <w:color w:val="7030A0"/>
-        </w:rPr>
-        <w:t>Object or stream-based implementation that allows operation chaining.</w:t>
-      </w:r>
-    </w:p>
-    <w:p>
-      <w:pPr>
-        <w:pStyle w:val="ListParagraph"/>
-        <w:numPr>
-          <w:ilvl w:val="0"/>
-          <w:numId w:val="1"/>
-        </w:numPr>
-        <w:rPr>
-          <w:color w:val="7030A0"/>
-        </w:rPr>
-      </w:pPr>
-      <w:r>
-        <w:rPr>
-          <w:color w:val="7030A0"/>
-        </w:rPr>
-        <w:t>Improve constructors.</w:t>
-      </w:r>
-    </w:p>
-    <w:p>
-      <w:pPr>
-        <w:pStyle w:val="ListParagraph"/>
-        <w:numPr>
-          <w:ilvl w:val="1"/>
-          <w:numId w:val="1"/>
-        </w:numPr>
-        <w:rPr>
-          <w:color w:val="7030A0"/>
-        </w:rPr>
-      </w:pPr>
-      <w:r>
-        <w:rPr>
-          <w:color w:val="7030A0"/>
-        </w:rPr>
-        <w:t>I forget what this means exactly… Maybe reduce code duplication? Or provide constructor for custom start/end?</w:t>
-      </w:r>
-    </w:p>
-    <w:p>
-      <w:pPr>
-        <w:pStyle w:val="ListParagraph"/>
-        <w:numPr>
-          <w:ilvl w:val="0"/>
-          <w:numId w:val="1"/>
-        </w:numPr>
-        <w:rPr>
-          <w:color w:val="7030A0"/>
-        </w:rPr>
-      </w:pPr>
-      <w:r>
-        <w:rPr>
-          <w:color w:val="7030A0"/>
-        </w:rPr>
-        <w:t>Improve tests</w:t>
-      </w:r>
-      <w:r>
-        <w:rPr>
-          <w:color w:val="7030A0"/>
-        </w:rPr>
-        <w:t xml:space="preserve"> (relative vs absolute regression was missed)</w:t>
-      </w:r>
-      <w:r>
-        <w:rPr>
-          <w:color w:val="7030A0"/>
-        </w:rPr>
-        <w:t>.</w:t>
-      </w:r>
-    </w:p>
-    <w:p>
-      <w:pPr>
-        <w:pStyle w:val="ListParagraph"/>
-        <w:numPr>
-          <w:ilvl w:val="0"/>
-          <w:numId w:val="1"/>
-        </w:numPr>
-        <w:rPr>
-          <w:color w:val="7030A0"/>
-        </w:rPr>
-      </w:pPr>
-      <w:r>
-        <w:rPr>
-          <w:color w:val="7030A0"/>
-        </w:rPr>
-        <w:t xml:space="preserve">Optional relative address support (for dumping address where the game has ASLR enabled). </w:t>
-      </w:r>
-    </w:p>
-    <w:p>
-      <w:r>
-        <w:rPr>
-          <w:b/>
-        </w:rPr>
-        <w:t>PeLib</w:t>
-      </w:r>
-    </w:p>
-    <w:p>
-      <w:pPr>
-        <w:pStyle w:val="ListParagraph"/>
-        <w:numPr>
-          <w:ilvl w:val="0"/>
-          <w:numId w:val="1"/>
-        </w:numPr>
-        <w:rPr>
-          <w:color w:val="00B050"/>
-        </w:rPr>
-      </w:pPr>
-      <w:r>
-        <w:rPr>
-          <w:color w:val="00B050"/>
-        </w:rPr>
-        <w:t>Consider support for</w:t>
-      </w:r>
-      <w:r>
-        <w:rPr>
-          <w:color w:val="00B050"/>
-        </w:rPr>
-        <w:t xml:space="preserve"> working on x86 PE files from x64 and vice versa.</w:t>
-      </w:r>
-    </w:p>
-    <w:p>
-      <w:pPr>
-        <w:pStyle w:val="ListParagraph"/>
-        <w:numPr>
-          <w:ilvl w:val="0"/>
-          <w:numId w:val="1"/>
-        </w:numPr>
-        <w:rPr>
-          <w:color w:val="7030A0"/>
-        </w:rPr>
-      </w:pPr>
-      <w:r>
-        <w:rPr>
-          <w:color w:val="7030A0"/>
-        </w:rPr>
-        <w:t>Finish implementing matching ‘setters’ for existing ‘getters’.</w:t>
-      </w:r>
-    </w:p>
-    <w:p>
-      <w:pPr>
-        <w:pStyle w:val="ListParagraph"/>
-        <w:numPr>
-          <w:ilvl w:val="0"/>
-          <w:numId w:val="1"/>
-        </w:numPr>
-        <w:rPr>
-          <w:color w:val="7030A0"/>
-        </w:rPr>
-      </w:pPr>
-      <w:r>
-        <w:rPr>
-          <w:color w:val="7030A0"/>
-        </w:rPr>
-        <w:t>Extra sanity checking in all components.</w:t>
-      </w:r>
-    </w:p>
-    <w:p>
-      <w:pPr>
-        <w:pStyle w:val="ListParagraph"/>
-        <w:numPr>
-          <w:ilvl w:val="1"/>
-          <w:numId w:val="1"/>
-        </w:numPr>
-        <w:rPr>
-          <w:color w:val="7030A0"/>
-        </w:rPr>
-      </w:pPr>
-      <w:r>
-        <w:rPr>
-          <w:color w:val="7030A0"/>
-        </w:rPr>
-        <w:t>Check NumberOfRvaAndSizes in NtHeaders before attempting to retrieve a data dir.</w:t>
-      </w:r>
-    </w:p>
-    <w:p>
-      <w:pPr>
-        <w:pStyle w:val="ListParagraph"/>
-        <w:numPr>
-          <w:ilvl w:val="0"/>
-          <w:numId w:val="1"/>
-        </w:numPr>
-        <w:rPr>
-          <w:color w:val="7030A0"/>
-        </w:rPr>
-      </w:pPr>
-      <w:r>
-        <w:rPr>
-          <w:color w:val="7030A0"/>
-        </w:rPr>
-        <w:t>Cache base pointers etc rather than retrieving it manually in every getter/setter. Slightly less ‘robust’, but due to the typically ‘read-only’ nature of the data this is the expected behaviour in all known cases anyway.</w:t>
-      </w:r>
-    </w:p>
-    <w:p>
-      <w:pPr>
-        <w:pStyle w:val="ListParagraph"/>
-        <w:numPr>
-          <w:ilvl w:val="0"/>
-          <w:numId w:val="1"/>
-        </w:numPr>
-        <w:rPr>
-          <w:color w:val="7030A0"/>
-        </w:rPr>
-      </w:pPr>
-      <w:r>
-        <w:rPr>
-          <w:color w:val="7030A0"/>
-        </w:rPr>
-        <w:t>Consistent</w:t>
-      </w:r>
-      <w:r>
-        <w:rPr>
-          <w:color w:val="7030A0"/>
-        </w:rPr>
-        <w:t xml:space="preserve"> API for GetBase. (e.g. PVOID vs PBYTE vs T*)</w:t>
-      </w:r>
-    </w:p>
-    <w:p>
-      <w:pPr>
-        <w:pStyle w:val="ListParagraph"/>
-        <w:numPr>
-          <w:ilvl w:val="0"/>
-          <w:numId w:val="1"/>
-        </w:numPr>
-        <w:rPr>
-          <w:color w:val="00B050"/>
-        </w:rPr>
-      </w:pPr>
-      <w:r>
-        <w:rPr>
-          <w:color w:val="00B050"/>
-        </w:rPr>
-        <w:t>Support more of the PE file format.</w:t>
-      </w:r>
-    </w:p>
-    <w:p>
-      <w:pPr>
-        <w:pStyle w:val="ListParagraph"/>
-        <w:numPr>
-          <w:ilvl w:val="1"/>
-          <w:numId w:val="1"/>
-        </w:numPr>
-        <w:rPr>
-          <w:color w:val="7030A0"/>
-        </w:rPr>
-      </w:pPr>
-      <w:r>
-        <w:rPr>
-          <w:color w:val="7030A0"/>
-        </w:rPr>
-        <w:t>Overlay data.</w:t>
-      </w:r>
-    </w:p>
-    <w:p>
-      <w:pPr>
-        <w:pStyle w:val="ListParagraph"/>
-        <w:numPr>
-          <w:ilvl w:val="1"/>
-          <w:numId w:val="1"/>
-        </w:numPr>
-        <w:rPr>
-          <w:color w:val="7030A0"/>
-        </w:rPr>
-      </w:pPr>
-      <w:r>
-        <w:rPr>
-          <w:color w:val="7030A0"/>
-        </w:rPr>
-        <w:t>Resource directory.</w:t>
-      </w:r>
-    </w:p>
-    <w:p>
-      <w:pPr>
-        <w:pStyle w:val="ListParagraph"/>
-        <w:numPr>
-          <w:ilvl w:val="1"/>
-          <w:numId w:val="1"/>
-        </w:numPr>
-        <w:rPr>
-          <w:color w:val="7030A0"/>
-        </w:rPr>
-      </w:pPr>
-      <w:r>
-        <w:rPr>
-          <w:color w:val="7030A0"/>
-        </w:rPr>
-        <w:t>Exception directory.</w:t>
-      </w:r>
-    </w:p>
-    <w:p>
-      <w:pPr>
-        <w:pStyle w:val="ListParagraph"/>
-        <w:numPr>
-          <w:ilvl w:val="1"/>
-          <w:numId w:val="1"/>
-        </w:numPr>
-        <w:rPr>
-          <w:color w:val="7030A0"/>
-        </w:rPr>
-      </w:pPr>
-      <w:r>
-        <w:rPr>
-          <w:color w:val="7030A0"/>
-        </w:rPr>
-        <w:t>Relocation directory.</w:t>
-      </w:r>
-    </w:p>
-    <w:p>
-      <w:pPr>
-        <w:pStyle w:val="ListParagraph"/>
-        <w:numPr>
-          <w:ilvl w:val="1"/>
-          <w:numId w:val="1"/>
-        </w:numPr>
-        <w:rPr>
-          <w:color w:val="00B050"/>
-        </w:rPr>
-      </w:pPr>
-      <w:r>
-        <w:rPr>
-          <w:color w:val="00B050"/>
-        </w:rPr>
-        <w:t>Security directory.</w:t>
-      </w:r>
-    </w:p>
-    <w:p>
-      <w:pPr>
-        <w:pStyle w:val="ListParagraph"/>
-        <w:numPr>
-          <w:ilvl w:val="1"/>
-          <w:numId w:val="1"/>
-        </w:numPr>
-        <w:rPr>
-          <w:color w:val="00B050"/>
-        </w:rPr>
-      </w:pPr>
-      <w:r>
-        <w:rPr>
-          <w:color w:val="00B050"/>
-        </w:rPr>
-        <w:t>Debug directory.</w:t>
-      </w:r>
-    </w:p>
-    <w:p>
-      <w:pPr>
-        <w:pStyle w:val="ListParagraph"/>
-        <w:numPr>
-          <w:ilvl w:val="1"/>
-          <w:numId w:val="1"/>
-        </w:numPr>
-        <w:rPr>
-          <w:color w:val="7030A0"/>
-        </w:rPr>
-      </w:pPr>
-      <w:r>
-        <w:rPr>
-          <w:color w:val="7030A0"/>
-        </w:rPr>
-        <w:t>Load config directory.</w:t>
-      </w:r>
-    </w:p>
-    <w:p>
-      <w:pPr>
-        <w:pStyle w:val="ListParagraph"/>
-        <w:numPr>
-          <w:ilvl w:val="1"/>
-          <w:numId w:val="1"/>
-        </w:numPr>
-        <w:rPr>
-          <w:color w:val="00B050"/>
-        </w:rPr>
-      </w:pPr>
-      <w:r>
-        <w:rPr>
-          <w:color w:val="00B050"/>
-        </w:rPr>
-        <w:t>Delay import directory.</w:t>
-      </w:r>
-    </w:p>
-    <w:p>
-      <w:pPr>
-        <w:pStyle w:val="ListParagraph"/>
-        <w:numPr>
-          <w:ilvl w:val="1"/>
-          <w:numId w:val="1"/>
-        </w:numPr>
-        <w:rPr>
-          <w:color w:val="00B050"/>
-        </w:rPr>
-      </w:pPr>
-      <w:r>
-        <w:rPr>
-          <w:color w:val="00B050"/>
-        </w:rPr>
-        <w:t>Bound import directory.</w:t>
-      </w:r>
-    </w:p>
-    <w:p>
-      <w:pPr>
-        <w:pStyle w:val="ListParagraph"/>
-        <w:numPr>
-          <w:ilvl w:val="1"/>
-          <w:numId w:val="1"/>
-        </w:numPr>
-        <w:rPr>
-          <w:color w:val="00B050"/>
-        </w:rPr>
-      </w:pPr>
-      <w:r>
-        <w:rPr>
-          <w:color w:val="00B050"/>
-        </w:rPr>
-        <w:t>IAT (as opposed to Import) directory.</w:t>
-      </w:r>
-    </w:p>
-    <w:p>
-      <w:pPr>
-        <w:pStyle w:val="ListParagraph"/>
-        <w:numPr>
-          <w:ilvl w:val="1"/>
-          <w:numId w:val="1"/>
-        </w:numPr>
-        <w:rPr>
-          <w:color w:val="00B050"/>
-        </w:rPr>
-      </w:pPr>
-      <w:r>
-        <w:rPr>
-          <w:color w:val="00B050"/>
-        </w:rPr>
-        <w:t>CLR runtime directory support.</w:t>
-      </w:r>
-    </w:p>
-    <w:p>
-      <w:pPr>
-        <w:pStyle w:val="ListParagraph"/>
-        <w:numPr>
-          <w:ilvl w:val="0"/>
-          <w:numId w:val="1"/>
-        </w:numPr>
-        <w:rPr>
-          <w:color w:val="7030A0"/>
-        </w:rPr>
-      </w:pPr>
-      <w:r>
-        <w:rPr>
-          <w:color w:val="7030A0"/>
-        </w:rPr>
-        <w:t>Full support for writing back to PE file, including automatically performing adjustments where required to fit in new data or remove unnecessary space.</w:t>
-      </w:r>
-    </w:p>
-    <w:p>
-      <w:pPr>
-        <w:pStyle w:val="ListParagraph"/>
-        <w:numPr>
-          <w:ilvl w:val="0"/>
-          <w:numId w:val="1"/>
-        </w:numPr>
-        <w:rPr>
-          <w:color w:val="7030A0"/>
-        </w:rPr>
-      </w:pPr>
-      <w:r>
-        <w:rPr>
-          <w:color w:val="7030A0"/>
-        </w:rPr>
         <w:t>Move to sub-folder to avoid header clashes etc.</w:t>
       </w:r>
     </w:p>

</xml_diff>

<commit_message>
* Moved PeLib components to their own subfolder. * Removed completed item from todo list.
</commit_message>
<xml_diff>
--- a/trunk/Todo.docx
+++ b/trunk/Todo.docx
@@ -1210,6 +1210,26 @@
       <w:pPr>
         <w:pStyle w:val="ListParagraph"/>
         <w:numPr>
+          <w:ilvl w:val="2"/>
+          <w:numId w:val="1"/>
+        </w:numPr>
+        <w:rPr>
+          <w:color w:val="7030A0"/>
+        </w:rPr>
+      </w:pPr>
+      <w:r>
+        <w:rPr>
+          <w:color w:val="7030A0"/>
+        </w:rPr>
+        <w:t>Update forward declaration header.</w:t>
+      </w:r>
+      <w:bookmarkStart w:id="0" w:name="_GoBack"/>
+      <w:bookmarkEnd w:id="0"/>
+    </w:p>
+    <w:p>
+      <w:pPr>
+        <w:pStyle w:val="ListParagraph"/>
+        <w:numPr>
           <w:ilvl w:val="1"/>
           <w:numId w:val="1"/>
         </w:numPr>
@@ -1311,6 +1331,7 @@
         <w:rPr>
           <w:color w:val="7030A0"/>
         </w:rPr>
+        <w:lastRenderedPageBreak/>
         <w:t>Maintain a changelog.</w:t>
       </w:r>
     </w:p>
@@ -1329,7 +1350,6 @@
         <w:rPr>
           <w:color w:val="7030A0"/>
         </w:rPr>
-        <w:lastRenderedPageBreak/>
         <w:t>Performance improvements in potential bottlenecks (e.g. Iterators, Scanner, PeLib,</w:t>
       </w:r>
       <w:r>
@@ -2490,8 +2510,6 @@
         </w:rPr>
         <w:t>Add ‘FreeDll’ API.</w:t>
       </w:r>
-      <w:bookmarkStart w:id="0" w:name="_GoBack"/>
-      <w:bookmarkEnd w:id="0"/>
     </w:p>
     <w:p>
       <w:pPr>
@@ -3369,24 +3387,6 @@
           <w:color w:val="7030A0"/>
         </w:rPr>
         <w:t>Full support for writing back to PE file, including automatically performing adjustments where required to fit in new data or remove unnecessary space.</w:t>
-      </w:r>
-    </w:p>
-    <w:p>
-      <w:pPr>
-        <w:pStyle w:val="ListParagraph"/>
-        <w:numPr>
-          <w:ilvl w:val="0"/>
-          <w:numId w:val="1"/>
-        </w:numPr>
-        <w:rPr>
-          <w:color w:val="7030A0"/>
-        </w:rPr>
-      </w:pPr>
-      <w:r>
-        <w:rPr>
-          <w:color w:val="7030A0"/>
-        </w:rPr>
-        <w:t>Move to sub-folder to avoid header clashes etc.</w:t>
       </w:r>
     </w:p>
     <w:p>

</xml_diff>

<commit_message>
* Rewrote iterators to use Boost.Iterator. Not only is the implementation far simpler and easier to maintain, but I think it may be slightly faster too... (I haven't run any tests though, so don't quote me on that.)
</commit_message>
<xml_diff>
--- a/trunk/Todo.docx
+++ b/trunk/Todo.docx
@@ -528,370 +528,338 @@
         </w:rPr>
         <w:t>Improve thread-safety guarantees and threading model.</w:t>
       </w:r>
+    </w:p>
+    <w:p>
+      <w:pPr>
+        <w:pStyle w:val="ListParagraph"/>
+        <w:numPr>
+          <w:ilvl w:val="1"/>
+          <w:numId w:val="1"/>
+        </w:numPr>
+        <w:rPr>
+          <w:color w:val="7030A0"/>
+        </w:rPr>
+      </w:pPr>
+      <w:r>
+        <w:rPr>
+          <w:color w:val="7030A0"/>
+        </w:rPr>
+        <w:t>Proper localization and internationalization support/framework.</w:t>
+      </w:r>
+    </w:p>
+    <w:p>
+      <w:pPr>
+        <w:pStyle w:val="ListParagraph"/>
+        <w:numPr>
+          <w:ilvl w:val="1"/>
+          <w:numId w:val="1"/>
+        </w:numPr>
+        <w:rPr>
+          <w:color w:val="7030A0"/>
+        </w:rPr>
+      </w:pPr>
+      <w:r>
+        <w:rPr>
+          <w:color w:val="7030A0"/>
+        </w:rPr>
+        <w:t xml:space="preserve">Consider moving from UTF-16 </w:t>
+      </w:r>
+      <w:r>
+        <w:rPr>
+          <w:color w:val="7030A0"/>
+        </w:rPr>
+        <w:t>internally</w:t>
+      </w:r>
+      <w:r>
+        <w:rPr>
+          <w:color w:val="7030A0"/>
+        </w:rPr>
+        <w:t xml:space="preserve"> to UTF-8, and only using UTF-16 at API boundaries. If implemented, all files and other IO should be in UTF-8.</w:t>
+      </w:r>
+    </w:p>
+    <w:p>
+      <w:pPr>
+        <w:pStyle w:val="ListParagraph"/>
+        <w:numPr>
+          <w:ilvl w:val="1"/>
+          <w:numId w:val="1"/>
+        </w:numPr>
+        <w:rPr>
+          <w:color w:val="7030A0"/>
+        </w:rPr>
+      </w:pPr>
+      <w:r>
+        <w:rPr>
+          <w:color w:val="7030A0"/>
+        </w:rPr>
+        <w:t>Template concept checking and improved error messages.</w:t>
+      </w:r>
+    </w:p>
+    <w:p>
+      <w:pPr>
+        <w:pStyle w:val="ListParagraph"/>
+        <w:numPr>
+          <w:ilvl w:val="1"/>
+          <w:numId w:val="1"/>
+        </w:numPr>
+        <w:rPr>
+          <w:color w:val="7030A0"/>
+        </w:rPr>
+      </w:pPr>
+      <w:r>
+        <w:rPr>
+          <w:color w:val="7030A0"/>
+        </w:rPr>
+        <w:t xml:space="preserve">Compile time checks to ensure MSVC, Boost, </w:t>
+      </w:r>
+      <w:proofErr w:type="spellStart"/>
+      <w:r>
+        <w:rPr>
+          <w:color w:val="7030A0"/>
+        </w:rPr>
+        <w:t>etc</w:t>
+      </w:r>
+      <w:proofErr w:type="spellEnd"/>
+      <w:r>
+        <w:rPr>
+          <w:color w:val="7030A0"/>
+        </w:rPr>
+        <w:t xml:space="preserve"> meet the minimum requirements.</w:t>
+      </w:r>
+    </w:p>
+    <w:p>
+      <w:pPr>
+        <w:pStyle w:val="ListParagraph"/>
+        <w:numPr>
+          <w:ilvl w:val="1"/>
+          <w:numId w:val="1"/>
+        </w:numPr>
+        <w:rPr>
+          <w:color w:val="FF0000"/>
+        </w:rPr>
+      </w:pPr>
+      <w:r>
+        <w:rPr>
+          <w:color w:val="FF0000"/>
+        </w:rPr>
+        <w:t>Assertions where appropriate.</w:t>
+      </w:r>
+    </w:p>
+    <w:p>
+      <w:pPr>
+        <w:pStyle w:val="ListParagraph"/>
+        <w:numPr>
+          <w:ilvl w:val="1"/>
+          <w:numId w:val="1"/>
+        </w:numPr>
+        <w:rPr>
+          <w:color w:val="7030A0"/>
+        </w:rPr>
+      </w:pPr>
+      <w:proofErr w:type="spellStart"/>
+      <w:r>
+        <w:rPr>
+          <w:color w:val="7030A0"/>
+        </w:rPr>
+        <w:t>Config</w:t>
+      </w:r>
+      <w:proofErr w:type="spellEnd"/>
+      <w:r>
+        <w:rPr>
+          <w:color w:val="7030A0"/>
+        </w:rPr>
+        <w:t xml:space="preserve"> header to account for differences in compilers (or compiler versions). Consider </w:t>
+      </w:r>
+      <w:proofErr w:type="spellStart"/>
+      <w:r>
+        <w:rPr>
+          <w:color w:val="7030A0"/>
+        </w:rPr>
+        <w:t>Boost.Config</w:t>
+      </w:r>
+      <w:proofErr w:type="spellEnd"/>
+      <w:r>
+        <w:rPr>
+          <w:color w:val="7030A0"/>
+        </w:rPr>
+        <w:t>.</w:t>
+      </w:r>
+    </w:p>
+    <w:p>
+      <w:pPr>
+        <w:pStyle w:val="ListParagraph"/>
+        <w:numPr>
+          <w:ilvl w:val="1"/>
+          <w:numId w:val="1"/>
+        </w:numPr>
+        <w:rPr>
+          <w:color w:val="7030A0"/>
+        </w:rPr>
+      </w:pPr>
+      <w:r>
+        <w:rPr>
+          <w:color w:val="7030A0"/>
+        </w:rPr>
+        <w:t>Improved error reporting via exceptions.</w:t>
+      </w:r>
+    </w:p>
+    <w:p>
+      <w:pPr>
+        <w:pStyle w:val="ListParagraph"/>
+        <w:numPr>
+          <w:ilvl w:val="1"/>
+          <w:numId w:val="1"/>
+        </w:numPr>
+        <w:rPr>
+          <w:color w:val="7030A0"/>
+        </w:rPr>
+      </w:pPr>
+      <w:r>
+        <w:rPr>
+          <w:color w:val="7030A0"/>
+        </w:rPr>
+        <w:t>Support move semantics where appropriate.</w:t>
+      </w:r>
+    </w:p>
+    <w:p>
+      <w:pPr>
+        <w:pStyle w:val="ListParagraph"/>
+        <w:numPr>
+          <w:ilvl w:val="1"/>
+          <w:numId w:val="1"/>
+        </w:numPr>
+        <w:rPr>
+          <w:color w:val="7030A0"/>
+        </w:rPr>
+      </w:pPr>
+      <w:r>
+        <w:rPr>
+          <w:color w:val="7030A0"/>
+        </w:rPr>
+        <w:t xml:space="preserve">Support swapping where appropriate (and use </w:t>
+      </w:r>
+      <w:r>
+        <w:rPr>
+          <w:color w:val="7030A0"/>
+        </w:rPr>
+        <w:t>to simplify</w:t>
+      </w:r>
+      <w:r>
+        <w:rPr>
+          <w:color w:val="7030A0"/>
+        </w:rPr>
+        <w:t xml:space="preserve"> operator=</w:t>
+      </w:r>
+      <w:r>
+        <w:rPr>
+          <w:color w:val="7030A0"/>
+        </w:rPr>
+        <w:t xml:space="preserve"> if possible</w:t>
+      </w:r>
+      <w:r>
+        <w:rPr>
+          <w:color w:val="7030A0"/>
+        </w:rPr>
+        <w:t>).</w:t>
+      </w:r>
+    </w:p>
+    <w:p>
+      <w:pPr>
+        <w:pStyle w:val="ListParagraph"/>
+        <w:numPr>
+          <w:ilvl w:val="1"/>
+          <w:numId w:val="1"/>
+        </w:numPr>
+        <w:rPr>
+          <w:color w:val="FF0000"/>
+        </w:rPr>
+      </w:pPr>
+      <w:r>
+        <w:rPr>
+          <w:color w:val="FF0000"/>
+        </w:rPr>
+        <w:t>Support perfect forwarding where appropriate.</w:t>
+      </w:r>
+      <w:r>
+        <w:rPr>
+          <w:color w:val="FF0000"/>
+        </w:rPr>
+        <w:t xml:space="preserve"> </w:t>
+      </w:r>
+    </w:p>
+    <w:p>
+      <w:pPr>
+        <w:pStyle w:val="ListParagraph"/>
+        <w:numPr>
+          <w:ilvl w:val="1"/>
+          <w:numId w:val="1"/>
+        </w:numPr>
+        <w:rPr>
+          <w:color w:val="FF0000"/>
+        </w:rPr>
+      </w:pPr>
+      <w:r>
+        <w:rPr>
+          <w:color w:val="FF0000"/>
+        </w:rPr>
+        <w:t xml:space="preserve">Everywhere </w:t>
+      </w:r>
+      <w:proofErr w:type="spellStart"/>
+      <w:r>
+        <w:rPr>
+          <w:color w:val="FF0000"/>
+        </w:rPr>
+        <w:t>PeFile</w:t>
+      </w:r>
+      <w:proofErr w:type="spellEnd"/>
+      <w:r>
+        <w:rPr>
+          <w:color w:val="FF0000"/>
+        </w:rPr>
+        <w:t xml:space="preserve"> is used and assumed to be valid, </w:t>
+      </w:r>
+      <w:proofErr w:type="spellStart"/>
+      <w:r>
+        <w:rPr>
+          <w:color w:val="FF0000"/>
+        </w:rPr>
+        <w:t>DosHeader</w:t>
+      </w:r>
+      <w:proofErr w:type="spellEnd"/>
+      <w:r>
+        <w:rPr>
+          <w:color w:val="FF0000"/>
+        </w:rPr>
+        <w:t xml:space="preserve"> and </w:t>
+      </w:r>
+      <w:proofErr w:type="spellStart"/>
+      <w:r>
+        <w:rPr>
+          <w:color w:val="FF0000"/>
+        </w:rPr>
+        <w:t>NtHeaders</w:t>
+      </w:r>
+      <w:proofErr w:type="spellEnd"/>
+      <w:r>
+        <w:rPr>
+          <w:color w:val="FF0000"/>
+        </w:rPr>
+        <w:t xml:space="preserve"> should </w:t>
+      </w:r>
+      <w:r>
+        <w:rPr>
+          <w:color w:val="FF0000"/>
+        </w:rPr>
+        <w:t xml:space="preserve">also </w:t>
+      </w:r>
+      <w:r>
+        <w:rPr>
+          <w:color w:val="FF0000"/>
+        </w:rPr>
+        <w:t>be used to ensure validity.</w:t>
+      </w:r>
       <w:bookmarkStart w:id="0" w:name="_GoBack"/>
       <w:bookmarkEnd w:id="0"/>
-    </w:p>
-    <w:p>
-      <w:pPr>
-        <w:pStyle w:val="ListParagraph"/>
-        <w:numPr>
-          <w:ilvl w:val="1"/>
-          <w:numId w:val="1"/>
-        </w:numPr>
-        <w:rPr>
-          <w:color w:val="7030A0"/>
-        </w:rPr>
-      </w:pPr>
-      <w:r>
-        <w:rPr>
-          <w:color w:val="7030A0"/>
-        </w:rPr>
-        <w:t>Proper localization and internationalization support/framework.</w:t>
-      </w:r>
-    </w:p>
-    <w:p>
-      <w:pPr>
-        <w:pStyle w:val="ListParagraph"/>
-        <w:numPr>
-          <w:ilvl w:val="1"/>
-          <w:numId w:val="1"/>
-        </w:numPr>
-        <w:rPr>
-          <w:color w:val="7030A0"/>
-        </w:rPr>
-      </w:pPr>
-      <w:r>
-        <w:rPr>
-          <w:color w:val="7030A0"/>
-        </w:rPr>
-        <w:t xml:space="preserve">Consider moving from UTF-16 </w:t>
-      </w:r>
-      <w:r>
-        <w:rPr>
-          <w:color w:val="7030A0"/>
-        </w:rPr>
-        <w:t>internally</w:t>
-      </w:r>
-      <w:r>
-        <w:rPr>
-          <w:color w:val="7030A0"/>
-        </w:rPr>
-        <w:t xml:space="preserve"> to UTF-8, and only using UTF-16 at API boundaries. If implemented, all files and other IO should be in UTF-8.</w:t>
-      </w:r>
-    </w:p>
-    <w:p>
-      <w:pPr>
-        <w:pStyle w:val="ListParagraph"/>
-        <w:numPr>
-          <w:ilvl w:val="1"/>
-          <w:numId w:val="1"/>
-        </w:numPr>
-        <w:rPr>
-          <w:color w:val="7030A0"/>
-        </w:rPr>
-      </w:pPr>
-      <w:r>
-        <w:rPr>
-          <w:color w:val="7030A0"/>
-        </w:rPr>
-        <w:t>Template concept checking and improved error messages.</w:t>
-      </w:r>
-    </w:p>
-    <w:p>
-      <w:pPr>
-        <w:pStyle w:val="ListParagraph"/>
-        <w:numPr>
-          <w:ilvl w:val="1"/>
-          <w:numId w:val="1"/>
-        </w:numPr>
-        <w:rPr>
-          <w:color w:val="7030A0"/>
-        </w:rPr>
-      </w:pPr>
-      <w:r>
-        <w:rPr>
-          <w:color w:val="7030A0"/>
-        </w:rPr>
-        <w:t xml:space="preserve">Compile time checks to ensure MSVC, Boost, </w:t>
-      </w:r>
-      <w:proofErr w:type="spellStart"/>
-      <w:r>
-        <w:rPr>
-          <w:color w:val="7030A0"/>
-        </w:rPr>
-        <w:t>etc</w:t>
-      </w:r>
-      <w:proofErr w:type="spellEnd"/>
-      <w:r>
-        <w:rPr>
-          <w:color w:val="7030A0"/>
-        </w:rPr>
-        <w:t xml:space="preserve"> meet the minimum requirements.</w:t>
-      </w:r>
-    </w:p>
-    <w:p>
-      <w:pPr>
-        <w:pStyle w:val="ListParagraph"/>
-        <w:numPr>
-          <w:ilvl w:val="1"/>
-          <w:numId w:val="1"/>
-        </w:numPr>
-        <w:rPr>
-          <w:color w:val="FF0000"/>
-        </w:rPr>
-      </w:pPr>
-      <w:r>
-        <w:rPr>
-          <w:color w:val="FF0000"/>
-        </w:rPr>
-        <w:t>Assertions where appropriate.</w:t>
-      </w:r>
-    </w:p>
-    <w:p>
-      <w:pPr>
-        <w:pStyle w:val="ListParagraph"/>
-        <w:numPr>
-          <w:ilvl w:val="1"/>
-          <w:numId w:val="1"/>
-        </w:numPr>
-        <w:rPr>
-          <w:color w:val="7030A0"/>
-        </w:rPr>
-      </w:pPr>
-      <w:proofErr w:type="spellStart"/>
-      <w:r>
-        <w:rPr>
-          <w:color w:val="7030A0"/>
-        </w:rPr>
-        <w:t>Config</w:t>
-      </w:r>
-      <w:proofErr w:type="spellEnd"/>
-      <w:r>
-        <w:rPr>
-          <w:color w:val="7030A0"/>
-        </w:rPr>
-        <w:t xml:space="preserve"> header to account for differences in compilers (or compiler versions). Consider </w:t>
-      </w:r>
-      <w:proofErr w:type="spellStart"/>
-      <w:r>
-        <w:rPr>
-          <w:color w:val="7030A0"/>
-        </w:rPr>
-        <w:t>Boost.Config</w:t>
-      </w:r>
-      <w:proofErr w:type="spellEnd"/>
-      <w:r>
-        <w:rPr>
-          <w:color w:val="7030A0"/>
-        </w:rPr>
-        <w:t>.</w:t>
-      </w:r>
-    </w:p>
-    <w:p>
-      <w:pPr>
-        <w:pStyle w:val="ListParagraph"/>
-        <w:numPr>
-          <w:ilvl w:val="1"/>
-          <w:numId w:val="1"/>
-        </w:numPr>
-        <w:rPr>
-          <w:color w:val="7030A0"/>
-        </w:rPr>
-      </w:pPr>
-      <w:r>
-        <w:rPr>
-          <w:color w:val="7030A0"/>
-        </w:rPr>
-        <w:t>Improved error reporting via exceptions.</w:t>
-      </w:r>
-    </w:p>
-    <w:p>
-      <w:pPr>
-        <w:pStyle w:val="ListParagraph"/>
-        <w:numPr>
-          <w:ilvl w:val="1"/>
-          <w:numId w:val="1"/>
-        </w:numPr>
-        <w:rPr>
-          <w:color w:val="7030A0"/>
-        </w:rPr>
-      </w:pPr>
-      <w:r>
-        <w:rPr>
-          <w:color w:val="7030A0"/>
-        </w:rPr>
-        <w:t>Support move semantics where appropriate.</w:t>
-      </w:r>
-    </w:p>
-    <w:p>
-      <w:pPr>
-        <w:pStyle w:val="ListParagraph"/>
-        <w:numPr>
-          <w:ilvl w:val="1"/>
-          <w:numId w:val="1"/>
-        </w:numPr>
-        <w:rPr>
-          <w:color w:val="7030A0"/>
-        </w:rPr>
-      </w:pPr>
-      <w:r>
-        <w:rPr>
-          <w:color w:val="7030A0"/>
-        </w:rPr>
-        <w:t xml:space="preserve">Support swapping where appropriate (and use </w:t>
-      </w:r>
-      <w:r>
-        <w:rPr>
-          <w:color w:val="7030A0"/>
-        </w:rPr>
-        <w:t>to simplify</w:t>
-      </w:r>
-      <w:r>
-        <w:rPr>
-          <w:color w:val="7030A0"/>
-        </w:rPr>
-        <w:t xml:space="preserve"> operator=</w:t>
-      </w:r>
-      <w:r>
-        <w:rPr>
-          <w:color w:val="7030A0"/>
-        </w:rPr>
-        <w:t xml:space="preserve"> if possible</w:t>
-      </w:r>
-      <w:r>
-        <w:rPr>
-          <w:color w:val="7030A0"/>
-        </w:rPr>
-        <w:t>).</w:t>
-      </w:r>
-    </w:p>
-    <w:p>
-      <w:pPr>
-        <w:pStyle w:val="ListParagraph"/>
-        <w:numPr>
-          <w:ilvl w:val="1"/>
-          <w:numId w:val="1"/>
-        </w:numPr>
-        <w:rPr>
-          <w:color w:val="FF0000"/>
-        </w:rPr>
-      </w:pPr>
-      <w:r>
-        <w:rPr>
-          <w:color w:val="FF0000"/>
-        </w:rPr>
-        <w:t>Support perfect forwarding where appropriate.</w:t>
-      </w:r>
-      <w:r>
-        <w:rPr>
-          <w:color w:val="FF0000"/>
-        </w:rPr>
-        <w:t xml:space="preserve"> </w:t>
-      </w:r>
-    </w:p>
-    <w:p>
-      <w:pPr>
-        <w:pStyle w:val="ListParagraph"/>
-        <w:numPr>
-          <w:ilvl w:val="1"/>
-          <w:numId w:val="1"/>
-        </w:numPr>
-        <w:rPr>
-          <w:color w:val="FF0000"/>
-        </w:rPr>
-      </w:pPr>
-      <w:r>
-        <w:rPr>
-          <w:color w:val="FF0000"/>
-        </w:rPr>
-        <w:t xml:space="preserve">Everywhere </w:t>
-      </w:r>
-      <w:proofErr w:type="spellStart"/>
-      <w:r>
-        <w:rPr>
-          <w:color w:val="FF0000"/>
-        </w:rPr>
-        <w:t>PeFile</w:t>
-      </w:r>
-      <w:proofErr w:type="spellEnd"/>
-      <w:r>
-        <w:rPr>
-          <w:color w:val="FF0000"/>
-        </w:rPr>
-        <w:t xml:space="preserve"> is used and assumed to be valid, </w:t>
-      </w:r>
-      <w:proofErr w:type="spellStart"/>
-      <w:r>
-        <w:rPr>
-          <w:color w:val="FF0000"/>
-        </w:rPr>
-        <w:t>DosHeader</w:t>
-      </w:r>
-      <w:proofErr w:type="spellEnd"/>
-      <w:r>
-        <w:rPr>
-          <w:color w:val="FF0000"/>
-        </w:rPr>
-        <w:t xml:space="preserve"> and </w:t>
-      </w:r>
-      <w:proofErr w:type="spellStart"/>
-      <w:r>
-        <w:rPr>
-          <w:color w:val="FF0000"/>
-        </w:rPr>
-        <w:t>NtHeaders</w:t>
-      </w:r>
-      <w:proofErr w:type="spellEnd"/>
-      <w:r>
-        <w:rPr>
-          <w:color w:val="FF0000"/>
-        </w:rPr>
-        <w:t xml:space="preserve"> should </w:t>
-      </w:r>
-      <w:r>
-        <w:rPr>
-          <w:color w:val="FF0000"/>
-        </w:rPr>
-        <w:t xml:space="preserve">also </w:t>
-      </w:r>
-      <w:r>
-        <w:rPr>
-          <w:color w:val="FF0000"/>
-        </w:rPr>
-        <w:t>be used to ensure validity.</w:t>
-      </w:r>
-    </w:p>
-    <w:p>
-      <w:pPr>
-        <w:pStyle w:val="ListParagraph"/>
-        <w:numPr>
-          <w:ilvl w:val="1"/>
-          <w:numId w:val="1"/>
-        </w:numPr>
-        <w:rPr>
-          <w:color w:val="FF0000"/>
-        </w:rPr>
-      </w:pPr>
-      <w:r>
-        <w:rPr>
-          <w:color w:val="FF0000"/>
-        </w:rPr>
-        <w:t xml:space="preserve">Consider using </w:t>
-      </w:r>
-      <w:proofErr w:type="spellStart"/>
-      <w:r>
-        <w:rPr>
-          <w:color w:val="FF0000"/>
-        </w:rPr>
-        <w:t>Boost.Iterator</w:t>
-      </w:r>
-      <w:proofErr w:type="spellEnd"/>
-      <w:r>
-        <w:rPr>
-          <w:color w:val="FF0000"/>
-        </w:rPr>
-        <w:t xml:space="preserve"> to implement iterators.</w:t>
-      </w:r>
     </w:p>
     <w:p>
       <w:pPr>

</xml_diff>

<commit_message>
* Enable a higher compiler diagnostic level and fix the resulting errors. * Todo update.
</commit_message>
<xml_diff>
--- a/trunk/Todo.docx
+++ b/trunk/Todo.docx
@@ -140,449 +140,455 @@
         </w:rPr>
         <w:t>Unit tests.</w:t>
       </w:r>
+    </w:p>
+    <w:p>
+      <w:pPr>
+        <w:pStyle w:val="ListParagraph"/>
+        <w:numPr>
+          <w:ilvl w:val="1"/>
+          <w:numId w:val="1"/>
+        </w:numPr>
+        <w:rPr>
+          <w:color w:val="7030A0"/>
+        </w:rPr>
+      </w:pPr>
+      <w:r>
+        <w:rPr>
+          <w:color w:val="7030A0"/>
+        </w:rPr>
+        <w:t>Pass application verifier.</w:t>
+      </w:r>
+    </w:p>
+    <w:p>
+      <w:pPr>
+        <w:pStyle w:val="ListParagraph"/>
+        <w:numPr>
+          <w:ilvl w:val="1"/>
+          <w:numId w:val="1"/>
+        </w:numPr>
+        <w:rPr>
+          <w:color w:val="7030A0"/>
+        </w:rPr>
+      </w:pPr>
+      <w:r>
+        <w:rPr>
+          <w:color w:val="7030A0"/>
+        </w:rPr>
+        <w:t xml:space="preserve">Leak testing. </w:t>
+      </w:r>
+    </w:p>
+    <w:p>
+      <w:pPr>
+        <w:pStyle w:val="ListParagraph"/>
+        <w:numPr>
+          <w:ilvl w:val="1"/>
+          <w:numId w:val="1"/>
+        </w:numPr>
+        <w:rPr>
+          <w:color w:val="FF0000"/>
+        </w:rPr>
+      </w:pPr>
+      <w:r>
+        <w:rPr>
+          <w:color w:val="FF0000"/>
+        </w:rPr>
+        <w:t xml:space="preserve">In tests such as </w:t>
+      </w:r>
+      <w:proofErr w:type="spellStart"/>
+      <w:r>
+        <w:rPr>
+          <w:color w:val="FF0000"/>
+        </w:rPr>
+        <w:t>PeLib</w:t>
+      </w:r>
+      <w:proofErr w:type="spellEnd"/>
+      <w:r>
+        <w:rPr>
+          <w:color w:val="FF0000"/>
+        </w:rPr>
+        <w:t xml:space="preserve"> </w:t>
+      </w:r>
+      <w:proofErr w:type="spellStart"/>
+      <w:r>
+        <w:rPr>
+          <w:color w:val="FF0000"/>
+        </w:rPr>
+        <w:t>etc</w:t>
+      </w:r>
+      <w:proofErr w:type="spellEnd"/>
+      <w:r>
+        <w:rPr>
+          <w:color w:val="FF0000"/>
+        </w:rPr>
+        <w:t xml:space="preserve"> ensure at least one module is processed per test, in case the validity check function is the one with a bug.</w:t>
+      </w:r>
+    </w:p>
+    <w:p>
+      <w:pPr>
+        <w:pStyle w:val="ListParagraph"/>
+        <w:numPr>
+          <w:ilvl w:val="1"/>
+          <w:numId w:val="1"/>
+        </w:numPr>
+        <w:rPr>
+          <w:color w:val="FF0000"/>
+        </w:rPr>
+      </w:pPr>
+      <w:r>
+        <w:rPr>
+          <w:color w:val="FF0000"/>
+        </w:rPr>
+        <w:t>Extra sanity checks to</w:t>
+      </w:r>
+      <w:r>
+        <w:rPr>
+          <w:color w:val="FF0000"/>
+        </w:rPr>
+        <w:t xml:space="preserve"> ensure not only that functions return without exception, but also that the returned data is valid. (</w:t>
+      </w:r>
+      <w:proofErr w:type="gramStart"/>
+      <w:r>
+        <w:rPr>
+          <w:color w:val="FF0000"/>
+        </w:rPr>
+        <w:t>e.g</w:t>
+      </w:r>
+      <w:proofErr w:type="gramEnd"/>
+      <w:r>
+        <w:rPr>
+          <w:color w:val="FF0000"/>
+        </w:rPr>
+        <w:t xml:space="preserve">. </w:t>
+      </w:r>
+      <w:proofErr w:type="spellStart"/>
+      <w:r>
+        <w:rPr>
+          <w:color w:val="FF0000"/>
+        </w:rPr>
+        <w:t>GetName</w:t>
+      </w:r>
+      <w:proofErr w:type="spellEnd"/>
+      <w:r>
+        <w:rPr>
+          <w:color w:val="FF0000"/>
+        </w:rPr>
+        <w:t xml:space="preserve"> in </w:t>
+      </w:r>
+      <w:proofErr w:type="spellStart"/>
+      <w:r>
+        <w:rPr>
+          <w:color w:val="FF0000"/>
+        </w:rPr>
+        <w:t>ImpThunk</w:t>
+      </w:r>
+      <w:proofErr w:type="spellEnd"/>
+      <w:r>
+        <w:rPr>
+          <w:color w:val="FF0000"/>
+        </w:rPr>
+        <w:t xml:space="preserve">.) </w:t>
+      </w:r>
+    </w:p>
+    <w:p>
+      <w:pPr>
+        <w:pStyle w:val="ListParagraph"/>
+        <w:numPr>
+          <w:ilvl w:val="0"/>
+          <w:numId w:val="1"/>
+        </w:numPr>
+        <w:rPr>
+          <w:color w:val="FF0000"/>
+        </w:rPr>
+      </w:pPr>
+      <w:r>
+        <w:rPr>
+          <w:color w:val="FF0000"/>
+        </w:rPr>
+        <w:t>Examples.</w:t>
+      </w:r>
+    </w:p>
+    <w:p>
+      <w:pPr>
+        <w:pStyle w:val="ListParagraph"/>
+        <w:numPr>
+          <w:ilvl w:val="1"/>
+          <w:numId w:val="1"/>
+        </w:numPr>
+        <w:rPr>
+          <w:color w:val="FF0000"/>
+        </w:rPr>
+      </w:pPr>
+      <w:r>
+        <w:rPr>
+          <w:color w:val="FF0000"/>
+        </w:rPr>
+        <w:t>All components.</w:t>
+      </w:r>
+    </w:p>
+    <w:p>
+      <w:pPr>
+        <w:pStyle w:val="ListParagraph"/>
+        <w:numPr>
+          <w:ilvl w:val="1"/>
+          <w:numId w:val="1"/>
+        </w:numPr>
+        <w:rPr>
+          <w:color w:val="FF0000"/>
+        </w:rPr>
+      </w:pPr>
+      <w:proofErr w:type="spellStart"/>
+      <w:r>
+        <w:rPr>
+          <w:color w:val="FF0000"/>
+        </w:rPr>
+        <w:t>Cleanup</w:t>
+      </w:r>
+      <w:proofErr w:type="spellEnd"/>
+      <w:r>
+        <w:rPr>
+          <w:color w:val="FF0000"/>
+        </w:rPr>
+        <w:t xml:space="preserve"> and in-source documentation.</w:t>
+      </w:r>
+    </w:p>
+    <w:p>
+      <w:pPr>
+        <w:pStyle w:val="ListParagraph"/>
+        <w:numPr>
+          <w:ilvl w:val="1"/>
+          <w:numId w:val="1"/>
+        </w:numPr>
+        <w:rPr>
+          <w:color w:val="FF0000"/>
+        </w:rPr>
+      </w:pPr>
+      <w:r>
+        <w:rPr>
+          <w:color w:val="FF0000"/>
+        </w:rPr>
+        <w:t>Comprehensive and aimed at providing useful real-world utilities for remote targets out of the box.</w:t>
+      </w:r>
+    </w:p>
+    <w:p>
+      <w:pPr>
+        <w:pStyle w:val="ListParagraph"/>
+        <w:numPr>
+          <w:ilvl w:val="1"/>
+          <w:numId w:val="1"/>
+        </w:numPr>
+        <w:rPr>
+          <w:color w:val="7030A0"/>
+        </w:rPr>
+      </w:pPr>
+      <w:r>
+        <w:rPr>
+          <w:color w:val="7030A0"/>
+        </w:rPr>
+        <w:t>Pass application verifier.</w:t>
+      </w:r>
+    </w:p>
+    <w:p>
+      <w:pPr>
+        <w:pStyle w:val="ListParagraph"/>
+        <w:numPr>
+          <w:ilvl w:val="1"/>
+          <w:numId w:val="1"/>
+        </w:numPr>
+        <w:rPr>
+          <w:color w:val="7030A0"/>
+        </w:rPr>
+      </w:pPr>
+      <w:r>
+        <w:rPr>
+          <w:color w:val="7030A0"/>
+        </w:rPr>
+        <w:t>Leak testing.</w:t>
+      </w:r>
+    </w:p>
+    <w:p>
+      <w:pPr>
+        <w:pStyle w:val="ListParagraph"/>
+        <w:numPr>
+          <w:ilvl w:val="0"/>
+          <w:numId w:val="1"/>
+        </w:numPr>
+        <w:rPr>
+          <w:color w:val="FF0000"/>
+        </w:rPr>
+      </w:pPr>
+      <w:r>
+        <w:rPr>
+          <w:color w:val="FF0000"/>
+        </w:rPr>
+        <w:t>Improve quality of existing code.</w:t>
+      </w:r>
+    </w:p>
+    <w:p>
+      <w:pPr>
+        <w:pStyle w:val="ListParagraph"/>
+        <w:numPr>
+          <w:ilvl w:val="1"/>
+          <w:numId w:val="1"/>
+        </w:numPr>
+        <w:rPr>
+          <w:color w:val="FF0000"/>
+        </w:rPr>
+      </w:pPr>
+      <w:r>
+        <w:rPr>
+          <w:color w:val="FF0000"/>
+        </w:rPr>
+        <w:t xml:space="preserve">Improve exception-safety guarantees. (Rollback support </w:t>
+      </w:r>
+      <w:proofErr w:type="spellStart"/>
+      <w:r>
+        <w:rPr>
+          <w:color w:val="FF0000"/>
+        </w:rPr>
+        <w:t>etc</w:t>
+      </w:r>
+      <w:proofErr w:type="spellEnd"/>
+      <w:r>
+        <w:rPr>
+          <w:color w:val="FF0000"/>
+        </w:rPr>
+        <w:t>)</w:t>
+      </w:r>
+    </w:p>
+    <w:p>
+      <w:pPr>
+        <w:pStyle w:val="ListParagraph"/>
+        <w:numPr>
+          <w:ilvl w:val="1"/>
+          <w:numId w:val="1"/>
+        </w:numPr>
+        <w:rPr>
+          <w:color w:val="FF0000"/>
+        </w:rPr>
+      </w:pPr>
+      <w:r>
+        <w:rPr>
+          <w:color w:val="FF0000"/>
+        </w:rPr>
+        <w:t>Improve thread-safety guarantees and threading model.</w:t>
+      </w:r>
+    </w:p>
+    <w:p>
+      <w:pPr>
+        <w:pStyle w:val="ListParagraph"/>
+        <w:numPr>
+          <w:ilvl w:val="1"/>
+          <w:numId w:val="1"/>
+        </w:numPr>
+        <w:rPr>
+          <w:color w:val="7030A0"/>
+        </w:rPr>
+      </w:pPr>
+      <w:r>
+        <w:rPr>
+          <w:color w:val="7030A0"/>
+        </w:rPr>
+        <w:t>Proper localization and internationalization support/framework.</w:t>
+      </w:r>
+    </w:p>
+    <w:p>
+      <w:pPr>
+        <w:pStyle w:val="ListParagraph"/>
+        <w:numPr>
+          <w:ilvl w:val="1"/>
+          <w:numId w:val="1"/>
+        </w:numPr>
+        <w:rPr>
+          <w:color w:val="7030A0"/>
+        </w:rPr>
+      </w:pPr>
+      <w:r>
+        <w:rPr>
+          <w:color w:val="7030A0"/>
+        </w:rPr>
+        <w:t xml:space="preserve">Consider moving from UTF-16 </w:t>
+      </w:r>
+      <w:r>
+        <w:rPr>
+          <w:color w:val="7030A0"/>
+        </w:rPr>
+        <w:t>internally</w:t>
+      </w:r>
+      <w:r>
+        <w:rPr>
+          <w:color w:val="7030A0"/>
+        </w:rPr>
+        <w:t xml:space="preserve"> to UTF-8, and only using UTF-16 at API boundaries. If implemented, all files and other IO should be in UTF-8.</w:t>
+      </w:r>
+    </w:p>
+    <w:p>
+      <w:pPr>
+        <w:pStyle w:val="ListParagraph"/>
+        <w:numPr>
+          <w:ilvl w:val="1"/>
+          <w:numId w:val="1"/>
+        </w:numPr>
+        <w:rPr>
+          <w:color w:val="7030A0"/>
+        </w:rPr>
+      </w:pPr>
+      <w:r>
+        <w:rPr>
+          <w:color w:val="7030A0"/>
+        </w:rPr>
+        <w:t>Template concept checking and improved error messages.</w:t>
+      </w:r>
+    </w:p>
+    <w:p>
+      <w:pPr>
+        <w:pStyle w:val="ListParagraph"/>
+        <w:numPr>
+          <w:ilvl w:val="1"/>
+          <w:numId w:val="1"/>
+        </w:numPr>
+        <w:rPr>
+          <w:color w:val="7030A0"/>
+        </w:rPr>
+      </w:pPr>
+      <w:r>
+        <w:rPr>
+          <w:color w:val="7030A0"/>
+        </w:rPr>
+        <w:t xml:space="preserve">Compile time checks to ensure MSVC, </w:t>
+      </w:r>
+      <w:r>
+        <w:rPr>
+          <w:color w:val="7030A0"/>
+        </w:rPr>
+        <w:t xml:space="preserve">GCC, </w:t>
+      </w:r>
+      <w:r>
+        <w:rPr>
+          <w:color w:val="7030A0"/>
+        </w:rPr>
+        <w:t xml:space="preserve">Boost, </w:t>
+      </w:r>
+      <w:proofErr w:type="spellStart"/>
+      <w:r>
+        <w:rPr>
+          <w:color w:val="7030A0"/>
+        </w:rPr>
+        <w:t>etc</w:t>
+      </w:r>
+      <w:proofErr w:type="spellEnd"/>
+      <w:r>
+        <w:rPr>
+          <w:color w:val="7030A0"/>
+        </w:rPr>
+        <w:t xml:space="preserve"> meet the minimum requirem</w:t>
+      </w:r>
       <w:bookmarkStart w:id="0" w:name="_GoBack"/>
       <w:bookmarkEnd w:id="0"/>
-    </w:p>
-    <w:p>
-      <w:pPr>
-        <w:pStyle w:val="ListParagraph"/>
-        <w:numPr>
-          <w:ilvl w:val="1"/>
-          <w:numId w:val="1"/>
-        </w:numPr>
-        <w:rPr>
-          <w:color w:val="FF0000"/>
-        </w:rPr>
-      </w:pPr>
-      <w:r>
-        <w:rPr>
-          <w:color w:val="FF0000"/>
-        </w:rPr>
-        <w:t>Pass application verifier.</w:t>
-      </w:r>
-    </w:p>
-    <w:p>
-      <w:pPr>
-        <w:pStyle w:val="ListParagraph"/>
-        <w:numPr>
-          <w:ilvl w:val="1"/>
-          <w:numId w:val="1"/>
-        </w:numPr>
-        <w:rPr>
-          <w:color w:val="FF0000"/>
-        </w:rPr>
-      </w:pPr>
-      <w:r>
-        <w:rPr>
-          <w:color w:val="FF0000"/>
-        </w:rPr>
-        <w:t xml:space="preserve">Leak testing. </w:t>
-      </w:r>
-    </w:p>
-    <w:p>
-      <w:pPr>
-        <w:pStyle w:val="ListParagraph"/>
-        <w:numPr>
-          <w:ilvl w:val="1"/>
-          <w:numId w:val="1"/>
-        </w:numPr>
-        <w:rPr>
-          <w:color w:val="FF0000"/>
-        </w:rPr>
-      </w:pPr>
-      <w:r>
-        <w:rPr>
-          <w:color w:val="FF0000"/>
-        </w:rPr>
-        <w:t xml:space="preserve">In tests such as </w:t>
-      </w:r>
-      <w:proofErr w:type="spellStart"/>
-      <w:r>
-        <w:rPr>
-          <w:color w:val="FF0000"/>
-        </w:rPr>
-        <w:t>PeLib</w:t>
-      </w:r>
-      <w:proofErr w:type="spellEnd"/>
-      <w:r>
-        <w:rPr>
-          <w:color w:val="FF0000"/>
-        </w:rPr>
-        <w:t xml:space="preserve"> </w:t>
-      </w:r>
-      <w:proofErr w:type="spellStart"/>
-      <w:r>
-        <w:rPr>
-          <w:color w:val="FF0000"/>
-        </w:rPr>
-        <w:t>etc</w:t>
-      </w:r>
-      <w:proofErr w:type="spellEnd"/>
-      <w:r>
-        <w:rPr>
-          <w:color w:val="FF0000"/>
-        </w:rPr>
-        <w:t xml:space="preserve"> ensure at least one module is processed per test, in case the validity check function is the one with a bug.</w:t>
-      </w:r>
-    </w:p>
-    <w:p>
-      <w:pPr>
-        <w:pStyle w:val="ListParagraph"/>
-        <w:numPr>
-          <w:ilvl w:val="1"/>
-          <w:numId w:val="1"/>
-        </w:numPr>
-        <w:rPr>
-          <w:color w:val="FF0000"/>
-        </w:rPr>
-      </w:pPr>
-      <w:r>
-        <w:rPr>
-          <w:color w:val="FF0000"/>
-        </w:rPr>
-        <w:t>Extra sanity checks to</w:t>
-      </w:r>
-      <w:r>
-        <w:rPr>
-          <w:color w:val="FF0000"/>
-        </w:rPr>
-        <w:t xml:space="preserve"> ensure not only that functions return without exception, but also that the returned data is valid. (</w:t>
-      </w:r>
-      <w:proofErr w:type="gramStart"/>
-      <w:r>
-        <w:rPr>
-          <w:color w:val="FF0000"/>
-        </w:rPr>
-        <w:t>e.g</w:t>
-      </w:r>
-      <w:proofErr w:type="gramEnd"/>
-      <w:r>
-        <w:rPr>
-          <w:color w:val="FF0000"/>
-        </w:rPr>
-        <w:t xml:space="preserve">. </w:t>
-      </w:r>
-      <w:proofErr w:type="spellStart"/>
-      <w:r>
-        <w:rPr>
-          <w:color w:val="FF0000"/>
-        </w:rPr>
-        <w:t>GetName</w:t>
-      </w:r>
-      <w:proofErr w:type="spellEnd"/>
-      <w:r>
-        <w:rPr>
-          <w:color w:val="FF0000"/>
-        </w:rPr>
-        <w:t xml:space="preserve"> in </w:t>
-      </w:r>
-      <w:proofErr w:type="spellStart"/>
-      <w:r>
-        <w:rPr>
-          <w:color w:val="FF0000"/>
-        </w:rPr>
-        <w:t>ImpThunk</w:t>
-      </w:r>
-      <w:proofErr w:type="spellEnd"/>
-      <w:r>
-        <w:rPr>
-          <w:color w:val="FF0000"/>
-        </w:rPr>
-        <w:t xml:space="preserve">.) </w:t>
-      </w:r>
-    </w:p>
-    <w:p>
-      <w:pPr>
-        <w:pStyle w:val="ListParagraph"/>
-        <w:numPr>
-          <w:ilvl w:val="0"/>
-          <w:numId w:val="1"/>
-        </w:numPr>
-        <w:rPr>
-          <w:color w:val="FF0000"/>
-        </w:rPr>
-      </w:pPr>
-      <w:r>
-        <w:rPr>
-          <w:color w:val="FF0000"/>
-        </w:rPr>
-        <w:t>Examples.</w:t>
-      </w:r>
-    </w:p>
-    <w:p>
-      <w:pPr>
-        <w:pStyle w:val="ListParagraph"/>
-        <w:numPr>
-          <w:ilvl w:val="1"/>
-          <w:numId w:val="1"/>
-        </w:numPr>
-        <w:rPr>
-          <w:color w:val="FF0000"/>
-        </w:rPr>
-      </w:pPr>
-      <w:r>
-        <w:rPr>
-          <w:color w:val="FF0000"/>
-        </w:rPr>
-        <w:t>All components.</w:t>
-      </w:r>
-    </w:p>
-    <w:p>
-      <w:pPr>
-        <w:pStyle w:val="ListParagraph"/>
-        <w:numPr>
-          <w:ilvl w:val="1"/>
-          <w:numId w:val="1"/>
-        </w:numPr>
-        <w:rPr>
-          <w:color w:val="FF0000"/>
-        </w:rPr>
-      </w:pPr>
-      <w:proofErr w:type="spellStart"/>
-      <w:r>
-        <w:rPr>
-          <w:color w:val="FF0000"/>
-        </w:rPr>
-        <w:t>Cleanup</w:t>
-      </w:r>
-      <w:proofErr w:type="spellEnd"/>
-      <w:r>
-        <w:rPr>
-          <w:color w:val="FF0000"/>
-        </w:rPr>
-        <w:t xml:space="preserve"> and in-source documentation.</w:t>
-      </w:r>
-    </w:p>
-    <w:p>
-      <w:pPr>
-        <w:pStyle w:val="ListParagraph"/>
-        <w:numPr>
-          <w:ilvl w:val="1"/>
-          <w:numId w:val="1"/>
-        </w:numPr>
-        <w:rPr>
-          <w:color w:val="FF0000"/>
-        </w:rPr>
-      </w:pPr>
-      <w:r>
-        <w:rPr>
-          <w:color w:val="FF0000"/>
-        </w:rPr>
-        <w:t>Comprehensive and aimed at providing useful real-world utilities for remote targets out of the box.</w:t>
-      </w:r>
-    </w:p>
-    <w:p>
-      <w:pPr>
-        <w:pStyle w:val="ListParagraph"/>
-        <w:numPr>
-          <w:ilvl w:val="1"/>
-          <w:numId w:val="1"/>
-        </w:numPr>
-        <w:rPr>
-          <w:color w:val="FF0000"/>
-        </w:rPr>
-      </w:pPr>
-      <w:r>
-        <w:rPr>
-          <w:color w:val="FF0000"/>
-        </w:rPr>
-        <w:t>Pass application verifier.</w:t>
-      </w:r>
-    </w:p>
-    <w:p>
-      <w:pPr>
-        <w:pStyle w:val="ListParagraph"/>
-        <w:numPr>
-          <w:ilvl w:val="1"/>
-          <w:numId w:val="1"/>
-        </w:numPr>
-        <w:rPr>
-          <w:color w:val="FF0000"/>
-        </w:rPr>
-      </w:pPr>
-      <w:r>
-        <w:rPr>
-          <w:color w:val="FF0000"/>
-        </w:rPr>
-        <w:t>Leak testing.</w:t>
-      </w:r>
-    </w:p>
-    <w:p>
-      <w:pPr>
-        <w:pStyle w:val="ListParagraph"/>
-        <w:numPr>
-          <w:ilvl w:val="0"/>
-          <w:numId w:val="1"/>
-        </w:numPr>
-        <w:rPr>
-          <w:color w:val="FF0000"/>
-        </w:rPr>
-      </w:pPr>
-      <w:r>
-        <w:rPr>
-          <w:color w:val="FF0000"/>
-        </w:rPr>
-        <w:t>Improve quality of existing code.</w:t>
-      </w:r>
-    </w:p>
-    <w:p>
-      <w:pPr>
-        <w:pStyle w:val="ListParagraph"/>
-        <w:numPr>
-          <w:ilvl w:val="1"/>
-          <w:numId w:val="1"/>
-        </w:numPr>
-        <w:rPr>
-          <w:color w:val="FF0000"/>
-        </w:rPr>
-      </w:pPr>
-      <w:r>
-        <w:rPr>
-          <w:color w:val="FF0000"/>
-        </w:rPr>
-        <w:t xml:space="preserve">Improve exception-safety guarantees. (Rollback support </w:t>
-      </w:r>
-      <w:proofErr w:type="spellStart"/>
-      <w:r>
-        <w:rPr>
-          <w:color w:val="FF0000"/>
-        </w:rPr>
-        <w:t>etc</w:t>
-      </w:r>
-      <w:proofErr w:type="spellEnd"/>
-      <w:r>
-        <w:rPr>
-          <w:color w:val="FF0000"/>
-        </w:rPr>
-        <w:t>)</w:t>
-      </w:r>
-    </w:p>
-    <w:p>
-      <w:pPr>
-        <w:pStyle w:val="ListParagraph"/>
-        <w:numPr>
-          <w:ilvl w:val="1"/>
-          <w:numId w:val="1"/>
-        </w:numPr>
-        <w:rPr>
-          <w:color w:val="FF0000"/>
-        </w:rPr>
-      </w:pPr>
-      <w:r>
-        <w:rPr>
-          <w:color w:val="FF0000"/>
-        </w:rPr>
-        <w:t>Improve thread-safety guarantees and threading model.</w:t>
-      </w:r>
-    </w:p>
-    <w:p>
-      <w:pPr>
-        <w:pStyle w:val="ListParagraph"/>
-        <w:numPr>
-          <w:ilvl w:val="1"/>
-          <w:numId w:val="1"/>
-        </w:numPr>
-        <w:rPr>
-          <w:color w:val="7030A0"/>
-        </w:rPr>
-      </w:pPr>
-      <w:r>
-        <w:rPr>
-          <w:color w:val="7030A0"/>
-        </w:rPr>
-        <w:t>Proper localization and internationalization support/framework.</w:t>
-      </w:r>
-    </w:p>
-    <w:p>
-      <w:pPr>
-        <w:pStyle w:val="ListParagraph"/>
-        <w:numPr>
-          <w:ilvl w:val="1"/>
-          <w:numId w:val="1"/>
-        </w:numPr>
-        <w:rPr>
-          <w:color w:val="7030A0"/>
-        </w:rPr>
-      </w:pPr>
-      <w:r>
-        <w:rPr>
-          <w:color w:val="7030A0"/>
-        </w:rPr>
-        <w:t xml:space="preserve">Consider moving from UTF-16 </w:t>
-      </w:r>
-      <w:r>
-        <w:rPr>
-          <w:color w:val="7030A0"/>
-        </w:rPr>
-        <w:t>internally</w:t>
-      </w:r>
-      <w:r>
-        <w:rPr>
-          <w:color w:val="7030A0"/>
-        </w:rPr>
-        <w:t xml:space="preserve"> to UTF-8, and only using UTF-16 at API boundaries. If implemented, all files and other IO should be in UTF-8.</w:t>
-      </w:r>
-    </w:p>
-    <w:p>
-      <w:pPr>
-        <w:pStyle w:val="ListParagraph"/>
-        <w:numPr>
-          <w:ilvl w:val="1"/>
-          <w:numId w:val="1"/>
-        </w:numPr>
-        <w:rPr>
-          <w:color w:val="7030A0"/>
-        </w:rPr>
-      </w:pPr>
-      <w:r>
-        <w:rPr>
-          <w:color w:val="7030A0"/>
-        </w:rPr>
-        <w:t>Template concept checking and improved error messages.</w:t>
-      </w:r>
-    </w:p>
-    <w:p>
-      <w:pPr>
-        <w:pStyle w:val="ListParagraph"/>
-        <w:numPr>
-          <w:ilvl w:val="1"/>
-          <w:numId w:val="1"/>
-        </w:numPr>
-        <w:rPr>
-          <w:color w:val="7030A0"/>
-        </w:rPr>
-      </w:pPr>
-      <w:r>
-        <w:rPr>
-          <w:color w:val="7030A0"/>
-        </w:rPr>
-        <w:t xml:space="preserve">Compile time checks to ensure MSVC, </w:t>
-      </w:r>
-      <w:r>
-        <w:rPr>
-          <w:color w:val="7030A0"/>
-        </w:rPr>
-        <w:t xml:space="preserve">GCC, </w:t>
-      </w:r>
-      <w:r>
-        <w:rPr>
-          <w:color w:val="7030A0"/>
-        </w:rPr>
-        <w:t xml:space="preserve">Boost, </w:t>
-      </w:r>
-      <w:proofErr w:type="spellStart"/>
-      <w:r>
-        <w:rPr>
-          <w:color w:val="7030A0"/>
-        </w:rPr>
-        <w:t>etc</w:t>
-      </w:r>
-      <w:proofErr w:type="spellEnd"/>
-      <w:r>
-        <w:rPr>
-          <w:color w:val="7030A0"/>
-        </w:rPr>
-        <w:t xml:space="preserve"> meet the minimum requirements.</w:t>
+      <w:r>
+        <w:rPr>
+          <w:color w:val="7030A0"/>
+        </w:rPr>
+        <w:t>ents.</w:t>
       </w:r>
     </w:p>
     <w:p>

</xml_diff>

<commit_message>
* Header include 'style' changes. * Todo update.
</commit_message>
<xml_diff>
--- a/trunk/Todo.docx
+++ b/trunk/Todo.docx
@@ -6,9 +6,11 @@
       <w:pPr>
         <w:pStyle w:val="Title"/>
       </w:pPr>
+      <w:proofErr w:type="spellStart"/>
       <w:r>
         <w:t>Todo</w:t>
       </w:r>
+      <w:proofErr w:type="spellEnd"/>
     </w:p>
     <w:p>
       <w:pPr>
@@ -52,11 +54,19 @@
           <w:color w:val="FF0000"/>
         </w:rPr>
       </w:pPr>
-      <w:r>
-        <w:rPr>
-          <w:color w:val="FF0000"/>
-        </w:rPr>
-        <w:t>QuickBook generated.</w:t>
+      <w:proofErr w:type="spellStart"/>
+      <w:r>
+        <w:rPr>
+          <w:color w:val="FF0000"/>
+        </w:rPr>
+        <w:t>QuickBook</w:t>
+      </w:r>
+      <w:proofErr w:type="spellEnd"/>
+      <w:r>
+        <w:rPr>
+          <w:color w:val="FF0000"/>
+        </w:rPr>
+        <w:t xml:space="preserve"> generated.</w:t>
       </w:r>
     </w:p>
     <w:p>
@@ -182,7 +192,35 @@
         <w:rPr>
           <w:color w:val="FF0000"/>
         </w:rPr>
-        <w:t>In tests such as PeLib etc ensure at least one module is processed per test, in case the validity check function is the one with a bug.</w:t>
+        <w:t xml:space="preserve">In tests such as </w:t>
+      </w:r>
+      <w:proofErr w:type="spellStart"/>
+      <w:r>
+        <w:rPr>
+          <w:color w:val="FF0000"/>
+        </w:rPr>
+        <w:t>PeLib</w:t>
+      </w:r>
+      <w:proofErr w:type="spellEnd"/>
+      <w:r>
+        <w:rPr>
+          <w:color w:val="FF0000"/>
+        </w:rPr>
+        <w:t xml:space="preserve"> </w:t>
+      </w:r>
+      <w:proofErr w:type="spellStart"/>
+      <w:r>
+        <w:rPr>
+          <w:color w:val="FF0000"/>
+        </w:rPr>
+        <w:t>etc</w:t>
+      </w:r>
+      <w:proofErr w:type="spellEnd"/>
+      <w:r>
+        <w:rPr>
+          <w:color w:val="FF0000"/>
+        </w:rPr>
+        <w:t xml:space="preserve"> ensure at least one module is processed per test, in case the validity check function is the one with a bug.</w:t>
       </w:r>
     </w:p>
     <w:p>
@@ -206,7 +244,49 @@
         <w:rPr>
           <w:color w:val="FF0000"/>
         </w:rPr>
-        <w:t xml:space="preserve"> ensure not only that functions return without exception, but also that the returned data is valid. (e.g. GetName in ImpThunk.) </w:t>
+        <w:t xml:space="preserve"> ensure not only that functions return without exception, but also that the returned data is valid. (</w:t>
+      </w:r>
+      <w:proofErr w:type="gramStart"/>
+      <w:r>
+        <w:rPr>
+          <w:color w:val="FF0000"/>
+        </w:rPr>
+        <w:t>e.g</w:t>
+      </w:r>
+      <w:proofErr w:type="gramEnd"/>
+      <w:r>
+        <w:rPr>
+          <w:color w:val="FF0000"/>
+        </w:rPr>
+        <w:t xml:space="preserve">. </w:t>
+      </w:r>
+      <w:proofErr w:type="spellStart"/>
+      <w:r>
+        <w:rPr>
+          <w:color w:val="FF0000"/>
+        </w:rPr>
+        <w:t>GetName</w:t>
+      </w:r>
+      <w:proofErr w:type="spellEnd"/>
+      <w:r>
+        <w:rPr>
+          <w:color w:val="FF0000"/>
+        </w:rPr>
+        <w:t xml:space="preserve"> in </w:t>
+      </w:r>
+      <w:proofErr w:type="spellStart"/>
+      <w:r>
+        <w:rPr>
+          <w:color w:val="FF0000"/>
+        </w:rPr>
+        <w:t>ImpThunk</w:t>
+      </w:r>
+      <w:proofErr w:type="spellEnd"/>
+      <w:r>
+        <w:rPr>
+          <w:color w:val="FF0000"/>
+        </w:rPr>
+        <w:t xml:space="preserve">.) </w:t>
       </w:r>
     </w:p>
     <w:p>
@@ -256,11 +336,19 @@
           <w:color w:val="FF0000"/>
         </w:rPr>
       </w:pPr>
-      <w:r>
-        <w:rPr>
-          <w:color w:val="FF0000"/>
-        </w:rPr>
-        <w:t>Cleanup and in-source documentation.</w:t>
+      <w:proofErr w:type="spellStart"/>
+      <w:r>
+        <w:rPr>
+          <w:color w:val="FF0000"/>
+        </w:rPr>
+        <w:t>Cleanup</w:t>
+      </w:r>
+      <w:proofErr w:type="spellEnd"/>
+      <w:r>
+        <w:rPr>
+          <w:color w:val="FF0000"/>
+        </w:rPr>
+        <w:t xml:space="preserve"> and in-source documentation.</w:t>
       </w:r>
     </w:p>
     <w:p>
@@ -350,7 +438,21 @@
         <w:rPr>
           <w:color w:val="FF0000"/>
         </w:rPr>
-        <w:t>Improve exception-safety guarantees. (Rollback support etc)</w:t>
+        <w:t xml:space="preserve">Improve exception-safety guarantees. (Rollback support </w:t>
+      </w:r>
+      <w:proofErr w:type="spellStart"/>
+      <w:r>
+        <w:rPr>
+          <w:color w:val="FF0000"/>
+        </w:rPr>
+        <w:t>etc</w:t>
+      </w:r>
+      <w:proofErr w:type="spellEnd"/>
+      <w:r>
+        <w:rPr>
+          <w:color w:val="FF0000"/>
+        </w:rPr>
+        <w:t>)</w:t>
       </w:r>
     </w:p>
     <w:p>
@@ -476,7 +578,21 @@
         <w:rPr>
           <w:color w:val="7030A0"/>
         </w:rPr>
-        <w:t>Boost, etc meet the minimum requirements.</w:t>
+        <w:t xml:space="preserve">Boost, </w:t>
+      </w:r>
+      <w:proofErr w:type="spellStart"/>
+      <w:r>
+        <w:rPr>
+          <w:color w:val="7030A0"/>
+        </w:rPr>
+        <w:t>etc</w:t>
+      </w:r>
+      <w:proofErr w:type="spellEnd"/>
+      <w:r>
+        <w:rPr>
+          <w:color w:val="7030A0"/>
+        </w:rPr>
+        <w:t xml:space="preserve"> meet the minimum requirements.</w:t>
       </w:r>
     </w:p>
     <w:p>
@@ -530,123 +646,139 @@
         <w:rPr>
           <w:color w:val="7030A0"/>
         </w:rPr>
-        <w:t>Support move semantics where appropriate.</w:t>
-      </w:r>
-    </w:p>
-    <w:p>
-      <w:pPr>
-        <w:pStyle w:val="ListParagraph"/>
-        <w:numPr>
-          <w:ilvl w:val="1"/>
-          <w:numId w:val="1"/>
-        </w:numPr>
-        <w:rPr>
-          <w:color w:val="7030A0"/>
-        </w:rPr>
-      </w:pPr>
-      <w:r>
-        <w:rPr>
-          <w:color w:val="7030A0"/>
-        </w:rPr>
-        <w:t xml:space="preserve">Support swapping where appropriate (and use </w:t>
-      </w:r>
-      <w:r>
-        <w:rPr>
-          <w:color w:val="7030A0"/>
-        </w:rPr>
-        <w:t>to simplify</w:t>
-      </w:r>
-      <w:r>
-        <w:rPr>
-          <w:color w:val="7030A0"/>
-        </w:rPr>
-        <w:t xml:space="preserve"> operator=</w:t>
-      </w:r>
-      <w:r>
-        <w:rPr>
-          <w:color w:val="7030A0"/>
-        </w:rPr>
-        <w:t xml:space="preserve"> if possible</w:t>
-      </w:r>
-      <w:r>
-        <w:rPr>
-          <w:color w:val="7030A0"/>
-        </w:rPr>
-        <w:t>).</w:t>
-      </w:r>
-    </w:p>
-    <w:p>
-      <w:pPr>
-        <w:pStyle w:val="ListParagraph"/>
-        <w:numPr>
-          <w:ilvl w:val="1"/>
-          <w:numId w:val="1"/>
-        </w:numPr>
-        <w:rPr>
-          <w:color w:val="7030A0"/>
-        </w:rPr>
-      </w:pPr>
-      <w:r>
-        <w:rPr>
-          <w:color w:val="7030A0"/>
-        </w:rPr>
-        <w:t>Support perfect forwarding where appropriate.</w:t>
-      </w:r>
-      <w:r>
-        <w:rPr>
-          <w:color w:val="7030A0"/>
-        </w:rPr>
-        <w:t xml:space="preserve"> </w:t>
-      </w:r>
-    </w:p>
-    <w:p>
-      <w:pPr>
-        <w:pStyle w:val="ListParagraph"/>
-        <w:numPr>
-          <w:ilvl w:val="1"/>
-          <w:numId w:val="1"/>
-        </w:numPr>
-        <w:rPr>
-          <w:color w:val="7030A0"/>
-        </w:rPr>
-      </w:pPr>
-      <w:r>
-        <w:rPr>
-          <w:color w:val="7030A0"/>
-        </w:rPr>
-        <w:t>Style cleanup (e.g. LLVM).</w:t>
+        <w:t>Support move sem</w:t>
       </w:r>
       <w:bookmarkStart w:id="0" w:name="_GoBack"/>
       <w:bookmarkEnd w:id="0"/>
-    </w:p>
-    <w:p>
-      <w:pPr>
-        <w:pStyle w:val="ListParagraph"/>
-        <w:numPr>
-          <w:ilvl w:val="1"/>
-          <w:numId w:val="1"/>
-        </w:numPr>
-        <w:rPr>
-          <w:color w:val="FF0000"/>
-        </w:rPr>
-      </w:pPr>
-      <w:r>
-        <w:rPr>
-          <w:color w:val="FF0000"/>
-        </w:rPr>
-        <w:t xml:space="preserve">Everywhere PeFile is used and assumed to be valid, DosHeader and NtHeaders should </w:t>
-      </w:r>
-      <w:r>
-        <w:rPr>
-          <w:color w:val="FF0000"/>
-        </w:rPr>
-        <w:t xml:space="preserve">also </w:t>
-      </w:r>
-      <w:r>
-        <w:rPr>
-          <w:color w:val="FF0000"/>
-        </w:rPr>
-        <w:t>be used to ensure validity.</w:t>
+      <w:r>
+        <w:rPr>
+          <w:color w:val="7030A0"/>
+        </w:rPr>
+        <w:t>antics where appropriate.</w:t>
+      </w:r>
+    </w:p>
+    <w:p>
+      <w:pPr>
+        <w:pStyle w:val="ListParagraph"/>
+        <w:numPr>
+          <w:ilvl w:val="1"/>
+          <w:numId w:val="1"/>
+        </w:numPr>
+        <w:rPr>
+          <w:color w:val="7030A0"/>
+        </w:rPr>
+      </w:pPr>
+      <w:r>
+        <w:rPr>
+          <w:color w:val="7030A0"/>
+        </w:rPr>
+        <w:t xml:space="preserve">Support swapping where appropriate (and use </w:t>
+      </w:r>
+      <w:r>
+        <w:rPr>
+          <w:color w:val="7030A0"/>
+        </w:rPr>
+        <w:t>to simplify</w:t>
+      </w:r>
+      <w:r>
+        <w:rPr>
+          <w:color w:val="7030A0"/>
+        </w:rPr>
+        <w:t xml:space="preserve"> operator=</w:t>
+      </w:r>
+      <w:r>
+        <w:rPr>
+          <w:color w:val="7030A0"/>
+        </w:rPr>
+        <w:t xml:space="preserve"> if possible</w:t>
+      </w:r>
+      <w:r>
+        <w:rPr>
+          <w:color w:val="7030A0"/>
+        </w:rPr>
+        <w:t>).</w:t>
+      </w:r>
+    </w:p>
+    <w:p>
+      <w:pPr>
+        <w:pStyle w:val="ListParagraph"/>
+        <w:numPr>
+          <w:ilvl w:val="1"/>
+          <w:numId w:val="1"/>
+        </w:numPr>
+        <w:rPr>
+          <w:color w:val="7030A0"/>
+        </w:rPr>
+      </w:pPr>
+      <w:r>
+        <w:rPr>
+          <w:color w:val="7030A0"/>
+        </w:rPr>
+        <w:t>Support perfect forwarding where appropriate.</w:t>
+      </w:r>
+      <w:r>
+        <w:rPr>
+          <w:color w:val="7030A0"/>
+        </w:rPr>
+        <w:t xml:space="preserve"> </w:t>
+      </w:r>
+    </w:p>
+    <w:p>
+      <w:pPr>
+        <w:pStyle w:val="ListParagraph"/>
+        <w:numPr>
+          <w:ilvl w:val="1"/>
+          <w:numId w:val="1"/>
+        </w:numPr>
+        <w:rPr>
+          <w:color w:val="7030A0"/>
+        </w:rPr>
+      </w:pPr>
+      <w:r>
+        <w:rPr>
+          <w:color w:val="7030A0"/>
+        </w:rPr>
+        <w:t xml:space="preserve">Style </w:t>
+      </w:r>
+      <w:proofErr w:type="spellStart"/>
+      <w:r>
+        <w:rPr>
+          <w:color w:val="7030A0"/>
+        </w:rPr>
+        <w:t>cleanup</w:t>
+      </w:r>
+      <w:proofErr w:type="spellEnd"/>
+      <w:r>
+        <w:rPr>
+          <w:color w:val="7030A0"/>
+        </w:rPr>
+        <w:t xml:space="preserve"> (e.g. LLVM).</w:t>
+      </w:r>
+    </w:p>
+    <w:p>
+      <w:pPr>
+        <w:pStyle w:val="ListParagraph"/>
+        <w:numPr>
+          <w:ilvl w:val="1"/>
+          <w:numId w:val="1"/>
+        </w:numPr>
+        <w:rPr>
+          <w:color w:val="7030A0"/>
+        </w:rPr>
+      </w:pPr>
+      <w:proofErr w:type="spellStart"/>
+      <w:r>
+        <w:rPr>
+          <w:color w:val="7030A0"/>
+        </w:rPr>
+        <w:t>Const</w:t>
+      </w:r>
+      <w:proofErr w:type="spellEnd"/>
+      <w:r>
+        <w:rPr>
+          <w:color w:val="7030A0"/>
+        </w:rPr>
+        <w:t xml:space="preserve"> correctness.</w:t>
       </w:r>
     </w:p>
     <w:p>
@@ -718,25 +850,25 @@
         <w:rPr>
           <w:color w:val="00B050"/>
         </w:rPr>
+        <w:t>Automatic binary versioning using SVN revision.</w:t>
+      </w:r>
+    </w:p>
+    <w:p>
+      <w:pPr>
+        <w:pStyle w:val="ListParagraph"/>
+        <w:numPr>
+          <w:ilvl w:val="1"/>
+          <w:numId w:val="1"/>
+        </w:numPr>
+        <w:rPr>
+          <w:color w:val="00B050"/>
+        </w:rPr>
+      </w:pPr>
+      <w:r>
+        <w:rPr>
+          <w:color w:val="00B050"/>
+        </w:rPr>
         <w:lastRenderedPageBreak/>
-        <w:t>Automatic binary versioning using SVN revision.</w:t>
-      </w:r>
-    </w:p>
-    <w:p>
-      <w:pPr>
-        <w:pStyle w:val="ListParagraph"/>
-        <w:numPr>
-          <w:ilvl w:val="1"/>
-          <w:numId w:val="1"/>
-        </w:numPr>
-        <w:rPr>
-          <w:color w:val="00B050"/>
-        </w:rPr>
-      </w:pPr>
-      <w:r>
-        <w:rPr>
-          <w:color w:val="00B050"/>
-        </w:rPr>
         <w:t>Automatic build bot.</w:t>
       </w:r>
     </w:p>
@@ -755,7 +887,21 @@
         <w:rPr>
           <w:color w:val="00B050"/>
         </w:rPr>
-        <w:t>Digital signature (for build bot, WER, etc).</w:t>
+        <w:t xml:space="preserve">Digital signature (for build bot, WER, </w:t>
+      </w:r>
+      <w:proofErr w:type="spellStart"/>
+      <w:r>
+        <w:rPr>
+          <w:color w:val="00B050"/>
+        </w:rPr>
+        <w:t>etc</w:t>
+      </w:r>
+      <w:proofErr w:type="spellEnd"/>
+      <w:r>
+        <w:rPr>
+          <w:color w:val="00B050"/>
+        </w:rPr>
+        <w:t>).</w:t>
       </w:r>
     </w:p>
     <w:p>
@@ -791,7 +937,21 @@
         <w:rPr>
           <w:color w:val="FF0000"/>
         </w:rPr>
-        <w:t>Clean up APIs returning pairs/tuples/etc to return objects with named fields and/or getters.</w:t>
+        <w:t>Clean up APIs returning pairs/tuples/</w:t>
+      </w:r>
+      <w:proofErr w:type="spellStart"/>
+      <w:r>
+        <w:rPr>
+          <w:color w:val="FF0000"/>
+        </w:rPr>
+        <w:t>etc</w:t>
+      </w:r>
+      <w:proofErr w:type="spellEnd"/>
+      <w:r>
+        <w:rPr>
+          <w:color w:val="FF0000"/>
+        </w:rPr>
+        <w:t xml:space="preserve"> to return objects with named fields and/or getters.</w:t>
       </w:r>
     </w:p>
     <w:p>
@@ -827,7 +987,21 @@
         <w:rPr>
           <w:color w:val="7030A0"/>
         </w:rPr>
-        <w:t>Improve API genericity.</w:t>
+        <w:t xml:space="preserve">Improve API </w:t>
+      </w:r>
+      <w:proofErr w:type="spellStart"/>
+      <w:r>
+        <w:rPr>
+          <w:color w:val="7030A0"/>
+        </w:rPr>
+        <w:t>genericity</w:t>
+      </w:r>
+      <w:proofErr w:type="spellEnd"/>
+      <w:r>
+        <w:rPr>
+          <w:color w:val="7030A0"/>
+        </w:rPr>
+        <w:t>.</w:t>
       </w:r>
     </w:p>
     <w:p>
@@ -917,25 +1091,53 @@
         <w:rPr>
           <w:color w:val="7030A0"/>
         </w:rPr>
-        <w:t>Pointer-to-impl idiom.</w:t>
-      </w:r>
-    </w:p>
-    <w:p>
-      <w:pPr>
-        <w:pStyle w:val="ListParagraph"/>
-        <w:numPr>
-          <w:ilvl w:val="1"/>
-          <w:numId w:val="1"/>
-        </w:numPr>
-        <w:rPr>
-          <w:color w:val="7030A0"/>
-        </w:rPr>
-      </w:pPr>
-      <w:r>
-        <w:rPr>
-          <w:color w:val="7030A0"/>
-        </w:rPr>
-        <w:t>PCH support using Boost.Build.</w:t>
+        <w:t>Pointer-to-</w:t>
+      </w:r>
+      <w:proofErr w:type="spellStart"/>
+      <w:r>
+        <w:rPr>
+          <w:color w:val="7030A0"/>
+        </w:rPr>
+        <w:t>impl</w:t>
+      </w:r>
+      <w:proofErr w:type="spellEnd"/>
+      <w:r>
+        <w:rPr>
+          <w:color w:val="7030A0"/>
+        </w:rPr>
+        <w:t xml:space="preserve"> idiom.</w:t>
+      </w:r>
+    </w:p>
+    <w:p>
+      <w:pPr>
+        <w:pStyle w:val="ListParagraph"/>
+        <w:numPr>
+          <w:ilvl w:val="1"/>
+          <w:numId w:val="1"/>
+        </w:numPr>
+        <w:rPr>
+          <w:color w:val="7030A0"/>
+        </w:rPr>
+      </w:pPr>
+      <w:r>
+        <w:rPr>
+          <w:color w:val="7030A0"/>
+        </w:rPr>
+        <w:t xml:space="preserve">PCH support using </w:t>
+      </w:r>
+      <w:proofErr w:type="spellStart"/>
+      <w:r>
+        <w:rPr>
+          <w:color w:val="7030A0"/>
+        </w:rPr>
+        <w:t>Boost.Build</w:t>
+      </w:r>
+      <w:proofErr w:type="spellEnd"/>
+      <w:r>
+        <w:rPr>
+          <w:color w:val="7030A0"/>
+        </w:rPr>
+        <w:t>.</w:t>
       </w:r>
     </w:p>
     <w:p>
@@ -967,11 +1169,19 @@
           <w:color w:val="7030A0"/>
         </w:rPr>
       </w:pPr>
-      <w:r>
-        <w:rPr>
-          <w:color w:val="7030A0"/>
-        </w:rPr>
-        <w:t>Todo list.</w:t>
+      <w:proofErr w:type="spellStart"/>
+      <w:r>
+        <w:rPr>
+          <w:color w:val="7030A0"/>
+        </w:rPr>
+        <w:t>Todo</w:t>
+      </w:r>
+      <w:proofErr w:type="spellEnd"/>
+      <w:r>
+        <w:rPr>
+          <w:color w:val="7030A0"/>
+        </w:rPr>
+        <w:t xml:space="preserve"> list.</w:t>
       </w:r>
     </w:p>
     <w:p>
@@ -1007,38 +1217,16 @@
         <w:rPr>
           <w:color w:val="7030A0"/>
         </w:rPr>
-        <w:t>Maintain a changelog.</w:t>
-      </w:r>
-    </w:p>
-    <w:p>
-      <w:pPr>
-        <w:pStyle w:val="ListParagraph"/>
-        <w:numPr>
-          <w:ilvl w:val="0"/>
-          <w:numId w:val="1"/>
-        </w:numPr>
-        <w:rPr>
-          <w:color w:val="7030A0"/>
-        </w:rPr>
-      </w:pPr>
-      <w:r>
-        <w:rPr>
-          <w:color w:val="7030A0"/>
-        </w:rPr>
-        <w:t>Performance improvements in potential bottlenecks (e.g. Iterators, Scanner, PeLib,</w:t>
-      </w:r>
-      <w:r>
-        <w:rPr>
-          <w:color w:val="7030A0"/>
-        </w:rPr>
-        <w:t xml:space="preserve"> FindPattern,</w:t>
-      </w:r>
-      <w:r>
-        <w:rPr>
-          <w:color w:val="7030A0"/>
-        </w:rPr>
-        <w:t xml:space="preserve"> etc)</w:t>
-      </w:r>
+        <w:t xml:space="preserve">Maintain a </w:t>
+      </w:r>
+      <w:proofErr w:type="spellStart"/>
+      <w:r>
+        <w:rPr>
+          <w:color w:val="7030A0"/>
+        </w:rPr>
+        <w:t>changelog</w:t>
+      </w:r>
+      <w:proofErr w:type="spellEnd"/>
       <w:r>
         <w:rPr>
           <w:color w:val="7030A0"/>
@@ -1047,6 +1235,84 @@
       </w:r>
     </w:p>
     <w:p>
+      <w:pPr>
+        <w:pStyle w:val="ListParagraph"/>
+        <w:numPr>
+          <w:ilvl w:val="0"/>
+          <w:numId w:val="1"/>
+        </w:numPr>
+        <w:rPr>
+          <w:color w:val="7030A0"/>
+        </w:rPr>
+      </w:pPr>
+      <w:r>
+        <w:rPr>
+          <w:color w:val="7030A0"/>
+        </w:rPr>
+        <w:t xml:space="preserve">Performance improvements in potential bottlenecks (e.g. Iterators, Scanner, </w:t>
+      </w:r>
+      <w:proofErr w:type="spellStart"/>
+      <w:r>
+        <w:rPr>
+          <w:color w:val="7030A0"/>
+        </w:rPr>
+        <w:t>PeLib</w:t>
+      </w:r>
+      <w:proofErr w:type="spellEnd"/>
+      <w:r>
+        <w:rPr>
+          <w:color w:val="7030A0"/>
+        </w:rPr>
+        <w:t>,</w:t>
+      </w:r>
+      <w:r>
+        <w:rPr>
+          <w:color w:val="7030A0"/>
+        </w:rPr>
+        <w:t xml:space="preserve"> </w:t>
+      </w:r>
+      <w:proofErr w:type="spellStart"/>
+      <w:r>
+        <w:rPr>
+          <w:color w:val="7030A0"/>
+        </w:rPr>
+        <w:t>FindPattern</w:t>
+      </w:r>
+      <w:proofErr w:type="spellEnd"/>
+      <w:r>
+        <w:rPr>
+          <w:color w:val="7030A0"/>
+        </w:rPr>
+        <w:t>,</w:t>
+      </w:r>
+      <w:r>
+        <w:rPr>
+          <w:color w:val="7030A0"/>
+        </w:rPr>
+        <w:t xml:space="preserve"> </w:t>
+      </w:r>
+      <w:proofErr w:type="spellStart"/>
+      <w:r>
+        <w:rPr>
+          <w:color w:val="7030A0"/>
+        </w:rPr>
+        <w:t>etc</w:t>
+      </w:r>
+      <w:proofErr w:type="spellEnd"/>
+      <w:r>
+        <w:rPr>
+          <w:color w:val="7030A0"/>
+        </w:rPr>
+        <w:t>)</w:t>
+      </w:r>
+      <w:r>
+        <w:rPr>
+          <w:color w:val="7030A0"/>
+        </w:rPr>
+        <w:t>.</w:t>
+      </w:r>
+    </w:p>
+    <w:p>
       <w:r>
         <w:rPr>
           <w:b/>
@@ -1069,7 +1335,21 @@
         <w:rPr>
           <w:color w:val="00B050"/>
         </w:rPr>
-        <w:t>Helper service to run HadesMem tools as ‘SYSTEM’ for when manipulation certain protected/critical processes (running in separate desktops, sessions, etc.).</w:t>
+        <w:t xml:space="preserve">Helper service to run </w:t>
+      </w:r>
+      <w:proofErr w:type="spellStart"/>
+      <w:r>
+        <w:rPr>
+          <w:color w:val="00B050"/>
+        </w:rPr>
+        <w:t>HadesMem</w:t>
+      </w:r>
+      <w:proofErr w:type="spellEnd"/>
+      <w:r>
+        <w:rPr>
+          <w:color w:val="00B050"/>
+        </w:rPr>
+        <w:t xml:space="preserve"> tools as ‘SYSTEM’ for when manipulation certain protected/critical processes (running in separate desktops, sessions, etc.).</w:t>
       </w:r>
     </w:p>
     <w:p>
@@ -1327,7 +1607,21 @@
         <w:rPr>
           <w:color w:val="7030A0"/>
         </w:rPr>
-        <w:t>No ‘external’ (read: MMHelper) dependencies.</w:t>
+        <w:t xml:space="preserve">No ‘external’ (read: </w:t>
+      </w:r>
+      <w:proofErr w:type="spellStart"/>
+      <w:r>
+        <w:rPr>
+          <w:color w:val="7030A0"/>
+        </w:rPr>
+        <w:t>MMHelper</w:t>
+      </w:r>
+      <w:proofErr w:type="spellEnd"/>
+      <w:r>
+        <w:rPr>
+          <w:color w:val="7030A0"/>
+        </w:rPr>
+        <w:t>) dependencies.</w:t>
       </w:r>
     </w:p>
     <w:p>
@@ -1399,44 +1693,86 @@
         <w:rPr>
           <w:color w:val="00B050"/>
         </w:rPr>
-        <w:t>Custom GetModuleHandle, GetProcAddress, etc.</w:t>
-      </w:r>
-    </w:p>
-    <w:p>
-      <w:pPr>
-        <w:pStyle w:val="ListParagraph"/>
-        <w:numPr>
-          <w:ilvl w:val="0"/>
-          <w:numId w:val="1"/>
-        </w:numPr>
-        <w:rPr>
-          <w:color w:val="00B050"/>
-        </w:rPr>
-      </w:pPr>
-      <w:r>
-        <w:rPr>
-          <w:color w:val="00B050"/>
+        <w:t xml:space="preserve">Custom </w:t>
+      </w:r>
+      <w:proofErr w:type="spellStart"/>
+      <w:r>
+        <w:rPr>
+          <w:color w:val="00B050"/>
+        </w:rPr>
+        <w:t>GetModuleHandle</w:t>
+      </w:r>
+      <w:proofErr w:type="spellEnd"/>
+      <w:r>
+        <w:rPr>
+          <w:color w:val="00B050"/>
+        </w:rPr>
+        <w:t xml:space="preserve">, </w:t>
+      </w:r>
+      <w:proofErr w:type="spellStart"/>
+      <w:r>
+        <w:rPr>
+          <w:color w:val="00B050"/>
+        </w:rPr>
+        <w:t>GetProcAddress</w:t>
+      </w:r>
+      <w:proofErr w:type="spellEnd"/>
+      <w:r>
+        <w:rPr>
+          <w:color w:val="00B050"/>
+        </w:rPr>
+        <w:t>, etc.</w:t>
+      </w:r>
+    </w:p>
+    <w:p>
+      <w:pPr>
+        <w:pStyle w:val="ListParagraph"/>
+        <w:numPr>
+          <w:ilvl w:val="0"/>
+          <w:numId w:val="1"/>
+        </w:numPr>
+        <w:rPr>
+          <w:color w:val="00B050"/>
+        </w:rPr>
+      </w:pPr>
+      <w:r>
+        <w:rPr>
+          <w:color w:val="00B050"/>
+        </w:rPr>
+        <w:t>Cheat Engine ‘replacement’.</w:t>
+      </w:r>
+    </w:p>
+    <w:p>
+      <w:pPr>
+        <w:pStyle w:val="ListParagraph"/>
+        <w:numPr>
+          <w:ilvl w:val="0"/>
+          <w:numId w:val="1"/>
+        </w:numPr>
+        <w:rPr>
+          <w:color w:val="7030A0"/>
+        </w:rPr>
+      </w:pPr>
+      <w:r>
+        <w:rPr>
+          <w:color w:val="7030A0"/>
         </w:rPr>
         <w:lastRenderedPageBreak/>
-        <w:t>Cheat Engine ‘replacement’.</w:t>
-      </w:r>
-    </w:p>
-    <w:p>
-      <w:pPr>
-        <w:pStyle w:val="ListParagraph"/>
-        <w:numPr>
-          <w:ilvl w:val="0"/>
-          <w:numId w:val="1"/>
-        </w:numPr>
-        <w:rPr>
-          <w:color w:val="7030A0"/>
-        </w:rPr>
-      </w:pPr>
-      <w:r>
-        <w:rPr>
-          <w:color w:val="7030A0"/>
-        </w:rPr>
-        <w:t>C++ WinAPI wrapper.</w:t>
+        <w:t xml:space="preserve">C++ </w:t>
+      </w:r>
+      <w:proofErr w:type="spellStart"/>
+      <w:r>
+        <w:rPr>
+          <w:color w:val="7030A0"/>
+        </w:rPr>
+        <w:t>WinAPI</w:t>
+      </w:r>
+      <w:proofErr w:type="spellEnd"/>
+      <w:r>
+        <w:rPr>
+          <w:color w:val="7030A0"/>
+        </w:rPr>
+        <w:t xml:space="preserve"> wrapper.</w:t>
       </w:r>
     </w:p>
     <w:p>
@@ -1469,29 +1805,45 @@
       <w:pPr>
         <w:ind w:left="2160" w:hanging="2160"/>
       </w:pPr>
+      <w:proofErr w:type="spellStart"/>
       <w:r>
         <w:rPr>
           <w:b/>
         </w:rPr>
         <w:t>MemoryMgr</w:t>
       </w:r>
-    </w:p>
-    <w:p>
-      <w:pPr>
-        <w:pStyle w:val="ListParagraph"/>
-        <w:numPr>
-          <w:ilvl w:val="0"/>
-          <w:numId w:val="1"/>
-        </w:numPr>
-        <w:rPr>
-          <w:color w:val="7030A0"/>
-        </w:rPr>
-      </w:pPr>
-      <w:r>
-        <w:rPr>
-          <w:color w:val="7030A0"/>
-        </w:rPr>
-        <w:t>Clean up memory reading/writing API to reduce use of template metaprogramming in public interface.</w:t>
+      <w:proofErr w:type="spellEnd"/>
+    </w:p>
+    <w:p>
+      <w:pPr>
+        <w:pStyle w:val="ListParagraph"/>
+        <w:numPr>
+          <w:ilvl w:val="0"/>
+          <w:numId w:val="1"/>
+        </w:numPr>
+        <w:rPr>
+          <w:color w:val="7030A0"/>
+        </w:rPr>
+      </w:pPr>
+      <w:r>
+        <w:rPr>
+          <w:color w:val="7030A0"/>
+        </w:rPr>
+        <w:t xml:space="preserve">Clean up memory reading/writing API to reduce use of template </w:t>
+      </w:r>
+      <w:proofErr w:type="spellStart"/>
+      <w:r>
+        <w:rPr>
+          <w:color w:val="7030A0"/>
+        </w:rPr>
+        <w:t>metaprogramming</w:t>
+      </w:r>
+      <w:proofErr w:type="spellEnd"/>
+      <w:r>
+        <w:rPr>
+          <w:color w:val="7030A0"/>
+        </w:rPr>
+        <w:t xml:space="preserve"> in public interface.</w:t>
       </w:r>
     </w:p>
     <w:p>
@@ -1527,7 +1879,21 @@
         <w:rPr>
           <w:color w:val="7030A0"/>
         </w:rPr>
-        <w:t>Improve genericity of parameter passing in remote function caller.</w:t>
+        <w:t xml:space="preserve">Improve </w:t>
+      </w:r>
+      <w:proofErr w:type="spellStart"/>
+      <w:r>
+        <w:rPr>
+          <w:color w:val="7030A0"/>
+        </w:rPr>
+        <w:t>genericity</w:t>
+      </w:r>
+      <w:proofErr w:type="spellEnd"/>
+      <w:r>
+        <w:rPr>
+          <w:color w:val="7030A0"/>
+        </w:rPr>
+        <w:t xml:space="preserve"> of parameter passing in remote function caller.</w:t>
       </w:r>
     </w:p>
     <w:p>
@@ -1563,7 +1929,35 @@
         <w:rPr>
           <w:color w:val="7030A0"/>
         </w:rPr>
-        <w:t>Improved type genericity via type decay to ensure templates function correctly in the face of const, volatile, references, etc. (Perfect forwarding?)</w:t>
+        <w:t xml:space="preserve">Improved type </w:t>
+      </w:r>
+      <w:proofErr w:type="spellStart"/>
+      <w:r>
+        <w:rPr>
+          <w:color w:val="7030A0"/>
+        </w:rPr>
+        <w:t>genericity</w:t>
+      </w:r>
+      <w:proofErr w:type="spellEnd"/>
+      <w:r>
+        <w:rPr>
+          <w:color w:val="7030A0"/>
+        </w:rPr>
+        <w:t xml:space="preserve"> via type decay to ensure templates function correctly in the face of </w:t>
+      </w:r>
+      <w:proofErr w:type="spellStart"/>
+      <w:r>
+        <w:rPr>
+          <w:color w:val="7030A0"/>
+        </w:rPr>
+        <w:t>const</w:t>
+      </w:r>
+      <w:proofErr w:type="spellEnd"/>
+      <w:r>
+        <w:rPr>
+          <w:color w:val="7030A0"/>
+        </w:rPr>
+        <w:t>, volatile, references, etc. (Perfect forwarding?)</w:t>
       </w:r>
     </w:p>
     <w:p>
@@ -1583,17 +1977,39 @@
         </w:rPr>
         <w:t xml:space="preserve">Fix type traits in Read/Write APIs to support </w:t>
       </w:r>
-      <w:r>
-        <w:rPr>
-          <w:color w:val="7030A0"/>
-        </w:rPr>
-        <w:t>std::vector</w:t>
-      </w:r>
-      <w:r>
-        <w:rPr>
-          <w:color w:val="7030A0"/>
-        </w:rPr>
-        <w:t>&lt; const T&gt; and other ‘mutations’ that are not currently handled.</w:t>
+      <w:proofErr w:type="spellStart"/>
+      <w:r>
+        <w:rPr>
+          <w:color w:val="7030A0"/>
+        </w:rPr>
+        <w:t>std</w:t>
+      </w:r>
+      <w:proofErr w:type="spellEnd"/>
+      <w:r>
+        <w:rPr>
+          <w:color w:val="7030A0"/>
+        </w:rPr>
+        <w:t>::vector</w:t>
+      </w:r>
+      <w:r>
+        <w:rPr>
+          <w:color w:val="7030A0"/>
+        </w:rPr>
+        <w:t xml:space="preserve">&lt; </w:t>
+      </w:r>
+      <w:proofErr w:type="spellStart"/>
+      <w:r>
+        <w:rPr>
+          <w:color w:val="7030A0"/>
+        </w:rPr>
+        <w:t>const</w:t>
+      </w:r>
+      <w:proofErr w:type="spellEnd"/>
+      <w:r>
+        <w:rPr>
+          <w:color w:val="7030A0"/>
+        </w:rPr>
+        <w:t xml:space="preserve"> T&gt; and other ‘mutations’ that are not currently handled.</w:t>
       </w:r>
     </w:p>
     <w:p>
@@ -1619,7 +2035,21 @@
         <w:rPr>
           <w:color w:val="7030A0"/>
         </w:rPr>
-        <w:t>Remote GetModuleHandle implementation with same path semantics etc.</w:t>
+        <w:t xml:space="preserve">Remote </w:t>
+      </w:r>
+      <w:proofErr w:type="spellStart"/>
+      <w:r>
+        <w:rPr>
+          <w:color w:val="7030A0"/>
+        </w:rPr>
+        <w:t>GetModuleHandle</w:t>
+      </w:r>
+      <w:proofErr w:type="spellEnd"/>
+      <w:r>
+        <w:rPr>
+          <w:color w:val="7030A0"/>
+        </w:rPr>
+        <w:t xml:space="preserve"> implementation with same path semantics etc.</w:t>
       </w:r>
       <w:r>
         <w:rPr>
@@ -1669,25 +2099,53 @@
         <w:rPr>
           <w:color w:val="00B050"/>
         </w:rPr>
-        <w:t>NOP/UnNOP support.</w:t>
-      </w:r>
-    </w:p>
-    <w:p>
-      <w:pPr>
-        <w:pStyle w:val="ListParagraph"/>
-        <w:numPr>
-          <w:ilvl w:val="0"/>
-          <w:numId w:val="1"/>
-        </w:numPr>
-        <w:rPr>
-          <w:color w:val="00B050"/>
-        </w:rPr>
-      </w:pPr>
-      <w:r>
-        <w:rPr>
-          <w:color w:val="00B050"/>
-        </w:rPr>
-        <w:t>ASM searching API with ‘wildcards’. (MetaASM?)</w:t>
+        <w:t>NOP/</w:t>
+      </w:r>
+      <w:proofErr w:type="spellStart"/>
+      <w:r>
+        <w:rPr>
+          <w:color w:val="00B050"/>
+        </w:rPr>
+        <w:t>UnNOP</w:t>
+      </w:r>
+      <w:proofErr w:type="spellEnd"/>
+      <w:r>
+        <w:rPr>
+          <w:color w:val="00B050"/>
+        </w:rPr>
+        <w:t xml:space="preserve"> support.</w:t>
+      </w:r>
+    </w:p>
+    <w:p>
+      <w:pPr>
+        <w:pStyle w:val="ListParagraph"/>
+        <w:numPr>
+          <w:ilvl w:val="0"/>
+          <w:numId w:val="1"/>
+        </w:numPr>
+        <w:rPr>
+          <w:color w:val="00B050"/>
+        </w:rPr>
+      </w:pPr>
+      <w:r>
+        <w:rPr>
+          <w:color w:val="00B050"/>
+        </w:rPr>
+        <w:t>ASM searching API with ‘wildcards’. (</w:t>
+      </w:r>
+      <w:proofErr w:type="spellStart"/>
+      <w:r>
+        <w:rPr>
+          <w:color w:val="00B050"/>
+        </w:rPr>
+        <w:t>MetaASM</w:t>
+      </w:r>
+      <w:proofErr w:type="spellEnd"/>
+      <w:r>
+        <w:rPr>
+          <w:color w:val="00B050"/>
+        </w:rPr>
+        <w:t>?)</w:t>
       </w:r>
     </w:p>
     <w:p>
@@ -1839,7 +2297,21 @@
         <w:rPr>
           <w:color w:val="7030A0"/>
         </w:rPr>
-        <w:t>Memory protection filters (read, write, exec).</w:t>
+        <w:t xml:space="preserve">Memory protection filters (read, write, </w:t>
+      </w:r>
+      <w:proofErr w:type="gramStart"/>
+      <w:r>
+        <w:rPr>
+          <w:color w:val="7030A0"/>
+        </w:rPr>
+        <w:t>exec</w:t>
+      </w:r>
+      <w:proofErr w:type="gramEnd"/>
+      <w:r>
+        <w:rPr>
+          <w:color w:val="7030A0"/>
+        </w:rPr>
+        <w:t>).</w:t>
       </w:r>
     </w:p>
     <w:p>
@@ -1947,7 +2419,21 @@
         <w:rPr>
           <w:color w:val="00B050"/>
         </w:rPr>
-        <w:t>Unknown value scan.</w:t>
+        <w:t xml:space="preserve">Unknown </w:t>
+      </w:r>
+      <w:proofErr w:type="gramStart"/>
+      <w:r>
+        <w:rPr>
+          <w:color w:val="00B050"/>
+        </w:rPr>
+        <w:t>value scan</w:t>
+      </w:r>
+      <w:proofErr w:type="gramEnd"/>
+      <w:r>
+        <w:rPr>
+          <w:color w:val="00B050"/>
+        </w:rPr>
+        <w:t>.</w:t>
       </w:r>
     </w:p>
     <w:p>
@@ -1983,25 +2469,25 @@
         <w:rPr>
           <w:color w:val="00B050"/>
         </w:rPr>
+        <w:t>Scan history and undo.</w:t>
+      </w:r>
+    </w:p>
+    <w:p>
+      <w:pPr>
+        <w:pStyle w:val="ListParagraph"/>
+        <w:numPr>
+          <w:ilvl w:val="0"/>
+          <w:numId w:val="1"/>
+        </w:numPr>
+        <w:rPr>
+          <w:color w:val="00B050"/>
+        </w:rPr>
+      </w:pPr>
+      <w:r>
+        <w:rPr>
+          <w:color w:val="00B050"/>
+        </w:rPr>
         <w:lastRenderedPageBreak/>
-        <w:t>Scan history and undo.</w:t>
-      </w:r>
-    </w:p>
-    <w:p>
-      <w:pPr>
-        <w:pStyle w:val="ListParagraph"/>
-        <w:numPr>
-          <w:ilvl w:val="0"/>
-          <w:numId w:val="1"/>
-        </w:numPr>
-        <w:rPr>
-          <w:color w:val="00B050"/>
-        </w:rPr>
-      </w:pPr>
-      <w:r>
-        <w:rPr>
-          <w:color w:val="00B050"/>
-        </w:rPr>
         <w:t>Support case insensitive string scanning.</w:t>
       </w:r>
     </w:p>
@@ -2168,11 +2654,19 @@
           <w:color w:val="7030A0"/>
         </w:rPr>
       </w:pPr>
-      <w:r>
-        <w:rPr>
-          <w:color w:val="7030A0"/>
-        </w:rPr>
-        <w:t>Varargs/generic export calling.</w:t>
+      <w:proofErr w:type="spellStart"/>
+      <w:r>
+        <w:rPr>
+          <w:color w:val="7030A0"/>
+        </w:rPr>
+        <w:t>Varargs</w:t>
+      </w:r>
+      <w:proofErr w:type="spellEnd"/>
+      <w:r>
+        <w:rPr>
+          <w:color w:val="7030A0"/>
+        </w:rPr>
+        <w:t>/generic export calling.</w:t>
       </w:r>
     </w:p>
     <w:p>
@@ -2208,7 +2702,21 @@
         <w:rPr>
           <w:color w:val="7030A0"/>
         </w:rPr>
-        <w:t xml:space="preserve"> (LdrLoadDll)</w:t>
+        <w:t xml:space="preserve"> (</w:t>
+      </w:r>
+      <w:proofErr w:type="spellStart"/>
+      <w:r>
+        <w:rPr>
+          <w:color w:val="7030A0"/>
+        </w:rPr>
+        <w:t>LdrLoadDll</w:t>
+      </w:r>
+      <w:proofErr w:type="spellEnd"/>
+      <w:r>
+        <w:rPr>
+          <w:color w:val="7030A0"/>
+        </w:rPr>
+        <w:t>)</w:t>
       </w:r>
       <w:r>
         <w:rPr>
@@ -2232,25 +2740,67 @@
         <w:rPr>
           <w:color w:val="7030A0"/>
         </w:rPr>
-        <w:t>Add ‘FreeDll’ API.</w:t>
-      </w:r>
-    </w:p>
-    <w:p>
-      <w:pPr>
-        <w:pStyle w:val="ListParagraph"/>
-        <w:numPr>
-          <w:ilvl w:val="0"/>
-          <w:numId w:val="1"/>
-        </w:numPr>
-        <w:rPr>
-          <w:color w:val="7030A0"/>
-        </w:rPr>
-      </w:pPr>
-      <w:r>
-        <w:rPr>
-          <w:color w:val="7030A0"/>
-        </w:rPr>
-        <w:t xml:space="preserve">Get address of Kernel32!LoadLibrary ‘manually’ rather than using a local GetProcAddress and </w:t>
+        <w:t>Add ‘</w:t>
+      </w:r>
+      <w:proofErr w:type="spellStart"/>
+      <w:r>
+        <w:rPr>
+          <w:color w:val="7030A0"/>
+        </w:rPr>
+        <w:t>FreeDll</w:t>
+      </w:r>
+      <w:proofErr w:type="spellEnd"/>
+      <w:r>
+        <w:rPr>
+          <w:color w:val="7030A0"/>
+        </w:rPr>
+        <w:t>’ API.</w:t>
+      </w:r>
+    </w:p>
+    <w:p>
+      <w:pPr>
+        <w:pStyle w:val="ListParagraph"/>
+        <w:numPr>
+          <w:ilvl w:val="0"/>
+          <w:numId w:val="1"/>
+        </w:numPr>
+        <w:rPr>
+          <w:color w:val="7030A0"/>
+        </w:rPr>
+      </w:pPr>
+      <w:r>
+        <w:rPr>
+          <w:color w:val="7030A0"/>
+        </w:rPr>
+        <w:t>Get address of Kernel32</w:t>
+      </w:r>
+      <w:proofErr w:type="gramStart"/>
+      <w:r>
+        <w:rPr>
+          <w:color w:val="7030A0"/>
+        </w:rPr>
+        <w:t>!LoadLibrary</w:t>
+      </w:r>
+      <w:proofErr w:type="gramEnd"/>
+      <w:r>
+        <w:rPr>
+          <w:color w:val="7030A0"/>
+        </w:rPr>
+        <w:t xml:space="preserve"> ‘manually’ rather than using a local </w:t>
+      </w:r>
+      <w:proofErr w:type="spellStart"/>
+      <w:r>
+        <w:rPr>
+          <w:color w:val="7030A0"/>
+        </w:rPr>
+        <w:t>GetProcAddress</w:t>
+      </w:r>
+      <w:proofErr w:type="spellEnd"/>
+      <w:r>
+        <w:rPr>
+          <w:color w:val="7030A0"/>
+        </w:rPr>
+        <w:t xml:space="preserve"> and </w:t>
       </w:r>
       <w:r>
         <w:rPr>
@@ -2274,7 +2824,21 @@
         <w:rPr>
           <w:color w:val="7030A0"/>
         </w:rPr>
-        <w:t>Whilst this works in all normal cases, it doesn’t work when the target has shims enabled which hook LoadLibrary.</w:t>
+        <w:t xml:space="preserve">Whilst this works in all normal cases, it doesn’t work when the target has shims enabled which hook </w:t>
+      </w:r>
+      <w:proofErr w:type="spellStart"/>
+      <w:r>
+        <w:rPr>
+          <w:color w:val="7030A0"/>
+        </w:rPr>
+        <w:t>LoadLibrary</w:t>
+      </w:r>
+      <w:proofErr w:type="spellEnd"/>
+      <w:r>
+        <w:rPr>
+          <w:color w:val="7030A0"/>
+        </w:rPr>
+        <w:t>.</w:t>
       </w:r>
     </w:p>
     <w:p>
@@ -2342,7 +2906,21 @@
         <w:rPr>
           <w:color w:val="7030A0"/>
         </w:rPr>
-        <w:t xml:space="preserve"> x64 has far more IP relative instructions than x86.</w:t>
+        <w:t xml:space="preserve"> </w:t>
+      </w:r>
+      <w:proofErr w:type="gramStart"/>
+      <w:r>
+        <w:rPr>
+          <w:color w:val="7030A0"/>
+        </w:rPr>
+        <w:t>x64</w:t>
+      </w:r>
+      <w:proofErr w:type="gramEnd"/>
+      <w:r>
+        <w:rPr>
+          <w:color w:val="7030A0"/>
+        </w:rPr>
+        <w:t xml:space="preserve"> has far more IP relative instructions than x86.</w:t>
       </w:r>
     </w:p>
     <w:p>
@@ -2428,11 +3006,19 @@
           <w:color w:val="FF0000"/>
         </w:rPr>
       </w:pPr>
-      <w:r>
-        <w:rPr>
-          <w:color w:val="FF0000"/>
-        </w:rPr>
-        <w:t>Uncopyable, so make moveable.</w:t>
+      <w:proofErr w:type="spellStart"/>
+      <w:r>
+        <w:rPr>
+          <w:color w:val="FF0000"/>
+        </w:rPr>
+        <w:t>Uncopyable</w:t>
+      </w:r>
+      <w:proofErr w:type="spellEnd"/>
+      <w:r>
+        <w:rPr>
+          <w:color w:val="FF0000"/>
+        </w:rPr>
+        <w:t>, so make moveable.</w:t>
       </w:r>
     </w:p>
     <w:p>
@@ -2522,16 +3108,46 @@
         <w:rPr>
           <w:color w:val="00B050"/>
         </w:rPr>
-        <w:t>Detect cases where hooking may overflow past the end of a function, and fail. (Provide policy or flag to allow overriding this behaviour.) Examples may be instructions such as ‘int 3’, ‘ret’, ‘jmp’, etc.</w:t>
-      </w:r>
-    </w:p>
-    <w:p>
+        <w:t>Detect cases where hooking may overflow past the end of a function, and fail. (Provide policy or flag to allow overriding this behaviour.) Examples may be instructions such as ‘</w:t>
+      </w:r>
+      <w:proofErr w:type="spellStart"/>
+      <w:r>
+        <w:rPr>
+          <w:color w:val="00B050"/>
+        </w:rPr>
+        <w:t>int</w:t>
+      </w:r>
+      <w:proofErr w:type="spellEnd"/>
+      <w:r>
+        <w:rPr>
+          <w:color w:val="00B050"/>
+        </w:rPr>
+        <w:t xml:space="preserve"> 3’, ‘ret’, ‘</w:t>
+      </w:r>
+      <w:proofErr w:type="spellStart"/>
+      <w:r>
+        <w:rPr>
+          <w:color w:val="00B050"/>
+        </w:rPr>
+        <w:t>jmp</w:t>
+      </w:r>
+      <w:proofErr w:type="spellEnd"/>
+      <w:r>
+        <w:rPr>
+          <w:color w:val="00B050"/>
+        </w:rPr>
+        <w:t>’, etc.</w:t>
+      </w:r>
+    </w:p>
+    <w:p>
+      <w:proofErr w:type="spellStart"/>
       <w:r>
         <w:rPr>
           <w:b/>
         </w:rPr>
         <w:t>FindPattern</w:t>
       </w:r>
+      <w:proofErr w:type="spellEnd"/>
     </w:p>
     <w:p>
       <w:pPr>
@@ -2602,26 +3218,54 @@
         <w:rPr>
           <w:color w:val="7030A0"/>
         </w:rPr>
+        <w:t xml:space="preserve">‘Start’ </w:t>
+      </w:r>
+      <w:proofErr w:type="gramStart"/>
+      <w:r>
+        <w:rPr>
+          <w:color w:val="7030A0"/>
+        </w:rPr>
+        <w:t>attribute</w:t>
+      </w:r>
+      <w:proofErr w:type="gramEnd"/>
+      <w:r>
+        <w:rPr>
+          <w:color w:val="7030A0"/>
+        </w:rPr>
+        <w:t xml:space="preserve"> support.</w:t>
+      </w:r>
+    </w:p>
+    <w:p>
+      <w:pPr>
+        <w:pStyle w:val="ListParagraph"/>
+        <w:numPr>
+          <w:ilvl w:val="0"/>
+          <w:numId w:val="1"/>
+        </w:numPr>
+        <w:rPr>
+          <w:color w:val="7030A0"/>
+        </w:rPr>
+      </w:pPr>
+      <w:r>
+        <w:rPr>
+          <w:color w:val="7030A0"/>
+        </w:rPr>
         <w:lastRenderedPageBreak/>
-        <w:t>‘Start’ attribute support.</w:t>
-      </w:r>
-    </w:p>
-    <w:p>
-      <w:pPr>
-        <w:pStyle w:val="ListParagraph"/>
-        <w:numPr>
-          <w:ilvl w:val="0"/>
-          <w:numId w:val="1"/>
-        </w:numPr>
-        <w:rPr>
-          <w:color w:val="7030A0"/>
-        </w:rPr>
-      </w:pPr>
-      <w:r>
-        <w:rPr>
-          <w:color w:val="7030A0"/>
-        </w:rPr>
-        <w:t>Data/Rdata scanning support (for ‘start’ attribute and constant scans).</w:t>
+        <w:t>Data/</w:t>
+      </w:r>
+      <w:proofErr w:type="spellStart"/>
+      <w:r>
+        <w:rPr>
+          <w:color w:val="7030A0"/>
+        </w:rPr>
+        <w:t>Rdata</w:t>
+      </w:r>
+      <w:proofErr w:type="spellEnd"/>
+      <w:r>
+        <w:rPr>
+          <w:color w:val="7030A0"/>
+        </w:rPr>
+        <w:t xml:space="preserve"> scanning support (for ‘start’ attribute and constant scans).</w:t>
       </w:r>
     </w:p>
     <w:p>
@@ -2675,7 +3319,35 @@
         <w:rPr>
           <w:color w:val="00B050"/>
         </w:rPr>
-        <w:t>Change parser library from RapidXML to Boot.Spirit (may require change to custom format).</w:t>
+        <w:t xml:space="preserve">Change parser library from </w:t>
+      </w:r>
+      <w:proofErr w:type="spellStart"/>
+      <w:r>
+        <w:rPr>
+          <w:color w:val="00B050"/>
+        </w:rPr>
+        <w:t>RapidXML</w:t>
+      </w:r>
+      <w:proofErr w:type="spellEnd"/>
+      <w:r>
+        <w:rPr>
+          <w:color w:val="00B050"/>
+        </w:rPr>
+        <w:t xml:space="preserve"> to </w:t>
+      </w:r>
+      <w:proofErr w:type="spellStart"/>
+      <w:r>
+        <w:rPr>
+          <w:color w:val="00B050"/>
+        </w:rPr>
+        <w:t>Boot.Spirit</w:t>
+      </w:r>
+      <w:proofErr w:type="spellEnd"/>
+      <w:r>
+        <w:rPr>
+          <w:color w:val="00B050"/>
+        </w:rPr>
+        <w:t xml:space="preserve"> (may require change to custom format).</w:t>
       </w:r>
     </w:p>
     <w:p>
@@ -2753,7 +3425,21 @@
         <w:rPr>
           <w:color w:val="7030A0"/>
         </w:rPr>
-        <w:t xml:space="preserve"> (relative vs absolute regression was missed)</w:t>
+        <w:t xml:space="preserve"> (relative </w:t>
+      </w:r>
+      <w:proofErr w:type="spellStart"/>
+      <w:r>
+        <w:rPr>
+          <w:color w:val="7030A0"/>
+        </w:rPr>
+        <w:t>vs</w:t>
+      </w:r>
+      <w:proofErr w:type="spellEnd"/>
+      <w:r>
+        <w:rPr>
+          <w:color w:val="7030A0"/>
+        </w:rPr>
+        <w:t xml:space="preserve"> absolute regression was missed)</w:t>
       </w:r>
       <w:r>
         <w:rPr>
@@ -2781,12 +3467,14 @@
       </w:r>
     </w:p>
     <w:p>
+      <w:proofErr w:type="spellStart"/>
       <w:r>
         <w:rPr>
           <w:b/>
         </w:rPr>
         <w:t>PeLib</w:t>
       </w:r>
+      <w:proofErr w:type="spellEnd"/>
     </w:p>
     <w:p>
       <w:pPr>
@@ -2851,7 +3539,21 @@
         <w:rPr>
           <w:color w:val="7030A0"/>
         </w:rPr>
-        <w:t>Investigate use of virtual functions for file vs memory</w:t>
+        <w:t xml:space="preserve">Investigate use of virtual functions for file </w:t>
+      </w:r>
+      <w:proofErr w:type="spellStart"/>
+      <w:r>
+        <w:rPr>
+          <w:color w:val="7030A0"/>
+        </w:rPr>
+        <w:t>vs</w:t>
+      </w:r>
+      <w:proofErr w:type="spellEnd"/>
+      <w:r>
+        <w:rPr>
+          <w:color w:val="7030A0"/>
+        </w:rPr>
+        <w:t xml:space="preserve"> memory</w:t>
       </w:r>
       <w:r>
         <w:rPr>
@@ -2863,7 +3565,21 @@
         <w:rPr>
           <w:color w:val="7030A0"/>
         </w:rPr>
-        <w:t xml:space="preserve"> (RvaToVa)</w:t>
+        <w:t xml:space="preserve"> (</w:t>
+      </w:r>
+      <w:proofErr w:type="spellStart"/>
+      <w:r>
+        <w:rPr>
+          <w:color w:val="7030A0"/>
+        </w:rPr>
+        <w:t>RvaToVa</w:t>
+      </w:r>
+      <w:proofErr w:type="spellEnd"/>
+      <w:r>
+        <w:rPr>
+          <w:color w:val="7030A0"/>
+        </w:rPr>
+        <w:t>)</w:t>
       </w:r>
       <w:r>
         <w:rPr>
@@ -2911,25 +3627,67 @@
         <w:rPr>
           <w:color w:val="7030A0"/>
         </w:rPr>
-        <w:t>Check NumberOfRvaAndSizes in NtHeaders before attempting to retrieve a data dir.</w:t>
-      </w:r>
-    </w:p>
-    <w:p>
-      <w:pPr>
-        <w:pStyle w:val="ListParagraph"/>
-        <w:numPr>
-          <w:ilvl w:val="0"/>
-          <w:numId w:val="1"/>
-        </w:numPr>
-        <w:rPr>
-          <w:color w:val="7030A0"/>
-        </w:rPr>
-      </w:pPr>
-      <w:r>
-        <w:rPr>
-          <w:color w:val="7030A0"/>
-        </w:rPr>
-        <w:t>Cache base pointers etc rather than retrieving it manually in every getter/setter. Slightly less ‘robust’, but due to the typically ‘read-only’ nature of the data this is the expected behaviour in all known cases anyway.</w:t>
+        <w:t xml:space="preserve">Check </w:t>
+      </w:r>
+      <w:proofErr w:type="spellStart"/>
+      <w:r>
+        <w:rPr>
+          <w:color w:val="7030A0"/>
+        </w:rPr>
+        <w:t>NumberOfRvaAndSizes</w:t>
+      </w:r>
+      <w:proofErr w:type="spellEnd"/>
+      <w:r>
+        <w:rPr>
+          <w:color w:val="7030A0"/>
+        </w:rPr>
+        <w:t xml:space="preserve"> in </w:t>
+      </w:r>
+      <w:proofErr w:type="spellStart"/>
+      <w:r>
+        <w:rPr>
+          <w:color w:val="7030A0"/>
+        </w:rPr>
+        <w:t>NtHeaders</w:t>
+      </w:r>
+      <w:proofErr w:type="spellEnd"/>
+      <w:r>
+        <w:rPr>
+          <w:color w:val="7030A0"/>
+        </w:rPr>
+        <w:t xml:space="preserve"> before attempting to retrieve a data dir.</w:t>
+      </w:r>
+    </w:p>
+    <w:p>
+      <w:pPr>
+        <w:pStyle w:val="ListParagraph"/>
+        <w:numPr>
+          <w:ilvl w:val="0"/>
+          <w:numId w:val="1"/>
+        </w:numPr>
+        <w:rPr>
+          <w:color w:val="7030A0"/>
+        </w:rPr>
+      </w:pPr>
+      <w:r>
+        <w:rPr>
+          <w:color w:val="7030A0"/>
+        </w:rPr>
+        <w:t xml:space="preserve">Cache base pointers </w:t>
+      </w:r>
+      <w:proofErr w:type="spellStart"/>
+      <w:r>
+        <w:rPr>
+          <w:color w:val="7030A0"/>
+        </w:rPr>
+        <w:t>etc</w:t>
+      </w:r>
+      <w:proofErr w:type="spellEnd"/>
+      <w:r>
+        <w:rPr>
+          <w:color w:val="7030A0"/>
+        </w:rPr>
+        <w:t xml:space="preserve"> rather than retrieving it manually in every getter/setter. Slightly less ‘robust’, but due to the typically ‘read-only’ nature of the data this is the expected behaviour in all known cases anyway.</w:t>
       </w:r>
     </w:p>
     <w:p>
@@ -2953,7 +3711,49 @@
         <w:rPr>
           <w:color w:val="7030A0"/>
         </w:rPr>
-        <w:t xml:space="preserve"> API for GetBase. (e.g. PVOID vs PBYTE vs T*)</w:t>
+        <w:t xml:space="preserve"> API for </w:t>
+      </w:r>
+      <w:proofErr w:type="spellStart"/>
+      <w:r>
+        <w:rPr>
+          <w:color w:val="7030A0"/>
+        </w:rPr>
+        <w:t>GetBase</w:t>
+      </w:r>
+      <w:proofErr w:type="spellEnd"/>
+      <w:r>
+        <w:rPr>
+          <w:color w:val="7030A0"/>
+        </w:rPr>
+        <w:t xml:space="preserve">. (e.g. PVOID </w:t>
+      </w:r>
+      <w:proofErr w:type="spellStart"/>
+      <w:r>
+        <w:rPr>
+          <w:color w:val="7030A0"/>
+        </w:rPr>
+        <w:t>vs</w:t>
+      </w:r>
+      <w:proofErr w:type="spellEnd"/>
+      <w:r>
+        <w:rPr>
+          <w:color w:val="7030A0"/>
+        </w:rPr>
+        <w:t xml:space="preserve"> PBYTE </w:t>
+      </w:r>
+      <w:proofErr w:type="spellStart"/>
+      <w:r>
+        <w:rPr>
+          <w:color w:val="7030A0"/>
+        </w:rPr>
+        <w:t>vs</w:t>
+      </w:r>
+      <w:proofErr w:type="spellEnd"/>
+      <w:r>
+        <w:rPr>
+          <w:color w:val="7030A0"/>
+        </w:rPr>
+        <w:t xml:space="preserve"> T*)</w:t>
       </w:r>
     </w:p>
     <w:p>
@@ -3097,7 +3897,21 @@
         <w:rPr>
           <w:color w:val="7030A0"/>
         </w:rPr>
-        <w:t>Load config directory.</w:t>
+        <w:t xml:space="preserve">Load </w:t>
+      </w:r>
+      <w:proofErr w:type="spellStart"/>
+      <w:r>
+        <w:rPr>
+          <w:color w:val="7030A0"/>
+        </w:rPr>
+        <w:t>config</w:t>
+      </w:r>
+      <w:proofErr w:type="spellEnd"/>
+      <w:r>
+        <w:rPr>
+          <w:color w:val="7030A0"/>
+        </w:rPr>
+        <w:t xml:space="preserve"> directory.</w:t>
       </w:r>
     </w:p>
     <w:p>
@@ -3235,19 +4049,103 @@
         <w:rPr>
           <w:color w:val="7030A0"/>
         </w:rPr>
-        <w:t>Helper functions such as FindExport, FindImport, HasDataDir, GetArchitecture,</w:t>
-      </w:r>
-      <w:r>
-        <w:rPr>
-          <w:color w:val="7030A0"/>
-        </w:rPr>
-        <w:t xml:space="preserve"> IsDotNet,</w:t>
-      </w:r>
-      <w:r>
-        <w:rPr>
-          <w:color w:val="7030A0"/>
-        </w:rPr>
-        <w:t xml:space="preserve"> GetPDB,</w:t>
+        <w:t xml:space="preserve">Helper functions such as </w:t>
+      </w:r>
+      <w:proofErr w:type="spellStart"/>
+      <w:r>
+        <w:rPr>
+          <w:color w:val="7030A0"/>
+        </w:rPr>
+        <w:t>FindExport</w:t>
+      </w:r>
+      <w:proofErr w:type="spellEnd"/>
+      <w:r>
+        <w:rPr>
+          <w:color w:val="7030A0"/>
+        </w:rPr>
+        <w:t xml:space="preserve">, </w:t>
+      </w:r>
+      <w:proofErr w:type="spellStart"/>
+      <w:r>
+        <w:rPr>
+          <w:color w:val="7030A0"/>
+        </w:rPr>
+        <w:t>FindImport</w:t>
+      </w:r>
+      <w:proofErr w:type="spellEnd"/>
+      <w:r>
+        <w:rPr>
+          <w:color w:val="7030A0"/>
+        </w:rPr>
+        <w:t xml:space="preserve">, </w:t>
+      </w:r>
+      <w:proofErr w:type="spellStart"/>
+      <w:r>
+        <w:rPr>
+          <w:color w:val="7030A0"/>
+        </w:rPr>
+        <w:t>HasDataDir</w:t>
+      </w:r>
+      <w:proofErr w:type="spellEnd"/>
+      <w:r>
+        <w:rPr>
+          <w:color w:val="7030A0"/>
+        </w:rPr>
+        <w:t xml:space="preserve">, </w:t>
+      </w:r>
+      <w:proofErr w:type="spellStart"/>
+      <w:r>
+        <w:rPr>
+          <w:color w:val="7030A0"/>
+        </w:rPr>
+        <w:t>GetArchitecture</w:t>
+      </w:r>
+      <w:proofErr w:type="spellEnd"/>
+      <w:r>
+        <w:rPr>
+          <w:color w:val="7030A0"/>
+        </w:rPr>
+        <w:t>,</w:t>
+      </w:r>
+      <w:r>
+        <w:rPr>
+          <w:color w:val="7030A0"/>
+        </w:rPr>
+        <w:t xml:space="preserve"> </w:t>
+      </w:r>
+      <w:proofErr w:type="spellStart"/>
+      <w:r>
+        <w:rPr>
+          <w:color w:val="7030A0"/>
+        </w:rPr>
+        <w:t>IsDotNet</w:t>
+      </w:r>
+      <w:proofErr w:type="spellEnd"/>
+      <w:r>
+        <w:rPr>
+          <w:color w:val="7030A0"/>
+        </w:rPr>
+        <w:t>,</w:t>
+      </w:r>
+      <w:r>
+        <w:rPr>
+          <w:color w:val="7030A0"/>
+        </w:rPr>
+        <w:t xml:space="preserve"> </w:t>
+      </w:r>
+      <w:proofErr w:type="spellStart"/>
+      <w:r>
+        <w:rPr>
+          <w:color w:val="7030A0"/>
+        </w:rPr>
+        <w:t>GetPDB</w:t>
+      </w:r>
+      <w:proofErr w:type="spellEnd"/>
+      <w:r>
+        <w:rPr>
+          <w:color w:val="7030A0"/>
+        </w:rPr>
+        <w:t>,</w:t>
       </w:r>
       <w:r>
         <w:rPr>

</xml_diff>

<commit_message>
* [FindPattern] 'Throw on unmatched pattern' support. * [FindPattern] Relative address support. * [FindPattern] Improved tests. * [FindPattern] Removed XML pattern file support (to be replaced in the future with a custom file format). * [FindPattern] Misc cleanup and refactoring. * [FindPattern] Pattern naming support for 'manual' scans.
</commit_message>
<xml_diff>
--- a/trunk/Todo.docx
+++ b/trunk/Todo.docx
@@ -6,9 +6,11 @@
       <w:pPr>
         <w:pStyle w:val="Title"/>
       </w:pPr>
+      <w:proofErr w:type="spellStart"/>
       <w:r>
         <w:t>Todo</w:t>
       </w:r>
+      <w:proofErr w:type="spellEnd"/>
     </w:p>
     <w:p>
       <w:pPr>
@@ -155,7 +157,71 @@
         <w:rPr>
           <w:color w:val="FF0000"/>
         </w:rPr>
-        <w:t xml:space="preserve"> party dependencies from public interface where possible (e.g. Take a std::wstring as a path then convert to a boost::filesystem::path internally to avoid Boost updates breaking the HadesMem ABI).</w:t>
+        <w:t xml:space="preserve"> party dependencies from public interface where possible (e.g. Take a </w:t>
+      </w:r>
+      <w:proofErr w:type="spellStart"/>
+      <w:r>
+        <w:rPr>
+          <w:color w:val="FF0000"/>
+        </w:rPr>
+        <w:t>std</w:t>
+      </w:r>
+      <w:proofErr w:type="spellEnd"/>
+      <w:r>
+        <w:rPr>
+          <w:color w:val="FF0000"/>
+        </w:rPr>
+        <w:t>::</w:t>
+      </w:r>
+      <w:proofErr w:type="spellStart"/>
+      <w:r>
+        <w:rPr>
+          <w:color w:val="FF0000"/>
+        </w:rPr>
+        <w:t>wstring</w:t>
+      </w:r>
+      <w:proofErr w:type="spellEnd"/>
+      <w:r>
+        <w:rPr>
+          <w:color w:val="FF0000"/>
+        </w:rPr>
+        <w:t xml:space="preserve"> as a path then convert to a boost:</w:t>
+      </w:r>
+      <w:proofErr w:type="gramStart"/>
+      <w:r>
+        <w:rPr>
+          <w:color w:val="FF0000"/>
+        </w:rPr>
+        <w:t>:</w:t>
+      </w:r>
+      <w:proofErr w:type="spellStart"/>
+      <w:r>
+        <w:rPr>
+          <w:color w:val="FF0000"/>
+        </w:rPr>
+        <w:t>filesystem</w:t>
+      </w:r>
+      <w:proofErr w:type="spellEnd"/>
+      <w:proofErr w:type="gramEnd"/>
+      <w:r>
+        <w:rPr>
+          <w:color w:val="FF0000"/>
+        </w:rPr>
+        <w:t xml:space="preserve">::path internally to avoid Boost updates breaking the </w:t>
+      </w:r>
+      <w:proofErr w:type="spellStart"/>
+      <w:r>
+        <w:rPr>
+          <w:color w:val="FF0000"/>
+        </w:rPr>
+        <w:t>HadesMem</w:t>
+      </w:r>
+      <w:proofErr w:type="spellEnd"/>
+      <w:r>
+        <w:rPr>
+          <w:color w:val="FF0000"/>
+        </w:rPr>
+        <w:t xml:space="preserve"> ABI).</w:t>
       </w:r>
     </w:p>
     <w:p>
@@ -211,11 +277,19 @@
           <w:color w:val="FF0000"/>
         </w:rPr>
       </w:pPr>
-      <w:r>
-        <w:rPr>
-          <w:color w:val="FF0000"/>
-        </w:rPr>
-        <w:t>QuickBook generated.</w:t>
+      <w:proofErr w:type="spellStart"/>
+      <w:r>
+        <w:rPr>
+          <w:color w:val="FF0000"/>
+        </w:rPr>
+        <w:t>QuickBook</w:t>
+      </w:r>
+      <w:proofErr w:type="spellEnd"/>
+      <w:r>
+        <w:rPr>
+          <w:color w:val="FF0000"/>
+        </w:rPr>
+        <w:t xml:space="preserve"> generated.</w:t>
       </w:r>
     </w:p>
     <w:p>
@@ -341,7 +415,35 @@
         <w:rPr>
           <w:color w:val="FF0000"/>
         </w:rPr>
-        <w:t>In tests such as PeLib etc ensure at least one module is processed per test, in case the validity check function is the one with a bug.</w:t>
+        <w:t xml:space="preserve">In tests such as </w:t>
+      </w:r>
+      <w:proofErr w:type="spellStart"/>
+      <w:r>
+        <w:rPr>
+          <w:color w:val="FF0000"/>
+        </w:rPr>
+        <w:t>PeLib</w:t>
+      </w:r>
+      <w:proofErr w:type="spellEnd"/>
+      <w:r>
+        <w:rPr>
+          <w:color w:val="FF0000"/>
+        </w:rPr>
+        <w:t xml:space="preserve"> </w:t>
+      </w:r>
+      <w:proofErr w:type="spellStart"/>
+      <w:r>
+        <w:rPr>
+          <w:color w:val="FF0000"/>
+        </w:rPr>
+        <w:t>etc</w:t>
+      </w:r>
+      <w:proofErr w:type="spellEnd"/>
+      <w:r>
+        <w:rPr>
+          <w:color w:val="FF0000"/>
+        </w:rPr>
+        <w:t xml:space="preserve"> ensure at least one module is processed per test, in case the validity check function is the one with a bug.</w:t>
       </w:r>
     </w:p>
     <w:p>
@@ -365,43 +467,113 @@
         <w:rPr>
           <w:color w:val="FF0000"/>
         </w:rPr>
-        <w:t xml:space="preserve"> ensure not only that functions return without exception, but also that the returned data is valid. (e.g. GetName in ImpThunk.) </w:t>
-      </w:r>
-    </w:p>
-    <w:p>
-      <w:pPr>
-        <w:pStyle w:val="ListParagraph"/>
-        <w:numPr>
-          <w:ilvl w:val="1"/>
-          <w:numId w:val="1"/>
-        </w:numPr>
-        <w:rPr>
-          <w:color w:val="FF0000"/>
-        </w:rPr>
-      </w:pPr>
-      <w:r>
-        <w:rPr>
-          <w:color w:val="FF0000"/>
-        </w:rPr>
-        <w:t>Expand tests to be more thorough and use Boost.Test checks such as BOOST_CHECK_NO_THROW, BOOST_CHECK_THROW, BOOST_CHECK_EQUAL_COLLECTION, etc.</w:t>
-      </w:r>
-    </w:p>
-    <w:p>
-      <w:pPr>
-        <w:pStyle w:val="ListParagraph"/>
-        <w:numPr>
-          <w:ilvl w:val="1"/>
-          <w:numId w:val="1"/>
-        </w:numPr>
-        <w:rPr>
-          <w:color w:val="FF0000"/>
-        </w:rPr>
-      </w:pPr>
-      <w:r>
-        <w:rPr>
-          <w:color w:val="FF0000"/>
-        </w:rPr>
-        <w:t xml:space="preserve">Extra tests on library usage that should fail to compile (because of static assertions, type traits, etc). Needed to ensure library misuse is not ‘possible’. </w:t>
+        <w:t xml:space="preserve"> ensure not only that functions return without exception, but also that the returned data is valid. (</w:t>
+      </w:r>
+      <w:proofErr w:type="gramStart"/>
+      <w:r>
+        <w:rPr>
+          <w:color w:val="FF0000"/>
+        </w:rPr>
+        <w:t>e.g</w:t>
+      </w:r>
+      <w:proofErr w:type="gramEnd"/>
+      <w:r>
+        <w:rPr>
+          <w:color w:val="FF0000"/>
+        </w:rPr>
+        <w:t xml:space="preserve">. </w:t>
+      </w:r>
+      <w:proofErr w:type="spellStart"/>
+      <w:r>
+        <w:rPr>
+          <w:color w:val="FF0000"/>
+        </w:rPr>
+        <w:t>GetName</w:t>
+      </w:r>
+      <w:proofErr w:type="spellEnd"/>
+      <w:r>
+        <w:rPr>
+          <w:color w:val="FF0000"/>
+        </w:rPr>
+        <w:t xml:space="preserve"> in </w:t>
+      </w:r>
+      <w:proofErr w:type="spellStart"/>
+      <w:r>
+        <w:rPr>
+          <w:color w:val="FF0000"/>
+        </w:rPr>
+        <w:t>ImpThunk</w:t>
+      </w:r>
+      <w:proofErr w:type="spellEnd"/>
+      <w:r>
+        <w:rPr>
+          <w:color w:val="FF0000"/>
+        </w:rPr>
+        <w:t xml:space="preserve">.) </w:t>
+      </w:r>
+    </w:p>
+    <w:p>
+      <w:pPr>
+        <w:pStyle w:val="ListParagraph"/>
+        <w:numPr>
+          <w:ilvl w:val="1"/>
+          <w:numId w:val="1"/>
+        </w:numPr>
+        <w:rPr>
+          <w:color w:val="FF0000"/>
+        </w:rPr>
+      </w:pPr>
+      <w:r>
+        <w:rPr>
+          <w:color w:val="FF0000"/>
+        </w:rPr>
+        <w:t xml:space="preserve">Expand tests to be more thorough and use </w:t>
+      </w:r>
+      <w:proofErr w:type="spellStart"/>
+      <w:r>
+        <w:rPr>
+          <w:color w:val="FF0000"/>
+        </w:rPr>
+        <w:t>Boost.Test</w:t>
+      </w:r>
+      <w:proofErr w:type="spellEnd"/>
+      <w:r>
+        <w:rPr>
+          <w:color w:val="FF0000"/>
+        </w:rPr>
+        <w:t xml:space="preserve"> checks such as BOOST_CHECK_NO_THROW, BOOST_CHECK_THROW, BOOST_CHECK_EQUAL_COLLECTION, etc.</w:t>
+      </w:r>
+    </w:p>
+    <w:p>
+      <w:pPr>
+        <w:pStyle w:val="ListParagraph"/>
+        <w:numPr>
+          <w:ilvl w:val="1"/>
+          <w:numId w:val="1"/>
+        </w:numPr>
+        <w:rPr>
+          <w:color w:val="FF0000"/>
+        </w:rPr>
+      </w:pPr>
+      <w:r>
+        <w:rPr>
+          <w:color w:val="FF0000"/>
+        </w:rPr>
+        <w:t xml:space="preserve">Extra tests on library usage that should fail to compile (because of static assertions, type traits, </w:t>
+      </w:r>
+      <w:proofErr w:type="spellStart"/>
+      <w:r>
+        <w:rPr>
+          <w:color w:val="FF0000"/>
+        </w:rPr>
+        <w:t>etc</w:t>
+      </w:r>
+      <w:proofErr w:type="spellEnd"/>
+      <w:r>
+        <w:rPr>
+          <w:color w:val="FF0000"/>
+        </w:rPr>
+        <w:t xml:space="preserve">). Needed to ensure library misuse is not ‘possible’. </w:t>
       </w:r>
     </w:p>
     <w:p>
@@ -451,11 +623,19 @@
           <w:color w:val="FF0000"/>
         </w:rPr>
       </w:pPr>
-      <w:r>
-        <w:rPr>
-          <w:color w:val="FF0000"/>
-        </w:rPr>
-        <w:t>Cleanup and in-source documentation.</w:t>
+      <w:proofErr w:type="spellStart"/>
+      <w:r>
+        <w:rPr>
+          <w:color w:val="FF0000"/>
+        </w:rPr>
+        <w:t>Cleanup</w:t>
+      </w:r>
+      <w:proofErr w:type="spellEnd"/>
+      <w:r>
+        <w:rPr>
+          <w:color w:val="FF0000"/>
+        </w:rPr>
+        <w:t xml:space="preserve"> and in-source documentation.</w:t>
       </w:r>
     </w:p>
     <w:p>
@@ -527,7 +707,21 @@
         <w:rPr>
           <w:color w:val="FF0000"/>
         </w:rPr>
-        <w:t>Improve exception-safety guarantees. (Rollback support etc)</w:t>
+        <w:t xml:space="preserve">Improve exception-safety guarantees. (Rollback support </w:t>
+      </w:r>
+      <w:proofErr w:type="spellStart"/>
+      <w:r>
+        <w:rPr>
+          <w:color w:val="FF0000"/>
+        </w:rPr>
+        <w:t>etc</w:t>
+      </w:r>
+      <w:proofErr w:type="spellEnd"/>
+      <w:r>
+        <w:rPr>
+          <w:color w:val="FF0000"/>
+        </w:rPr>
+        <w:t>)</w:t>
       </w:r>
     </w:p>
     <w:p>
@@ -587,7 +781,35 @@
         <w:rPr>
           <w:color w:val="FF0000"/>
         </w:rPr>
-        <w:t>Investigate Boost.Exception’s support for multiple exception info objects which share the same tag type, and how to ‘extract’ them at the catch site. Potentially rewrite some exceptions which use multiple ‘ErrorCodeWin’ objects to use unique tags instead.</w:t>
+        <w:t xml:space="preserve">Investigate </w:t>
+      </w:r>
+      <w:proofErr w:type="spellStart"/>
+      <w:r>
+        <w:rPr>
+          <w:color w:val="FF0000"/>
+        </w:rPr>
+        <w:t>Boost.Exception’s</w:t>
+      </w:r>
+      <w:proofErr w:type="spellEnd"/>
+      <w:r>
+        <w:rPr>
+          <w:color w:val="FF0000"/>
+        </w:rPr>
+        <w:t xml:space="preserve"> support for multiple exception info objects which share the same tag type, and how to ‘extract’ them at the catch site. Potentially rewrite some exceptions which use multiple ‘</w:t>
+      </w:r>
+      <w:proofErr w:type="spellStart"/>
+      <w:r>
+        <w:rPr>
+          <w:color w:val="FF0000"/>
+        </w:rPr>
+        <w:t>ErrorCodeWin</w:t>
+      </w:r>
+      <w:proofErr w:type="spellEnd"/>
+      <w:r>
+        <w:rPr>
+          <w:color w:val="FF0000"/>
+        </w:rPr>
+        <w:t>’ objects to use unique tags instead.</w:t>
       </w:r>
     </w:p>
     <w:p>
@@ -690,7 +912,21 @@
         <w:rPr>
           <w:color w:val="7030A0"/>
         </w:rPr>
-        <w:t>Boost, etc meet the minimum requirements.</w:t>
+        <w:t xml:space="preserve">Boost, </w:t>
+      </w:r>
+      <w:proofErr w:type="spellStart"/>
+      <w:r>
+        <w:rPr>
+          <w:color w:val="7030A0"/>
+        </w:rPr>
+        <w:t>etc</w:t>
+      </w:r>
+      <w:proofErr w:type="spellEnd"/>
+      <w:r>
+        <w:rPr>
+          <w:color w:val="7030A0"/>
+        </w:rPr>
+        <w:t xml:space="preserve"> meet the minimum requirements.</w:t>
       </w:r>
     </w:p>
     <w:p>
@@ -834,31 +1070,103 @@
         <w:rPr>
           <w:color w:val="7030A0"/>
         </w:rPr>
-        <w:t>Style cleanup (e.g. LLVM).</w:t>
-      </w:r>
-    </w:p>
-    <w:p>
-      <w:pPr>
-        <w:pStyle w:val="ListParagraph"/>
-        <w:numPr>
-          <w:ilvl w:val="1"/>
-          <w:numId w:val="1"/>
-        </w:numPr>
-        <w:rPr>
-          <w:color w:val="7030A0"/>
-        </w:rPr>
-      </w:pPr>
-      <w:r>
-        <w:rPr>
-          <w:color w:val="7030A0"/>
-        </w:rPr>
-        <w:t>Const support for iterators</w:t>
-      </w:r>
-      <w:r>
-        <w:rPr>
-          <w:color w:val="7030A0"/>
-        </w:rPr>
-        <w:t xml:space="preserve"> (template iterators on ValueT, add cbegin/cend to parent)</w:t>
+        <w:t xml:space="preserve">Style </w:t>
+      </w:r>
+      <w:proofErr w:type="spellStart"/>
+      <w:r>
+        <w:rPr>
+          <w:color w:val="7030A0"/>
+        </w:rPr>
+        <w:t>cleanup</w:t>
+      </w:r>
+      <w:proofErr w:type="spellEnd"/>
+      <w:r>
+        <w:rPr>
+          <w:color w:val="7030A0"/>
+        </w:rPr>
+        <w:t xml:space="preserve"> (e.g. LLVM).</w:t>
+      </w:r>
+    </w:p>
+    <w:p>
+      <w:pPr>
+        <w:pStyle w:val="ListParagraph"/>
+        <w:numPr>
+          <w:ilvl w:val="1"/>
+          <w:numId w:val="1"/>
+        </w:numPr>
+        <w:rPr>
+          <w:color w:val="7030A0"/>
+        </w:rPr>
+      </w:pPr>
+      <w:proofErr w:type="spellStart"/>
+      <w:r>
+        <w:rPr>
+          <w:color w:val="7030A0"/>
+        </w:rPr>
+        <w:t>Const</w:t>
+      </w:r>
+      <w:proofErr w:type="spellEnd"/>
+      <w:r>
+        <w:rPr>
+          <w:color w:val="7030A0"/>
+        </w:rPr>
+        <w:t xml:space="preserve"> support for iterators</w:t>
+      </w:r>
+      <w:r>
+        <w:rPr>
+          <w:color w:val="7030A0"/>
+        </w:rPr>
+        <w:t xml:space="preserve"> (template iterators on </w:t>
+      </w:r>
+      <w:proofErr w:type="spellStart"/>
+      <w:proofErr w:type="gramStart"/>
+      <w:r>
+        <w:rPr>
+          <w:color w:val="7030A0"/>
+        </w:rPr>
+        <w:t>ValueT</w:t>
+      </w:r>
+      <w:proofErr w:type="spellEnd"/>
+      <w:r>
+        <w:rPr>
+          <w:color w:val="7030A0"/>
+        </w:rPr>
+        <w:t>,</w:t>
+      </w:r>
+      <w:proofErr w:type="gramEnd"/>
+      <w:r>
+        <w:rPr>
+          <w:color w:val="7030A0"/>
+        </w:rPr>
+        <w:t xml:space="preserve"> add </w:t>
+      </w:r>
+      <w:proofErr w:type="spellStart"/>
+      <w:r>
+        <w:rPr>
+          <w:color w:val="7030A0"/>
+        </w:rPr>
+        <w:t>cbegin</w:t>
+      </w:r>
+      <w:proofErr w:type="spellEnd"/>
+      <w:r>
+        <w:rPr>
+          <w:color w:val="7030A0"/>
+        </w:rPr>
+        <w:t>/</w:t>
+      </w:r>
+      <w:proofErr w:type="spellStart"/>
+      <w:r>
+        <w:rPr>
+          <w:color w:val="7030A0"/>
+        </w:rPr>
+        <w:t>cend</w:t>
+      </w:r>
+      <w:proofErr w:type="spellEnd"/>
+      <w:r>
+        <w:rPr>
+          <w:color w:val="7030A0"/>
+        </w:rPr>
+        <w:t xml:space="preserve"> to parent)</w:t>
       </w:r>
       <w:r>
         <w:rPr>
@@ -882,25 +1190,125 @@
         <w:rPr>
           <w:color w:val="7030A0"/>
         </w:rPr>
-        <w:t>Fix conversion to bool in classes (e.g. EnsureCleanup) to use an unspecified bool type and prevent implicit conversion to int, and also to remove the reliance on HandleType’s  implicit conversion to bool, which we cannot guarantee.</w:t>
-      </w:r>
-    </w:p>
-    <w:p>
-      <w:pPr>
-        <w:pStyle w:val="ListParagraph"/>
-        <w:numPr>
-          <w:ilvl w:val="1"/>
-          <w:numId w:val="1"/>
-        </w:numPr>
-        <w:rPr>
-          <w:color w:val="7030A0"/>
-        </w:rPr>
-      </w:pPr>
-      <w:r>
-        <w:rPr>
-          <w:color w:val="7030A0"/>
-        </w:rPr>
-        <w:t>Const correctness.</w:t>
+        <w:t xml:space="preserve">Fix conversion to </w:t>
+      </w:r>
+      <w:proofErr w:type="spellStart"/>
+      <w:r>
+        <w:rPr>
+          <w:color w:val="7030A0"/>
+        </w:rPr>
+        <w:t>bool</w:t>
+      </w:r>
+      <w:proofErr w:type="spellEnd"/>
+      <w:r>
+        <w:rPr>
+          <w:color w:val="7030A0"/>
+        </w:rPr>
+        <w:t xml:space="preserve"> in classes (e.g. </w:t>
+      </w:r>
+      <w:proofErr w:type="spellStart"/>
+      <w:r>
+        <w:rPr>
+          <w:color w:val="7030A0"/>
+        </w:rPr>
+        <w:t>EnsureCleanup</w:t>
+      </w:r>
+      <w:proofErr w:type="spellEnd"/>
+      <w:r>
+        <w:rPr>
+          <w:color w:val="7030A0"/>
+        </w:rPr>
+        <w:t xml:space="preserve">) to use an unspecified </w:t>
+      </w:r>
+      <w:proofErr w:type="spellStart"/>
+      <w:r>
+        <w:rPr>
+          <w:color w:val="7030A0"/>
+        </w:rPr>
+        <w:t>bool</w:t>
+      </w:r>
+      <w:proofErr w:type="spellEnd"/>
+      <w:r>
+        <w:rPr>
+          <w:color w:val="7030A0"/>
+        </w:rPr>
+        <w:t xml:space="preserve"> type and prevent implicit conversion to </w:t>
+      </w:r>
+      <w:proofErr w:type="spellStart"/>
+      <w:r>
+        <w:rPr>
+          <w:color w:val="7030A0"/>
+        </w:rPr>
+        <w:t>int</w:t>
+      </w:r>
+      <w:proofErr w:type="spellEnd"/>
+      <w:r>
+        <w:rPr>
+          <w:color w:val="7030A0"/>
+        </w:rPr>
+        <w:t xml:space="preserve">, and also to remove the reliance on </w:t>
+      </w:r>
+      <w:proofErr w:type="spellStart"/>
+      <w:proofErr w:type="gramStart"/>
+      <w:r>
+        <w:rPr>
+          <w:color w:val="7030A0"/>
+        </w:rPr>
+        <w:t>HandleType’s</w:t>
+      </w:r>
+      <w:proofErr w:type="spellEnd"/>
+      <w:r>
+        <w:rPr>
+          <w:color w:val="7030A0"/>
+        </w:rPr>
+        <w:t xml:space="preserve">  implicit</w:t>
+      </w:r>
+      <w:proofErr w:type="gramEnd"/>
+      <w:r>
+        <w:rPr>
+          <w:color w:val="7030A0"/>
+        </w:rPr>
+        <w:t xml:space="preserve"> conversion to </w:t>
+      </w:r>
+      <w:proofErr w:type="spellStart"/>
+      <w:r>
+        <w:rPr>
+          <w:color w:val="7030A0"/>
+        </w:rPr>
+        <w:t>bool</w:t>
+      </w:r>
+      <w:proofErr w:type="spellEnd"/>
+      <w:r>
+        <w:rPr>
+          <w:color w:val="7030A0"/>
+        </w:rPr>
+        <w:t>, which we cannot guarantee.</w:t>
+      </w:r>
+    </w:p>
+    <w:p>
+      <w:pPr>
+        <w:pStyle w:val="ListParagraph"/>
+        <w:numPr>
+          <w:ilvl w:val="1"/>
+          <w:numId w:val="1"/>
+        </w:numPr>
+        <w:rPr>
+          <w:color w:val="7030A0"/>
+        </w:rPr>
+      </w:pPr>
+      <w:proofErr w:type="spellStart"/>
+      <w:r>
+        <w:rPr>
+          <w:color w:val="7030A0"/>
+        </w:rPr>
+        <w:t>Const</w:t>
+      </w:r>
+      <w:proofErr w:type="spellEnd"/>
+      <w:r>
+        <w:rPr>
+          <w:color w:val="7030A0"/>
+        </w:rPr>
+        <w:t xml:space="preserve"> correctness.</w:t>
       </w:r>
     </w:p>
     <w:p>
@@ -1008,7 +1416,21 @@
         <w:rPr>
           <w:color w:val="00B050"/>
         </w:rPr>
-        <w:t>Digital signature (for build bot, WER, etc).</w:t>
+        <w:t xml:space="preserve">Digital signature (for build bot, WER, </w:t>
+      </w:r>
+      <w:proofErr w:type="spellStart"/>
+      <w:r>
+        <w:rPr>
+          <w:color w:val="00B050"/>
+        </w:rPr>
+        <w:t>etc</w:t>
+      </w:r>
+      <w:proofErr w:type="spellEnd"/>
+      <w:r>
+        <w:rPr>
+          <w:color w:val="00B050"/>
+        </w:rPr>
+        <w:t>).</w:t>
       </w:r>
     </w:p>
     <w:p>
@@ -1044,7 +1466,21 @@
         <w:rPr>
           <w:color w:val="FF0000"/>
         </w:rPr>
-        <w:t>Clean up APIs returning pairs/tuples/etc to return objects with named fields and/or getters.</w:t>
+        <w:t>Clean up APIs returning pairs/tuples/</w:t>
+      </w:r>
+      <w:proofErr w:type="spellStart"/>
+      <w:r>
+        <w:rPr>
+          <w:color w:val="FF0000"/>
+        </w:rPr>
+        <w:t>etc</w:t>
+      </w:r>
+      <w:proofErr w:type="spellEnd"/>
+      <w:r>
+        <w:rPr>
+          <w:color w:val="FF0000"/>
+        </w:rPr>
+        <w:t xml:space="preserve"> to return objects with named fields and/or getters.</w:t>
       </w:r>
     </w:p>
     <w:p>
@@ -1080,7 +1516,21 @@
         <w:rPr>
           <w:color w:val="7030A0"/>
         </w:rPr>
-        <w:t>Improve API genericity.</w:t>
+        <w:t xml:space="preserve">Improve API </w:t>
+      </w:r>
+      <w:proofErr w:type="spellStart"/>
+      <w:r>
+        <w:rPr>
+          <w:color w:val="7030A0"/>
+        </w:rPr>
+        <w:t>genericity</w:t>
+      </w:r>
+      <w:proofErr w:type="spellEnd"/>
+      <w:r>
+        <w:rPr>
+          <w:color w:val="7030A0"/>
+        </w:rPr>
+        <w:t>.</w:t>
       </w:r>
     </w:p>
     <w:p>
@@ -1170,25 +1620,53 @@
         <w:rPr>
           <w:color w:val="7030A0"/>
         </w:rPr>
-        <w:t>Pointer-to-impl idiom.</w:t>
-      </w:r>
-    </w:p>
-    <w:p>
-      <w:pPr>
-        <w:pStyle w:val="ListParagraph"/>
-        <w:numPr>
-          <w:ilvl w:val="1"/>
-          <w:numId w:val="1"/>
-        </w:numPr>
-        <w:rPr>
-          <w:color w:val="7030A0"/>
-        </w:rPr>
-      </w:pPr>
-      <w:r>
-        <w:rPr>
-          <w:color w:val="7030A0"/>
-        </w:rPr>
-        <w:t>PCH support using Boost.Build.</w:t>
+        <w:t>Pointer-to-</w:t>
+      </w:r>
+      <w:proofErr w:type="spellStart"/>
+      <w:r>
+        <w:rPr>
+          <w:color w:val="7030A0"/>
+        </w:rPr>
+        <w:t>impl</w:t>
+      </w:r>
+      <w:proofErr w:type="spellEnd"/>
+      <w:r>
+        <w:rPr>
+          <w:color w:val="7030A0"/>
+        </w:rPr>
+        <w:t xml:space="preserve"> idiom.</w:t>
+      </w:r>
+    </w:p>
+    <w:p>
+      <w:pPr>
+        <w:pStyle w:val="ListParagraph"/>
+        <w:numPr>
+          <w:ilvl w:val="1"/>
+          <w:numId w:val="1"/>
+        </w:numPr>
+        <w:rPr>
+          <w:color w:val="7030A0"/>
+        </w:rPr>
+      </w:pPr>
+      <w:r>
+        <w:rPr>
+          <w:color w:val="7030A0"/>
+        </w:rPr>
+        <w:t xml:space="preserve">PCH support using </w:t>
+      </w:r>
+      <w:proofErr w:type="spellStart"/>
+      <w:r>
+        <w:rPr>
+          <w:color w:val="7030A0"/>
+        </w:rPr>
+        <w:t>Boost.Build</w:t>
+      </w:r>
+      <w:proofErr w:type="spellEnd"/>
+      <w:r>
+        <w:rPr>
+          <w:color w:val="7030A0"/>
+        </w:rPr>
+        <w:t>.</w:t>
       </w:r>
     </w:p>
     <w:p>
@@ -1220,11 +1698,19 @@
           <w:color w:val="7030A0"/>
         </w:rPr>
       </w:pPr>
-      <w:r>
-        <w:rPr>
-          <w:color w:val="7030A0"/>
-        </w:rPr>
-        <w:t>Todo list.</w:t>
+      <w:proofErr w:type="spellStart"/>
+      <w:r>
+        <w:rPr>
+          <w:color w:val="7030A0"/>
+        </w:rPr>
+        <w:t>Todo</w:t>
+      </w:r>
+      <w:proofErr w:type="spellEnd"/>
+      <w:r>
+        <w:rPr>
+          <w:color w:val="7030A0"/>
+        </w:rPr>
+        <w:t xml:space="preserve"> list.</w:t>
       </w:r>
     </w:p>
     <w:p>
@@ -1260,37 +1746,93 @@
         <w:rPr>
           <w:color w:val="7030A0"/>
         </w:rPr>
-        <w:t>Maintain a changelog.</w:t>
-      </w:r>
-    </w:p>
-    <w:p>
-      <w:pPr>
-        <w:pStyle w:val="ListParagraph"/>
-        <w:numPr>
-          <w:ilvl w:val="0"/>
-          <w:numId w:val="1"/>
-        </w:numPr>
-        <w:rPr>
-          <w:color w:val="7030A0"/>
-        </w:rPr>
-      </w:pPr>
-      <w:r>
-        <w:rPr>
-          <w:color w:val="7030A0"/>
-        </w:rPr>
-        <w:t>Performance improvements in potential bottlenecks (e.g. Iterators, Scanner, PeLib,</w:t>
-      </w:r>
-      <w:r>
-        <w:rPr>
-          <w:color w:val="7030A0"/>
-        </w:rPr>
-        <w:t xml:space="preserve"> FindPattern,</w:t>
-      </w:r>
-      <w:r>
-        <w:rPr>
-          <w:color w:val="7030A0"/>
-        </w:rPr>
-        <w:t xml:space="preserve"> etc)</w:t>
+        <w:t xml:space="preserve">Maintain a </w:t>
+      </w:r>
+      <w:proofErr w:type="spellStart"/>
+      <w:r>
+        <w:rPr>
+          <w:color w:val="7030A0"/>
+        </w:rPr>
+        <w:t>changelog</w:t>
+      </w:r>
+      <w:proofErr w:type="spellEnd"/>
+      <w:r>
+        <w:rPr>
+          <w:color w:val="7030A0"/>
+        </w:rPr>
+        <w:t>.</w:t>
+      </w:r>
+    </w:p>
+    <w:p>
+      <w:pPr>
+        <w:pStyle w:val="ListParagraph"/>
+        <w:numPr>
+          <w:ilvl w:val="0"/>
+          <w:numId w:val="1"/>
+        </w:numPr>
+        <w:rPr>
+          <w:color w:val="7030A0"/>
+        </w:rPr>
+      </w:pPr>
+      <w:r>
+        <w:rPr>
+          <w:color w:val="7030A0"/>
+        </w:rPr>
+        <w:t xml:space="preserve">Performance improvements in potential bottlenecks (e.g. Iterators, Scanner, </w:t>
+      </w:r>
+      <w:proofErr w:type="spellStart"/>
+      <w:r>
+        <w:rPr>
+          <w:color w:val="7030A0"/>
+        </w:rPr>
+        <w:t>PeLib</w:t>
+      </w:r>
+      <w:proofErr w:type="spellEnd"/>
+      <w:r>
+        <w:rPr>
+          <w:color w:val="7030A0"/>
+        </w:rPr>
+        <w:t>,</w:t>
+      </w:r>
+      <w:r>
+        <w:rPr>
+          <w:color w:val="7030A0"/>
+        </w:rPr>
+        <w:t xml:space="preserve"> </w:t>
+      </w:r>
+      <w:proofErr w:type="spellStart"/>
+      <w:r>
+        <w:rPr>
+          <w:color w:val="7030A0"/>
+        </w:rPr>
+        <w:t>FindPattern</w:t>
+      </w:r>
+      <w:proofErr w:type="spellEnd"/>
+      <w:r>
+        <w:rPr>
+          <w:color w:val="7030A0"/>
+        </w:rPr>
+        <w:t>,</w:t>
+      </w:r>
+      <w:r>
+        <w:rPr>
+          <w:color w:val="7030A0"/>
+        </w:rPr>
+        <w:t xml:space="preserve"> </w:t>
+      </w:r>
+      <w:proofErr w:type="spellStart"/>
+      <w:r>
+        <w:rPr>
+          <w:color w:val="7030A0"/>
+        </w:rPr>
+        <w:t>etc</w:t>
+      </w:r>
+      <w:proofErr w:type="spellEnd"/>
+      <w:r>
+        <w:rPr>
+          <w:color w:val="7030A0"/>
+        </w:rPr>
+        <w:t>)</w:t>
       </w:r>
       <w:r>
         <w:rPr>
@@ -1341,7 +1883,21 @@
         <w:rPr>
           <w:color w:val="00B050"/>
         </w:rPr>
-        <w:t>Helper service to run HadesMem tools as ‘SYSTEM’ for when manipulation certain protected/critical processes (running in separate desktops, sessions, etc.).</w:t>
+        <w:t xml:space="preserve">Helper service to run </w:t>
+      </w:r>
+      <w:proofErr w:type="spellStart"/>
+      <w:r>
+        <w:rPr>
+          <w:color w:val="00B050"/>
+        </w:rPr>
+        <w:t>HadesMem</w:t>
+      </w:r>
+      <w:proofErr w:type="spellEnd"/>
+      <w:r>
+        <w:rPr>
+          <w:color w:val="00B050"/>
+        </w:rPr>
+        <w:t xml:space="preserve"> tools as ‘SYSTEM’ for when manipulation certain protected/critical processes (running in separate desktops, sessions, etc.).</w:t>
       </w:r>
     </w:p>
     <w:p>
@@ -1599,7 +2155,21 @@
         <w:rPr>
           <w:color w:val="7030A0"/>
         </w:rPr>
-        <w:t>No ‘external’ (read: MMHelper) dependencies.</w:t>
+        <w:t xml:space="preserve">No ‘external’ (read: </w:t>
+      </w:r>
+      <w:proofErr w:type="spellStart"/>
+      <w:r>
+        <w:rPr>
+          <w:color w:val="7030A0"/>
+        </w:rPr>
+        <w:t>MMHelper</w:t>
+      </w:r>
+      <w:proofErr w:type="spellEnd"/>
+      <w:r>
+        <w:rPr>
+          <w:color w:val="7030A0"/>
+        </w:rPr>
+        <w:t>) dependencies.</w:t>
       </w:r>
     </w:p>
     <w:p>
@@ -1671,25 +2241,67 @@
         <w:rPr>
           <w:color w:val="00B050"/>
         </w:rPr>
-        <w:t>Custom GetModuleHandle, GetProcAddress, etc.</w:t>
-      </w:r>
-    </w:p>
-    <w:p>
-      <w:pPr>
-        <w:pStyle w:val="ListParagraph"/>
-        <w:numPr>
-          <w:ilvl w:val="0"/>
-          <w:numId w:val="1"/>
-        </w:numPr>
-        <w:rPr>
-          <w:color w:val="7030A0"/>
-        </w:rPr>
-      </w:pPr>
-      <w:r>
-        <w:rPr>
-          <w:color w:val="7030A0"/>
-        </w:rPr>
-        <w:t>C++ WinAPI wrapper.</w:t>
+        <w:t xml:space="preserve">Custom </w:t>
+      </w:r>
+      <w:proofErr w:type="spellStart"/>
+      <w:r>
+        <w:rPr>
+          <w:color w:val="00B050"/>
+        </w:rPr>
+        <w:t>GetModuleHandle</w:t>
+      </w:r>
+      <w:proofErr w:type="spellEnd"/>
+      <w:r>
+        <w:rPr>
+          <w:color w:val="00B050"/>
+        </w:rPr>
+        <w:t xml:space="preserve">, </w:t>
+      </w:r>
+      <w:proofErr w:type="spellStart"/>
+      <w:r>
+        <w:rPr>
+          <w:color w:val="00B050"/>
+        </w:rPr>
+        <w:t>GetProcAddress</w:t>
+      </w:r>
+      <w:proofErr w:type="spellEnd"/>
+      <w:r>
+        <w:rPr>
+          <w:color w:val="00B050"/>
+        </w:rPr>
+        <w:t>, etc.</w:t>
+      </w:r>
+    </w:p>
+    <w:p>
+      <w:pPr>
+        <w:pStyle w:val="ListParagraph"/>
+        <w:numPr>
+          <w:ilvl w:val="0"/>
+          <w:numId w:val="1"/>
+        </w:numPr>
+        <w:rPr>
+          <w:color w:val="7030A0"/>
+        </w:rPr>
+      </w:pPr>
+      <w:r>
+        <w:rPr>
+          <w:color w:val="7030A0"/>
+        </w:rPr>
+        <w:t xml:space="preserve">C++ </w:t>
+      </w:r>
+      <w:proofErr w:type="spellStart"/>
+      <w:r>
+        <w:rPr>
+          <w:color w:val="7030A0"/>
+        </w:rPr>
+        <w:t>WinAPI</w:t>
+      </w:r>
+      <w:proofErr w:type="spellEnd"/>
+      <w:r>
+        <w:rPr>
+          <w:color w:val="7030A0"/>
+        </w:rPr>
+        <w:t xml:space="preserve"> wrapper.</w:t>
       </w:r>
     </w:p>
     <w:p>
@@ -1722,29 +2334,45 @@
       <w:pPr>
         <w:ind w:left="2160" w:hanging="2160"/>
       </w:pPr>
+      <w:proofErr w:type="spellStart"/>
       <w:r>
         <w:rPr>
           <w:b/>
         </w:rPr>
         <w:t>MemoryMgr</w:t>
       </w:r>
-    </w:p>
-    <w:p>
-      <w:pPr>
-        <w:pStyle w:val="ListParagraph"/>
-        <w:numPr>
-          <w:ilvl w:val="0"/>
-          <w:numId w:val="1"/>
-        </w:numPr>
-        <w:rPr>
-          <w:color w:val="7030A0"/>
-        </w:rPr>
-      </w:pPr>
-      <w:r>
-        <w:rPr>
-          <w:color w:val="7030A0"/>
-        </w:rPr>
-        <w:t>Clean up memory reading/writing API to reduce use of template metaprogramming in public interface.</w:t>
+      <w:proofErr w:type="spellEnd"/>
+    </w:p>
+    <w:p>
+      <w:pPr>
+        <w:pStyle w:val="ListParagraph"/>
+        <w:numPr>
+          <w:ilvl w:val="0"/>
+          <w:numId w:val="1"/>
+        </w:numPr>
+        <w:rPr>
+          <w:color w:val="7030A0"/>
+        </w:rPr>
+      </w:pPr>
+      <w:r>
+        <w:rPr>
+          <w:color w:val="7030A0"/>
+        </w:rPr>
+        <w:t xml:space="preserve">Clean up memory reading/writing API to reduce use of template </w:t>
+      </w:r>
+      <w:proofErr w:type="spellStart"/>
+      <w:r>
+        <w:rPr>
+          <w:color w:val="7030A0"/>
+        </w:rPr>
+        <w:t>metaprogramming</w:t>
+      </w:r>
+      <w:proofErr w:type="spellEnd"/>
+      <w:r>
+        <w:rPr>
+          <w:color w:val="7030A0"/>
+        </w:rPr>
+        <w:t xml:space="preserve"> in public interface.</w:t>
       </w:r>
     </w:p>
     <w:p>
@@ -1780,7 +2408,21 @@
         <w:rPr>
           <w:color w:val="7030A0"/>
         </w:rPr>
-        <w:t>Improve genericity of parameter passing in remote function caller.</w:t>
+        <w:t xml:space="preserve">Improve </w:t>
+      </w:r>
+      <w:proofErr w:type="spellStart"/>
+      <w:r>
+        <w:rPr>
+          <w:color w:val="7030A0"/>
+        </w:rPr>
+        <w:t>genericity</w:t>
+      </w:r>
+      <w:proofErr w:type="spellEnd"/>
+      <w:r>
+        <w:rPr>
+          <w:color w:val="7030A0"/>
+        </w:rPr>
+        <w:t xml:space="preserve"> of parameter passing in remote function caller.</w:t>
       </w:r>
     </w:p>
     <w:p>
@@ -1816,7 +2458,35 @@
         <w:rPr>
           <w:color w:val="7030A0"/>
         </w:rPr>
-        <w:t>Improved type genericity via type decay to ensure templates function correctly in the face of const, volatile, references, etc. (Perfect forwarding?)</w:t>
+        <w:t xml:space="preserve">Improved type </w:t>
+      </w:r>
+      <w:proofErr w:type="spellStart"/>
+      <w:r>
+        <w:rPr>
+          <w:color w:val="7030A0"/>
+        </w:rPr>
+        <w:t>genericity</w:t>
+      </w:r>
+      <w:proofErr w:type="spellEnd"/>
+      <w:r>
+        <w:rPr>
+          <w:color w:val="7030A0"/>
+        </w:rPr>
+        <w:t xml:space="preserve"> via type decay to ensure templates function correctly in the face of </w:t>
+      </w:r>
+      <w:proofErr w:type="spellStart"/>
+      <w:r>
+        <w:rPr>
+          <w:color w:val="7030A0"/>
+        </w:rPr>
+        <w:t>const</w:t>
+      </w:r>
+      <w:proofErr w:type="spellEnd"/>
+      <w:r>
+        <w:rPr>
+          <w:color w:val="7030A0"/>
+        </w:rPr>
+        <w:t>, volatile, references, etc. (Perfect forwarding?)</w:t>
       </w:r>
     </w:p>
     <w:p>
@@ -1836,17 +2506,39 @@
         </w:rPr>
         <w:t xml:space="preserve">Fix type traits in Read/Write APIs to support </w:t>
       </w:r>
-      <w:r>
-        <w:rPr>
-          <w:color w:val="7030A0"/>
-        </w:rPr>
-        <w:t>std::vector</w:t>
-      </w:r>
-      <w:r>
-        <w:rPr>
-          <w:color w:val="7030A0"/>
-        </w:rPr>
-        <w:t>&lt; const T&gt; and other ‘mutations’ that are not currently handled.</w:t>
+      <w:proofErr w:type="spellStart"/>
+      <w:r>
+        <w:rPr>
+          <w:color w:val="7030A0"/>
+        </w:rPr>
+        <w:t>std</w:t>
+      </w:r>
+      <w:proofErr w:type="spellEnd"/>
+      <w:r>
+        <w:rPr>
+          <w:color w:val="7030A0"/>
+        </w:rPr>
+        <w:t>::vector</w:t>
+      </w:r>
+      <w:r>
+        <w:rPr>
+          <w:color w:val="7030A0"/>
+        </w:rPr>
+        <w:t xml:space="preserve">&lt; </w:t>
+      </w:r>
+      <w:proofErr w:type="spellStart"/>
+      <w:r>
+        <w:rPr>
+          <w:color w:val="7030A0"/>
+        </w:rPr>
+        <w:t>const</w:t>
+      </w:r>
+      <w:proofErr w:type="spellEnd"/>
+      <w:r>
+        <w:rPr>
+          <w:color w:val="7030A0"/>
+        </w:rPr>
+        <w:t xml:space="preserve"> T&gt; and other ‘mutations’ that are not currently handled.</w:t>
       </w:r>
     </w:p>
     <w:p>
@@ -1888,7 +2580,21 @@
         <w:rPr>
           <w:color w:val="7030A0"/>
         </w:rPr>
-        <w:t xml:space="preserve"> (EAX:EDX)</w:t>
+        <w:t xml:space="preserve"> (EAX</w:t>
+      </w:r>
+      <w:proofErr w:type="gramStart"/>
+      <w:r>
+        <w:rPr>
+          <w:color w:val="7030A0"/>
+        </w:rPr>
+        <w:t>:EDX</w:t>
+      </w:r>
+      <w:proofErr w:type="gramEnd"/>
+      <w:r>
+        <w:rPr>
+          <w:color w:val="7030A0"/>
+        </w:rPr>
+        <w:t>)</w:t>
       </w:r>
       <w:r>
         <w:rPr>
@@ -1918,10 +2624,896 @@
         <w:rPr>
           <w:color w:val="7030A0"/>
         </w:rPr>
-        <w:t xml:space="preserve"> (e.g. in calling convention specification</w:t>
-      </w:r>
+        <w:t xml:space="preserve"> (e.g. in calling convention specification)</w:t>
+      </w:r>
+      <w:r>
+        <w:rPr>
+          <w:color w:val="7030A0"/>
+        </w:rPr>
+        <w:t>.</w:t>
+      </w:r>
+    </w:p>
+    <w:p>
+      <w:r>
+        <w:rPr>
+          <w:b/>
+        </w:rPr>
+        <w:t>Module</w:t>
+      </w:r>
+    </w:p>
+    <w:p>
+      <w:pPr>
+        <w:pStyle w:val="ListParagraph"/>
+        <w:numPr>
+          <w:ilvl w:val="0"/>
+          <w:numId w:val="1"/>
+        </w:numPr>
+        <w:rPr>
+          <w:color w:val="7030A0"/>
+        </w:rPr>
+      </w:pPr>
+      <w:r>
+        <w:rPr>
+          <w:color w:val="7030A0"/>
+        </w:rPr>
+        <w:lastRenderedPageBreak/>
+        <w:t xml:space="preserve">Remote </w:t>
+      </w:r>
+      <w:proofErr w:type="spellStart"/>
+      <w:r>
+        <w:rPr>
+          <w:color w:val="7030A0"/>
+        </w:rPr>
+        <w:t>GetModuleHandle</w:t>
+      </w:r>
+      <w:proofErr w:type="spellEnd"/>
+      <w:r>
+        <w:rPr>
+          <w:color w:val="7030A0"/>
+        </w:rPr>
+        <w:t xml:space="preserve"> implementation with same path semantics etc.</w:t>
+      </w:r>
+      <w:r>
+        <w:rPr>
+          <w:color w:val="7030A0"/>
+        </w:rPr>
+        <w:t xml:space="preserve"> </w:t>
+      </w:r>
+    </w:p>
+    <w:p>
+      <w:r>
+        <w:rPr>
+          <w:b/>
+        </w:rPr>
+        <w:t>Injector</w:t>
+      </w:r>
+    </w:p>
+    <w:p>
+      <w:pPr>
+        <w:pStyle w:val="ListParagraph"/>
+        <w:numPr>
+          <w:ilvl w:val="0"/>
+          <w:numId w:val="1"/>
+        </w:numPr>
+        <w:rPr>
+          <w:color w:val="7030A0"/>
+        </w:rPr>
+      </w:pPr>
+      <w:r>
+        <w:rPr>
+          <w:color w:val="7030A0"/>
+        </w:rPr>
+        <w:t>.NET injection.</w:t>
+      </w:r>
+    </w:p>
+    <w:p>
+      <w:pPr>
+        <w:pStyle w:val="ListParagraph"/>
+        <w:numPr>
+          <w:ilvl w:val="1"/>
+          <w:numId w:val="1"/>
+        </w:numPr>
+        <w:rPr>
+          <w:color w:val="7030A0"/>
+        </w:rPr>
+      </w:pPr>
+      <w:r>
+        <w:rPr>
+          <w:color w:val="7030A0"/>
+        </w:rPr>
+        <w:t>Without DLL dependency if possible.</w:t>
+      </w:r>
+    </w:p>
+    <w:p>
+      <w:pPr>
+        <w:pStyle w:val="ListParagraph"/>
+        <w:numPr>
+          <w:ilvl w:val="0"/>
+          <w:numId w:val="1"/>
+        </w:numPr>
+        <w:rPr>
+          <w:color w:val="00B050"/>
+        </w:rPr>
+      </w:pPr>
+      <w:r>
+        <w:rPr>
+          <w:color w:val="00B050"/>
+        </w:rPr>
+        <w:t>Cross-section injection.</w:t>
+      </w:r>
+    </w:p>
+    <w:p>
+      <w:pPr>
+        <w:pStyle w:val="ListParagraph"/>
+        <w:numPr>
+          <w:ilvl w:val="0"/>
+          <w:numId w:val="1"/>
+        </w:numPr>
+        <w:rPr>
+          <w:color w:val="7030A0"/>
+        </w:rPr>
+      </w:pPr>
+      <w:r>
+        <w:rPr>
+          <w:color w:val="7030A0"/>
+        </w:rPr>
+        <w:t>IAT injection.</w:t>
+      </w:r>
+    </w:p>
+    <w:p>
+      <w:pPr>
+        <w:pStyle w:val="ListParagraph"/>
+        <w:numPr>
+          <w:ilvl w:val="0"/>
+          <w:numId w:val="1"/>
+        </w:numPr>
+        <w:rPr>
+          <w:color w:val="7030A0"/>
+        </w:rPr>
+      </w:pPr>
+      <w:proofErr w:type="spellStart"/>
+      <w:r>
+        <w:rPr>
+          <w:color w:val="7030A0"/>
+        </w:rPr>
+        <w:t>Varargs</w:t>
+      </w:r>
+      <w:proofErr w:type="spellEnd"/>
+      <w:r>
+        <w:rPr>
+          <w:color w:val="7030A0"/>
+        </w:rPr>
+        <w:t>/generic export calling.</w:t>
+      </w:r>
+    </w:p>
+    <w:p>
+      <w:pPr>
+        <w:pStyle w:val="ListParagraph"/>
+        <w:numPr>
+          <w:ilvl w:val="0"/>
+          <w:numId w:val="1"/>
+        </w:numPr>
+        <w:rPr>
+          <w:color w:val="7030A0"/>
+        </w:rPr>
+      </w:pPr>
+      <w:r>
+        <w:rPr>
+          <w:color w:val="7030A0"/>
+        </w:rPr>
+        <w:t xml:space="preserve">Consider NT API </w:t>
+      </w:r>
+      <w:r>
+        <w:rPr>
+          <w:color w:val="7030A0"/>
+        </w:rPr>
+        <w:t xml:space="preserve">based </w:t>
+      </w:r>
+      <w:r>
+        <w:rPr>
+          <w:color w:val="7030A0"/>
+        </w:rPr>
+        <w:t>injection</w:t>
+      </w:r>
+      <w:r>
+        <w:rPr>
+          <w:color w:val="7030A0"/>
+        </w:rPr>
+        <w:t xml:space="preserve"> (</w:t>
+      </w:r>
+      <w:proofErr w:type="spellStart"/>
+      <w:r>
+        <w:rPr>
+          <w:color w:val="7030A0"/>
+        </w:rPr>
+        <w:t>LdrLoadDll</w:t>
+      </w:r>
+      <w:proofErr w:type="spellEnd"/>
+      <w:r>
+        <w:rPr>
+          <w:color w:val="7030A0"/>
+        </w:rPr>
+        <w:t>)</w:t>
+      </w:r>
+      <w:r>
+        <w:rPr>
+          <w:color w:val="7030A0"/>
+        </w:rPr>
+        <w:t>.</w:t>
+      </w:r>
+    </w:p>
+    <w:p>
+      <w:pPr>
+        <w:pStyle w:val="ListParagraph"/>
+        <w:numPr>
+          <w:ilvl w:val="0"/>
+          <w:numId w:val="1"/>
+        </w:numPr>
+        <w:rPr>
+          <w:color w:val="7030A0"/>
+        </w:rPr>
+      </w:pPr>
+      <w:r>
+        <w:rPr>
+          <w:color w:val="7030A0"/>
+        </w:rPr>
+        <w:t>Add ‘</w:t>
+      </w:r>
+      <w:proofErr w:type="spellStart"/>
+      <w:r>
+        <w:rPr>
+          <w:color w:val="7030A0"/>
+        </w:rPr>
+        <w:t>FreeDll</w:t>
+      </w:r>
+      <w:proofErr w:type="spellEnd"/>
+      <w:r>
+        <w:rPr>
+          <w:color w:val="7030A0"/>
+        </w:rPr>
+        <w:t>’ API.</w:t>
+      </w:r>
+    </w:p>
+    <w:p>
+      <w:pPr>
+        <w:pStyle w:val="ListParagraph"/>
+        <w:numPr>
+          <w:ilvl w:val="0"/>
+          <w:numId w:val="1"/>
+        </w:numPr>
+        <w:rPr>
+          <w:color w:val="7030A0"/>
+        </w:rPr>
+      </w:pPr>
+      <w:r>
+        <w:rPr>
+          <w:color w:val="7030A0"/>
+        </w:rPr>
+        <w:t>Get address of Kernel32</w:t>
+      </w:r>
+      <w:proofErr w:type="gramStart"/>
+      <w:r>
+        <w:rPr>
+          <w:color w:val="7030A0"/>
+        </w:rPr>
+        <w:t>!LoadLibrary</w:t>
+      </w:r>
+      <w:proofErr w:type="gramEnd"/>
+      <w:r>
+        <w:rPr>
+          <w:color w:val="7030A0"/>
+        </w:rPr>
+        <w:t xml:space="preserve"> ‘manually’ rather than using a local </w:t>
+      </w:r>
+      <w:proofErr w:type="spellStart"/>
+      <w:r>
+        <w:rPr>
+          <w:color w:val="7030A0"/>
+        </w:rPr>
+        <w:t>GetProcAddress</w:t>
+      </w:r>
+      <w:proofErr w:type="spellEnd"/>
+      <w:r>
+        <w:rPr>
+          <w:color w:val="7030A0"/>
+        </w:rPr>
+        <w:t xml:space="preserve"> and </w:t>
+      </w:r>
+      <w:r>
+        <w:rPr>
+          <w:color w:val="7030A0"/>
+        </w:rPr>
+        <w:t>pointer arithmetic.</w:t>
+      </w:r>
+    </w:p>
+    <w:p>
+      <w:pPr>
+        <w:pStyle w:val="ListParagraph"/>
+        <w:numPr>
+          <w:ilvl w:val="1"/>
+          <w:numId w:val="1"/>
+        </w:numPr>
+        <w:rPr>
+          <w:color w:val="7030A0"/>
+        </w:rPr>
+      </w:pPr>
+      <w:r>
+        <w:rPr>
+          <w:color w:val="7030A0"/>
+        </w:rPr>
+        <w:t xml:space="preserve">Whilst this works in all normal cases, it doesn’t work when the target has shims enabled which hook </w:t>
+      </w:r>
+      <w:proofErr w:type="spellStart"/>
+      <w:r>
+        <w:rPr>
+          <w:color w:val="7030A0"/>
+        </w:rPr>
+        <w:t>LoadLibrary</w:t>
+      </w:r>
+      <w:proofErr w:type="spellEnd"/>
+      <w:r>
+        <w:rPr>
+          <w:color w:val="7030A0"/>
+        </w:rPr>
+        <w:t>.</w:t>
+      </w:r>
+    </w:p>
+    <w:p>
+      <w:r>
+        <w:rPr>
+          <w:b/>
+        </w:rPr>
+        <w:t>Patcher</w:t>
+      </w:r>
+    </w:p>
+    <w:p>
+      <w:pPr>
+        <w:pStyle w:val="ListParagraph"/>
+        <w:numPr>
+          <w:ilvl w:val="0"/>
+          <w:numId w:val="1"/>
+        </w:numPr>
+        <w:rPr>
+          <w:color w:val="7030A0"/>
+        </w:rPr>
+      </w:pPr>
+      <w:r>
+        <w:rPr>
+          <w:color w:val="7030A0"/>
+        </w:rPr>
+        <w:t>VEH hooking (both INT3 and DR).</w:t>
+      </w:r>
+    </w:p>
+    <w:p>
+      <w:pPr>
+        <w:pStyle w:val="ListParagraph"/>
+        <w:numPr>
+          <w:ilvl w:val="0"/>
+          <w:numId w:val="1"/>
+        </w:numPr>
+        <w:rPr>
+          <w:color w:val="7030A0"/>
+        </w:rPr>
+      </w:pPr>
+      <w:r>
+        <w:rPr>
+          <w:color w:val="7030A0"/>
+        </w:rPr>
+        <w:t>Transactional hooking.</w:t>
+      </w:r>
+    </w:p>
+    <w:p>
+      <w:pPr>
+        <w:pStyle w:val="ListParagraph"/>
+        <w:numPr>
+          <w:ilvl w:val="0"/>
+          <w:numId w:val="1"/>
+        </w:numPr>
+        <w:rPr>
+          <w:color w:val="7030A0"/>
+        </w:rPr>
+      </w:pPr>
+      <w:r>
+        <w:rPr>
+          <w:color w:val="7030A0"/>
+        </w:rPr>
+        <w:t>Improved relative instruction rebuilding (including conditionals).</w:t>
+      </w:r>
+      <w:r>
+        <w:rPr>
+          <w:color w:val="7030A0"/>
+        </w:rPr>
+        <w:t xml:space="preserve"> </w:t>
+      </w:r>
+      <w:proofErr w:type="gramStart"/>
+      <w:r>
+        <w:rPr>
+          <w:color w:val="7030A0"/>
+        </w:rPr>
+        <w:t>x64</w:t>
+      </w:r>
+      <w:proofErr w:type="gramEnd"/>
+      <w:r>
+        <w:rPr>
+          <w:color w:val="7030A0"/>
+        </w:rPr>
+        <w:t xml:space="preserve"> has far more IP relative instructions than x86.</w:t>
+      </w:r>
+    </w:p>
+    <w:p>
+      <w:pPr>
+        <w:pStyle w:val="ListParagraph"/>
+        <w:numPr>
+          <w:ilvl w:val="0"/>
+          <w:numId w:val="1"/>
+        </w:numPr>
+        <w:rPr>
+          <w:color w:val="7030A0"/>
+        </w:rPr>
+      </w:pPr>
+      <w:r>
+        <w:rPr>
+          <w:color w:val="7030A0"/>
+        </w:rPr>
+        <w:t>Freeze target when hooking</w:t>
+      </w:r>
+      <w:r>
+        <w:rPr>
+          <w:color w:val="7030A0"/>
+        </w:rPr>
+        <w:t xml:space="preserve"> (except calling thread if applicable – e.g. in injected code)</w:t>
+      </w:r>
+      <w:r>
+        <w:rPr>
+          <w:color w:val="7030A0"/>
+        </w:rPr>
+        <w:t>.</w:t>
+      </w:r>
+    </w:p>
+    <w:p>
+      <w:pPr>
+        <w:pStyle w:val="ListParagraph"/>
+        <w:numPr>
+          <w:ilvl w:val="0"/>
+          <w:numId w:val="1"/>
+        </w:numPr>
+        <w:rPr>
+          <w:color w:val="7030A0"/>
+        </w:rPr>
+      </w:pPr>
+      <w:r>
+        <w:rPr>
+          <w:color w:val="7030A0"/>
+        </w:rPr>
+        <w:t>When hooking on x64 try to find a free memory block for the trampoline that is within RIP-relative range of the detour. Only if one cannot be acquired should we fall back to a system-provided address and an absolute jump.</w:t>
+      </w:r>
+    </w:p>
+    <w:p>
+      <w:pPr>
+        <w:pStyle w:val="ListParagraph"/>
+        <w:numPr>
+          <w:ilvl w:val="0"/>
+          <w:numId w:val="1"/>
+        </w:numPr>
+        <w:rPr>
+          <w:color w:val="FF0000"/>
+        </w:rPr>
+      </w:pPr>
+      <w:proofErr w:type="spellStart"/>
+      <w:r>
+        <w:rPr>
+          <w:color w:val="FF0000"/>
+        </w:rPr>
+        <w:t>Uncopyable</w:t>
+      </w:r>
+      <w:proofErr w:type="spellEnd"/>
+      <w:r>
+        <w:rPr>
+          <w:color w:val="FF0000"/>
+        </w:rPr>
+        <w:t>, so make moveable.</w:t>
+      </w:r>
+    </w:p>
+    <w:p>
+      <w:pPr>
+        <w:pStyle w:val="ListParagraph"/>
+        <w:numPr>
+          <w:ilvl w:val="0"/>
+          <w:numId w:val="1"/>
+        </w:numPr>
+        <w:rPr>
+          <w:color w:val="00B050"/>
+        </w:rPr>
+      </w:pPr>
+      <w:r>
+        <w:rPr>
+          <w:color w:val="00B050"/>
+        </w:rPr>
+        <w:t>VMT hooking.</w:t>
+      </w:r>
+    </w:p>
+    <w:p>
+      <w:pPr>
+        <w:pStyle w:val="ListParagraph"/>
+        <w:numPr>
+          <w:ilvl w:val="0"/>
+          <w:numId w:val="1"/>
+        </w:numPr>
+        <w:rPr>
+          <w:color w:val="00B050"/>
+        </w:rPr>
+      </w:pPr>
+      <w:r>
+        <w:rPr>
+          <w:color w:val="00B050"/>
+        </w:rPr>
+        <w:t>IAT/EAT hooking.</w:t>
+      </w:r>
+    </w:p>
+    <w:p>
+      <w:pPr>
+        <w:pStyle w:val="ListParagraph"/>
+        <w:numPr>
+          <w:ilvl w:val="0"/>
+          <w:numId w:val="1"/>
+        </w:numPr>
+        <w:rPr>
+          <w:color w:val="00B050"/>
+        </w:rPr>
+      </w:pPr>
+      <w:r>
+        <w:rPr>
+          <w:color w:val="00B050"/>
+        </w:rPr>
+        <w:t>Explicitly support hook chains (and write test).</w:t>
+      </w:r>
+    </w:p>
+    <w:p>
+      <w:pPr>
+        <w:pStyle w:val="ListParagraph"/>
+        <w:numPr>
+          <w:ilvl w:val="0"/>
+          <w:numId w:val="1"/>
+        </w:numPr>
+        <w:rPr>
+          <w:color w:val="7030A0"/>
+        </w:rPr>
+      </w:pPr>
+      <w:r>
+        <w:rPr>
+          <w:color w:val="7030A0"/>
+        </w:rPr>
+        <w:t>Use relative jumps where possible (detect delta at runtime).</w:t>
+      </w:r>
+    </w:p>
+    <w:p>
+      <w:pPr>
+        <w:pStyle w:val="ListParagraph"/>
+        <w:numPr>
+          <w:ilvl w:val="0"/>
+          <w:numId w:val="1"/>
+        </w:numPr>
+        <w:rPr>
+          <w:color w:val="00B050"/>
+        </w:rPr>
+      </w:pPr>
+      <w:r>
+        <w:rPr>
+          <w:color w:val="00B050"/>
+        </w:rPr>
+        <w:t>Detect cases where hooking may overflow past the end of a function, and fail. (Provide policy or flag to allow overriding this behaviour.) Examples may be instructions such as ‘</w:t>
+      </w:r>
+      <w:proofErr w:type="spellStart"/>
+      <w:r>
+        <w:rPr>
+          <w:color w:val="00B050"/>
+        </w:rPr>
+        <w:t>int</w:t>
+      </w:r>
+      <w:proofErr w:type="spellEnd"/>
+      <w:r>
+        <w:rPr>
+          <w:color w:val="00B050"/>
+        </w:rPr>
+        <w:t xml:space="preserve"> 3’, ‘ret’, ‘</w:t>
+      </w:r>
+      <w:proofErr w:type="spellStart"/>
+      <w:r>
+        <w:rPr>
+          <w:color w:val="00B050"/>
+        </w:rPr>
+        <w:t>jmp</w:t>
+      </w:r>
+      <w:proofErr w:type="spellEnd"/>
+      <w:r>
+        <w:rPr>
+          <w:color w:val="00B050"/>
+        </w:rPr>
+        <w:t>’, etc.</w:t>
+      </w:r>
+    </w:p>
+    <w:p>
+      <w:proofErr w:type="spellStart"/>
+      <w:r>
+        <w:rPr>
+          <w:b/>
+        </w:rPr>
+        <w:t>FindPattern</w:t>
+      </w:r>
+      <w:proofErr w:type="spellEnd"/>
+    </w:p>
+    <w:p>
+      <w:pPr>
+        <w:pStyle w:val="ListParagraph"/>
+        <w:numPr>
+          <w:ilvl w:val="0"/>
+          <w:numId w:val="1"/>
+        </w:numPr>
+        <w:rPr>
+          <w:color w:val="7030A0"/>
+        </w:rPr>
+      </w:pPr>
+      <w:r>
+        <w:rPr>
+          <w:color w:val="7030A0"/>
+        </w:rPr>
+        <w:t>Pattern generator.</w:t>
+      </w:r>
+    </w:p>
+    <w:p>
+      <w:pPr>
+        <w:pStyle w:val="ListParagraph"/>
+        <w:numPr>
+          <w:ilvl w:val="0"/>
+          <w:numId w:val="1"/>
+        </w:numPr>
+        <w:rPr>
+          <w:color w:val="7030A0"/>
+        </w:rPr>
+      </w:pPr>
+      <w:r>
+        <w:rPr>
+          <w:color w:val="7030A0"/>
+        </w:rPr>
+        <w:t>Multi-threaded scanning.</w:t>
+      </w:r>
+    </w:p>
+    <w:p>
+      <w:pPr>
+        <w:pStyle w:val="ListParagraph"/>
+        <w:numPr>
+          <w:ilvl w:val="0"/>
+          <w:numId w:val="1"/>
+        </w:numPr>
+        <w:rPr>
+          <w:color w:val="7030A0"/>
+        </w:rPr>
+      </w:pPr>
+      <w:r>
+        <w:rPr>
+          <w:color w:val="7030A0"/>
+        </w:rPr>
+        <w:t xml:space="preserve">‘Start’ </w:t>
+      </w:r>
+      <w:proofErr w:type="gramStart"/>
+      <w:r>
+        <w:rPr>
+          <w:color w:val="7030A0"/>
+        </w:rPr>
+        <w:t>attribute</w:t>
+      </w:r>
+      <w:proofErr w:type="gramEnd"/>
+      <w:r>
+        <w:rPr>
+          <w:color w:val="7030A0"/>
+        </w:rPr>
+        <w:t xml:space="preserve"> support.</w:t>
+      </w:r>
+    </w:p>
+    <w:p>
+      <w:pPr>
+        <w:pStyle w:val="ListParagraph"/>
+        <w:numPr>
+          <w:ilvl w:val="0"/>
+          <w:numId w:val="1"/>
+        </w:numPr>
+        <w:rPr>
+          <w:color w:val="7030A0"/>
+        </w:rPr>
+      </w:pPr>
+      <w:r>
+        <w:rPr>
+          <w:color w:val="7030A0"/>
+        </w:rPr>
+        <w:t>Data/</w:t>
+      </w:r>
+      <w:proofErr w:type="spellStart"/>
+      <w:r>
+        <w:rPr>
+          <w:color w:val="7030A0"/>
+        </w:rPr>
+        <w:t>Rdata</w:t>
+      </w:r>
+      <w:proofErr w:type="spellEnd"/>
+      <w:r>
+        <w:rPr>
+          <w:color w:val="7030A0"/>
+        </w:rPr>
+        <w:t xml:space="preserve"> scanning support (for ‘start’ attribute and constant scans).</w:t>
+      </w:r>
+    </w:p>
+    <w:p>
+      <w:pPr>
+        <w:pStyle w:val="ListParagraph"/>
+        <w:numPr>
+          <w:ilvl w:val="0"/>
+          <w:numId w:val="1"/>
+        </w:numPr>
+        <w:rPr>
+          <w:color w:val="7030A0"/>
+        </w:rPr>
+      </w:pPr>
+      <w:r>
+        <w:rPr>
+          <w:color w:val="7030A0"/>
+        </w:rPr>
+        <w:t>Dump results to file.</w:t>
+      </w:r>
+    </w:p>
+    <w:p>
+      <w:pPr>
+        <w:pStyle w:val="ListParagraph"/>
+        <w:numPr>
+          <w:ilvl w:val="0"/>
+          <w:numId w:val="1"/>
+        </w:numPr>
+        <w:rPr>
+          <w:color w:val="FF0000"/>
+        </w:rPr>
+      </w:pPr>
+      <w:r>
+        <w:rPr>
+          <w:color w:val="FF0000"/>
+        </w:rPr>
+        <w:t>Custom file format for specifying patterns</w:t>
+      </w:r>
+      <w:r>
+        <w:rPr>
+          <w:color w:val="FF0000"/>
+        </w:rPr>
+        <w:t>.</w:t>
+      </w:r>
+    </w:p>
+    <w:p>
+      <w:pPr>
+        <w:pStyle w:val="ListParagraph"/>
+        <w:numPr>
+          <w:ilvl w:val="0"/>
+          <w:numId w:val="1"/>
+        </w:numPr>
+        <w:rPr>
+          <w:color w:val="7030A0"/>
+        </w:rPr>
+      </w:pPr>
+      <w:r>
+        <w:rPr>
+          <w:color w:val="7030A0"/>
+        </w:rPr>
+        <w:t xml:space="preserve">Object or stream-based implementation that allows operation chaining. </w:t>
+      </w:r>
+    </w:p>
+    <w:p>
       <w:bookmarkStart w:id="0" w:name="_GoBack"/>
       <w:bookmarkEnd w:id="0"/>
+      <w:proofErr w:type="spellStart"/>
+      <w:r>
+        <w:rPr>
+          <w:b/>
+        </w:rPr>
+        <w:t>PeLib</w:t>
+      </w:r>
+      <w:proofErr w:type="spellEnd"/>
+    </w:p>
+    <w:p>
+      <w:pPr>
+        <w:pStyle w:val="ListParagraph"/>
+        <w:numPr>
+          <w:ilvl w:val="0"/>
+          <w:numId w:val="1"/>
+        </w:numPr>
+        <w:rPr>
+          <w:color w:val="00B050"/>
+        </w:rPr>
+      </w:pPr>
+      <w:r>
+        <w:rPr>
+          <w:color w:val="00B050"/>
+        </w:rPr>
+        <w:lastRenderedPageBreak/>
+        <w:t>S</w:t>
+      </w:r>
+      <w:r>
+        <w:rPr>
+          <w:color w:val="00B050"/>
+        </w:rPr>
+        <w:t>upport for</w:t>
+      </w:r>
+      <w:r>
+        <w:rPr>
+          <w:color w:val="00B050"/>
+        </w:rPr>
+        <w:t xml:space="preserve"> working on x86 PE files from x64 and vice versa.</w:t>
+      </w:r>
+    </w:p>
+    <w:p>
+      <w:pPr>
+        <w:pStyle w:val="ListParagraph"/>
+        <w:numPr>
+          <w:ilvl w:val="0"/>
+          <w:numId w:val="1"/>
+        </w:numPr>
+        <w:rPr>
+          <w:color w:val="7030A0"/>
+        </w:rPr>
+      </w:pPr>
+      <w:r>
+        <w:rPr>
+          <w:color w:val="7030A0"/>
+        </w:rPr>
+        <w:t>Finish implementing matching ‘setters’ for existing ‘getters’.</w:t>
+      </w:r>
+    </w:p>
+    <w:p>
+      <w:pPr>
+        <w:pStyle w:val="ListParagraph"/>
+        <w:numPr>
+          <w:ilvl w:val="0"/>
+          <w:numId w:val="1"/>
+        </w:numPr>
+        <w:rPr>
+          <w:color w:val="7030A0"/>
+        </w:rPr>
+      </w:pPr>
+      <w:r>
+        <w:rPr>
+          <w:color w:val="7030A0"/>
+        </w:rPr>
+        <w:t xml:space="preserve">Investigate use of virtual functions for file </w:t>
+      </w:r>
+      <w:proofErr w:type="spellStart"/>
+      <w:r>
+        <w:rPr>
+          <w:color w:val="7030A0"/>
+        </w:rPr>
+        <w:t>vs</w:t>
+      </w:r>
+      <w:proofErr w:type="spellEnd"/>
+      <w:r>
+        <w:rPr>
+          <w:color w:val="7030A0"/>
+        </w:rPr>
+        <w:t xml:space="preserve"> memory</w:t>
+      </w:r>
+      <w:r>
+        <w:rPr>
+          <w:color w:val="7030A0"/>
+        </w:rPr>
+        <w:t xml:space="preserve"> access</w:t>
+      </w:r>
+      <w:r>
+        <w:rPr>
+          <w:color w:val="7030A0"/>
+        </w:rPr>
+        <w:t xml:space="preserve"> (</w:t>
+      </w:r>
+      <w:proofErr w:type="spellStart"/>
+      <w:r>
+        <w:rPr>
+          <w:color w:val="7030A0"/>
+        </w:rPr>
+        <w:t>RvaToVa</w:t>
+      </w:r>
+      <w:proofErr w:type="spellEnd"/>
       <w:r>
         <w:rPr>
           <w:color w:val="7030A0"/>
@@ -1932,1536 +3524,970 @@
         <w:rPr>
           <w:color w:val="7030A0"/>
         </w:rPr>
+        <w:t xml:space="preserve">. </w:t>
+      </w:r>
+    </w:p>
+    <w:p>
+      <w:pPr>
+        <w:pStyle w:val="ListParagraph"/>
+        <w:numPr>
+          <w:ilvl w:val="0"/>
+          <w:numId w:val="1"/>
+        </w:numPr>
+        <w:rPr>
+          <w:color w:val="7030A0"/>
+        </w:rPr>
+      </w:pPr>
+      <w:r>
+        <w:rPr>
+          <w:color w:val="7030A0"/>
+        </w:rPr>
+        <w:t>Extra sanity checking in all components.</w:t>
+      </w:r>
+    </w:p>
+    <w:p>
+      <w:pPr>
+        <w:pStyle w:val="ListParagraph"/>
+        <w:numPr>
+          <w:ilvl w:val="1"/>
+          <w:numId w:val="1"/>
+        </w:numPr>
+        <w:rPr>
+          <w:color w:val="7030A0"/>
+        </w:rPr>
+      </w:pPr>
+      <w:r>
+        <w:rPr>
+          <w:color w:val="7030A0"/>
+        </w:rPr>
+        <w:t xml:space="preserve">E.g. </w:t>
+      </w:r>
+      <w:r>
+        <w:rPr>
+          <w:color w:val="7030A0"/>
+        </w:rPr>
+        <w:t xml:space="preserve">Check </w:t>
+      </w:r>
+      <w:proofErr w:type="spellStart"/>
+      <w:r>
+        <w:rPr>
+          <w:color w:val="7030A0"/>
+        </w:rPr>
+        <w:t>NumberOfRvaAndSizes</w:t>
+      </w:r>
+      <w:proofErr w:type="spellEnd"/>
+      <w:r>
+        <w:rPr>
+          <w:color w:val="7030A0"/>
+        </w:rPr>
+        <w:t xml:space="preserve"> in </w:t>
+      </w:r>
+      <w:proofErr w:type="spellStart"/>
+      <w:r>
+        <w:rPr>
+          <w:color w:val="7030A0"/>
+        </w:rPr>
+        <w:t>NtHeaders</w:t>
+      </w:r>
+      <w:proofErr w:type="spellEnd"/>
+      <w:r>
+        <w:rPr>
+          <w:color w:val="7030A0"/>
+        </w:rPr>
+        <w:t xml:space="preserve"> before attempting to retrieve a data dir.</w:t>
+      </w:r>
+    </w:p>
+    <w:p>
+      <w:pPr>
+        <w:pStyle w:val="ListParagraph"/>
+        <w:numPr>
+          <w:ilvl w:val="0"/>
+          <w:numId w:val="1"/>
+        </w:numPr>
+        <w:rPr>
+          <w:color w:val="7030A0"/>
+        </w:rPr>
+      </w:pPr>
+      <w:r>
+        <w:rPr>
+          <w:color w:val="7030A0"/>
+        </w:rPr>
+        <w:t xml:space="preserve">Cache base pointers </w:t>
+      </w:r>
+      <w:proofErr w:type="spellStart"/>
+      <w:r>
+        <w:rPr>
+          <w:color w:val="7030A0"/>
+        </w:rPr>
+        <w:t>etc</w:t>
+      </w:r>
+      <w:proofErr w:type="spellEnd"/>
+      <w:r>
+        <w:rPr>
+          <w:color w:val="7030A0"/>
+        </w:rPr>
+        <w:t xml:space="preserve"> rather than retrieving it manually in every getter/setter. Slightly less ‘robust’, but due to the typically ‘read-only’ nature of the data this is the expected behaviour in all known cases anyway.</w:t>
+      </w:r>
+    </w:p>
+    <w:p>
+      <w:pPr>
+        <w:pStyle w:val="ListParagraph"/>
+        <w:numPr>
+          <w:ilvl w:val="0"/>
+          <w:numId w:val="1"/>
+        </w:numPr>
+        <w:rPr>
+          <w:color w:val="7030A0"/>
+        </w:rPr>
+      </w:pPr>
+      <w:r>
+        <w:rPr>
+          <w:color w:val="7030A0"/>
+        </w:rPr>
+        <w:t>Consistent</w:t>
+      </w:r>
+      <w:r>
+        <w:rPr>
+          <w:color w:val="7030A0"/>
+        </w:rPr>
+        <w:t xml:space="preserve"> API for </w:t>
+      </w:r>
+      <w:proofErr w:type="spellStart"/>
+      <w:r>
+        <w:rPr>
+          <w:color w:val="7030A0"/>
+        </w:rPr>
+        <w:t>GetBase</w:t>
+      </w:r>
+      <w:proofErr w:type="spellEnd"/>
+      <w:r>
+        <w:rPr>
+          <w:color w:val="7030A0"/>
+        </w:rPr>
+        <w:t xml:space="preserve">. (e.g. PVOID </w:t>
+      </w:r>
+      <w:proofErr w:type="spellStart"/>
+      <w:r>
+        <w:rPr>
+          <w:color w:val="7030A0"/>
+        </w:rPr>
+        <w:t>vs</w:t>
+      </w:r>
+      <w:proofErr w:type="spellEnd"/>
+      <w:r>
+        <w:rPr>
+          <w:color w:val="7030A0"/>
+        </w:rPr>
+        <w:t xml:space="preserve"> PBYTE </w:t>
+      </w:r>
+      <w:proofErr w:type="spellStart"/>
+      <w:r>
+        <w:rPr>
+          <w:color w:val="7030A0"/>
+        </w:rPr>
+        <w:t>vs</w:t>
+      </w:r>
+      <w:proofErr w:type="spellEnd"/>
+      <w:r>
+        <w:rPr>
+          <w:color w:val="7030A0"/>
+        </w:rPr>
+        <w:t xml:space="preserve"> T*)</w:t>
+      </w:r>
+    </w:p>
+    <w:p>
+      <w:pPr>
+        <w:pStyle w:val="ListParagraph"/>
+        <w:numPr>
+          <w:ilvl w:val="0"/>
+          <w:numId w:val="1"/>
+        </w:numPr>
+        <w:rPr>
+          <w:color w:val="00B050"/>
+        </w:rPr>
+      </w:pPr>
+      <w:r>
+        <w:rPr>
+          <w:color w:val="00B050"/>
+        </w:rPr>
+        <w:t>Support more of the PE file format.</w:t>
+      </w:r>
+    </w:p>
+    <w:p>
+      <w:pPr>
+        <w:pStyle w:val="ListParagraph"/>
+        <w:numPr>
+          <w:ilvl w:val="1"/>
+          <w:numId w:val="1"/>
+        </w:numPr>
+        <w:rPr>
+          <w:color w:val="7030A0"/>
+        </w:rPr>
+      </w:pPr>
+      <w:r>
+        <w:rPr>
+          <w:color w:val="7030A0"/>
+        </w:rPr>
+        <w:t>Overlay data.</w:t>
+      </w:r>
+    </w:p>
+    <w:p>
+      <w:pPr>
+        <w:pStyle w:val="ListParagraph"/>
+        <w:numPr>
+          <w:ilvl w:val="1"/>
+          <w:numId w:val="1"/>
+        </w:numPr>
+        <w:rPr>
+          <w:color w:val="7030A0"/>
+        </w:rPr>
+      </w:pPr>
+      <w:r>
+        <w:rPr>
+          <w:color w:val="7030A0"/>
+        </w:rPr>
+        <w:t>Resource directory.</w:t>
+      </w:r>
+    </w:p>
+    <w:p>
+      <w:pPr>
+        <w:pStyle w:val="ListParagraph"/>
+        <w:numPr>
+          <w:ilvl w:val="1"/>
+          <w:numId w:val="1"/>
+        </w:numPr>
+        <w:rPr>
+          <w:color w:val="7030A0"/>
+        </w:rPr>
+      </w:pPr>
+      <w:r>
+        <w:rPr>
+          <w:color w:val="7030A0"/>
+        </w:rPr>
+        <w:t>Exception directory.</w:t>
+      </w:r>
+    </w:p>
+    <w:p>
+      <w:pPr>
+        <w:pStyle w:val="ListParagraph"/>
+        <w:numPr>
+          <w:ilvl w:val="1"/>
+          <w:numId w:val="1"/>
+        </w:numPr>
+        <w:rPr>
+          <w:color w:val="7030A0"/>
+        </w:rPr>
+      </w:pPr>
+      <w:r>
+        <w:rPr>
+          <w:color w:val="7030A0"/>
+        </w:rPr>
+        <w:t>Relocation directory.</w:t>
+      </w:r>
+    </w:p>
+    <w:p>
+      <w:pPr>
+        <w:pStyle w:val="ListParagraph"/>
+        <w:numPr>
+          <w:ilvl w:val="1"/>
+          <w:numId w:val="1"/>
+        </w:numPr>
+        <w:rPr>
+          <w:color w:val="00B050"/>
+        </w:rPr>
+      </w:pPr>
+      <w:r>
+        <w:rPr>
+          <w:color w:val="00B050"/>
+        </w:rPr>
+        <w:t>Security directory.</w:t>
+      </w:r>
+    </w:p>
+    <w:p>
+      <w:pPr>
+        <w:pStyle w:val="ListParagraph"/>
+        <w:numPr>
+          <w:ilvl w:val="1"/>
+          <w:numId w:val="1"/>
+        </w:numPr>
+        <w:rPr>
+          <w:color w:val="00B050"/>
+        </w:rPr>
+      </w:pPr>
+      <w:r>
+        <w:rPr>
+          <w:color w:val="00B050"/>
+        </w:rPr>
+        <w:t>Debug directory.</w:t>
+      </w:r>
+    </w:p>
+    <w:p>
+      <w:pPr>
+        <w:pStyle w:val="ListParagraph"/>
+        <w:numPr>
+          <w:ilvl w:val="1"/>
+          <w:numId w:val="1"/>
+        </w:numPr>
+        <w:rPr>
+          <w:color w:val="7030A0"/>
+        </w:rPr>
+      </w:pPr>
+      <w:r>
+        <w:rPr>
+          <w:color w:val="7030A0"/>
+        </w:rPr>
+        <w:t xml:space="preserve">Load </w:t>
+      </w:r>
+      <w:proofErr w:type="spellStart"/>
+      <w:r>
+        <w:rPr>
+          <w:color w:val="7030A0"/>
+        </w:rPr>
+        <w:t>config</w:t>
+      </w:r>
+      <w:proofErr w:type="spellEnd"/>
+      <w:r>
+        <w:rPr>
+          <w:color w:val="7030A0"/>
+        </w:rPr>
+        <w:t xml:space="preserve"> directory.</w:t>
+      </w:r>
+    </w:p>
+    <w:p>
+      <w:pPr>
+        <w:pStyle w:val="ListParagraph"/>
+        <w:numPr>
+          <w:ilvl w:val="1"/>
+          <w:numId w:val="1"/>
+        </w:numPr>
+        <w:rPr>
+          <w:color w:val="00B050"/>
+        </w:rPr>
+      </w:pPr>
+      <w:r>
+        <w:rPr>
+          <w:color w:val="00B050"/>
+        </w:rPr>
+        <w:t>Delay import directory.</w:t>
+      </w:r>
+    </w:p>
+    <w:p>
+      <w:pPr>
+        <w:pStyle w:val="ListParagraph"/>
+        <w:numPr>
+          <w:ilvl w:val="1"/>
+          <w:numId w:val="1"/>
+        </w:numPr>
+        <w:rPr>
+          <w:color w:val="00B050"/>
+        </w:rPr>
+      </w:pPr>
+      <w:r>
+        <w:rPr>
+          <w:color w:val="00B050"/>
+        </w:rPr>
+        <w:t>Bound import directory.</w:t>
+      </w:r>
+    </w:p>
+    <w:p>
+      <w:pPr>
+        <w:pStyle w:val="ListParagraph"/>
+        <w:numPr>
+          <w:ilvl w:val="1"/>
+          <w:numId w:val="1"/>
+        </w:numPr>
+        <w:rPr>
+          <w:color w:val="00B050"/>
+        </w:rPr>
+      </w:pPr>
+      <w:r>
+        <w:rPr>
+          <w:color w:val="00B050"/>
+        </w:rPr>
+        <w:t>IAT (as opposed to Import) directory.</w:t>
+      </w:r>
+    </w:p>
+    <w:p>
+      <w:pPr>
+        <w:pStyle w:val="ListParagraph"/>
+        <w:numPr>
+          <w:ilvl w:val="1"/>
+          <w:numId w:val="1"/>
+        </w:numPr>
+        <w:rPr>
+          <w:color w:val="00B050"/>
+        </w:rPr>
+      </w:pPr>
+      <w:r>
+        <w:rPr>
+          <w:color w:val="00B050"/>
+        </w:rPr>
+        <w:t>CLR runtime directory support.</w:t>
+      </w:r>
+    </w:p>
+    <w:p>
+      <w:pPr>
+        <w:pStyle w:val="ListParagraph"/>
+        <w:numPr>
+          <w:ilvl w:val="0"/>
+          <w:numId w:val="1"/>
+        </w:numPr>
+        <w:rPr>
+          <w:color w:val="7030A0"/>
+        </w:rPr>
+      </w:pPr>
+      <w:r>
+        <w:rPr>
+          <w:color w:val="7030A0"/>
+        </w:rPr>
+        <w:t>Full support for writing back to PE file, including automatically performing adjustments where required to fit in new data or remove unnecessary space.</w:t>
+      </w:r>
+    </w:p>
+    <w:p>
+      <w:pPr>
+        <w:pStyle w:val="ListParagraph"/>
+        <w:numPr>
+          <w:ilvl w:val="0"/>
+          <w:numId w:val="1"/>
+        </w:numPr>
+        <w:rPr>
+          <w:color w:val="7030A0"/>
+        </w:rPr>
+      </w:pPr>
+      <w:r>
+        <w:rPr>
+          <w:color w:val="7030A0"/>
+        </w:rPr>
+        <w:t>Improve export forwarding code to detect and handle forward-by-</w:t>
+      </w:r>
+      <w:r>
+        <w:rPr>
+          <w:color w:val="7030A0"/>
+        </w:rPr>
+        <w:t>ordinal</w:t>
+      </w:r>
+      <w:r>
+        <w:rPr>
+          <w:color w:val="7030A0"/>
+        </w:rPr>
+        <w:t xml:space="preserve"> explicitly rather than forcing the user to detect it and do string manipulation and conversion. </w:t>
+      </w:r>
+    </w:p>
+    <w:p>
+      <w:pPr>
+        <w:pStyle w:val="ListParagraph"/>
+        <w:numPr>
+          <w:ilvl w:val="0"/>
+          <w:numId w:val="1"/>
+        </w:numPr>
+        <w:rPr>
+          <w:color w:val="7030A0"/>
+        </w:rPr>
+      </w:pPr>
+      <w:r>
+        <w:rPr>
+          <w:color w:val="7030A0"/>
+        </w:rPr>
+        <w:t xml:space="preserve">Helper functions such as </w:t>
+      </w:r>
+      <w:proofErr w:type="spellStart"/>
+      <w:r>
+        <w:rPr>
+          <w:color w:val="7030A0"/>
+        </w:rPr>
+        <w:t>FindExport</w:t>
+      </w:r>
+      <w:proofErr w:type="spellEnd"/>
+      <w:r>
+        <w:rPr>
+          <w:color w:val="7030A0"/>
+        </w:rPr>
+        <w:t xml:space="preserve">, </w:t>
+      </w:r>
+      <w:proofErr w:type="spellStart"/>
+      <w:r>
+        <w:rPr>
+          <w:color w:val="7030A0"/>
+        </w:rPr>
+        <w:t>FindImport</w:t>
+      </w:r>
+      <w:proofErr w:type="spellEnd"/>
+      <w:r>
+        <w:rPr>
+          <w:color w:val="7030A0"/>
+        </w:rPr>
+        <w:t xml:space="preserve">, </w:t>
+      </w:r>
+      <w:proofErr w:type="spellStart"/>
+      <w:r>
+        <w:rPr>
+          <w:color w:val="7030A0"/>
+        </w:rPr>
+        <w:t>HasDataDir</w:t>
+      </w:r>
+      <w:proofErr w:type="spellEnd"/>
+      <w:r>
+        <w:rPr>
+          <w:color w:val="7030A0"/>
+        </w:rPr>
+        <w:t xml:space="preserve">, </w:t>
+      </w:r>
+      <w:proofErr w:type="spellStart"/>
+      <w:r>
+        <w:rPr>
+          <w:color w:val="7030A0"/>
+        </w:rPr>
+        <w:t>GetArchitecture</w:t>
+      </w:r>
+      <w:proofErr w:type="spellEnd"/>
+      <w:r>
+        <w:rPr>
+          <w:color w:val="7030A0"/>
+        </w:rPr>
+        <w:t>,</w:t>
+      </w:r>
+      <w:r>
+        <w:rPr>
+          <w:color w:val="7030A0"/>
+        </w:rPr>
+        <w:t xml:space="preserve"> </w:t>
+      </w:r>
+      <w:proofErr w:type="spellStart"/>
+      <w:r>
+        <w:rPr>
+          <w:color w:val="7030A0"/>
+        </w:rPr>
+        <w:t>IsDotNet</w:t>
+      </w:r>
+      <w:proofErr w:type="spellEnd"/>
+      <w:r>
+        <w:rPr>
+          <w:color w:val="7030A0"/>
+        </w:rPr>
+        <w:t>,</w:t>
+      </w:r>
+      <w:r>
+        <w:rPr>
+          <w:color w:val="7030A0"/>
+        </w:rPr>
+        <w:t xml:space="preserve"> </w:t>
+      </w:r>
+      <w:proofErr w:type="spellStart"/>
+      <w:r>
+        <w:rPr>
+          <w:color w:val="7030A0"/>
+        </w:rPr>
+        <w:t>GetPDB</w:t>
+      </w:r>
+      <w:proofErr w:type="spellEnd"/>
+      <w:r>
+        <w:rPr>
+          <w:color w:val="7030A0"/>
+        </w:rPr>
+        <w:t>,</w:t>
+      </w:r>
+      <w:r>
+        <w:rPr>
+          <w:color w:val="7030A0"/>
+        </w:rPr>
+        <w:t xml:space="preserve"> etc.</w:t>
+      </w:r>
+    </w:p>
+    <w:p>
+      <w:r>
+        <w:rPr>
+          <w:b/>
+        </w:rPr>
+        <w:t>Disassembler</w:t>
+      </w:r>
+    </w:p>
+    <w:p>
+      <w:pPr>
+        <w:pStyle w:val="ListParagraph"/>
+        <w:numPr>
+          <w:ilvl w:val="0"/>
+          <w:numId w:val="1"/>
+        </w:numPr>
+        <w:rPr>
+          <w:color w:val="00B050"/>
+        </w:rPr>
+      </w:pPr>
+      <w:r>
+        <w:rPr>
+          <w:color w:val="00B050"/>
+        </w:rPr>
+        <w:t>Decode calls/jumps to function names if possible.</w:t>
+      </w:r>
+    </w:p>
+    <w:p>
+      <w:pPr>
+        <w:pStyle w:val="ListParagraph"/>
+        <w:numPr>
+          <w:ilvl w:val="0"/>
+          <w:numId w:val="1"/>
+        </w:numPr>
+        <w:rPr>
+          <w:color w:val="00B050"/>
+        </w:rPr>
+      </w:pPr>
+      <w:r>
+        <w:rPr>
+          <w:color w:val="00B050"/>
+        </w:rPr>
+        <w:t>NOP/</w:t>
+      </w:r>
+      <w:proofErr w:type="spellStart"/>
+      <w:r>
+        <w:rPr>
+          <w:color w:val="00B050"/>
+        </w:rPr>
+        <w:t>UnNOP</w:t>
+      </w:r>
+      <w:proofErr w:type="spellEnd"/>
+      <w:r>
+        <w:rPr>
+          <w:color w:val="00B050"/>
+        </w:rPr>
+        <w:t xml:space="preserve"> support.</w:t>
+      </w:r>
+    </w:p>
+    <w:p>
+      <w:pPr>
+        <w:pStyle w:val="ListParagraph"/>
+        <w:numPr>
+          <w:ilvl w:val="0"/>
+          <w:numId w:val="1"/>
+        </w:numPr>
+        <w:rPr>
+          <w:color w:val="00B050"/>
+        </w:rPr>
+      </w:pPr>
+      <w:r>
+        <w:rPr>
+          <w:color w:val="00B050"/>
+        </w:rPr>
+        <w:t>ASM searching API with ‘wildcards’. (</w:t>
+      </w:r>
+      <w:proofErr w:type="spellStart"/>
+      <w:r>
+        <w:rPr>
+          <w:color w:val="00B050"/>
+        </w:rPr>
+        <w:t>MetaASM</w:t>
+      </w:r>
+      <w:proofErr w:type="spellEnd"/>
+      <w:r>
+        <w:rPr>
+          <w:color w:val="00B050"/>
+        </w:rPr>
+        <w:t>?)</w:t>
+      </w:r>
+    </w:p>
+    <w:p>
+      <w:pPr>
+        <w:pStyle w:val="ListParagraph"/>
+        <w:numPr>
+          <w:ilvl w:val="0"/>
+          <w:numId w:val="1"/>
+        </w:numPr>
+        <w:rPr>
+          <w:color w:val="00B050"/>
+        </w:rPr>
+      </w:pPr>
+      <w:r>
+        <w:rPr>
+          <w:color w:val="00B050"/>
+        </w:rPr>
+        <w:t>String based assembler with x64 support.</w:t>
+      </w:r>
+    </w:p>
+    <w:p>
+      <w:pPr>
+        <w:pStyle w:val="ListParagraph"/>
+        <w:numPr>
+          <w:ilvl w:val="0"/>
+          <w:numId w:val="1"/>
+        </w:numPr>
+        <w:rPr>
+          <w:color w:val="00B050"/>
+        </w:rPr>
+      </w:pPr>
+      <w:r>
+        <w:rPr>
+          <w:color w:val="00B050"/>
+        </w:rPr>
+        <w:t>Disassemble function API.</w:t>
+      </w:r>
+    </w:p>
+    <w:p>
+      <w:r>
+        <w:rPr>
+          <w:b/>
+        </w:rPr>
+        <w:t>Scanner</w:t>
+      </w:r>
+    </w:p>
+    <w:p>
+      <w:pPr>
+        <w:pStyle w:val="ListParagraph"/>
+        <w:numPr>
+          <w:ilvl w:val="0"/>
+          <w:numId w:val="1"/>
+        </w:numPr>
+        <w:rPr>
+          <w:color w:val="7030A0"/>
+        </w:rPr>
+      </w:pPr>
+      <w:r>
+        <w:rPr>
+          <w:color w:val="7030A0"/>
+        </w:rPr>
+        <w:t>Rewrite to be more reliable and robust.</w:t>
+      </w:r>
+    </w:p>
+    <w:p>
+      <w:pPr>
+        <w:pStyle w:val="ListParagraph"/>
+        <w:numPr>
+          <w:ilvl w:val="0"/>
+          <w:numId w:val="1"/>
+        </w:numPr>
+        <w:rPr>
+          <w:color w:val="7030A0"/>
+        </w:rPr>
+      </w:pPr>
+      <w:r>
+        <w:rPr>
+          <w:color w:val="7030A0"/>
+        </w:rPr>
+        <w:t>Refactor to reduce code duplication.</w:t>
+      </w:r>
+    </w:p>
+    <w:p>
+      <w:pPr>
+        <w:pStyle w:val="ListParagraph"/>
+        <w:numPr>
+          <w:ilvl w:val="0"/>
+          <w:numId w:val="1"/>
+        </w:numPr>
+        <w:rPr>
+          <w:color w:val="7030A0"/>
+        </w:rPr>
+      </w:pPr>
+      <w:r>
+        <w:rPr>
+          <w:color w:val="7030A0"/>
+        </w:rPr>
+        <w:t>Use a file view with a small memory cache rather than consuming large amounts of RAM.</w:t>
+      </w:r>
+    </w:p>
+    <w:p>
+      <w:pPr>
+        <w:pStyle w:val="ListParagraph"/>
+        <w:numPr>
+          <w:ilvl w:val="0"/>
+          <w:numId w:val="1"/>
+        </w:numPr>
+        <w:rPr>
+          <w:color w:val="7030A0"/>
+        </w:rPr>
+      </w:pPr>
+      <w:r>
+        <w:rPr>
+          <w:color w:val="7030A0"/>
+        </w:rPr>
+        <w:t>Multi-threaded scanning options.</w:t>
+      </w:r>
+    </w:p>
+    <w:p>
+      <w:pPr>
+        <w:pStyle w:val="ListParagraph"/>
+        <w:numPr>
+          <w:ilvl w:val="0"/>
+          <w:numId w:val="1"/>
+        </w:numPr>
+        <w:rPr>
+          <w:color w:val="00B050"/>
+        </w:rPr>
+      </w:pPr>
+      <w:r>
+        <w:rPr>
+          <w:color w:val="00B050"/>
+        </w:rPr>
+        <w:t>Wildcard support for vector/string scanning.</w:t>
+      </w:r>
+    </w:p>
+    <w:p>
+      <w:pPr>
+        <w:pStyle w:val="ListParagraph"/>
+        <w:numPr>
+          <w:ilvl w:val="0"/>
+          <w:numId w:val="1"/>
+        </w:numPr>
+        <w:rPr>
+          <w:color w:val="00B050"/>
+        </w:rPr>
+      </w:pPr>
+      <w:r>
+        <w:rPr>
+          <w:color w:val="00B050"/>
+        </w:rPr>
+        <w:t>Regex support for string scanning.</w:t>
+      </w:r>
+    </w:p>
+    <w:p>
+      <w:pPr>
+        <w:pStyle w:val="ListParagraph"/>
+        <w:numPr>
+          <w:ilvl w:val="0"/>
+          <w:numId w:val="1"/>
+        </w:numPr>
+        <w:rPr>
+          <w:color w:val="7030A0"/>
+        </w:rPr>
+      </w:pPr>
+      <w:r>
+        <w:rPr>
+          <w:color w:val="7030A0"/>
+        </w:rPr>
+        <w:lastRenderedPageBreak/>
+        <w:t xml:space="preserve">Memory protection filters (read, write, </w:t>
+      </w:r>
+      <w:proofErr w:type="gramStart"/>
+      <w:r>
+        <w:rPr>
+          <w:color w:val="7030A0"/>
+        </w:rPr>
+        <w:t>exec</w:t>
+      </w:r>
+      <w:proofErr w:type="gramEnd"/>
+      <w:r>
+        <w:rPr>
+          <w:color w:val="7030A0"/>
+        </w:rPr>
+        <w:t>).</w:t>
+      </w:r>
+    </w:p>
+    <w:p>
+      <w:pPr>
+        <w:pStyle w:val="ListParagraph"/>
+        <w:numPr>
+          <w:ilvl w:val="0"/>
+          <w:numId w:val="1"/>
+        </w:numPr>
+        <w:rPr>
+          <w:color w:val="7030A0"/>
+        </w:rPr>
+      </w:pPr>
+      <w:r>
+        <w:rPr>
+          <w:color w:val="7030A0"/>
+        </w:rPr>
+        <w:t>Memory type filters (private, mapped, image).</w:t>
+      </w:r>
+    </w:p>
+    <w:p>
+      <w:pPr>
+        <w:pStyle w:val="ListParagraph"/>
+        <w:numPr>
+          <w:ilvl w:val="0"/>
+          <w:numId w:val="1"/>
+        </w:numPr>
+        <w:rPr>
+          <w:color w:val="00B050"/>
+        </w:rPr>
+      </w:pPr>
+      <w:r>
+        <w:rPr>
+          <w:color w:val="00B050"/>
+        </w:rPr>
+        <w:t>Support pausing target while scanning.</w:t>
+      </w:r>
+    </w:p>
+    <w:p>
+      <w:pPr>
+        <w:pStyle w:val="ListParagraph"/>
+        <w:numPr>
+          <w:ilvl w:val="0"/>
+          <w:numId w:val="1"/>
+        </w:numPr>
+        <w:rPr>
+          <w:color w:val="00B050"/>
+        </w:rPr>
+      </w:pPr>
+      <w:r>
+        <w:rPr>
+          <w:color w:val="00B050"/>
+        </w:rPr>
+        <w:t>Support injected scanning.</w:t>
+      </w:r>
+    </w:p>
+    <w:p>
+      <w:pPr>
+        <w:pStyle w:val="ListParagraph"/>
+        <w:numPr>
+          <w:ilvl w:val="0"/>
+          <w:numId w:val="1"/>
+        </w:numPr>
+        <w:rPr>
+          <w:color w:val="00B050"/>
+        </w:rPr>
+      </w:pPr>
+      <w:r>
+        <w:rPr>
+          <w:color w:val="00B050"/>
+        </w:rPr>
+        <w:t>Configurable scan buffer size.</w:t>
+      </w:r>
+    </w:p>
+    <w:p>
+      <w:pPr>
+        <w:pStyle w:val="ListParagraph"/>
+        <w:numPr>
+          <w:ilvl w:val="0"/>
+          <w:numId w:val="1"/>
+        </w:numPr>
+        <w:rPr>
+          <w:color w:val="00B050"/>
+        </w:rPr>
+      </w:pPr>
+      <w:r>
+        <w:rPr>
+          <w:color w:val="00B050"/>
+        </w:rPr>
+        <w:t>Pointer scanner.</w:t>
+      </w:r>
+    </w:p>
+    <w:p>
+      <w:pPr>
+        <w:pStyle w:val="ListParagraph"/>
+        <w:numPr>
+          <w:ilvl w:val="0"/>
+          <w:numId w:val="1"/>
+        </w:numPr>
+        <w:rPr>
+          <w:color w:val="00B050"/>
+        </w:rPr>
+      </w:pPr>
+      <w:r>
+        <w:rPr>
+          <w:color w:val="00B050"/>
+        </w:rPr>
+        <w:t xml:space="preserve">Unknown </w:t>
+      </w:r>
+      <w:proofErr w:type="gramStart"/>
+      <w:r>
+        <w:rPr>
+          <w:color w:val="00B050"/>
+        </w:rPr>
+        <w:t>value scan</w:t>
+      </w:r>
+      <w:proofErr w:type="gramEnd"/>
+      <w:r>
+        <w:rPr>
+          <w:color w:val="00B050"/>
+        </w:rPr>
         <w:t>.</w:t>
-      </w:r>
-    </w:p>
-    <w:p>
-      <w:r>
-        <w:rPr>
-          <w:b/>
-        </w:rPr>
-        <w:t>Module</w:t>
-      </w:r>
-    </w:p>
-    <w:p>
-      <w:pPr>
-        <w:pStyle w:val="ListParagraph"/>
-        <w:numPr>
-          <w:ilvl w:val="0"/>
-          <w:numId w:val="1"/>
-        </w:numPr>
-        <w:rPr>
-          <w:color w:val="7030A0"/>
-        </w:rPr>
-      </w:pPr>
-      <w:r>
-        <w:rPr>
-          <w:color w:val="7030A0"/>
-        </w:rPr>
-        <w:lastRenderedPageBreak/>
-        <w:t>Remote GetModuleHandle implementation with same path semantics etc.</w:t>
-      </w:r>
-      <w:r>
-        <w:rPr>
-          <w:color w:val="7030A0"/>
-        </w:rPr>
-        <w:t xml:space="preserve"> </w:t>
-      </w:r>
-    </w:p>
-    <w:p>
-      <w:r>
-        <w:rPr>
-          <w:b/>
-        </w:rPr>
-        <w:t>Injector</w:t>
-      </w:r>
-    </w:p>
-    <w:p>
-      <w:pPr>
-        <w:pStyle w:val="ListParagraph"/>
-        <w:numPr>
-          <w:ilvl w:val="0"/>
-          <w:numId w:val="1"/>
-        </w:numPr>
-        <w:rPr>
-          <w:color w:val="7030A0"/>
-        </w:rPr>
-      </w:pPr>
-      <w:r>
-        <w:rPr>
-          <w:color w:val="7030A0"/>
-        </w:rPr>
-        <w:t>.NET injection.</w:t>
-      </w:r>
-    </w:p>
-    <w:p>
-      <w:pPr>
-        <w:pStyle w:val="ListParagraph"/>
-        <w:numPr>
-          <w:ilvl w:val="1"/>
-          <w:numId w:val="1"/>
-        </w:numPr>
-        <w:rPr>
-          <w:color w:val="7030A0"/>
-        </w:rPr>
-      </w:pPr>
-      <w:r>
-        <w:rPr>
-          <w:color w:val="7030A0"/>
-        </w:rPr>
-        <w:t>Without DLL dependency if possible.</w:t>
-      </w:r>
-    </w:p>
-    <w:p>
-      <w:pPr>
-        <w:pStyle w:val="ListParagraph"/>
-        <w:numPr>
-          <w:ilvl w:val="0"/>
-          <w:numId w:val="1"/>
-        </w:numPr>
-        <w:rPr>
-          <w:color w:val="00B050"/>
-        </w:rPr>
-      </w:pPr>
-      <w:r>
-        <w:rPr>
-          <w:color w:val="00B050"/>
-        </w:rPr>
-        <w:t>Cross-section injection.</w:t>
-      </w:r>
-    </w:p>
-    <w:p>
-      <w:pPr>
-        <w:pStyle w:val="ListParagraph"/>
-        <w:numPr>
-          <w:ilvl w:val="0"/>
-          <w:numId w:val="1"/>
-        </w:numPr>
-        <w:rPr>
-          <w:color w:val="7030A0"/>
-        </w:rPr>
-      </w:pPr>
-      <w:r>
-        <w:rPr>
-          <w:color w:val="7030A0"/>
-        </w:rPr>
-        <w:t>IAT injection.</w:t>
-      </w:r>
-    </w:p>
-    <w:p>
-      <w:pPr>
-        <w:pStyle w:val="ListParagraph"/>
-        <w:numPr>
-          <w:ilvl w:val="0"/>
-          <w:numId w:val="1"/>
-        </w:numPr>
-        <w:rPr>
-          <w:color w:val="7030A0"/>
-        </w:rPr>
-      </w:pPr>
-      <w:r>
-        <w:rPr>
-          <w:color w:val="7030A0"/>
-        </w:rPr>
-        <w:t>Varargs/generic export calling.</w:t>
-      </w:r>
-    </w:p>
-    <w:p>
-      <w:pPr>
-        <w:pStyle w:val="ListParagraph"/>
-        <w:numPr>
-          <w:ilvl w:val="0"/>
-          <w:numId w:val="1"/>
-        </w:numPr>
-        <w:rPr>
-          <w:color w:val="7030A0"/>
-        </w:rPr>
-      </w:pPr>
-      <w:r>
-        <w:rPr>
-          <w:color w:val="7030A0"/>
-        </w:rPr>
-        <w:t xml:space="preserve">Consider NT API </w:t>
-      </w:r>
-      <w:r>
-        <w:rPr>
-          <w:color w:val="7030A0"/>
-        </w:rPr>
-        <w:t xml:space="preserve">based </w:t>
-      </w:r>
-      <w:r>
-        <w:rPr>
-          <w:color w:val="7030A0"/>
-        </w:rPr>
-        <w:t>injection</w:t>
-      </w:r>
-      <w:r>
-        <w:rPr>
-          <w:color w:val="7030A0"/>
-        </w:rPr>
-        <w:t xml:space="preserve"> (LdrLoadDll)</w:t>
-      </w:r>
-      <w:r>
-        <w:rPr>
-          <w:color w:val="7030A0"/>
-        </w:rPr>
-        <w:t>.</w:t>
-      </w:r>
-    </w:p>
-    <w:p>
-      <w:pPr>
-        <w:pStyle w:val="ListParagraph"/>
-        <w:numPr>
-          <w:ilvl w:val="0"/>
-          <w:numId w:val="1"/>
-        </w:numPr>
-        <w:rPr>
-          <w:color w:val="7030A0"/>
-        </w:rPr>
-      </w:pPr>
-      <w:r>
-        <w:rPr>
-          <w:color w:val="7030A0"/>
-        </w:rPr>
-        <w:t>Add ‘FreeDll’ API.</w:t>
-      </w:r>
-    </w:p>
-    <w:p>
-      <w:pPr>
-        <w:pStyle w:val="ListParagraph"/>
-        <w:numPr>
-          <w:ilvl w:val="0"/>
-          <w:numId w:val="1"/>
-        </w:numPr>
-        <w:rPr>
-          <w:color w:val="7030A0"/>
-        </w:rPr>
-      </w:pPr>
-      <w:r>
-        <w:rPr>
-          <w:color w:val="7030A0"/>
-        </w:rPr>
-        <w:t xml:space="preserve">Get address of Kernel32!LoadLibrary ‘manually’ rather than using a local GetProcAddress and </w:t>
-      </w:r>
-      <w:r>
-        <w:rPr>
-          <w:color w:val="7030A0"/>
-        </w:rPr>
-        <w:t>pointer arithmetic.</w:t>
-      </w:r>
-    </w:p>
-    <w:p>
-      <w:pPr>
-        <w:pStyle w:val="ListParagraph"/>
-        <w:numPr>
-          <w:ilvl w:val="1"/>
-          <w:numId w:val="1"/>
-        </w:numPr>
-        <w:rPr>
-          <w:color w:val="7030A0"/>
-        </w:rPr>
-      </w:pPr>
-      <w:r>
-        <w:rPr>
-          <w:color w:val="7030A0"/>
-        </w:rPr>
-        <w:t>Whilst this works in all normal cases, it doesn’t work when the target has shims enabled which hook LoadLibrary.</w:t>
-      </w:r>
-    </w:p>
-    <w:p>
-      <w:r>
-        <w:rPr>
-          <w:b/>
-        </w:rPr>
-        <w:t>Patcher</w:t>
-      </w:r>
-    </w:p>
-    <w:p>
-      <w:pPr>
-        <w:pStyle w:val="ListParagraph"/>
-        <w:numPr>
-          <w:ilvl w:val="0"/>
-          <w:numId w:val="1"/>
-        </w:numPr>
-        <w:rPr>
-          <w:color w:val="7030A0"/>
-        </w:rPr>
-      </w:pPr>
-      <w:r>
-        <w:rPr>
-          <w:color w:val="7030A0"/>
-        </w:rPr>
-        <w:t>VEH hooking (both INT3 and DR).</w:t>
-      </w:r>
-    </w:p>
-    <w:p>
-      <w:pPr>
-        <w:pStyle w:val="ListParagraph"/>
-        <w:numPr>
-          <w:ilvl w:val="0"/>
-          <w:numId w:val="1"/>
-        </w:numPr>
-        <w:rPr>
-          <w:color w:val="7030A0"/>
-        </w:rPr>
-      </w:pPr>
-      <w:r>
-        <w:rPr>
-          <w:color w:val="7030A0"/>
-        </w:rPr>
-        <w:t>Transactional hooking.</w:t>
-      </w:r>
-    </w:p>
-    <w:p>
-      <w:pPr>
-        <w:pStyle w:val="ListParagraph"/>
-        <w:numPr>
-          <w:ilvl w:val="0"/>
-          <w:numId w:val="1"/>
-        </w:numPr>
-        <w:rPr>
-          <w:color w:val="7030A0"/>
-        </w:rPr>
-      </w:pPr>
-      <w:r>
-        <w:rPr>
-          <w:color w:val="7030A0"/>
-        </w:rPr>
-        <w:t>Improved relative instruction rebuilding (including conditionals).</w:t>
-      </w:r>
-      <w:r>
-        <w:rPr>
-          <w:color w:val="7030A0"/>
-        </w:rPr>
-        <w:t xml:space="preserve"> x64 has far more IP relative instructions than x86.</w:t>
-      </w:r>
-    </w:p>
-    <w:p>
-      <w:pPr>
-        <w:pStyle w:val="ListParagraph"/>
-        <w:numPr>
-          <w:ilvl w:val="0"/>
-          <w:numId w:val="1"/>
-        </w:numPr>
-        <w:rPr>
-          <w:color w:val="7030A0"/>
-        </w:rPr>
-      </w:pPr>
-      <w:r>
-        <w:rPr>
-          <w:color w:val="7030A0"/>
-        </w:rPr>
-        <w:t>Freeze target when hooking</w:t>
-      </w:r>
-      <w:r>
-        <w:rPr>
-          <w:color w:val="7030A0"/>
-        </w:rPr>
-        <w:t xml:space="preserve"> (except calling thread if applicable – e.g. in injected code)</w:t>
-      </w:r>
-      <w:r>
-        <w:rPr>
-          <w:color w:val="7030A0"/>
-        </w:rPr>
-        <w:t>.</w:t>
-      </w:r>
-    </w:p>
-    <w:p>
-      <w:pPr>
-        <w:pStyle w:val="ListParagraph"/>
-        <w:numPr>
-          <w:ilvl w:val="0"/>
-          <w:numId w:val="1"/>
-        </w:numPr>
-        <w:rPr>
-          <w:color w:val="7030A0"/>
-        </w:rPr>
-      </w:pPr>
-      <w:r>
-        <w:rPr>
-          <w:color w:val="7030A0"/>
-        </w:rPr>
-        <w:t>When hooking on x64 try to find a free memory block for the trampoline that is within RIP-relative range of the detour. Only if one cannot be acquired should we fall back to a system-provided address and an absolute jump.</w:t>
-      </w:r>
-    </w:p>
-    <w:p>
-      <w:pPr>
-        <w:pStyle w:val="ListParagraph"/>
-        <w:numPr>
-          <w:ilvl w:val="0"/>
-          <w:numId w:val="1"/>
-        </w:numPr>
-        <w:rPr>
-          <w:color w:val="FF0000"/>
-        </w:rPr>
-      </w:pPr>
-      <w:r>
-        <w:rPr>
-          <w:color w:val="FF0000"/>
-        </w:rPr>
-        <w:t>Uncopyable, so make moveable.</w:t>
-      </w:r>
-    </w:p>
-    <w:p>
-      <w:pPr>
-        <w:pStyle w:val="ListParagraph"/>
-        <w:numPr>
-          <w:ilvl w:val="0"/>
-          <w:numId w:val="1"/>
-        </w:numPr>
-        <w:rPr>
-          <w:color w:val="00B050"/>
-        </w:rPr>
-      </w:pPr>
-      <w:r>
-        <w:rPr>
-          <w:color w:val="00B050"/>
-        </w:rPr>
-        <w:t>VMT hooking.</w:t>
-      </w:r>
-    </w:p>
-    <w:p>
-      <w:pPr>
-        <w:pStyle w:val="ListParagraph"/>
-        <w:numPr>
-          <w:ilvl w:val="0"/>
-          <w:numId w:val="1"/>
-        </w:numPr>
-        <w:rPr>
-          <w:color w:val="00B050"/>
-        </w:rPr>
-      </w:pPr>
-      <w:r>
-        <w:rPr>
-          <w:color w:val="00B050"/>
-        </w:rPr>
-        <w:t>IAT/EAT hooking.</w:t>
-      </w:r>
-    </w:p>
-    <w:p>
-      <w:pPr>
-        <w:pStyle w:val="ListParagraph"/>
-        <w:numPr>
-          <w:ilvl w:val="0"/>
-          <w:numId w:val="1"/>
-        </w:numPr>
-        <w:rPr>
-          <w:color w:val="00B050"/>
-        </w:rPr>
-      </w:pPr>
-      <w:r>
-        <w:rPr>
-          <w:color w:val="00B050"/>
-        </w:rPr>
-        <w:t>Explicitly support hook chains (and write test).</w:t>
-      </w:r>
-    </w:p>
-    <w:p>
-      <w:pPr>
-        <w:pStyle w:val="ListParagraph"/>
-        <w:numPr>
-          <w:ilvl w:val="0"/>
-          <w:numId w:val="1"/>
-        </w:numPr>
-        <w:rPr>
-          <w:color w:val="7030A0"/>
-        </w:rPr>
-      </w:pPr>
-      <w:r>
-        <w:rPr>
-          <w:color w:val="7030A0"/>
-        </w:rPr>
-        <w:t>Use relative jumps where possible (detect delta at runtime).</w:t>
-      </w:r>
-    </w:p>
-    <w:p>
-      <w:pPr>
-        <w:pStyle w:val="ListParagraph"/>
-        <w:numPr>
-          <w:ilvl w:val="0"/>
-          <w:numId w:val="1"/>
-        </w:numPr>
-        <w:rPr>
-          <w:color w:val="00B050"/>
-        </w:rPr>
-      </w:pPr>
-      <w:r>
-        <w:rPr>
-          <w:color w:val="00B050"/>
-        </w:rPr>
-        <w:t>Detect cases where hooking may overflow past the end of a function, and fail. (Provide policy or flag to allow overriding this behaviour.) Examples may be instructions such as ‘int 3’, ‘ret’, ‘jmp’, etc.</w:t>
-      </w:r>
-    </w:p>
-    <w:p>
-      <w:r>
-        <w:rPr>
-          <w:b/>
-        </w:rPr>
-        <w:t>FindPattern</w:t>
-      </w:r>
-    </w:p>
-    <w:p>
-      <w:pPr>
-        <w:pStyle w:val="ListParagraph"/>
-        <w:numPr>
-          <w:ilvl w:val="0"/>
-          <w:numId w:val="1"/>
-        </w:numPr>
-        <w:rPr>
-          <w:color w:val="7030A0"/>
-        </w:rPr>
-      </w:pPr>
-      <w:r>
-        <w:rPr>
-          <w:color w:val="7030A0"/>
-        </w:rPr>
-        <w:t>Use a file view with a small memory cache rather than consuming large amounts of RAM.</w:t>
-      </w:r>
-    </w:p>
-    <w:p>
-      <w:pPr>
-        <w:pStyle w:val="ListParagraph"/>
-        <w:numPr>
-          <w:ilvl w:val="0"/>
-          <w:numId w:val="1"/>
-        </w:numPr>
-        <w:rPr>
-          <w:color w:val="7030A0"/>
-        </w:rPr>
-      </w:pPr>
-      <w:r>
-        <w:rPr>
-          <w:color w:val="7030A0"/>
-        </w:rPr>
-        <w:t>Pattern generator.</w:t>
-      </w:r>
-    </w:p>
-    <w:p>
-      <w:pPr>
-        <w:pStyle w:val="ListParagraph"/>
-        <w:numPr>
-          <w:ilvl w:val="0"/>
-          <w:numId w:val="1"/>
-        </w:numPr>
-        <w:rPr>
-          <w:color w:val="7030A0"/>
-        </w:rPr>
-      </w:pPr>
-      <w:r>
-        <w:rPr>
-          <w:color w:val="7030A0"/>
-        </w:rPr>
-        <w:t>Multi-threaded scanning.</w:t>
-      </w:r>
-    </w:p>
-    <w:p>
-      <w:pPr>
-        <w:pStyle w:val="ListParagraph"/>
-        <w:numPr>
-          <w:ilvl w:val="0"/>
-          <w:numId w:val="1"/>
-        </w:numPr>
-        <w:rPr>
-          <w:color w:val="7030A0"/>
-        </w:rPr>
-      </w:pPr>
-      <w:r>
-        <w:rPr>
-          <w:color w:val="7030A0"/>
-        </w:rPr>
-        <w:t>‘Start’ attribute support.</w:t>
-      </w:r>
-    </w:p>
-    <w:p>
-      <w:pPr>
-        <w:pStyle w:val="ListParagraph"/>
-        <w:numPr>
-          <w:ilvl w:val="0"/>
-          <w:numId w:val="1"/>
-        </w:numPr>
-        <w:rPr>
-          <w:color w:val="7030A0"/>
-        </w:rPr>
-      </w:pPr>
-      <w:r>
-        <w:rPr>
-          <w:color w:val="7030A0"/>
-        </w:rPr>
-        <w:t>Data/Rdata scanning support (for ‘start’ attribute and constant scans).</w:t>
-      </w:r>
-    </w:p>
-    <w:p>
-      <w:pPr>
-        <w:pStyle w:val="ListParagraph"/>
-        <w:numPr>
-          <w:ilvl w:val="0"/>
-          <w:numId w:val="1"/>
-        </w:numPr>
-        <w:rPr>
-          <w:color w:val="7030A0"/>
-        </w:rPr>
-      </w:pPr>
-      <w:r>
-        <w:rPr>
-          <w:color w:val="7030A0"/>
-        </w:rPr>
-        <w:t>Support for loading XML file from resource or memory.</w:t>
-      </w:r>
-    </w:p>
-    <w:p>
-      <w:pPr>
-        <w:pStyle w:val="ListParagraph"/>
-        <w:numPr>
-          <w:ilvl w:val="0"/>
-          <w:numId w:val="1"/>
-        </w:numPr>
-        <w:rPr>
-          <w:color w:val="7030A0"/>
-        </w:rPr>
-      </w:pPr>
-      <w:r>
-        <w:rPr>
-          <w:color w:val="7030A0"/>
-        </w:rPr>
-        <w:t>Dump results to file.</w:t>
-      </w:r>
-    </w:p>
-    <w:p>
-      <w:pPr>
-        <w:pStyle w:val="ListParagraph"/>
-        <w:numPr>
-          <w:ilvl w:val="0"/>
-          <w:numId w:val="1"/>
-        </w:numPr>
-        <w:rPr>
-          <w:color w:val="00B050"/>
-        </w:rPr>
-      </w:pPr>
-      <w:r>
-        <w:rPr>
-          <w:color w:val="00B050"/>
-        </w:rPr>
-        <w:t>Change parser library from RapidXML to Boot.Spirit (may require change to custom format).</w:t>
-      </w:r>
-    </w:p>
-    <w:p>
-      <w:pPr>
-        <w:pStyle w:val="ListParagraph"/>
-        <w:numPr>
-          <w:ilvl w:val="0"/>
-          <w:numId w:val="1"/>
-        </w:numPr>
-        <w:rPr>
-          <w:color w:val="7030A0"/>
-        </w:rPr>
-      </w:pPr>
-      <w:r>
-        <w:rPr>
-          <w:color w:val="7030A0"/>
-        </w:rPr>
-        <w:t>Object or stream-based implementation that allows operation chaining.</w:t>
-      </w:r>
-    </w:p>
-    <w:p>
-      <w:pPr>
-        <w:pStyle w:val="ListParagraph"/>
-        <w:numPr>
-          <w:ilvl w:val="0"/>
-          <w:numId w:val="1"/>
-        </w:numPr>
-        <w:rPr>
-          <w:color w:val="7030A0"/>
-        </w:rPr>
-      </w:pPr>
-      <w:r>
-        <w:rPr>
-          <w:color w:val="7030A0"/>
-        </w:rPr>
-        <w:lastRenderedPageBreak/>
-        <w:t>Improve constructors.</w:t>
-      </w:r>
-    </w:p>
-    <w:p>
-      <w:pPr>
-        <w:pStyle w:val="ListParagraph"/>
-        <w:numPr>
-          <w:ilvl w:val="1"/>
-          <w:numId w:val="1"/>
-        </w:numPr>
-        <w:rPr>
-          <w:color w:val="7030A0"/>
-        </w:rPr>
-      </w:pPr>
-      <w:r>
-        <w:rPr>
-          <w:color w:val="7030A0"/>
-        </w:rPr>
-        <w:t>I forget what this means exactly… Maybe reduce code duplication? Or provide constructor for custom start/end?</w:t>
-      </w:r>
-    </w:p>
-    <w:p>
-      <w:pPr>
-        <w:pStyle w:val="ListParagraph"/>
-        <w:numPr>
-          <w:ilvl w:val="0"/>
-          <w:numId w:val="1"/>
-        </w:numPr>
-        <w:rPr>
-          <w:color w:val="7030A0"/>
-        </w:rPr>
-      </w:pPr>
-      <w:r>
-        <w:rPr>
-          <w:color w:val="7030A0"/>
-        </w:rPr>
-        <w:t>Improve tests</w:t>
-      </w:r>
-      <w:r>
-        <w:rPr>
-          <w:color w:val="7030A0"/>
-        </w:rPr>
-        <w:t xml:space="preserve"> (relative vs absolute regression was missed)</w:t>
-      </w:r>
-      <w:r>
-        <w:rPr>
-          <w:color w:val="7030A0"/>
-        </w:rPr>
-        <w:t>.</w:t>
-      </w:r>
-    </w:p>
-    <w:p>
-      <w:pPr>
-        <w:pStyle w:val="ListParagraph"/>
-        <w:numPr>
-          <w:ilvl w:val="0"/>
-          <w:numId w:val="1"/>
-        </w:numPr>
-        <w:rPr>
-          <w:color w:val="7030A0"/>
-        </w:rPr>
-      </w:pPr>
-      <w:r>
-        <w:rPr>
-          <w:color w:val="7030A0"/>
-        </w:rPr>
-        <w:t xml:space="preserve">Optional relative address support (for dumping address where the game has ASLR enabled). </w:t>
-      </w:r>
-    </w:p>
-    <w:p>
-      <w:r>
-        <w:rPr>
-          <w:b/>
-        </w:rPr>
-        <w:t>PeLib</w:t>
-      </w:r>
-    </w:p>
-    <w:p>
-      <w:pPr>
-        <w:pStyle w:val="ListParagraph"/>
-        <w:numPr>
-          <w:ilvl w:val="0"/>
-          <w:numId w:val="1"/>
-        </w:numPr>
-        <w:rPr>
-          <w:color w:val="00B050"/>
-        </w:rPr>
-      </w:pPr>
-      <w:r>
-        <w:rPr>
-          <w:color w:val="00B050"/>
-        </w:rPr>
-        <w:t>S</w:t>
-      </w:r>
-      <w:r>
-        <w:rPr>
-          <w:color w:val="00B050"/>
-        </w:rPr>
-        <w:t>upport for</w:t>
-      </w:r>
-      <w:r>
-        <w:rPr>
-          <w:color w:val="00B050"/>
-        </w:rPr>
-        <w:t xml:space="preserve"> working on x86 PE files from x64 and vice versa.</w:t>
-      </w:r>
-    </w:p>
-    <w:p>
-      <w:pPr>
-        <w:pStyle w:val="ListParagraph"/>
-        <w:numPr>
-          <w:ilvl w:val="0"/>
-          <w:numId w:val="1"/>
-        </w:numPr>
-        <w:rPr>
-          <w:color w:val="7030A0"/>
-        </w:rPr>
-      </w:pPr>
-      <w:r>
-        <w:rPr>
-          <w:color w:val="7030A0"/>
-        </w:rPr>
-        <w:t>Finish implementing matching ‘setters’ for existing ‘getters’.</w:t>
-      </w:r>
-    </w:p>
-    <w:p>
-      <w:pPr>
-        <w:pStyle w:val="ListParagraph"/>
-        <w:numPr>
-          <w:ilvl w:val="0"/>
-          <w:numId w:val="1"/>
-        </w:numPr>
-        <w:rPr>
-          <w:color w:val="7030A0"/>
-        </w:rPr>
-      </w:pPr>
-      <w:r>
-        <w:rPr>
-          <w:color w:val="7030A0"/>
-        </w:rPr>
-        <w:t>Investigate use of virtual functions for file vs memory</w:t>
-      </w:r>
-      <w:r>
-        <w:rPr>
-          <w:color w:val="7030A0"/>
-        </w:rPr>
-        <w:t xml:space="preserve"> access</w:t>
-      </w:r>
-      <w:r>
-        <w:rPr>
-          <w:color w:val="7030A0"/>
-        </w:rPr>
-        <w:t xml:space="preserve"> (RvaToVa)</w:t>
-      </w:r>
-      <w:r>
-        <w:rPr>
-          <w:color w:val="7030A0"/>
-        </w:rPr>
-        <w:t xml:space="preserve">. </w:t>
-      </w:r>
-    </w:p>
-    <w:p>
-      <w:pPr>
-        <w:pStyle w:val="ListParagraph"/>
-        <w:numPr>
-          <w:ilvl w:val="0"/>
-          <w:numId w:val="1"/>
-        </w:numPr>
-        <w:rPr>
-          <w:color w:val="7030A0"/>
-        </w:rPr>
-      </w:pPr>
-      <w:r>
-        <w:rPr>
-          <w:color w:val="7030A0"/>
-        </w:rPr>
-        <w:t>Extra sanity checking in all components.</w:t>
-      </w:r>
-    </w:p>
-    <w:p>
-      <w:pPr>
-        <w:pStyle w:val="ListParagraph"/>
-        <w:numPr>
-          <w:ilvl w:val="1"/>
-          <w:numId w:val="1"/>
-        </w:numPr>
-        <w:rPr>
-          <w:color w:val="7030A0"/>
-        </w:rPr>
-      </w:pPr>
-      <w:r>
-        <w:rPr>
-          <w:color w:val="7030A0"/>
-        </w:rPr>
-        <w:t xml:space="preserve">E.g. </w:t>
-      </w:r>
-      <w:r>
-        <w:rPr>
-          <w:color w:val="7030A0"/>
-        </w:rPr>
-        <w:t>Check NumberOfRvaAndSizes in NtHeaders before attempting to retrieve a data dir.</w:t>
-      </w:r>
-    </w:p>
-    <w:p>
-      <w:pPr>
-        <w:pStyle w:val="ListParagraph"/>
-        <w:numPr>
-          <w:ilvl w:val="0"/>
-          <w:numId w:val="1"/>
-        </w:numPr>
-        <w:rPr>
-          <w:color w:val="7030A0"/>
-        </w:rPr>
-      </w:pPr>
-      <w:r>
-        <w:rPr>
-          <w:color w:val="7030A0"/>
-        </w:rPr>
-        <w:t>Cache base pointers etc rather than retrieving it manually in every getter/setter. Slightly less ‘robust’, but due to the typically ‘read-only’ nature of the data this is the expected behaviour in all known cases anyway.</w:t>
-      </w:r>
-    </w:p>
-    <w:p>
-      <w:pPr>
-        <w:pStyle w:val="ListParagraph"/>
-        <w:numPr>
-          <w:ilvl w:val="0"/>
-          <w:numId w:val="1"/>
-        </w:numPr>
-        <w:rPr>
-          <w:color w:val="7030A0"/>
-        </w:rPr>
-      </w:pPr>
-      <w:r>
-        <w:rPr>
-          <w:color w:val="7030A0"/>
-        </w:rPr>
-        <w:t>Consistent</w:t>
-      </w:r>
-      <w:r>
-        <w:rPr>
-          <w:color w:val="7030A0"/>
-        </w:rPr>
-        <w:t xml:space="preserve"> API for GetBase. (e.g. PVOID vs PBYTE vs T*)</w:t>
-      </w:r>
-    </w:p>
-    <w:p>
-      <w:pPr>
-        <w:pStyle w:val="ListParagraph"/>
-        <w:numPr>
-          <w:ilvl w:val="0"/>
-          <w:numId w:val="1"/>
-        </w:numPr>
-        <w:rPr>
-          <w:color w:val="00B050"/>
-        </w:rPr>
-      </w:pPr>
-      <w:r>
-        <w:rPr>
-          <w:color w:val="00B050"/>
-        </w:rPr>
-        <w:t>Support more of the PE file format.</w:t>
-      </w:r>
-    </w:p>
-    <w:p>
-      <w:pPr>
-        <w:pStyle w:val="ListParagraph"/>
-        <w:numPr>
-          <w:ilvl w:val="1"/>
-          <w:numId w:val="1"/>
-        </w:numPr>
-        <w:rPr>
-          <w:color w:val="7030A0"/>
-        </w:rPr>
-      </w:pPr>
-      <w:r>
-        <w:rPr>
-          <w:color w:val="7030A0"/>
-        </w:rPr>
-        <w:t>Overlay data.</w:t>
-      </w:r>
-    </w:p>
-    <w:p>
-      <w:pPr>
-        <w:pStyle w:val="ListParagraph"/>
-        <w:numPr>
-          <w:ilvl w:val="1"/>
-          <w:numId w:val="1"/>
-        </w:numPr>
-        <w:rPr>
-          <w:color w:val="7030A0"/>
-        </w:rPr>
-      </w:pPr>
-      <w:r>
-        <w:rPr>
-          <w:color w:val="7030A0"/>
-        </w:rPr>
-        <w:t>Resource directory.</w:t>
-      </w:r>
-    </w:p>
-    <w:p>
-      <w:pPr>
-        <w:pStyle w:val="ListParagraph"/>
-        <w:numPr>
-          <w:ilvl w:val="1"/>
-          <w:numId w:val="1"/>
-        </w:numPr>
-        <w:rPr>
-          <w:color w:val="7030A0"/>
-        </w:rPr>
-      </w:pPr>
-      <w:r>
-        <w:rPr>
-          <w:color w:val="7030A0"/>
-        </w:rPr>
-        <w:t>Exception directory.</w:t>
-      </w:r>
-    </w:p>
-    <w:p>
-      <w:pPr>
-        <w:pStyle w:val="ListParagraph"/>
-        <w:numPr>
-          <w:ilvl w:val="1"/>
-          <w:numId w:val="1"/>
-        </w:numPr>
-        <w:rPr>
-          <w:color w:val="7030A0"/>
-        </w:rPr>
-      </w:pPr>
-      <w:r>
-        <w:rPr>
-          <w:color w:val="7030A0"/>
-        </w:rPr>
-        <w:t>Relocation directory.</w:t>
-      </w:r>
-    </w:p>
-    <w:p>
-      <w:pPr>
-        <w:pStyle w:val="ListParagraph"/>
-        <w:numPr>
-          <w:ilvl w:val="1"/>
-          <w:numId w:val="1"/>
-        </w:numPr>
-        <w:rPr>
-          <w:color w:val="00B050"/>
-        </w:rPr>
-      </w:pPr>
-      <w:r>
-        <w:rPr>
-          <w:color w:val="00B050"/>
-        </w:rPr>
-        <w:t>Security directory.</w:t>
-      </w:r>
-    </w:p>
-    <w:p>
-      <w:pPr>
-        <w:pStyle w:val="ListParagraph"/>
-        <w:numPr>
-          <w:ilvl w:val="1"/>
-          <w:numId w:val="1"/>
-        </w:numPr>
-        <w:rPr>
-          <w:color w:val="00B050"/>
-        </w:rPr>
-      </w:pPr>
-      <w:r>
-        <w:rPr>
-          <w:color w:val="00B050"/>
-        </w:rPr>
-        <w:t>Debug directory.</w:t>
-      </w:r>
-    </w:p>
-    <w:p>
-      <w:pPr>
-        <w:pStyle w:val="ListParagraph"/>
-        <w:numPr>
-          <w:ilvl w:val="1"/>
-          <w:numId w:val="1"/>
-        </w:numPr>
-        <w:rPr>
-          <w:color w:val="7030A0"/>
-        </w:rPr>
-      </w:pPr>
-      <w:r>
-        <w:rPr>
-          <w:color w:val="7030A0"/>
-        </w:rPr>
-        <w:t>Load config directory.</w:t>
-      </w:r>
-    </w:p>
-    <w:p>
-      <w:pPr>
-        <w:pStyle w:val="ListParagraph"/>
-        <w:numPr>
-          <w:ilvl w:val="1"/>
-          <w:numId w:val="1"/>
-        </w:numPr>
-        <w:rPr>
-          <w:color w:val="00B050"/>
-        </w:rPr>
-      </w:pPr>
-      <w:r>
-        <w:rPr>
-          <w:color w:val="00B050"/>
-        </w:rPr>
-        <w:t>Delay import directory.</w:t>
-      </w:r>
-    </w:p>
-    <w:p>
-      <w:pPr>
-        <w:pStyle w:val="ListParagraph"/>
-        <w:numPr>
-          <w:ilvl w:val="1"/>
-          <w:numId w:val="1"/>
-        </w:numPr>
-        <w:rPr>
-          <w:color w:val="00B050"/>
-        </w:rPr>
-      </w:pPr>
-      <w:r>
-        <w:rPr>
-          <w:color w:val="00B050"/>
-        </w:rPr>
-        <w:t>Bound import directory.</w:t>
-      </w:r>
-    </w:p>
-    <w:p>
-      <w:pPr>
-        <w:pStyle w:val="ListParagraph"/>
-        <w:numPr>
-          <w:ilvl w:val="1"/>
-          <w:numId w:val="1"/>
-        </w:numPr>
-        <w:rPr>
-          <w:color w:val="00B050"/>
-        </w:rPr>
-      </w:pPr>
-      <w:r>
-        <w:rPr>
-          <w:color w:val="00B050"/>
-        </w:rPr>
-        <w:t>IAT (as opposed to Import) directory.</w:t>
-      </w:r>
-    </w:p>
-    <w:p>
-      <w:pPr>
-        <w:pStyle w:val="ListParagraph"/>
-        <w:numPr>
-          <w:ilvl w:val="1"/>
-          <w:numId w:val="1"/>
-        </w:numPr>
-        <w:rPr>
-          <w:color w:val="00B050"/>
-        </w:rPr>
-      </w:pPr>
-      <w:r>
-        <w:rPr>
-          <w:color w:val="00B050"/>
-        </w:rPr>
-        <w:t>CLR runtime directory support.</w:t>
-      </w:r>
-    </w:p>
-    <w:p>
-      <w:pPr>
-        <w:pStyle w:val="ListParagraph"/>
-        <w:numPr>
-          <w:ilvl w:val="0"/>
-          <w:numId w:val="1"/>
-        </w:numPr>
-        <w:rPr>
-          <w:color w:val="7030A0"/>
-        </w:rPr>
-      </w:pPr>
-      <w:r>
-        <w:rPr>
-          <w:color w:val="7030A0"/>
-        </w:rPr>
-        <w:t>Full support for writing back to PE file, including automatically performing adjustments where required to fit in new data or remove unnecessary space.</w:t>
-      </w:r>
-    </w:p>
-    <w:p>
-      <w:pPr>
-        <w:pStyle w:val="ListParagraph"/>
-        <w:numPr>
-          <w:ilvl w:val="0"/>
-          <w:numId w:val="1"/>
-        </w:numPr>
-        <w:rPr>
-          <w:color w:val="7030A0"/>
-        </w:rPr>
-      </w:pPr>
-      <w:r>
-        <w:rPr>
-          <w:color w:val="7030A0"/>
-        </w:rPr>
-        <w:t>Improve export forwarding code to detect and handle forward-by-</w:t>
-      </w:r>
-      <w:r>
-        <w:rPr>
-          <w:color w:val="7030A0"/>
-        </w:rPr>
-        <w:t>ordinal</w:t>
-      </w:r>
-      <w:r>
-        <w:rPr>
-          <w:color w:val="7030A0"/>
-        </w:rPr>
-        <w:t xml:space="preserve"> explicitly rather than forcing the user to detect it and do string manipulation and conversion. </w:t>
-      </w:r>
-    </w:p>
-    <w:p>
-      <w:pPr>
-        <w:pStyle w:val="ListParagraph"/>
-        <w:numPr>
-          <w:ilvl w:val="0"/>
-          <w:numId w:val="1"/>
-        </w:numPr>
-        <w:rPr>
-          <w:color w:val="7030A0"/>
-        </w:rPr>
-      </w:pPr>
-      <w:r>
-        <w:rPr>
-          <w:color w:val="7030A0"/>
-        </w:rPr>
-        <w:t>Helper functions such as FindExport, FindImport, HasDataDir, GetArchitecture,</w:t>
-      </w:r>
-      <w:r>
-        <w:rPr>
-          <w:color w:val="7030A0"/>
-        </w:rPr>
-        <w:t xml:space="preserve"> IsDotNet,</w:t>
-      </w:r>
-      <w:r>
-        <w:rPr>
-          <w:color w:val="7030A0"/>
-        </w:rPr>
-        <w:t xml:space="preserve"> GetPDB,</w:t>
-      </w:r>
-      <w:r>
-        <w:rPr>
-          <w:color w:val="7030A0"/>
-        </w:rPr>
-        <w:t xml:space="preserve"> etc.</w:t>
-      </w:r>
-    </w:p>
-    <w:p>
-      <w:r>
-        <w:rPr>
-          <w:b/>
-        </w:rPr>
-        <w:t>Disassembler</w:t>
-      </w:r>
-    </w:p>
-    <w:p>
-      <w:pPr>
-        <w:pStyle w:val="ListParagraph"/>
-        <w:numPr>
-          <w:ilvl w:val="0"/>
-          <w:numId w:val="1"/>
-        </w:numPr>
-        <w:rPr>
-          <w:color w:val="00B050"/>
-        </w:rPr>
-      </w:pPr>
-      <w:r>
-        <w:rPr>
-          <w:color w:val="00B050"/>
-        </w:rPr>
-        <w:t>Decode calls/jumps to function names if possible.</w:t>
-      </w:r>
-    </w:p>
-    <w:p>
-      <w:pPr>
-        <w:pStyle w:val="ListParagraph"/>
-        <w:numPr>
-          <w:ilvl w:val="0"/>
-          <w:numId w:val="1"/>
-        </w:numPr>
-        <w:rPr>
-          <w:color w:val="00B050"/>
-        </w:rPr>
-      </w:pPr>
-      <w:r>
-        <w:rPr>
-          <w:color w:val="00B050"/>
-        </w:rPr>
-        <w:t>NOP/UnNOP support.</w:t>
-      </w:r>
-    </w:p>
-    <w:p>
-      <w:pPr>
-        <w:pStyle w:val="ListParagraph"/>
-        <w:numPr>
-          <w:ilvl w:val="0"/>
-          <w:numId w:val="1"/>
-        </w:numPr>
-        <w:rPr>
-          <w:color w:val="00B050"/>
-        </w:rPr>
-      </w:pPr>
-      <w:r>
-        <w:rPr>
-          <w:color w:val="00B050"/>
-        </w:rPr>
-        <w:t>ASM searching API with ‘wildcards’. (MetaASM?)</w:t>
-      </w:r>
-    </w:p>
-    <w:p>
-      <w:pPr>
-        <w:pStyle w:val="ListParagraph"/>
-        <w:numPr>
-          <w:ilvl w:val="0"/>
-          <w:numId w:val="1"/>
-        </w:numPr>
-        <w:rPr>
-          <w:color w:val="00B050"/>
-        </w:rPr>
-      </w:pPr>
-      <w:r>
-        <w:rPr>
-          <w:color w:val="00B050"/>
-        </w:rPr>
-        <w:t>String based assembler with x64 support.</w:t>
-      </w:r>
-    </w:p>
-    <w:p>
-      <w:pPr>
-        <w:pStyle w:val="ListParagraph"/>
-        <w:numPr>
-          <w:ilvl w:val="0"/>
-          <w:numId w:val="1"/>
-        </w:numPr>
-        <w:rPr>
-          <w:color w:val="00B050"/>
-        </w:rPr>
-      </w:pPr>
-      <w:r>
-        <w:rPr>
-          <w:color w:val="00B050"/>
-        </w:rPr>
-        <w:t>Disassemble function API.</w:t>
-      </w:r>
-    </w:p>
-    <w:p>
-      <w:r>
-        <w:rPr>
-          <w:b/>
-        </w:rPr>
-        <w:t>Scanner</w:t>
-      </w:r>
-    </w:p>
-    <w:p>
-      <w:pPr>
-        <w:pStyle w:val="ListParagraph"/>
-        <w:numPr>
-          <w:ilvl w:val="0"/>
-          <w:numId w:val="1"/>
-        </w:numPr>
-        <w:rPr>
-          <w:color w:val="7030A0"/>
-        </w:rPr>
-      </w:pPr>
-      <w:r>
-        <w:rPr>
-          <w:color w:val="7030A0"/>
-        </w:rPr>
-        <w:lastRenderedPageBreak/>
-        <w:t>Rewrite to be more reliable and robust.</w:t>
-      </w:r>
-    </w:p>
-    <w:p>
-      <w:pPr>
-        <w:pStyle w:val="ListParagraph"/>
-        <w:numPr>
-          <w:ilvl w:val="0"/>
-          <w:numId w:val="1"/>
-        </w:numPr>
-        <w:rPr>
-          <w:color w:val="7030A0"/>
-        </w:rPr>
-      </w:pPr>
-      <w:r>
-        <w:rPr>
-          <w:color w:val="7030A0"/>
-        </w:rPr>
-        <w:t>Refactor to reduce code duplication.</w:t>
-      </w:r>
-    </w:p>
-    <w:p>
-      <w:pPr>
-        <w:pStyle w:val="ListParagraph"/>
-        <w:numPr>
-          <w:ilvl w:val="0"/>
-          <w:numId w:val="1"/>
-        </w:numPr>
-        <w:rPr>
-          <w:color w:val="7030A0"/>
-        </w:rPr>
-      </w:pPr>
-      <w:r>
-        <w:rPr>
-          <w:color w:val="7030A0"/>
-        </w:rPr>
-        <w:t>Use a file view with a small memory cache rather than consuming large amounts of RAM.</w:t>
-      </w:r>
-    </w:p>
-    <w:p>
-      <w:pPr>
-        <w:pStyle w:val="ListParagraph"/>
-        <w:numPr>
-          <w:ilvl w:val="0"/>
-          <w:numId w:val="1"/>
-        </w:numPr>
-        <w:rPr>
-          <w:color w:val="7030A0"/>
-        </w:rPr>
-      </w:pPr>
-      <w:r>
-        <w:rPr>
-          <w:color w:val="7030A0"/>
-        </w:rPr>
-        <w:t>Multi-threaded scanning options.</w:t>
-      </w:r>
-    </w:p>
-    <w:p>
-      <w:pPr>
-        <w:pStyle w:val="ListParagraph"/>
-        <w:numPr>
-          <w:ilvl w:val="0"/>
-          <w:numId w:val="1"/>
-        </w:numPr>
-        <w:rPr>
-          <w:color w:val="00B050"/>
-        </w:rPr>
-      </w:pPr>
-      <w:r>
-        <w:rPr>
-          <w:color w:val="00B050"/>
-        </w:rPr>
-        <w:t>Wildcard support for vector/string scanning.</w:t>
-      </w:r>
-    </w:p>
-    <w:p>
-      <w:pPr>
-        <w:pStyle w:val="ListParagraph"/>
-        <w:numPr>
-          <w:ilvl w:val="0"/>
-          <w:numId w:val="1"/>
-        </w:numPr>
-        <w:rPr>
-          <w:color w:val="00B050"/>
-        </w:rPr>
-      </w:pPr>
-      <w:r>
-        <w:rPr>
-          <w:color w:val="00B050"/>
-        </w:rPr>
-        <w:t>Regex support for string scanning.</w:t>
-      </w:r>
-    </w:p>
-    <w:p>
-      <w:pPr>
-        <w:pStyle w:val="ListParagraph"/>
-        <w:numPr>
-          <w:ilvl w:val="0"/>
-          <w:numId w:val="1"/>
-        </w:numPr>
-        <w:rPr>
-          <w:color w:val="7030A0"/>
-        </w:rPr>
-      </w:pPr>
-      <w:r>
-        <w:rPr>
-          <w:color w:val="7030A0"/>
-        </w:rPr>
-        <w:t>Memory protection filters (read, write, exec).</w:t>
-      </w:r>
-    </w:p>
-    <w:p>
-      <w:pPr>
-        <w:pStyle w:val="ListParagraph"/>
-        <w:numPr>
-          <w:ilvl w:val="0"/>
-          <w:numId w:val="1"/>
-        </w:numPr>
-        <w:rPr>
-          <w:color w:val="7030A0"/>
-        </w:rPr>
-      </w:pPr>
-      <w:r>
-        <w:rPr>
-          <w:color w:val="7030A0"/>
-        </w:rPr>
-        <w:t>Memory type filters (private, mapped, image).</w:t>
-      </w:r>
-    </w:p>
-    <w:p>
-      <w:pPr>
-        <w:pStyle w:val="ListParagraph"/>
-        <w:numPr>
-          <w:ilvl w:val="0"/>
-          <w:numId w:val="1"/>
-        </w:numPr>
-        <w:rPr>
-          <w:color w:val="00B050"/>
-        </w:rPr>
-      </w:pPr>
-      <w:r>
-        <w:rPr>
-          <w:color w:val="00B050"/>
-        </w:rPr>
-        <w:t>Support pausing target while scanning.</w:t>
-      </w:r>
-    </w:p>
-    <w:p>
-      <w:pPr>
-        <w:pStyle w:val="ListParagraph"/>
-        <w:numPr>
-          <w:ilvl w:val="0"/>
-          <w:numId w:val="1"/>
-        </w:numPr>
-        <w:rPr>
-          <w:color w:val="00B050"/>
-        </w:rPr>
-      </w:pPr>
-      <w:r>
-        <w:rPr>
-          <w:color w:val="00B050"/>
-        </w:rPr>
-        <w:t>Support injected scanning.</w:t>
-      </w:r>
-    </w:p>
-    <w:p>
-      <w:pPr>
-        <w:pStyle w:val="ListParagraph"/>
-        <w:numPr>
-          <w:ilvl w:val="0"/>
-          <w:numId w:val="1"/>
-        </w:numPr>
-        <w:rPr>
-          <w:color w:val="00B050"/>
-        </w:rPr>
-      </w:pPr>
-      <w:r>
-        <w:rPr>
-          <w:color w:val="00B050"/>
-        </w:rPr>
-        <w:t>Configurable scan buffer size.</w:t>
-      </w:r>
-    </w:p>
-    <w:p>
-      <w:pPr>
-        <w:pStyle w:val="ListParagraph"/>
-        <w:numPr>
-          <w:ilvl w:val="0"/>
-          <w:numId w:val="1"/>
-        </w:numPr>
-        <w:rPr>
-          <w:color w:val="00B050"/>
-        </w:rPr>
-      </w:pPr>
-      <w:r>
-        <w:rPr>
-          <w:color w:val="00B050"/>
-        </w:rPr>
-        <w:t>Pointer scanner.</w:t>
-      </w:r>
-    </w:p>
-    <w:p>
-      <w:pPr>
-        <w:pStyle w:val="ListParagraph"/>
-        <w:numPr>
-          <w:ilvl w:val="0"/>
-          <w:numId w:val="1"/>
-        </w:numPr>
-        <w:rPr>
-          <w:color w:val="00B050"/>
-        </w:rPr>
-      </w:pPr>
-      <w:r>
-        <w:rPr>
-          <w:color w:val="00B050"/>
-        </w:rPr>
-        <w:t>Unknown value scan.</w:t>
       </w:r>
     </w:p>
     <w:p>

</xml_diff>

<commit_message>
* [FindPattern] Data section scanning support. * [FindPattern] GCC compile fix.
</commit_message>
<xml_diff>
--- a/trunk/Todo.docx
+++ b/trunk/Todo.docx
@@ -3275,136 +3275,72 @@
         <w:rPr>
           <w:color w:val="7030A0"/>
         </w:rPr>
-        <w:t>Multi-threaded scanning.</w:t>
-      </w:r>
-    </w:p>
-    <w:p>
-      <w:pPr>
-        <w:pStyle w:val="ListParagraph"/>
-        <w:numPr>
-          <w:ilvl w:val="0"/>
-          <w:numId w:val="1"/>
-        </w:numPr>
-        <w:rPr>
-          <w:color w:val="7030A0"/>
-        </w:rPr>
-      </w:pPr>
-      <w:r>
-        <w:rPr>
-          <w:color w:val="7030A0"/>
-        </w:rPr>
-        <w:t xml:space="preserve">‘Start’ </w:t>
-      </w:r>
-      <w:proofErr w:type="gramStart"/>
-      <w:r>
-        <w:rPr>
-          <w:color w:val="7030A0"/>
-        </w:rPr>
-        <w:t>attribute</w:t>
-      </w:r>
-      <w:proofErr w:type="gramEnd"/>
-      <w:r>
-        <w:rPr>
-          <w:color w:val="7030A0"/>
-        </w:rPr>
-        <w:t xml:space="preserve"> support.</w:t>
-      </w:r>
-    </w:p>
-    <w:p>
-      <w:pPr>
-        <w:pStyle w:val="ListParagraph"/>
-        <w:numPr>
-          <w:ilvl w:val="0"/>
-          <w:numId w:val="1"/>
-        </w:numPr>
-        <w:rPr>
-          <w:color w:val="7030A0"/>
-        </w:rPr>
-      </w:pPr>
-      <w:r>
-        <w:rPr>
-          <w:color w:val="7030A0"/>
-        </w:rPr>
-        <w:t>Data/</w:t>
-      </w:r>
-      <w:proofErr w:type="spellStart"/>
-      <w:r>
-        <w:rPr>
-          <w:color w:val="7030A0"/>
-        </w:rPr>
-        <w:t>Rdata</w:t>
-      </w:r>
-      <w:proofErr w:type="spellEnd"/>
-      <w:r>
-        <w:rPr>
-          <w:color w:val="7030A0"/>
-        </w:rPr>
-        <w:t xml:space="preserve"> scanning support (for ‘start’ attribute and constant scans).</w:t>
-      </w:r>
-    </w:p>
-    <w:p>
-      <w:pPr>
-        <w:pStyle w:val="ListParagraph"/>
-        <w:numPr>
-          <w:ilvl w:val="0"/>
-          <w:numId w:val="1"/>
-        </w:numPr>
-        <w:rPr>
-          <w:color w:val="7030A0"/>
-        </w:rPr>
-      </w:pPr>
-      <w:r>
-        <w:rPr>
-          <w:color w:val="7030A0"/>
-        </w:rPr>
-        <w:t>Dump results to file.</w:t>
-      </w:r>
-    </w:p>
-    <w:p>
-      <w:pPr>
-        <w:pStyle w:val="ListParagraph"/>
-        <w:numPr>
-          <w:ilvl w:val="0"/>
-          <w:numId w:val="1"/>
-        </w:numPr>
-        <w:rPr>
-          <w:color w:val="FF0000"/>
-        </w:rPr>
-      </w:pPr>
-      <w:r>
-        <w:rPr>
-          <w:color w:val="FF0000"/>
-        </w:rPr>
-        <w:t>Custom file format for specifying patterns</w:t>
-      </w:r>
-      <w:r>
-        <w:rPr>
-          <w:color w:val="FF0000"/>
-        </w:rPr>
-        <w:t>.</w:t>
-      </w:r>
-    </w:p>
-    <w:p>
-      <w:pPr>
-        <w:pStyle w:val="ListParagraph"/>
-        <w:numPr>
-          <w:ilvl w:val="0"/>
-          <w:numId w:val="1"/>
-        </w:numPr>
-        <w:rPr>
-          <w:color w:val="7030A0"/>
-        </w:rPr>
-      </w:pPr>
-      <w:r>
-        <w:rPr>
-          <w:color w:val="7030A0"/>
-        </w:rPr>
-        <w:t xml:space="preserve">Object or stream-based implementation that allows operation chaining. </w:t>
-      </w:r>
-    </w:p>
-    <w:p>
+        <w:t>‘Start’ attribute support.</w:t>
+      </w:r>
       <w:bookmarkStart w:id="0" w:name="_GoBack"/>
       <w:bookmarkEnd w:id="0"/>
+    </w:p>
+    <w:p>
+      <w:pPr>
+        <w:pStyle w:val="ListParagraph"/>
+        <w:numPr>
+          <w:ilvl w:val="0"/>
+          <w:numId w:val="1"/>
+        </w:numPr>
+        <w:rPr>
+          <w:color w:val="7030A0"/>
+        </w:rPr>
+      </w:pPr>
+      <w:r>
+        <w:rPr>
+          <w:color w:val="7030A0"/>
+        </w:rPr>
+        <w:t>Dump results to file.</w:t>
+      </w:r>
+    </w:p>
+    <w:p>
+      <w:pPr>
+        <w:pStyle w:val="ListParagraph"/>
+        <w:numPr>
+          <w:ilvl w:val="0"/>
+          <w:numId w:val="1"/>
+        </w:numPr>
+        <w:rPr>
+          <w:color w:val="FF0000"/>
+        </w:rPr>
+      </w:pPr>
+      <w:r>
+        <w:rPr>
+          <w:color w:val="FF0000"/>
+        </w:rPr>
+        <w:t>Custom file format for specifying patterns</w:t>
+      </w:r>
+      <w:r>
+        <w:rPr>
+          <w:color w:val="FF0000"/>
+        </w:rPr>
+        <w:t>.</w:t>
+      </w:r>
+    </w:p>
+    <w:p>
+      <w:pPr>
+        <w:pStyle w:val="ListParagraph"/>
+        <w:numPr>
+          <w:ilvl w:val="0"/>
+          <w:numId w:val="1"/>
+        </w:numPr>
+        <w:rPr>
+          <w:color w:val="7030A0"/>
+        </w:rPr>
+      </w:pPr>
+      <w:r>
+        <w:rPr>
+          <w:color w:val="7030A0"/>
+        </w:rPr>
+        <w:t xml:space="preserve">Object or stream-based implementation that allows operation chaining. </w:t>
+      </w:r>
+    </w:p>
+    <w:p>
       <w:proofErr w:type="spellStart"/>
       <w:r>
         <w:rPr>
@@ -3429,55 +3365,55 @@
         <w:rPr>
           <w:color w:val="00B050"/>
         </w:rPr>
+        <w:t>S</w:t>
+      </w:r>
+      <w:r>
+        <w:rPr>
+          <w:color w:val="00B050"/>
+        </w:rPr>
+        <w:t>upport for</w:t>
+      </w:r>
+      <w:r>
+        <w:rPr>
+          <w:color w:val="00B050"/>
+        </w:rPr>
+        <w:t xml:space="preserve"> working on x86 PE files from x64 and vice versa.</w:t>
+      </w:r>
+    </w:p>
+    <w:p>
+      <w:pPr>
+        <w:pStyle w:val="ListParagraph"/>
+        <w:numPr>
+          <w:ilvl w:val="0"/>
+          <w:numId w:val="1"/>
+        </w:numPr>
+        <w:rPr>
+          <w:color w:val="7030A0"/>
+        </w:rPr>
+      </w:pPr>
+      <w:r>
+        <w:rPr>
+          <w:color w:val="7030A0"/>
+        </w:rPr>
+        <w:t>Finish implementing matching ‘setters’ for existing ‘getters’.</w:t>
+      </w:r>
+    </w:p>
+    <w:p>
+      <w:pPr>
+        <w:pStyle w:val="ListParagraph"/>
+        <w:numPr>
+          <w:ilvl w:val="0"/>
+          <w:numId w:val="1"/>
+        </w:numPr>
+        <w:rPr>
+          <w:color w:val="7030A0"/>
+        </w:rPr>
+      </w:pPr>
+      <w:r>
+        <w:rPr>
+          <w:color w:val="7030A0"/>
+        </w:rPr>
         <w:lastRenderedPageBreak/>
-        <w:t>S</w:t>
-      </w:r>
-      <w:r>
-        <w:rPr>
-          <w:color w:val="00B050"/>
-        </w:rPr>
-        <w:t>upport for</w:t>
-      </w:r>
-      <w:r>
-        <w:rPr>
-          <w:color w:val="00B050"/>
-        </w:rPr>
-        <w:t xml:space="preserve"> working on x86 PE files from x64 and vice versa.</w:t>
-      </w:r>
-    </w:p>
-    <w:p>
-      <w:pPr>
-        <w:pStyle w:val="ListParagraph"/>
-        <w:numPr>
-          <w:ilvl w:val="0"/>
-          <w:numId w:val="1"/>
-        </w:numPr>
-        <w:rPr>
-          <w:color w:val="7030A0"/>
-        </w:rPr>
-      </w:pPr>
-      <w:r>
-        <w:rPr>
-          <w:color w:val="7030A0"/>
-        </w:rPr>
-        <w:t>Finish implementing matching ‘setters’ for existing ‘getters’.</w:t>
-      </w:r>
-    </w:p>
-    <w:p>
-      <w:pPr>
-        <w:pStyle w:val="ListParagraph"/>
-        <w:numPr>
-          <w:ilvl w:val="0"/>
-          <w:numId w:val="1"/>
-        </w:numPr>
-        <w:rPr>
-          <w:color w:val="7030A0"/>
-        </w:rPr>
-      </w:pPr>
-      <w:r>
-        <w:rPr>
-          <w:color w:val="7030A0"/>
-        </w:rPr>
         <w:t xml:space="preserve">Investigate use of virtual functions for file </w:t>
       </w:r>
       <w:proofErr w:type="spellStart"/>
@@ -4350,57 +4286,57 @@
         <w:rPr>
           <w:color w:val="7030A0"/>
         </w:rPr>
+        <w:t xml:space="preserve">Memory protection filters (read, write, </w:t>
+      </w:r>
+      <w:proofErr w:type="gramStart"/>
+      <w:r>
+        <w:rPr>
+          <w:color w:val="7030A0"/>
+        </w:rPr>
+        <w:t>exec</w:t>
+      </w:r>
+      <w:proofErr w:type="gramEnd"/>
+      <w:r>
+        <w:rPr>
+          <w:color w:val="7030A0"/>
+        </w:rPr>
+        <w:t>).</w:t>
+      </w:r>
+    </w:p>
+    <w:p>
+      <w:pPr>
+        <w:pStyle w:val="ListParagraph"/>
+        <w:numPr>
+          <w:ilvl w:val="0"/>
+          <w:numId w:val="1"/>
+        </w:numPr>
+        <w:rPr>
+          <w:color w:val="7030A0"/>
+        </w:rPr>
+      </w:pPr>
+      <w:r>
+        <w:rPr>
+          <w:color w:val="7030A0"/>
+        </w:rPr>
+        <w:t>Memory type filters (private, mapped, image).</w:t>
+      </w:r>
+    </w:p>
+    <w:p>
+      <w:pPr>
+        <w:pStyle w:val="ListParagraph"/>
+        <w:numPr>
+          <w:ilvl w:val="0"/>
+          <w:numId w:val="1"/>
+        </w:numPr>
+        <w:rPr>
+          <w:color w:val="00B050"/>
+        </w:rPr>
+      </w:pPr>
+      <w:r>
+        <w:rPr>
+          <w:color w:val="00B050"/>
+        </w:rPr>
         <w:lastRenderedPageBreak/>
-        <w:t xml:space="preserve">Memory protection filters (read, write, </w:t>
-      </w:r>
-      <w:proofErr w:type="gramStart"/>
-      <w:r>
-        <w:rPr>
-          <w:color w:val="7030A0"/>
-        </w:rPr>
-        <w:t>exec</w:t>
-      </w:r>
-      <w:proofErr w:type="gramEnd"/>
-      <w:r>
-        <w:rPr>
-          <w:color w:val="7030A0"/>
-        </w:rPr>
-        <w:t>).</w:t>
-      </w:r>
-    </w:p>
-    <w:p>
-      <w:pPr>
-        <w:pStyle w:val="ListParagraph"/>
-        <w:numPr>
-          <w:ilvl w:val="0"/>
-          <w:numId w:val="1"/>
-        </w:numPr>
-        <w:rPr>
-          <w:color w:val="7030A0"/>
-        </w:rPr>
-      </w:pPr>
-      <w:r>
-        <w:rPr>
-          <w:color w:val="7030A0"/>
-        </w:rPr>
-        <w:t>Memory type filters (private, mapped, image).</w:t>
-      </w:r>
-    </w:p>
-    <w:p>
-      <w:pPr>
-        <w:pStyle w:val="ListParagraph"/>
-        <w:numPr>
-          <w:ilvl w:val="0"/>
-          <w:numId w:val="1"/>
-        </w:numPr>
-        <w:rPr>
-          <w:color w:val="00B050"/>
-        </w:rPr>
-      </w:pPr>
-      <w:r>
-        <w:rPr>
-          <w:color w:val="00B050"/>
-        </w:rPr>
         <w:t>Support pausing target while scanning.</w:t>
       </w:r>
     </w:p>

</xml_diff>

<commit_message>
* [FindPattern] Stream-based pattern finder and manipulators (Add, Sub, Rel, Lea).
</commit_message>
<xml_diff>
--- a/trunk/Todo.docx
+++ b/trunk/Todo.docx
@@ -6,9 +6,11 @@
       <w:pPr>
         <w:pStyle w:val="Title"/>
       </w:pPr>
+      <w:proofErr w:type="spellStart"/>
       <w:r>
         <w:t>Todo</w:t>
       </w:r>
+      <w:proofErr w:type="spellEnd"/>
     </w:p>
     <w:p>
       <w:pPr>
@@ -155,7 +157,71 @@
         <w:rPr>
           <w:color w:val="FF0000"/>
         </w:rPr>
-        <w:t xml:space="preserve"> party dependencies from public interface where possible (e.g. Take a std::wstring as a path then convert to a boost::filesystem::path internally to avoid Boost updates breaking the HadesMem ABI).</w:t>
+        <w:t xml:space="preserve"> party dependencies from public interface where possible (e.g. Take a </w:t>
+      </w:r>
+      <w:proofErr w:type="spellStart"/>
+      <w:r>
+        <w:rPr>
+          <w:color w:val="FF0000"/>
+        </w:rPr>
+        <w:t>std</w:t>
+      </w:r>
+      <w:proofErr w:type="spellEnd"/>
+      <w:r>
+        <w:rPr>
+          <w:color w:val="FF0000"/>
+        </w:rPr>
+        <w:t>::</w:t>
+      </w:r>
+      <w:proofErr w:type="spellStart"/>
+      <w:r>
+        <w:rPr>
+          <w:color w:val="FF0000"/>
+        </w:rPr>
+        <w:t>wstring</w:t>
+      </w:r>
+      <w:proofErr w:type="spellEnd"/>
+      <w:r>
+        <w:rPr>
+          <w:color w:val="FF0000"/>
+        </w:rPr>
+        <w:t xml:space="preserve"> as a path then convert to a boost:</w:t>
+      </w:r>
+      <w:proofErr w:type="gramStart"/>
+      <w:r>
+        <w:rPr>
+          <w:color w:val="FF0000"/>
+        </w:rPr>
+        <w:t>:</w:t>
+      </w:r>
+      <w:proofErr w:type="spellStart"/>
+      <w:r>
+        <w:rPr>
+          <w:color w:val="FF0000"/>
+        </w:rPr>
+        <w:t>filesystem</w:t>
+      </w:r>
+      <w:proofErr w:type="spellEnd"/>
+      <w:proofErr w:type="gramEnd"/>
+      <w:r>
+        <w:rPr>
+          <w:color w:val="FF0000"/>
+        </w:rPr>
+        <w:t xml:space="preserve">::path internally to avoid Boost updates breaking the </w:t>
+      </w:r>
+      <w:proofErr w:type="spellStart"/>
+      <w:r>
+        <w:rPr>
+          <w:color w:val="FF0000"/>
+        </w:rPr>
+        <w:t>HadesMem</w:t>
+      </w:r>
+      <w:proofErr w:type="spellEnd"/>
+      <w:r>
+        <w:rPr>
+          <w:color w:val="FF0000"/>
+        </w:rPr>
+        <w:t xml:space="preserve"> ABI).</w:t>
       </w:r>
     </w:p>
     <w:p>
@@ -211,11 +277,19 @@
           <w:color w:val="FF0000"/>
         </w:rPr>
       </w:pPr>
-      <w:r>
-        <w:rPr>
-          <w:color w:val="FF0000"/>
-        </w:rPr>
-        <w:t>QuickBook generated.</w:t>
+      <w:proofErr w:type="spellStart"/>
+      <w:r>
+        <w:rPr>
+          <w:color w:val="FF0000"/>
+        </w:rPr>
+        <w:t>QuickBook</w:t>
+      </w:r>
+      <w:proofErr w:type="spellEnd"/>
+      <w:r>
+        <w:rPr>
+          <w:color w:val="FF0000"/>
+        </w:rPr>
+        <w:t xml:space="preserve"> generated.</w:t>
       </w:r>
     </w:p>
     <w:p>
@@ -341,7 +415,35 @@
         <w:rPr>
           <w:color w:val="FF0000"/>
         </w:rPr>
-        <w:t>In tests such as PeLib etc ensure at least one module is processed per test, in case the validity check function is the one with a bug.</w:t>
+        <w:t xml:space="preserve">In tests such as </w:t>
+      </w:r>
+      <w:proofErr w:type="spellStart"/>
+      <w:r>
+        <w:rPr>
+          <w:color w:val="FF0000"/>
+        </w:rPr>
+        <w:t>PeLib</w:t>
+      </w:r>
+      <w:proofErr w:type="spellEnd"/>
+      <w:r>
+        <w:rPr>
+          <w:color w:val="FF0000"/>
+        </w:rPr>
+        <w:t xml:space="preserve"> </w:t>
+      </w:r>
+      <w:proofErr w:type="spellStart"/>
+      <w:r>
+        <w:rPr>
+          <w:color w:val="FF0000"/>
+        </w:rPr>
+        <w:t>etc</w:t>
+      </w:r>
+      <w:proofErr w:type="spellEnd"/>
+      <w:r>
+        <w:rPr>
+          <w:color w:val="FF0000"/>
+        </w:rPr>
+        <w:t xml:space="preserve"> ensure at least one module is processed per test, in case the validity check function is the one with a bug.</w:t>
       </w:r>
     </w:p>
     <w:p>
@@ -365,43 +467,113 @@
         <w:rPr>
           <w:color w:val="FF0000"/>
         </w:rPr>
-        <w:t xml:space="preserve"> ensure not only that functions return without exception, but also that the returned data is valid. (e.g. GetName in ImpThunk.) </w:t>
-      </w:r>
-    </w:p>
-    <w:p>
-      <w:pPr>
-        <w:pStyle w:val="ListParagraph"/>
-        <w:numPr>
-          <w:ilvl w:val="1"/>
-          <w:numId w:val="1"/>
-        </w:numPr>
-        <w:rPr>
-          <w:color w:val="FF0000"/>
-        </w:rPr>
-      </w:pPr>
-      <w:r>
-        <w:rPr>
-          <w:color w:val="FF0000"/>
-        </w:rPr>
-        <w:t>Expand tests to be more thorough and use Boost.Test checks such as BOOST_CHECK_NO_THROW, BOOST_CHECK_THROW, BOOST_CHECK_EQUAL_COLLECTION, etc.</w:t>
-      </w:r>
-    </w:p>
-    <w:p>
-      <w:pPr>
-        <w:pStyle w:val="ListParagraph"/>
-        <w:numPr>
-          <w:ilvl w:val="1"/>
-          <w:numId w:val="1"/>
-        </w:numPr>
-        <w:rPr>
-          <w:color w:val="FF0000"/>
-        </w:rPr>
-      </w:pPr>
-      <w:r>
-        <w:rPr>
-          <w:color w:val="FF0000"/>
-        </w:rPr>
-        <w:t xml:space="preserve">Extra tests on library usage that should fail to compile (because of static assertions, type traits, etc). Needed to ensure library misuse is not ‘possible’. </w:t>
+        <w:t xml:space="preserve"> ensure not only that functions return without exception, but also that the returned data is valid. (</w:t>
+      </w:r>
+      <w:proofErr w:type="gramStart"/>
+      <w:r>
+        <w:rPr>
+          <w:color w:val="FF0000"/>
+        </w:rPr>
+        <w:t>e.g</w:t>
+      </w:r>
+      <w:proofErr w:type="gramEnd"/>
+      <w:r>
+        <w:rPr>
+          <w:color w:val="FF0000"/>
+        </w:rPr>
+        <w:t xml:space="preserve">. </w:t>
+      </w:r>
+      <w:proofErr w:type="spellStart"/>
+      <w:r>
+        <w:rPr>
+          <w:color w:val="FF0000"/>
+        </w:rPr>
+        <w:t>GetName</w:t>
+      </w:r>
+      <w:proofErr w:type="spellEnd"/>
+      <w:r>
+        <w:rPr>
+          <w:color w:val="FF0000"/>
+        </w:rPr>
+        <w:t xml:space="preserve"> in </w:t>
+      </w:r>
+      <w:proofErr w:type="spellStart"/>
+      <w:r>
+        <w:rPr>
+          <w:color w:val="FF0000"/>
+        </w:rPr>
+        <w:t>ImpThunk</w:t>
+      </w:r>
+      <w:proofErr w:type="spellEnd"/>
+      <w:r>
+        <w:rPr>
+          <w:color w:val="FF0000"/>
+        </w:rPr>
+        <w:t xml:space="preserve">.) </w:t>
+      </w:r>
+    </w:p>
+    <w:p>
+      <w:pPr>
+        <w:pStyle w:val="ListParagraph"/>
+        <w:numPr>
+          <w:ilvl w:val="1"/>
+          <w:numId w:val="1"/>
+        </w:numPr>
+        <w:rPr>
+          <w:color w:val="FF0000"/>
+        </w:rPr>
+      </w:pPr>
+      <w:r>
+        <w:rPr>
+          <w:color w:val="FF0000"/>
+        </w:rPr>
+        <w:t xml:space="preserve">Expand tests to be more thorough and use </w:t>
+      </w:r>
+      <w:proofErr w:type="spellStart"/>
+      <w:r>
+        <w:rPr>
+          <w:color w:val="FF0000"/>
+        </w:rPr>
+        <w:t>Boost.Test</w:t>
+      </w:r>
+      <w:proofErr w:type="spellEnd"/>
+      <w:r>
+        <w:rPr>
+          <w:color w:val="FF0000"/>
+        </w:rPr>
+        <w:t xml:space="preserve"> checks such as BOOST_CHECK_NO_THROW, BOOST_CHECK_THROW, BOOST_CHECK_EQUAL_COLLECTION, etc.</w:t>
+      </w:r>
+    </w:p>
+    <w:p>
+      <w:pPr>
+        <w:pStyle w:val="ListParagraph"/>
+        <w:numPr>
+          <w:ilvl w:val="1"/>
+          <w:numId w:val="1"/>
+        </w:numPr>
+        <w:rPr>
+          <w:color w:val="FF0000"/>
+        </w:rPr>
+      </w:pPr>
+      <w:r>
+        <w:rPr>
+          <w:color w:val="FF0000"/>
+        </w:rPr>
+        <w:t xml:space="preserve">Extra tests on library usage that should fail to compile (because of static assertions, type traits, </w:t>
+      </w:r>
+      <w:proofErr w:type="spellStart"/>
+      <w:r>
+        <w:rPr>
+          <w:color w:val="FF0000"/>
+        </w:rPr>
+        <w:t>etc</w:t>
+      </w:r>
+      <w:proofErr w:type="spellEnd"/>
+      <w:r>
+        <w:rPr>
+          <w:color w:val="FF0000"/>
+        </w:rPr>
+        <w:t xml:space="preserve">). Needed to ensure library misuse is not ‘possible’. </w:t>
       </w:r>
     </w:p>
     <w:p>
@@ -451,11 +623,19 @@
           <w:color w:val="FF0000"/>
         </w:rPr>
       </w:pPr>
-      <w:r>
-        <w:rPr>
-          <w:color w:val="FF0000"/>
-        </w:rPr>
-        <w:t>Cleanup and in-source documentation.</w:t>
+      <w:proofErr w:type="spellStart"/>
+      <w:r>
+        <w:rPr>
+          <w:color w:val="FF0000"/>
+        </w:rPr>
+        <w:t>Cleanup</w:t>
+      </w:r>
+      <w:proofErr w:type="spellEnd"/>
+      <w:r>
+        <w:rPr>
+          <w:color w:val="FF0000"/>
+        </w:rPr>
+        <w:t xml:space="preserve"> and in-source documentation.</w:t>
       </w:r>
     </w:p>
     <w:p>
@@ -527,7 +707,21 @@
         <w:rPr>
           <w:color w:val="FF0000"/>
         </w:rPr>
-        <w:t>Improve exception-safety guarantees. (Rollback support etc)</w:t>
+        <w:t xml:space="preserve">Improve exception-safety guarantees. (Rollback support </w:t>
+      </w:r>
+      <w:proofErr w:type="spellStart"/>
+      <w:r>
+        <w:rPr>
+          <w:color w:val="FF0000"/>
+        </w:rPr>
+        <w:t>etc</w:t>
+      </w:r>
+      <w:proofErr w:type="spellEnd"/>
+      <w:r>
+        <w:rPr>
+          <w:color w:val="FF0000"/>
+        </w:rPr>
+        <w:t>)</w:t>
       </w:r>
     </w:p>
     <w:p>
@@ -587,7 +781,35 @@
         <w:rPr>
           <w:color w:val="FF0000"/>
         </w:rPr>
-        <w:t>Investigate Boost.Exception’s support for multiple exception info objects which share the same tag type, and how to ‘extract’ them at the catch site. Potentially rewrite some exceptions which use multiple ‘ErrorCodeWin’ objects to use unique tags instead.</w:t>
+        <w:t xml:space="preserve">Investigate </w:t>
+      </w:r>
+      <w:proofErr w:type="spellStart"/>
+      <w:r>
+        <w:rPr>
+          <w:color w:val="FF0000"/>
+        </w:rPr>
+        <w:t>Boost.Exception’s</w:t>
+      </w:r>
+      <w:proofErr w:type="spellEnd"/>
+      <w:r>
+        <w:rPr>
+          <w:color w:val="FF0000"/>
+        </w:rPr>
+        <w:t xml:space="preserve"> support for multiple exception info objects which share the same tag type, and how to ‘extract’ them at the catch site. Potentially rewrite some exceptions which use multiple ‘</w:t>
+      </w:r>
+      <w:proofErr w:type="spellStart"/>
+      <w:r>
+        <w:rPr>
+          <w:color w:val="FF0000"/>
+        </w:rPr>
+        <w:t>ErrorCodeWin</w:t>
+      </w:r>
+      <w:proofErr w:type="spellEnd"/>
+      <w:r>
+        <w:rPr>
+          <w:color w:val="FF0000"/>
+        </w:rPr>
+        <w:t>’ objects to use unique tags instead.</w:t>
       </w:r>
     </w:p>
     <w:p>
@@ -690,7 +912,21 @@
         <w:rPr>
           <w:color w:val="7030A0"/>
         </w:rPr>
-        <w:t>Boost, etc meet the minimum requirements.</w:t>
+        <w:t xml:space="preserve">Boost, </w:t>
+      </w:r>
+      <w:proofErr w:type="spellStart"/>
+      <w:r>
+        <w:rPr>
+          <w:color w:val="7030A0"/>
+        </w:rPr>
+        <w:t>etc</w:t>
+      </w:r>
+      <w:proofErr w:type="spellEnd"/>
+      <w:r>
+        <w:rPr>
+          <w:color w:val="7030A0"/>
+        </w:rPr>
+        <w:t xml:space="preserve"> meet the minimum requirements.</w:t>
       </w:r>
     </w:p>
     <w:p>
@@ -834,31 +1070,103 @@
         <w:rPr>
           <w:color w:val="7030A0"/>
         </w:rPr>
-        <w:t>Style cleanup (e.g. LLVM).</w:t>
-      </w:r>
-    </w:p>
-    <w:p>
-      <w:pPr>
-        <w:pStyle w:val="ListParagraph"/>
-        <w:numPr>
-          <w:ilvl w:val="1"/>
-          <w:numId w:val="1"/>
-        </w:numPr>
-        <w:rPr>
-          <w:color w:val="7030A0"/>
-        </w:rPr>
-      </w:pPr>
-      <w:r>
-        <w:rPr>
-          <w:color w:val="7030A0"/>
-        </w:rPr>
-        <w:t>Const support for iterators</w:t>
-      </w:r>
-      <w:r>
-        <w:rPr>
-          <w:color w:val="7030A0"/>
-        </w:rPr>
-        <w:t xml:space="preserve"> (template iterators on ValueT, add cbegin/cend to parent)</w:t>
+        <w:t xml:space="preserve">Style </w:t>
+      </w:r>
+      <w:proofErr w:type="spellStart"/>
+      <w:r>
+        <w:rPr>
+          <w:color w:val="7030A0"/>
+        </w:rPr>
+        <w:t>cleanup</w:t>
+      </w:r>
+      <w:proofErr w:type="spellEnd"/>
+      <w:r>
+        <w:rPr>
+          <w:color w:val="7030A0"/>
+        </w:rPr>
+        <w:t xml:space="preserve"> (e.g. LLVM).</w:t>
+      </w:r>
+    </w:p>
+    <w:p>
+      <w:pPr>
+        <w:pStyle w:val="ListParagraph"/>
+        <w:numPr>
+          <w:ilvl w:val="1"/>
+          <w:numId w:val="1"/>
+        </w:numPr>
+        <w:rPr>
+          <w:color w:val="7030A0"/>
+        </w:rPr>
+      </w:pPr>
+      <w:proofErr w:type="spellStart"/>
+      <w:r>
+        <w:rPr>
+          <w:color w:val="7030A0"/>
+        </w:rPr>
+        <w:t>Const</w:t>
+      </w:r>
+      <w:proofErr w:type="spellEnd"/>
+      <w:r>
+        <w:rPr>
+          <w:color w:val="7030A0"/>
+        </w:rPr>
+        <w:t xml:space="preserve"> support for iterators</w:t>
+      </w:r>
+      <w:r>
+        <w:rPr>
+          <w:color w:val="7030A0"/>
+        </w:rPr>
+        <w:t xml:space="preserve"> (template iterators on </w:t>
+      </w:r>
+      <w:proofErr w:type="spellStart"/>
+      <w:proofErr w:type="gramStart"/>
+      <w:r>
+        <w:rPr>
+          <w:color w:val="7030A0"/>
+        </w:rPr>
+        <w:t>ValueT</w:t>
+      </w:r>
+      <w:proofErr w:type="spellEnd"/>
+      <w:r>
+        <w:rPr>
+          <w:color w:val="7030A0"/>
+        </w:rPr>
+        <w:t>,</w:t>
+      </w:r>
+      <w:proofErr w:type="gramEnd"/>
+      <w:r>
+        <w:rPr>
+          <w:color w:val="7030A0"/>
+        </w:rPr>
+        <w:t xml:space="preserve"> add </w:t>
+      </w:r>
+      <w:proofErr w:type="spellStart"/>
+      <w:r>
+        <w:rPr>
+          <w:color w:val="7030A0"/>
+        </w:rPr>
+        <w:t>cbegin</w:t>
+      </w:r>
+      <w:proofErr w:type="spellEnd"/>
+      <w:r>
+        <w:rPr>
+          <w:color w:val="7030A0"/>
+        </w:rPr>
+        <w:t>/</w:t>
+      </w:r>
+      <w:proofErr w:type="spellStart"/>
+      <w:r>
+        <w:rPr>
+          <w:color w:val="7030A0"/>
+        </w:rPr>
+        <w:t>cend</w:t>
+      </w:r>
+      <w:proofErr w:type="spellEnd"/>
+      <w:r>
+        <w:rPr>
+          <w:color w:val="7030A0"/>
+        </w:rPr>
+        <w:t xml:space="preserve"> to parent)</w:t>
       </w:r>
       <w:r>
         <w:rPr>
@@ -882,25 +1190,125 @@
         <w:rPr>
           <w:color w:val="7030A0"/>
         </w:rPr>
-        <w:t>Fix conversion to bool in classes (e.g. EnsureCleanup) to use an unspecified bool type and prevent implicit conversion to int, and also to remove the reliance on HandleType’s  implicit conversion to bool, which we cannot guarantee.</w:t>
-      </w:r>
-    </w:p>
-    <w:p>
-      <w:pPr>
-        <w:pStyle w:val="ListParagraph"/>
-        <w:numPr>
-          <w:ilvl w:val="1"/>
-          <w:numId w:val="1"/>
-        </w:numPr>
-        <w:rPr>
-          <w:color w:val="7030A0"/>
-        </w:rPr>
-      </w:pPr>
-      <w:r>
-        <w:rPr>
-          <w:color w:val="7030A0"/>
-        </w:rPr>
-        <w:t>Const correctness.</w:t>
+        <w:t xml:space="preserve">Fix conversion to </w:t>
+      </w:r>
+      <w:proofErr w:type="spellStart"/>
+      <w:r>
+        <w:rPr>
+          <w:color w:val="7030A0"/>
+        </w:rPr>
+        <w:t>bool</w:t>
+      </w:r>
+      <w:proofErr w:type="spellEnd"/>
+      <w:r>
+        <w:rPr>
+          <w:color w:val="7030A0"/>
+        </w:rPr>
+        <w:t xml:space="preserve"> in classes (e.g. </w:t>
+      </w:r>
+      <w:proofErr w:type="spellStart"/>
+      <w:r>
+        <w:rPr>
+          <w:color w:val="7030A0"/>
+        </w:rPr>
+        <w:t>EnsureCleanup</w:t>
+      </w:r>
+      <w:proofErr w:type="spellEnd"/>
+      <w:r>
+        <w:rPr>
+          <w:color w:val="7030A0"/>
+        </w:rPr>
+        <w:t xml:space="preserve">) to use an unspecified </w:t>
+      </w:r>
+      <w:proofErr w:type="spellStart"/>
+      <w:r>
+        <w:rPr>
+          <w:color w:val="7030A0"/>
+        </w:rPr>
+        <w:t>bool</w:t>
+      </w:r>
+      <w:proofErr w:type="spellEnd"/>
+      <w:r>
+        <w:rPr>
+          <w:color w:val="7030A0"/>
+        </w:rPr>
+        <w:t xml:space="preserve"> type and prevent implicit conversion to </w:t>
+      </w:r>
+      <w:proofErr w:type="spellStart"/>
+      <w:r>
+        <w:rPr>
+          <w:color w:val="7030A0"/>
+        </w:rPr>
+        <w:t>int</w:t>
+      </w:r>
+      <w:proofErr w:type="spellEnd"/>
+      <w:r>
+        <w:rPr>
+          <w:color w:val="7030A0"/>
+        </w:rPr>
+        <w:t xml:space="preserve">, and also to remove the reliance on </w:t>
+      </w:r>
+      <w:proofErr w:type="spellStart"/>
+      <w:proofErr w:type="gramStart"/>
+      <w:r>
+        <w:rPr>
+          <w:color w:val="7030A0"/>
+        </w:rPr>
+        <w:t>HandleType’s</w:t>
+      </w:r>
+      <w:proofErr w:type="spellEnd"/>
+      <w:r>
+        <w:rPr>
+          <w:color w:val="7030A0"/>
+        </w:rPr>
+        <w:t xml:space="preserve">  implicit</w:t>
+      </w:r>
+      <w:proofErr w:type="gramEnd"/>
+      <w:r>
+        <w:rPr>
+          <w:color w:val="7030A0"/>
+        </w:rPr>
+        <w:t xml:space="preserve"> conversion to </w:t>
+      </w:r>
+      <w:proofErr w:type="spellStart"/>
+      <w:r>
+        <w:rPr>
+          <w:color w:val="7030A0"/>
+        </w:rPr>
+        <w:t>bool</w:t>
+      </w:r>
+      <w:proofErr w:type="spellEnd"/>
+      <w:r>
+        <w:rPr>
+          <w:color w:val="7030A0"/>
+        </w:rPr>
+        <w:t>, which we cannot guarantee.</w:t>
+      </w:r>
+    </w:p>
+    <w:p>
+      <w:pPr>
+        <w:pStyle w:val="ListParagraph"/>
+        <w:numPr>
+          <w:ilvl w:val="1"/>
+          <w:numId w:val="1"/>
+        </w:numPr>
+        <w:rPr>
+          <w:color w:val="7030A0"/>
+        </w:rPr>
+      </w:pPr>
+      <w:proofErr w:type="spellStart"/>
+      <w:r>
+        <w:rPr>
+          <w:color w:val="7030A0"/>
+        </w:rPr>
+        <w:t>Const</w:t>
+      </w:r>
+      <w:proofErr w:type="spellEnd"/>
+      <w:r>
+        <w:rPr>
+          <w:color w:val="7030A0"/>
+        </w:rPr>
+        <w:t xml:space="preserve"> correctness.</w:t>
       </w:r>
     </w:p>
     <w:p>
@@ -1008,7 +1416,21 @@
         <w:rPr>
           <w:color w:val="00B050"/>
         </w:rPr>
-        <w:t>Digital signature (for build bot, WER, etc).</w:t>
+        <w:t xml:space="preserve">Digital signature (for build bot, WER, </w:t>
+      </w:r>
+      <w:proofErr w:type="spellStart"/>
+      <w:r>
+        <w:rPr>
+          <w:color w:val="00B050"/>
+        </w:rPr>
+        <w:t>etc</w:t>
+      </w:r>
+      <w:proofErr w:type="spellEnd"/>
+      <w:r>
+        <w:rPr>
+          <w:color w:val="00B050"/>
+        </w:rPr>
+        <w:t>).</w:t>
       </w:r>
     </w:p>
     <w:p>
@@ -1044,7 +1466,21 @@
         <w:rPr>
           <w:color w:val="FF0000"/>
         </w:rPr>
-        <w:t>Clean up APIs returning pairs/tuples/etc to return objects with named fields and/or getters.</w:t>
+        <w:t>Clean up APIs returning pairs/tuples/</w:t>
+      </w:r>
+      <w:proofErr w:type="spellStart"/>
+      <w:r>
+        <w:rPr>
+          <w:color w:val="FF0000"/>
+        </w:rPr>
+        <w:t>etc</w:t>
+      </w:r>
+      <w:proofErr w:type="spellEnd"/>
+      <w:r>
+        <w:rPr>
+          <w:color w:val="FF0000"/>
+        </w:rPr>
+        <w:t xml:space="preserve"> to return objects with named fields and/or getters.</w:t>
       </w:r>
     </w:p>
     <w:p>
@@ -1080,7 +1516,21 @@
         <w:rPr>
           <w:color w:val="7030A0"/>
         </w:rPr>
-        <w:t>Improve API genericity.</w:t>
+        <w:t xml:space="preserve">Improve API </w:t>
+      </w:r>
+      <w:proofErr w:type="spellStart"/>
+      <w:r>
+        <w:rPr>
+          <w:color w:val="7030A0"/>
+        </w:rPr>
+        <w:t>genericity</w:t>
+      </w:r>
+      <w:proofErr w:type="spellEnd"/>
+      <w:r>
+        <w:rPr>
+          <w:color w:val="7030A0"/>
+        </w:rPr>
+        <w:t>.</w:t>
       </w:r>
     </w:p>
     <w:p>
@@ -1170,25 +1620,53 @@
         <w:rPr>
           <w:color w:val="7030A0"/>
         </w:rPr>
-        <w:t>Pointer-to-impl idiom.</w:t>
-      </w:r>
-    </w:p>
-    <w:p>
-      <w:pPr>
-        <w:pStyle w:val="ListParagraph"/>
-        <w:numPr>
-          <w:ilvl w:val="1"/>
-          <w:numId w:val="1"/>
-        </w:numPr>
-        <w:rPr>
-          <w:color w:val="7030A0"/>
-        </w:rPr>
-      </w:pPr>
-      <w:r>
-        <w:rPr>
-          <w:color w:val="7030A0"/>
-        </w:rPr>
-        <w:t>PCH support using Boost.Build.</w:t>
+        <w:t>Pointer-to-</w:t>
+      </w:r>
+      <w:proofErr w:type="spellStart"/>
+      <w:r>
+        <w:rPr>
+          <w:color w:val="7030A0"/>
+        </w:rPr>
+        <w:t>impl</w:t>
+      </w:r>
+      <w:proofErr w:type="spellEnd"/>
+      <w:r>
+        <w:rPr>
+          <w:color w:val="7030A0"/>
+        </w:rPr>
+        <w:t xml:space="preserve"> idiom.</w:t>
+      </w:r>
+    </w:p>
+    <w:p>
+      <w:pPr>
+        <w:pStyle w:val="ListParagraph"/>
+        <w:numPr>
+          <w:ilvl w:val="1"/>
+          <w:numId w:val="1"/>
+        </w:numPr>
+        <w:rPr>
+          <w:color w:val="7030A0"/>
+        </w:rPr>
+      </w:pPr>
+      <w:r>
+        <w:rPr>
+          <w:color w:val="7030A0"/>
+        </w:rPr>
+        <w:t xml:space="preserve">PCH support using </w:t>
+      </w:r>
+      <w:proofErr w:type="spellStart"/>
+      <w:r>
+        <w:rPr>
+          <w:color w:val="7030A0"/>
+        </w:rPr>
+        <w:t>Boost.Build</w:t>
+      </w:r>
+      <w:proofErr w:type="spellEnd"/>
+      <w:r>
+        <w:rPr>
+          <w:color w:val="7030A0"/>
+        </w:rPr>
+        <w:t>.</w:t>
       </w:r>
     </w:p>
     <w:p>
@@ -1220,11 +1698,19 @@
           <w:color w:val="7030A0"/>
         </w:rPr>
       </w:pPr>
-      <w:r>
-        <w:rPr>
-          <w:color w:val="7030A0"/>
-        </w:rPr>
-        <w:t>Todo list.</w:t>
+      <w:proofErr w:type="spellStart"/>
+      <w:r>
+        <w:rPr>
+          <w:color w:val="7030A0"/>
+        </w:rPr>
+        <w:t>Todo</w:t>
+      </w:r>
+      <w:proofErr w:type="spellEnd"/>
+      <w:r>
+        <w:rPr>
+          <w:color w:val="7030A0"/>
+        </w:rPr>
+        <w:t xml:space="preserve"> list.</w:t>
       </w:r>
     </w:p>
     <w:p>
@@ -1260,37 +1746,93 @@
         <w:rPr>
           <w:color w:val="7030A0"/>
         </w:rPr>
-        <w:t>Maintain a changelog.</w:t>
-      </w:r>
-    </w:p>
-    <w:p>
-      <w:pPr>
-        <w:pStyle w:val="ListParagraph"/>
-        <w:numPr>
-          <w:ilvl w:val="0"/>
-          <w:numId w:val="1"/>
-        </w:numPr>
-        <w:rPr>
-          <w:color w:val="7030A0"/>
-        </w:rPr>
-      </w:pPr>
-      <w:r>
-        <w:rPr>
-          <w:color w:val="7030A0"/>
-        </w:rPr>
-        <w:t>Performance improvements in potential bottlenecks (e.g. Iterators, Scanner, PeLib,</w:t>
-      </w:r>
-      <w:r>
-        <w:rPr>
-          <w:color w:val="7030A0"/>
-        </w:rPr>
-        <w:t xml:space="preserve"> FindPattern,</w:t>
-      </w:r>
-      <w:r>
-        <w:rPr>
-          <w:color w:val="7030A0"/>
-        </w:rPr>
-        <w:t xml:space="preserve"> etc)</w:t>
+        <w:t xml:space="preserve">Maintain a </w:t>
+      </w:r>
+      <w:proofErr w:type="spellStart"/>
+      <w:r>
+        <w:rPr>
+          <w:color w:val="7030A0"/>
+        </w:rPr>
+        <w:t>changelog</w:t>
+      </w:r>
+      <w:proofErr w:type="spellEnd"/>
+      <w:r>
+        <w:rPr>
+          <w:color w:val="7030A0"/>
+        </w:rPr>
+        <w:t>.</w:t>
+      </w:r>
+    </w:p>
+    <w:p>
+      <w:pPr>
+        <w:pStyle w:val="ListParagraph"/>
+        <w:numPr>
+          <w:ilvl w:val="0"/>
+          <w:numId w:val="1"/>
+        </w:numPr>
+        <w:rPr>
+          <w:color w:val="7030A0"/>
+        </w:rPr>
+      </w:pPr>
+      <w:r>
+        <w:rPr>
+          <w:color w:val="7030A0"/>
+        </w:rPr>
+        <w:t xml:space="preserve">Performance improvements in potential bottlenecks (e.g. Iterators, Scanner, </w:t>
+      </w:r>
+      <w:proofErr w:type="spellStart"/>
+      <w:r>
+        <w:rPr>
+          <w:color w:val="7030A0"/>
+        </w:rPr>
+        <w:t>PeLib</w:t>
+      </w:r>
+      <w:proofErr w:type="spellEnd"/>
+      <w:r>
+        <w:rPr>
+          <w:color w:val="7030A0"/>
+        </w:rPr>
+        <w:t>,</w:t>
+      </w:r>
+      <w:r>
+        <w:rPr>
+          <w:color w:val="7030A0"/>
+        </w:rPr>
+        <w:t xml:space="preserve"> </w:t>
+      </w:r>
+      <w:proofErr w:type="spellStart"/>
+      <w:r>
+        <w:rPr>
+          <w:color w:val="7030A0"/>
+        </w:rPr>
+        <w:t>FindPattern</w:t>
+      </w:r>
+      <w:proofErr w:type="spellEnd"/>
+      <w:r>
+        <w:rPr>
+          <w:color w:val="7030A0"/>
+        </w:rPr>
+        <w:t>,</w:t>
+      </w:r>
+      <w:r>
+        <w:rPr>
+          <w:color w:val="7030A0"/>
+        </w:rPr>
+        <w:t xml:space="preserve"> </w:t>
+      </w:r>
+      <w:proofErr w:type="spellStart"/>
+      <w:r>
+        <w:rPr>
+          <w:color w:val="7030A0"/>
+        </w:rPr>
+        <w:t>etc</w:t>
+      </w:r>
+      <w:proofErr w:type="spellEnd"/>
+      <w:r>
+        <w:rPr>
+          <w:color w:val="7030A0"/>
+        </w:rPr>
+        <w:t>)</w:t>
       </w:r>
       <w:r>
         <w:rPr>
@@ -1341,7 +1883,21 @@
         <w:rPr>
           <w:color w:val="00B050"/>
         </w:rPr>
-        <w:t>Helper service to run HadesMem tools as ‘SYSTEM’ for when manipulation certain protected/critical processes (running in separate desktops, sessions, etc.).</w:t>
+        <w:t xml:space="preserve">Helper service to run </w:t>
+      </w:r>
+      <w:proofErr w:type="spellStart"/>
+      <w:r>
+        <w:rPr>
+          <w:color w:val="00B050"/>
+        </w:rPr>
+        <w:t>HadesMem</w:t>
+      </w:r>
+      <w:proofErr w:type="spellEnd"/>
+      <w:r>
+        <w:rPr>
+          <w:color w:val="00B050"/>
+        </w:rPr>
+        <w:t xml:space="preserve"> tools as ‘SYSTEM’ for when manipulation certain protected/critical processes (running in separate desktops, sessions, etc.).</w:t>
       </w:r>
     </w:p>
     <w:p>
@@ -1599,7 +2155,21 @@
         <w:rPr>
           <w:color w:val="7030A0"/>
         </w:rPr>
-        <w:t>No ‘external’ (read: MMHelper) dependencies.</w:t>
+        <w:t xml:space="preserve">No ‘external’ (read: </w:t>
+      </w:r>
+      <w:proofErr w:type="spellStart"/>
+      <w:r>
+        <w:rPr>
+          <w:color w:val="7030A0"/>
+        </w:rPr>
+        <w:t>MMHelper</w:t>
+      </w:r>
+      <w:proofErr w:type="spellEnd"/>
+      <w:r>
+        <w:rPr>
+          <w:color w:val="7030A0"/>
+        </w:rPr>
+        <w:t>) dependencies.</w:t>
       </w:r>
     </w:p>
     <w:p>
@@ -1671,25 +2241,67 @@
         <w:rPr>
           <w:color w:val="00B050"/>
         </w:rPr>
-        <w:t>Custom GetModuleHandle, GetProcAddress, etc.</w:t>
-      </w:r>
-    </w:p>
-    <w:p>
-      <w:pPr>
-        <w:pStyle w:val="ListParagraph"/>
-        <w:numPr>
-          <w:ilvl w:val="0"/>
-          <w:numId w:val="1"/>
-        </w:numPr>
-        <w:rPr>
-          <w:color w:val="7030A0"/>
-        </w:rPr>
-      </w:pPr>
-      <w:r>
-        <w:rPr>
-          <w:color w:val="7030A0"/>
-        </w:rPr>
-        <w:t>C++ WinAPI wrapper.</w:t>
+        <w:t xml:space="preserve">Custom </w:t>
+      </w:r>
+      <w:proofErr w:type="spellStart"/>
+      <w:r>
+        <w:rPr>
+          <w:color w:val="00B050"/>
+        </w:rPr>
+        <w:t>GetModuleHandle</w:t>
+      </w:r>
+      <w:proofErr w:type="spellEnd"/>
+      <w:r>
+        <w:rPr>
+          <w:color w:val="00B050"/>
+        </w:rPr>
+        <w:t xml:space="preserve">, </w:t>
+      </w:r>
+      <w:proofErr w:type="spellStart"/>
+      <w:r>
+        <w:rPr>
+          <w:color w:val="00B050"/>
+        </w:rPr>
+        <w:t>GetProcAddress</w:t>
+      </w:r>
+      <w:proofErr w:type="spellEnd"/>
+      <w:r>
+        <w:rPr>
+          <w:color w:val="00B050"/>
+        </w:rPr>
+        <w:t>, etc.</w:t>
+      </w:r>
+    </w:p>
+    <w:p>
+      <w:pPr>
+        <w:pStyle w:val="ListParagraph"/>
+        <w:numPr>
+          <w:ilvl w:val="0"/>
+          <w:numId w:val="1"/>
+        </w:numPr>
+        <w:rPr>
+          <w:color w:val="7030A0"/>
+        </w:rPr>
+      </w:pPr>
+      <w:r>
+        <w:rPr>
+          <w:color w:val="7030A0"/>
+        </w:rPr>
+        <w:t xml:space="preserve">C++ </w:t>
+      </w:r>
+      <w:proofErr w:type="spellStart"/>
+      <w:r>
+        <w:rPr>
+          <w:color w:val="7030A0"/>
+        </w:rPr>
+        <w:t>WinAPI</w:t>
+      </w:r>
+      <w:proofErr w:type="spellEnd"/>
+      <w:r>
+        <w:rPr>
+          <w:color w:val="7030A0"/>
+        </w:rPr>
+        <w:t xml:space="preserve"> wrapper.</w:t>
       </w:r>
     </w:p>
     <w:p>
@@ -1722,29 +2334,45 @@
       <w:pPr>
         <w:ind w:left="2160" w:hanging="2160"/>
       </w:pPr>
+      <w:proofErr w:type="spellStart"/>
       <w:r>
         <w:rPr>
           <w:b/>
         </w:rPr>
         <w:t>MemoryMgr</w:t>
       </w:r>
-    </w:p>
-    <w:p>
-      <w:pPr>
-        <w:pStyle w:val="ListParagraph"/>
-        <w:numPr>
-          <w:ilvl w:val="0"/>
-          <w:numId w:val="1"/>
-        </w:numPr>
-        <w:rPr>
-          <w:color w:val="7030A0"/>
-        </w:rPr>
-      </w:pPr>
-      <w:r>
-        <w:rPr>
-          <w:color w:val="7030A0"/>
-        </w:rPr>
-        <w:t>Clean up memory reading/writing API to reduce use of template metaprogramming in public interface.</w:t>
+      <w:proofErr w:type="spellEnd"/>
+    </w:p>
+    <w:p>
+      <w:pPr>
+        <w:pStyle w:val="ListParagraph"/>
+        <w:numPr>
+          <w:ilvl w:val="0"/>
+          <w:numId w:val="1"/>
+        </w:numPr>
+        <w:rPr>
+          <w:color w:val="7030A0"/>
+        </w:rPr>
+      </w:pPr>
+      <w:r>
+        <w:rPr>
+          <w:color w:val="7030A0"/>
+        </w:rPr>
+        <w:t xml:space="preserve">Clean up memory reading/writing API to reduce use of template </w:t>
+      </w:r>
+      <w:proofErr w:type="spellStart"/>
+      <w:r>
+        <w:rPr>
+          <w:color w:val="7030A0"/>
+        </w:rPr>
+        <w:t>metaprogramming</w:t>
+      </w:r>
+      <w:proofErr w:type="spellEnd"/>
+      <w:r>
+        <w:rPr>
+          <w:color w:val="7030A0"/>
+        </w:rPr>
+        <w:t xml:space="preserve"> in public interface.</w:t>
       </w:r>
     </w:p>
     <w:p>
@@ -1780,7 +2408,21 @@
         <w:rPr>
           <w:color w:val="7030A0"/>
         </w:rPr>
-        <w:t>Improve genericity of parameter passing in remote function caller.</w:t>
+        <w:t xml:space="preserve">Improve </w:t>
+      </w:r>
+      <w:proofErr w:type="spellStart"/>
+      <w:r>
+        <w:rPr>
+          <w:color w:val="7030A0"/>
+        </w:rPr>
+        <w:t>genericity</w:t>
+      </w:r>
+      <w:proofErr w:type="spellEnd"/>
+      <w:r>
+        <w:rPr>
+          <w:color w:val="7030A0"/>
+        </w:rPr>
+        <w:t xml:space="preserve"> of parameter passing in remote function caller.</w:t>
       </w:r>
     </w:p>
     <w:p>
@@ -1816,7 +2458,35 @@
         <w:rPr>
           <w:color w:val="7030A0"/>
         </w:rPr>
-        <w:t>Improved type genericity via type decay to ensure templates function correctly in the face of const, volatile, references, etc. (Perfect forwarding?)</w:t>
+        <w:t xml:space="preserve">Improved type </w:t>
+      </w:r>
+      <w:proofErr w:type="spellStart"/>
+      <w:r>
+        <w:rPr>
+          <w:color w:val="7030A0"/>
+        </w:rPr>
+        <w:t>genericity</w:t>
+      </w:r>
+      <w:proofErr w:type="spellEnd"/>
+      <w:r>
+        <w:rPr>
+          <w:color w:val="7030A0"/>
+        </w:rPr>
+        <w:t xml:space="preserve"> via type decay to ensure templates function correctly in the face of </w:t>
+      </w:r>
+      <w:proofErr w:type="spellStart"/>
+      <w:r>
+        <w:rPr>
+          <w:color w:val="7030A0"/>
+        </w:rPr>
+        <w:t>const</w:t>
+      </w:r>
+      <w:proofErr w:type="spellEnd"/>
+      <w:r>
+        <w:rPr>
+          <w:color w:val="7030A0"/>
+        </w:rPr>
+        <w:t>, volatile, references, etc. (Perfect forwarding?)</w:t>
       </w:r>
     </w:p>
     <w:p>
@@ -1836,17 +2506,39 @@
         </w:rPr>
         <w:t xml:space="preserve">Fix type traits in Read/Write APIs to support </w:t>
       </w:r>
-      <w:r>
-        <w:rPr>
-          <w:color w:val="7030A0"/>
-        </w:rPr>
-        <w:t>std::vector</w:t>
-      </w:r>
-      <w:r>
-        <w:rPr>
-          <w:color w:val="7030A0"/>
-        </w:rPr>
-        <w:t>&lt; const T&gt; and other ‘mutations’ that are not currently handled.</w:t>
+      <w:proofErr w:type="spellStart"/>
+      <w:r>
+        <w:rPr>
+          <w:color w:val="7030A0"/>
+        </w:rPr>
+        <w:t>std</w:t>
+      </w:r>
+      <w:proofErr w:type="spellEnd"/>
+      <w:r>
+        <w:rPr>
+          <w:color w:val="7030A0"/>
+        </w:rPr>
+        <w:t>::vector</w:t>
+      </w:r>
+      <w:r>
+        <w:rPr>
+          <w:color w:val="7030A0"/>
+        </w:rPr>
+        <w:t xml:space="preserve">&lt; </w:t>
+      </w:r>
+      <w:proofErr w:type="spellStart"/>
+      <w:r>
+        <w:rPr>
+          <w:color w:val="7030A0"/>
+        </w:rPr>
+        <w:t>const</w:t>
+      </w:r>
+      <w:proofErr w:type="spellEnd"/>
+      <w:r>
+        <w:rPr>
+          <w:color w:val="7030A0"/>
+        </w:rPr>
+        <w:t xml:space="preserve"> T&gt; and other ‘mutations’ that are not currently handled.</w:t>
       </w:r>
     </w:p>
     <w:p>
@@ -1888,7 +2580,21 @@
         <w:rPr>
           <w:color w:val="7030A0"/>
         </w:rPr>
-        <w:t xml:space="preserve"> (EAX:EDX)</w:t>
+        <w:t xml:space="preserve"> (EAX</w:t>
+      </w:r>
+      <w:proofErr w:type="gramStart"/>
+      <w:r>
+        <w:rPr>
+          <w:color w:val="7030A0"/>
+        </w:rPr>
+        <w:t>:EDX</w:t>
+      </w:r>
+      <w:proofErr w:type="gramEnd"/>
+      <w:r>
+        <w:rPr>
+          <w:color w:val="7030A0"/>
+        </w:rPr>
+        <w:t>)</w:t>
       </w:r>
       <w:r>
         <w:rPr>
@@ -1951,7 +2657,21 @@
           <w:color w:val="7030A0"/>
         </w:rPr>
         <w:lastRenderedPageBreak/>
-        <w:t>Remote GetModuleHandle implementation with same path semantics etc.</w:t>
+        <w:t xml:space="preserve">Remote </w:t>
+      </w:r>
+      <w:proofErr w:type="spellStart"/>
+      <w:r>
+        <w:rPr>
+          <w:color w:val="7030A0"/>
+        </w:rPr>
+        <w:t>GetModuleHandle</w:t>
+      </w:r>
+      <w:proofErr w:type="spellEnd"/>
+      <w:r>
+        <w:rPr>
+          <w:color w:val="7030A0"/>
+        </w:rPr>
+        <w:t xml:space="preserve"> implementation with same path semantics etc.</w:t>
       </w:r>
       <w:r>
         <w:rPr>
@@ -2051,11 +2771,19 @@
           <w:color w:val="7030A0"/>
         </w:rPr>
       </w:pPr>
-      <w:r>
-        <w:rPr>
-          <w:color w:val="7030A0"/>
-        </w:rPr>
-        <w:t>Varargs/generic export calling.</w:t>
+      <w:proofErr w:type="spellStart"/>
+      <w:r>
+        <w:rPr>
+          <w:color w:val="7030A0"/>
+        </w:rPr>
+        <w:t>Varargs</w:t>
+      </w:r>
+      <w:proofErr w:type="spellEnd"/>
+      <w:r>
+        <w:rPr>
+          <w:color w:val="7030A0"/>
+        </w:rPr>
+        <w:t>/generic export calling.</w:t>
       </w:r>
     </w:p>
     <w:p>
@@ -2091,7 +2819,21 @@
         <w:rPr>
           <w:color w:val="7030A0"/>
         </w:rPr>
-        <w:t xml:space="preserve"> (LdrLoadDll)</w:t>
+        <w:t xml:space="preserve"> (</w:t>
+      </w:r>
+      <w:proofErr w:type="spellStart"/>
+      <w:r>
+        <w:rPr>
+          <w:color w:val="7030A0"/>
+        </w:rPr>
+        <w:t>LdrLoadDll</w:t>
+      </w:r>
+      <w:proofErr w:type="spellEnd"/>
+      <w:r>
+        <w:rPr>
+          <w:color w:val="7030A0"/>
+        </w:rPr>
+        <w:t>)</w:t>
       </w:r>
       <w:r>
         <w:rPr>
@@ -2115,7 +2857,21 @@
         <w:rPr>
           <w:color w:val="7030A0"/>
         </w:rPr>
-        <w:t>Add ‘FreeDll’ API.</w:t>
+        <w:t>Add ‘</w:t>
+      </w:r>
+      <w:proofErr w:type="spellStart"/>
+      <w:r>
+        <w:rPr>
+          <w:color w:val="7030A0"/>
+        </w:rPr>
+        <w:t>FreeDll</w:t>
+      </w:r>
+      <w:proofErr w:type="spellEnd"/>
+      <w:r>
+        <w:rPr>
+          <w:color w:val="7030A0"/>
+        </w:rPr>
+        <w:t>’ API.</w:t>
       </w:r>
     </w:p>
     <w:p>
@@ -2135,1195 +2891,1553 @@
         </w:rPr>
         <w:t>Improve command line quoting logic.</w:t>
       </w:r>
+    </w:p>
+    <w:p>
+      <w:pPr>
+        <w:pStyle w:val="ListParagraph"/>
+        <w:numPr>
+          <w:ilvl w:val="0"/>
+          <w:numId w:val="1"/>
+        </w:numPr>
+        <w:rPr>
+          <w:color w:val="7030A0"/>
+        </w:rPr>
+      </w:pPr>
+      <w:r>
+        <w:rPr>
+          <w:color w:val="7030A0"/>
+        </w:rPr>
+        <w:t>Get address of Kernel32</w:t>
+      </w:r>
+      <w:proofErr w:type="gramStart"/>
+      <w:r>
+        <w:rPr>
+          <w:color w:val="7030A0"/>
+        </w:rPr>
+        <w:t>!LoadLibrary</w:t>
+      </w:r>
+      <w:proofErr w:type="gramEnd"/>
+      <w:r>
+        <w:rPr>
+          <w:color w:val="7030A0"/>
+        </w:rPr>
+        <w:t xml:space="preserve"> ‘manually’ rather than using a local </w:t>
+      </w:r>
+      <w:proofErr w:type="spellStart"/>
+      <w:r>
+        <w:rPr>
+          <w:color w:val="7030A0"/>
+        </w:rPr>
+        <w:t>GetProcAddress</w:t>
+      </w:r>
+      <w:proofErr w:type="spellEnd"/>
+      <w:r>
+        <w:rPr>
+          <w:color w:val="7030A0"/>
+        </w:rPr>
+        <w:t xml:space="preserve"> and </w:t>
+      </w:r>
+      <w:r>
+        <w:rPr>
+          <w:color w:val="7030A0"/>
+        </w:rPr>
+        <w:t>pointer arithmetic.</w:t>
+      </w:r>
+    </w:p>
+    <w:p>
+      <w:pPr>
+        <w:pStyle w:val="ListParagraph"/>
+        <w:numPr>
+          <w:ilvl w:val="1"/>
+          <w:numId w:val="1"/>
+        </w:numPr>
+        <w:rPr>
+          <w:color w:val="7030A0"/>
+        </w:rPr>
+      </w:pPr>
+      <w:r>
+        <w:rPr>
+          <w:color w:val="7030A0"/>
+        </w:rPr>
+        <w:t xml:space="preserve">Whilst this works in all normal cases, it doesn’t work when the target has shims enabled which hook </w:t>
+      </w:r>
+      <w:proofErr w:type="spellStart"/>
+      <w:r>
+        <w:rPr>
+          <w:color w:val="7030A0"/>
+        </w:rPr>
+        <w:t>LoadLibrary</w:t>
+      </w:r>
+      <w:proofErr w:type="spellEnd"/>
+      <w:r>
+        <w:rPr>
+          <w:color w:val="7030A0"/>
+        </w:rPr>
+        <w:t>.</w:t>
+      </w:r>
+    </w:p>
+    <w:p>
+      <w:r>
+        <w:rPr>
+          <w:b/>
+        </w:rPr>
+        <w:t>Patcher</w:t>
+      </w:r>
+    </w:p>
+    <w:p>
+      <w:pPr>
+        <w:pStyle w:val="ListParagraph"/>
+        <w:numPr>
+          <w:ilvl w:val="0"/>
+          <w:numId w:val="1"/>
+        </w:numPr>
+        <w:rPr>
+          <w:color w:val="7030A0"/>
+        </w:rPr>
+      </w:pPr>
+      <w:r>
+        <w:rPr>
+          <w:color w:val="7030A0"/>
+        </w:rPr>
+        <w:t>VEH hooking (both INT3 and DR).</w:t>
+      </w:r>
+    </w:p>
+    <w:p>
+      <w:pPr>
+        <w:pStyle w:val="ListParagraph"/>
+        <w:numPr>
+          <w:ilvl w:val="0"/>
+          <w:numId w:val="1"/>
+        </w:numPr>
+        <w:rPr>
+          <w:color w:val="7030A0"/>
+        </w:rPr>
+      </w:pPr>
+      <w:r>
+        <w:rPr>
+          <w:color w:val="7030A0"/>
+        </w:rPr>
+        <w:t>Transactional hooking.</w:t>
+      </w:r>
+    </w:p>
+    <w:p>
+      <w:pPr>
+        <w:pStyle w:val="ListParagraph"/>
+        <w:numPr>
+          <w:ilvl w:val="0"/>
+          <w:numId w:val="1"/>
+        </w:numPr>
+        <w:rPr>
+          <w:color w:val="7030A0"/>
+        </w:rPr>
+      </w:pPr>
+      <w:r>
+        <w:rPr>
+          <w:color w:val="7030A0"/>
+        </w:rPr>
+        <w:t>Improved relative instruction rebuilding (including conditionals).</w:t>
+      </w:r>
+      <w:r>
+        <w:rPr>
+          <w:color w:val="7030A0"/>
+        </w:rPr>
+        <w:t xml:space="preserve"> </w:t>
+      </w:r>
+      <w:proofErr w:type="gramStart"/>
+      <w:r>
+        <w:rPr>
+          <w:color w:val="7030A0"/>
+        </w:rPr>
+        <w:t>x64</w:t>
+      </w:r>
+      <w:proofErr w:type="gramEnd"/>
+      <w:r>
+        <w:rPr>
+          <w:color w:val="7030A0"/>
+        </w:rPr>
+        <w:t xml:space="preserve"> has far more IP relative instructions than x86.</w:t>
+      </w:r>
+    </w:p>
+    <w:p>
+      <w:pPr>
+        <w:pStyle w:val="ListParagraph"/>
+        <w:numPr>
+          <w:ilvl w:val="0"/>
+          <w:numId w:val="1"/>
+        </w:numPr>
+        <w:rPr>
+          <w:color w:val="7030A0"/>
+        </w:rPr>
+      </w:pPr>
+      <w:r>
+        <w:rPr>
+          <w:color w:val="7030A0"/>
+        </w:rPr>
+        <w:t>Freeze target when hooking</w:t>
+      </w:r>
+      <w:r>
+        <w:rPr>
+          <w:color w:val="7030A0"/>
+        </w:rPr>
+        <w:t xml:space="preserve"> (except calling thread if applicable – e.g. in injected code)</w:t>
+      </w:r>
+      <w:r>
+        <w:rPr>
+          <w:color w:val="7030A0"/>
+        </w:rPr>
+        <w:t>.</w:t>
+      </w:r>
+    </w:p>
+    <w:p>
+      <w:pPr>
+        <w:pStyle w:val="ListParagraph"/>
+        <w:numPr>
+          <w:ilvl w:val="0"/>
+          <w:numId w:val="1"/>
+        </w:numPr>
+        <w:rPr>
+          <w:color w:val="7030A0"/>
+        </w:rPr>
+      </w:pPr>
+      <w:r>
+        <w:rPr>
+          <w:color w:val="7030A0"/>
+        </w:rPr>
+        <w:t>When hooking on x64 try to find a free memory block for the trampoline that is within RIP-relative range of the detour. Only if one cannot be acquired should we fall back to a system-provided address and an absolute jump.</w:t>
+      </w:r>
+    </w:p>
+    <w:p>
+      <w:pPr>
+        <w:pStyle w:val="ListParagraph"/>
+        <w:numPr>
+          <w:ilvl w:val="0"/>
+          <w:numId w:val="1"/>
+        </w:numPr>
+        <w:rPr>
+          <w:color w:val="FF0000"/>
+        </w:rPr>
+      </w:pPr>
+      <w:proofErr w:type="spellStart"/>
+      <w:r>
+        <w:rPr>
+          <w:color w:val="FF0000"/>
+        </w:rPr>
+        <w:t>Uncopyable</w:t>
+      </w:r>
+      <w:proofErr w:type="spellEnd"/>
+      <w:r>
+        <w:rPr>
+          <w:color w:val="FF0000"/>
+        </w:rPr>
+        <w:t>, so make moveable.</w:t>
+      </w:r>
+    </w:p>
+    <w:p>
+      <w:pPr>
+        <w:pStyle w:val="ListParagraph"/>
+        <w:numPr>
+          <w:ilvl w:val="0"/>
+          <w:numId w:val="1"/>
+        </w:numPr>
+        <w:rPr>
+          <w:color w:val="00B050"/>
+        </w:rPr>
+      </w:pPr>
+      <w:r>
+        <w:rPr>
+          <w:color w:val="00B050"/>
+        </w:rPr>
+        <w:t>VMT hooking.</w:t>
+      </w:r>
+    </w:p>
+    <w:p>
+      <w:pPr>
+        <w:pStyle w:val="ListParagraph"/>
+        <w:numPr>
+          <w:ilvl w:val="0"/>
+          <w:numId w:val="1"/>
+        </w:numPr>
+        <w:rPr>
+          <w:color w:val="00B050"/>
+        </w:rPr>
+      </w:pPr>
+      <w:r>
+        <w:rPr>
+          <w:color w:val="00B050"/>
+        </w:rPr>
+        <w:t>IAT/EAT hooking.</w:t>
+      </w:r>
+    </w:p>
+    <w:p>
+      <w:pPr>
+        <w:pStyle w:val="ListParagraph"/>
+        <w:numPr>
+          <w:ilvl w:val="0"/>
+          <w:numId w:val="1"/>
+        </w:numPr>
+        <w:rPr>
+          <w:color w:val="00B050"/>
+        </w:rPr>
+      </w:pPr>
+      <w:r>
+        <w:rPr>
+          <w:color w:val="00B050"/>
+        </w:rPr>
+        <w:t>Explicitly support hook chains (and write test).</w:t>
+      </w:r>
+    </w:p>
+    <w:p>
+      <w:pPr>
+        <w:pStyle w:val="ListParagraph"/>
+        <w:numPr>
+          <w:ilvl w:val="0"/>
+          <w:numId w:val="1"/>
+        </w:numPr>
+        <w:rPr>
+          <w:color w:val="7030A0"/>
+        </w:rPr>
+      </w:pPr>
+      <w:r>
+        <w:rPr>
+          <w:color w:val="7030A0"/>
+        </w:rPr>
+        <w:t>Use relative jumps where possible (detect delta at runtime).</w:t>
+      </w:r>
+    </w:p>
+    <w:p>
+      <w:pPr>
+        <w:pStyle w:val="ListParagraph"/>
+        <w:numPr>
+          <w:ilvl w:val="0"/>
+          <w:numId w:val="1"/>
+        </w:numPr>
+        <w:rPr>
+          <w:color w:val="00B050"/>
+        </w:rPr>
+      </w:pPr>
+      <w:r>
+        <w:rPr>
+          <w:color w:val="00B050"/>
+        </w:rPr>
+        <w:t>Detect cases where hooking may overflow past the end of a function, and fail. (Provide policy or flag to allow overriding this behaviour.) Examples may be instructions such as ‘</w:t>
+      </w:r>
+      <w:proofErr w:type="spellStart"/>
+      <w:r>
+        <w:rPr>
+          <w:color w:val="00B050"/>
+        </w:rPr>
+        <w:t>int</w:t>
+      </w:r>
+      <w:proofErr w:type="spellEnd"/>
+      <w:r>
+        <w:rPr>
+          <w:color w:val="00B050"/>
+        </w:rPr>
+        <w:t xml:space="preserve"> 3’, ‘ret’, ‘</w:t>
+      </w:r>
+      <w:proofErr w:type="spellStart"/>
+      <w:r>
+        <w:rPr>
+          <w:color w:val="00B050"/>
+        </w:rPr>
+        <w:t>jmp</w:t>
+      </w:r>
+      <w:proofErr w:type="spellEnd"/>
+      <w:r>
+        <w:rPr>
+          <w:color w:val="00B050"/>
+        </w:rPr>
+        <w:t>’, etc.</w:t>
+      </w:r>
+    </w:p>
+    <w:p>
+      <w:proofErr w:type="spellStart"/>
+      <w:r>
+        <w:rPr>
+          <w:b/>
+        </w:rPr>
+        <w:t>FindPattern</w:t>
+      </w:r>
+      <w:proofErr w:type="spellEnd"/>
+    </w:p>
+    <w:p>
+      <w:pPr>
+        <w:pStyle w:val="ListParagraph"/>
+        <w:numPr>
+          <w:ilvl w:val="0"/>
+          <w:numId w:val="1"/>
+        </w:numPr>
+        <w:rPr>
+          <w:color w:val="7030A0"/>
+        </w:rPr>
+      </w:pPr>
+      <w:r>
+        <w:rPr>
+          <w:color w:val="7030A0"/>
+        </w:rPr>
+        <w:t>Pattern generator.</w:t>
+      </w:r>
+    </w:p>
+    <w:p>
+      <w:pPr>
+        <w:pStyle w:val="ListParagraph"/>
+        <w:numPr>
+          <w:ilvl w:val="0"/>
+          <w:numId w:val="1"/>
+        </w:numPr>
+        <w:rPr>
+          <w:color w:val="7030A0"/>
+        </w:rPr>
+      </w:pPr>
+      <w:r>
+        <w:rPr>
+          <w:color w:val="7030A0"/>
+        </w:rPr>
+        <w:t xml:space="preserve">‘Start’ </w:t>
+      </w:r>
+      <w:proofErr w:type="gramStart"/>
+      <w:r>
+        <w:rPr>
+          <w:color w:val="7030A0"/>
+        </w:rPr>
+        <w:t>attribute</w:t>
+      </w:r>
+      <w:proofErr w:type="gramEnd"/>
+      <w:r>
+        <w:rPr>
+          <w:color w:val="7030A0"/>
+        </w:rPr>
+        <w:t xml:space="preserve"> support.</w:t>
+      </w:r>
+    </w:p>
+    <w:p>
+      <w:pPr>
+        <w:pStyle w:val="ListParagraph"/>
+        <w:numPr>
+          <w:ilvl w:val="0"/>
+          <w:numId w:val="1"/>
+        </w:numPr>
+        <w:rPr>
+          <w:color w:val="7030A0"/>
+        </w:rPr>
+      </w:pPr>
+      <w:r>
+        <w:rPr>
+          <w:color w:val="7030A0"/>
+        </w:rPr>
+        <w:t>Dump results to file.</w:t>
+      </w:r>
+    </w:p>
+    <w:p>
+      <w:pPr>
+        <w:pStyle w:val="ListParagraph"/>
+        <w:numPr>
+          <w:ilvl w:val="0"/>
+          <w:numId w:val="1"/>
+        </w:numPr>
+        <w:rPr>
+          <w:color w:val="FF0000"/>
+        </w:rPr>
+      </w:pPr>
+      <w:r>
+        <w:rPr>
+          <w:color w:val="FF0000"/>
+        </w:rPr>
+        <w:t>Custom file format for specifying patterns</w:t>
+      </w:r>
+      <w:r>
+        <w:rPr>
+          <w:color w:val="FF0000"/>
+        </w:rPr>
+        <w:t>.</w:t>
+      </w:r>
+    </w:p>
+    <w:p>
       <w:bookmarkStart w:id="0" w:name="_GoBack"/>
       <w:bookmarkEnd w:id="0"/>
-    </w:p>
-    <w:p>
-      <w:pPr>
-        <w:pStyle w:val="ListParagraph"/>
-        <w:numPr>
-          <w:ilvl w:val="0"/>
-          <w:numId w:val="1"/>
-        </w:numPr>
-        <w:rPr>
-          <w:color w:val="7030A0"/>
-        </w:rPr>
-      </w:pPr>
-      <w:r>
-        <w:rPr>
-          <w:color w:val="7030A0"/>
-        </w:rPr>
-        <w:t xml:space="preserve">Get address of Kernel32!LoadLibrary ‘manually’ rather than using a local GetProcAddress and </w:t>
-      </w:r>
-      <w:r>
-        <w:rPr>
-          <w:color w:val="7030A0"/>
-        </w:rPr>
-        <w:t>pointer arithmetic.</w:t>
-      </w:r>
-    </w:p>
-    <w:p>
-      <w:pPr>
-        <w:pStyle w:val="ListParagraph"/>
-        <w:numPr>
-          <w:ilvl w:val="1"/>
-          <w:numId w:val="1"/>
-        </w:numPr>
-        <w:rPr>
-          <w:color w:val="7030A0"/>
-        </w:rPr>
-      </w:pPr>
-      <w:r>
-        <w:rPr>
-          <w:color w:val="7030A0"/>
-        </w:rPr>
-        <w:t>Whilst this works in all normal cases, it doesn’t work when the target has shims enabled which hook LoadLibrary.</w:t>
-      </w:r>
-    </w:p>
-    <w:p>
+      <w:proofErr w:type="spellStart"/>
       <w:r>
         <w:rPr>
           <w:b/>
         </w:rPr>
-        <w:t>Patcher</w:t>
-      </w:r>
-    </w:p>
-    <w:p>
-      <w:pPr>
-        <w:pStyle w:val="ListParagraph"/>
-        <w:numPr>
-          <w:ilvl w:val="0"/>
-          <w:numId w:val="1"/>
-        </w:numPr>
-        <w:rPr>
-          <w:color w:val="7030A0"/>
-        </w:rPr>
-      </w:pPr>
-      <w:r>
-        <w:rPr>
-          <w:color w:val="7030A0"/>
-        </w:rPr>
-        <w:t>VEH hooking (both INT3 and DR).</w:t>
-      </w:r>
-    </w:p>
-    <w:p>
-      <w:pPr>
-        <w:pStyle w:val="ListParagraph"/>
-        <w:numPr>
-          <w:ilvl w:val="0"/>
-          <w:numId w:val="1"/>
-        </w:numPr>
-        <w:rPr>
-          <w:color w:val="7030A0"/>
-        </w:rPr>
-      </w:pPr>
-      <w:r>
-        <w:rPr>
-          <w:color w:val="7030A0"/>
-        </w:rPr>
-        <w:t>Transactional hooking.</w:t>
-      </w:r>
-    </w:p>
-    <w:p>
-      <w:pPr>
-        <w:pStyle w:val="ListParagraph"/>
-        <w:numPr>
-          <w:ilvl w:val="0"/>
-          <w:numId w:val="1"/>
-        </w:numPr>
-        <w:rPr>
-          <w:color w:val="7030A0"/>
-        </w:rPr>
-      </w:pPr>
-      <w:r>
-        <w:rPr>
-          <w:color w:val="7030A0"/>
-        </w:rPr>
-        <w:t>Improved relative instruction rebuilding (including conditionals).</w:t>
-      </w:r>
-      <w:r>
-        <w:rPr>
-          <w:color w:val="7030A0"/>
-        </w:rPr>
-        <w:t xml:space="preserve"> x64 has far more IP relative instructions than x86.</w:t>
-      </w:r>
-    </w:p>
-    <w:p>
-      <w:pPr>
-        <w:pStyle w:val="ListParagraph"/>
-        <w:numPr>
-          <w:ilvl w:val="0"/>
-          <w:numId w:val="1"/>
-        </w:numPr>
-        <w:rPr>
-          <w:color w:val="7030A0"/>
-        </w:rPr>
-      </w:pPr>
-      <w:r>
-        <w:rPr>
-          <w:color w:val="7030A0"/>
-        </w:rPr>
-        <w:t>Freeze target when hooking</w:t>
-      </w:r>
-      <w:r>
-        <w:rPr>
-          <w:color w:val="7030A0"/>
-        </w:rPr>
-        <w:t xml:space="preserve"> (except calling thread if applicable – e.g. in injected code)</w:t>
-      </w:r>
-      <w:r>
-        <w:rPr>
-          <w:color w:val="7030A0"/>
+        <w:t>PeLib</w:t>
+      </w:r>
+      <w:proofErr w:type="spellEnd"/>
+    </w:p>
+    <w:p>
+      <w:pPr>
+        <w:pStyle w:val="ListParagraph"/>
+        <w:numPr>
+          <w:ilvl w:val="0"/>
+          <w:numId w:val="1"/>
+        </w:numPr>
+        <w:rPr>
+          <w:color w:val="00B050"/>
+        </w:rPr>
+      </w:pPr>
+      <w:r>
+        <w:rPr>
+          <w:color w:val="00B050"/>
+        </w:rPr>
+        <w:t>S</w:t>
+      </w:r>
+      <w:r>
+        <w:rPr>
+          <w:color w:val="00B050"/>
+        </w:rPr>
+        <w:t>upport for</w:t>
+      </w:r>
+      <w:r>
+        <w:rPr>
+          <w:color w:val="00B050"/>
+        </w:rPr>
+        <w:t xml:space="preserve"> working on x86 PE files from x64 and vice versa.</w:t>
+      </w:r>
+    </w:p>
+    <w:p>
+      <w:pPr>
+        <w:pStyle w:val="ListParagraph"/>
+        <w:numPr>
+          <w:ilvl w:val="0"/>
+          <w:numId w:val="1"/>
+        </w:numPr>
+        <w:rPr>
+          <w:color w:val="7030A0"/>
+        </w:rPr>
+      </w:pPr>
+      <w:r>
+        <w:rPr>
+          <w:color w:val="7030A0"/>
+        </w:rPr>
+        <w:t>Finish implementing matching ‘setters’ for existing ‘getters’.</w:t>
+      </w:r>
+    </w:p>
+    <w:p>
+      <w:pPr>
+        <w:pStyle w:val="ListParagraph"/>
+        <w:numPr>
+          <w:ilvl w:val="0"/>
+          <w:numId w:val="1"/>
+        </w:numPr>
+        <w:rPr>
+          <w:color w:val="7030A0"/>
+        </w:rPr>
+      </w:pPr>
+      <w:r>
+        <w:rPr>
+          <w:color w:val="7030A0"/>
+        </w:rPr>
+        <w:lastRenderedPageBreak/>
+        <w:t xml:space="preserve">Investigate use of virtual functions for file </w:t>
+      </w:r>
+      <w:proofErr w:type="spellStart"/>
+      <w:r>
+        <w:rPr>
+          <w:color w:val="7030A0"/>
+        </w:rPr>
+        <w:t>vs</w:t>
+      </w:r>
+      <w:proofErr w:type="spellEnd"/>
+      <w:r>
+        <w:rPr>
+          <w:color w:val="7030A0"/>
+        </w:rPr>
+        <w:t xml:space="preserve"> memory</w:t>
+      </w:r>
+      <w:r>
+        <w:rPr>
+          <w:color w:val="7030A0"/>
+        </w:rPr>
+        <w:t xml:space="preserve"> access</w:t>
+      </w:r>
+      <w:r>
+        <w:rPr>
+          <w:color w:val="7030A0"/>
+        </w:rPr>
+        <w:t xml:space="preserve"> (</w:t>
+      </w:r>
+      <w:proofErr w:type="spellStart"/>
+      <w:r>
+        <w:rPr>
+          <w:color w:val="7030A0"/>
+        </w:rPr>
+        <w:t>RvaToVa</w:t>
+      </w:r>
+      <w:proofErr w:type="spellEnd"/>
+      <w:r>
+        <w:rPr>
+          <w:color w:val="7030A0"/>
+        </w:rPr>
+        <w:t>)</w:t>
+      </w:r>
+      <w:r>
+        <w:rPr>
+          <w:color w:val="7030A0"/>
+        </w:rPr>
+        <w:t xml:space="preserve">. </w:t>
+      </w:r>
+    </w:p>
+    <w:p>
+      <w:pPr>
+        <w:pStyle w:val="ListParagraph"/>
+        <w:numPr>
+          <w:ilvl w:val="0"/>
+          <w:numId w:val="1"/>
+        </w:numPr>
+        <w:rPr>
+          <w:color w:val="7030A0"/>
+        </w:rPr>
+      </w:pPr>
+      <w:r>
+        <w:rPr>
+          <w:color w:val="7030A0"/>
+        </w:rPr>
+        <w:t>Extra sanity checking in all components.</w:t>
+      </w:r>
+    </w:p>
+    <w:p>
+      <w:pPr>
+        <w:pStyle w:val="ListParagraph"/>
+        <w:numPr>
+          <w:ilvl w:val="1"/>
+          <w:numId w:val="1"/>
+        </w:numPr>
+        <w:rPr>
+          <w:color w:val="7030A0"/>
+        </w:rPr>
+      </w:pPr>
+      <w:r>
+        <w:rPr>
+          <w:color w:val="7030A0"/>
+        </w:rPr>
+        <w:t xml:space="preserve">E.g. </w:t>
+      </w:r>
+      <w:r>
+        <w:rPr>
+          <w:color w:val="7030A0"/>
+        </w:rPr>
+        <w:t xml:space="preserve">Check </w:t>
+      </w:r>
+      <w:proofErr w:type="spellStart"/>
+      <w:r>
+        <w:rPr>
+          <w:color w:val="7030A0"/>
+        </w:rPr>
+        <w:t>NumberOfRvaAndSizes</w:t>
+      </w:r>
+      <w:proofErr w:type="spellEnd"/>
+      <w:r>
+        <w:rPr>
+          <w:color w:val="7030A0"/>
+        </w:rPr>
+        <w:t xml:space="preserve"> in </w:t>
+      </w:r>
+      <w:proofErr w:type="spellStart"/>
+      <w:r>
+        <w:rPr>
+          <w:color w:val="7030A0"/>
+        </w:rPr>
+        <w:t>NtHeaders</w:t>
+      </w:r>
+      <w:proofErr w:type="spellEnd"/>
+      <w:r>
+        <w:rPr>
+          <w:color w:val="7030A0"/>
+        </w:rPr>
+        <w:t xml:space="preserve"> before attempting to retrieve a data dir.</w:t>
+      </w:r>
+    </w:p>
+    <w:p>
+      <w:pPr>
+        <w:pStyle w:val="ListParagraph"/>
+        <w:numPr>
+          <w:ilvl w:val="0"/>
+          <w:numId w:val="1"/>
+        </w:numPr>
+        <w:rPr>
+          <w:color w:val="7030A0"/>
+        </w:rPr>
+      </w:pPr>
+      <w:r>
+        <w:rPr>
+          <w:color w:val="7030A0"/>
+        </w:rPr>
+        <w:t xml:space="preserve">Cache base pointers </w:t>
+      </w:r>
+      <w:proofErr w:type="spellStart"/>
+      <w:r>
+        <w:rPr>
+          <w:color w:val="7030A0"/>
+        </w:rPr>
+        <w:t>etc</w:t>
+      </w:r>
+      <w:proofErr w:type="spellEnd"/>
+      <w:r>
+        <w:rPr>
+          <w:color w:val="7030A0"/>
+        </w:rPr>
+        <w:t xml:space="preserve"> rather than retrieving it manually in every getter/setter. Slightly less ‘robust’, but due to the typically ‘read-only’ nature of the data this is the expected behaviour in all known cases anyway.</w:t>
+      </w:r>
+    </w:p>
+    <w:p>
+      <w:pPr>
+        <w:pStyle w:val="ListParagraph"/>
+        <w:numPr>
+          <w:ilvl w:val="0"/>
+          <w:numId w:val="1"/>
+        </w:numPr>
+        <w:rPr>
+          <w:color w:val="7030A0"/>
+        </w:rPr>
+      </w:pPr>
+      <w:r>
+        <w:rPr>
+          <w:color w:val="7030A0"/>
+        </w:rPr>
+        <w:t>Consistent</w:t>
+      </w:r>
+      <w:r>
+        <w:rPr>
+          <w:color w:val="7030A0"/>
+        </w:rPr>
+        <w:t xml:space="preserve"> API for </w:t>
+      </w:r>
+      <w:proofErr w:type="spellStart"/>
+      <w:r>
+        <w:rPr>
+          <w:color w:val="7030A0"/>
+        </w:rPr>
+        <w:t>GetBase</w:t>
+      </w:r>
+      <w:proofErr w:type="spellEnd"/>
+      <w:r>
+        <w:rPr>
+          <w:color w:val="7030A0"/>
+        </w:rPr>
+        <w:t xml:space="preserve">. (e.g. PVOID </w:t>
+      </w:r>
+      <w:proofErr w:type="spellStart"/>
+      <w:r>
+        <w:rPr>
+          <w:color w:val="7030A0"/>
+        </w:rPr>
+        <w:t>vs</w:t>
+      </w:r>
+      <w:proofErr w:type="spellEnd"/>
+      <w:r>
+        <w:rPr>
+          <w:color w:val="7030A0"/>
+        </w:rPr>
+        <w:t xml:space="preserve"> PBYTE </w:t>
+      </w:r>
+      <w:proofErr w:type="spellStart"/>
+      <w:r>
+        <w:rPr>
+          <w:color w:val="7030A0"/>
+        </w:rPr>
+        <w:t>vs</w:t>
+      </w:r>
+      <w:proofErr w:type="spellEnd"/>
+      <w:r>
+        <w:rPr>
+          <w:color w:val="7030A0"/>
+        </w:rPr>
+        <w:t xml:space="preserve"> T*)</w:t>
+      </w:r>
+    </w:p>
+    <w:p>
+      <w:pPr>
+        <w:pStyle w:val="ListParagraph"/>
+        <w:numPr>
+          <w:ilvl w:val="0"/>
+          <w:numId w:val="1"/>
+        </w:numPr>
+        <w:rPr>
+          <w:color w:val="00B050"/>
+        </w:rPr>
+      </w:pPr>
+      <w:r>
+        <w:rPr>
+          <w:color w:val="00B050"/>
+        </w:rPr>
+        <w:t>Support more of the PE file format.</w:t>
+      </w:r>
+    </w:p>
+    <w:p>
+      <w:pPr>
+        <w:pStyle w:val="ListParagraph"/>
+        <w:numPr>
+          <w:ilvl w:val="1"/>
+          <w:numId w:val="1"/>
+        </w:numPr>
+        <w:rPr>
+          <w:color w:val="7030A0"/>
+        </w:rPr>
+      </w:pPr>
+      <w:r>
+        <w:rPr>
+          <w:color w:val="7030A0"/>
+        </w:rPr>
+        <w:t>Overlay data.</w:t>
+      </w:r>
+    </w:p>
+    <w:p>
+      <w:pPr>
+        <w:pStyle w:val="ListParagraph"/>
+        <w:numPr>
+          <w:ilvl w:val="1"/>
+          <w:numId w:val="1"/>
+        </w:numPr>
+        <w:rPr>
+          <w:color w:val="7030A0"/>
+        </w:rPr>
+      </w:pPr>
+      <w:r>
+        <w:rPr>
+          <w:color w:val="7030A0"/>
+        </w:rPr>
+        <w:t>Resource directory.</w:t>
+      </w:r>
+    </w:p>
+    <w:p>
+      <w:pPr>
+        <w:pStyle w:val="ListParagraph"/>
+        <w:numPr>
+          <w:ilvl w:val="1"/>
+          <w:numId w:val="1"/>
+        </w:numPr>
+        <w:rPr>
+          <w:color w:val="7030A0"/>
+        </w:rPr>
+      </w:pPr>
+      <w:r>
+        <w:rPr>
+          <w:color w:val="7030A0"/>
+        </w:rPr>
+        <w:t>Exception directory.</w:t>
+      </w:r>
+    </w:p>
+    <w:p>
+      <w:pPr>
+        <w:pStyle w:val="ListParagraph"/>
+        <w:numPr>
+          <w:ilvl w:val="1"/>
+          <w:numId w:val="1"/>
+        </w:numPr>
+        <w:rPr>
+          <w:color w:val="7030A0"/>
+        </w:rPr>
+      </w:pPr>
+      <w:r>
+        <w:rPr>
+          <w:color w:val="7030A0"/>
+        </w:rPr>
+        <w:t>Relocation directory.</w:t>
+      </w:r>
+    </w:p>
+    <w:p>
+      <w:pPr>
+        <w:pStyle w:val="ListParagraph"/>
+        <w:numPr>
+          <w:ilvl w:val="1"/>
+          <w:numId w:val="1"/>
+        </w:numPr>
+        <w:rPr>
+          <w:color w:val="00B050"/>
+        </w:rPr>
+      </w:pPr>
+      <w:r>
+        <w:rPr>
+          <w:color w:val="00B050"/>
+        </w:rPr>
+        <w:t>Security directory.</w:t>
+      </w:r>
+    </w:p>
+    <w:p>
+      <w:pPr>
+        <w:pStyle w:val="ListParagraph"/>
+        <w:numPr>
+          <w:ilvl w:val="1"/>
+          <w:numId w:val="1"/>
+        </w:numPr>
+        <w:rPr>
+          <w:color w:val="00B050"/>
+        </w:rPr>
+      </w:pPr>
+      <w:r>
+        <w:rPr>
+          <w:color w:val="00B050"/>
+        </w:rPr>
+        <w:t>Debug directory.</w:t>
+      </w:r>
+    </w:p>
+    <w:p>
+      <w:pPr>
+        <w:pStyle w:val="ListParagraph"/>
+        <w:numPr>
+          <w:ilvl w:val="1"/>
+          <w:numId w:val="1"/>
+        </w:numPr>
+        <w:rPr>
+          <w:color w:val="7030A0"/>
+        </w:rPr>
+      </w:pPr>
+      <w:r>
+        <w:rPr>
+          <w:color w:val="7030A0"/>
+        </w:rPr>
+        <w:t xml:space="preserve">Load </w:t>
+      </w:r>
+      <w:proofErr w:type="spellStart"/>
+      <w:r>
+        <w:rPr>
+          <w:color w:val="7030A0"/>
+        </w:rPr>
+        <w:t>config</w:t>
+      </w:r>
+      <w:proofErr w:type="spellEnd"/>
+      <w:r>
+        <w:rPr>
+          <w:color w:val="7030A0"/>
+        </w:rPr>
+        <w:t xml:space="preserve"> directory.</w:t>
+      </w:r>
+    </w:p>
+    <w:p>
+      <w:pPr>
+        <w:pStyle w:val="ListParagraph"/>
+        <w:numPr>
+          <w:ilvl w:val="1"/>
+          <w:numId w:val="1"/>
+        </w:numPr>
+        <w:rPr>
+          <w:color w:val="00B050"/>
+        </w:rPr>
+      </w:pPr>
+      <w:r>
+        <w:rPr>
+          <w:color w:val="00B050"/>
+        </w:rPr>
+        <w:t>Delay import directory.</w:t>
+      </w:r>
+    </w:p>
+    <w:p>
+      <w:pPr>
+        <w:pStyle w:val="ListParagraph"/>
+        <w:numPr>
+          <w:ilvl w:val="1"/>
+          <w:numId w:val="1"/>
+        </w:numPr>
+        <w:rPr>
+          <w:color w:val="00B050"/>
+        </w:rPr>
+      </w:pPr>
+      <w:r>
+        <w:rPr>
+          <w:color w:val="00B050"/>
+        </w:rPr>
+        <w:t>Bound import directory.</w:t>
+      </w:r>
+    </w:p>
+    <w:p>
+      <w:pPr>
+        <w:pStyle w:val="ListParagraph"/>
+        <w:numPr>
+          <w:ilvl w:val="1"/>
+          <w:numId w:val="1"/>
+        </w:numPr>
+        <w:rPr>
+          <w:color w:val="00B050"/>
+        </w:rPr>
+      </w:pPr>
+      <w:r>
+        <w:rPr>
+          <w:color w:val="00B050"/>
+        </w:rPr>
+        <w:t>IAT (as opposed to Import) directory.</w:t>
+      </w:r>
+    </w:p>
+    <w:p>
+      <w:pPr>
+        <w:pStyle w:val="ListParagraph"/>
+        <w:numPr>
+          <w:ilvl w:val="1"/>
+          <w:numId w:val="1"/>
+        </w:numPr>
+        <w:rPr>
+          <w:color w:val="00B050"/>
+        </w:rPr>
+      </w:pPr>
+      <w:r>
+        <w:rPr>
+          <w:color w:val="00B050"/>
+        </w:rPr>
+        <w:t>CLR runtime directory support.</w:t>
+      </w:r>
+    </w:p>
+    <w:p>
+      <w:pPr>
+        <w:pStyle w:val="ListParagraph"/>
+        <w:numPr>
+          <w:ilvl w:val="0"/>
+          <w:numId w:val="1"/>
+        </w:numPr>
+        <w:rPr>
+          <w:color w:val="7030A0"/>
+        </w:rPr>
+      </w:pPr>
+      <w:r>
+        <w:rPr>
+          <w:color w:val="7030A0"/>
+        </w:rPr>
+        <w:t>Full support for writing back to PE file, including automatically performing adjustments where required to fit in new data or remove unnecessary space.</w:t>
+      </w:r>
+    </w:p>
+    <w:p>
+      <w:pPr>
+        <w:pStyle w:val="ListParagraph"/>
+        <w:numPr>
+          <w:ilvl w:val="0"/>
+          <w:numId w:val="1"/>
+        </w:numPr>
+        <w:rPr>
+          <w:color w:val="7030A0"/>
+        </w:rPr>
+      </w:pPr>
+      <w:r>
+        <w:rPr>
+          <w:color w:val="7030A0"/>
+        </w:rPr>
+        <w:t>Improve export forwarding code to detect and handle forward-by-</w:t>
+      </w:r>
+      <w:r>
+        <w:rPr>
+          <w:color w:val="7030A0"/>
+        </w:rPr>
+        <w:t>ordinal</w:t>
+      </w:r>
+      <w:r>
+        <w:rPr>
+          <w:color w:val="7030A0"/>
+        </w:rPr>
+        <w:t xml:space="preserve"> explicitly rather than forcing the user to detect it and do string manipulation and conversion. </w:t>
+      </w:r>
+    </w:p>
+    <w:p>
+      <w:pPr>
+        <w:pStyle w:val="ListParagraph"/>
+        <w:numPr>
+          <w:ilvl w:val="0"/>
+          <w:numId w:val="1"/>
+        </w:numPr>
+        <w:rPr>
+          <w:color w:val="7030A0"/>
+        </w:rPr>
+      </w:pPr>
+      <w:r>
+        <w:rPr>
+          <w:color w:val="7030A0"/>
+        </w:rPr>
+        <w:t xml:space="preserve">Helper functions such as </w:t>
+      </w:r>
+      <w:proofErr w:type="spellStart"/>
+      <w:r>
+        <w:rPr>
+          <w:color w:val="7030A0"/>
+        </w:rPr>
+        <w:t>FindExport</w:t>
+      </w:r>
+      <w:proofErr w:type="spellEnd"/>
+      <w:r>
+        <w:rPr>
+          <w:color w:val="7030A0"/>
+        </w:rPr>
+        <w:t xml:space="preserve">, </w:t>
+      </w:r>
+      <w:proofErr w:type="spellStart"/>
+      <w:r>
+        <w:rPr>
+          <w:color w:val="7030A0"/>
+        </w:rPr>
+        <w:t>FindImport</w:t>
+      </w:r>
+      <w:proofErr w:type="spellEnd"/>
+      <w:r>
+        <w:rPr>
+          <w:color w:val="7030A0"/>
+        </w:rPr>
+        <w:t xml:space="preserve">, </w:t>
+      </w:r>
+      <w:proofErr w:type="spellStart"/>
+      <w:r>
+        <w:rPr>
+          <w:color w:val="7030A0"/>
+        </w:rPr>
+        <w:t>HasDataDir</w:t>
+      </w:r>
+      <w:proofErr w:type="spellEnd"/>
+      <w:r>
+        <w:rPr>
+          <w:color w:val="7030A0"/>
+        </w:rPr>
+        <w:t xml:space="preserve">, </w:t>
+      </w:r>
+      <w:proofErr w:type="spellStart"/>
+      <w:r>
+        <w:rPr>
+          <w:color w:val="7030A0"/>
+        </w:rPr>
+        <w:t>GetArchitecture</w:t>
+      </w:r>
+      <w:proofErr w:type="spellEnd"/>
+      <w:r>
+        <w:rPr>
+          <w:color w:val="7030A0"/>
+        </w:rPr>
+        <w:t>,</w:t>
+      </w:r>
+      <w:r>
+        <w:rPr>
+          <w:color w:val="7030A0"/>
+        </w:rPr>
+        <w:t xml:space="preserve"> </w:t>
+      </w:r>
+      <w:proofErr w:type="spellStart"/>
+      <w:r>
+        <w:rPr>
+          <w:color w:val="7030A0"/>
+        </w:rPr>
+        <w:t>IsDotNet</w:t>
+      </w:r>
+      <w:proofErr w:type="spellEnd"/>
+      <w:r>
+        <w:rPr>
+          <w:color w:val="7030A0"/>
+        </w:rPr>
+        <w:t>,</w:t>
+      </w:r>
+      <w:r>
+        <w:rPr>
+          <w:color w:val="7030A0"/>
+        </w:rPr>
+        <w:t xml:space="preserve"> </w:t>
+      </w:r>
+      <w:proofErr w:type="spellStart"/>
+      <w:r>
+        <w:rPr>
+          <w:color w:val="7030A0"/>
+        </w:rPr>
+        <w:t>GetPDB</w:t>
+      </w:r>
+      <w:proofErr w:type="spellEnd"/>
+      <w:r>
+        <w:rPr>
+          <w:color w:val="7030A0"/>
+        </w:rPr>
+        <w:t>,</w:t>
+      </w:r>
+      <w:r>
+        <w:rPr>
+          <w:color w:val="7030A0"/>
+        </w:rPr>
+        <w:t xml:space="preserve"> etc.</w:t>
+      </w:r>
+    </w:p>
+    <w:p>
+      <w:r>
+        <w:rPr>
+          <w:b/>
+        </w:rPr>
+        <w:t>Disassembler</w:t>
+      </w:r>
+    </w:p>
+    <w:p>
+      <w:pPr>
+        <w:pStyle w:val="ListParagraph"/>
+        <w:numPr>
+          <w:ilvl w:val="0"/>
+          <w:numId w:val="1"/>
+        </w:numPr>
+        <w:rPr>
+          <w:color w:val="00B050"/>
+        </w:rPr>
+      </w:pPr>
+      <w:r>
+        <w:rPr>
+          <w:color w:val="00B050"/>
+        </w:rPr>
+        <w:t>Decode calls/jumps to function names if possible.</w:t>
+      </w:r>
+    </w:p>
+    <w:p>
+      <w:pPr>
+        <w:pStyle w:val="ListParagraph"/>
+        <w:numPr>
+          <w:ilvl w:val="0"/>
+          <w:numId w:val="1"/>
+        </w:numPr>
+        <w:rPr>
+          <w:color w:val="00B050"/>
+        </w:rPr>
+      </w:pPr>
+      <w:r>
+        <w:rPr>
+          <w:color w:val="00B050"/>
+        </w:rPr>
+        <w:t>NOP/</w:t>
+      </w:r>
+      <w:proofErr w:type="spellStart"/>
+      <w:r>
+        <w:rPr>
+          <w:color w:val="00B050"/>
+        </w:rPr>
+        <w:t>UnNOP</w:t>
+      </w:r>
+      <w:proofErr w:type="spellEnd"/>
+      <w:r>
+        <w:rPr>
+          <w:color w:val="00B050"/>
+        </w:rPr>
+        <w:t xml:space="preserve"> support.</w:t>
+      </w:r>
+    </w:p>
+    <w:p>
+      <w:pPr>
+        <w:pStyle w:val="ListParagraph"/>
+        <w:numPr>
+          <w:ilvl w:val="0"/>
+          <w:numId w:val="1"/>
+        </w:numPr>
+        <w:rPr>
+          <w:color w:val="00B050"/>
+        </w:rPr>
+      </w:pPr>
+      <w:r>
+        <w:rPr>
+          <w:color w:val="00B050"/>
+        </w:rPr>
+        <w:t>ASM searching API with ‘wildcards’. (</w:t>
+      </w:r>
+      <w:proofErr w:type="spellStart"/>
+      <w:r>
+        <w:rPr>
+          <w:color w:val="00B050"/>
+        </w:rPr>
+        <w:t>MetaASM</w:t>
+      </w:r>
+      <w:proofErr w:type="spellEnd"/>
+      <w:r>
+        <w:rPr>
+          <w:color w:val="00B050"/>
+        </w:rPr>
+        <w:t>?)</w:t>
+      </w:r>
+    </w:p>
+    <w:p>
+      <w:pPr>
+        <w:pStyle w:val="ListParagraph"/>
+        <w:numPr>
+          <w:ilvl w:val="0"/>
+          <w:numId w:val="1"/>
+        </w:numPr>
+        <w:rPr>
+          <w:color w:val="00B050"/>
+        </w:rPr>
+      </w:pPr>
+      <w:r>
+        <w:rPr>
+          <w:color w:val="00B050"/>
+        </w:rPr>
+        <w:t>String based assembler with x64 support.</w:t>
+      </w:r>
+    </w:p>
+    <w:p>
+      <w:pPr>
+        <w:pStyle w:val="ListParagraph"/>
+        <w:numPr>
+          <w:ilvl w:val="0"/>
+          <w:numId w:val="1"/>
+        </w:numPr>
+        <w:rPr>
+          <w:color w:val="00B050"/>
+        </w:rPr>
+      </w:pPr>
+      <w:r>
+        <w:rPr>
+          <w:color w:val="00B050"/>
+        </w:rPr>
+        <w:t>Disassemble function API.</w:t>
+      </w:r>
+    </w:p>
+    <w:p>
+      <w:r>
+        <w:rPr>
+          <w:b/>
+        </w:rPr>
+        <w:t>Scanner</w:t>
+      </w:r>
+    </w:p>
+    <w:p>
+      <w:pPr>
+        <w:pStyle w:val="ListParagraph"/>
+        <w:numPr>
+          <w:ilvl w:val="0"/>
+          <w:numId w:val="1"/>
+        </w:numPr>
+        <w:rPr>
+          <w:color w:val="7030A0"/>
+        </w:rPr>
+      </w:pPr>
+      <w:r>
+        <w:rPr>
+          <w:color w:val="7030A0"/>
+        </w:rPr>
+        <w:t>Rewrite to be more reliable and robust.</w:t>
+      </w:r>
+    </w:p>
+    <w:p>
+      <w:pPr>
+        <w:pStyle w:val="ListParagraph"/>
+        <w:numPr>
+          <w:ilvl w:val="0"/>
+          <w:numId w:val="1"/>
+        </w:numPr>
+        <w:rPr>
+          <w:color w:val="7030A0"/>
+        </w:rPr>
+      </w:pPr>
+      <w:r>
+        <w:rPr>
+          <w:color w:val="7030A0"/>
+        </w:rPr>
+        <w:t>Refactor to reduce code duplication.</w:t>
+      </w:r>
+    </w:p>
+    <w:p>
+      <w:pPr>
+        <w:pStyle w:val="ListParagraph"/>
+        <w:numPr>
+          <w:ilvl w:val="0"/>
+          <w:numId w:val="1"/>
+        </w:numPr>
+        <w:rPr>
+          <w:color w:val="7030A0"/>
+        </w:rPr>
+      </w:pPr>
+      <w:r>
+        <w:rPr>
+          <w:color w:val="7030A0"/>
+        </w:rPr>
+        <w:t>Use a file view with a small memory cache rather than consuming large amounts of RAM.</w:t>
+      </w:r>
+    </w:p>
+    <w:p>
+      <w:pPr>
+        <w:pStyle w:val="ListParagraph"/>
+        <w:numPr>
+          <w:ilvl w:val="0"/>
+          <w:numId w:val="1"/>
+        </w:numPr>
+        <w:rPr>
+          <w:color w:val="7030A0"/>
+        </w:rPr>
+      </w:pPr>
+      <w:r>
+        <w:rPr>
+          <w:color w:val="7030A0"/>
+        </w:rPr>
+        <w:t>Multi-threaded scanning options.</w:t>
+      </w:r>
+    </w:p>
+    <w:p>
+      <w:pPr>
+        <w:pStyle w:val="ListParagraph"/>
+        <w:numPr>
+          <w:ilvl w:val="0"/>
+          <w:numId w:val="1"/>
+        </w:numPr>
+        <w:rPr>
+          <w:color w:val="00B050"/>
+        </w:rPr>
+      </w:pPr>
+      <w:r>
+        <w:rPr>
+          <w:color w:val="00B050"/>
+        </w:rPr>
+        <w:t>Wildcard support for vector/string scanning.</w:t>
+      </w:r>
+    </w:p>
+    <w:p>
+      <w:pPr>
+        <w:pStyle w:val="ListParagraph"/>
+        <w:numPr>
+          <w:ilvl w:val="0"/>
+          <w:numId w:val="1"/>
+        </w:numPr>
+        <w:rPr>
+          <w:color w:val="00B050"/>
+        </w:rPr>
+      </w:pPr>
+      <w:r>
+        <w:rPr>
+          <w:color w:val="00B050"/>
+        </w:rPr>
+        <w:t>Regex support for string scanning.</w:t>
+      </w:r>
+    </w:p>
+    <w:p>
+      <w:pPr>
+        <w:pStyle w:val="ListParagraph"/>
+        <w:numPr>
+          <w:ilvl w:val="0"/>
+          <w:numId w:val="1"/>
+        </w:numPr>
+        <w:rPr>
+          <w:color w:val="7030A0"/>
+        </w:rPr>
+      </w:pPr>
+      <w:r>
+        <w:rPr>
+          <w:color w:val="7030A0"/>
+        </w:rPr>
+        <w:t xml:space="preserve">Memory protection filters (read, write, </w:t>
+      </w:r>
+      <w:proofErr w:type="gramStart"/>
+      <w:r>
+        <w:rPr>
+          <w:color w:val="7030A0"/>
+        </w:rPr>
+        <w:t>exec</w:t>
+      </w:r>
+      <w:proofErr w:type="gramEnd"/>
+      <w:r>
+        <w:rPr>
+          <w:color w:val="7030A0"/>
+        </w:rPr>
+        <w:t>).</w:t>
+      </w:r>
+    </w:p>
+    <w:p>
+      <w:pPr>
+        <w:pStyle w:val="ListParagraph"/>
+        <w:numPr>
+          <w:ilvl w:val="0"/>
+          <w:numId w:val="1"/>
+        </w:numPr>
+        <w:rPr>
+          <w:color w:val="7030A0"/>
+        </w:rPr>
+      </w:pPr>
+      <w:r>
+        <w:rPr>
+          <w:color w:val="7030A0"/>
+        </w:rPr>
+        <w:t>Memory type filters (private, mapped, image).</w:t>
+      </w:r>
+    </w:p>
+    <w:p>
+      <w:pPr>
+        <w:pStyle w:val="ListParagraph"/>
+        <w:numPr>
+          <w:ilvl w:val="0"/>
+          <w:numId w:val="1"/>
+        </w:numPr>
+        <w:rPr>
+          <w:color w:val="00B050"/>
+        </w:rPr>
+      </w:pPr>
+      <w:r>
+        <w:rPr>
+          <w:color w:val="00B050"/>
+        </w:rPr>
+        <w:lastRenderedPageBreak/>
+        <w:t>Support pausing target while scanning.</w:t>
+      </w:r>
+    </w:p>
+    <w:p>
+      <w:pPr>
+        <w:pStyle w:val="ListParagraph"/>
+        <w:numPr>
+          <w:ilvl w:val="0"/>
+          <w:numId w:val="1"/>
+        </w:numPr>
+        <w:rPr>
+          <w:color w:val="00B050"/>
+        </w:rPr>
+      </w:pPr>
+      <w:r>
+        <w:rPr>
+          <w:color w:val="00B050"/>
+        </w:rPr>
+        <w:t>Support injected scanning.</w:t>
+      </w:r>
+    </w:p>
+    <w:p>
+      <w:pPr>
+        <w:pStyle w:val="ListParagraph"/>
+        <w:numPr>
+          <w:ilvl w:val="0"/>
+          <w:numId w:val="1"/>
+        </w:numPr>
+        <w:rPr>
+          <w:color w:val="00B050"/>
+        </w:rPr>
+      </w:pPr>
+      <w:r>
+        <w:rPr>
+          <w:color w:val="00B050"/>
+        </w:rPr>
+        <w:t>Configurable scan buffer size.</w:t>
+      </w:r>
+    </w:p>
+    <w:p>
+      <w:pPr>
+        <w:pStyle w:val="ListParagraph"/>
+        <w:numPr>
+          <w:ilvl w:val="0"/>
+          <w:numId w:val="1"/>
+        </w:numPr>
+        <w:rPr>
+          <w:color w:val="00B050"/>
+        </w:rPr>
+      </w:pPr>
+      <w:r>
+        <w:rPr>
+          <w:color w:val="00B050"/>
+        </w:rPr>
+        <w:t>Pointer scanner.</w:t>
+      </w:r>
+    </w:p>
+    <w:p>
+      <w:pPr>
+        <w:pStyle w:val="ListParagraph"/>
+        <w:numPr>
+          <w:ilvl w:val="0"/>
+          <w:numId w:val="1"/>
+        </w:numPr>
+        <w:rPr>
+          <w:color w:val="00B050"/>
+        </w:rPr>
+      </w:pPr>
+      <w:r>
+        <w:rPr>
+          <w:color w:val="00B050"/>
+        </w:rPr>
+        <w:t xml:space="preserve">Unknown </w:t>
+      </w:r>
+      <w:proofErr w:type="gramStart"/>
+      <w:r>
+        <w:rPr>
+          <w:color w:val="00B050"/>
+        </w:rPr>
+        <w:t>value scan</w:t>
+      </w:r>
+      <w:proofErr w:type="gramEnd"/>
+      <w:r>
+        <w:rPr>
+          <w:color w:val="00B050"/>
         </w:rPr>
         <w:t>.</w:t>
-      </w:r>
-    </w:p>
-    <w:p>
-      <w:pPr>
-        <w:pStyle w:val="ListParagraph"/>
-        <w:numPr>
-          <w:ilvl w:val="0"/>
-          <w:numId w:val="1"/>
-        </w:numPr>
-        <w:rPr>
-          <w:color w:val="7030A0"/>
-        </w:rPr>
-      </w:pPr>
-      <w:r>
-        <w:rPr>
-          <w:color w:val="7030A0"/>
-        </w:rPr>
-        <w:t>When hooking on x64 try to find a free memory block for the trampoline that is within RIP-relative range of the detour. Only if one cannot be acquired should we fall back to a system-provided address and an absolute jump.</w:t>
-      </w:r>
-    </w:p>
-    <w:p>
-      <w:pPr>
-        <w:pStyle w:val="ListParagraph"/>
-        <w:numPr>
-          <w:ilvl w:val="0"/>
-          <w:numId w:val="1"/>
-        </w:numPr>
-        <w:rPr>
-          <w:color w:val="FF0000"/>
-        </w:rPr>
-      </w:pPr>
-      <w:r>
-        <w:rPr>
-          <w:color w:val="FF0000"/>
-        </w:rPr>
-        <w:t>Uncopyable, so make moveable.</w:t>
-      </w:r>
-    </w:p>
-    <w:p>
-      <w:pPr>
-        <w:pStyle w:val="ListParagraph"/>
-        <w:numPr>
-          <w:ilvl w:val="0"/>
-          <w:numId w:val="1"/>
-        </w:numPr>
-        <w:rPr>
-          <w:color w:val="00B050"/>
-        </w:rPr>
-      </w:pPr>
-      <w:r>
-        <w:rPr>
-          <w:color w:val="00B050"/>
-        </w:rPr>
-        <w:t>VMT hooking.</w:t>
-      </w:r>
-    </w:p>
-    <w:p>
-      <w:pPr>
-        <w:pStyle w:val="ListParagraph"/>
-        <w:numPr>
-          <w:ilvl w:val="0"/>
-          <w:numId w:val="1"/>
-        </w:numPr>
-        <w:rPr>
-          <w:color w:val="00B050"/>
-        </w:rPr>
-      </w:pPr>
-      <w:r>
-        <w:rPr>
-          <w:color w:val="00B050"/>
-        </w:rPr>
-        <w:t>IAT/EAT hooking.</w:t>
-      </w:r>
-    </w:p>
-    <w:p>
-      <w:pPr>
-        <w:pStyle w:val="ListParagraph"/>
-        <w:numPr>
-          <w:ilvl w:val="0"/>
-          <w:numId w:val="1"/>
-        </w:numPr>
-        <w:rPr>
-          <w:color w:val="00B050"/>
-        </w:rPr>
-      </w:pPr>
-      <w:r>
-        <w:rPr>
-          <w:color w:val="00B050"/>
-        </w:rPr>
-        <w:t>Explicitly support hook chains (and write test).</w:t>
-      </w:r>
-    </w:p>
-    <w:p>
-      <w:pPr>
-        <w:pStyle w:val="ListParagraph"/>
-        <w:numPr>
-          <w:ilvl w:val="0"/>
-          <w:numId w:val="1"/>
-        </w:numPr>
-        <w:rPr>
-          <w:color w:val="7030A0"/>
-        </w:rPr>
-      </w:pPr>
-      <w:r>
-        <w:rPr>
-          <w:color w:val="7030A0"/>
-        </w:rPr>
-        <w:t>Use relative jumps where possible (detect delta at runtime).</w:t>
-      </w:r>
-    </w:p>
-    <w:p>
-      <w:pPr>
-        <w:pStyle w:val="ListParagraph"/>
-        <w:numPr>
-          <w:ilvl w:val="0"/>
-          <w:numId w:val="1"/>
-        </w:numPr>
-        <w:rPr>
-          <w:color w:val="00B050"/>
-        </w:rPr>
-      </w:pPr>
-      <w:r>
-        <w:rPr>
-          <w:color w:val="00B050"/>
-        </w:rPr>
-        <w:t>Detect cases where hooking may overflow past the end of a function, and fail. (Provide policy or flag to allow overriding this behaviour.) Examples may be instructions such as ‘int 3’, ‘ret’, ‘jmp’, etc.</w:t>
-      </w:r>
-    </w:p>
-    <w:p>
-      <w:r>
-        <w:rPr>
-          <w:b/>
-        </w:rPr>
-        <w:t>FindPattern</w:t>
-      </w:r>
-    </w:p>
-    <w:p>
-      <w:pPr>
-        <w:pStyle w:val="ListParagraph"/>
-        <w:numPr>
-          <w:ilvl w:val="0"/>
-          <w:numId w:val="1"/>
-        </w:numPr>
-        <w:rPr>
-          <w:color w:val="7030A0"/>
-        </w:rPr>
-      </w:pPr>
-      <w:r>
-        <w:rPr>
-          <w:color w:val="7030A0"/>
-        </w:rPr>
-        <w:t>Pattern generator.</w:t>
-      </w:r>
-    </w:p>
-    <w:p>
-      <w:pPr>
-        <w:pStyle w:val="ListParagraph"/>
-        <w:numPr>
-          <w:ilvl w:val="0"/>
-          <w:numId w:val="1"/>
-        </w:numPr>
-        <w:rPr>
-          <w:color w:val="7030A0"/>
-        </w:rPr>
-      </w:pPr>
-      <w:r>
-        <w:rPr>
-          <w:color w:val="7030A0"/>
-        </w:rPr>
-        <w:t>‘Start’ attribute support.</w:t>
-      </w:r>
-    </w:p>
-    <w:p>
-      <w:pPr>
-        <w:pStyle w:val="ListParagraph"/>
-        <w:numPr>
-          <w:ilvl w:val="0"/>
-          <w:numId w:val="1"/>
-        </w:numPr>
-        <w:rPr>
-          <w:color w:val="7030A0"/>
-        </w:rPr>
-      </w:pPr>
-      <w:r>
-        <w:rPr>
-          <w:color w:val="7030A0"/>
-        </w:rPr>
-        <w:t>Dump results to file.</w:t>
-      </w:r>
-    </w:p>
-    <w:p>
-      <w:pPr>
-        <w:pStyle w:val="ListParagraph"/>
-        <w:numPr>
-          <w:ilvl w:val="0"/>
-          <w:numId w:val="1"/>
-        </w:numPr>
-        <w:rPr>
-          <w:color w:val="FF0000"/>
-        </w:rPr>
-      </w:pPr>
-      <w:r>
-        <w:rPr>
-          <w:color w:val="FF0000"/>
-        </w:rPr>
-        <w:t>Custom file format for specifying patterns</w:t>
-      </w:r>
-      <w:r>
-        <w:rPr>
-          <w:color w:val="FF0000"/>
-        </w:rPr>
-        <w:t>.</w:t>
-      </w:r>
-    </w:p>
-    <w:p>
-      <w:pPr>
-        <w:pStyle w:val="ListParagraph"/>
-        <w:numPr>
-          <w:ilvl w:val="0"/>
-          <w:numId w:val="1"/>
-        </w:numPr>
-        <w:rPr>
-          <w:color w:val="7030A0"/>
-        </w:rPr>
-      </w:pPr>
-      <w:r>
-        <w:rPr>
-          <w:color w:val="7030A0"/>
-        </w:rPr>
-        <w:t xml:space="preserve">Object or stream-based implementation that allows operation chaining. </w:t>
-      </w:r>
-    </w:p>
-    <w:p>
-      <w:r>
-        <w:rPr>
-          <w:b/>
-        </w:rPr>
-        <w:t>PeLib</w:t>
-      </w:r>
-    </w:p>
-    <w:p>
-      <w:pPr>
-        <w:pStyle w:val="ListParagraph"/>
-        <w:numPr>
-          <w:ilvl w:val="0"/>
-          <w:numId w:val="1"/>
-        </w:numPr>
-        <w:rPr>
-          <w:color w:val="00B050"/>
-        </w:rPr>
-      </w:pPr>
-      <w:r>
-        <w:rPr>
-          <w:color w:val="00B050"/>
-        </w:rPr>
-        <w:t>S</w:t>
-      </w:r>
-      <w:r>
-        <w:rPr>
-          <w:color w:val="00B050"/>
-        </w:rPr>
-        <w:t>upport for</w:t>
-      </w:r>
-      <w:r>
-        <w:rPr>
-          <w:color w:val="00B050"/>
-        </w:rPr>
-        <w:t xml:space="preserve"> working on x86 PE files from x64 and vice versa.</w:t>
-      </w:r>
-    </w:p>
-    <w:p>
-      <w:pPr>
-        <w:pStyle w:val="ListParagraph"/>
-        <w:numPr>
-          <w:ilvl w:val="0"/>
-          <w:numId w:val="1"/>
-        </w:numPr>
-        <w:rPr>
-          <w:color w:val="7030A0"/>
-        </w:rPr>
-      </w:pPr>
-      <w:r>
-        <w:rPr>
-          <w:color w:val="7030A0"/>
-        </w:rPr>
-        <w:lastRenderedPageBreak/>
-        <w:t>Finish implementing matching ‘setters’ for existing ‘getters’.</w:t>
-      </w:r>
-    </w:p>
-    <w:p>
-      <w:pPr>
-        <w:pStyle w:val="ListParagraph"/>
-        <w:numPr>
-          <w:ilvl w:val="0"/>
-          <w:numId w:val="1"/>
-        </w:numPr>
-        <w:rPr>
-          <w:color w:val="7030A0"/>
-        </w:rPr>
-      </w:pPr>
-      <w:r>
-        <w:rPr>
-          <w:color w:val="7030A0"/>
-        </w:rPr>
-        <w:t>Investigate use of virtual functions for file vs memory</w:t>
-      </w:r>
-      <w:r>
-        <w:rPr>
-          <w:color w:val="7030A0"/>
-        </w:rPr>
-        <w:t xml:space="preserve"> access</w:t>
-      </w:r>
-      <w:r>
-        <w:rPr>
-          <w:color w:val="7030A0"/>
-        </w:rPr>
-        <w:t xml:space="preserve"> (RvaToVa)</w:t>
-      </w:r>
-      <w:r>
-        <w:rPr>
-          <w:color w:val="7030A0"/>
-        </w:rPr>
-        <w:t xml:space="preserve">. </w:t>
-      </w:r>
-    </w:p>
-    <w:p>
-      <w:pPr>
-        <w:pStyle w:val="ListParagraph"/>
-        <w:numPr>
-          <w:ilvl w:val="0"/>
-          <w:numId w:val="1"/>
-        </w:numPr>
-        <w:rPr>
-          <w:color w:val="7030A0"/>
-        </w:rPr>
-      </w:pPr>
-      <w:r>
-        <w:rPr>
-          <w:color w:val="7030A0"/>
-        </w:rPr>
-        <w:t>Extra sanity checking in all components.</w:t>
-      </w:r>
-    </w:p>
-    <w:p>
-      <w:pPr>
-        <w:pStyle w:val="ListParagraph"/>
-        <w:numPr>
-          <w:ilvl w:val="1"/>
-          <w:numId w:val="1"/>
-        </w:numPr>
-        <w:rPr>
-          <w:color w:val="7030A0"/>
-        </w:rPr>
-      </w:pPr>
-      <w:r>
-        <w:rPr>
-          <w:color w:val="7030A0"/>
-        </w:rPr>
-        <w:t xml:space="preserve">E.g. </w:t>
-      </w:r>
-      <w:r>
-        <w:rPr>
-          <w:color w:val="7030A0"/>
-        </w:rPr>
-        <w:t>Check NumberOfRvaAndSizes in NtHeaders before attempting to retrieve a data dir.</w:t>
-      </w:r>
-    </w:p>
-    <w:p>
-      <w:pPr>
-        <w:pStyle w:val="ListParagraph"/>
-        <w:numPr>
-          <w:ilvl w:val="0"/>
-          <w:numId w:val="1"/>
-        </w:numPr>
-        <w:rPr>
-          <w:color w:val="7030A0"/>
-        </w:rPr>
-      </w:pPr>
-      <w:r>
-        <w:rPr>
-          <w:color w:val="7030A0"/>
-        </w:rPr>
-        <w:t>Cache base pointers etc rather than retrieving it manually in every getter/setter. Slightly less ‘robust’, but due to the typically ‘read-only’ nature of the data this is the expected behaviour in all known cases anyway.</w:t>
-      </w:r>
-    </w:p>
-    <w:p>
-      <w:pPr>
-        <w:pStyle w:val="ListParagraph"/>
-        <w:numPr>
-          <w:ilvl w:val="0"/>
-          <w:numId w:val="1"/>
-        </w:numPr>
-        <w:rPr>
-          <w:color w:val="7030A0"/>
-        </w:rPr>
-      </w:pPr>
-      <w:r>
-        <w:rPr>
-          <w:color w:val="7030A0"/>
-        </w:rPr>
-        <w:t>Consistent</w:t>
-      </w:r>
-      <w:r>
-        <w:rPr>
-          <w:color w:val="7030A0"/>
-        </w:rPr>
-        <w:t xml:space="preserve"> API for GetBase. (e.g. PVOID vs PBYTE vs T*)</w:t>
-      </w:r>
-    </w:p>
-    <w:p>
-      <w:pPr>
-        <w:pStyle w:val="ListParagraph"/>
-        <w:numPr>
-          <w:ilvl w:val="0"/>
-          <w:numId w:val="1"/>
-        </w:numPr>
-        <w:rPr>
-          <w:color w:val="00B050"/>
-        </w:rPr>
-      </w:pPr>
-      <w:r>
-        <w:rPr>
-          <w:color w:val="00B050"/>
-        </w:rPr>
-        <w:t>Support more of the PE file format.</w:t>
-      </w:r>
-    </w:p>
-    <w:p>
-      <w:pPr>
-        <w:pStyle w:val="ListParagraph"/>
-        <w:numPr>
-          <w:ilvl w:val="1"/>
-          <w:numId w:val="1"/>
-        </w:numPr>
-        <w:rPr>
-          <w:color w:val="7030A0"/>
-        </w:rPr>
-      </w:pPr>
-      <w:r>
-        <w:rPr>
-          <w:color w:val="7030A0"/>
-        </w:rPr>
-        <w:t>Overlay data.</w:t>
-      </w:r>
-    </w:p>
-    <w:p>
-      <w:pPr>
-        <w:pStyle w:val="ListParagraph"/>
-        <w:numPr>
-          <w:ilvl w:val="1"/>
-          <w:numId w:val="1"/>
-        </w:numPr>
-        <w:rPr>
-          <w:color w:val="7030A0"/>
-        </w:rPr>
-      </w:pPr>
-      <w:r>
-        <w:rPr>
-          <w:color w:val="7030A0"/>
-        </w:rPr>
-        <w:t>Resource directory.</w:t>
-      </w:r>
-    </w:p>
-    <w:p>
-      <w:pPr>
-        <w:pStyle w:val="ListParagraph"/>
-        <w:numPr>
-          <w:ilvl w:val="1"/>
-          <w:numId w:val="1"/>
-        </w:numPr>
-        <w:rPr>
-          <w:color w:val="7030A0"/>
-        </w:rPr>
-      </w:pPr>
-      <w:r>
-        <w:rPr>
-          <w:color w:val="7030A0"/>
-        </w:rPr>
-        <w:t>Exception directory.</w:t>
-      </w:r>
-    </w:p>
-    <w:p>
-      <w:pPr>
-        <w:pStyle w:val="ListParagraph"/>
-        <w:numPr>
-          <w:ilvl w:val="1"/>
-          <w:numId w:val="1"/>
-        </w:numPr>
-        <w:rPr>
-          <w:color w:val="7030A0"/>
-        </w:rPr>
-      </w:pPr>
-      <w:r>
-        <w:rPr>
-          <w:color w:val="7030A0"/>
-        </w:rPr>
-        <w:t>Relocation directory.</w:t>
-      </w:r>
-    </w:p>
-    <w:p>
-      <w:pPr>
-        <w:pStyle w:val="ListParagraph"/>
-        <w:numPr>
-          <w:ilvl w:val="1"/>
-          <w:numId w:val="1"/>
-        </w:numPr>
-        <w:rPr>
-          <w:color w:val="00B050"/>
-        </w:rPr>
-      </w:pPr>
-      <w:r>
-        <w:rPr>
-          <w:color w:val="00B050"/>
-        </w:rPr>
-        <w:t>Security directory.</w:t>
-      </w:r>
-    </w:p>
-    <w:p>
-      <w:pPr>
-        <w:pStyle w:val="ListParagraph"/>
-        <w:numPr>
-          <w:ilvl w:val="1"/>
-          <w:numId w:val="1"/>
-        </w:numPr>
-        <w:rPr>
-          <w:color w:val="00B050"/>
-        </w:rPr>
-      </w:pPr>
-      <w:r>
-        <w:rPr>
-          <w:color w:val="00B050"/>
-        </w:rPr>
-        <w:t>Debug directory.</w:t>
-      </w:r>
-    </w:p>
-    <w:p>
-      <w:pPr>
-        <w:pStyle w:val="ListParagraph"/>
-        <w:numPr>
-          <w:ilvl w:val="1"/>
-          <w:numId w:val="1"/>
-        </w:numPr>
-        <w:rPr>
-          <w:color w:val="7030A0"/>
-        </w:rPr>
-      </w:pPr>
-      <w:r>
-        <w:rPr>
-          <w:color w:val="7030A0"/>
-        </w:rPr>
-        <w:t>Load config directory.</w:t>
-      </w:r>
-    </w:p>
-    <w:p>
-      <w:pPr>
-        <w:pStyle w:val="ListParagraph"/>
-        <w:numPr>
-          <w:ilvl w:val="1"/>
-          <w:numId w:val="1"/>
-        </w:numPr>
-        <w:rPr>
-          <w:color w:val="00B050"/>
-        </w:rPr>
-      </w:pPr>
-      <w:r>
-        <w:rPr>
-          <w:color w:val="00B050"/>
-        </w:rPr>
-        <w:t>Delay import directory.</w:t>
-      </w:r>
-    </w:p>
-    <w:p>
-      <w:pPr>
-        <w:pStyle w:val="ListParagraph"/>
-        <w:numPr>
-          <w:ilvl w:val="1"/>
-          <w:numId w:val="1"/>
-        </w:numPr>
-        <w:rPr>
-          <w:color w:val="00B050"/>
-        </w:rPr>
-      </w:pPr>
-      <w:r>
-        <w:rPr>
-          <w:color w:val="00B050"/>
-        </w:rPr>
-        <w:t>Bound import directory.</w:t>
-      </w:r>
-    </w:p>
-    <w:p>
-      <w:pPr>
-        <w:pStyle w:val="ListParagraph"/>
-        <w:numPr>
-          <w:ilvl w:val="1"/>
-          <w:numId w:val="1"/>
-        </w:numPr>
-        <w:rPr>
-          <w:color w:val="00B050"/>
-        </w:rPr>
-      </w:pPr>
-      <w:r>
-        <w:rPr>
-          <w:color w:val="00B050"/>
-        </w:rPr>
-        <w:t>IAT (as opposed to Import) directory.</w:t>
-      </w:r>
-    </w:p>
-    <w:p>
-      <w:pPr>
-        <w:pStyle w:val="ListParagraph"/>
-        <w:numPr>
-          <w:ilvl w:val="1"/>
-          <w:numId w:val="1"/>
-        </w:numPr>
-        <w:rPr>
-          <w:color w:val="00B050"/>
-        </w:rPr>
-      </w:pPr>
-      <w:r>
-        <w:rPr>
-          <w:color w:val="00B050"/>
-        </w:rPr>
-        <w:t>CLR runtime directory support.</w:t>
-      </w:r>
-    </w:p>
-    <w:p>
-      <w:pPr>
-        <w:pStyle w:val="ListParagraph"/>
-        <w:numPr>
-          <w:ilvl w:val="0"/>
-          <w:numId w:val="1"/>
-        </w:numPr>
-        <w:rPr>
-          <w:color w:val="7030A0"/>
-        </w:rPr>
-      </w:pPr>
-      <w:r>
-        <w:rPr>
-          <w:color w:val="7030A0"/>
-        </w:rPr>
-        <w:t>Full support for writing back to PE file, including automatically performing adjustments where required to fit in new data or remove unnecessary space.</w:t>
-      </w:r>
-    </w:p>
-    <w:p>
-      <w:pPr>
-        <w:pStyle w:val="ListParagraph"/>
-        <w:numPr>
-          <w:ilvl w:val="0"/>
-          <w:numId w:val="1"/>
-        </w:numPr>
-        <w:rPr>
-          <w:color w:val="7030A0"/>
-        </w:rPr>
-      </w:pPr>
-      <w:r>
-        <w:rPr>
-          <w:color w:val="7030A0"/>
-        </w:rPr>
-        <w:t>Improve export forwarding code to detect and handle forward-by-</w:t>
-      </w:r>
-      <w:r>
-        <w:rPr>
-          <w:color w:val="7030A0"/>
-        </w:rPr>
-        <w:t>ordinal</w:t>
-      </w:r>
-      <w:r>
-        <w:rPr>
-          <w:color w:val="7030A0"/>
-        </w:rPr>
-        <w:t xml:space="preserve"> explicitly rather than forcing the user to detect it and do string manipulation and conversion. </w:t>
-      </w:r>
-    </w:p>
-    <w:p>
-      <w:pPr>
-        <w:pStyle w:val="ListParagraph"/>
-        <w:numPr>
-          <w:ilvl w:val="0"/>
-          <w:numId w:val="1"/>
-        </w:numPr>
-        <w:rPr>
-          <w:color w:val="7030A0"/>
-        </w:rPr>
-      </w:pPr>
-      <w:r>
-        <w:rPr>
-          <w:color w:val="7030A0"/>
-        </w:rPr>
-        <w:t>Helper functions such as FindExport, FindImport, HasDataDir, GetArchitecture,</w:t>
-      </w:r>
-      <w:r>
-        <w:rPr>
-          <w:color w:val="7030A0"/>
-        </w:rPr>
-        <w:t xml:space="preserve"> IsDotNet,</w:t>
-      </w:r>
-      <w:r>
-        <w:rPr>
-          <w:color w:val="7030A0"/>
-        </w:rPr>
-        <w:t xml:space="preserve"> GetPDB,</w:t>
-      </w:r>
-      <w:r>
-        <w:rPr>
-          <w:color w:val="7030A0"/>
-        </w:rPr>
-        <w:t xml:space="preserve"> etc.</w:t>
-      </w:r>
-    </w:p>
-    <w:p>
-      <w:r>
-        <w:rPr>
-          <w:b/>
-        </w:rPr>
-        <w:t>Disassembler</w:t>
-      </w:r>
-    </w:p>
-    <w:p>
-      <w:pPr>
-        <w:pStyle w:val="ListParagraph"/>
-        <w:numPr>
-          <w:ilvl w:val="0"/>
-          <w:numId w:val="1"/>
-        </w:numPr>
-        <w:rPr>
-          <w:color w:val="00B050"/>
-        </w:rPr>
-      </w:pPr>
-      <w:r>
-        <w:rPr>
-          <w:color w:val="00B050"/>
-        </w:rPr>
-        <w:t>Decode calls/jumps to function names if possible.</w:t>
-      </w:r>
-    </w:p>
-    <w:p>
-      <w:pPr>
-        <w:pStyle w:val="ListParagraph"/>
-        <w:numPr>
-          <w:ilvl w:val="0"/>
-          <w:numId w:val="1"/>
-        </w:numPr>
-        <w:rPr>
-          <w:color w:val="00B050"/>
-        </w:rPr>
-      </w:pPr>
-      <w:r>
-        <w:rPr>
-          <w:color w:val="00B050"/>
-        </w:rPr>
-        <w:t>NOP/UnNOP support.</w:t>
-      </w:r>
-    </w:p>
-    <w:p>
-      <w:pPr>
-        <w:pStyle w:val="ListParagraph"/>
-        <w:numPr>
-          <w:ilvl w:val="0"/>
-          <w:numId w:val="1"/>
-        </w:numPr>
-        <w:rPr>
-          <w:color w:val="00B050"/>
-        </w:rPr>
-      </w:pPr>
-      <w:r>
-        <w:rPr>
-          <w:color w:val="00B050"/>
-        </w:rPr>
-        <w:t>ASM searching API with ‘wildcards’. (MetaASM?)</w:t>
-      </w:r>
-    </w:p>
-    <w:p>
-      <w:pPr>
-        <w:pStyle w:val="ListParagraph"/>
-        <w:numPr>
-          <w:ilvl w:val="0"/>
-          <w:numId w:val="1"/>
-        </w:numPr>
-        <w:rPr>
-          <w:color w:val="00B050"/>
-        </w:rPr>
-      </w:pPr>
-      <w:r>
-        <w:rPr>
-          <w:color w:val="00B050"/>
-        </w:rPr>
-        <w:t>String based assembler with x64 support.</w:t>
-      </w:r>
-    </w:p>
-    <w:p>
-      <w:pPr>
-        <w:pStyle w:val="ListParagraph"/>
-        <w:numPr>
-          <w:ilvl w:val="0"/>
-          <w:numId w:val="1"/>
-        </w:numPr>
-        <w:rPr>
-          <w:color w:val="00B050"/>
-        </w:rPr>
-      </w:pPr>
-      <w:r>
-        <w:rPr>
-          <w:color w:val="00B050"/>
-        </w:rPr>
-        <w:t>Disassemble function API.</w:t>
-      </w:r>
-    </w:p>
-    <w:p>
-      <w:r>
-        <w:rPr>
-          <w:b/>
-        </w:rPr>
-        <w:t>Scanner</w:t>
-      </w:r>
-    </w:p>
-    <w:p>
-      <w:pPr>
-        <w:pStyle w:val="ListParagraph"/>
-        <w:numPr>
-          <w:ilvl w:val="0"/>
-          <w:numId w:val="1"/>
-        </w:numPr>
-        <w:rPr>
-          <w:color w:val="7030A0"/>
-        </w:rPr>
-      </w:pPr>
-      <w:r>
-        <w:rPr>
-          <w:color w:val="7030A0"/>
-        </w:rPr>
-        <w:t>Rewrite to be more reliable and robust.</w:t>
-      </w:r>
-    </w:p>
-    <w:p>
-      <w:pPr>
-        <w:pStyle w:val="ListParagraph"/>
-        <w:numPr>
-          <w:ilvl w:val="0"/>
-          <w:numId w:val="1"/>
-        </w:numPr>
-        <w:rPr>
-          <w:color w:val="7030A0"/>
-        </w:rPr>
-      </w:pPr>
-      <w:r>
-        <w:rPr>
-          <w:color w:val="7030A0"/>
-        </w:rPr>
-        <w:t>Refactor to reduce code duplication.</w:t>
-      </w:r>
-    </w:p>
-    <w:p>
-      <w:pPr>
-        <w:pStyle w:val="ListParagraph"/>
-        <w:numPr>
-          <w:ilvl w:val="0"/>
-          <w:numId w:val="1"/>
-        </w:numPr>
-        <w:rPr>
-          <w:color w:val="7030A0"/>
-        </w:rPr>
-      </w:pPr>
-      <w:r>
-        <w:rPr>
-          <w:color w:val="7030A0"/>
-        </w:rPr>
-        <w:t>Use a file view with a small memory cache rather than consuming large amounts of RAM.</w:t>
-      </w:r>
-    </w:p>
-    <w:p>
-      <w:pPr>
-        <w:pStyle w:val="ListParagraph"/>
-        <w:numPr>
-          <w:ilvl w:val="0"/>
-          <w:numId w:val="1"/>
-        </w:numPr>
-        <w:rPr>
-          <w:color w:val="7030A0"/>
-        </w:rPr>
-      </w:pPr>
-      <w:r>
-        <w:rPr>
-          <w:color w:val="7030A0"/>
-        </w:rPr>
-        <w:t>Multi-threaded scanning options.</w:t>
-      </w:r>
-    </w:p>
-    <w:p>
-      <w:pPr>
-        <w:pStyle w:val="ListParagraph"/>
-        <w:numPr>
-          <w:ilvl w:val="0"/>
-          <w:numId w:val="1"/>
-        </w:numPr>
-        <w:rPr>
-          <w:color w:val="00B050"/>
-        </w:rPr>
-      </w:pPr>
-      <w:r>
-        <w:rPr>
-          <w:color w:val="00B050"/>
-        </w:rPr>
-        <w:t>Wildcard support for vector/string scanning.</w:t>
-      </w:r>
-    </w:p>
-    <w:p>
-      <w:pPr>
-        <w:pStyle w:val="ListParagraph"/>
-        <w:numPr>
-          <w:ilvl w:val="0"/>
-          <w:numId w:val="1"/>
-        </w:numPr>
-        <w:rPr>
-          <w:color w:val="00B050"/>
-        </w:rPr>
-      </w:pPr>
-      <w:r>
-        <w:rPr>
-          <w:color w:val="00B050"/>
-        </w:rPr>
-        <w:t>Regex support for string scanning.</w:t>
-      </w:r>
-    </w:p>
-    <w:p>
-      <w:pPr>
-        <w:pStyle w:val="ListParagraph"/>
-        <w:numPr>
-          <w:ilvl w:val="0"/>
-          <w:numId w:val="1"/>
-        </w:numPr>
-        <w:rPr>
-          <w:color w:val="7030A0"/>
-        </w:rPr>
-      </w:pPr>
-      <w:r>
-        <w:rPr>
-          <w:color w:val="7030A0"/>
-        </w:rPr>
-        <w:t>Memory protection filters (read, write, exec).</w:t>
-      </w:r>
-    </w:p>
-    <w:p>
-      <w:pPr>
-        <w:pStyle w:val="ListParagraph"/>
-        <w:numPr>
-          <w:ilvl w:val="0"/>
-          <w:numId w:val="1"/>
-        </w:numPr>
-        <w:rPr>
-          <w:color w:val="7030A0"/>
-        </w:rPr>
-      </w:pPr>
-      <w:r>
-        <w:rPr>
-          <w:color w:val="7030A0"/>
-        </w:rPr>
-        <w:lastRenderedPageBreak/>
-        <w:t>Memory type filters (private, mapped, image).</w:t>
-      </w:r>
-    </w:p>
-    <w:p>
-      <w:pPr>
-        <w:pStyle w:val="ListParagraph"/>
-        <w:numPr>
-          <w:ilvl w:val="0"/>
-          <w:numId w:val="1"/>
-        </w:numPr>
-        <w:rPr>
-          <w:color w:val="00B050"/>
-        </w:rPr>
-      </w:pPr>
-      <w:r>
-        <w:rPr>
-          <w:color w:val="00B050"/>
-        </w:rPr>
-        <w:t>Support pausing target while scanning.</w:t>
-      </w:r>
-    </w:p>
-    <w:p>
-      <w:pPr>
-        <w:pStyle w:val="ListParagraph"/>
-        <w:numPr>
-          <w:ilvl w:val="0"/>
-          <w:numId w:val="1"/>
-        </w:numPr>
-        <w:rPr>
-          <w:color w:val="00B050"/>
-        </w:rPr>
-      </w:pPr>
-      <w:r>
-        <w:rPr>
-          <w:color w:val="00B050"/>
-        </w:rPr>
-        <w:t>Support injected scanning.</w:t>
-      </w:r>
-    </w:p>
-    <w:p>
-      <w:pPr>
-        <w:pStyle w:val="ListParagraph"/>
-        <w:numPr>
-          <w:ilvl w:val="0"/>
-          <w:numId w:val="1"/>
-        </w:numPr>
-        <w:rPr>
-          <w:color w:val="00B050"/>
-        </w:rPr>
-      </w:pPr>
-      <w:r>
-        <w:rPr>
-          <w:color w:val="00B050"/>
-        </w:rPr>
-        <w:t>Configurable scan buffer size.</w:t>
-      </w:r>
-    </w:p>
-    <w:p>
-      <w:pPr>
-        <w:pStyle w:val="ListParagraph"/>
-        <w:numPr>
-          <w:ilvl w:val="0"/>
-          <w:numId w:val="1"/>
-        </w:numPr>
-        <w:rPr>
-          <w:color w:val="00B050"/>
-        </w:rPr>
-      </w:pPr>
-      <w:r>
-        <w:rPr>
-          <w:color w:val="00B050"/>
-        </w:rPr>
-        <w:t>Pointer scanner.</w:t>
-      </w:r>
-    </w:p>
-    <w:p>
-      <w:pPr>
-        <w:pStyle w:val="ListParagraph"/>
-        <w:numPr>
-          <w:ilvl w:val="0"/>
-          <w:numId w:val="1"/>
-        </w:numPr>
-        <w:rPr>
-          <w:color w:val="00B050"/>
-        </w:rPr>
-      </w:pPr>
-      <w:r>
-        <w:rPr>
-          <w:color w:val="00B050"/>
-        </w:rPr>
-        <w:t>Unknown value scan.</w:t>
       </w:r>
     </w:p>
     <w:p>

</xml_diff>

<commit_message>
* [FindPattern] GCC compile fix. * Remove completed item from todo list.
</commit_message>
<xml_diff>
--- a/trunk/Todo.docx
+++ b/trunk/Todo.docx
@@ -3275,86 +3275,68 @@
         <w:rPr>
           <w:color w:val="7030A0"/>
         </w:rPr>
-        <w:t>Pattern generator.</w:t>
-      </w:r>
-    </w:p>
-    <w:p>
-      <w:pPr>
-        <w:pStyle w:val="ListParagraph"/>
-        <w:numPr>
-          <w:ilvl w:val="0"/>
-          <w:numId w:val="1"/>
-        </w:numPr>
-        <w:rPr>
-          <w:color w:val="7030A0"/>
-        </w:rPr>
-      </w:pPr>
-      <w:r>
-        <w:rPr>
-          <w:color w:val="7030A0"/>
-        </w:rPr>
-        <w:t xml:space="preserve">‘Start’ </w:t>
-      </w:r>
-      <w:proofErr w:type="gramStart"/>
-      <w:r>
-        <w:rPr>
-          <w:color w:val="7030A0"/>
-        </w:rPr>
-        <w:t>attribute</w:t>
-      </w:r>
-      <w:proofErr w:type="gramEnd"/>
-      <w:r>
-        <w:rPr>
-          <w:color w:val="7030A0"/>
-        </w:rPr>
-        <w:t xml:space="preserve"> support.</w:t>
-      </w:r>
-    </w:p>
-    <w:p>
-      <w:pPr>
-        <w:pStyle w:val="ListParagraph"/>
-        <w:numPr>
-          <w:ilvl w:val="0"/>
-          <w:numId w:val="1"/>
-        </w:numPr>
-        <w:rPr>
-          <w:color w:val="7030A0"/>
-        </w:rPr>
-      </w:pPr>
-      <w:r>
-        <w:rPr>
-          <w:color w:val="7030A0"/>
-        </w:rPr>
-        <w:t>Dump results to file.</w:t>
-      </w:r>
-    </w:p>
-    <w:p>
-      <w:pPr>
-        <w:pStyle w:val="ListParagraph"/>
-        <w:numPr>
-          <w:ilvl w:val="0"/>
-          <w:numId w:val="1"/>
-        </w:numPr>
-        <w:rPr>
-          <w:color w:val="FF0000"/>
-        </w:rPr>
-      </w:pPr>
-      <w:r>
-        <w:rPr>
-          <w:color w:val="FF0000"/>
-        </w:rPr>
-        <w:t>Custom file format for specifying patterns</w:t>
-      </w:r>
-      <w:r>
-        <w:rPr>
-          <w:color w:val="FF0000"/>
-        </w:rPr>
-        <w:t>.</w:t>
-      </w:r>
-    </w:p>
-    <w:p>
+        <w:t>Pat</w:t>
+      </w:r>
       <w:bookmarkStart w:id="0" w:name="_GoBack"/>
       <w:bookmarkEnd w:id="0"/>
+      <w:r>
+        <w:rPr>
+          <w:color w:val="7030A0"/>
+        </w:rPr>
+        <w:t>tern generator.</w:t>
+      </w:r>
+    </w:p>
+    <w:p>
+      <w:pPr>
+        <w:pStyle w:val="ListParagraph"/>
+        <w:numPr>
+          <w:ilvl w:val="0"/>
+          <w:numId w:val="1"/>
+        </w:numPr>
+        <w:rPr>
+          <w:color w:val="7030A0"/>
+        </w:rPr>
+      </w:pPr>
+      <w:r>
+        <w:rPr>
+          <w:color w:val="7030A0"/>
+        </w:rPr>
+        <w:t xml:space="preserve">‘Start’ </w:t>
+      </w:r>
+      <w:proofErr w:type="gramStart"/>
+      <w:r>
+        <w:rPr>
+          <w:color w:val="7030A0"/>
+        </w:rPr>
+        <w:t>attribute</w:t>
+      </w:r>
+      <w:proofErr w:type="gramEnd"/>
+      <w:r>
+        <w:rPr>
+          <w:color w:val="7030A0"/>
+        </w:rPr>
+        <w:t xml:space="preserve"> support.</w:t>
+      </w:r>
+    </w:p>
+    <w:p>
+      <w:pPr>
+        <w:pStyle w:val="ListParagraph"/>
+        <w:numPr>
+          <w:ilvl w:val="0"/>
+          <w:numId w:val="1"/>
+        </w:numPr>
+        <w:rPr>
+          <w:color w:val="7030A0"/>
+        </w:rPr>
+      </w:pPr>
+      <w:r>
+        <w:rPr>
+          <w:color w:val="7030A0"/>
+        </w:rPr>
+        <w:t>Dump results to file.</w:t>
+      </w:r>
+    </w:p>
+    <w:p>
       <w:proofErr w:type="spellStart"/>
       <w:r>
         <w:rPr>
@@ -3427,8 +3409,194 @@
         <w:rPr>
           <w:color w:val="7030A0"/>
         </w:rPr>
+        <w:t xml:space="preserve">Investigate use of virtual functions for file </w:t>
+      </w:r>
+      <w:proofErr w:type="spellStart"/>
+      <w:r>
+        <w:rPr>
+          <w:color w:val="7030A0"/>
+        </w:rPr>
+        <w:t>vs</w:t>
+      </w:r>
+      <w:proofErr w:type="spellEnd"/>
+      <w:r>
+        <w:rPr>
+          <w:color w:val="7030A0"/>
+        </w:rPr>
+        <w:t xml:space="preserve"> memory</w:t>
+      </w:r>
+      <w:r>
+        <w:rPr>
+          <w:color w:val="7030A0"/>
+        </w:rPr>
+        <w:t xml:space="preserve"> access</w:t>
+      </w:r>
+      <w:r>
+        <w:rPr>
+          <w:color w:val="7030A0"/>
+        </w:rPr>
+        <w:t xml:space="preserve"> (</w:t>
+      </w:r>
+      <w:proofErr w:type="spellStart"/>
+      <w:r>
+        <w:rPr>
+          <w:color w:val="7030A0"/>
+        </w:rPr>
+        <w:t>RvaToVa</w:t>
+      </w:r>
+      <w:proofErr w:type="spellEnd"/>
+      <w:r>
+        <w:rPr>
+          <w:color w:val="7030A0"/>
+        </w:rPr>
+        <w:t>)</w:t>
+      </w:r>
+      <w:r>
+        <w:rPr>
+          <w:color w:val="7030A0"/>
+        </w:rPr>
+        <w:t xml:space="preserve">. </w:t>
+      </w:r>
+    </w:p>
+    <w:p>
+      <w:pPr>
+        <w:pStyle w:val="ListParagraph"/>
+        <w:numPr>
+          <w:ilvl w:val="0"/>
+          <w:numId w:val="1"/>
+        </w:numPr>
+        <w:rPr>
+          <w:color w:val="7030A0"/>
+        </w:rPr>
+      </w:pPr>
+      <w:r>
+        <w:rPr>
+          <w:color w:val="7030A0"/>
+        </w:rPr>
         <w:lastRenderedPageBreak/>
-        <w:t xml:space="preserve">Investigate use of virtual functions for file </w:t>
+        <w:t>Extra sanity checking in all components.</w:t>
+      </w:r>
+    </w:p>
+    <w:p>
+      <w:pPr>
+        <w:pStyle w:val="ListParagraph"/>
+        <w:numPr>
+          <w:ilvl w:val="1"/>
+          <w:numId w:val="1"/>
+        </w:numPr>
+        <w:rPr>
+          <w:color w:val="7030A0"/>
+        </w:rPr>
+      </w:pPr>
+      <w:r>
+        <w:rPr>
+          <w:color w:val="7030A0"/>
+        </w:rPr>
+        <w:t xml:space="preserve">E.g. </w:t>
+      </w:r>
+      <w:r>
+        <w:rPr>
+          <w:color w:val="7030A0"/>
+        </w:rPr>
+        <w:t xml:space="preserve">Check </w:t>
+      </w:r>
+      <w:proofErr w:type="spellStart"/>
+      <w:r>
+        <w:rPr>
+          <w:color w:val="7030A0"/>
+        </w:rPr>
+        <w:t>NumberOfRvaAndSizes</w:t>
+      </w:r>
+      <w:proofErr w:type="spellEnd"/>
+      <w:r>
+        <w:rPr>
+          <w:color w:val="7030A0"/>
+        </w:rPr>
+        <w:t xml:space="preserve"> in </w:t>
+      </w:r>
+      <w:proofErr w:type="spellStart"/>
+      <w:r>
+        <w:rPr>
+          <w:color w:val="7030A0"/>
+        </w:rPr>
+        <w:t>NtHeaders</w:t>
+      </w:r>
+      <w:proofErr w:type="spellEnd"/>
+      <w:r>
+        <w:rPr>
+          <w:color w:val="7030A0"/>
+        </w:rPr>
+        <w:t xml:space="preserve"> before attempting to retrieve a data dir.</w:t>
+      </w:r>
+    </w:p>
+    <w:p>
+      <w:pPr>
+        <w:pStyle w:val="ListParagraph"/>
+        <w:numPr>
+          <w:ilvl w:val="0"/>
+          <w:numId w:val="1"/>
+        </w:numPr>
+        <w:rPr>
+          <w:color w:val="7030A0"/>
+        </w:rPr>
+      </w:pPr>
+      <w:r>
+        <w:rPr>
+          <w:color w:val="7030A0"/>
+        </w:rPr>
+        <w:t xml:space="preserve">Cache base pointers </w:t>
+      </w:r>
+      <w:proofErr w:type="spellStart"/>
+      <w:r>
+        <w:rPr>
+          <w:color w:val="7030A0"/>
+        </w:rPr>
+        <w:t>etc</w:t>
+      </w:r>
+      <w:proofErr w:type="spellEnd"/>
+      <w:r>
+        <w:rPr>
+          <w:color w:val="7030A0"/>
+        </w:rPr>
+        <w:t xml:space="preserve"> rather than retrieving it manually in every getter/setter. Slightly less ‘robust’, but due to the typically ‘read-only’ nature of the data this is the expected behaviour in all known cases anyway.</w:t>
+      </w:r>
+    </w:p>
+    <w:p>
+      <w:pPr>
+        <w:pStyle w:val="ListParagraph"/>
+        <w:numPr>
+          <w:ilvl w:val="0"/>
+          <w:numId w:val="1"/>
+        </w:numPr>
+        <w:rPr>
+          <w:color w:val="7030A0"/>
+        </w:rPr>
+      </w:pPr>
+      <w:r>
+        <w:rPr>
+          <w:color w:val="7030A0"/>
+        </w:rPr>
+        <w:t>Consistent</w:t>
+      </w:r>
+      <w:r>
+        <w:rPr>
+          <w:color w:val="7030A0"/>
+        </w:rPr>
+        <w:t xml:space="preserve"> API for </w:t>
+      </w:r>
+      <w:proofErr w:type="spellStart"/>
+      <w:r>
+        <w:rPr>
+          <w:color w:val="7030A0"/>
+        </w:rPr>
+        <w:t>GetBase</w:t>
+      </w:r>
+      <w:proofErr w:type="spellEnd"/>
+      <w:r>
+        <w:rPr>
+          <w:color w:val="7030A0"/>
+        </w:rPr>
+        <w:t xml:space="preserve">. (e.g. PVOID </w:t>
       </w:r>
       <w:proofErr w:type="spellStart"/>
       <w:r>
@@ -3442,179 +3610,7 @@
         <w:rPr>
           <w:color w:val="7030A0"/>
         </w:rPr>
-        <w:t xml:space="preserve"> memory</w:t>
-      </w:r>
-      <w:r>
-        <w:rPr>
-          <w:color w:val="7030A0"/>
-        </w:rPr>
-        <w:t xml:space="preserve"> access</w:t>
-      </w:r>
-      <w:r>
-        <w:rPr>
-          <w:color w:val="7030A0"/>
-        </w:rPr>
-        <w:t xml:space="preserve"> (</w:t>
-      </w:r>
-      <w:proofErr w:type="spellStart"/>
-      <w:r>
-        <w:rPr>
-          <w:color w:val="7030A0"/>
-        </w:rPr>
-        <w:t>RvaToVa</w:t>
-      </w:r>
-      <w:proofErr w:type="spellEnd"/>
-      <w:r>
-        <w:rPr>
-          <w:color w:val="7030A0"/>
-        </w:rPr>
-        <w:t>)</w:t>
-      </w:r>
-      <w:r>
-        <w:rPr>
-          <w:color w:val="7030A0"/>
-        </w:rPr>
-        <w:t xml:space="preserve">. </w:t>
-      </w:r>
-    </w:p>
-    <w:p>
-      <w:pPr>
-        <w:pStyle w:val="ListParagraph"/>
-        <w:numPr>
-          <w:ilvl w:val="0"/>
-          <w:numId w:val="1"/>
-        </w:numPr>
-        <w:rPr>
-          <w:color w:val="7030A0"/>
-        </w:rPr>
-      </w:pPr>
-      <w:r>
-        <w:rPr>
-          <w:color w:val="7030A0"/>
-        </w:rPr>
-        <w:t>Extra sanity checking in all components.</w:t>
-      </w:r>
-    </w:p>
-    <w:p>
-      <w:pPr>
-        <w:pStyle w:val="ListParagraph"/>
-        <w:numPr>
-          <w:ilvl w:val="1"/>
-          <w:numId w:val="1"/>
-        </w:numPr>
-        <w:rPr>
-          <w:color w:val="7030A0"/>
-        </w:rPr>
-      </w:pPr>
-      <w:r>
-        <w:rPr>
-          <w:color w:val="7030A0"/>
-        </w:rPr>
-        <w:t xml:space="preserve">E.g. </w:t>
-      </w:r>
-      <w:r>
-        <w:rPr>
-          <w:color w:val="7030A0"/>
-        </w:rPr>
-        <w:t xml:space="preserve">Check </w:t>
-      </w:r>
-      <w:proofErr w:type="spellStart"/>
-      <w:r>
-        <w:rPr>
-          <w:color w:val="7030A0"/>
-        </w:rPr>
-        <w:t>NumberOfRvaAndSizes</w:t>
-      </w:r>
-      <w:proofErr w:type="spellEnd"/>
-      <w:r>
-        <w:rPr>
-          <w:color w:val="7030A0"/>
-        </w:rPr>
-        <w:t xml:space="preserve"> in </w:t>
-      </w:r>
-      <w:proofErr w:type="spellStart"/>
-      <w:r>
-        <w:rPr>
-          <w:color w:val="7030A0"/>
-        </w:rPr>
-        <w:t>NtHeaders</w:t>
-      </w:r>
-      <w:proofErr w:type="spellEnd"/>
-      <w:r>
-        <w:rPr>
-          <w:color w:val="7030A0"/>
-        </w:rPr>
-        <w:t xml:space="preserve"> before attempting to retrieve a data dir.</w:t>
-      </w:r>
-    </w:p>
-    <w:p>
-      <w:pPr>
-        <w:pStyle w:val="ListParagraph"/>
-        <w:numPr>
-          <w:ilvl w:val="0"/>
-          <w:numId w:val="1"/>
-        </w:numPr>
-        <w:rPr>
-          <w:color w:val="7030A0"/>
-        </w:rPr>
-      </w:pPr>
-      <w:r>
-        <w:rPr>
-          <w:color w:val="7030A0"/>
-        </w:rPr>
-        <w:t xml:space="preserve">Cache base pointers </w:t>
-      </w:r>
-      <w:proofErr w:type="spellStart"/>
-      <w:r>
-        <w:rPr>
-          <w:color w:val="7030A0"/>
-        </w:rPr>
-        <w:t>etc</w:t>
-      </w:r>
-      <w:proofErr w:type="spellEnd"/>
-      <w:r>
-        <w:rPr>
-          <w:color w:val="7030A0"/>
-        </w:rPr>
-        <w:t xml:space="preserve"> rather than retrieving it manually in every getter/setter. Slightly less ‘robust’, but due to the typically ‘read-only’ nature of the data this is the expected behaviour in all known cases anyway.</w:t>
-      </w:r>
-    </w:p>
-    <w:p>
-      <w:pPr>
-        <w:pStyle w:val="ListParagraph"/>
-        <w:numPr>
-          <w:ilvl w:val="0"/>
-          <w:numId w:val="1"/>
-        </w:numPr>
-        <w:rPr>
-          <w:color w:val="7030A0"/>
-        </w:rPr>
-      </w:pPr>
-      <w:r>
-        <w:rPr>
-          <w:color w:val="7030A0"/>
-        </w:rPr>
-        <w:t>Consistent</w:t>
-      </w:r>
-      <w:r>
-        <w:rPr>
-          <w:color w:val="7030A0"/>
-        </w:rPr>
-        <w:t xml:space="preserve"> API for </w:t>
-      </w:r>
-      <w:proofErr w:type="spellStart"/>
-      <w:r>
-        <w:rPr>
-          <w:color w:val="7030A0"/>
-        </w:rPr>
-        <w:t>GetBase</w:t>
-      </w:r>
-      <w:proofErr w:type="spellEnd"/>
-      <w:r>
-        <w:rPr>
-          <w:color w:val="7030A0"/>
-        </w:rPr>
-        <w:t xml:space="preserve">. (e.g. PVOID </w:t>
+        <w:t xml:space="preserve"> PBYTE </w:t>
       </w:r>
       <w:proofErr w:type="spellStart"/>
       <w:r>
@@ -3628,20 +3624,6 @@
         <w:rPr>
           <w:color w:val="7030A0"/>
         </w:rPr>
-        <w:t xml:space="preserve"> PBYTE </w:t>
-      </w:r>
-      <w:proofErr w:type="spellStart"/>
-      <w:r>
-        <w:rPr>
-          <w:color w:val="7030A0"/>
-        </w:rPr>
-        <w:t>vs</w:t>
-      </w:r>
-      <w:proofErr w:type="spellEnd"/>
-      <w:r>
-        <w:rPr>
-          <w:color w:val="7030A0"/>
-        </w:rPr>
         <w:t xml:space="preserve"> T*)</w:t>
       </w:r>
     </w:p>
@@ -4350,25 +4332,25 @@
         <w:rPr>
           <w:color w:val="00B050"/>
         </w:rPr>
+        <w:t>Support pausing target while scanning.</w:t>
+      </w:r>
+    </w:p>
+    <w:p>
+      <w:pPr>
+        <w:pStyle w:val="ListParagraph"/>
+        <w:numPr>
+          <w:ilvl w:val="0"/>
+          <w:numId w:val="1"/>
+        </w:numPr>
+        <w:rPr>
+          <w:color w:val="00B050"/>
+        </w:rPr>
+      </w:pPr>
+      <w:r>
+        <w:rPr>
+          <w:color w:val="00B050"/>
+        </w:rPr>
         <w:lastRenderedPageBreak/>
-        <w:t>Support pausing target while scanning.</w:t>
-      </w:r>
-    </w:p>
-    <w:p>
-      <w:pPr>
-        <w:pStyle w:val="ListParagraph"/>
-        <w:numPr>
-          <w:ilvl w:val="0"/>
-          <w:numId w:val="1"/>
-        </w:numPr>
-        <w:rPr>
-          <w:color w:val="00B050"/>
-        </w:rPr>
-      </w:pPr>
-      <w:r>
-        <w:rPr>
-          <w:color w:val="00B050"/>
-        </w:rPr>
         <w:t>Support injected scanning.</w:t>
       </w:r>
     </w:p>

</xml_diff>

<commit_message>
* [FindPattern] Simplified pattern/mask format into just a single pattern, where wildcards are specified in-place using '??'. * [FindPattern] Started simplifying FindPattern::Find pattern parsing code. * Todo.
</commit_message>
<xml_diff>
--- a/trunk/Todo.docx
+++ b/trunk/Todo.docx
@@ -2479,16 +2479,46 @@
         <w:rPr>
           <w:color w:val="7030A0"/>
         </w:rPr>
-        <w:t xml:space="preserve">Improve pattern file </w:t>
+        <w:t>Improve pattern file parser implementation.</w:t>
+      </w:r>
+    </w:p>
+    <w:p>
+      <w:pPr>
+        <w:pStyle w:val="ListParagraph"/>
+        <w:numPr>
+          <w:ilvl w:val="0"/>
+          <w:numId w:val="1"/>
+        </w:numPr>
+        <w:rPr>
+          <w:color w:val="7030A0"/>
+        </w:rPr>
+      </w:pPr>
+      <w:r>
+        <w:rPr>
+          <w:color w:val="7030A0"/>
+        </w:rPr>
+        <w:t>Simplify pattern format to merge mask and data.</w:t>
+      </w:r>
+    </w:p>
+    <w:p>
+      <w:pPr>
+        <w:pStyle w:val="ListParagraph"/>
+        <w:numPr>
+          <w:ilvl w:val="0"/>
+          <w:numId w:val="1"/>
+        </w:numPr>
+        <w:rPr>
+          <w:color w:val="7030A0"/>
+        </w:rPr>
+      </w:pPr>
+      <w:r>
+        <w:rPr>
+          <w:color w:val="7030A0"/>
+        </w:rPr>
+        <w:t>Improve pattern data parser to better handle whitespace etc.</w:t>
       </w:r>
       <w:bookmarkStart w:id="0" w:name="_GoBack"/>
       <w:bookmarkEnd w:id="0"/>
-      <w:r>
-        <w:rPr>
-          <w:color w:val="7030A0"/>
-        </w:rPr>
-        <w:t>parser implementation.</w:t>
-      </w:r>
     </w:p>
     <w:p>
       <w:r>
@@ -2513,6 +2543,7 @@
         <w:rPr>
           <w:color w:val="00B050"/>
         </w:rPr>
+        <w:lastRenderedPageBreak/>
         <w:t>S</w:t>
       </w:r>
       <w:r>
@@ -2561,641 +2592,641 @@
         <w:rPr>
           <w:color w:val="7030A0"/>
         </w:rPr>
+        <w:t>Investigate use of virtual functions for file vs memory</w:t>
+      </w:r>
+      <w:r>
+        <w:rPr>
+          <w:color w:val="7030A0"/>
+        </w:rPr>
+        <w:t xml:space="preserve"> access</w:t>
+      </w:r>
+      <w:r>
+        <w:rPr>
+          <w:color w:val="7030A0"/>
+        </w:rPr>
+        <w:t xml:space="preserve"> (RvaToVa)</w:t>
+      </w:r>
+      <w:r>
+        <w:rPr>
+          <w:color w:val="7030A0"/>
+        </w:rPr>
+        <w:t xml:space="preserve">. </w:t>
+      </w:r>
+    </w:p>
+    <w:p>
+      <w:pPr>
+        <w:pStyle w:val="ListParagraph"/>
+        <w:numPr>
+          <w:ilvl w:val="0"/>
+          <w:numId w:val="1"/>
+        </w:numPr>
+        <w:rPr>
+          <w:color w:val="7030A0"/>
+        </w:rPr>
+      </w:pPr>
+      <w:r>
+        <w:rPr>
+          <w:color w:val="7030A0"/>
+        </w:rPr>
+        <w:t>Extra sanity checking in all components.</w:t>
+      </w:r>
+    </w:p>
+    <w:p>
+      <w:pPr>
+        <w:pStyle w:val="ListParagraph"/>
+        <w:numPr>
+          <w:ilvl w:val="1"/>
+          <w:numId w:val="1"/>
+        </w:numPr>
+        <w:rPr>
+          <w:color w:val="7030A0"/>
+        </w:rPr>
+      </w:pPr>
+      <w:r>
+        <w:rPr>
+          <w:color w:val="7030A0"/>
+        </w:rPr>
+        <w:t xml:space="preserve">E.g. </w:t>
+      </w:r>
+      <w:r>
+        <w:rPr>
+          <w:color w:val="7030A0"/>
+        </w:rPr>
+        <w:t>Check NumberOfRvaAndSizes in NtHeaders before attempting to retrieve a data dir.</w:t>
+      </w:r>
+    </w:p>
+    <w:p>
+      <w:pPr>
+        <w:pStyle w:val="ListParagraph"/>
+        <w:numPr>
+          <w:ilvl w:val="0"/>
+          <w:numId w:val="1"/>
+        </w:numPr>
+        <w:rPr>
+          <w:color w:val="7030A0"/>
+        </w:rPr>
+      </w:pPr>
+      <w:r>
+        <w:rPr>
+          <w:color w:val="7030A0"/>
+        </w:rPr>
+        <w:t>Cache base pointers etc rather than retrieving it manually in every getter/setter. Slightly less ‘robust’, but due to the typically ‘read-only’ nature of the data this is the expected behaviour in all known cases anyway.</w:t>
+      </w:r>
+    </w:p>
+    <w:p>
+      <w:pPr>
+        <w:pStyle w:val="ListParagraph"/>
+        <w:numPr>
+          <w:ilvl w:val="0"/>
+          <w:numId w:val="1"/>
+        </w:numPr>
+        <w:rPr>
+          <w:color w:val="7030A0"/>
+        </w:rPr>
+      </w:pPr>
+      <w:r>
+        <w:rPr>
+          <w:color w:val="7030A0"/>
+        </w:rPr>
+        <w:t>Consistent</w:t>
+      </w:r>
+      <w:r>
+        <w:rPr>
+          <w:color w:val="7030A0"/>
+        </w:rPr>
+        <w:t xml:space="preserve"> API for GetBase. (e.g. PVOID vs PBYTE vs T*)</w:t>
+      </w:r>
+    </w:p>
+    <w:p>
+      <w:pPr>
+        <w:pStyle w:val="ListParagraph"/>
+        <w:numPr>
+          <w:ilvl w:val="0"/>
+          <w:numId w:val="1"/>
+        </w:numPr>
+        <w:rPr>
+          <w:color w:val="00B050"/>
+        </w:rPr>
+      </w:pPr>
+      <w:r>
+        <w:rPr>
+          <w:color w:val="00B050"/>
+        </w:rPr>
+        <w:t>Support more of the PE file format.</w:t>
+      </w:r>
+    </w:p>
+    <w:p>
+      <w:pPr>
+        <w:pStyle w:val="ListParagraph"/>
+        <w:numPr>
+          <w:ilvl w:val="1"/>
+          <w:numId w:val="1"/>
+        </w:numPr>
+        <w:rPr>
+          <w:color w:val="7030A0"/>
+        </w:rPr>
+      </w:pPr>
+      <w:r>
+        <w:rPr>
+          <w:color w:val="7030A0"/>
+        </w:rPr>
+        <w:t>Overlay data.</w:t>
+      </w:r>
+    </w:p>
+    <w:p>
+      <w:pPr>
+        <w:pStyle w:val="ListParagraph"/>
+        <w:numPr>
+          <w:ilvl w:val="1"/>
+          <w:numId w:val="1"/>
+        </w:numPr>
+        <w:rPr>
+          <w:color w:val="7030A0"/>
+        </w:rPr>
+      </w:pPr>
+      <w:r>
+        <w:rPr>
+          <w:color w:val="7030A0"/>
+        </w:rPr>
+        <w:t>Resource directory.</w:t>
+      </w:r>
+    </w:p>
+    <w:p>
+      <w:pPr>
+        <w:pStyle w:val="ListParagraph"/>
+        <w:numPr>
+          <w:ilvl w:val="1"/>
+          <w:numId w:val="1"/>
+        </w:numPr>
+        <w:rPr>
+          <w:color w:val="7030A0"/>
+        </w:rPr>
+      </w:pPr>
+      <w:r>
+        <w:rPr>
+          <w:color w:val="7030A0"/>
+        </w:rPr>
+        <w:t>Exception directory.</w:t>
+      </w:r>
+    </w:p>
+    <w:p>
+      <w:pPr>
+        <w:pStyle w:val="ListParagraph"/>
+        <w:numPr>
+          <w:ilvl w:val="1"/>
+          <w:numId w:val="1"/>
+        </w:numPr>
+        <w:rPr>
+          <w:color w:val="7030A0"/>
+        </w:rPr>
+      </w:pPr>
+      <w:r>
+        <w:rPr>
+          <w:color w:val="7030A0"/>
+        </w:rPr>
+        <w:t>Relocation directory.</w:t>
+      </w:r>
+    </w:p>
+    <w:p>
+      <w:pPr>
+        <w:pStyle w:val="ListParagraph"/>
+        <w:numPr>
+          <w:ilvl w:val="1"/>
+          <w:numId w:val="1"/>
+        </w:numPr>
+        <w:rPr>
+          <w:color w:val="00B050"/>
+        </w:rPr>
+      </w:pPr>
+      <w:r>
+        <w:rPr>
+          <w:color w:val="00B050"/>
+        </w:rPr>
+        <w:t>Security directory.</w:t>
+      </w:r>
+    </w:p>
+    <w:p>
+      <w:pPr>
+        <w:pStyle w:val="ListParagraph"/>
+        <w:numPr>
+          <w:ilvl w:val="1"/>
+          <w:numId w:val="1"/>
+        </w:numPr>
+        <w:rPr>
+          <w:color w:val="00B050"/>
+        </w:rPr>
+      </w:pPr>
+      <w:r>
+        <w:rPr>
+          <w:color w:val="00B050"/>
+        </w:rPr>
+        <w:t>Debug directory.</w:t>
+      </w:r>
+    </w:p>
+    <w:p>
+      <w:pPr>
+        <w:pStyle w:val="ListParagraph"/>
+        <w:numPr>
+          <w:ilvl w:val="1"/>
+          <w:numId w:val="1"/>
+        </w:numPr>
+        <w:rPr>
+          <w:color w:val="7030A0"/>
+        </w:rPr>
+      </w:pPr>
+      <w:r>
+        <w:rPr>
+          <w:color w:val="7030A0"/>
+        </w:rPr>
+        <w:t>Load config directory.</w:t>
+      </w:r>
+    </w:p>
+    <w:p>
+      <w:pPr>
+        <w:pStyle w:val="ListParagraph"/>
+        <w:numPr>
+          <w:ilvl w:val="1"/>
+          <w:numId w:val="1"/>
+        </w:numPr>
+        <w:rPr>
+          <w:color w:val="00B050"/>
+        </w:rPr>
+      </w:pPr>
+      <w:r>
+        <w:rPr>
+          <w:color w:val="00B050"/>
+        </w:rPr>
+        <w:t>Delay import directory.</w:t>
+      </w:r>
+    </w:p>
+    <w:p>
+      <w:pPr>
+        <w:pStyle w:val="ListParagraph"/>
+        <w:numPr>
+          <w:ilvl w:val="1"/>
+          <w:numId w:val="1"/>
+        </w:numPr>
+        <w:rPr>
+          <w:color w:val="00B050"/>
+        </w:rPr>
+      </w:pPr>
+      <w:r>
+        <w:rPr>
+          <w:color w:val="00B050"/>
+        </w:rPr>
+        <w:t>Bound import directory.</w:t>
+      </w:r>
+    </w:p>
+    <w:p>
+      <w:pPr>
+        <w:pStyle w:val="ListParagraph"/>
+        <w:numPr>
+          <w:ilvl w:val="1"/>
+          <w:numId w:val="1"/>
+        </w:numPr>
+        <w:rPr>
+          <w:color w:val="00B050"/>
+        </w:rPr>
+      </w:pPr>
+      <w:r>
+        <w:rPr>
+          <w:color w:val="00B050"/>
+        </w:rPr>
+        <w:t>IAT (as opposed to Import) directory.</w:t>
+      </w:r>
+    </w:p>
+    <w:p>
+      <w:pPr>
+        <w:pStyle w:val="ListParagraph"/>
+        <w:numPr>
+          <w:ilvl w:val="1"/>
+          <w:numId w:val="1"/>
+        </w:numPr>
+        <w:rPr>
+          <w:color w:val="00B050"/>
+        </w:rPr>
+      </w:pPr>
+      <w:r>
+        <w:rPr>
+          <w:color w:val="00B050"/>
+        </w:rPr>
+        <w:t>CLR runtime directory support.</w:t>
+      </w:r>
+    </w:p>
+    <w:p>
+      <w:pPr>
+        <w:pStyle w:val="ListParagraph"/>
+        <w:numPr>
+          <w:ilvl w:val="0"/>
+          <w:numId w:val="1"/>
+        </w:numPr>
+        <w:rPr>
+          <w:color w:val="7030A0"/>
+        </w:rPr>
+      </w:pPr>
+      <w:r>
+        <w:rPr>
+          <w:color w:val="7030A0"/>
+        </w:rPr>
+        <w:t>Full support for writing back to PE file, including automatically performing adjustments where required to fit in new data or remove unnecessary space.</w:t>
+      </w:r>
+    </w:p>
+    <w:p>
+      <w:pPr>
+        <w:pStyle w:val="ListParagraph"/>
+        <w:numPr>
+          <w:ilvl w:val="0"/>
+          <w:numId w:val="1"/>
+        </w:numPr>
+        <w:rPr>
+          <w:color w:val="7030A0"/>
+        </w:rPr>
+      </w:pPr>
+      <w:r>
+        <w:rPr>
+          <w:color w:val="7030A0"/>
+        </w:rPr>
+        <w:t>Improve export forwarding code to detect and handle forward-by-</w:t>
+      </w:r>
+      <w:r>
+        <w:rPr>
+          <w:color w:val="7030A0"/>
+        </w:rPr>
+        <w:t>ordinal</w:t>
+      </w:r>
+      <w:r>
+        <w:rPr>
+          <w:color w:val="7030A0"/>
+        </w:rPr>
+        <w:t xml:space="preserve"> explicitly rather than forcing the user to detect it and do string manipulation and conversion. </w:t>
+      </w:r>
+    </w:p>
+    <w:p>
+      <w:pPr>
+        <w:pStyle w:val="ListParagraph"/>
+        <w:numPr>
+          <w:ilvl w:val="0"/>
+          <w:numId w:val="1"/>
+        </w:numPr>
+        <w:rPr>
+          <w:color w:val="7030A0"/>
+        </w:rPr>
+      </w:pPr>
+      <w:r>
+        <w:rPr>
+          <w:color w:val="7030A0"/>
+        </w:rPr>
+        <w:t>Helper functions such as FindExport, FindImport, HasDataDir, GetArchitecture,</w:t>
+      </w:r>
+      <w:r>
+        <w:rPr>
+          <w:color w:val="7030A0"/>
+        </w:rPr>
+        <w:t xml:space="preserve"> IsDotNet,</w:t>
+      </w:r>
+      <w:r>
+        <w:rPr>
+          <w:color w:val="7030A0"/>
+        </w:rPr>
+        <w:t xml:space="preserve"> GetPDB,</w:t>
+      </w:r>
+      <w:r>
+        <w:rPr>
+          <w:color w:val="7030A0"/>
+        </w:rPr>
+        <w:t xml:space="preserve"> etc.</w:t>
+      </w:r>
+    </w:p>
+    <w:p>
+      <w:r>
+        <w:rPr>
+          <w:b/>
+        </w:rPr>
+        <w:t>Disassembler</w:t>
+      </w:r>
+    </w:p>
+    <w:p>
+      <w:pPr>
+        <w:pStyle w:val="ListParagraph"/>
+        <w:numPr>
+          <w:ilvl w:val="0"/>
+          <w:numId w:val="1"/>
+        </w:numPr>
+        <w:rPr>
+          <w:color w:val="00B050"/>
+        </w:rPr>
+      </w:pPr>
+      <w:r>
+        <w:rPr>
+          <w:color w:val="00B050"/>
+        </w:rPr>
+        <w:t>Decode calls/jumps to function names if possible.</w:t>
+      </w:r>
+    </w:p>
+    <w:p>
+      <w:pPr>
+        <w:pStyle w:val="ListParagraph"/>
+        <w:numPr>
+          <w:ilvl w:val="0"/>
+          <w:numId w:val="1"/>
+        </w:numPr>
+        <w:rPr>
+          <w:color w:val="00B050"/>
+        </w:rPr>
+      </w:pPr>
+      <w:r>
+        <w:rPr>
+          <w:color w:val="00B050"/>
+        </w:rPr>
+        <w:t>NOP/UnNOP support.</w:t>
+      </w:r>
+    </w:p>
+    <w:p>
+      <w:pPr>
+        <w:pStyle w:val="ListParagraph"/>
+        <w:numPr>
+          <w:ilvl w:val="0"/>
+          <w:numId w:val="1"/>
+        </w:numPr>
+        <w:rPr>
+          <w:color w:val="00B050"/>
+        </w:rPr>
+      </w:pPr>
+      <w:r>
+        <w:rPr>
+          <w:color w:val="00B050"/>
+        </w:rPr>
+        <w:t>ASM searching API with ‘wildcards’. (MetaASM?)</w:t>
+      </w:r>
+    </w:p>
+    <w:p>
+      <w:pPr>
+        <w:pStyle w:val="ListParagraph"/>
+        <w:numPr>
+          <w:ilvl w:val="0"/>
+          <w:numId w:val="1"/>
+        </w:numPr>
+        <w:rPr>
+          <w:color w:val="00B050"/>
+        </w:rPr>
+      </w:pPr>
+      <w:r>
+        <w:rPr>
+          <w:color w:val="00B050"/>
+        </w:rPr>
+        <w:t>String based assembler with x64 support.</w:t>
+      </w:r>
+    </w:p>
+    <w:p>
+      <w:pPr>
+        <w:pStyle w:val="ListParagraph"/>
+        <w:numPr>
+          <w:ilvl w:val="0"/>
+          <w:numId w:val="1"/>
+        </w:numPr>
+        <w:rPr>
+          <w:color w:val="00B050"/>
+        </w:rPr>
+      </w:pPr>
+      <w:r>
+        <w:rPr>
+          <w:color w:val="00B050"/>
+        </w:rPr>
+        <w:t>Disassemble function API.</w:t>
+      </w:r>
+    </w:p>
+    <w:p>
+      <w:r>
+        <w:rPr>
+          <w:b/>
+        </w:rPr>
+        <w:t>Scanner</w:t>
+      </w:r>
+    </w:p>
+    <w:p>
+      <w:pPr>
+        <w:pStyle w:val="ListParagraph"/>
+        <w:numPr>
+          <w:ilvl w:val="0"/>
+          <w:numId w:val="1"/>
+        </w:numPr>
+        <w:rPr>
+          <w:color w:val="7030A0"/>
+        </w:rPr>
+      </w:pPr>
+      <w:r>
+        <w:rPr>
+          <w:color w:val="7030A0"/>
+        </w:rPr>
+        <w:t>Rewrite to be more reliable and robust.</w:t>
+      </w:r>
+    </w:p>
+    <w:p>
+      <w:pPr>
+        <w:pStyle w:val="ListParagraph"/>
+        <w:numPr>
+          <w:ilvl w:val="0"/>
+          <w:numId w:val="1"/>
+        </w:numPr>
+        <w:rPr>
+          <w:color w:val="7030A0"/>
+        </w:rPr>
+      </w:pPr>
+      <w:r>
+        <w:rPr>
+          <w:color w:val="7030A0"/>
+        </w:rPr>
+        <w:t>Refactor to reduce code duplication.</w:t>
+      </w:r>
+    </w:p>
+    <w:p>
+      <w:pPr>
+        <w:pStyle w:val="ListParagraph"/>
+        <w:numPr>
+          <w:ilvl w:val="0"/>
+          <w:numId w:val="1"/>
+        </w:numPr>
+        <w:rPr>
+          <w:color w:val="7030A0"/>
+        </w:rPr>
+      </w:pPr>
+      <w:r>
+        <w:rPr>
+          <w:color w:val="7030A0"/>
+        </w:rPr>
+        <w:t>Use a file view with a small memory cache rather than consuming large amounts of RAM.</w:t>
+      </w:r>
+    </w:p>
+    <w:p>
+      <w:pPr>
+        <w:pStyle w:val="ListParagraph"/>
+        <w:numPr>
+          <w:ilvl w:val="0"/>
+          <w:numId w:val="1"/>
+        </w:numPr>
+        <w:rPr>
+          <w:color w:val="7030A0"/>
+        </w:rPr>
+      </w:pPr>
+      <w:r>
+        <w:rPr>
+          <w:color w:val="7030A0"/>
+        </w:rPr>
+        <w:t>Multi-threaded scanning options.</w:t>
+      </w:r>
+    </w:p>
+    <w:p>
+      <w:pPr>
+        <w:pStyle w:val="ListParagraph"/>
+        <w:numPr>
+          <w:ilvl w:val="0"/>
+          <w:numId w:val="1"/>
+        </w:numPr>
+        <w:rPr>
+          <w:color w:val="00B050"/>
+        </w:rPr>
+      </w:pPr>
+      <w:r>
+        <w:rPr>
+          <w:color w:val="00B050"/>
+        </w:rPr>
+        <w:t>Wildcard support for vector/string scanning.</w:t>
+      </w:r>
+    </w:p>
+    <w:p>
+      <w:pPr>
+        <w:pStyle w:val="ListParagraph"/>
+        <w:numPr>
+          <w:ilvl w:val="0"/>
+          <w:numId w:val="1"/>
+        </w:numPr>
+        <w:rPr>
+          <w:color w:val="00B050"/>
+        </w:rPr>
+      </w:pPr>
+      <w:r>
+        <w:rPr>
+          <w:color w:val="00B050"/>
+        </w:rPr>
+        <w:t>Regex support for string scanning.</w:t>
+      </w:r>
+    </w:p>
+    <w:p>
+      <w:pPr>
+        <w:pStyle w:val="ListParagraph"/>
+        <w:numPr>
+          <w:ilvl w:val="0"/>
+          <w:numId w:val="1"/>
+        </w:numPr>
+        <w:rPr>
+          <w:color w:val="7030A0"/>
+        </w:rPr>
+      </w:pPr>
+      <w:r>
+        <w:rPr>
+          <w:color w:val="7030A0"/>
+        </w:rPr>
         <w:lastRenderedPageBreak/>
-        <w:t>Investigate use of virtual functions for file vs memory</w:t>
-      </w:r>
-      <w:r>
-        <w:rPr>
-          <w:color w:val="7030A0"/>
-        </w:rPr>
-        <w:t xml:space="preserve"> access</w:t>
-      </w:r>
-      <w:r>
-        <w:rPr>
-          <w:color w:val="7030A0"/>
-        </w:rPr>
-        <w:t xml:space="preserve"> (RvaToVa)</w:t>
-      </w:r>
-      <w:r>
-        <w:rPr>
-          <w:color w:val="7030A0"/>
-        </w:rPr>
-        <w:t xml:space="preserve">. </w:t>
-      </w:r>
-    </w:p>
-    <w:p>
-      <w:pPr>
-        <w:pStyle w:val="ListParagraph"/>
-        <w:numPr>
-          <w:ilvl w:val="0"/>
-          <w:numId w:val="1"/>
-        </w:numPr>
-        <w:rPr>
-          <w:color w:val="7030A0"/>
-        </w:rPr>
-      </w:pPr>
-      <w:r>
-        <w:rPr>
-          <w:color w:val="7030A0"/>
-        </w:rPr>
-        <w:t>Extra sanity checking in all components.</w:t>
-      </w:r>
-    </w:p>
-    <w:p>
-      <w:pPr>
-        <w:pStyle w:val="ListParagraph"/>
-        <w:numPr>
-          <w:ilvl w:val="1"/>
-          <w:numId w:val="1"/>
-        </w:numPr>
-        <w:rPr>
-          <w:color w:val="7030A0"/>
-        </w:rPr>
-      </w:pPr>
-      <w:r>
-        <w:rPr>
-          <w:color w:val="7030A0"/>
-        </w:rPr>
-        <w:t xml:space="preserve">E.g. </w:t>
-      </w:r>
-      <w:r>
-        <w:rPr>
-          <w:color w:val="7030A0"/>
-        </w:rPr>
-        <w:t>Check NumberOfRvaAndSizes in NtHeaders before attempting to retrieve a data dir.</w:t>
-      </w:r>
-    </w:p>
-    <w:p>
-      <w:pPr>
-        <w:pStyle w:val="ListParagraph"/>
-        <w:numPr>
-          <w:ilvl w:val="0"/>
-          <w:numId w:val="1"/>
-        </w:numPr>
-        <w:rPr>
-          <w:color w:val="7030A0"/>
-        </w:rPr>
-      </w:pPr>
-      <w:r>
-        <w:rPr>
-          <w:color w:val="7030A0"/>
-        </w:rPr>
-        <w:t>Cache base pointers etc rather than retrieving it manually in every getter/setter. Slightly less ‘robust’, but due to the typically ‘read-only’ nature of the data this is the expected behaviour in all known cases anyway.</w:t>
-      </w:r>
-    </w:p>
-    <w:p>
-      <w:pPr>
-        <w:pStyle w:val="ListParagraph"/>
-        <w:numPr>
-          <w:ilvl w:val="0"/>
-          <w:numId w:val="1"/>
-        </w:numPr>
-        <w:rPr>
-          <w:color w:val="7030A0"/>
-        </w:rPr>
-      </w:pPr>
-      <w:r>
-        <w:rPr>
-          <w:color w:val="7030A0"/>
-        </w:rPr>
-        <w:t>Consistent</w:t>
-      </w:r>
-      <w:r>
-        <w:rPr>
-          <w:color w:val="7030A0"/>
-        </w:rPr>
-        <w:t xml:space="preserve"> API for GetBase. (e.g. PVOID vs PBYTE vs T*)</w:t>
-      </w:r>
-    </w:p>
-    <w:p>
-      <w:pPr>
-        <w:pStyle w:val="ListParagraph"/>
-        <w:numPr>
-          <w:ilvl w:val="0"/>
-          <w:numId w:val="1"/>
-        </w:numPr>
-        <w:rPr>
-          <w:color w:val="00B050"/>
-        </w:rPr>
-      </w:pPr>
-      <w:r>
-        <w:rPr>
-          <w:color w:val="00B050"/>
-        </w:rPr>
-        <w:t>Support more of the PE file format.</w:t>
-      </w:r>
-    </w:p>
-    <w:p>
-      <w:pPr>
-        <w:pStyle w:val="ListParagraph"/>
-        <w:numPr>
-          <w:ilvl w:val="1"/>
-          <w:numId w:val="1"/>
-        </w:numPr>
-        <w:rPr>
-          <w:color w:val="7030A0"/>
-        </w:rPr>
-      </w:pPr>
-      <w:r>
-        <w:rPr>
-          <w:color w:val="7030A0"/>
-        </w:rPr>
-        <w:t>Overlay data.</w:t>
-      </w:r>
-    </w:p>
-    <w:p>
-      <w:pPr>
-        <w:pStyle w:val="ListParagraph"/>
-        <w:numPr>
-          <w:ilvl w:val="1"/>
-          <w:numId w:val="1"/>
-        </w:numPr>
-        <w:rPr>
-          <w:color w:val="7030A0"/>
-        </w:rPr>
-      </w:pPr>
-      <w:r>
-        <w:rPr>
-          <w:color w:val="7030A0"/>
-        </w:rPr>
-        <w:t>Resource directory.</w:t>
-      </w:r>
-    </w:p>
-    <w:p>
-      <w:pPr>
-        <w:pStyle w:val="ListParagraph"/>
-        <w:numPr>
-          <w:ilvl w:val="1"/>
-          <w:numId w:val="1"/>
-        </w:numPr>
-        <w:rPr>
-          <w:color w:val="7030A0"/>
-        </w:rPr>
-      </w:pPr>
-      <w:r>
-        <w:rPr>
-          <w:color w:val="7030A0"/>
-        </w:rPr>
-        <w:t>Exception directory.</w:t>
-      </w:r>
-    </w:p>
-    <w:p>
-      <w:pPr>
-        <w:pStyle w:val="ListParagraph"/>
-        <w:numPr>
-          <w:ilvl w:val="1"/>
-          <w:numId w:val="1"/>
-        </w:numPr>
-        <w:rPr>
-          <w:color w:val="7030A0"/>
-        </w:rPr>
-      </w:pPr>
-      <w:r>
-        <w:rPr>
-          <w:color w:val="7030A0"/>
-        </w:rPr>
-        <w:t>Relocation directory.</w:t>
-      </w:r>
-    </w:p>
-    <w:p>
-      <w:pPr>
-        <w:pStyle w:val="ListParagraph"/>
-        <w:numPr>
-          <w:ilvl w:val="1"/>
-          <w:numId w:val="1"/>
-        </w:numPr>
-        <w:rPr>
-          <w:color w:val="00B050"/>
-        </w:rPr>
-      </w:pPr>
-      <w:r>
-        <w:rPr>
-          <w:color w:val="00B050"/>
-        </w:rPr>
-        <w:t>Security directory.</w:t>
-      </w:r>
-    </w:p>
-    <w:p>
-      <w:pPr>
-        <w:pStyle w:val="ListParagraph"/>
-        <w:numPr>
-          <w:ilvl w:val="1"/>
-          <w:numId w:val="1"/>
-        </w:numPr>
-        <w:rPr>
-          <w:color w:val="00B050"/>
-        </w:rPr>
-      </w:pPr>
-      <w:r>
-        <w:rPr>
-          <w:color w:val="00B050"/>
-        </w:rPr>
-        <w:t>Debug directory.</w:t>
-      </w:r>
-    </w:p>
-    <w:p>
-      <w:pPr>
-        <w:pStyle w:val="ListParagraph"/>
-        <w:numPr>
-          <w:ilvl w:val="1"/>
-          <w:numId w:val="1"/>
-        </w:numPr>
-        <w:rPr>
-          <w:color w:val="7030A0"/>
-        </w:rPr>
-      </w:pPr>
-      <w:r>
-        <w:rPr>
-          <w:color w:val="7030A0"/>
-        </w:rPr>
-        <w:t>Load config directory.</w:t>
-      </w:r>
-    </w:p>
-    <w:p>
-      <w:pPr>
-        <w:pStyle w:val="ListParagraph"/>
-        <w:numPr>
-          <w:ilvl w:val="1"/>
-          <w:numId w:val="1"/>
-        </w:numPr>
-        <w:rPr>
-          <w:color w:val="00B050"/>
-        </w:rPr>
-      </w:pPr>
-      <w:r>
-        <w:rPr>
-          <w:color w:val="00B050"/>
-        </w:rPr>
-        <w:t>Delay import directory.</w:t>
-      </w:r>
-    </w:p>
-    <w:p>
-      <w:pPr>
-        <w:pStyle w:val="ListParagraph"/>
-        <w:numPr>
-          <w:ilvl w:val="1"/>
-          <w:numId w:val="1"/>
-        </w:numPr>
-        <w:rPr>
-          <w:color w:val="00B050"/>
-        </w:rPr>
-      </w:pPr>
-      <w:r>
-        <w:rPr>
-          <w:color w:val="00B050"/>
-        </w:rPr>
-        <w:t>Bound import directory.</w:t>
-      </w:r>
-    </w:p>
-    <w:p>
-      <w:pPr>
-        <w:pStyle w:val="ListParagraph"/>
-        <w:numPr>
-          <w:ilvl w:val="1"/>
-          <w:numId w:val="1"/>
-        </w:numPr>
-        <w:rPr>
-          <w:color w:val="00B050"/>
-        </w:rPr>
-      </w:pPr>
-      <w:r>
-        <w:rPr>
-          <w:color w:val="00B050"/>
-        </w:rPr>
-        <w:t>IAT (as opposed to Import) directory.</w:t>
-      </w:r>
-    </w:p>
-    <w:p>
-      <w:pPr>
-        <w:pStyle w:val="ListParagraph"/>
-        <w:numPr>
-          <w:ilvl w:val="1"/>
-          <w:numId w:val="1"/>
-        </w:numPr>
-        <w:rPr>
-          <w:color w:val="00B050"/>
-        </w:rPr>
-      </w:pPr>
-      <w:r>
-        <w:rPr>
-          <w:color w:val="00B050"/>
-        </w:rPr>
-        <w:t>CLR runtime directory support.</w:t>
-      </w:r>
-    </w:p>
-    <w:p>
-      <w:pPr>
-        <w:pStyle w:val="ListParagraph"/>
-        <w:numPr>
-          <w:ilvl w:val="0"/>
-          <w:numId w:val="1"/>
-        </w:numPr>
-        <w:rPr>
-          <w:color w:val="7030A0"/>
-        </w:rPr>
-      </w:pPr>
-      <w:r>
-        <w:rPr>
-          <w:color w:val="7030A0"/>
-        </w:rPr>
-        <w:t>Full support for writing back to PE file, including automatically performing adjustments where required to fit in new data or remove unnecessary space.</w:t>
-      </w:r>
-    </w:p>
-    <w:p>
-      <w:pPr>
-        <w:pStyle w:val="ListParagraph"/>
-        <w:numPr>
-          <w:ilvl w:val="0"/>
-          <w:numId w:val="1"/>
-        </w:numPr>
-        <w:rPr>
-          <w:color w:val="7030A0"/>
-        </w:rPr>
-      </w:pPr>
-      <w:r>
-        <w:rPr>
-          <w:color w:val="7030A0"/>
-        </w:rPr>
-        <w:t>Improve export forwarding code to detect and handle forward-by-</w:t>
-      </w:r>
-      <w:r>
-        <w:rPr>
-          <w:color w:val="7030A0"/>
-        </w:rPr>
-        <w:t>ordinal</w:t>
-      </w:r>
-      <w:r>
-        <w:rPr>
-          <w:color w:val="7030A0"/>
-        </w:rPr>
-        <w:t xml:space="preserve"> explicitly rather than forcing the user to detect it and do string manipulation and conversion. </w:t>
-      </w:r>
-    </w:p>
-    <w:p>
-      <w:pPr>
-        <w:pStyle w:val="ListParagraph"/>
-        <w:numPr>
-          <w:ilvl w:val="0"/>
-          <w:numId w:val="1"/>
-        </w:numPr>
-        <w:rPr>
-          <w:color w:val="7030A0"/>
-        </w:rPr>
-      </w:pPr>
-      <w:r>
-        <w:rPr>
-          <w:color w:val="7030A0"/>
-        </w:rPr>
-        <w:t>Helper functions such as FindExport, FindImport, HasDataDir, GetArchitecture,</w:t>
-      </w:r>
-      <w:r>
-        <w:rPr>
-          <w:color w:val="7030A0"/>
-        </w:rPr>
-        <w:t xml:space="preserve"> IsDotNet,</w:t>
-      </w:r>
-      <w:r>
-        <w:rPr>
-          <w:color w:val="7030A0"/>
-        </w:rPr>
-        <w:t xml:space="preserve"> GetPDB,</w:t>
-      </w:r>
-      <w:r>
-        <w:rPr>
-          <w:color w:val="7030A0"/>
-        </w:rPr>
-        <w:t xml:space="preserve"> etc.</w:t>
-      </w:r>
-    </w:p>
-    <w:p>
-      <w:r>
-        <w:rPr>
-          <w:b/>
-        </w:rPr>
-        <w:t>Disassembler</w:t>
-      </w:r>
-    </w:p>
-    <w:p>
-      <w:pPr>
-        <w:pStyle w:val="ListParagraph"/>
-        <w:numPr>
-          <w:ilvl w:val="0"/>
-          <w:numId w:val="1"/>
-        </w:numPr>
-        <w:rPr>
-          <w:color w:val="00B050"/>
-        </w:rPr>
-      </w:pPr>
-      <w:r>
-        <w:rPr>
-          <w:color w:val="00B050"/>
-        </w:rPr>
-        <w:t>Decode calls/jumps to function names if possible.</w:t>
-      </w:r>
-    </w:p>
-    <w:p>
-      <w:pPr>
-        <w:pStyle w:val="ListParagraph"/>
-        <w:numPr>
-          <w:ilvl w:val="0"/>
-          <w:numId w:val="1"/>
-        </w:numPr>
-        <w:rPr>
-          <w:color w:val="00B050"/>
-        </w:rPr>
-      </w:pPr>
-      <w:r>
-        <w:rPr>
-          <w:color w:val="00B050"/>
-        </w:rPr>
-        <w:t>NOP/UnNOP support.</w:t>
-      </w:r>
-    </w:p>
-    <w:p>
-      <w:pPr>
-        <w:pStyle w:val="ListParagraph"/>
-        <w:numPr>
-          <w:ilvl w:val="0"/>
-          <w:numId w:val="1"/>
-        </w:numPr>
-        <w:rPr>
-          <w:color w:val="00B050"/>
-        </w:rPr>
-      </w:pPr>
-      <w:r>
-        <w:rPr>
-          <w:color w:val="00B050"/>
-        </w:rPr>
-        <w:t>ASM searching API with ‘wildcards’. (MetaASM?)</w:t>
-      </w:r>
-    </w:p>
-    <w:p>
-      <w:pPr>
-        <w:pStyle w:val="ListParagraph"/>
-        <w:numPr>
-          <w:ilvl w:val="0"/>
-          <w:numId w:val="1"/>
-        </w:numPr>
-        <w:rPr>
-          <w:color w:val="00B050"/>
-        </w:rPr>
-      </w:pPr>
-      <w:r>
-        <w:rPr>
-          <w:color w:val="00B050"/>
-        </w:rPr>
-        <w:t>String based assembler with x64 support.</w:t>
-      </w:r>
-    </w:p>
-    <w:p>
-      <w:pPr>
-        <w:pStyle w:val="ListParagraph"/>
-        <w:numPr>
-          <w:ilvl w:val="0"/>
-          <w:numId w:val="1"/>
-        </w:numPr>
-        <w:rPr>
-          <w:color w:val="00B050"/>
-        </w:rPr>
-      </w:pPr>
-      <w:r>
-        <w:rPr>
-          <w:color w:val="00B050"/>
-        </w:rPr>
-        <w:t>Disassemble function API.</w:t>
-      </w:r>
-    </w:p>
-    <w:p>
-      <w:r>
-        <w:rPr>
-          <w:b/>
-        </w:rPr>
-        <w:t>Scanner</w:t>
-      </w:r>
-    </w:p>
-    <w:p>
-      <w:pPr>
-        <w:pStyle w:val="ListParagraph"/>
-        <w:numPr>
-          <w:ilvl w:val="0"/>
-          <w:numId w:val="1"/>
-        </w:numPr>
-        <w:rPr>
-          <w:color w:val="7030A0"/>
-        </w:rPr>
-      </w:pPr>
-      <w:r>
-        <w:rPr>
-          <w:color w:val="7030A0"/>
-        </w:rPr>
-        <w:t>Rewrite to be more reliable and robust.</w:t>
-      </w:r>
-    </w:p>
-    <w:p>
-      <w:pPr>
-        <w:pStyle w:val="ListParagraph"/>
-        <w:numPr>
-          <w:ilvl w:val="0"/>
-          <w:numId w:val="1"/>
-        </w:numPr>
-        <w:rPr>
-          <w:color w:val="7030A0"/>
-        </w:rPr>
-      </w:pPr>
-      <w:r>
-        <w:rPr>
-          <w:color w:val="7030A0"/>
-        </w:rPr>
-        <w:t>Refactor to reduce code duplication.</w:t>
-      </w:r>
-    </w:p>
-    <w:p>
-      <w:pPr>
-        <w:pStyle w:val="ListParagraph"/>
-        <w:numPr>
-          <w:ilvl w:val="0"/>
-          <w:numId w:val="1"/>
-        </w:numPr>
-        <w:rPr>
-          <w:color w:val="7030A0"/>
-        </w:rPr>
-      </w:pPr>
-      <w:r>
-        <w:rPr>
-          <w:color w:val="7030A0"/>
-        </w:rPr>
-        <w:t>Use a file view with a small memory cache rather than consuming large amounts of RAM.</w:t>
-      </w:r>
-    </w:p>
-    <w:p>
-      <w:pPr>
-        <w:pStyle w:val="ListParagraph"/>
-        <w:numPr>
-          <w:ilvl w:val="0"/>
-          <w:numId w:val="1"/>
-        </w:numPr>
-        <w:rPr>
-          <w:color w:val="7030A0"/>
-        </w:rPr>
-      </w:pPr>
-      <w:r>
-        <w:rPr>
-          <w:color w:val="7030A0"/>
-        </w:rPr>
-        <w:t>Multi-threaded scanning options.</w:t>
-      </w:r>
-    </w:p>
-    <w:p>
-      <w:pPr>
-        <w:pStyle w:val="ListParagraph"/>
-        <w:numPr>
-          <w:ilvl w:val="0"/>
-          <w:numId w:val="1"/>
-        </w:numPr>
-        <w:rPr>
-          <w:color w:val="00B050"/>
-        </w:rPr>
-      </w:pPr>
-      <w:r>
-        <w:rPr>
-          <w:color w:val="00B050"/>
-        </w:rPr>
-        <w:t>Wildcard support for vector/string scanning.</w:t>
-      </w:r>
-    </w:p>
-    <w:p>
-      <w:pPr>
-        <w:pStyle w:val="ListParagraph"/>
-        <w:numPr>
-          <w:ilvl w:val="0"/>
-          <w:numId w:val="1"/>
-        </w:numPr>
-        <w:rPr>
-          <w:color w:val="00B050"/>
-        </w:rPr>
-      </w:pPr>
-      <w:r>
-        <w:rPr>
-          <w:color w:val="00B050"/>
-        </w:rPr>
-        <w:t>Regex support for string scanning.</w:t>
-      </w:r>
-    </w:p>
-    <w:p>
-      <w:pPr>
-        <w:pStyle w:val="ListParagraph"/>
-        <w:numPr>
-          <w:ilvl w:val="0"/>
-          <w:numId w:val="1"/>
-        </w:numPr>
-        <w:rPr>
-          <w:color w:val="7030A0"/>
-        </w:rPr>
-      </w:pPr>
-      <w:r>
-        <w:rPr>
-          <w:color w:val="7030A0"/>
-        </w:rPr>
         <w:t>Memory protection filters (read, write, exec).</w:t>
       </w:r>
     </w:p>
@@ -3232,7 +3263,6 @@
         <w:rPr>
           <w:color w:val="00B050"/>
         </w:rPr>
-        <w:lastRenderedPageBreak/>
         <w:t>Support pausing target while scanning.</w:t>
       </w:r>
     </w:p>

</xml_diff>

<commit_message>
* [FindPattern] More improvements to data parser in Find. * Remove completed item.
</commit_message>
<xml_diff>
--- a/trunk/Todo.docx
+++ b/trunk/Todo.docx
@@ -6,9 +6,11 @@
       <w:pPr>
         <w:pStyle w:val="Title"/>
       </w:pPr>
+      <w:proofErr w:type="spellStart"/>
       <w:r>
         <w:t>Todo</w:t>
       </w:r>
+      <w:proofErr w:type="spellEnd"/>
     </w:p>
     <w:p>
       <w:pPr>
@@ -155,7 +157,71 @@
         <w:rPr>
           <w:color w:val="FF0000"/>
         </w:rPr>
-        <w:t xml:space="preserve"> party dependencies from public interface where possible (e.g. Take a std::wstring as a path then convert to a boost::filesystem::path internally to avoid Boost updates breaking the HadesMem ABI).</w:t>
+        <w:t xml:space="preserve"> party dependencies from public interface where possible (e.g. Take a </w:t>
+      </w:r>
+      <w:proofErr w:type="spellStart"/>
+      <w:r>
+        <w:rPr>
+          <w:color w:val="FF0000"/>
+        </w:rPr>
+        <w:t>std</w:t>
+      </w:r>
+      <w:proofErr w:type="spellEnd"/>
+      <w:r>
+        <w:rPr>
+          <w:color w:val="FF0000"/>
+        </w:rPr>
+        <w:t>::</w:t>
+      </w:r>
+      <w:proofErr w:type="spellStart"/>
+      <w:r>
+        <w:rPr>
+          <w:color w:val="FF0000"/>
+        </w:rPr>
+        <w:t>wstring</w:t>
+      </w:r>
+      <w:proofErr w:type="spellEnd"/>
+      <w:r>
+        <w:rPr>
+          <w:color w:val="FF0000"/>
+        </w:rPr>
+        <w:t xml:space="preserve"> as a path then convert to a boost:</w:t>
+      </w:r>
+      <w:proofErr w:type="gramStart"/>
+      <w:r>
+        <w:rPr>
+          <w:color w:val="FF0000"/>
+        </w:rPr>
+        <w:t>:</w:t>
+      </w:r>
+      <w:proofErr w:type="spellStart"/>
+      <w:r>
+        <w:rPr>
+          <w:color w:val="FF0000"/>
+        </w:rPr>
+        <w:t>filesystem</w:t>
+      </w:r>
+      <w:proofErr w:type="spellEnd"/>
+      <w:proofErr w:type="gramEnd"/>
+      <w:r>
+        <w:rPr>
+          <w:color w:val="FF0000"/>
+        </w:rPr>
+        <w:t xml:space="preserve">::path internally to avoid Boost updates breaking the </w:t>
+      </w:r>
+      <w:proofErr w:type="spellStart"/>
+      <w:r>
+        <w:rPr>
+          <w:color w:val="FF0000"/>
+        </w:rPr>
+        <w:t>HadesMem</w:t>
+      </w:r>
+      <w:proofErr w:type="spellEnd"/>
+      <w:r>
+        <w:rPr>
+          <w:color w:val="FF0000"/>
+        </w:rPr>
+        <w:t xml:space="preserve"> ABI).</w:t>
       </w:r>
     </w:p>
     <w:p>
@@ -211,11 +277,19 @@
           <w:color w:val="FF0000"/>
         </w:rPr>
       </w:pPr>
-      <w:r>
-        <w:rPr>
-          <w:color w:val="FF0000"/>
-        </w:rPr>
-        <w:t>QuickBook generated.</w:t>
+      <w:proofErr w:type="spellStart"/>
+      <w:r>
+        <w:rPr>
+          <w:color w:val="FF0000"/>
+        </w:rPr>
+        <w:t>QuickBook</w:t>
+      </w:r>
+      <w:proofErr w:type="spellEnd"/>
+      <w:r>
+        <w:rPr>
+          <w:color w:val="FF0000"/>
+        </w:rPr>
+        <w:t xml:space="preserve"> generated.</w:t>
       </w:r>
     </w:p>
     <w:p>
@@ -341,7 +415,35 @@
         <w:rPr>
           <w:color w:val="FF0000"/>
         </w:rPr>
-        <w:t>In tests such as PeLib etc ensure at least one module is processed per test, in case the validity check function is the one with a bug.</w:t>
+        <w:t xml:space="preserve">In tests such as </w:t>
+      </w:r>
+      <w:proofErr w:type="spellStart"/>
+      <w:r>
+        <w:rPr>
+          <w:color w:val="FF0000"/>
+        </w:rPr>
+        <w:t>PeLib</w:t>
+      </w:r>
+      <w:proofErr w:type="spellEnd"/>
+      <w:r>
+        <w:rPr>
+          <w:color w:val="FF0000"/>
+        </w:rPr>
+        <w:t xml:space="preserve"> </w:t>
+      </w:r>
+      <w:proofErr w:type="spellStart"/>
+      <w:r>
+        <w:rPr>
+          <w:color w:val="FF0000"/>
+        </w:rPr>
+        <w:t>etc</w:t>
+      </w:r>
+      <w:proofErr w:type="spellEnd"/>
+      <w:r>
+        <w:rPr>
+          <w:color w:val="FF0000"/>
+        </w:rPr>
+        <w:t xml:space="preserve"> ensure at least one module is processed per test, in case the validity check function is the one with a bug.</w:t>
       </w:r>
     </w:p>
     <w:p>
@@ -365,43 +467,113 @@
         <w:rPr>
           <w:color w:val="FF0000"/>
         </w:rPr>
-        <w:t xml:space="preserve"> ensure not only that functions return without exception, but also that the returned data is valid. (e.g. GetName in ImpThunk.) </w:t>
-      </w:r>
-    </w:p>
-    <w:p>
-      <w:pPr>
-        <w:pStyle w:val="ListParagraph"/>
-        <w:numPr>
-          <w:ilvl w:val="1"/>
-          <w:numId w:val="1"/>
-        </w:numPr>
-        <w:rPr>
-          <w:color w:val="FF0000"/>
-        </w:rPr>
-      </w:pPr>
-      <w:r>
-        <w:rPr>
-          <w:color w:val="FF0000"/>
-        </w:rPr>
-        <w:t>Expand tests to be more thorough and use Boost.Test checks such as BOOST_CHECK_NO_THROW, BOOST_CHECK_THROW, BOOST_CHECK_EQUAL_COLLECTION, etc.</w:t>
-      </w:r>
-    </w:p>
-    <w:p>
-      <w:pPr>
-        <w:pStyle w:val="ListParagraph"/>
-        <w:numPr>
-          <w:ilvl w:val="1"/>
-          <w:numId w:val="1"/>
-        </w:numPr>
-        <w:rPr>
-          <w:color w:val="FF0000"/>
-        </w:rPr>
-      </w:pPr>
-      <w:r>
-        <w:rPr>
-          <w:color w:val="FF0000"/>
-        </w:rPr>
-        <w:t xml:space="preserve">Extra tests on library usage that should fail to compile (because of static assertions, type traits, etc). Needed to ensure library misuse is not ‘possible’. </w:t>
+        <w:t xml:space="preserve"> ensure not only that functions return without exception, but also that the returned data is valid. (</w:t>
+      </w:r>
+      <w:proofErr w:type="gramStart"/>
+      <w:r>
+        <w:rPr>
+          <w:color w:val="FF0000"/>
+        </w:rPr>
+        <w:t>e.g</w:t>
+      </w:r>
+      <w:proofErr w:type="gramEnd"/>
+      <w:r>
+        <w:rPr>
+          <w:color w:val="FF0000"/>
+        </w:rPr>
+        <w:t xml:space="preserve">. </w:t>
+      </w:r>
+      <w:proofErr w:type="spellStart"/>
+      <w:r>
+        <w:rPr>
+          <w:color w:val="FF0000"/>
+        </w:rPr>
+        <w:t>GetName</w:t>
+      </w:r>
+      <w:proofErr w:type="spellEnd"/>
+      <w:r>
+        <w:rPr>
+          <w:color w:val="FF0000"/>
+        </w:rPr>
+        <w:t xml:space="preserve"> in </w:t>
+      </w:r>
+      <w:proofErr w:type="spellStart"/>
+      <w:r>
+        <w:rPr>
+          <w:color w:val="FF0000"/>
+        </w:rPr>
+        <w:t>ImpThunk</w:t>
+      </w:r>
+      <w:proofErr w:type="spellEnd"/>
+      <w:r>
+        <w:rPr>
+          <w:color w:val="FF0000"/>
+        </w:rPr>
+        <w:t xml:space="preserve">.) </w:t>
+      </w:r>
+    </w:p>
+    <w:p>
+      <w:pPr>
+        <w:pStyle w:val="ListParagraph"/>
+        <w:numPr>
+          <w:ilvl w:val="1"/>
+          <w:numId w:val="1"/>
+        </w:numPr>
+        <w:rPr>
+          <w:color w:val="FF0000"/>
+        </w:rPr>
+      </w:pPr>
+      <w:r>
+        <w:rPr>
+          <w:color w:val="FF0000"/>
+        </w:rPr>
+        <w:t xml:space="preserve">Expand tests to be more thorough and use </w:t>
+      </w:r>
+      <w:proofErr w:type="spellStart"/>
+      <w:r>
+        <w:rPr>
+          <w:color w:val="FF0000"/>
+        </w:rPr>
+        <w:t>Boost.Test</w:t>
+      </w:r>
+      <w:proofErr w:type="spellEnd"/>
+      <w:r>
+        <w:rPr>
+          <w:color w:val="FF0000"/>
+        </w:rPr>
+        <w:t xml:space="preserve"> checks such as BOOST_CHECK_NO_THROW, BOOST_CHECK_THROW, BOOST_CHECK_EQUAL_COLLECTION, etc.</w:t>
+      </w:r>
+    </w:p>
+    <w:p>
+      <w:pPr>
+        <w:pStyle w:val="ListParagraph"/>
+        <w:numPr>
+          <w:ilvl w:val="1"/>
+          <w:numId w:val="1"/>
+        </w:numPr>
+        <w:rPr>
+          <w:color w:val="FF0000"/>
+        </w:rPr>
+      </w:pPr>
+      <w:r>
+        <w:rPr>
+          <w:color w:val="FF0000"/>
+        </w:rPr>
+        <w:t xml:space="preserve">Extra tests on library usage that should fail to compile (because of static assertions, type traits, </w:t>
+      </w:r>
+      <w:proofErr w:type="spellStart"/>
+      <w:r>
+        <w:rPr>
+          <w:color w:val="FF0000"/>
+        </w:rPr>
+        <w:t>etc</w:t>
+      </w:r>
+      <w:proofErr w:type="spellEnd"/>
+      <w:r>
+        <w:rPr>
+          <w:color w:val="FF0000"/>
+        </w:rPr>
+        <w:t xml:space="preserve">). Needed to ensure library misuse is not ‘possible’. </w:t>
       </w:r>
     </w:p>
     <w:p>
@@ -451,11 +623,19 @@
           <w:color w:val="FF0000"/>
         </w:rPr>
       </w:pPr>
-      <w:r>
-        <w:rPr>
-          <w:color w:val="FF0000"/>
-        </w:rPr>
-        <w:t>Cleanup and in-source documentation.</w:t>
+      <w:proofErr w:type="spellStart"/>
+      <w:r>
+        <w:rPr>
+          <w:color w:val="FF0000"/>
+        </w:rPr>
+        <w:t>Cleanup</w:t>
+      </w:r>
+      <w:proofErr w:type="spellEnd"/>
+      <w:r>
+        <w:rPr>
+          <w:color w:val="FF0000"/>
+        </w:rPr>
+        <w:t xml:space="preserve"> and in-source documentation.</w:t>
       </w:r>
     </w:p>
     <w:p>
@@ -527,7 +707,21 @@
         <w:rPr>
           <w:color w:val="FF0000"/>
         </w:rPr>
-        <w:t>Improve exception-safety guarantees. (Rollback support etc)</w:t>
+        <w:t xml:space="preserve">Improve exception-safety guarantees. (Rollback support </w:t>
+      </w:r>
+      <w:proofErr w:type="spellStart"/>
+      <w:r>
+        <w:rPr>
+          <w:color w:val="FF0000"/>
+        </w:rPr>
+        <w:t>etc</w:t>
+      </w:r>
+      <w:proofErr w:type="spellEnd"/>
+      <w:r>
+        <w:rPr>
+          <w:color w:val="FF0000"/>
+        </w:rPr>
+        <w:t>)</w:t>
       </w:r>
     </w:p>
     <w:p>
@@ -587,7 +781,35 @@
         <w:rPr>
           <w:color w:val="FF0000"/>
         </w:rPr>
-        <w:t>Investigate Boost.Exception’s support for multiple exception info objects which share the same tag type, and how to ‘extract’ them at the catch site. Potentially rewrite some exceptions which use multiple ‘ErrorCodeWin’ objects to use unique tags instead.</w:t>
+        <w:t xml:space="preserve">Investigate </w:t>
+      </w:r>
+      <w:proofErr w:type="spellStart"/>
+      <w:r>
+        <w:rPr>
+          <w:color w:val="FF0000"/>
+        </w:rPr>
+        <w:t>Boost.Exception’s</w:t>
+      </w:r>
+      <w:proofErr w:type="spellEnd"/>
+      <w:r>
+        <w:rPr>
+          <w:color w:val="FF0000"/>
+        </w:rPr>
+        <w:t xml:space="preserve"> support for multiple exception info objects which share the same tag type, and how to ‘extract’ them at the catch site. Potentially rewrite some exceptions which use multiple ‘</w:t>
+      </w:r>
+      <w:proofErr w:type="spellStart"/>
+      <w:r>
+        <w:rPr>
+          <w:color w:val="FF0000"/>
+        </w:rPr>
+        <w:t>ErrorCodeWin</w:t>
+      </w:r>
+      <w:proofErr w:type="spellEnd"/>
+      <w:r>
+        <w:rPr>
+          <w:color w:val="FF0000"/>
+        </w:rPr>
+        <w:t>’ objects to use unique tags instead.</w:t>
       </w:r>
     </w:p>
     <w:p>
@@ -690,7 +912,21 @@
         <w:rPr>
           <w:color w:val="7030A0"/>
         </w:rPr>
-        <w:t>Boost, etc meet the minimum requirements.</w:t>
+        <w:t xml:space="preserve">Boost, </w:t>
+      </w:r>
+      <w:proofErr w:type="spellStart"/>
+      <w:r>
+        <w:rPr>
+          <w:color w:val="7030A0"/>
+        </w:rPr>
+        <w:t>etc</w:t>
+      </w:r>
+      <w:proofErr w:type="spellEnd"/>
+      <w:r>
+        <w:rPr>
+          <w:color w:val="7030A0"/>
+        </w:rPr>
+        <w:t xml:space="preserve"> meet the minimum requirements.</w:t>
       </w:r>
     </w:p>
     <w:p>
@@ -834,31 +1070,103 @@
         <w:rPr>
           <w:color w:val="7030A0"/>
         </w:rPr>
-        <w:t>Style cleanup (e.g. LLVM).</w:t>
-      </w:r>
-    </w:p>
-    <w:p>
-      <w:pPr>
-        <w:pStyle w:val="ListParagraph"/>
-        <w:numPr>
-          <w:ilvl w:val="1"/>
-          <w:numId w:val="1"/>
-        </w:numPr>
-        <w:rPr>
-          <w:color w:val="7030A0"/>
-        </w:rPr>
-      </w:pPr>
-      <w:r>
-        <w:rPr>
-          <w:color w:val="7030A0"/>
-        </w:rPr>
-        <w:t>Const support for iterators</w:t>
-      </w:r>
-      <w:r>
-        <w:rPr>
-          <w:color w:val="7030A0"/>
-        </w:rPr>
-        <w:t xml:space="preserve"> (template iterators on ValueT, add cbegin/cend to parent)</w:t>
+        <w:t xml:space="preserve">Style </w:t>
+      </w:r>
+      <w:proofErr w:type="spellStart"/>
+      <w:r>
+        <w:rPr>
+          <w:color w:val="7030A0"/>
+        </w:rPr>
+        <w:t>cleanup</w:t>
+      </w:r>
+      <w:proofErr w:type="spellEnd"/>
+      <w:r>
+        <w:rPr>
+          <w:color w:val="7030A0"/>
+        </w:rPr>
+        <w:t xml:space="preserve"> (e.g. LLVM).</w:t>
+      </w:r>
+    </w:p>
+    <w:p>
+      <w:pPr>
+        <w:pStyle w:val="ListParagraph"/>
+        <w:numPr>
+          <w:ilvl w:val="1"/>
+          <w:numId w:val="1"/>
+        </w:numPr>
+        <w:rPr>
+          <w:color w:val="7030A0"/>
+        </w:rPr>
+      </w:pPr>
+      <w:proofErr w:type="spellStart"/>
+      <w:r>
+        <w:rPr>
+          <w:color w:val="7030A0"/>
+        </w:rPr>
+        <w:t>Const</w:t>
+      </w:r>
+      <w:proofErr w:type="spellEnd"/>
+      <w:r>
+        <w:rPr>
+          <w:color w:val="7030A0"/>
+        </w:rPr>
+        <w:t xml:space="preserve"> support for iterators</w:t>
+      </w:r>
+      <w:r>
+        <w:rPr>
+          <w:color w:val="7030A0"/>
+        </w:rPr>
+        <w:t xml:space="preserve"> (template iterators on </w:t>
+      </w:r>
+      <w:proofErr w:type="spellStart"/>
+      <w:proofErr w:type="gramStart"/>
+      <w:r>
+        <w:rPr>
+          <w:color w:val="7030A0"/>
+        </w:rPr>
+        <w:t>ValueT</w:t>
+      </w:r>
+      <w:proofErr w:type="spellEnd"/>
+      <w:r>
+        <w:rPr>
+          <w:color w:val="7030A0"/>
+        </w:rPr>
+        <w:t>,</w:t>
+      </w:r>
+      <w:proofErr w:type="gramEnd"/>
+      <w:r>
+        <w:rPr>
+          <w:color w:val="7030A0"/>
+        </w:rPr>
+        <w:t xml:space="preserve"> add </w:t>
+      </w:r>
+      <w:proofErr w:type="spellStart"/>
+      <w:r>
+        <w:rPr>
+          <w:color w:val="7030A0"/>
+        </w:rPr>
+        <w:t>cbegin</w:t>
+      </w:r>
+      <w:proofErr w:type="spellEnd"/>
+      <w:r>
+        <w:rPr>
+          <w:color w:val="7030A0"/>
+        </w:rPr>
+        <w:t>/</w:t>
+      </w:r>
+      <w:proofErr w:type="spellStart"/>
+      <w:r>
+        <w:rPr>
+          <w:color w:val="7030A0"/>
+        </w:rPr>
+        <w:t>cend</w:t>
+      </w:r>
+      <w:proofErr w:type="spellEnd"/>
+      <w:r>
+        <w:rPr>
+          <w:color w:val="7030A0"/>
+        </w:rPr>
+        <w:t xml:space="preserve"> to parent)</w:t>
       </w:r>
       <w:r>
         <w:rPr>
@@ -882,25 +1190,125 @@
         <w:rPr>
           <w:color w:val="7030A0"/>
         </w:rPr>
-        <w:t>Fix conversion to bool in classes (e.g. EnsureCleanup) to use an unspecified bool type and prevent implicit conversion to int, and also to remove the reliance on HandleType’s  implicit conversion to bool, which we cannot guarantee.</w:t>
-      </w:r>
-    </w:p>
-    <w:p>
-      <w:pPr>
-        <w:pStyle w:val="ListParagraph"/>
-        <w:numPr>
-          <w:ilvl w:val="1"/>
-          <w:numId w:val="1"/>
-        </w:numPr>
-        <w:rPr>
-          <w:color w:val="7030A0"/>
-        </w:rPr>
-      </w:pPr>
-      <w:r>
-        <w:rPr>
-          <w:color w:val="7030A0"/>
-        </w:rPr>
-        <w:t>Const correctness.</w:t>
+        <w:t xml:space="preserve">Fix conversion to </w:t>
+      </w:r>
+      <w:proofErr w:type="spellStart"/>
+      <w:r>
+        <w:rPr>
+          <w:color w:val="7030A0"/>
+        </w:rPr>
+        <w:t>bool</w:t>
+      </w:r>
+      <w:proofErr w:type="spellEnd"/>
+      <w:r>
+        <w:rPr>
+          <w:color w:val="7030A0"/>
+        </w:rPr>
+        <w:t xml:space="preserve"> in classes (e.g. </w:t>
+      </w:r>
+      <w:proofErr w:type="spellStart"/>
+      <w:r>
+        <w:rPr>
+          <w:color w:val="7030A0"/>
+        </w:rPr>
+        <w:t>EnsureCleanup</w:t>
+      </w:r>
+      <w:proofErr w:type="spellEnd"/>
+      <w:r>
+        <w:rPr>
+          <w:color w:val="7030A0"/>
+        </w:rPr>
+        <w:t xml:space="preserve">) to use an unspecified </w:t>
+      </w:r>
+      <w:proofErr w:type="spellStart"/>
+      <w:r>
+        <w:rPr>
+          <w:color w:val="7030A0"/>
+        </w:rPr>
+        <w:t>bool</w:t>
+      </w:r>
+      <w:proofErr w:type="spellEnd"/>
+      <w:r>
+        <w:rPr>
+          <w:color w:val="7030A0"/>
+        </w:rPr>
+        <w:t xml:space="preserve"> type and prevent implicit conversion to </w:t>
+      </w:r>
+      <w:proofErr w:type="spellStart"/>
+      <w:r>
+        <w:rPr>
+          <w:color w:val="7030A0"/>
+        </w:rPr>
+        <w:t>int</w:t>
+      </w:r>
+      <w:proofErr w:type="spellEnd"/>
+      <w:r>
+        <w:rPr>
+          <w:color w:val="7030A0"/>
+        </w:rPr>
+        <w:t xml:space="preserve">, and also to remove the reliance on </w:t>
+      </w:r>
+      <w:proofErr w:type="spellStart"/>
+      <w:proofErr w:type="gramStart"/>
+      <w:r>
+        <w:rPr>
+          <w:color w:val="7030A0"/>
+        </w:rPr>
+        <w:t>HandleType’s</w:t>
+      </w:r>
+      <w:proofErr w:type="spellEnd"/>
+      <w:r>
+        <w:rPr>
+          <w:color w:val="7030A0"/>
+        </w:rPr>
+        <w:t xml:space="preserve">  implicit</w:t>
+      </w:r>
+      <w:proofErr w:type="gramEnd"/>
+      <w:r>
+        <w:rPr>
+          <w:color w:val="7030A0"/>
+        </w:rPr>
+        <w:t xml:space="preserve"> conversion to </w:t>
+      </w:r>
+      <w:proofErr w:type="spellStart"/>
+      <w:r>
+        <w:rPr>
+          <w:color w:val="7030A0"/>
+        </w:rPr>
+        <w:t>bool</w:t>
+      </w:r>
+      <w:proofErr w:type="spellEnd"/>
+      <w:r>
+        <w:rPr>
+          <w:color w:val="7030A0"/>
+        </w:rPr>
+        <w:t>, which we cannot guarantee.</w:t>
+      </w:r>
+    </w:p>
+    <w:p>
+      <w:pPr>
+        <w:pStyle w:val="ListParagraph"/>
+        <w:numPr>
+          <w:ilvl w:val="1"/>
+          <w:numId w:val="1"/>
+        </w:numPr>
+        <w:rPr>
+          <w:color w:val="7030A0"/>
+        </w:rPr>
+      </w:pPr>
+      <w:proofErr w:type="spellStart"/>
+      <w:r>
+        <w:rPr>
+          <w:color w:val="7030A0"/>
+        </w:rPr>
+        <w:t>Const</w:t>
+      </w:r>
+      <w:proofErr w:type="spellEnd"/>
+      <w:r>
+        <w:rPr>
+          <w:color w:val="7030A0"/>
+        </w:rPr>
+        <w:t xml:space="preserve"> correctness.</w:t>
       </w:r>
     </w:p>
     <w:p>
@@ -1008,7 +1416,21 @@
         <w:rPr>
           <w:color w:val="00B050"/>
         </w:rPr>
-        <w:t>Digital signature (for build bot, WER, etc).</w:t>
+        <w:t xml:space="preserve">Digital signature (for build bot, WER, </w:t>
+      </w:r>
+      <w:proofErr w:type="spellStart"/>
+      <w:r>
+        <w:rPr>
+          <w:color w:val="00B050"/>
+        </w:rPr>
+        <w:t>etc</w:t>
+      </w:r>
+      <w:proofErr w:type="spellEnd"/>
+      <w:r>
+        <w:rPr>
+          <w:color w:val="00B050"/>
+        </w:rPr>
+        <w:t>).</w:t>
       </w:r>
     </w:p>
     <w:p>
@@ -1044,7 +1466,21 @@
         <w:rPr>
           <w:color w:val="FF0000"/>
         </w:rPr>
-        <w:t>Clean up APIs returning pairs/tuples/etc to return objects with named fields and/or getters.</w:t>
+        <w:t>Clean up APIs returning pairs/tuples/</w:t>
+      </w:r>
+      <w:proofErr w:type="spellStart"/>
+      <w:r>
+        <w:rPr>
+          <w:color w:val="FF0000"/>
+        </w:rPr>
+        <w:t>etc</w:t>
+      </w:r>
+      <w:proofErr w:type="spellEnd"/>
+      <w:r>
+        <w:rPr>
+          <w:color w:val="FF0000"/>
+        </w:rPr>
+        <w:t xml:space="preserve"> to return objects with named fields and/or getters.</w:t>
       </w:r>
     </w:p>
     <w:p>
@@ -1080,7 +1516,21 @@
         <w:rPr>
           <w:color w:val="7030A0"/>
         </w:rPr>
-        <w:t>Improve API genericity.</w:t>
+        <w:t xml:space="preserve">Improve API </w:t>
+      </w:r>
+      <w:proofErr w:type="spellStart"/>
+      <w:r>
+        <w:rPr>
+          <w:color w:val="7030A0"/>
+        </w:rPr>
+        <w:t>genericity</w:t>
+      </w:r>
+      <w:proofErr w:type="spellEnd"/>
+      <w:r>
+        <w:rPr>
+          <w:color w:val="7030A0"/>
+        </w:rPr>
+        <w:t>.</w:t>
       </w:r>
     </w:p>
     <w:p>
@@ -1170,25 +1620,53 @@
         <w:rPr>
           <w:color w:val="7030A0"/>
         </w:rPr>
-        <w:t>Pointer-to-impl idiom.</w:t>
-      </w:r>
-    </w:p>
-    <w:p>
-      <w:pPr>
-        <w:pStyle w:val="ListParagraph"/>
-        <w:numPr>
-          <w:ilvl w:val="1"/>
-          <w:numId w:val="1"/>
-        </w:numPr>
-        <w:rPr>
-          <w:color w:val="7030A0"/>
-        </w:rPr>
-      </w:pPr>
-      <w:r>
-        <w:rPr>
-          <w:color w:val="7030A0"/>
-        </w:rPr>
-        <w:t>PCH support using Boost.Build.</w:t>
+        <w:t>Pointer-to-</w:t>
+      </w:r>
+      <w:proofErr w:type="spellStart"/>
+      <w:r>
+        <w:rPr>
+          <w:color w:val="7030A0"/>
+        </w:rPr>
+        <w:t>impl</w:t>
+      </w:r>
+      <w:proofErr w:type="spellEnd"/>
+      <w:r>
+        <w:rPr>
+          <w:color w:val="7030A0"/>
+        </w:rPr>
+        <w:t xml:space="preserve"> idiom.</w:t>
+      </w:r>
+    </w:p>
+    <w:p>
+      <w:pPr>
+        <w:pStyle w:val="ListParagraph"/>
+        <w:numPr>
+          <w:ilvl w:val="1"/>
+          <w:numId w:val="1"/>
+        </w:numPr>
+        <w:rPr>
+          <w:color w:val="7030A0"/>
+        </w:rPr>
+      </w:pPr>
+      <w:r>
+        <w:rPr>
+          <w:color w:val="7030A0"/>
+        </w:rPr>
+        <w:t xml:space="preserve">PCH support using </w:t>
+      </w:r>
+      <w:proofErr w:type="spellStart"/>
+      <w:r>
+        <w:rPr>
+          <w:color w:val="7030A0"/>
+        </w:rPr>
+        <w:t>Boost.Build</w:t>
+      </w:r>
+      <w:proofErr w:type="spellEnd"/>
+      <w:r>
+        <w:rPr>
+          <w:color w:val="7030A0"/>
+        </w:rPr>
+        <w:t>.</w:t>
       </w:r>
     </w:p>
     <w:p>
@@ -1220,11 +1698,19 @@
           <w:color w:val="7030A0"/>
         </w:rPr>
       </w:pPr>
-      <w:r>
-        <w:rPr>
-          <w:color w:val="7030A0"/>
-        </w:rPr>
-        <w:t>Todo list.</w:t>
+      <w:proofErr w:type="spellStart"/>
+      <w:r>
+        <w:rPr>
+          <w:color w:val="7030A0"/>
+        </w:rPr>
+        <w:t>Todo</w:t>
+      </w:r>
+      <w:proofErr w:type="spellEnd"/>
+      <w:r>
+        <w:rPr>
+          <w:color w:val="7030A0"/>
+        </w:rPr>
+        <w:t xml:space="preserve"> list.</w:t>
       </w:r>
     </w:p>
     <w:p>
@@ -1260,37 +1746,93 @@
         <w:rPr>
           <w:color w:val="7030A0"/>
         </w:rPr>
-        <w:t>Maintain a changelog.</w:t>
-      </w:r>
-    </w:p>
-    <w:p>
-      <w:pPr>
-        <w:pStyle w:val="ListParagraph"/>
-        <w:numPr>
-          <w:ilvl w:val="0"/>
-          <w:numId w:val="1"/>
-        </w:numPr>
-        <w:rPr>
-          <w:color w:val="7030A0"/>
-        </w:rPr>
-      </w:pPr>
-      <w:r>
-        <w:rPr>
-          <w:color w:val="7030A0"/>
-        </w:rPr>
-        <w:t>Performance improvements in potential bottlenecks (e.g. Iterators, Scanner, PeLib,</w:t>
-      </w:r>
-      <w:r>
-        <w:rPr>
-          <w:color w:val="7030A0"/>
-        </w:rPr>
-        <w:t xml:space="preserve"> FindPattern,</w:t>
-      </w:r>
-      <w:r>
-        <w:rPr>
-          <w:color w:val="7030A0"/>
-        </w:rPr>
-        <w:t xml:space="preserve"> etc)</w:t>
+        <w:t xml:space="preserve">Maintain a </w:t>
+      </w:r>
+      <w:proofErr w:type="spellStart"/>
+      <w:r>
+        <w:rPr>
+          <w:color w:val="7030A0"/>
+        </w:rPr>
+        <w:t>changelog</w:t>
+      </w:r>
+      <w:proofErr w:type="spellEnd"/>
+      <w:r>
+        <w:rPr>
+          <w:color w:val="7030A0"/>
+        </w:rPr>
+        <w:t>.</w:t>
+      </w:r>
+    </w:p>
+    <w:p>
+      <w:pPr>
+        <w:pStyle w:val="ListParagraph"/>
+        <w:numPr>
+          <w:ilvl w:val="0"/>
+          <w:numId w:val="1"/>
+        </w:numPr>
+        <w:rPr>
+          <w:color w:val="7030A0"/>
+        </w:rPr>
+      </w:pPr>
+      <w:r>
+        <w:rPr>
+          <w:color w:val="7030A0"/>
+        </w:rPr>
+        <w:t xml:space="preserve">Performance improvements in potential bottlenecks (e.g. Iterators, Scanner, </w:t>
+      </w:r>
+      <w:proofErr w:type="spellStart"/>
+      <w:r>
+        <w:rPr>
+          <w:color w:val="7030A0"/>
+        </w:rPr>
+        <w:t>PeLib</w:t>
+      </w:r>
+      <w:proofErr w:type="spellEnd"/>
+      <w:r>
+        <w:rPr>
+          <w:color w:val="7030A0"/>
+        </w:rPr>
+        <w:t>,</w:t>
+      </w:r>
+      <w:r>
+        <w:rPr>
+          <w:color w:val="7030A0"/>
+        </w:rPr>
+        <w:t xml:space="preserve"> </w:t>
+      </w:r>
+      <w:proofErr w:type="spellStart"/>
+      <w:r>
+        <w:rPr>
+          <w:color w:val="7030A0"/>
+        </w:rPr>
+        <w:t>FindPattern</w:t>
+      </w:r>
+      <w:proofErr w:type="spellEnd"/>
+      <w:r>
+        <w:rPr>
+          <w:color w:val="7030A0"/>
+        </w:rPr>
+        <w:t>,</w:t>
+      </w:r>
+      <w:r>
+        <w:rPr>
+          <w:color w:val="7030A0"/>
+        </w:rPr>
+        <w:t xml:space="preserve"> </w:t>
+      </w:r>
+      <w:proofErr w:type="spellStart"/>
+      <w:r>
+        <w:rPr>
+          <w:color w:val="7030A0"/>
+        </w:rPr>
+        <w:t>etc</w:t>
+      </w:r>
+      <w:proofErr w:type="spellEnd"/>
+      <w:r>
+        <w:rPr>
+          <w:color w:val="7030A0"/>
+        </w:rPr>
+        <w:t>)</w:t>
       </w:r>
       <w:r>
         <w:rPr>
@@ -1341,7 +1883,21 @@
         <w:rPr>
           <w:color w:val="00B050"/>
         </w:rPr>
-        <w:t>Helper service to run HadesMem tools as ‘SYSTEM’ for when manipulation certain protected/critical processes (running in separate desktops, sessions, etc.).</w:t>
+        <w:t xml:space="preserve">Helper service to run </w:t>
+      </w:r>
+      <w:proofErr w:type="spellStart"/>
+      <w:r>
+        <w:rPr>
+          <w:color w:val="00B050"/>
+        </w:rPr>
+        <w:t>HadesMem</w:t>
+      </w:r>
+      <w:proofErr w:type="spellEnd"/>
+      <w:r>
+        <w:rPr>
+          <w:color w:val="00B050"/>
+        </w:rPr>
+        <w:t xml:space="preserve"> tools as ‘SYSTEM’ for when manipulation certain protected/critical processes (running in separate desktops, sessions, etc.).</w:t>
       </w:r>
     </w:p>
     <w:p>
@@ -1599,7 +2155,21 @@
         <w:rPr>
           <w:color w:val="7030A0"/>
         </w:rPr>
-        <w:t>No ‘external’ (read: MMHelper) dependencies.</w:t>
+        <w:t xml:space="preserve">No ‘external’ (read: </w:t>
+      </w:r>
+      <w:proofErr w:type="spellStart"/>
+      <w:r>
+        <w:rPr>
+          <w:color w:val="7030A0"/>
+        </w:rPr>
+        <w:t>MMHelper</w:t>
+      </w:r>
+      <w:proofErr w:type="spellEnd"/>
+      <w:r>
+        <w:rPr>
+          <w:color w:val="7030A0"/>
+        </w:rPr>
+        <w:t>) dependencies.</w:t>
       </w:r>
     </w:p>
     <w:p>
@@ -1671,25 +2241,67 @@
         <w:rPr>
           <w:color w:val="00B050"/>
         </w:rPr>
-        <w:t>Custom GetModuleHandle, GetProcAddress, etc.</w:t>
-      </w:r>
-    </w:p>
-    <w:p>
-      <w:pPr>
-        <w:pStyle w:val="ListParagraph"/>
-        <w:numPr>
-          <w:ilvl w:val="0"/>
-          <w:numId w:val="1"/>
-        </w:numPr>
-        <w:rPr>
-          <w:color w:val="7030A0"/>
-        </w:rPr>
-      </w:pPr>
-      <w:r>
-        <w:rPr>
-          <w:color w:val="7030A0"/>
-        </w:rPr>
-        <w:t>C++ WinAPI wrapper.</w:t>
+        <w:t xml:space="preserve">Custom </w:t>
+      </w:r>
+      <w:proofErr w:type="spellStart"/>
+      <w:r>
+        <w:rPr>
+          <w:color w:val="00B050"/>
+        </w:rPr>
+        <w:t>GetModuleHandle</w:t>
+      </w:r>
+      <w:proofErr w:type="spellEnd"/>
+      <w:r>
+        <w:rPr>
+          <w:color w:val="00B050"/>
+        </w:rPr>
+        <w:t xml:space="preserve">, </w:t>
+      </w:r>
+      <w:proofErr w:type="spellStart"/>
+      <w:r>
+        <w:rPr>
+          <w:color w:val="00B050"/>
+        </w:rPr>
+        <w:t>GetProcAddress</w:t>
+      </w:r>
+      <w:proofErr w:type="spellEnd"/>
+      <w:r>
+        <w:rPr>
+          <w:color w:val="00B050"/>
+        </w:rPr>
+        <w:t>, etc.</w:t>
+      </w:r>
+    </w:p>
+    <w:p>
+      <w:pPr>
+        <w:pStyle w:val="ListParagraph"/>
+        <w:numPr>
+          <w:ilvl w:val="0"/>
+          <w:numId w:val="1"/>
+        </w:numPr>
+        <w:rPr>
+          <w:color w:val="7030A0"/>
+        </w:rPr>
+      </w:pPr>
+      <w:r>
+        <w:rPr>
+          <w:color w:val="7030A0"/>
+        </w:rPr>
+        <w:t xml:space="preserve">C++ </w:t>
+      </w:r>
+      <w:proofErr w:type="spellStart"/>
+      <w:r>
+        <w:rPr>
+          <w:color w:val="7030A0"/>
+        </w:rPr>
+        <w:t>WinAPI</w:t>
+      </w:r>
+      <w:proofErr w:type="spellEnd"/>
+      <w:r>
+        <w:rPr>
+          <w:color w:val="7030A0"/>
+        </w:rPr>
+        <w:t xml:space="preserve"> wrapper.</w:t>
       </w:r>
     </w:p>
     <w:p>
@@ -1722,29 +2334,45 @@
       <w:pPr>
         <w:ind w:left="2160" w:hanging="2160"/>
       </w:pPr>
+      <w:proofErr w:type="spellStart"/>
       <w:r>
         <w:rPr>
           <w:b/>
         </w:rPr>
         <w:t>MemoryMgr</w:t>
       </w:r>
-    </w:p>
-    <w:p>
-      <w:pPr>
-        <w:pStyle w:val="ListParagraph"/>
-        <w:numPr>
-          <w:ilvl w:val="0"/>
-          <w:numId w:val="1"/>
-        </w:numPr>
-        <w:rPr>
-          <w:color w:val="7030A0"/>
-        </w:rPr>
-      </w:pPr>
-      <w:r>
-        <w:rPr>
-          <w:color w:val="7030A0"/>
-        </w:rPr>
-        <w:t>Clean up memory reading/writing API to reduce use of template metaprogramming in public interface.</w:t>
+      <w:proofErr w:type="spellEnd"/>
+    </w:p>
+    <w:p>
+      <w:pPr>
+        <w:pStyle w:val="ListParagraph"/>
+        <w:numPr>
+          <w:ilvl w:val="0"/>
+          <w:numId w:val="1"/>
+        </w:numPr>
+        <w:rPr>
+          <w:color w:val="7030A0"/>
+        </w:rPr>
+      </w:pPr>
+      <w:r>
+        <w:rPr>
+          <w:color w:val="7030A0"/>
+        </w:rPr>
+        <w:t xml:space="preserve">Clean up memory reading/writing API to reduce use of template </w:t>
+      </w:r>
+      <w:proofErr w:type="spellStart"/>
+      <w:r>
+        <w:rPr>
+          <w:color w:val="7030A0"/>
+        </w:rPr>
+        <w:t>metaprogramming</w:t>
+      </w:r>
+      <w:proofErr w:type="spellEnd"/>
+      <w:r>
+        <w:rPr>
+          <w:color w:val="7030A0"/>
+        </w:rPr>
+        <w:t xml:space="preserve"> in public interface.</w:t>
       </w:r>
     </w:p>
     <w:p>
@@ -1780,7 +2408,21 @@
         <w:rPr>
           <w:color w:val="7030A0"/>
         </w:rPr>
-        <w:t>Improve genericity of parameter passing in remote function caller.</w:t>
+        <w:t xml:space="preserve">Improve </w:t>
+      </w:r>
+      <w:proofErr w:type="spellStart"/>
+      <w:r>
+        <w:rPr>
+          <w:color w:val="7030A0"/>
+        </w:rPr>
+        <w:t>genericity</w:t>
+      </w:r>
+      <w:proofErr w:type="spellEnd"/>
+      <w:r>
+        <w:rPr>
+          <w:color w:val="7030A0"/>
+        </w:rPr>
+        <w:t xml:space="preserve"> of parameter passing in remote function caller.</w:t>
       </w:r>
     </w:p>
     <w:p>
@@ -1816,7 +2458,35 @@
         <w:rPr>
           <w:color w:val="7030A0"/>
         </w:rPr>
-        <w:t>Improved type genericity via type decay to ensure templates function correctly in the face of const, volatile, references, etc. (Perfect forwarding?)</w:t>
+        <w:t xml:space="preserve">Improved type </w:t>
+      </w:r>
+      <w:proofErr w:type="spellStart"/>
+      <w:r>
+        <w:rPr>
+          <w:color w:val="7030A0"/>
+        </w:rPr>
+        <w:t>genericity</w:t>
+      </w:r>
+      <w:proofErr w:type="spellEnd"/>
+      <w:r>
+        <w:rPr>
+          <w:color w:val="7030A0"/>
+        </w:rPr>
+        <w:t xml:space="preserve"> via type decay to ensure templates function correctly in the face of </w:t>
+      </w:r>
+      <w:proofErr w:type="spellStart"/>
+      <w:r>
+        <w:rPr>
+          <w:color w:val="7030A0"/>
+        </w:rPr>
+        <w:t>const</w:t>
+      </w:r>
+      <w:proofErr w:type="spellEnd"/>
+      <w:r>
+        <w:rPr>
+          <w:color w:val="7030A0"/>
+        </w:rPr>
+        <w:t>, volatile, references, etc. (Perfect forwarding?)</w:t>
       </w:r>
     </w:p>
     <w:p>
@@ -1836,17 +2506,39 @@
         </w:rPr>
         <w:t xml:space="preserve">Fix type traits in Read/Write APIs to support </w:t>
       </w:r>
-      <w:r>
-        <w:rPr>
-          <w:color w:val="7030A0"/>
-        </w:rPr>
-        <w:t>std::vector</w:t>
-      </w:r>
-      <w:r>
-        <w:rPr>
-          <w:color w:val="7030A0"/>
-        </w:rPr>
-        <w:t>&lt; const T&gt; and other ‘mutations’ that are not currently handled.</w:t>
+      <w:proofErr w:type="spellStart"/>
+      <w:r>
+        <w:rPr>
+          <w:color w:val="7030A0"/>
+        </w:rPr>
+        <w:t>std</w:t>
+      </w:r>
+      <w:proofErr w:type="spellEnd"/>
+      <w:r>
+        <w:rPr>
+          <w:color w:val="7030A0"/>
+        </w:rPr>
+        <w:t>::vector</w:t>
+      </w:r>
+      <w:r>
+        <w:rPr>
+          <w:color w:val="7030A0"/>
+        </w:rPr>
+        <w:t xml:space="preserve">&lt; </w:t>
+      </w:r>
+      <w:proofErr w:type="spellStart"/>
+      <w:r>
+        <w:rPr>
+          <w:color w:val="7030A0"/>
+        </w:rPr>
+        <w:t>const</w:t>
+      </w:r>
+      <w:proofErr w:type="spellEnd"/>
+      <w:r>
+        <w:rPr>
+          <w:color w:val="7030A0"/>
+        </w:rPr>
+        <w:t xml:space="preserve"> T&gt; and other ‘mutations’ that are not currently handled.</w:t>
       </w:r>
     </w:p>
     <w:p>
@@ -1888,7 +2580,21 @@
         <w:rPr>
           <w:color w:val="7030A0"/>
         </w:rPr>
-        <w:t xml:space="preserve"> (EAX:EDX)</w:t>
+        <w:t xml:space="preserve"> (EAX</w:t>
+      </w:r>
+      <w:proofErr w:type="gramStart"/>
+      <w:r>
+        <w:rPr>
+          <w:color w:val="7030A0"/>
+        </w:rPr>
+        <w:t>:EDX</w:t>
+      </w:r>
+      <w:proofErr w:type="gramEnd"/>
+      <w:r>
+        <w:rPr>
+          <w:color w:val="7030A0"/>
+        </w:rPr>
+        <w:t>)</w:t>
       </w:r>
       <w:r>
         <w:rPr>
@@ -1951,7 +2657,21 @@
           <w:color w:val="7030A0"/>
         </w:rPr>
         <w:lastRenderedPageBreak/>
-        <w:t>Remote GetModuleHandle implementation with same path semantics etc.</w:t>
+        <w:t xml:space="preserve">Remote </w:t>
+      </w:r>
+      <w:proofErr w:type="spellStart"/>
+      <w:r>
+        <w:rPr>
+          <w:color w:val="7030A0"/>
+        </w:rPr>
+        <w:t>GetModuleHandle</w:t>
+      </w:r>
+      <w:proofErr w:type="spellEnd"/>
+      <w:r>
+        <w:rPr>
+          <w:color w:val="7030A0"/>
+        </w:rPr>
+        <w:t xml:space="preserve"> implementation with same path semantics etc.</w:t>
       </w:r>
       <w:r>
         <w:rPr>
@@ -2051,11 +2771,19 @@
           <w:color w:val="7030A0"/>
         </w:rPr>
       </w:pPr>
-      <w:r>
-        <w:rPr>
-          <w:color w:val="7030A0"/>
-        </w:rPr>
-        <w:t>Varargs/generic export calling.</w:t>
+      <w:proofErr w:type="spellStart"/>
+      <w:r>
+        <w:rPr>
+          <w:color w:val="7030A0"/>
+        </w:rPr>
+        <w:t>Varargs</w:t>
+      </w:r>
+      <w:proofErr w:type="spellEnd"/>
+      <w:r>
+        <w:rPr>
+          <w:color w:val="7030A0"/>
+        </w:rPr>
+        <w:t>/generic export calling.</w:t>
       </w:r>
     </w:p>
     <w:p>
@@ -2091,7 +2819,21 @@
         <w:rPr>
           <w:color w:val="7030A0"/>
         </w:rPr>
-        <w:t xml:space="preserve"> (LdrLoadDll)</w:t>
+        <w:t xml:space="preserve"> (</w:t>
+      </w:r>
+      <w:proofErr w:type="spellStart"/>
+      <w:r>
+        <w:rPr>
+          <w:color w:val="7030A0"/>
+        </w:rPr>
+        <w:t>LdrLoadDll</w:t>
+      </w:r>
+      <w:proofErr w:type="spellEnd"/>
+      <w:r>
+        <w:rPr>
+          <w:color w:val="7030A0"/>
+        </w:rPr>
+        <w:t>)</w:t>
       </w:r>
       <w:r>
         <w:rPr>
@@ -2115,7 +2857,21 @@
         <w:rPr>
           <w:color w:val="7030A0"/>
         </w:rPr>
-        <w:t>Add ‘FreeDll’ API.</w:t>
+        <w:t>Add ‘</w:t>
+      </w:r>
+      <w:proofErr w:type="spellStart"/>
+      <w:r>
+        <w:rPr>
+          <w:color w:val="7030A0"/>
+        </w:rPr>
+        <w:t>FreeDll</w:t>
+      </w:r>
+      <w:proofErr w:type="spellEnd"/>
+      <w:r>
+        <w:rPr>
+          <w:color w:val="7030A0"/>
+        </w:rPr>
+        <w:t>’ API.</w:t>
       </w:r>
     </w:p>
     <w:p>
@@ -2151,7 +2907,35 @@
         <w:rPr>
           <w:color w:val="7030A0"/>
         </w:rPr>
-        <w:t xml:space="preserve">Get address of Kernel32!LoadLibrary ‘manually’ rather than using a local GetProcAddress and </w:t>
+        <w:t>Get address of Kernel32</w:t>
+      </w:r>
+      <w:proofErr w:type="gramStart"/>
+      <w:r>
+        <w:rPr>
+          <w:color w:val="7030A0"/>
+        </w:rPr>
+        <w:t>!LoadLibrary</w:t>
+      </w:r>
+      <w:proofErr w:type="gramEnd"/>
+      <w:r>
+        <w:rPr>
+          <w:color w:val="7030A0"/>
+        </w:rPr>
+        <w:t xml:space="preserve"> ‘manually’ rather than using a local </w:t>
+      </w:r>
+      <w:proofErr w:type="spellStart"/>
+      <w:r>
+        <w:rPr>
+          <w:color w:val="7030A0"/>
+        </w:rPr>
+        <w:t>GetProcAddress</w:t>
+      </w:r>
+      <w:proofErr w:type="spellEnd"/>
+      <w:r>
+        <w:rPr>
+          <w:color w:val="7030A0"/>
+        </w:rPr>
+        <w:t xml:space="preserve"> and </w:t>
       </w:r>
       <w:r>
         <w:rPr>
@@ -2175,7 +2959,21 @@
         <w:rPr>
           <w:color w:val="7030A0"/>
         </w:rPr>
-        <w:t>Whilst this works in all normal cases, it doesn’t work when the target has shims enabled which hook LoadLibrary.</w:t>
+        <w:t xml:space="preserve">Whilst this works in all normal cases, it doesn’t work when the target has shims enabled which hook </w:t>
+      </w:r>
+      <w:proofErr w:type="spellStart"/>
+      <w:r>
+        <w:rPr>
+          <w:color w:val="7030A0"/>
+        </w:rPr>
+        <w:t>LoadLibrary</w:t>
+      </w:r>
+      <w:proofErr w:type="spellEnd"/>
+      <w:r>
+        <w:rPr>
+          <w:color w:val="7030A0"/>
+        </w:rPr>
+        <w:t>.</w:t>
       </w:r>
     </w:p>
     <w:p>
@@ -2243,7 +3041,21 @@
         <w:rPr>
           <w:color w:val="7030A0"/>
         </w:rPr>
-        <w:t xml:space="preserve"> x64 has far more IP relative instructions than x86.</w:t>
+        <w:t xml:space="preserve"> </w:t>
+      </w:r>
+      <w:proofErr w:type="gramStart"/>
+      <w:r>
+        <w:rPr>
+          <w:color w:val="7030A0"/>
+        </w:rPr>
+        <w:t>x64</w:t>
+      </w:r>
+      <w:proofErr w:type="gramEnd"/>
+      <w:r>
+        <w:rPr>
+          <w:color w:val="7030A0"/>
+        </w:rPr>
+        <w:t xml:space="preserve"> has far more IP relative instructions than x86.</w:t>
       </w:r>
     </w:p>
     <w:p>
@@ -2305,11 +3117,19 @@
           <w:color w:val="FF0000"/>
         </w:rPr>
       </w:pPr>
-      <w:r>
-        <w:rPr>
-          <w:color w:val="FF0000"/>
-        </w:rPr>
-        <w:t>Uncopyable, so make moveable.</w:t>
+      <w:proofErr w:type="spellStart"/>
+      <w:r>
+        <w:rPr>
+          <w:color w:val="FF0000"/>
+        </w:rPr>
+        <w:t>Uncopyable</w:t>
+      </w:r>
+      <w:proofErr w:type="spellEnd"/>
+      <w:r>
+        <w:rPr>
+          <w:color w:val="FF0000"/>
+        </w:rPr>
+        <w:t>, so make moveable.</w:t>
       </w:r>
     </w:p>
     <w:p>
@@ -2399,16 +3219,46 @@
         <w:rPr>
           <w:color w:val="00B050"/>
         </w:rPr>
-        <w:t>Detect cases where hooking may overflow past the end of a function, and fail. (Provide policy or flag to allow overriding this behaviour.) Examples may be instructions such as ‘int 3’, ‘ret’, ‘jmp’, etc.</w:t>
-      </w:r>
-    </w:p>
-    <w:p>
+        <w:t>Detect cases where hooking may overflow past the end of a function, and fail. (Provide policy or flag to allow overriding this behaviour.) Examples may be instructions such as ‘</w:t>
+      </w:r>
+      <w:proofErr w:type="spellStart"/>
+      <w:r>
+        <w:rPr>
+          <w:color w:val="00B050"/>
+        </w:rPr>
+        <w:t>int</w:t>
+      </w:r>
+      <w:proofErr w:type="spellEnd"/>
+      <w:r>
+        <w:rPr>
+          <w:color w:val="00B050"/>
+        </w:rPr>
+        <w:t xml:space="preserve"> 3’, ‘ret’, ‘</w:t>
+      </w:r>
+      <w:proofErr w:type="spellStart"/>
+      <w:r>
+        <w:rPr>
+          <w:color w:val="00B050"/>
+        </w:rPr>
+        <w:t>jmp</w:t>
+      </w:r>
+      <w:proofErr w:type="spellEnd"/>
+      <w:r>
+        <w:rPr>
+          <w:color w:val="00B050"/>
+        </w:rPr>
+        <w:t>’, etc.</w:t>
+      </w:r>
+    </w:p>
+    <w:p>
+      <w:proofErr w:type="spellStart"/>
       <w:r>
         <w:rPr>
           <w:b/>
         </w:rPr>
         <w:t>FindPattern</w:t>
       </w:r>
+      <w:proofErr w:type="spellEnd"/>
     </w:p>
     <w:p>
       <w:pPr>
@@ -2443,7 +3293,21 @@
         <w:rPr>
           <w:color w:val="7030A0"/>
         </w:rPr>
-        <w:t>‘Start’ attribute support.</w:t>
+        <w:t xml:space="preserve">‘Start’ </w:t>
+      </w:r>
+      <w:proofErr w:type="gramStart"/>
+      <w:r>
+        <w:rPr>
+          <w:color w:val="7030A0"/>
+        </w:rPr>
+        <w:t>attribute</w:t>
+      </w:r>
+      <w:proofErr w:type="gramEnd"/>
+      <w:r>
+        <w:rPr>
+          <w:color w:val="7030A0"/>
+        </w:rPr>
+        <w:t xml:space="preserve"> support.</w:t>
       </w:r>
     </w:p>
     <w:p>
@@ -2480,886 +3344,1130 @@
           <w:color w:val="7030A0"/>
         </w:rPr>
         <w:t>Improve pattern file parser implementation.</w:t>
-      </w:r>
-    </w:p>
-    <w:p>
-      <w:pPr>
-        <w:pStyle w:val="ListParagraph"/>
-        <w:numPr>
-          <w:ilvl w:val="0"/>
-          <w:numId w:val="1"/>
-        </w:numPr>
-        <w:rPr>
-          <w:color w:val="7030A0"/>
-        </w:rPr>
-      </w:pPr>
-      <w:r>
-        <w:rPr>
-          <w:color w:val="7030A0"/>
-        </w:rPr>
-        <w:t>Simplify pattern format to merge mask and data.</w:t>
-      </w:r>
-    </w:p>
-    <w:p>
-      <w:pPr>
-        <w:pStyle w:val="ListParagraph"/>
-        <w:numPr>
-          <w:ilvl w:val="0"/>
-          <w:numId w:val="1"/>
-        </w:numPr>
-        <w:rPr>
-          <w:color w:val="7030A0"/>
-        </w:rPr>
-      </w:pPr>
-      <w:r>
-        <w:rPr>
-          <w:color w:val="7030A0"/>
-        </w:rPr>
-        <w:t>Improve pattern data parser to better handle whitespace etc.</w:t>
-      </w:r>
-    </w:p>
-    <w:p>
-      <w:pPr>
-        <w:pStyle w:val="ListParagraph"/>
-        <w:numPr>
-          <w:ilvl w:val="0"/>
-          <w:numId w:val="1"/>
-        </w:numPr>
-        <w:rPr>
-          <w:color w:val="7030A0"/>
-        </w:rPr>
-      </w:pPr>
-      <w:r>
-        <w:rPr>
-          <w:color w:val="7030A0"/>
-        </w:rPr>
-        <w:t>Multi-pass support</w:t>
       </w:r>
       <w:bookmarkStart w:id="0" w:name="_GoBack"/>
       <w:bookmarkEnd w:id="0"/>
-      <w:r>
-        <w:rPr>
-          <w:color w:val="7030A0"/>
+    </w:p>
+    <w:p>
+      <w:pPr>
+        <w:pStyle w:val="ListParagraph"/>
+        <w:numPr>
+          <w:ilvl w:val="0"/>
+          <w:numId w:val="1"/>
+        </w:numPr>
+        <w:rPr>
+          <w:color w:val="7030A0"/>
+        </w:rPr>
+      </w:pPr>
+      <w:r>
+        <w:rPr>
+          <w:color w:val="7030A0"/>
+        </w:rPr>
+        <w:t>Improve pattern data parser to better handle whitespace etc.</w:t>
+      </w:r>
+    </w:p>
+    <w:p>
+      <w:pPr>
+        <w:pStyle w:val="ListParagraph"/>
+        <w:numPr>
+          <w:ilvl w:val="0"/>
+          <w:numId w:val="1"/>
+        </w:numPr>
+        <w:rPr>
+          <w:color w:val="7030A0"/>
+        </w:rPr>
+      </w:pPr>
+      <w:r>
+        <w:rPr>
+          <w:color w:val="7030A0"/>
+        </w:rPr>
+        <w:t>Multi-pass support.</w:t>
+      </w:r>
+    </w:p>
+    <w:p>
+      <w:proofErr w:type="spellStart"/>
+      <w:r>
+        <w:rPr>
+          <w:b/>
+        </w:rPr>
+        <w:t>PeLib</w:t>
+      </w:r>
+      <w:proofErr w:type="spellEnd"/>
+    </w:p>
+    <w:p>
+      <w:pPr>
+        <w:pStyle w:val="ListParagraph"/>
+        <w:numPr>
+          <w:ilvl w:val="0"/>
+          <w:numId w:val="1"/>
+        </w:numPr>
+        <w:rPr>
+          <w:color w:val="00B050"/>
+        </w:rPr>
+      </w:pPr>
+      <w:r>
+        <w:rPr>
+          <w:color w:val="00B050"/>
+        </w:rPr>
+        <w:lastRenderedPageBreak/>
+        <w:t>S</w:t>
+      </w:r>
+      <w:r>
+        <w:rPr>
+          <w:color w:val="00B050"/>
+        </w:rPr>
+        <w:t>upport for</w:t>
+      </w:r>
+      <w:r>
+        <w:rPr>
+          <w:color w:val="00B050"/>
+        </w:rPr>
+        <w:t xml:space="preserve"> working on x86 PE files from x64 and vice versa.</w:t>
+      </w:r>
+    </w:p>
+    <w:p>
+      <w:pPr>
+        <w:pStyle w:val="ListParagraph"/>
+        <w:numPr>
+          <w:ilvl w:val="0"/>
+          <w:numId w:val="1"/>
+        </w:numPr>
+        <w:rPr>
+          <w:color w:val="7030A0"/>
+        </w:rPr>
+      </w:pPr>
+      <w:r>
+        <w:rPr>
+          <w:color w:val="7030A0"/>
+        </w:rPr>
+        <w:t>Finish implementing matching ‘setters’ for existing ‘getters’.</w:t>
+      </w:r>
+    </w:p>
+    <w:p>
+      <w:pPr>
+        <w:pStyle w:val="ListParagraph"/>
+        <w:numPr>
+          <w:ilvl w:val="0"/>
+          <w:numId w:val="1"/>
+        </w:numPr>
+        <w:rPr>
+          <w:color w:val="7030A0"/>
+        </w:rPr>
+      </w:pPr>
+      <w:r>
+        <w:rPr>
+          <w:color w:val="7030A0"/>
+        </w:rPr>
+        <w:t xml:space="preserve">Investigate use of virtual functions for file </w:t>
+      </w:r>
+      <w:proofErr w:type="spellStart"/>
+      <w:r>
+        <w:rPr>
+          <w:color w:val="7030A0"/>
+        </w:rPr>
+        <w:t>vs</w:t>
+      </w:r>
+      <w:proofErr w:type="spellEnd"/>
+      <w:r>
+        <w:rPr>
+          <w:color w:val="7030A0"/>
+        </w:rPr>
+        <w:t xml:space="preserve"> memory</w:t>
+      </w:r>
+      <w:r>
+        <w:rPr>
+          <w:color w:val="7030A0"/>
+        </w:rPr>
+        <w:t xml:space="preserve"> access</w:t>
+      </w:r>
+      <w:r>
+        <w:rPr>
+          <w:color w:val="7030A0"/>
+        </w:rPr>
+        <w:t xml:space="preserve"> (</w:t>
+      </w:r>
+      <w:proofErr w:type="spellStart"/>
+      <w:r>
+        <w:rPr>
+          <w:color w:val="7030A0"/>
+        </w:rPr>
+        <w:t>RvaToVa</w:t>
+      </w:r>
+      <w:proofErr w:type="spellEnd"/>
+      <w:r>
+        <w:rPr>
+          <w:color w:val="7030A0"/>
+        </w:rPr>
+        <w:t>)</w:t>
+      </w:r>
+      <w:r>
+        <w:rPr>
+          <w:color w:val="7030A0"/>
+        </w:rPr>
+        <w:t xml:space="preserve">. </w:t>
+      </w:r>
+    </w:p>
+    <w:p>
+      <w:pPr>
+        <w:pStyle w:val="ListParagraph"/>
+        <w:numPr>
+          <w:ilvl w:val="0"/>
+          <w:numId w:val="1"/>
+        </w:numPr>
+        <w:rPr>
+          <w:color w:val="7030A0"/>
+        </w:rPr>
+      </w:pPr>
+      <w:r>
+        <w:rPr>
+          <w:color w:val="7030A0"/>
+        </w:rPr>
+        <w:t>Extra sanity checking in all components.</w:t>
+      </w:r>
+    </w:p>
+    <w:p>
+      <w:pPr>
+        <w:pStyle w:val="ListParagraph"/>
+        <w:numPr>
+          <w:ilvl w:val="1"/>
+          <w:numId w:val="1"/>
+        </w:numPr>
+        <w:rPr>
+          <w:color w:val="7030A0"/>
+        </w:rPr>
+      </w:pPr>
+      <w:r>
+        <w:rPr>
+          <w:color w:val="7030A0"/>
+        </w:rPr>
+        <w:t xml:space="preserve">E.g. </w:t>
+      </w:r>
+      <w:r>
+        <w:rPr>
+          <w:color w:val="7030A0"/>
+        </w:rPr>
+        <w:t xml:space="preserve">Check </w:t>
+      </w:r>
+      <w:proofErr w:type="spellStart"/>
+      <w:r>
+        <w:rPr>
+          <w:color w:val="7030A0"/>
+        </w:rPr>
+        <w:t>NumberOfRvaAndSizes</w:t>
+      </w:r>
+      <w:proofErr w:type="spellEnd"/>
+      <w:r>
+        <w:rPr>
+          <w:color w:val="7030A0"/>
+        </w:rPr>
+        <w:t xml:space="preserve"> in </w:t>
+      </w:r>
+      <w:proofErr w:type="spellStart"/>
+      <w:r>
+        <w:rPr>
+          <w:color w:val="7030A0"/>
+        </w:rPr>
+        <w:t>NtHeaders</w:t>
+      </w:r>
+      <w:proofErr w:type="spellEnd"/>
+      <w:r>
+        <w:rPr>
+          <w:color w:val="7030A0"/>
+        </w:rPr>
+        <w:t xml:space="preserve"> before attempting to retrieve a data dir.</w:t>
+      </w:r>
+    </w:p>
+    <w:p>
+      <w:pPr>
+        <w:pStyle w:val="ListParagraph"/>
+        <w:numPr>
+          <w:ilvl w:val="0"/>
+          <w:numId w:val="1"/>
+        </w:numPr>
+        <w:rPr>
+          <w:color w:val="7030A0"/>
+        </w:rPr>
+      </w:pPr>
+      <w:r>
+        <w:rPr>
+          <w:color w:val="7030A0"/>
+        </w:rPr>
+        <w:t xml:space="preserve">Cache base pointers </w:t>
+      </w:r>
+      <w:proofErr w:type="spellStart"/>
+      <w:r>
+        <w:rPr>
+          <w:color w:val="7030A0"/>
+        </w:rPr>
+        <w:t>etc</w:t>
+      </w:r>
+      <w:proofErr w:type="spellEnd"/>
+      <w:r>
+        <w:rPr>
+          <w:color w:val="7030A0"/>
+        </w:rPr>
+        <w:t xml:space="preserve"> rather than retrieving it manually in every getter/setter. Slightly less ‘robust’, but due to the typically ‘read-only’ nature of the data this is the expected behaviour in all known cases anyway.</w:t>
+      </w:r>
+    </w:p>
+    <w:p>
+      <w:pPr>
+        <w:pStyle w:val="ListParagraph"/>
+        <w:numPr>
+          <w:ilvl w:val="0"/>
+          <w:numId w:val="1"/>
+        </w:numPr>
+        <w:rPr>
+          <w:color w:val="7030A0"/>
+        </w:rPr>
+      </w:pPr>
+      <w:r>
+        <w:rPr>
+          <w:color w:val="7030A0"/>
+        </w:rPr>
+        <w:t>Consistent</w:t>
+      </w:r>
+      <w:r>
+        <w:rPr>
+          <w:color w:val="7030A0"/>
+        </w:rPr>
+        <w:t xml:space="preserve"> API for </w:t>
+      </w:r>
+      <w:proofErr w:type="spellStart"/>
+      <w:r>
+        <w:rPr>
+          <w:color w:val="7030A0"/>
+        </w:rPr>
+        <w:t>GetBase</w:t>
+      </w:r>
+      <w:proofErr w:type="spellEnd"/>
+      <w:r>
+        <w:rPr>
+          <w:color w:val="7030A0"/>
+        </w:rPr>
+        <w:t xml:space="preserve">. (e.g. PVOID </w:t>
+      </w:r>
+      <w:proofErr w:type="spellStart"/>
+      <w:r>
+        <w:rPr>
+          <w:color w:val="7030A0"/>
+        </w:rPr>
+        <w:t>vs</w:t>
+      </w:r>
+      <w:proofErr w:type="spellEnd"/>
+      <w:r>
+        <w:rPr>
+          <w:color w:val="7030A0"/>
+        </w:rPr>
+        <w:t xml:space="preserve"> PBYTE </w:t>
+      </w:r>
+      <w:proofErr w:type="spellStart"/>
+      <w:r>
+        <w:rPr>
+          <w:color w:val="7030A0"/>
+        </w:rPr>
+        <w:t>vs</w:t>
+      </w:r>
+      <w:proofErr w:type="spellEnd"/>
+      <w:r>
+        <w:rPr>
+          <w:color w:val="7030A0"/>
+        </w:rPr>
+        <w:t xml:space="preserve"> T*)</w:t>
+      </w:r>
+    </w:p>
+    <w:p>
+      <w:pPr>
+        <w:pStyle w:val="ListParagraph"/>
+        <w:numPr>
+          <w:ilvl w:val="0"/>
+          <w:numId w:val="1"/>
+        </w:numPr>
+        <w:rPr>
+          <w:color w:val="00B050"/>
+        </w:rPr>
+      </w:pPr>
+      <w:r>
+        <w:rPr>
+          <w:color w:val="00B050"/>
+        </w:rPr>
+        <w:t>Support more of the PE file format.</w:t>
+      </w:r>
+    </w:p>
+    <w:p>
+      <w:pPr>
+        <w:pStyle w:val="ListParagraph"/>
+        <w:numPr>
+          <w:ilvl w:val="1"/>
+          <w:numId w:val="1"/>
+        </w:numPr>
+        <w:rPr>
+          <w:color w:val="7030A0"/>
+        </w:rPr>
+      </w:pPr>
+      <w:r>
+        <w:rPr>
+          <w:color w:val="7030A0"/>
+        </w:rPr>
+        <w:t>Overlay data.</w:t>
+      </w:r>
+    </w:p>
+    <w:p>
+      <w:pPr>
+        <w:pStyle w:val="ListParagraph"/>
+        <w:numPr>
+          <w:ilvl w:val="1"/>
+          <w:numId w:val="1"/>
+        </w:numPr>
+        <w:rPr>
+          <w:color w:val="7030A0"/>
+        </w:rPr>
+      </w:pPr>
+      <w:r>
+        <w:rPr>
+          <w:color w:val="7030A0"/>
+        </w:rPr>
+        <w:t>Resource directory.</w:t>
+      </w:r>
+    </w:p>
+    <w:p>
+      <w:pPr>
+        <w:pStyle w:val="ListParagraph"/>
+        <w:numPr>
+          <w:ilvl w:val="1"/>
+          <w:numId w:val="1"/>
+        </w:numPr>
+        <w:rPr>
+          <w:color w:val="7030A0"/>
+        </w:rPr>
+      </w:pPr>
+      <w:r>
+        <w:rPr>
+          <w:color w:val="7030A0"/>
+        </w:rPr>
+        <w:t>Exception directory.</w:t>
+      </w:r>
+    </w:p>
+    <w:p>
+      <w:pPr>
+        <w:pStyle w:val="ListParagraph"/>
+        <w:numPr>
+          <w:ilvl w:val="1"/>
+          <w:numId w:val="1"/>
+        </w:numPr>
+        <w:rPr>
+          <w:color w:val="7030A0"/>
+        </w:rPr>
+      </w:pPr>
+      <w:r>
+        <w:rPr>
+          <w:color w:val="7030A0"/>
+        </w:rPr>
+        <w:t>Relocation directory.</w:t>
+      </w:r>
+    </w:p>
+    <w:p>
+      <w:pPr>
+        <w:pStyle w:val="ListParagraph"/>
+        <w:numPr>
+          <w:ilvl w:val="1"/>
+          <w:numId w:val="1"/>
+        </w:numPr>
+        <w:rPr>
+          <w:color w:val="00B050"/>
+        </w:rPr>
+      </w:pPr>
+      <w:r>
+        <w:rPr>
+          <w:color w:val="00B050"/>
+        </w:rPr>
+        <w:t>Security directory.</w:t>
+      </w:r>
+    </w:p>
+    <w:p>
+      <w:pPr>
+        <w:pStyle w:val="ListParagraph"/>
+        <w:numPr>
+          <w:ilvl w:val="1"/>
+          <w:numId w:val="1"/>
+        </w:numPr>
+        <w:rPr>
+          <w:color w:val="00B050"/>
+        </w:rPr>
+      </w:pPr>
+      <w:r>
+        <w:rPr>
+          <w:color w:val="00B050"/>
+        </w:rPr>
+        <w:t>Debug directory.</w:t>
+      </w:r>
+    </w:p>
+    <w:p>
+      <w:pPr>
+        <w:pStyle w:val="ListParagraph"/>
+        <w:numPr>
+          <w:ilvl w:val="1"/>
+          <w:numId w:val="1"/>
+        </w:numPr>
+        <w:rPr>
+          <w:color w:val="7030A0"/>
+        </w:rPr>
+      </w:pPr>
+      <w:r>
+        <w:rPr>
+          <w:color w:val="7030A0"/>
+        </w:rPr>
+        <w:t xml:space="preserve">Load </w:t>
+      </w:r>
+      <w:proofErr w:type="spellStart"/>
+      <w:r>
+        <w:rPr>
+          <w:color w:val="7030A0"/>
+        </w:rPr>
+        <w:t>config</w:t>
+      </w:r>
+      <w:proofErr w:type="spellEnd"/>
+      <w:r>
+        <w:rPr>
+          <w:color w:val="7030A0"/>
+        </w:rPr>
+        <w:t xml:space="preserve"> directory.</w:t>
+      </w:r>
+    </w:p>
+    <w:p>
+      <w:pPr>
+        <w:pStyle w:val="ListParagraph"/>
+        <w:numPr>
+          <w:ilvl w:val="1"/>
+          <w:numId w:val="1"/>
+        </w:numPr>
+        <w:rPr>
+          <w:color w:val="00B050"/>
+        </w:rPr>
+      </w:pPr>
+      <w:r>
+        <w:rPr>
+          <w:color w:val="00B050"/>
+        </w:rPr>
+        <w:t>Delay import directory.</w:t>
+      </w:r>
+    </w:p>
+    <w:p>
+      <w:pPr>
+        <w:pStyle w:val="ListParagraph"/>
+        <w:numPr>
+          <w:ilvl w:val="1"/>
+          <w:numId w:val="1"/>
+        </w:numPr>
+        <w:rPr>
+          <w:color w:val="00B050"/>
+        </w:rPr>
+      </w:pPr>
+      <w:r>
+        <w:rPr>
+          <w:color w:val="00B050"/>
+        </w:rPr>
+        <w:t>Bound import directory.</w:t>
+      </w:r>
+    </w:p>
+    <w:p>
+      <w:pPr>
+        <w:pStyle w:val="ListParagraph"/>
+        <w:numPr>
+          <w:ilvl w:val="1"/>
+          <w:numId w:val="1"/>
+        </w:numPr>
+        <w:rPr>
+          <w:color w:val="00B050"/>
+        </w:rPr>
+      </w:pPr>
+      <w:r>
+        <w:rPr>
+          <w:color w:val="00B050"/>
+        </w:rPr>
+        <w:t>IAT (as opposed to Import) directory.</w:t>
+      </w:r>
+    </w:p>
+    <w:p>
+      <w:pPr>
+        <w:pStyle w:val="ListParagraph"/>
+        <w:numPr>
+          <w:ilvl w:val="1"/>
+          <w:numId w:val="1"/>
+        </w:numPr>
+        <w:rPr>
+          <w:color w:val="00B050"/>
+        </w:rPr>
+      </w:pPr>
+      <w:r>
+        <w:rPr>
+          <w:color w:val="00B050"/>
+        </w:rPr>
+        <w:t>CLR runtime directory support.</w:t>
+      </w:r>
+    </w:p>
+    <w:p>
+      <w:pPr>
+        <w:pStyle w:val="ListParagraph"/>
+        <w:numPr>
+          <w:ilvl w:val="0"/>
+          <w:numId w:val="1"/>
+        </w:numPr>
+        <w:rPr>
+          <w:color w:val="7030A0"/>
+        </w:rPr>
+      </w:pPr>
+      <w:r>
+        <w:rPr>
+          <w:color w:val="7030A0"/>
+        </w:rPr>
+        <w:t>Full support for writing back to PE file, including automatically performing adjustments where required to fit in new data or remove unnecessary space.</w:t>
+      </w:r>
+    </w:p>
+    <w:p>
+      <w:pPr>
+        <w:pStyle w:val="ListParagraph"/>
+        <w:numPr>
+          <w:ilvl w:val="0"/>
+          <w:numId w:val="1"/>
+        </w:numPr>
+        <w:rPr>
+          <w:color w:val="7030A0"/>
+        </w:rPr>
+      </w:pPr>
+      <w:r>
+        <w:rPr>
+          <w:color w:val="7030A0"/>
+        </w:rPr>
+        <w:t>Improve export forwarding code to detect and handle forward-by-</w:t>
+      </w:r>
+      <w:r>
+        <w:rPr>
+          <w:color w:val="7030A0"/>
+        </w:rPr>
+        <w:t>ordinal</w:t>
+      </w:r>
+      <w:r>
+        <w:rPr>
+          <w:color w:val="7030A0"/>
+        </w:rPr>
+        <w:t xml:space="preserve"> explicitly rather than forcing the user to detect it and do string manipulation and conversion. </w:t>
+      </w:r>
+    </w:p>
+    <w:p>
+      <w:pPr>
+        <w:pStyle w:val="ListParagraph"/>
+        <w:numPr>
+          <w:ilvl w:val="0"/>
+          <w:numId w:val="1"/>
+        </w:numPr>
+        <w:rPr>
+          <w:color w:val="7030A0"/>
+        </w:rPr>
+      </w:pPr>
+      <w:r>
+        <w:rPr>
+          <w:color w:val="7030A0"/>
+        </w:rPr>
+        <w:t xml:space="preserve">Helper functions such as </w:t>
+      </w:r>
+      <w:proofErr w:type="spellStart"/>
+      <w:r>
+        <w:rPr>
+          <w:color w:val="7030A0"/>
+        </w:rPr>
+        <w:t>FindExport</w:t>
+      </w:r>
+      <w:proofErr w:type="spellEnd"/>
+      <w:r>
+        <w:rPr>
+          <w:color w:val="7030A0"/>
+        </w:rPr>
+        <w:t xml:space="preserve">, </w:t>
+      </w:r>
+      <w:proofErr w:type="spellStart"/>
+      <w:r>
+        <w:rPr>
+          <w:color w:val="7030A0"/>
+        </w:rPr>
+        <w:t>FindImport</w:t>
+      </w:r>
+      <w:proofErr w:type="spellEnd"/>
+      <w:r>
+        <w:rPr>
+          <w:color w:val="7030A0"/>
+        </w:rPr>
+        <w:t xml:space="preserve">, </w:t>
+      </w:r>
+      <w:proofErr w:type="spellStart"/>
+      <w:r>
+        <w:rPr>
+          <w:color w:val="7030A0"/>
+        </w:rPr>
+        <w:t>HasDataDir</w:t>
+      </w:r>
+      <w:proofErr w:type="spellEnd"/>
+      <w:r>
+        <w:rPr>
+          <w:color w:val="7030A0"/>
+        </w:rPr>
+        <w:t xml:space="preserve">, </w:t>
+      </w:r>
+      <w:proofErr w:type="spellStart"/>
+      <w:r>
+        <w:rPr>
+          <w:color w:val="7030A0"/>
+        </w:rPr>
+        <w:t>GetArchitecture</w:t>
+      </w:r>
+      <w:proofErr w:type="spellEnd"/>
+      <w:r>
+        <w:rPr>
+          <w:color w:val="7030A0"/>
+        </w:rPr>
+        <w:t>,</w:t>
+      </w:r>
+      <w:r>
+        <w:rPr>
+          <w:color w:val="7030A0"/>
+        </w:rPr>
+        <w:t xml:space="preserve"> </w:t>
+      </w:r>
+      <w:proofErr w:type="spellStart"/>
+      <w:r>
+        <w:rPr>
+          <w:color w:val="7030A0"/>
+        </w:rPr>
+        <w:t>IsDotNet</w:t>
+      </w:r>
+      <w:proofErr w:type="spellEnd"/>
+      <w:r>
+        <w:rPr>
+          <w:color w:val="7030A0"/>
+        </w:rPr>
+        <w:t>,</w:t>
+      </w:r>
+      <w:r>
+        <w:rPr>
+          <w:color w:val="7030A0"/>
+        </w:rPr>
+        <w:t xml:space="preserve"> </w:t>
+      </w:r>
+      <w:proofErr w:type="spellStart"/>
+      <w:r>
+        <w:rPr>
+          <w:color w:val="7030A0"/>
+        </w:rPr>
+        <w:t>GetPDB</w:t>
+      </w:r>
+      <w:proofErr w:type="spellEnd"/>
+      <w:r>
+        <w:rPr>
+          <w:color w:val="7030A0"/>
+        </w:rPr>
+        <w:t>,</w:t>
+      </w:r>
+      <w:r>
+        <w:rPr>
+          <w:color w:val="7030A0"/>
+        </w:rPr>
+        <w:t xml:space="preserve"> etc.</w:t>
+      </w:r>
+    </w:p>
+    <w:p>
+      <w:r>
+        <w:rPr>
+          <w:b/>
+        </w:rPr>
+        <w:t>Disassembler</w:t>
+      </w:r>
+    </w:p>
+    <w:p>
+      <w:pPr>
+        <w:pStyle w:val="ListParagraph"/>
+        <w:numPr>
+          <w:ilvl w:val="0"/>
+          <w:numId w:val="1"/>
+        </w:numPr>
+        <w:rPr>
+          <w:color w:val="00B050"/>
+        </w:rPr>
+      </w:pPr>
+      <w:r>
+        <w:rPr>
+          <w:color w:val="00B050"/>
+        </w:rPr>
+        <w:t>Decode calls/jumps to function names if possible.</w:t>
+      </w:r>
+    </w:p>
+    <w:p>
+      <w:pPr>
+        <w:pStyle w:val="ListParagraph"/>
+        <w:numPr>
+          <w:ilvl w:val="0"/>
+          <w:numId w:val="1"/>
+        </w:numPr>
+        <w:rPr>
+          <w:color w:val="00B050"/>
+        </w:rPr>
+      </w:pPr>
+      <w:r>
+        <w:rPr>
+          <w:color w:val="00B050"/>
+        </w:rPr>
+        <w:t>NOP/</w:t>
+      </w:r>
+      <w:proofErr w:type="spellStart"/>
+      <w:r>
+        <w:rPr>
+          <w:color w:val="00B050"/>
+        </w:rPr>
+        <w:t>UnNOP</w:t>
+      </w:r>
+      <w:proofErr w:type="spellEnd"/>
+      <w:r>
+        <w:rPr>
+          <w:color w:val="00B050"/>
+        </w:rPr>
+        <w:t xml:space="preserve"> support.</w:t>
+      </w:r>
+    </w:p>
+    <w:p>
+      <w:pPr>
+        <w:pStyle w:val="ListParagraph"/>
+        <w:numPr>
+          <w:ilvl w:val="0"/>
+          <w:numId w:val="1"/>
+        </w:numPr>
+        <w:rPr>
+          <w:color w:val="00B050"/>
+        </w:rPr>
+      </w:pPr>
+      <w:r>
+        <w:rPr>
+          <w:color w:val="00B050"/>
+        </w:rPr>
+        <w:t>ASM searching API with ‘wildcards’. (</w:t>
+      </w:r>
+      <w:proofErr w:type="spellStart"/>
+      <w:r>
+        <w:rPr>
+          <w:color w:val="00B050"/>
+        </w:rPr>
+        <w:t>MetaASM</w:t>
+      </w:r>
+      <w:proofErr w:type="spellEnd"/>
+      <w:r>
+        <w:rPr>
+          <w:color w:val="00B050"/>
+        </w:rPr>
+        <w:t>?)</w:t>
+      </w:r>
+    </w:p>
+    <w:p>
+      <w:pPr>
+        <w:pStyle w:val="ListParagraph"/>
+        <w:numPr>
+          <w:ilvl w:val="0"/>
+          <w:numId w:val="1"/>
+        </w:numPr>
+        <w:rPr>
+          <w:color w:val="00B050"/>
+        </w:rPr>
+      </w:pPr>
+      <w:r>
+        <w:rPr>
+          <w:color w:val="00B050"/>
+        </w:rPr>
+        <w:t>String based assembler with x64 support.</w:t>
+      </w:r>
+    </w:p>
+    <w:p>
+      <w:pPr>
+        <w:pStyle w:val="ListParagraph"/>
+        <w:numPr>
+          <w:ilvl w:val="0"/>
+          <w:numId w:val="1"/>
+        </w:numPr>
+        <w:rPr>
+          <w:color w:val="00B050"/>
+        </w:rPr>
+      </w:pPr>
+      <w:r>
+        <w:rPr>
+          <w:color w:val="00B050"/>
+        </w:rPr>
+        <w:t>Disassemble function API.</w:t>
+      </w:r>
+    </w:p>
+    <w:p>
+      <w:r>
+        <w:rPr>
+          <w:b/>
+        </w:rPr>
+        <w:t>Scanner</w:t>
+      </w:r>
+    </w:p>
+    <w:p>
+      <w:pPr>
+        <w:pStyle w:val="ListParagraph"/>
+        <w:numPr>
+          <w:ilvl w:val="0"/>
+          <w:numId w:val="1"/>
+        </w:numPr>
+        <w:rPr>
+          <w:color w:val="7030A0"/>
+        </w:rPr>
+      </w:pPr>
+      <w:r>
+        <w:rPr>
+          <w:color w:val="7030A0"/>
+        </w:rPr>
+        <w:t>Rewrite to be more reliable and robust.</w:t>
+      </w:r>
+    </w:p>
+    <w:p>
+      <w:pPr>
+        <w:pStyle w:val="ListParagraph"/>
+        <w:numPr>
+          <w:ilvl w:val="0"/>
+          <w:numId w:val="1"/>
+        </w:numPr>
+        <w:rPr>
+          <w:color w:val="7030A0"/>
+        </w:rPr>
+      </w:pPr>
+      <w:r>
+        <w:rPr>
+          <w:color w:val="7030A0"/>
+        </w:rPr>
+        <w:t>Refactor to reduce code duplication.</w:t>
+      </w:r>
+    </w:p>
+    <w:p>
+      <w:pPr>
+        <w:pStyle w:val="ListParagraph"/>
+        <w:numPr>
+          <w:ilvl w:val="0"/>
+          <w:numId w:val="1"/>
+        </w:numPr>
+        <w:rPr>
+          <w:color w:val="7030A0"/>
+        </w:rPr>
+      </w:pPr>
+      <w:r>
+        <w:rPr>
+          <w:color w:val="7030A0"/>
+        </w:rPr>
+        <w:t>Use a file view with a small memory cache rather than consuming large amounts of RAM.</w:t>
+      </w:r>
+    </w:p>
+    <w:p>
+      <w:pPr>
+        <w:pStyle w:val="ListParagraph"/>
+        <w:numPr>
+          <w:ilvl w:val="0"/>
+          <w:numId w:val="1"/>
+        </w:numPr>
+        <w:rPr>
+          <w:color w:val="7030A0"/>
+        </w:rPr>
+      </w:pPr>
+      <w:r>
+        <w:rPr>
+          <w:color w:val="7030A0"/>
+        </w:rPr>
+        <w:t>Multi-threaded scanning options.</w:t>
+      </w:r>
+    </w:p>
+    <w:p>
+      <w:pPr>
+        <w:pStyle w:val="ListParagraph"/>
+        <w:numPr>
+          <w:ilvl w:val="0"/>
+          <w:numId w:val="1"/>
+        </w:numPr>
+        <w:rPr>
+          <w:color w:val="00B050"/>
+        </w:rPr>
+      </w:pPr>
+      <w:r>
+        <w:rPr>
+          <w:color w:val="00B050"/>
+        </w:rPr>
+        <w:t>Wildcard support for vector/string scanning.</w:t>
+      </w:r>
+    </w:p>
+    <w:p>
+      <w:pPr>
+        <w:pStyle w:val="ListParagraph"/>
+        <w:numPr>
+          <w:ilvl w:val="0"/>
+          <w:numId w:val="1"/>
+        </w:numPr>
+        <w:rPr>
+          <w:color w:val="00B050"/>
+        </w:rPr>
+      </w:pPr>
+      <w:r>
+        <w:rPr>
+          <w:color w:val="00B050"/>
+        </w:rPr>
+        <w:t>Regex support for string scanning.</w:t>
+      </w:r>
+    </w:p>
+    <w:p>
+      <w:pPr>
+        <w:pStyle w:val="ListParagraph"/>
+        <w:numPr>
+          <w:ilvl w:val="0"/>
+          <w:numId w:val="1"/>
+        </w:numPr>
+        <w:rPr>
+          <w:color w:val="7030A0"/>
+        </w:rPr>
+      </w:pPr>
+      <w:r>
+        <w:rPr>
+          <w:color w:val="7030A0"/>
+        </w:rPr>
+        <w:lastRenderedPageBreak/>
+        <w:t xml:space="preserve">Memory protection filters (read, write, </w:t>
+      </w:r>
+      <w:proofErr w:type="gramStart"/>
+      <w:r>
+        <w:rPr>
+          <w:color w:val="7030A0"/>
+        </w:rPr>
+        <w:t>exec</w:t>
+      </w:r>
+      <w:proofErr w:type="gramEnd"/>
+      <w:r>
+        <w:rPr>
+          <w:color w:val="7030A0"/>
+        </w:rPr>
+        <w:t>).</w:t>
+      </w:r>
+    </w:p>
+    <w:p>
+      <w:pPr>
+        <w:pStyle w:val="ListParagraph"/>
+        <w:numPr>
+          <w:ilvl w:val="0"/>
+          <w:numId w:val="1"/>
+        </w:numPr>
+        <w:rPr>
+          <w:color w:val="7030A0"/>
+        </w:rPr>
+      </w:pPr>
+      <w:r>
+        <w:rPr>
+          <w:color w:val="7030A0"/>
+        </w:rPr>
+        <w:t>Memory type filters (private, mapped, image).</w:t>
+      </w:r>
+    </w:p>
+    <w:p>
+      <w:pPr>
+        <w:pStyle w:val="ListParagraph"/>
+        <w:numPr>
+          <w:ilvl w:val="0"/>
+          <w:numId w:val="1"/>
+        </w:numPr>
+        <w:rPr>
+          <w:color w:val="00B050"/>
+        </w:rPr>
+      </w:pPr>
+      <w:r>
+        <w:rPr>
+          <w:color w:val="00B050"/>
+        </w:rPr>
+        <w:t>Support pausing target while scanning.</w:t>
+      </w:r>
+    </w:p>
+    <w:p>
+      <w:pPr>
+        <w:pStyle w:val="ListParagraph"/>
+        <w:numPr>
+          <w:ilvl w:val="0"/>
+          <w:numId w:val="1"/>
+        </w:numPr>
+        <w:rPr>
+          <w:color w:val="00B050"/>
+        </w:rPr>
+      </w:pPr>
+      <w:r>
+        <w:rPr>
+          <w:color w:val="00B050"/>
+        </w:rPr>
+        <w:t>Support injected scanning.</w:t>
+      </w:r>
+    </w:p>
+    <w:p>
+      <w:pPr>
+        <w:pStyle w:val="ListParagraph"/>
+        <w:numPr>
+          <w:ilvl w:val="0"/>
+          <w:numId w:val="1"/>
+        </w:numPr>
+        <w:rPr>
+          <w:color w:val="00B050"/>
+        </w:rPr>
+      </w:pPr>
+      <w:r>
+        <w:rPr>
+          <w:color w:val="00B050"/>
+        </w:rPr>
+        <w:t>Configurable scan buffer size.</w:t>
+      </w:r>
+    </w:p>
+    <w:p>
+      <w:pPr>
+        <w:pStyle w:val="ListParagraph"/>
+        <w:numPr>
+          <w:ilvl w:val="0"/>
+          <w:numId w:val="1"/>
+        </w:numPr>
+        <w:rPr>
+          <w:color w:val="00B050"/>
+        </w:rPr>
+      </w:pPr>
+      <w:r>
+        <w:rPr>
+          <w:color w:val="00B050"/>
+        </w:rPr>
+        <w:t>Pointer scanner.</w:t>
+      </w:r>
+    </w:p>
+    <w:p>
+      <w:pPr>
+        <w:pStyle w:val="ListParagraph"/>
+        <w:numPr>
+          <w:ilvl w:val="0"/>
+          <w:numId w:val="1"/>
+        </w:numPr>
+        <w:rPr>
+          <w:color w:val="00B050"/>
+        </w:rPr>
+      </w:pPr>
+      <w:r>
+        <w:rPr>
+          <w:color w:val="00B050"/>
+        </w:rPr>
+        <w:t xml:space="preserve">Unknown </w:t>
+      </w:r>
+      <w:proofErr w:type="gramStart"/>
+      <w:r>
+        <w:rPr>
+          <w:color w:val="00B050"/>
+        </w:rPr>
+        <w:t>value scan</w:t>
+      </w:r>
+      <w:proofErr w:type="gramEnd"/>
+      <w:r>
+        <w:rPr>
+          <w:color w:val="00B050"/>
         </w:rPr>
         <w:t>.</w:t>
-      </w:r>
-    </w:p>
-    <w:p>
-      <w:r>
-        <w:rPr>
-          <w:b/>
-        </w:rPr>
-        <w:lastRenderedPageBreak/>
-        <w:t>PeLib</w:t>
-      </w:r>
-    </w:p>
-    <w:p>
-      <w:pPr>
-        <w:pStyle w:val="ListParagraph"/>
-        <w:numPr>
-          <w:ilvl w:val="0"/>
-          <w:numId w:val="1"/>
-        </w:numPr>
-        <w:rPr>
-          <w:color w:val="00B050"/>
-        </w:rPr>
-      </w:pPr>
-      <w:r>
-        <w:rPr>
-          <w:color w:val="00B050"/>
-        </w:rPr>
-        <w:t>S</w:t>
-      </w:r>
-      <w:r>
-        <w:rPr>
-          <w:color w:val="00B050"/>
-        </w:rPr>
-        <w:t>upport for</w:t>
-      </w:r>
-      <w:r>
-        <w:rPr>
-          <w:color w:val="00B050"/>
-        </w:rPr>
-        <w:t xml:space="preserve"> working on x86 PE files from x64 and vice versa.</w:t>
-      </w:r>
-    </w:p>
-    <w:p>
-      <w:pPr>
-        <w:pStyle w:val="ListParagraph"/>
-        <w:numPr>
-          <w:ilvl w:val="0"/>
-          <w:numId w:val="1"/>
-        </w:numPr>
-        <w:rPr>
-          <w:color w:val="7030A0"/>
-        </w:rPr>
-      </w:pPr>
-      <w:r>
-        <w:rPr>
-          <w:color w:val="7030A0"/>
-        </w:rPr>
-        <w:t>Finish implementing matching ‘setters’ for existing ‘getters’.</w:t>
-      </w:r>
-    </w:p>
-    <w:p>
-      <w:pPr>
-        <w:pStyle w:val="ListParagraph"/>
-        <w:numPr>
-          <w:ilvl w:val="0"/>
-          <w:numId w:val="1"/>
-        </w:numPr>
-        <w:rPr>
-          <w:color w:val="7030A0"/>
-        </w:rPr>
-      </w:pPr>
-      <w:r>
-        <w:rPr>
-          <w:color w:val="7030A0"/>
-        </w:rPr>
-        <w:t>Investigate use of virtual functions for file vs memory</w:t>
-      </w:r>
-      <w:r>
-        <w:rPr>
-          <w:color w:val="7030A0"/>
-        </w:rPr>
-        <w:t xml:space="preserve"> access</w:t>
-      </w:r>
-      <w:r>
-        <w:rPr>
-          <w:color w:val="7030A0"/>
-        </w:rPr>
-        <w:t xml:space="preserve"> (RvaToVa)</w:t>
-      </w:r>
-      <w:r>
-        <w:rPr>
-          <w:color w:val="7030A0"/>
-        </w:rPr>
-        <w:t xml:space="preserve">. </w:t>
-      </w:r>
-    </w:p>
-    <w:p>
-      <w:pPr>
-        <w:pStyle w:val="ListParagraph"/>
-        <w:numPr>
-          <w:ilvl w:val="0"/>
-          <w:numId w:val="1"/>
-        </w:numPr>
-        <w:rPr>
-          <w:color w:val="7030A0"/>
-        </w:rPr>
-      </w:pPr>
-      <w:r>
-        <w:rPr>
-          <w:color w:val="7030A0"/>
-        </w:rPr>
-        <w:t>Extra sanity checking in all components.</w:t>
-      </w:r>
-    </w:p>
-    <w:p>
-      <w:pPr>
-        <w:pStyle w:val="ListParagraph"/>
-        <w:numPr>
-          <w:ilvl w:val="1"/>
-          <w:numId w:val="1"/>
-        </w:numPr>
-        <w:rPr>
-          <w:color w:val="7030A0"/>
-        </w:rPr>
-      </w:pPr>
-      <w:r>
-        <w:rPr>
-          <w:color w:val="7030A0"/>
-        </w:rPr>
-        <w:t xml:space="preserve">E.g. </w:t>
-      </w:r>
-      <w:r>
-        <w:rPr>
-          <w:color w:val="7030A0"/>
-        </w:rPr>
-        <w:t>Check NumberOfRvaAndSizes in NtHeaders before attempting to retrieve a data dir.</w:t>
-      </w:r>
-    </w:p>
-    <w:p>
-      <w:pPr>
-        <w:pStyle w:val="ListParagraph"/>
-        <w:numPr>
-          <w:ilvl w:val="0"/>
-          <w:numId w:val="1"/>
-        </w:numPr>
-        <w:rPr>
-          <w:color w:val="7030A0"/>
-        </w:rPr>
-      </w:pPr>
-      <w:r>
-        <w:rPr>
-          <w:color w:val="7030A0"/>
-        </w:rPr>
-        <w:t>Cache base pointers etc rather than retrieving it manually in every getter/setter. Slightly less ‘robust’, but due to the typically ‘read-only’ nature of the data this is the expected behaviour in all known cases anyway.</w:t>
-      </w:r>
-    </w:p>
-    <w:p>
-      <w:pPr>
-        <w:pStyle w:val="ListParagraph"/>
-        <w:numPr>
-          <w:ilvl w:val="0"/>
-          <w:numId w:val="1"/>
-        </w:numPr>
-        <w:rPr>
-          <w:color w:val="7030A0"/>
-        </w:rPr>
-      </w:pPr>
-      <w:r>
-        <w:rPr>
-          <w:color w:val="7030A0"/>
-        </w:rPr>
-        <w:t>Consistent</w:t>
-      </w:r>
-      <w:r>
-        <w:rPr>
-          <w:color w:val="7030A0"/>
-        </w:rPr>
-        <w:t xml:space="preserve"> API for GetBase. (e.g. PVOID vs PBYTE vs T*)</w:t>
-      </w:r>
-    </w:p>
-    <w:p>
-      <w:pPr>
-        <w:pStyle w:val="ListParagraph"/>
-        <w:numPr>
-          <w:ilvl w:val="0"/>
-          <w:numId w:val="1"/>
-        </w:numPr>
-        <w:rPr>
-          <w:color w:val="00B050"/>
-        </w:rPr>
-      </w:pPr>
-      <w:r>
-        <w:rPr>
-          <w:color w:val="00B050"/>
-        </w:rPr>
-        <w:t>Support more of the PE file format.</w:t>
-      </w:r>
-    </w:p>
-    <w:p>
-      <w:pPr>
-        <w:pStyle w:val="ListParagraph"/>
-        <w:numPr>
-          <w:ilvl w:val="1"/>
-          <w:numId w:val="1"/>
-        </w:numPr>
-        <w:rPr>
-          <w:color w:val="7030A0"/>
-        </w:rPr>
-      </w:pPr>
-      <w:r>
-        <w:rPr>
-          <w:color w:val="7030A0"/>
-        </w:rPr>
-        <w:t>Overlay data.</w:t>
-      </w:r>
-    </w:p>
-    <w:p>
-      <w:pPr>
-        <w:pStyle w:val="ListParagraph"/>
-        <w:numPr>
-          <w:ilvl w:val="1"/>
-          <w:numId w:val="1"/>
-        </w:numPr>
-        <w:rPr>
-          <w:color w:val="7030A0"/>
-        </w:rPr>
-      </w:pPr>
-      <w:r>
-        <w:rPr>
-          <w:color w:val="7030A0"/>
-        </w:rPr>
-        <w:t>Resource directory.</w:t>
-      </w:r>
-    </w:p>
-    <w:p>
-      <w:pPr>
-        <w:pStyle w:val="ListParagraph"/>
-        <w:numPr>
-          <w:ilvl w:val="1"/>
-          <w:numId w:val="1"/>
-        </w:numPr>
-        <w:rPr>
-          <w:color w:val="7030A0"/>
-        </w:rPr>
-      </w:pPr>
-      <w:r>
-        <w:rPr>
-          <w:color w:val="7030A0"/>
-        </w:rPr>
-        <w:t>Exception directory.</w:t>
-      </w:r>
-    </w:p>
-    <w:p>
-      <w:pPr>
-        <w:pStyle w:val="ListParagraph"/>
-        <w:numPr>
-          <w:ilvl w:val="1"/>
-          <w:numId w:val="1"/>
-        </w:numPr>
-        <w:rPr>
-          <w:color w:val="7030A0"/>
-        </w:rPr>
-      </w:pPr>
-      <w:r>
-        <w:rPr>
-          <w:color w:val="7030A0"/>
-        </w:rPr>
-        <w:t>Relocation directory.</w:t>
-      </w:r>
-    </w:p>
-    <w:p>
-      <w:pPr>
-        <w:pStyle w:val="ListParagraph"/>
-        <w:numPr>
-          <w:ilvl w:val="1"/>
-          <w:numId w:val="1"/>
-        </w:numPr>
-        <w:rPr>
-          <w:color w:val="00B050"/>
-        </w:rPr>
-      </w:pPr>
-      <w:r>
-        <w:rPr>
-          <w:color w:val="00B050"/>
-        </w:rPr>
-        <w:t>Security directory.</w:t>
-      </w:r>
-    </w:p>
-    <w:p>
-      <w:pPr>
-        <w:pStyle w:val="ListParagraph"/>
-        <w:numPr>
-          <w:ilvl w:val="1"/>
-          <w:numId w:val="1"/>
-        </w:numPr>
-        <w:rPr>
-          <w:color w:val="00B050"/>
-        </w:rPr>
-      </w:pPr>
-      <w:r>
-        <w:rPr>
-          <w:color w:val="00B050"/>
-        </w:rPr>
-        <w:t>Debug directory.</w:t>
-      </w:r>
-    </w:p>
-    <w:p>
-      <w:pPr>
-        <w:pStyle w:val="ListParagraph"/>
-        <w:numPr>
-          <w:ilvl w:val="1"/>
-          <w:numId w:val="1"/>
-        </w:numPr>
-        <w:rPr>
-          <w:color w:val="7030A0"/>
-        </w:rPr>
-      </w:pPr>
-      <w:r>
-        <w:rPr>
-          <w:color w:val="7030A0"/>
-        </w:rPr>
-        <w:t>Load config directory.</w:t>
-      </w:r>
-    </w:p>
-    <w:p>
-      <w:pPr>
-        <w:pStyle w:val="ListParagraph"/>
-        <w:numPr>
-          <w:ilvl w:val="1"/>
-          <w:numId w:val="1"/>
-        </w:numPr>
-        <w:rPr>
-          <w:color w:val="00B050"/>
-        </w:rPr>
-      </w:pPr>
-      <w:r>
-        <w:rPr>
-          <w:color w:val="00B050"/>
-        </w:rPr>
-        <w:t>Delay import directory.</w:t>
-      </w:r>
-    </w:p>
-    <w:p>
-      <w:pPr>
-        <w:pStyle w:val="ListParagraph"/>
-        <w:numPr>
-          <w:ilvl w:val="1"/>
-          <w:numId w:val="1"/>
-        </w:numPr>
-        <w:rPr>
-          <w:color w:val="00B050"/>
-        </w:rPr>
-      </w:pPr>
-      <w:r>
-        <w:rPr>
-          <w:color w:val="00B050"/>
-        </w:rPr>
-        <w:t>Bound import directory.</w:t>
-      </w:r>
-    </w:p>
-    <w:p>
-      <w:pPr>
-        <w:pStyle w:val="ListParagraph"/>
-        <w:numPr>
-          <w:ilvl w:val="1"/>
-          <w:numId w:val="1"/>
-        </w:numPr>
-        <w:rPr>
-          <w:color w:val="00B050"/>
-        </w:rPr>
-      </w:pPr>
-      <w:r>
-        <w:rPr>
-          <w:color w:val="00B050"/>
-        </w:rPr>
-        <w:t>IAT (as opposed to Import) directory.</w:t>
-      </w:r>
-    </w:p>
-    <w:p>
-      <w:pPr>
-        <w:pStyle w:val="ListParagraph"/>
-        <w:numPr>
-          <w:ilvl w:val="1"/>
-          <w:numId w:val="1"/>
-        </w:numPr>
-        <w:rPr>
-          <w:color w:val="00B050"/>
-        </w:rPr>
-      </w:pPr>
-      <w:r>
-        <w:rPr>
-          <w:color w:val="00B050"/>
-        </w:rPr>
-        <w:t>CLR runtime directory support.</w:t>
-      </w:r>
-    </w:p>
-    <w:p>
-      <w:pPr>
-        <w:pStyle w:val="ListParagraph"/>
-        <w:numPr>
-          <w:ilvl w:val="0"/>
-          <w:numId w:val="1"/>
-        </w:numPr>
-        <w:rPr>
-          <w:color w:val="7030A0"/>
-        </w:rPr>
-      </w:pPr>
-      <w:r>
-        <w:rPr>
-          <w:color w:val="7030A0"/>
-        </w:rPr>
-        <w:t>Full support for writing back to PE file, including automatically performing adjustments where required to fit in new data or remove unnecessary space.</w:t>
-      </w:r>
-    </w:p>
-    <w:p>
-      <w:pPr>
-        <w:pStyle w:val="ListParagraph"/>
-        <w:numPr>
-          <w:ilvl w:val="0"/>
-          <w:numId w:val="1"/>
-        </w:numPr>
-        <w:rPr>
-          <w:color w:val="7030A0"/>
-        </w:rPr>
-      </w:pPr>
-      <w:r>
-        <w:rPr>
-          <w:color w:val="7030A0"/>
-        </w:rPr>
-        <w:t>Improve export forwarding code to detect and handle forward-by-</w:t>
-      </w:r>
-      <w:r>
-        <w:rPr>
-          <w:color w:val="7030A0"/>
-        </w:rPr>
-        <w:t>ordinal</w:t>
-      </w:r>
-      <w:r>
-        <w:rPr>
-          <w:color w:val="7030A0"/>
-        </w:rPr>
-        <w:t xml:space="preserve"> explicitly rather than forcing the user to detect it and do string manipulation and conversion. </w:t>
-      </w:r>
-    </w:p>
-    <w:p>
-      <w:pPr>
-        <w:pStyle w:val="ListParagraph"/>
-        <w:numPr>
-          <w:ilvl w:val="0"/>
-          <w:numId w:val="1"/>
-        </w:numPr>
-        <w:rPr>
-          <w:color w:val="7030A0"/>
-        </w:rPr>
-      </w:pPr>
-      <w:r>
-        <w:rPr>
-          <w:color w:val="7030A0"/>
-        </w:rPr>
-        <w:t>Helper functions such as FindExport, FindImport, HasDataDir, GetArchitecture,</w:t>
-      </w:r>
-      <w:r>
-        <w:rPr>
-          <w:color w:val="7030A0"/>
-        </w:rPr>
-        <w:t xml:space="preserve"> IsDotNet,</w:t>
-      </w:r>
-      <w:r>
-        <w:rPr>
-          <w:color w:val="7030A0"/>
-        </w:rPr>
-        <w:t xml:space="preserve"> GetPDB,</w:t>
-      </w:r>
-      <w:r>
-        <w:rPr>
-          <w:color w:val="7030A0"/>
-        </w:rPr>
-        <w:t xml:space="preserve"> etc.</w:t>
-      </w:r>
-    </w:p>
-    <w:p>
-      <w:r>
-        <w:rPr>
-          <w:b/>
-        </w:rPr>
-        <w:t>Disassembler</w:t>
-      </w:r>
-    </w:p>
-    <w:p>
-      <w:pPr>
-        <w:pStyle w:val="ListParagraph"/>
-        <w:numPr>
-          <w:ilvl w:val="0"/>
-          <w:numId w:val="1"/>
-        </w:numPr>
-        <w:rPr>
-          <w:color w:val="00B050"/>
-        </w:rPr>
-      </w:pPr>
-      <w:r>
-        <w:rPr>
-          <w:color w:val="00B050"/>
-        </w:rPr>
-        <w:t>Decode calls/jumps to function names if possible.</w:t>
-      </w:r>
-    </w:p>
-    <w:p>
-      <w:pPr>
-        <w:pStyle w:val="ListParagraph"/>
-        <w:numPr>
-          <w:ilvl w:val="0"/>
-          <w:numId w:val="1"/>
-        </w:numPr>
-        <w:rPr>
-          <w:color w:val="00B050"/>
-        </w:rPr>
-      </w:pPr>
-      <w:r>
-        <w:rPr>
-          <w:color w:val="00B050"/>
-        </w:rPr>
-        <w:t>NOP/UnNOP support.</w:t>
-      </w:r>
-    </w:p>
-    <w:p>
-      <w:pPr>
-        <w:pStyle w:val="ListParagraph"/>
-        <w:numPr>
-          <w:ilvl w:val="0"/>
-          <w:numId w:val="1"/>
-        </w:numPr>
-        <w:rPr>
-          <w:color w:val="00B050"/>
-        </w:rPr>
-      </w:pPr>
-      <w:r>
-        <w:rPr>
-          <w:color w:val="00B050"/>
-        </w:rPr>
-        <w:t>ASM searching API with ‘wildcards’. (MetaASM?)</w:t>
-      </w:r>
-    </w:p>
-    <w:p>
-      <w:pPr>
-        <w:pStyle w:val="ListParagraph"/>
-        <w:numPr>
-          <w:ilvl w:val="0"/>
-          <w:numId w:val="1"/>
-        </w:numPr>
-        <w:rPr>
-          <w:color w:val="00B050"/>
-        </w:rPr>
-      </w:pPr>
-      <w:r>
-        <w:rPr>
-          <w:color w:val="00B050"/>
-        </w:rPr>
-        <w:t>String based assembler with x64 support.</w:t>
-      </w:r>
-    </w:p>
-    <w:p>
-      <w:pPr>
-        <w:pStyle w:val="ListParagraph"/>
-        <w:numPr>
-          <w:ilvl w:val="0"/>
-          <w:numId w:val="1"/>
-        </w:numPr>
-        <w:rPr>
-          <w:color w:val="00B050"/>
-        </w:rPr>
-      </w:pPr>
-      <w:r>
-        <w:rPr>
-          <w:color w:val="00B050"/>
-        </w:rPr>
-        <w:t>Disassemble function API.</w:t>
-      </w:r>
-    </w:p>
-    <w:p>
-      <w:r>
-        <w:rPr>
-          <w:b/>
-        </w:rPr>
-        <w:t>Scanner</w:t>
-      </w:r>
-    </w:p>
-    <w:p>
-      <w:pPr>
-        <w:pStyle w:val="ListParagraph"/>
-        <w:numPr>
-          <w:ilvl w:val="0"/>
-          <w:numId w:val="1"/>
-        </w:numPr>
-        <w:rPr>
-          <w:color w:val="7030A0"/>
-        </w:rPr>
-      </w:pPr>
-      <w:r>
-        <w:rPr>
-          <w:color w:val="7030A0"/>
-        </w:rPr>
-        <w:t>Rewrite to be more reliable and robust.</w:t>
-      </w:r>
-    </w:p>
-    <w:p>
-      <w:pPr>
-        <w:pStyle w:val="ListParagraph"/>
-        <w:numPr>
-          <w:ilvl w:val="0"/>
-          <w:numId w:val="1"/>
-        </w:numPr>
-        <w:rPr>
-          <w:color w:val="7030A0"/>
-        </w:rPr>
-      </w:pPr>
-      <w:r>
-        <w:rPr>
-          <w:color w:val="7030A0"/>
-        </w:rPr>
-        <w:t>Refactor to reduce code duplication.</w:t>
-      </w:r>
-    </w:p>
-    <w:p>
-      <w:pPr>
-        <w:pStyle w:val="ListParagraph"/>
-        <w:numPr>
-          <w:ilvl w:val="0"/>
-          <w:numId w:val="1"/>
-        </w:numPr>
-        <w:rPr>
-          <w:color w:val="7030A0"/>
-        </w:rPr>
-      </w:pPr>
-      <w:r>
-        <w:rPr>
-          <w:color w:val="7030A0"/>
-        </w:rPr>
-        <w:t>Use a file view with a small memory cache rather than consuming large amounts of RAM.</w:t>
-      </w:r>
-    </w:p>
-    <w:p>
-      <w:pPr>
-        <w:pStyle w:val="ListParagraph"/>
-        <w:numPr>
-          <w:ilvl w:val="0"/>
-          <w:numId w:val="1"/>
-        </w:numPr>
-        <w:rPr>
-          <w:color w:val="7030A0"/>
-        </w:rPr>
-      </w:pPr>
-      <w:r>
-        <w:rPr>
-          <w:color w:val="7030A0"/>
-        </w:rPr>
-        <w:t>Multi-threaded scanning options.</w:t>
-      </w:r>
-    </w:p>
-    <w:p>
-      <w:pPr>
-        <w:pStyle w:val="ListParagraph"/>
-        <w:numPr>
-          <w:ilvl w:val="0"/>
-          <w:numId w:val="1"/>
-        </w:numPr>
-        <w:rPr>
-          <w:color w:val="00B050"/>
-        </w:rPr>
-      </w:pPr>
-      <w:r>
-        <w:rPr>
-          <w:color w:val="00B050"/>
-        </w:rPr>
-        <w:t>Wildcard support for vector/string scanning.</w:t>
-      </w:r>
-    </w:p>
-    <w:p>
-      <w:pPr>
-        <w:pStyle w:val="ListParagraph"/>
-        <w:numPr>
-          <w:ilvl w:val="0"/>
-          <w:numId w:val="1"/>
-        </w:numPr>
-        <w:rPr>
-          <w:color w:val="00B050"/>
-        </w:rPr>
-      </w:pPr>
-      <w:r>
-        <w:rPr>
-          <w:color w:val="00B050"/>
-        </w:rPr>
-        <w:lastRenderedPageBreak/>
-        <w:t>Regex support for string scanning.</w:t>
-      </w:r>
-    </w:p>
-    <w:p>
-      <w:pPr>
-        <w:pStyle w:val="ListParagraph"/>
-        <w:numPr>
-          <w:ilvl w:val="0"/>
-          <w:numId w:val="1"/>
-        </w:numPr>
-        <w:rPr>
-          <w:color w:val="7030A0"/>
-        </w:rPr>
-      </w:pPr>
-      <w:r>
-        <w:rPr>
-          <w:color w:val="7030A0"/>
-        </w:rPr>
-        <w:t>Memory protection filters (read, write, exec).</w:t>
-      </w:r>
-    </w:p>
-    <w:p>
-      <w:pPr>
-        <w:pStyle w:val="ListParagraph"/>
-        <w:numPr>
-          <w:ilvl w:val="0"/>
-          <w:numId w:val="1"/>
-        </w:numPr>
-        <w:rPr>
-          <w:color w:val="7030A0"/>
-        </w:rPr>
-      </w:pPr>
-      <w:r>
-        <w:rPr>
-          <w:color w:val="7030A0"/>
-        </w:rPr>
-        <w:t>Memory type filters (private, mapped, image).</w:t>
-      </w:r>
-    </w:p>
-    <w:p>
-      <w:pPr>
-        <w:pStyle w:val="ListParagraph"/>
-        <w:numPr>
-          <w:ilvl w:val="0"/>
-          <w:numId w:val="1"/>
-        </w:numPr>
-        <w:rPr>
-          <w:color w:val="00B050"/>
-        </w:rPr>
-      </w:pPr>
-      <w:r>
-        <w:rPr>
-          <w:color w:val="00B050"/>
-        </w:rPr>
-        <w:t>Support pausing target while scanning.</w:t>
-      </w:r>
-    </w:p>
-    <w:p>
-      <w:pPr>
-        <w:pStyle w:val="ListParagraph"/>
-        <w:numPr>
-          <w:ilvl w:val="0"/>
-          <w:numId w:val="1"/>
-        </w:numPr>
-        <w:rPr>
-          <w:color w:val="00B050"/>
-        </w:rPr>
-      </w:pPr>
-      <w:r>
-        <w:rPr>
-          <w:color w:val="00B050"/>
-        </w:rPr>
-        <w:t>Support injected scanning.</w:t>
-      </w:r>
-    </w:p>
-    <w:p>
-      <w:pPr>
-        <w:pStyle w:val="ListParagraph"/>
-        <w:numPr>
-          <w:ilvl w:val="0"/>
-          <w:numId w:val="1"/>
-        </w:numPr>
-        <w:rPr>
-          <w:color w:val="00B050"/>
-        </w:rPr>
-      </w:pPr>
-      <w:r>
-        <w:rPr>
-          <w:color w:val="00B050"/>
-        </w:rPr>
-        <w:t>Configurable scan buffer size.</w:t>
-      </w:r>
-    </w:p>
-    <w:p>
-      <w:pPr>
-        <w:pStyle w:val="ListParagraph"/>
-        <w:numPr>
-          <w:ilvl w:val="0"/>
-          <w:numId w:val="1"/>
-        </w:numPr>
-        <w:rPr>
-          <w:color w:val="00B050"/>
-        </w:rPr>
-      </w:pPr>
-      <w:r>
-        <w:rPr>
-          <w:color w:val="00B050"/>
-        </w:rPr>
-        <w:t>Pointer scanner.</w:t>
-      </w:r>
-    </w:p>
-    <w:p>
-      <w:pPr>
-        <w:pStyle w:val="ListParagraph"/>
-        <w:numPr>
-          <w:ilvl w:val="0"/>
-          <w:numId w:val="1"/>
-        </w:numPr>
-        <w:rPr>
-          <w:color w:val="00B050"/>
-        </w:rPr>
-      </w:pPr>
-      <w:r>
-        <w:rPr>
-          <w:color w:val="00B050"/>
-        </w:rPr>
-        <w:t>Unknown value scan.</w:t>
       </w:r>
     </w:p>
     <w:p>

</xml_diff>

<commit_message>
* [Injector] Improve command line quoting logic as per http://goo.gl/t4ERU * [Todo] Completed item.
</commit_message>
<xml_diff>
--- a/trunk/Todo.docx
+++ b/trunk/Todo.docx
@@ -2669,175 +2669,179 @@
           <w:color w:val="000000" w:themeColor="text1"/>
         </w:rPr>
       </w:pPr>
-      <w:proofErr w:type="spellStart"/>
-      <w:r>
-        <w:rPr>
-          <w:color w:val="000000" w:themeColor="text1"/>
-        </w:rPr>
-        <w:t>Varargs</w:t>
-      </w:r>
-      <w:proofErr w:type="spellEnd"/>
-      <w:r>
-        <w:rPr>
-          <w:color w:val="000000" w:themeColor="text1"/>
-        </w:rPr>
-        <w:t>/generic export calling.</w:t>
-      </w:r>
-    </w:p>
-    <w:p>
-      <w:pPr>
-        <w:pStyle w:val="ListParagraph"/>
-        <w:numPr>
-          <w:ilvl w:val="0"/>
-          <w:numId w:val="1"/>
-        </w:numPr>
-        <w:rPr>
-          <w:color w:val="000000" w:themeColor="text1"/>
-        </w:rPr>
-      </w:pPr>
-      <w:r>
-        <w:rPr>
-          <w:color w:val="000000" w:themeColor="text1"/>
-        </w:rPr>
-        <w:t xml:space="preserve">Consider NT API </w:t>
-      </w:r>
-      <w:r>
-        <w:rPr>
-          <w:color w:val="000000" w:themeColor="text1"/>
-        </w:rPr>
-        <w:t xml:space="preserve">based </w:t>
-      </w:r>
-      <w:r>
-        <w:rPr>
-          <w:color w:val="000000" w:themeColor="text1"/>
-        </w:rPr>
-        <w:t>injection</w:t>
-      </w:r>
-      <w:r>
-        <w:rPr>
-          <w:color w:val="000000" w:themeColor="text1"/>
-        </w:rPr>
-        <w:t xml:space="preserve"> (</w:t>
-      </w:r>
-      <w:proofErr w:type="spellStart"/>
-      <w:r>
-        <w:rPr>
-          <w:color w:val="000000" w:themeColor="text1"/>
-        </w:rPr>
-        <w:t>LdrLoadDll</w:t>
-      </w:r>
-      <w:proofErr w:type="spellEnd"/>
-      <w:r>
-        <w:rPr>
-          <w:color w:val="000000" w:themeColor="text1"/>
-        </w:rPr>
-        <w:t>)</w:t>
-      </w:r>
-      <w:r>
-        <w:rPr>
-          <w:color w:val="000000" w:themeColor="text1"/>
-        </w:rPr>
-        <w:t>.</w:t>
-      </w:r>
-    </w:p>
-    <w:p>
-      <w:pPr>
-        <w:pStyle w:val="ListParagraph"/>
-        <w:numPr>
-          <w:ilvl w:val="0"/>
-          <w:numId w:val="1"/>
-        </w:numPr>
-        <w:rPr>
-          <w:color w:val="000000" w:themeColor="text1"/>
-        </w:rPr>
-      </w:pPr>
       <w:bookmarkStart w:id="0" w:name="_GoBack"/>
       <w:bookmarkEnd w:id="0"/>
       <w:r>
         <w:rPr>
           <w:color w:val="000000" w:themeColor="text1"/>
         </w:rPr>
-        <w:t>Improve command line quoting logic.</w:t>
-      </w:r>
-    </w:p>
-    <w:p>
-      <w:pPr>
-        <w:pStyle w:val="ListParagraph"/>
-        <w:numPr>
-          <w:ilvl w:val="0"/>
-          <w:numId w:val="1"/>
-        </w:numPr>
-        <w:rPr>
-          <w:color w:val="000000" w:themeColor="text1"/>
-        </w:rPr>
-      </w:pPr>
-      <w:r>
-        <w:rPr>
+        <w:t xml:space="preserve">Get address of Kernel32!LoadLibrary ‘manually’ rather than using a local </w:t>
+      </w:r>
+      <w:proofErr w:type="spellStart"/>
+      <w:r>
+        <w:rPr>
+          <w:color w:val="000000" w:themeColor="text1"/>
+        </w:rPr>
+        <w:t>GetProcAddress</w:t>
+      </w:r>
+      <w:proofErr w:type="spellEnd"/>
+      <w:r>
+        <w:rPr>
+          <w:color w:val="000000" w:themeColor="text1"/>
+        </w:rPr>
+        <w:t xml:space="preserve"> and </w:t>
+      </w:r>
+      <w:r>
+        <w:rPr>
+          <w:color w:val="000000" w:themeColor="text1"/>
+        </w:rPr>
+        <w:t>pointer arithmetic.</w:t>
+      </w:r>
+    </w:p>
+    <w:p>
+      <w:pPr>
+        <w:pStyle w:val="ListParagraph"/>
+        <w:numPr>
+          <w:ilvl w:val="1"/>
+          <w:numId w:val="1"/>
+        </w:numPr>
+        <w:rPr>
+          <w:color w:val="000000" w:themeColor="text1"/>
+        </w:rPr>
+      </w:pPr>
+      <w:r>
+        <w:rPr>
+          <w:color w:val="000000" w:themeColor="text1"/>
+        </w:rPr>
+        <w:t xml:space="preserve">Whilst this works in all normal cases, it doesn’t work when the target has shims enabled which hook </w:t>
+      </w:r>
+      <w:proofErr w:type="spellStart"/>
+      <w:r>
+        <w:rPr>
+          <w:color w:val="000000" w:themeColor="text1"/>
+        </w:rPr>
+        <w:t>LoadLibrary</w:t>
+      </w:r>
+      <w:proofErr w:type="spellEnd"/>
+      <w:r>
+        <w:rPr>
+          <w:color w:val="000000" w:themeColor="text1"/>
+        </w:rPr>
+        <w:t>.</w:t>
+      </w:r>
+    </w:p>
+    <w:p>
+      <w:pPr>
+        <w:rPr>
+          <w:color w:val="000000" w:themeColor="text1"/>
+        </w:rPr>
+      </w:pPr>
+      <w:r>
+        <w:rPr>
+          <w:b/>
           <w:color w:val="000000" w:themeColor="text1"/>
         </w:rPr>
         <w:lastRenderedPageBreak/>
-        <w:t>Get address of Kernel32</w:t>
+        <w:t>Patcher</w:t>
+      </w:r>
+    </w:p>
+    <w:p>
+      <w:pPr>
+        <w:pStyle w:val="ListParagraph"/>
+        <w:numPr>
+          <w:ilvl w:val="0"/>
+          <w:numId w:val="1"/>
+        </w:numPr>
+        <w:rPr>
+          <w:color w:val="000000" w:themeColor="text1"/>
+        </w:rPr>
+      </w:pPr>
+      <w:r>
+        <w:rPr>
+          <w:color w:val="000000" w:themeColor="text1"/>
+        </w:rPr>
+        <w:t>VEH hooking (both INT3 and DR).</w:t>
+      </w:r>
+    </w:p>
+    <w:p>
+      <w:pPr>
+        <w:pStyle w:val="ListParagraph"/>
+        <w:numPr>
+          <w:ilvl w:val="0"/>
+          <w:numId w:val="1"/>
+        </w:numPr>
+        <w:rPr>
+          <w:color w:val="000000" w:themeColor="text1"/>
+        </w:rPr>
+      </w:pPr>
+      <w:r>
+        <w:rPr>
+          <w:color w:val="000000" w:themeColor="text1"/>
+        </w:rPr>
+        <w:t>Transactional hooking.</w:t>
+      </w:r>
+    </w:p>
+    <w:p>
+      <w:pPr>
+        <w:pStyle w:val="ListParagraph"/>
+        <w:numPr>
+          <w:ilvl w:val="0"/>
+          <w:numId w:val="1"/>
+        </w:numPr>
+        <w:rPr>
+          <w:color w:val="000000" w:themeColor="text1"/>
+        </w:rPr>
+      </w:pPr>
+      <w:r>
+        <w:rPr>
+          <w:color w:val="000000" w:themeColor="text1"/>
+        </w:rPr>
+        <w:t>Improved relative instruction rebuilding (including conditionals).</w:t>
+      </w:r>
+      <w:r>
+        <w:rPr>
+          <w:color w:val="000000" w:themeColor="text1"/>
+        </w:rPr>
+        <w:t xml:space="preserve"> </w:t>
       </w:r>
       <w:proofErr w:type="gramStart"/>
       <w:r>
         <w:rPr>
           <w:color w:val="000000" w:themeColor="text1"/>
         </w:rPr>
-        <w:t>!LoadLibrary</w:t>
+        <w:t>x64</w:t>
       </w:r>
       <w:proofErr w:type="gramEnd"/>
       <w:r>
         <w:rPr>
           <w:color w:val="000000" w:themeColor="text1"/>
         </w:rPr>
-        <w:t xml:space="preserve"> ‘manually’ rather than using a local </w:t>
-      </w:r>
-      <w:proofErr w:type="spellStart"/>
-      <w:r>
-        <w:rPr>
-          <w:color w:val="000000" w:themeColor="text1"/>
-        </w:rPr>
-        <w:t>GetProcAddress</w:t>
-      </w:r>
-      <w:proofErr w:type="spellEnd"/>
-      <w:r>
-        <w:rPr>
-          <w:color w:val="000000" w:themeColor="text1"/>
-        </w:rPr>
-        <w:t xml:space="preserve"> and </w:t>
-      </w:r>
-      <w:r>
-        <w:rPr>
-          <w:color w:val="000000" w:themeColor="text1"/>
-        </w:rPr>
-        <w:t>pointer arithmetic.</w:t>
-      </w:r>
-    </w:p>
-    <w:p>
-      <w:pPr>
-        <w:pStyle w:val="ListParagraph"/>
-        <w:numPr>
-          <w:ilvl w:val="1"/>
-          <w:numId w:val="1"/>
-        </w:numPr>
-        <w:rPr>
-          <w:color w:val="000000" w:themeColor="text1"/>
-        </w:rPr>
-      </w:pPr>
-      <w:r>
-        <w:rPr>
-          <w:color w:val="000000" w:themeColor="text1"/>
-        </w:rPr>
-        <w:t xml:space="preserve">Whilst this works in all normal cases, it doesn’t work when the target has shims enabled which hook </w:t>
-      </w:r>
-      <w:proofErr w:type="spellStart"/>
-      <w:r>
-        <w:rPr>
-          <w:color w:val="000000" w:themeColor="text1"/>
-        </w:rPr>
-        <w:t>LoadLibrary</w:t>
-      </w:r>
-      <w:proofErr w:type="spellEnd"/>
+        <w:t xml:space="preserve"> has far more IP relative instructions than x86.</w:t>
+      </w:r>
+    </w:p>
+    <w:p>
+      <w:pPr>
+        <w:pStyle w:val="ListParagraph"/>
+        <w:numPr>
+          <w:ilvl w:val="0"/>
+          <w:numId w:val="1"/>
+        </w:numPr>
+        <w:rPr>
+          <w:color w:val="000000" w:themeColor="text1"/>
+        </w:rPr>
+      </w:pPr>
+      <w:r>
+        <w:rPr>
+          <w:color w:val="000000" w:themeColor="text1"/>
+        </w:rPr>
+        <w:t>Freeze target when hooking</w:t>
+      </w:r>
+      <w:r>
+        <w:rPr>
+          <w:color w:val="000000" w:themeColor="text1"/>
+        </w:rPr>
+        <w:t xml:space="preserve"> (except calling thread if applicable – e.g. in injected code)</w:t>
+      </w:r>
       <w:r>
         <w:rPr>
           <w:color w:val="000000" w:themeColor="text1"/>
@@ -2847,114 +2851,240 @@
     </w:p>
     <w:p>
       <w:pPr>
-        <w:rPr>
-          <w:color w:val="000000" w:themeColor="text1"/>
-        </w:rPr>
-      </w:pPr>
+        <w:pStyle w:val="ListParagraph"/>
+        <w:numPr>
+          <w:ilvl w:val="0"/>
+          <w:numId w:val="1"/>
+        </w:numPr>
+        <w:rPr>
+          <w:color w:val="000000" w:themeColor="text1"/>
+        </w:rPr>
+      </w:pPr>
+      <w:r>
+        <w:rPr>
+          <w:color w:val="000000" w:themeColor="text1"/>
+        </w:rPr>
+        <w:t>When hooking on x64 try to find a free memory block for the trampoline that is within RIP-relative range of the detour. Only if one cannot be acquired should we fall back to a system-provided address and an absolute jump.</w:t>
+      </w:r>
+    </w:p>
+    <w:p>
+      <w:pPr>
+        <w:pStyle w:val="ListParagraph"/>
+        <w:numPr>
+          <w:ilvl w:val="0"/>
+          <w:numId w:val="1"/>
+        </w:numPr>
+        <w:rPr>
+          <w:color w:val="000000" w:themeColor="text1"/>
+        </w:rPr>
+      </w:pPr>
+      <w:proofErr w:type="spellStart"/>
+      <w:r>
+        <w:rPr>
+          <w:color w:val="000000" w:themeColor="text1"/>
+        </w:rPr>
+        <w:t>Uncopyable</w:t>
+      </w:r>
+      <w:proofErr w:type="spellEnd"/>
+      <w:r>
+        <w:rPr>
+          <w:color w:val="000000" w:themeColor="text1"/>
+        </w:rPr>
+        <w:t>, so make moveable.</w:t>
+      </w:r>
+    </w:p>
+    <w:p>
+      <w:pPr>
+        <w:pStyle w:val="ListParagraph"/>
+        <w:numPr>
+          <w:ilvl w:val="0"/>
+          <w:numId w:val="1"/>
+        </w:numPr>
+        <w:rPr>
+          <w:color w:val="000000" w:themeColor="text1"/>
+        </w:rPr>
+      </w:pPr>
+      <w:r>
+        <w:rPr>
+          <w:color w:val="000000" w:themeColor="text1"/>
+        </w:rPr>
+        <w:t>VMT hooking.</w:t>
+      </w:r>
+    </w:p>
+    <w:p>
+      <w:pPr>
+        <w:pStyle w:val="ListParagraph"/>
+        <w:numPr>
+          <w:ilvl w:val="0"/>
+          <w:numId w:val="1"/>
+        </w:numPr>
+        <w:rPr>
+          <w:color w:val="000000" w:themeColor="text1"/>
+        </w:rPr>
+      </w:pPr>
+      <w:r>
+        <w:rPr>
+          <w:color w:val="000000" w:themeColor="text1"/>
+        </w:rPr>
+        <w:t>IAT/EAT hooking.</w:t>
+      </w:r>
+    </w:p>
+    <w:p>
+      <w:pPr>
+        <w:pStyle w:val="ListParagraph"/>
+        <w:numPr>
+          <w:ilvl w:val="0"/>
+          <w:numId w:val="1"/>
+        </w:numPr>
+        <w:rPr>
+          <w:color w:val="000000" w:themeColor="text1"/>
+        </w:rPr>
+      </w:pPr>
+      <w:r>
+        <w:rPr>
+          <w:color w:val="000000" w:themeColor="text1"/>
+        </w:rPr>
+        <w:t>Explicitly support hook chains (and write test).</w:t>
+      </w:r>
+    </w:p>
+    <w:p>
+      <w:pPr>
+        <w:pStyle w:val="ListParagraph"/>
+        <w:numPr>
+          <w:ilvl w:val="0"/>
+          <w:numId w:val="1"/>
+        </w:numPr>
+        <w:rPr>
+          <w:color w:val="000000" w:themeColor="text1"/>
+        </w:rPr>
+      </w:pPr>
+      <w:r>
+        <w:rPr>
+          <w:color w:val="000000" w:themeColor="text1"/>
+        </w:rPr>
+        <w:t>Use relative jumps where possible (detect delta at runtime).</w:t>
+      </w:r>
+    </w:p>
+    <w:p>
+      <w:pPr>
+        <w:pStyle w:val="ListParagraph"/>
+        <w:numPr>
+          <w:ilvl w:val="0"/>
+          <w:numId w:val="1"/>
+        </w:numPr>
+        <w:rPr>
+          <w:color w:val="000000" w:themeColor="text1"/>
+        </w:rPr>
+      </w:pPr>
+      <w:r>
+        <w:rPr>
+          <w:color w:val="000000" w:themeColor="text1"/>
+        </w:rPr>
+        <w:t>Detect cases where hooking may overflow past the end of a function, and fail. (Provide policy or flag to allow overriding this behaviour.) Examples may be instructions such as ‘</w:t>
+      </w:r>
+      <w:proofErr w:type="spellStart"/>
+      <w:r>
+        <w:rPr>
+          <w:color w:val="000000" w:themeColor="text1"/>
+        </w:rPr>
+        <w:t>int</w:t>
+      </w:r>
+      <w:proofErr w:type="spellEnd"/>
+      <w:r>
+        <w:rPr>
+          <w:color w:val="000000" w:themeColor="text1"/>
+        </w:rPr>
+        <w:t xml:space="preserve"> 3’, ‘ret’, ‘</w:t>
+      </w:r>
+      <w:proofErr w:type="spellStart"/>
+      <w:r>
+        <w:rPr>
+          <w:color w:val="000000" w:themeColor="text1"/>
+        </w:rPr>
+        <w:t>jmp</w:t>
+      </w:r>
+      <w:proofErr w:type="spellEnd"/>
+      <w:r>
+        <w:rPr>
+          <w:color w:val="000000" w:themeColor="text1"/>
+        </w:rPr>
+        <w:t>’, etc.</w:t>
+      </w:r>
+    </w:p>
+    <w:p>
+      <w:pPr>
+        <w:rPr>
+          <w:color w:val="000000" w:themeColor="text1"/>
+        </w:rPr>
+      </w:pPr>
+      <w:proofErr w:type="spellStart"/>
       <w:r>
         <w:rPr>
           <w:b/>
           <w:color w:val="000000" w:themeColor="text1"/>
         </w:rPr>
-        <w:t>Patcher</w:t>
-      </w:r>
-    </w:p>
-    <w:p>
-      <w:pPr>
-        <w:pStyle w:val="ListParagraph"/>
-        <w:numPr>
-          <w:ilvl w:val="0"/>
-          <w:numId w:val="1"/>
-        </w:numPr>
-        <w:rPr>
-          <w:color w:val="000000" w:themeColor="text1"/>
-        </w:rPr>
-      </w:pPr>
-      <w:r>
-        <w:rPr>
-          <w:color w:val="000000" w:themeColor="text1"/>
-        </w:rPr>
-        <w:t>VEH hooking (both INT3 and DR).</w:t>
-      </w:r>
-    </w:p>
-    <w:p>
-      <w:pPr>
-        <w:pStyle w:val="ListParagraph"/>
-        <w:numPr>
-          <w:ilvl w:val="0"/>
-          <w:numId w:val="1"/>
-        </w:numPr>
-        <w:rPr>
-          <w:color w:val="000000" w:themeColor="text1"/>
-        </w:rPr>
-      </w:pPr>
-      <w:r>
-        <w:rPr>
-          <w:color w:val="000000" w:themeColor="text1"/>
-        </w:rPr>
-        <w:t>Transactional hooking.</w:t>
-      </w:r>
-    </w:p>
-    <w:p>
-      <w:pPr>
-        <w:pStyle w:val="ListParagraph"/>
-        <w:numPr>
-          <w:ilvl w:val="0"/>
-          <w:numId w:val="1"/>
-        </w:numPr>
-        <w:rPr>
-          <w:color w:val="000000" w:themeColor="text1"/>
-        </w:rPr>
-      </w:pPr>
-      <w:r>
-        <w:rPr>
-          <w:color w:val="000000" w:themeColor="text1"/>
-        </w:rPr>
-        <w:t>Improved relative instruction rebuilding (including conditionals).</w:t>
-      </w:r>
-      <w:r>
-        <w:rPr>
-          <w:color w:val="000000" w:themeColor="text1"/>
-        </w:rPr>
-        <w:t xml:space="preserve"> </w:t>
-      </w:r>
-      <w:proofErr w:type="gramStart"/>
-      <w:r>
-        <w:rPr>
-          <w:color w:val="000000" w:themeColor="text1"/>
-        </w:rPr>
-        <w:t>x64</w:t>
-      </w:r>
-      <w:proofErr w:type="gramEnd"/>
-      <w:r>
-        <w:rPr>
-          <w:color w:val="000000" w:themeColor="text1"/>
-        </w:rPr>
-        <w:t xml:space="preserve"> has far more IP relative instructions than x86.</w:t>
-      </w:r>
-    </w:p>
-    <w:p>
-      <w:pPr>
-        <w:pStyle w:val="ListParagraph"/>
-        <w:numPr>
-          <w:ilvl w:val="0"/>
-          <w:numId w:val="1"/>
-        </w:numPr>
-        <w:rPr>
-          <w:color w:val="000000" w:themeColor="text1"/>
-        </w:rPr>
-      </w:pPr>
-      <w:r>
-        <w:rPr>
-          <w:color w:val="000000" w:themeColor="text1"/>
-        </w:rPr>
-        <w:t>Freeze target when hooking</w:t>
-      </w:r>
-      <w:r>
-        <w:rPr>
-          <w:color w:val="000000" w:themeColor="text1"/>
-        </w:rPr>
-        <w:t xml:space="preserve"> (except calling thread if applicable – e.g. in injected code)</w:t>
+        <w:t>FindPattern</w:t>
+      </w:r>
+      <w:proofErr w:type="spellEnd"/>
+    </w:p>
+    <w:p>
+      <w:pPr>
+        <w:pStyle w:val="ListParagraph"/>
+        <w:numPr>
+          <w:ilvl w:val="0"/>
+          <w:numId w:val="1"/>
+        </w:numPr>
+        <w:rPr>
+          <w:color w:val="000000" w:themeColor="text1"/>
+        </w:rPr>
+      </w:pPr>
+      <w:r>
+        <w:rPr>
+          <w:color w:val="000000" w:themeColor="text1"/>
+        </w:rPr>
+        <w:t>Pattern generator.</w:t>
+      </w:r>
+    </w:p>
+    <w:p>
+      <w:pPr>
+        <w:pStyle w:val="ListParagraph"/>
+        <w:numPr>
+          <w:ilvl w:val="0"/>
+          <w:numId w:val="1"/>
+        </w:numPr>
+        <w:rPr>
+          <w:color w:val="000000" w:themeColor="text1"/>
+        </w:rPr>
+      </w:pPr>
+      <w:r>
+        <w:rPr>
+          <w:color w:val="000000" w:themeColor="text1"/>
+        </w:rPr>
+        <w:t>‘</w:t>
+      </w:r>
+      <w:r>
+        <w:rPr>
+          <w:color w:val="000000" w:themeColor="text1"/>
+        </w:rPr>
+        <w:t>Multi-pass</w:t>
+      </w:r>
+      <w:r>
+        <w:rPr>
+          <w:color w:val="000000" w:themeColor="text1"/>
+        </w:rPr>
+        <w:t>’</w:t>
+      </w:r>
+      <w:r>
+        <w:rPr>
+          <w:color w:val="000000" w:themeColor="text1"/>
+        </w:rPr>
+        <w:t xml:space="preserve"> support</w:t>
+      </w:r>
+      <w:r>
+        <w:rPr>
+          <w:color w:val="000000" w:themeColor="text1"/>
+        </w:rPr>
+        <w:t xml:space="preserve"> (e.g. search for pattern, apply for manipulators, use as starting point for second search)</w:t>
       </w:r>
       <w:r>
         <w:rPr>
@@ -2965,168 +3095,6 @@
     </w:p>
     <w:p>
       <w:pPr>
-        <w:pStyle w:val="ListParagraph"/>
-        <w:numPr>
-          <w:ilvl w:val="0"/>
-          <w:numId w:val="1"/>
-        </w:numPr>
-        <w:rPr>
-          <w:color w:val="000000" w:themeColor="text1"/>
-        </w:rPr>
-      </w:pPr>
-      <w:r>
-        <w:rPr>
-          <w:color w:val="000000" w:themeColor="text1"/>
-        </w:rPr>
-        <w:t>When hooking on x64 try to find a free memory block for the trampoline that is within RIP-relative range of the detour. Only if one cannot be acquired should we fall back to a system-provided address and an absolute jump.</w:t>
-      </w:r>
-    </w:p>
-    <w:p>
-      <w:pPr>
-        <w:pStyle w:val="ListParagraph"/>
-        <w:numPr>
-          <w:ilvl w:val="0"/>
-          <w:numId w:val="1"/>
-        </w:numPr>
-        <w:rPr>
-          <w:color w:val="000000" w:themeColor="text1"/>
-        </w:rPr>
-      </w:pPr>
-      <w:proofErr w:type="spellStart"/>
-      <w:r>
-        <w:rPr>
-          <w:color w:val="000000" w:themeColor="text1"/>
-        </w:rPr>
-        <w:t>Uncopyable</w:t>
-      </w:r>
-      <w:proofErr w:type="spellEnd"/>
-      <w:r>
-        <w:rPr>
-          <w:color w:val="000000" w:themeColor="text1"/>
-        </w:rPr>
-        <w:t>, so make moveable.</w:t>
-      </w:r>
-    </w:p>
-    <w:p>
-      <w:pPr>
-        <w:pStyle w:val="ListParagraph"/>
-        <w:numPr>
-          <w:ilvl w:val="0"/>
-          <w:numId w:val="1"/>
-        </w:numPr>
-        <w:rPr>
-          <w:color w:val="000000" w:themeColor="text1"/>
-        </w:rPr>
-      </w:pPr>
-      <w:r>
-        <w:rPr>
-          <w:color w:val="000000" w:themeColor="text1"/>
-        </w:rPr>
-        <w:t>VMT hooking.</w:t>
-      </w:r>
-    </w:p>
-    <w:p>
-      <w:pPr>
-        <w:pStyle w:val="ListParagraph"/>
-        <w:numPr>
-          <w:ilvl w:val="0"/>
-          <w:numId w:val="1"/>
-        </w:numPr>
-        <w:rPr>
-          <w:color w:val="000000" w:themeColor="text1"/>
-        </w:rPr>
-      </w:pPr>
-      <w:r>
-        <w:rPr>
-          <w:color w:val="000000" w:themeColor="text1"/>
-        </w:rPr>
-        <w:t>IAT/EAT hooking.</w:t>
-      </w:r>
-    </w:p>
-    <w:p>
-      <w:pPr>
-        <w:pStyle w:val="ListParagraph"/>
-        <w:numPr>
-          <w:ilvl w:val="0"/>
-          <w:numId w:val="1"/>
-        </w:numPr>
-        <w:rPr>
-          <w:color w:val="000000" w:themeColor="text1"/>
-        </w:rPr>
-      </w:pPr>
-      <w:r>
-        <w:rPr>
-          <w:color w:val="000000" w:themeColor="text1"/>
-        </w:rPr>
-        <w:t>Explicitly support hook chains (and write test).</w:t>
-      </w:r>
-    </w:p>
-    <w:p>
-      <w:pPr>
-        <w:pStyle w:val="ListParagraph"/>
-        <w:numPr>
-          <w:ilvl w:val="0"/>
-          <w:numId w:val="1"/>
-        </w:numPr>
-        <w:rPr>
-          <w:color w:val="000000" w:themeColor="text1"/>
-        </w:rPr>
-      </w:pPr>
-      <w:r>
-        <w:rPr>
-          <w:color w:val="000000" w:themeColor="text1"/>
-        </w:rPr>
-        <w:t>Use relative jumps where possible (detect delta at runtime).</w:t>
-      </w:r>
-    </w:p>
-    <w:p>
-      <w:pPr>
-        <w:pStyle w:val="ListParagraph"/>
-        <w:numPr>
-          <w:ilvl w:val="0"/>
-          <w:numId w:val="1"/>
-        </w:numPr>
-        <w:rPr>
-          <w:color w:val="000000" w:themeColor="text1"/>
-        </w:rPr>
-      </w:pPr>
-      <w:r>
-        <w:rPr>
-          <w:color w:val="000000" w:themeColor="text1"/>
-        </w:rPr>
-        <w:t>Detect cases where hooking may overflow past the end of a function, and fail. (Provide policy or flag to allow overriding this behaviour.) Examples may be instructions such as ‘</w:t>
-      </w:r>
-      <w:proofErr w:type="spellStart"/>
-      <w:r>
-        <w:rPr>
-          <w:color w:val="000000" w:themeColor="text1"/>
-        </w:rPr>
-        <w:t>int</w:t>
-      </w:r>
-      <w:proofErr w:type="spellEnd"/>
-      <w:r>
-        <w:rPr>
-          <w:color w:val="000000" w:themeColor="text1"/>
-        </w:rPr>
-        <w:t xml:space="preserve"> 3’, ‘ret’, ‘</w:t>
-      </w:r>
-      <w:proofErr w:type="spellStart"/>
-      <w:r>
-        <w:rPr>
-          <w:color w:val="000000" w:themeColor="text1"/>
-        </w:rPr>
-        <w:t>jmp</w:t>
-      </w:r>
-      <w:proofErr w:type="spellEnd"/>
-      <w:r>
-        <w:rPr>
-          <w:color w:val="000000" w:themeColor="text1"/>
-        </w:rPr>
-        <w:t>’, etc.</w:t>
-      </w:r>
-    </w:p>
-    <w:p>
-      <w:pPr>
         <w:rPr>
           <w:color w:val="000000" w:themeColor="text1"/>
         </w:rPr>
@@ -3137,88 +3105,6 @@
           <w:b/>
           <w:color w:val="000000" w:themeColor="text1"/>
         </w:rPr>
-        <w:t>FindPattern</w:t>
-      </w:r>
-      <w:proofErr w:type="spellEnd"/>
-    </w:p>
-    <w:p>
-      <w:pPr>
-        <w:pStyle w:val="ListParagraph"/>
-        <w:numPr>
-          <w:ilvl w:val="0"/>
-          <w:numId w:val="1"/>
-        </w:numPr>
-        <w:rPr>
-          <w:color w:val="000000" w:themeColor="text1"/>
-        </w:rPr>
-      </w:pPr>
-      <w:r>
-        <w:rPr>
-          <w:color w:val="000000" w:themeColor="text1"/>
-        </w:rPr>
-        <w:t>Pattern generator.</w:t>
-      </w:r>
-    </w:p>
-    <w:p>
-      <w:pPr>
-        <w:pStyle w:val="ListParagraph"/>
-        <w:numPr>
-          <w:ilvl w:val="0"/>
-          <w:numId w:val="1"/>
-        </w:numPr>
-        <w:rPr>
-          <w:color w:val="000000" w:themeColor="text1"/>
-        </w:rPr>
-      </w:pPr>
-      <w:r>
-        <w:rPr>
-          <w:color w:val="000000" w:themeColor="text1"/>
-        </w:rPr>
-        <w:t>‘</w:t>
-      </w:r>
-      <w:r>
-        <w:rPr>
-          <w:color w:val="000000" w:themeColor="text1"/>
-        </w:rPr>
-        <w:t>Multi-pass</w:t>
-      </w:r>
-      <w:r>
-        <w:rPr>
-          <w:color w:val="000000" w:themeColor="text1"/>
-        </w:rPr>
-        <w:t>’</w:t>
-      </w:r>
-      <w:r>
-        <w:rPr>
-          <w:color w:val="000000" w:themeColor="text1"/>
-        </w:rPr>
-        <w:t xml:space="preserve"> support</w:t>
-      </w:r>
-      <w:r>
-        <w:rPr>
-          <w:color w:val="000000" w:themeColor="text1"/>
-        </w:rPr>
-        <w:t xml:space="preserve"> (e.g. search for pattern, apply for manipulators, use as starting point for second search)</w:t>
-      </w:r>
-      <w:r>
-        <w:rPr>
-          <w:color w:val="000000" w:themeColor="text1"/>
-        </w:rPr>
-        <w:t>.</w:t>
-      </w:r>
-    </w:p>
-    <w:p>
-      <w:pPr>
-        <w:rPr>
-          <w:color w:val="000000" w:themeColor="text1"/>
-        </w:rPr>
-      </w:pPr>
-      <w:proofErr w:type="spellStart"/>
-      <w:r>
-        <w:rPr>
-          <w:b/>
-          <w:color w:val="000000" w:themeColor="text1"/>
-        </w:rPr>
         <w:t>PeLib</w:t>
       </w:r>
       <w:proofErr w:type="spellEnd"/>
@@ -3590,111 +3476,111 @@
         <w:rPr>
           <w:color w:val="000000" w:themeColor="text1"/>
         </w:rPr>
+        <w:t>Relocation directory.</w:t>
+      </w:r>
+    </w:p>
+    <w:p>
+      <w:pPr>
+        <w:pStyle w:val="ListParagraph"/>
+        <w:numPr>
+          <w:ilvl w:val="1"/>
+          <w:numId w:val="1"/>
+        </w:numPr>
+        <w:rPr>
+          <w:color w:val="000000" w:themeColor="text1"/>
+        </w:rPr>
+      </w:pPr>
+      <w:r>
+        <w:rPr>
+          <w:color w:val="000000" w:themeColor="text1"/>
+        </w:rPr>
+        <w:t>Security directory.</w:t>
+      </w:r>
+    </w:p>
+    <w:p>
+      <w:pPr>
+        <w:pStyle w:val="ListParagraph"/>
+        <w:numPr>
+          <w:ilvl w:val="1"/>
+          <w:numId w:val="1"/>
+        </w:numPr>
+        <w:rPr>
+          <w:color w:val="000000" w:themeColor="text1"/>
+        </w:rPr>
+      </w:pPr>
+      <w:r>
+        <w:rPr>
+          <w:color w:val="000000" w:themeColor="text1"/>
+        </w:rPr>
+        <w:t>Debug directory.</w:t>
+      </w:r>
+    </w:p>
+    <w:p>
+      <w:pPr>
+        <w:pStyle w:val="ListParagraph"/>
+        <w:numPr>
+          <w:ilvl w:val="1"/>
+          <w:numId w:val="1"/>
+        </w:numPr>
+        <w:rPr>
+          <w:color w:val="000000" w:themeColor="text1"/>
+        </w:rPr>
+      </w:pPr>
+      <w:r>
+        <w:rPr>
+          <w:color w:val="000000" w:themeColor="text1"/>
+        </w:rPr>
+        <w:t xml:space="preserve">Load </w:t>
+      </w:r>
+      <w:proofErr w:type="spellStart"/>
+      <w:r>
+        <w:rPr>
+          <w:color w:val="000000" w:themeColor="text1"/>
+        </w:rPr>
+        <w:t>config</w:t>
+      </w:r>
+      <w:proofErr w:type="spellEnd"/>
+      <w:r>
+        <w:rPr>
+          <w:color w:val="000000" w:themeColor="text1"/>
+        </w:rPr>
+        <w:t xml:space="preserve"> directory.</w:t>
+      </w:r>
+    </w:p>
+    <w:p>
+      <w:pPr>
+        <w:pStyle w:val="ListParagraph"/>
+        <w:numPr>
+          <w:ilvl w:val="1"/>
+          <w:numId w:val="1"/>
+        </w:numPr>
+        <w:rPr>
+          <w:color w:val="000000" w:themeColor="text1"/>
+        </w:rPr>
+      </w:pPr>
+      <w:r>
+        <w:rPr>
+          <w:color w:val="000000" w:themeColor="text1"/>
+        </w:rPr>
+        <w:t>Delay import directory.</w:t>
+      </w:r>
+    </w:p>
+    <w:p>
+      <w:pPr>
+        <w:pStyle w:val="ListParagraph"/>
+        <w:numPr>
+          <w:ilvl w:val="1"/>
+          <w:numId w:val="1"/>
+        </w:numPr>
+        <w:rPr>
+          <w:color w:val="000000" w:themeColor="text1"/>
+        </w:rPr>
+      </w:pPr>
+      <w:r>
+        <w:rPr>
+          <w:color w:val="000000" w:themeColor="text1"/>
+        </w:rPr>
         <w:lastRenderedPageBreak/>
-        <w:t>Relocation directory.</w:t>
-      </w:r>
-    </w:p>
-    <w:p>
-      <w:pPr>
-        <w:pStyle w:val="ListParagraph"/>
-        <w:numPr>
-          <w:ilvl w:val="1"/>
-          <w:numId w:val="1"/>
-        </w:numPr>
-        <w:rPr>
-          <w:color w:val="000000" w:themeColor="text1"/>
-        </w:rPr>
-      </w:pPr>
-      <w:r>
-        <w:rPr>
-          <w:color w:val="000000" w:themeColor="text1"/>
-        </w:rPr>
-        <w:t>Security directory.</w:t>
-      </w:r>
-    </w:p>
-    <w:p>
-      <w:pPr>
-        <w:pStyle w:val="ListParagraph"/>
-        <w:numPr>
-          <w:ilvl w:val="1"/>
-          <w:numId w:val="1"/>
-        </w:numPr>
-        <w:rPr>
-          <w:color w:val="000000" w:themeColor="text1"/>
-        </w:rPr>
-      </w:pPr>
-      <w:r>
-        <w:rPr>
-          <w:color w:val="000000" w:themeColor="text1"/>
-        </w:rPr>
-        <w:t>Debug directory.</w:t>
-      </w:r>
-    </w:p>
-    <w:p>
-      <w:pPr>
-        <w:pStyle w:val="ListParagraph"/>
-        <w:numPr>
-          <w:ilvl w:val="1"/>
-          <w:numId w:val="1"/>
-        </w:numPr>
-        <w:rPr>
-          <w:color w:val="000000" w:themeColor="text1"/>
-        </w:rPr>
-      </w:pPr>
-      <w:r>
-        <w:rPr>
-          <w:color w:val="000000" w:themeColor="text1"/>
-        </w:rPr>
-        <w:t xml:space="preserve">Load </w:t>
-      </w:r>
-      <w:proofErr w:type="spellStart"/>
-      <w:r>
-        <w:rPr>
-          <w:color w:val="000000" w:themeColor="text1"/>
-        </w:rPr>
-        <w:t>config</w:t>
-      </w:r>
-      <w:proofErr w:type="spellEnd"/>
-      <w:r>
-        <w:rPr>
-          <w:color w:val="000000" w:themeColor="text1"/>
-        </w:rPr>
-        <w:t xml:space="preserve"> directory.</w:t>
-      </w:r>
-    </w:p>
-    <w:p>
-      <w:pPr>
-        <w:pStyle w:val="ListParagraph"/>
-        <w:numPr>
-          <w:ilvl w:val="1"/>
-          <w:numId w:val="1"/>
-        </w:numPr>
-        <w:rPr>
-          <w:color w:val="000000" w:themeColor="text1"/>
-        </w:rPr>
-      </w:pPr>
-      <w:r>
-        <w:rPr>
-          <w:color w:val="000000" w:themeColor="text1"/>
-        </w:rPr>
-        <w:t>Delay import directory.</w:t>
-      </w:r>
-    </w:p>
-    <w:p>
-      <w:pPr>
-        <w:pStyle w:val="ListParagraph"/>
-        <w:numPr>
-          <w:ilvl w:val="1"/>
-          <w:numId w:val="1"/>
-        </w:numPr>
-        <w:rPr>
-          <w:color w:val="000000" w:themeColor="text1"/>
-        </w:rPr>
-      </w:pPr>
-      <w:r>
-        <w:rPr>
-          <w:color w:val="000000" w:themeColor="text1"/>
-        </w:rPr>
         <w:t>Bound import directory.</w:t>
       </w:r>
     </w:p>

</xml_diff>

<commit_message>
* [Todo] Increase priority of two items due to API breakage.
</commit_message>
<xml_diff>
--- a/trunk/Todo.docx
+++ b/trunk/Todo.docx
@@ -342,6 +342,2171 @@
         </w:rPr>
         <w:t>Documentation.</w:t>
       </w:r>
+    </w:p>
+    <w:p>
+      <w:pPr>
+        <w:pStyle w:val="ListParagraph"/>
+        <w:numPr>
+          <w:ilvl w:val="1"/>
+          <w:numId w:val="1"/>
+        </w:numPr>
+        <w:rPr>
+          <w:color w:val="FF0000"/>
+        </w:rPr>
+      </w:pPr>
+      <w:r>
+        <w:rPr>
+          <w:color w:val="FF0000"/>
+        </w:rPr>
+        <w:t>Full documentation of all components.</w:t>
+      </w:r>
+    </w:p>
+    <w:p>
+      <w:pPr>
+        <w:pStyle w:val="ListParagraph"/>
+        <w:numPr>
+          <w:ilvl w:val="1"/>
+          <w:numId w:val="1"/>
+        </w:numPr>
+        <w:rPr>
+          <w:color w:val="00B050"/>
+        </w:rPr>
+      </w:pPr>
+      <w:proofErr w:type="spellStart"/>
+      <w:r>
+        <w:rPr>
+          <w:color w:val="00B050"/>
+        </w:rPr>
+        <w:t>QuickBook</w:t>
+      </w:r>
+      <w:proofErr w:type="spellEnd"/>
+      <w:r>
+        <w:rPr>
+          <w:color w:val="00B050"/>
+        </w:rPr>
+        <w:t xml:space="preserve"> generated.</w:t>
+      </w:r>
+    </w:p>
+    <w:p>
+      <w:pPr>
+        <w:pStyle w:val="ListParagraph"/>
+        <w:numPr>
+          <w:ilvl w:val="1"/>
+          <w:numId w:val="1"/>
+        </w:numPr>
+        <w:rPr>
+          <w:color w:val="00B050"/>
+        </w:rPr>
+      </w:pPr>
+      <w:r>
+        <w:rPr>
+          <w:color w:val="00B050"/>
+        </w:rPr>
+        <w:t>T</w:t>
+      </w:r>
+      <w:r>
+        <w:rPr>
+          <w:color w:val="00B050"/>
+        </w:rPr>
+        <w:t>hreading docs.</w:t>
+      </w:r>
+    </w:p>
+    <w:p>
+      <w:pPr>
+        <w:pStyle w:val="ListParagraph"/>
+        <w:numPr>
+          <w:ilvl w:val="1"/>
+          <w:numId w:val="1"/>
+        </w:numPr>
+        <w:rPr>
+          <w:color w:val="00B050"/>
+        </w:rPr>
+      </w:pPr>
+      <w:proofErr w:type="gramStart"/>
+      <w:r>
+        <w:rPr>
+          <w:color w:val="00B050"/>
+        </w:rPr>
+        <w:t>E</w:t>
+      </w:r>
+      <w:r>
+        <w:rPr>
+          <w:color w:val="00B050"/>
+        </w:rPr>
+        <w:t>xception guarantee</w:t>
+      </w:r>
+      <w:proofErr w:type="gramEnd"/>
+      <w:r>
+        <w:rPr>
+          <w:color w:val="00B050"/>
+        </w:rPr>
+        <w:t xml:space="preserve"> docs.</w:t>
+      </w:r>
+    </w:p>
+    <w:p>
+      <w:pPr>
+        <w:pStyle w:val="ListParagraph"/>
+        <w:numPr>
+          <w:ilvl w:val="0"/>
+          <w:numId w:val="1"/>
+        </w:numPr>
+        <w:rPr>
+          <w:color w:val="FF0000"/>
+        </w:rPr>
+      </w:pPr>
+      <w:r>
+        <w:rPr>
+          <w:color w:val="FF0000"/>
+        </w:rPr>
+        <w:t xml:space="preserve">Unit tests. </w:t>
+      </w:r>
+    </w:p>
+    <w:p>
+      <w:pPr>
+        <w:pStyle w:val="ListParagraph"/>
+        <w:numPr>
+          <w:ilvl w:val="1"/>
+          <w:numId w:val="1"/>
+        </w:numPr>
+        <w:rPr>
+          <w:color w:val="FF0000"/>
+        </w:rPr>
+      </w:pPr>
+      <w:r>
+        <w:rPr>
+          <w:color w:val="FF0000"/>
+        </w:rPr>
+        <w:t>Extra sanity checks to ensure not only that functions return without exception, but also that the returned data is valid. (</w:t>
+      </w:r>
+      <w:proofErr w:type="gramStart"/>
+      <w:r>
+        <w:rPr>
+          <w:color w:val="FF0000"/>
+        </w:rPr>
+        <w:t>e.g</w:t>
+      </w:r>
+      <w:proofErr w:type="gramEnd"/>
+      <w:r>
+        <w:rPr>
+          <w:color w:val="FF0000"/>
+        </w:rPr>
+        <w:t xml:space="preserve">. </w:t>
+      </w:r>
+      <w:proofErr w:type="spellStart"/>
+      <w:r>
+        <w:rPr>
+          <w:color w:val="FF0000"/>
+        </w:rPr>
+        <w:t>GetName</w:t>
+      </w:r>
+      <w:proofErr w:type="spellEnd"/>
+      <w:r>
+        <w:rPr>
+          <w:color w:val="FF0000"/>
+        </w:rPr>
+        <w:t xml:space="preserve"> in </w:t>
+      </w:r>
+      <w:proofErr w:type="spellStart"/>
+      <w:r>
+        <w:rPr>
+          <w:color w:val="FF0000"/>
+        </w:rPr>
+        <w:t>ImpThunk</w:t>
+      </w:r>
+      <w:proofErr w:type="spellEnd"/>
+      <w:r>
+        <w:rPr>
+          <w:color w:val="FF0000"/>
+        </w:rPr>
+        <w:t xml:space="preserve">.) </w:t>
+      </w:r>
+    </w:p>
+    <w:p>
+      <w:pPr>
+        <w:pStyle w:val="ListParagraph"/>
+        <w:numPr>
+          <w:ilvl w:val="1"/>
+          <w:numId w:val="1"/>
+        </w:numPr>
+        <w:rPr>
+          <w:color w:val="FF0000"/>
+        </w:rPr>
+      </w:pPr>
+      <w:r>
+        <w:rPr>
+          <w:color w:val="FF0000"/>
+        </w:rPr>
+        <w:t xml:space="preserve">Expand tests to be more thorough and use </w:t>
+      </w:r>
+      <w:proofErr w:type="spellStart"/>
+      <w:r>
+        <w:rPr>
+          <w:color w:val="FF0000"/>
+        </w:rPr>
+        <w:t>Boost.Test</w:t>
+      </w:r>
+      <w:proofErr w:type="spellEnd"/>
+      <w:r>
+        <w:rPr>
+          <w:color w:val="FF0000"/>
+        </w:rPr>
+        <w:t xml:space="preserve"> checks such as BOOST_CHECK_NO_THROW, BOOST_CHECK_THROW, BOOST_CHECK_EQUAL_COLLECTION, etc.</w:t>
+      </w:r>
+    </w:p>
+    <w:p>
+      <w:pPr>
+        <w:pStyle w:val="ListParagraph"/>
+        <w:numPr>
+          <w:ilvl w:val="1"/>
+          <w:numId w:val="1"/>
+        </w:numPr>
+        <w:rPr>
+          <w:color w:val="00B050"/>
+        </w:rPr>
+      </w:pPr>
+      <w:r>
+        <w:rPr>
+          <w:color w:val="00B050"/>
+        </w:rPr>
+        <w:t xml:space="preserve">Extra tests on library usage that should fail to compile (because of static assertions, type traits, </w:t>
+      </w:r>
+      <w:proofErr w:type="spellStart"/>
+      <w:r>
+        <w:rPr>
+          <w:color w:val="00B050"/>
+        </w:rPr>
+        <w:t>etc</w:t>
+      </w:r>
+      <w:proofErr w:type="spellEnd"/>
+      <w:r>
+        <w:rPr>
+          <w:color w:val="00B050"/>
+        </w:rPr>
+        <w:t xml:space="preserve">). Needed to ensure library misuse is not ‘possible’. </w:t>
+      </w:r>
+    </w:p>
+    <w:p>
+      <w:pPr>
+        <w:pStyle w:val="ListParagraph"/>
+        <w:numPr>
+          <w:ilvl w:val="0"/>
+          <w:numId w:val="1"/>
+        </w:numPr>
+        <w:rPr>
+          <w:color w:val="FF0000"/>
+        </w:rPr>
+      </w:pPr>
+      <w:r>
+        <w:rPr>
+          <w:color w:val="FF0000"/>
+        </w:rPr>
+        <w:t>Examples.</w:t>
+      </w:r>
+    </w:p>
+    <w:p>
+      <w:pPr>
+        <w:pStyle w:val="ListParagraph"/>
+        <w:numPr>
+          <w:ilvl w:val="1"/>
+          <w:numId w:val="1"/>
+        </w:numPr>
+        <w:rPr>
+          <w:color w:val="FF0000"/>
+        </w:rPr>
+      </w:pPr>
+      <w:r>
+        <w:rPr>
+          <w:color w:val="FF0000"/>
+        </w:rPr>
+        <w:t>All components.</w:t>
+      </w:r>
+    </w:p>
+    <w:p>
+      <w:pPr>
+        <w:pStyle w:val="ListParagraph"/>
+        <w:numPr>
+          <w:ilvl w:val="1"/>
+          <w:numId w:val="1"/>
+        </w:numPr>
+        <w:rPr>
+          <w:color w:val="FF0000"/>
+        </w:rPr>
+      </w:pPr>
+      <w:proofErr w:type="spellStart"/>
+      <w:r>
+        <w:rPr>
+          <w:color w:val="FF0000"/>
+        </w:rPr>
+        <w:t>Cleanup</w:t>
+      </w:r>
+      <w:proofErr w:type="spellEnd"/>
+      <w:r>
+        <w:rPr>
+          <w:color w:val="FF0000"/>
+        </w:rPr>
+        <w:t xml:space="preserve"> and in-source documentation.</w:t>
+      </w:r>
+    </w:p>
+    <w:p>
+      <w:pPr>
+        <w:pStyle w:val="ListParagraph"/>
+        <w:numPr>
+          <w:ilvl w:val="0"/>
+          <w:numId w:val="1"/>
+        </w:numPr>
+        <w:rPr>
+          <w:color w:val="FF0000"/>
+        </w:rPr>
+      </w:pPr>
+      <w:r>
+        <w:rPr>
+          <w:color w:val="FF0000"/>
+        </w:rPr>
+        <w:t>Improve quality of existing code.</w:t>
+      </w:r>
+    </w:p>
+    <w:p>
+      <w:pPr>
+        <w:pStyle w:val="ListParagraph"/>
+        <w:numPr>
+          <w:ilvl w:val="1"/>
+          <w:numId w:val="1"/>
+        </w:numPr>
+        <w:rPr>
+          <w:color w:val="00B050"/>
+        </w:rPr>
+      </w:pPr>
+      <w:r>
+        <w:rPr>
+          <w:color w:val="00B050"/>
+        </w:rPr>
+        <w:t xml:space="preserve">Improve exception-safety guarantees. (Rollback support </w:t>
+      </w:r>
+      <w:proofErr w:type="spellStart"/>
+      <w:r>
+        <w:rPr>
+          <w:color w:val="00B050"/>
+        </w:rPr>
+        <w:t>etc</w:t>
+      </w:r>
+      <w:proofErr w:type="spellEnd"/>
+      <w:r>
+        <w:rPr>
+          <w:color w:val="00B050"/>
+        </w:rPr>
+        <w:t>)</w:t>
+      </w:r>
+    </w:p>
+    <w:p>
+      <w:pPr>
+        <w:pStyle w:val="ListParagraph"/>
+        <w:numPr>
+          <w:ilvl w:val="1"/>
+          <w:numId w:val="1"/>
+        </w:numPr>
+        <w:rPr>
+          <w:color w:val="00B050"/>
+        </w:rPr>
+      </w:pPr>
+      <w:r>
+        <w:rPr>
+          <w:color w:val="00B050"/>
+        </w:rPr>
+        <w:t>Improve thread-safety guarantees and threading model.</w:t>
+      </w:r>
+    </w:p>
+    <w:p>
+      <w:pPr>
+        <w:pStyle w:val="ListParagraph"/>
+        <w:numPr>
+          <w:ilvl w:val="1"/>
+          <w:numId w:val="1"/>
+        </w:numPr>
+        <w:rPr>
+          <w:color w:val="00B050"/>
+        </w:rPr>
+      </w:pPr>
+      <w:r>
+        <w:rPr>
+          <w:color w:val="00B050"/>
+        </w:rPr>
+        <w:t>Throw custom error codes as part of exceptions. Use a different tag type.</w:t>
+      </w:r>
+    </w:p>
+    <w:p>
+      <w:pPr>
+        <w:pStyle w:val="ListParagraph"/>
+        <w:numPr>
+          <w:ilvl w:val="1"/>
+          <w:numId w:val="1"/>
+        </w:numPr>
+        <w:rPr>
+          <w:color w:val="00B050"/>
+        </w:rPr>
+      </w:pPr>
+      <w:r>
+        <w:rPr>
+          <w:color w:val="00B050"/>
+        </w:rPr>
+        <w:t xml:space="preserve">Investigate </w:t>
+      </w:r>
+      <w:proofErr w:type="spellStart"/>
+      <w:r>
+        <w:rPr>
+          <w:color w:val="00B050"/>
+        </w:rPr>
+        <w:t>Boost.Exception’s</w:t>
+      </w:r>
+      <w:proofErr w:type="spellEnd"/>
+      <w:r>
+        <w:rPr>
+          <w:color w:val="00B050"/>
+        </w:rPr>
+        <w:t xml:space="preserve"> support for multiple exception info objects which share the same tag type, and how to ‘extract’ them at the catch site. Potentially rewrite some exceptions which use multiple ‘</w:t>
+      </w:r>
+      <w:proofErr w:type="spellStart"/>
+      <w:r>
+        <w:rPr>
+          <w:color w:val="00B050"/>
+        </w:rPr>
+        <w:t>ErrorCodeWin</w:t>
+      </w:r>
+      <w:proofErr w:type="spellEnd"/>
+      <w:r>
+        <w:rPr>
+          <w:color w:val="00B050"/>
+        </w:rPr>
+        <w:t>’ objects to use unique tags instead.</w:t>
+      </w:r>
+    </w:p>
+    <w:p>
+      <w:pPr>
+        <w:pStyle w:val="ListParagraph"/>
+        <w:numPr>
+          <w:ilvl w:val="1"/>
+          <w:numId w:val="1"/>
+        </w:numPr>
+        <w:rPr>
+          <w:color w:val="00B050"/>
+        </w:rPr>
+      </w:pPr>
+      <w:r>
+        <w:rPr>
+          <w:color w:val="00B050"/>
+        </w:rPr>
+        <w:t>Use more ‘localized’ exception types where possible.</w:t>
+      </w:r>
+    </w:p>
+    <w:p>
+      <w:pPr>
+        <w:pStyle w:val="ListParagraph"/>
+        <w:numPr>
+          <w:ilvl w:val="1"/>
+          <w:numId w:val="1"/>
+        </w:numPr>
+        <w:rPr>
+          <w:color w:val="00B050"/>
+        </w:rPr>
+      </w:pPr>
+      <w:r>
+        <w:rPr>
+          <w:color w:val="00B050"/>
+        </w:rPr>
+        <w:t>Proper localization and internationalization support/framework.</w:t>
+      </w:r>
+    </w:p>
+    <w:p>
+      <w:pPr>
+        <w:pStyle w:val="ListParagraph"/>
+        <w:numPr>
+          <w:ilvl w:val="1"/>
+          <w:numId w:val="1"/>
+        </w:numPr>
+        <w:rPr>
+          <w:color w:val="FF0000"/>
+        </w:rPr>
+      </w:pPr>
+      <w:r>
+        <w:rPr>
+          <w:color w:val="FF0000"/>
+        </w:rPr>
+        <w:t xml:space="preserve">Consider moving from UTF-16 </w:t>
+      </w:r>
+      <w:r>
+        <w:rPr>
+          <w:color w:val="FF0000"/>
+        </w:rPr>
+        <w:t>internally</w:t>
+      </w:r>
+      <w:r>
+        <w:rPr>
+          <w:color w:val="FF0000"/>
+        </w:rPr>
+        <w:t xml:space="preserve"> to UTF-8, and only using UTF-16 at API boundaries. If implemented, all files and other IO should be in UTF-8.</w:t>
+      </w:r>
+    </w:p>
+    <w:p>
+      <w:pPr>
+        <w:pStyle w:val="ListParagraph"/>
+        <w:numPr>
+          <w:ilvl w:val="1"/>
+          <w:numId w:val="1"/>
+        </w:numPr>
+        <w:rPr>
+          <w:color w:val="00B050"/>
+        </w:rPr>
+      </w:pPr>
+      <w:r>
+        <w:rPr>
+          <w:color w:val="00B050"/>
+        </w:rPr>
+        <w:lastRenderedPageBreak/>
+        <w:t>Template concept checking and improved error messages.</w:t>
+      </w:r>
+    </w:p>
+    <w:p>
+      <w:pPr>
+        <w:pStyle w:val="ListParagraph"/>
+        <w:numPr>
+          <w:ilvl w:val="1"/>
+          <w:numId w:val="1"/>
+        </w:numPr>
+        <w:rPr>
+          <w:color w:val="00B050"/>
+        </w:rPr>
+      </w:pPr>
+      <w:r>
+        <w:rPr>
+          <w:color w:val="00B050"/>
+        </w:rPr>
+        <w:t xml:space="preserve">Compile time checks to ensure MSVC, </w:t>
+      </w:r>
+      <w:r>
+        <w:rPr>
+          <w:color w:val="00B050"/>
+        </w:rPr>
+        <w:t xml:space="preserve">GCC, </w:t>
+      </w:r>
+      <w:r>
+        <w:rPr>
+          <w:color w:val="00B050"/>
+        </w:rPr>
+        <w:t xml:space="preserve">Boost, </w:t>
+      </w:r>
+      <w:proofErr w:type="spellStart"/>
+      <w:r>
+        <w:rPr>
+          <w:color w:val="00B050"/>
+        </w:rPr>
+        <w:t>etc</w:t>
+      </w:r>
+      <w:proofErr w:type="spellEnd"/>
+      <w:r>
+        <w:rPr>
+          <w:color w:val="00B050"/>
+        </w:rPr>
+        <w:t xml:space="preserve"> meet the minimum requirements.</w:t>
+      </w:r>
+    </w:p>
+    <w:p>
+      <w:pPr>
+        <w:pStyle w:val="ListParagraph"/>
+        <w:numPr>
+          <w:ilvl w:val="1"/>
+          <w:numId w:val="1"/>
+        </w:numPr>
+        <w:rPr>
+          <w:color w:val="00B050"/>
+        </w:rPr>
+      </w:pPr>
+      <w:r>
+        <w:rPr>
+          <w:color w:val="00B050"/>
+        </w:rPr>
+        <w:t>Assertions where appropriate</w:t>
+      </w:r>
+      <w:r>
+        <w:rPr>
+          <w:color w:val="00B050"/>
+        </w:rPr>
+        <w:t xml:space="preserve"> (for ‘impossible’ cases).</w:t>
+      </w:r>
+    </w:p>
+    <w:p>
+      <w:pPr>
+        <w:pStyle w:val="ListParagraph"/>
+        <w:numPr>
+          <w:ilvl w:val="1"/>
+          <w:numId w:val="1"/>
+        </w:numPr>
+        <w:rPr>
+          <w:color w:val="00B050"/>
+        </w:rPr>
+      </w:pPr>
+      <w:r>
+        <w:rPr>
+          <w:color w:val="00B050"/>
+        </w:rPr>
+        <w:t>Improved error reporting via exceptions.</w:t>
+      </w:r>
+    </w:p>
+    <w:p>
+      <w:pPr>
+        <w:pStyle w:val="ListParagraph"/>
+        <w:numPr>
+          <w:ilvl w:val="1"/>
+          <w:numId w:val="1"/>
+        </w:numPr>
+        <w:rPr>
+          <w:color w:val="00B050"/>
+        </w:rPr>
+      </w:pPr>
+      <w:r>
+        <w:rPr>
+          <w:color w:val="00B050"/>
+        </w:rPr>
+        <w:t>Support move semantics where appropriate.</w:t>
+      </w:r>
+    </w:p>
+    <w:p>
+      <w:pPr>
+        <w:pStyle w:val="ListParagraph"/>
+        <w:numPr>
+          <w:ilvl w:val="1"/>
+          <w:numId w:val="1"/>
+        </w:numPr>
+        <w:rPr>
+          <w:color w:val="00B050"/>
+        </w:rPr>
+      </w:pPr>
+      <w:r>
+        <w:rPr>
+          <w:color w:val="00B050"/>
+        </w:rPr>
+        <w:t xml:space="preserve">Support swapping where appropriate (and use </w:t>
+      </w:r>
+      <w:r>
+        <w:rPr>
+          <w:color w:val="00B050"/>
+        </w:rPr>
+        <w:t>to simplify</w:t>
+      </w:r>
+      <w:r>
+        <w:rPr>
+          <w:color w:val="00B050"/>
+        </w:rPr>
+        <w:t xml:space="preserve"> operator=</w:t>
+      </w:r>
+      <w:r>
+        <w:rPr>
+          <w:color w:val="00B050"/>
+        </w:rPr>
+        <w:t xml:space="preserve"> if possible</w:t>
+      </w:r>
+      <w:r>
+        <w:rPr>
+          <w:color w:val="00B050"/>
+        </w:rPr>
+        <w:t>).</w:t>
+      </w:r>
+    </w:p>
+    <w:p>
+      <w:pPr>
+        <w:pStyle w:val="ListParagraph"/>
+        <w:numPr>
+          <w:ilvl w:val="1"/>
+          <w:numId w:val="1"/>
+        </w:numPr>
+        <w:rPr>
+          <w:color w:val="00B050"/>
+        </w:rPr>
+      </w:pPr>
+      <w:r>
+        <w:rPr>
+          <w:color w:val="00B050"/>
+        </w:rPr>
+        <w:t>Support perfect forwarding where appropriate.</w:t>
+      </w:r>
+      <w:r>
+        <w:rPr>
+          <w:color w:val="00B050"/>
+        </w:rPr>
+        <w:t xml:space="preserve"> </w:t>
+      </w:r>
+    </w:p>
+    <w:p>
+      <w:pPr>
+        <w:pStyle w:val="ListParagraph"/>
+        <w:numPr>
+          <w:ilvl w:val="1"/>
+          <w:numId w:val="1"/>
+        </w:numPr>
+        <w:rPr>
+          <w:color w:val="00B050"/>
+        </w:rPr>
+      </w:pPr>
+      <w:r>
+        <w:rPr>
+          <w:color w:val="00B050"/>
+        </w:rPr>
+        <w:t xml:space="preserve">Style </w:t>
+      </w:r>
+      <w:proofErr w:type="spellStart"/>
+      <w:r>
+        <w:rPr>
+          <w:color w:val="00B050"/>
+        </w:rPr>
+        <w:t>cleanup</w:t>
+      </w:r>
+      <w:proofErr w:type="spellEnd"/>
+      <w:r>
+        <w:rPr>
+          <w:color w:val="00B050"/>
+        </w:rPr>
+        <w:t xml:space="preserve"> (e.g. LLVM).</w:t>
+      </w:r>
+    </w:p>
+    <w:p>
+      <w:pPr>
+        <w:pStyle w:val="ListParagraph"/>
+        <w:numPr>
+          <w:ilvl w:val="1"/>
+          <w:numId w:val="1"/>
+        </w:numPr>
+        <w:rPr>
+          <w:color w:val="FF0000"/>
+        </w:rPr>
+      </w:pPr>
+      <w:proofErr w:type="spellStart"/>
+      <w:r>
+        <w:rPr>
+          <w:color w:val="FF0000"/>
+        </w:rPr>
+        <w:t>Const</w:t>
+      </w:r>
+      <w:proofErr w:type="spellEnd"/>
+      <w:r>
+        <w:rPr>
+          <w:color w:val="FF0000"/>
+        </w:rPr>
+        <w:t xml:space="preserve"> support for iterators</w:t>
+      </w:r>
+      <w:r>
+        <w:rPr>
+          <w:color w:val="FF0000"/>
+        </w:rPr>
+        <w:t xml:space="preserve"> (template iterators on </w:t>
+      </w:r>
+      <w:proofErr w:type="spellStart"/>
+      <w:proofErr w:type="gramStart"/>
+      <w:r>
+        <w:rPr>
+          <w:color w:val="FF0000"/>
+        </w:rPr>
+        <w:t>ValueT</w:t>
+      </w:r>
+      <w:proofErr w:type="spellEnd"/>
+      <w:r>
+        <w:rPr>
+          <w:color w:val="FF0000"/>
+        </w:rPr>
+        <w:t>,</w:t>
+      </w:r>
+      <w:proofErr w:type="gramEnd"/>
+      <w:r>
+        <w:rPr>
+          <w:color w:val="FF0000"/>
+        </w:rPr>
+        <w:t xml:space="preserve"> add </w:t>
+      </w:r>
+      <w:proofErr w:type="spellStart"/>
+      <w:r>
+        <w:rPr>
+          <w:color w:val="FF0000"/>
+        </w:rPr>
+        <w:t>cbegin</w:t>
+      </w:r>
+      <w:proofErr w:type="spellEnd"/>
+      <w:r>
+        <w:rPr>
+          <w:color w:val="FF0000"/>
+        </w:rPr>
+        <w:t>/</w:t>
+      </w:r>
+      <w:proofErr w:type="spellStart"/>
+      <w:r>
+        <w:rPr>
+          <w:color w:val="FF0000"/>
+        </w:rPr>
+        <w:t>cend</w:t>
+      </w:r>
+      <w:proofErr w:type="spellEnd"/>
+      <w:r>
+        <w:rPr>
+          <w:color w:val="FF0000"/>
+        </w:rPr>
+        <w:t xml:space="preserve"> to parent)</w:t>
+      </w:r>
+      <w:r>
+        <w:rPr>
+          <w:color w:val="FF0000"/>
+        </w:rPr>
+        <w:t>.</w:t>
+      </w:r>
+    </w:p>
+    <w:p>
+      <w:pPr>
+        <w:pStyle w:val="ListParagraph"/>
+        <w:numPr>
+          <w:ilvl w:val="1"/>
+          <w:numId w:val="1"/>
+        </w:numPr>
+        <w:rPr>
+          <w:color w:val="FF0000"/>
+        </w:rPr>
+      </w:pPr>
+      <w:r>
+        <w:rPr>
+          <w:color w:val="FF0000"/>
+        </w:rPr>
+        <w:t xml:space="preserve">Fix conversion to </w:t>
+      </w:r>
+      <w:proofErr w:type="spellStart"/>
+      <w:r>
+        <w:rPr>
+          <w:color w:val="FF0000"/>
+        </w:rPr>
+        <w:t>bool</w:t>
+      </w:r>
+      <w:proofErr w:type="spellEnd"/>
+      <w:r>
+        <w:rPr>
+          <w:color w:val="FF0000"/>
+        </w:rPr>
+        <w:t xml:space="preserve"> in classes (e.g. </w:t>
+      </w:r>
+      <w:proofErr w:type="spellStart"/>
+      <w:r>
+        <w:rPr>
+          <w:color w:val="FF0000"/>
+        </w:rPr>
+        <w:t>EnsureCleanup</w:t>
+      </w:r>
+      <w:proofErr w:type="spellEnd"/>
+      <w:r>
+        <w:rPr>
+          <w:color w:val="FF0000"/>
+        </w:rPr>
+        <w:t xml:space="preserve">) to use an unspecified </w:t>
+      </w:r>
+      <w:proofErr w:type="spellStart"/>
+      <w:r>
+        <w:rPr>
+          <w:color w:val="FF0000"/>
+        </w:rPr>
+        <w:t>bool</w:t>
+      </w:r>
+      <w:proofErr w:type="spellEnd"/>
+      <w:r>
+        <w:rPr>
+          <w:color w:val="FF0000"/>
+        </w:rPr>
+        <w:t xml:space="preserve"> type and prevent implicit conversion to </w:t>
+      </w:r>
+      <w:proofErr w:type="spellStart"/>
+      <w:r>
+        <w:rPr>
+          <w:color w:val="FF0000"/>
+        </w:rPr>
+        <w:t>int</w:t>
+      </w:r>
+      <w:proofErr w:type="spellEnd"/>
+      <w:r>
+        <w:rPr>
+          <w:color w:val="FF0000"/>
+        </w:rPr>
+        <w:t xml:space="preserve">, and also to remove the reliance on </w:t>
+      </w:r>
+      <w:proofErr w:type="spellStart"/>
+      <w:proofErr w:type="gramStart"/>
+      <w:r>
+        <w:rPr>
+          <w:color w:val="FF0000"/>
+        </w:rPr>
+        <w:t>HandleType’s</w:t>
+      </w:r>
+      <w:proofErr w:type="spellEnd"/>
+      <w:r>
+        <w:rPr>
+          <w:color w:val="FF0000"/>
+        </w:rPr>
+        <w:t xml:space="preserve">  implicit</w:t>
+      </w:r>
+      <w:proofErr w:type="gramEnd"/>
+      <w:r>
+        <w:rPr>
+          <w:color w:val="FF0000"/>
+        </w:rPr>
+        <w:t xml:space="preserve"> conversion to </w:t>
+      </w:r>
+      <w:proofErr w:type="spellStart"/>
+      <w:r>
+        <w:rPr>
+          <w:color w:val="FF0000"/>
+        </w:rPr>
+        <w:t>bool</w:t>
+      </w:r>
+      <w:proofErr w:type="spellEnd"/>
+      <w:r>
+        <w:rPr>
+          <w:color w:val="FF0000"/>
+        </w:rPr>
+        <w:t>, which we cannot guarantee.</w:t>
+      </w:r>
+    </w:p>
+    <w:p>
+      <w:pPr>
+        <w:pStyle w:val="ListParagraph"/>
+        <w:numPr>
+          <w:ilvl w:val="1"/>
+          <w:numId w:val="1"/>
+        </w:numPr>
+        <w:rPr>
+          <w:color w:val="FF0000"/>
+        </w:rPr>
+      </w:pPr>
+      <w:proofErr w:type="spellStart"/>
+      <w:r>
+        <w:rPr>
+          <w:color w:val="FF0000"/>
+        </w:rPr>
+        <w:t>Const</w:t>
+      </w:r>
+      <w:proofErr w:type="spellEnd"/>
+      <w:r>
+        <w:rPr>
+          <w:color w:val="FF0000"/>
+        </w:rPr>
+        <w:t xml:space="preserve"> correctness.</w:t>
+      </w:r>
+    </w:p>
+    <w:p>
+      <w:pPr>
+        <w:pStyle w:val="ListParagraph"/>
+        <w:numPr>
+          <w:ilvl w:val="1"/>
+          <w:numId w:val="1"/>
+        </w:numPr>
+        <w:rPr>
+          <w:color w:val="FF0000"/>
+        </w:rPr>
+      </w:pPr>
+      <w:r>
+        <w:rPr>
+          <w:color w:val="FF0000"/>
+        </w:rPr>
+        <w:t>Clean up iterators to be more lightweight, and shift most of the processing to the parent object.</w:t>
+      </w:r>
+    </w:p>
+    <w:p>
+      <w:pPr>
+        <w:pStyle w:val="ListParagraph"/>
+        <w:numPr>
+          <w:ilvl w:val="1"/>
+          <w:numId w:val="1"/>
+        </w:numPr>
+        <w:rPr>
+          <w:color w:val="FF0000"/>
+        </w:rPr>
+      </w:pPr>
+      <w:r>
+        <w:rPr>
+          <w:color w:val="FF0000"/>
+        </w:rPr>
+        <w:t>Clean up APIs returning pairs/tuples/</w:t>
+      </w:r>
+      <w:proofErr w:type="spellStart"/>
+      <w:r>
+        <w:rPr>
+          <w:color w:val="FF0000"/>
+        </w:rPr>
+        <w:t>etc</w:t>
+      </w:r>
+      <w:proofErr w:type="spellEnd"/>
+      <w:r>
+        <w:rPr>
+          <w:color w:val="FF0000"/>
+        </w:rPr>
+        <w:t xml:space="preserve"> to return objects with named fields and/or getters.</w:t>
+      </w:r>
+    </w:p>
+    <w:p>
+      <w:pPr>
+        <w:pStyle w:val="ListParagraph"/>
+        <w:numPr>
+          <w:ilvl w:val="1"/>
+          <w:numId w:val="1"/>
+        </w:numPr>
+        <w:rPr>
+          <w:color w:val="FF0000"/>
+        </w:rPr>
+      </w:pPr>
+      <w:r>
+        <w:rPr>
+          <w:color w:val="FF0000"/>
+        </w:rPr>
+        <w:t>Investigate DLL build.</w:t>
+      </w:r>
+    </w:p>
+    <w:p>
+      <w:pPr>
+        <w:pStyle w:val="ListParagraph"/>
+        <w:numPr>
+          <w:ilvl w:val="1"/>
+          <w:numId w:val="1"/>
+        </w:numPr>
+        <w:rPr>
+          <w:color w:val="00B050"/>
+        </w:rPr>
+      </w:pPr>
+      <w:r>
+        <w:rPr>
+          <w:color w:val="00B050"/>
+        </w:rPr>
+        <w:t>Investigate support for optional error reporting via error codes to avoid littering code with try-catch blocks in certain scenarios.</w:t>
+      </w:r>
+    </w:p>
+    <w:p>
+      <w:pPr>
+        <w:pStyle w:val="ListParagraph"/>
+        <w:numPr>
+          <w:ilvl w:val="1"/>
+          <w:numId w:val="1"/>
+        </w:numPr>
+        <w:rPr>
+          <w:color w:val="FF0000"/>
+        </w:rPr>
+      </w:pPr>
+      <w:r>
+        <w:rPr>
+          <w:color w:val="FF0000"/>
+        </w:rPr>
+        <w:t xml:space="preserve">Improve API </w:t>
+      </w:r>
+      <w:proofErr w:type="spellStart"/>
+      <w:r>
+        <w:rPr>
+          <w:color w:val="FF0000"/>
+        </w:rPr>
+        <w:t>genericity</w:t>
+      </w:r>
+      <w:proofErr w:type="spellEnd"/>
+      <w:r>
+        <w:rPr>
+          <w:color w:val="FF0000"/>
+        </w:rPr>
+        <w:t>.</w:t>
+      </w:r>
+    </w:p>
+    <w:p>
+      <w:pPr>
+        <w:pStyle w:val="ListParagraph"/>
+        <w:numPr>
+          <w:ilvl w:val="2"/>
+          <w:numId w:val="1"/>
+        </w:numPr>
+        <w:rPr>
+          <w:color w:val="FF0000"/>
+        </w:rPr>
+      </w:pPr>
+      <w:r>
+        <w:rPr>
+          <w:color w:val="FF0000"/>
+        </w:rPr>
+        <w:t>Instead of taking or returning a vector&lt;T&gt;, instead use a C&lt;T&gt; where ‘C’ is a template parameter representing an arbitrary container.</w:t>
+      </w:r>
+    </w:p>
+    <w:p>
+      <w:pPr>
+        <w:pStyle w:val="ListParagraph"/>
+        <w:numPr>
+          <w:ilvl w:val="2"/>
+          <w:numId w:val="1"/>
+        </w:numPr>
+        <w:rPr>
+          <w:color w:val="FF0000"/>
+        </w:rPr>
+      </w:pPr>
+      <w:r>
+        <w:rPr>
+          <w:color w:val="FF0000"/>
+        </w:rPr>
+        <w:t>Use ‘ranges’ over direct containers where possible.</w:t>
+      </w:r>
+    </w:p>
+    <w:p>
+      <w:pPr>
+        <w:pStyle w:val="ListParagraph"/>
+        <w:numPr>
+          <w:ilvl w:val="0"/>
+          <w:numId w:val="1"/>
+        </w:numPr>
+        <w:rPr>
+          <w:color w:val="00B050"/>
+        </w:rPr>
+      </w:pPr>
+      <w:r>
+        <w:rPr>
+          <w:color w:val="00B050"/>
+        </w:rPr>
+        <w:t>Improved binary generation and distribution.</w:t>
+      </w:r>
+    </w:p>
+    <w:p>
+      <w:pPr>
+        <w:pStyle w:val="ListParagraph"/>
+        <w:numPr>
+          <w:ilvl w:val="1"/>
+          <w:numId w:val="1"/>
+        </w:numPr>
+        <w:rPr>
+          <w:color w:val="00B050"/>
+        </w:rPr>
+      </w:pPr>
+      <w:r>
+        <w:rPr>
+          <w:color w:val="00B050"/>
+        </w:rPr>
+        <w:t>Binaries with update server.</w:t>
+      </w:r>
+    </w:p>
+    <w:p>
+      <w:pPr>
+        <w:pStyle w:val="ListParagraph"/>
+        <w:numPr>
+          <w:ilvl w:val="1"/>
+          <w:numId w:val="1"/>
+        </w:numPr>
+        <w:rPr>
+          <w:color w:val="00B050"/>
+        </w:rPr>
+      </w:pPr>
+      <w:r>
+        <w:rPr>
+          <w:color w:val="00B050"/>
+        </w:rPr>
+        <w:t>Automatic binary versioning using SVN revision.</w:t>
+      </w:r>
+    </w:p>
+    <w:p>
+      <w:pPr>
+        <w:pStyle w:val="ListParagraph"/>
+        <w:numPr>
+          <w:ilvl w:val="1"/>
+          <w:numId w:val="1"/>
+        </w:numPr>
+        <w:rPr>
+          <w:color w:val="00B050"/>
+        </w:rPr>
+      </w:pPr>
+      <w:r>
+        <w:rPr>
+          <w:color w:val="00B050"/>
+        </w:rPr>
+        <w:t>Automatic build bot.</w:t>
+      </w:r>
+    </w:p>
+    <w:p>
+      <w:pPr>
+        <w:pStyle w:val="ListParagraph"/>
+        <w:numPr>
+          <w:ilvl w:val="1"/>
+          <w:numId w:val="1"/>
+        </w:numPr>
+        <w:rPr>
+          <w:color w:val="00B050"/>
+        </w:rPr>
+      </w:pPr>
+      <w:r>
+        <w:rPr>
+          <w:color w:val="00B050"/>
+        </w:rPr>
+        <w:t xml:space="preserve">Digital signature (for build bot, WER, </w:t>
+      </w:r>
+      <w:proofErr w:type="spellStart"/>
+      <w:r>
+        <w:rPr>
+          <w:color w:val="00B050"/>
+        </w:rPr>
+        <w:t>etc</w:t>
+      </w:r>
+      <w:proofErr w:type="spellEnd"/>
+      <w:r>
+        <w:rPr>
+          <w:color w:val="00B050"/>
+        </w:rPr>
+        <w:t>).</w:t>
+      </w:r>
+    </w:p>
+    <w:p>
+      <w:pPr>
+        <w:pStyle w:val="ListParagraph"/>
+        <w:numPr>
+          <w:ilvl w:val="0"/>
+          <w:numId w:val="1"/>
+        </w:numPr>
+        <w:rPr>
+          <w:color w:val="FF0000"/>
+        </w:rPr>
+      </w:pPr>
+      <w:r>
+        <w:rPr>
+          <w:color w:val="FF0000"/>
+        </w:rPr>
+        <w:t>Reduce compile time.</w:t>
+      </w:r>
+    </w:p>
+    <w:p>
+      <w:pPr>
+        <w:pStyle w:val="ListParagraph"/>
+        <w:numPr>
+          <w:ilvl w:val="1"/>
+          <w:numId w:val="1"/>
+        </w:numPr>
+        <w:rPr>
+          <w:color w:val="FF0000"/>
+        </w:rPr>
+      </w:pPr>
+      <w:r>
+        <w:rPr>
+          <w:color w:val="FF0000"/>
+        </w:rPr>
+        <w:t>Reduce include dependencies.</w:t>
+      </w:r>
+    </w:p>
+    <w:p>
+      <w:pPr>
+        <w:pStyle w:val="ListParagraph"/>
+        <w:numPr>
+          <w:ilvl w:val="2"/>
+          <w:numId w:val="1"/>
+        </w:numPr>
+        <w:rPr>
+          <w:color w:val="FF0000"/>
+        </w:rPr>
+      </w:pPr>
+      <w:r>
+        <w:rPr>
+          <w:color w:val="FF0000"/>
+        </w:rPr>
+        <w:t>Pointer-to-</w:t>
+      </w:r>
+      <w:proofErr w:type="spellStart"/>
+      <w:r>
+        <w:rPr>
+          <w:color w:val="FF0000"/>
+        </w:rPr>
+        <w:t>impl</w:t>
+      </w:r>
+      <w:proofErr w:type="spellEnd"/>
+      <w:r>
+        <w:rPr>
+          <w:color w:val="FF0000"/>
+        </w:rPr>
+        <w:t xml:space="preserve"> idiom.</w:t>
+      </w:r>
+    </w:p>
+    <w:p>
+      <w:pPr>
+        <w:pStyle w:val="ListParagraph"/>
+        <w:numPr>
+          <w:ilvl w:val="1"/>
+          <w:numId w:val="1"/>
+        </w:numPr>
+        <w:rPr>
+          <w:color w:val="FF0000"/>
+        </w:rPr>
+      </w:pPr>
+      <w:r>
+        <w:rPr>
+          <w:color w:val="FF0000"/>
+        </w:rPr>
+        <w:t xml:space="preserve">PCH support using </w:t>
+      </w:r>
+      <w:proofErr w:type="spellStart"/>
+      <w:r>
+        <w:rPr>
+          <w:color w:val="FF0000"/>
+        </w:rPr>
+        <w:t>Boost.Build</w:t>
+      </w:r>
+      <w:proofErr w:type="spellEnd"/>
+      <w:r>
+        <w:rPr>
+          <w:color w:val="FF0000"/>
+        </w:rPr>
+        <w:t>.</w:t>
+      </w:r>
+    </w:p>
+    <w:p>
+      <w:pPr>
+        <w:pStyle w:val="ListParagraph"/>
+        <w:numPr>
+          <w:ilvl w:val="1"/>
+          <w:numId w:val="1"/>
+        </w:numPr>
+        <w:rPr>
+          <w:color w:val="FF0000"/>
+        </w:rPr>
+      </w:pPr>
+      <w:r>
+        <w:rPr>
+          <w:color w:val="FF0000"/>
+        </w:rPr>
+        <w:t>Decouple components if possible.</w:t>
+      </w:r>
+    </w:p>
+    <w:p>
+      <w:pPr>
+        <w:pStyle w:val="ListParagraph"/>
+        <w:numPr>
+          <w:ilvl w:val="1"/>
+          <w:numId w:val="1"/>
+        </w:numPr>
+        <w:rPr>
+          <w:color w:val="FF0000"/>
+        </w:rPr>
+      </w:pPr>
+      <w:r>
+        <w:rPr>
+          <w:color w:val="FF0000"/>
+        </w:rPr>
+        <w:t>Build dependencies as DLLs.</w:t>
+      </w:r>
+    </w:p>
+    <w:p>
+      <w:pPr>
+        <w:pStyle w:val="ListParagraph"/>
+        <w:numPr>
+          <w:ilvl w:val="0"/>
+          <w:numId w:val="1"/>
+        </w:numPr>
+        <w:rPr>
+          <w:color w:val="00B050"/>
+        </w:rPr>
+      </w:pPr>
+      <w:proofErr w:type="spellStart"/>
+      <w:r>
+        <w:rPr>
+          <w:color w:val="00B050"/>
+        </w:rPr>
+        <w:t>Todo</w:t>
+      </w:r>
+      <w:proofErr w:type="spellEnd"/>
+      <w:r>
+        <w:rPr>
+          <w:color w:val="00B050"/>
+        </w:rPr>
+        <w:t xml:space="preserve"> list.</w:t>
+      </w:r>
+    </w:p>
+    <w:p>
+      <w:pPr>
+        <w:pStyle w:val="ListParagraph"/>
+        <w:numPr>
+          <w:ilvl w:val="1"/>
+          <w:numId w:val="1"/>
+        </w:numPr>
+        <w:rPr>
+          <w:color w:val="00B050"/>
+        </w:rPr>
+      </w:pPr>
+      <w:r>
+        <w:rPr>
+          <w:color w:val="00B050"/>
+        </w:rPr>
+        <w:t>Consider porting to Google Code issue tracker.</w:t>
+      </w:r>
+    </w:p>
+    <w:p>
+      <w:pPr>
+        <w:pStyle w:val="ListParagraph"/>
+        <w:numPr>
+          <w:ilvl w:val="0"/>
+          <w:numId w:val="1"/>
+        </w:numPr>
+        <w:rPr>
+          <w:color w:val="00B050"/>
+        </w:rPr>
+      </w:pPr>
+      <w:r>
+        <w:rPr>
+          <w:color w:val="00B050"/>
+        </w:rPr>
+        <w:t xml:space="preserve">Performance improvements in potential bottlenecks (e.g. Iterators, Scanner, </w:t>
+      </w:r>
+      <w:proofErr w:type="spellStart"/>
+      <w:r>
+        <w:rPr>
+          <w:color w:val="00B050"/>
+        </w:rPr>
+        <w:t>PeLib</w:t>
+      </w:r>
+      <w:proofErr w:type="spellEnd"/>
+      <w:r>
+        <w:rPr>
+          <w:color w:val="00B050"/>
+        </w:rPr>
+        <w:t>,</w:t>
+      </w:r>
+      <w:r>
+        <w:rPr>
+          <w:color w:val="00B050"/>
+        </w:rPr>
+        <w:t xml:space="preserve"> </w:t>
+      </w:r>
+      <w:proofErr w:type="spellStart"/>
+      <w:r>
+        <w:rPr>
+          <w:color w:val="00B050"/>
+        </w:rPr>
+        <w:t>FindPattern</w:t>
+      </w:r>
+      <w:proofErr w:type="spellEnd"/>
+      <w:r>
+        <w:rPr>
+          <w:color w:val="00B050"/>
+        </w:rPr>
+        <w:t>,</w:t>
+      </w:r>
+      <w:r>
+        <w:rPr>
+          <w:color w:val="00B050"/>
+        </w:rPr>
+        <w:t xml:space="preserve"> </w:t>
+      </w:r>
+      <w:proofErr w:type="spellStart"/>
+      <w:r>
+        <w:rPr>
+          <w:color w:val="00B050"/>
+        </w:rPr>
+        <w:t>etc</w:t>
+      </w:r>
+      <w:proofErr w:type="spellEnd"/>
+      <w:r>
+        <w:rPr>
+          <w:color w:val="00B050"/>
+        </w:rPr>
+        <w:t>)</w:t>
+      </w:r>
+      <w:r>
+        <w:rPr>
+          <w:color w:val="00B050"/>
+        </w:rPr>
+        <w:t>.</w:t>
+      </w:r>
+    </w:p>
+    <w:p>
+      <w:pPr>
+        <w:rPr>
+          <w:color w:val="000000" w:themeColor="text1"/>
+        </w:rPr>
+      </w:pPr>
+      <w:r>
+        <w:rPr>
+          <w:b/>
+          <w:color w:val="000000" w:themeColor="text1"/>
+        </w:rPr>
+        <w:t>New Modules</w:t>
+      </w:r>
+    </w:p>
+    <w:p>
+      <w:pPr>
+        <w:pStyle w:val="ListParagraph"/>
+        <w:numPr>
+          <w:ilvl w:val="0"/>
+          <w:numId w:val="1"/>
+        </w:numPr>
+        <w:rPr>
+          <w:color w:val="00B050"/>
+        </w:rPr>
+      </w:pPr>
+      <w:r>
+        <w:rPr>
+          <w:color w:val="00B050"/>
+        </w:rPr>
+        <w:t>Cheat Engine ‘replacement’.</w:t>
+      </w:r>
+    </w:p>
+    <w:p>
+      <w:pPr>
+        <w:pStyle w:val="ListParagraph"/>
+        <w:numPr>
+          <w:ilvl w:val="0"/>
+          <w:numId w:val="1"/>
+        </w:numPr>
+        <w:rPr>
+          <w:color w:val="00B050"/>
+        </w:rPr>
+      </w:pPr>
+      <w:r>
+        <w:rPr>
+          <w:color w:val="00B050"/>
+        </w:rPr>
+        <w:lastRenderedPageBreak/>
+        <w:t xml:space="preserve">Helper service to run </w:t>
+      </w:r>
+      <w:proofErr w:type="spellStart"/>
+      <w:r>
+        <w:rPr>
+          <w:color w:val="00B050"/>
+        </w:rPr>
+        <w:t>HadesMem</w:t>
+      </w:r>
+      <w:proofErr w:type="spellEnd"/>
+      <w:r>
+        <w:rPr>
+          <w:color w:val="00B050"/>
+        </w:rPr>
+        <w:t xml:space="preserve"> tools as ‘SYSTEM’ for when manipulation certain protected/critical processes (running in separate desktops, sessions, etc.).</w:t>
+      </w:r>
+    </w:p>
+    <w:p>
+      <w:pPr>
+        <w:pStyle w:val="ListParagraph"/>
+        <w:numPr>
+          <w:ilvl w:val="1"/>
+          <w:numId w:val="1"/>
+        </w:numPr>
+        <w:rPr>
+          <w:color w:val="00B050"/>
+        </w:rPr>
+      </w:pPr>
+      <w:r>
+        <w:rPr>
+          <w:color w:val="00B050"/>
+        </w:rPr>
+        <w:t>Ensure service is secure from abuse.</w:t>
+      </w:r>
+    </w:p>
+    <w:p>
+      <w:pPr>
+        <w:pStyle w:val="ListParagraph"/>
+        <w:numPr>
+          <w:ilvl w:val="0"/>
+          <w:numId w:val="1"/>
+        </w:numPr>
+        <w:rPr>
+          <w:color w:val="00B050"/>
+        </w:rPr>
+      </w:pPr>
+      <w:r>
+        <w:rPr>
+          <w:color w:val="00B050"/>
+        </w:rPr>
+        <w:t>Debugging.</w:t>
+      </w:r>
+    </w:p>
+    <w:p>
+      <w:pPr>
+        <w:pStyle w:val="ListParagraph"/>
+        <w:numPr>
+          <w:ilvl w:val="1"/>
+          <w:numId w:val="1"/>
+        </w:numPr>
+        <w:rPr>
+          <w:color w:val="00B050"/>
+        </w:rPr>
+      </w:pPr>
+      <w:r>
+        <w:rPr>
+          <w:color w:val="00B050"/>
+        </w:rPr>
+        <w:t>Software breakpoint.</w:t>
+      </w:r>
+    </w:p>
+    <w:p>
+      <w:pPr>
+        <w:pStyle w:val="ListParagraph"/>
+        <w:numPr>
+          <w:ilvl w:val="1"/>
+          <w:numId w:val="1"/>
+        </w:numPr>
+        <w:rPr>
+          <w:color w:val="00B050"/>
+        </w:rPr>
+      </w:pPr>
+      <w:r>
+        <w:rPr>
+          <w:color w:val="00B050"/>
+        </w:rPr>
+        <w:t>Hardware breakpoint (including memory read/write detection).</w:t>
+      </w:r>
+    </w:p>
+    <w:p>
+      <w:pPr>
+        <w:pStyle w:val="ListParagraph"/>
+        <w:numPr>
+          <w:ilvl w:val="1"/>
+          <w:numId w:val="1"/>
+        </w:numPr>
+        <w:rPr>
+          <w:color w:val="00B050"/>
+        </w:rPr>
+      </w:pPr>
+      <w:r>
+        <w:rPr>
+          <w:color w:val="00B050"/>
+        </w:rPr>
+        <w:t>Conditional breakpoints.</w:t>
+      </w:r>
+    </w:p>
+    <w:p>
+      <w:pPr>
+        <w:pStyle w:val="ListParagraph"/>
+        <w:numPr>
+          <w:ilvl w:val="1"/>
+          <w:numId w:val="1"/>
+        </w:numPr>
+        <w:rPr>
+          <w:color w:val="00B050"/>
+        </w:rPr>
+      </w:pPr>
+      <w:r>
+        <w:rPr>
+          <w:color w:val="00B050"/>
+        </w:rPr>
+        <w:t>Single stepping.</w:t>
+      </w:r>
+    </w:p>
+    <w:p>
+      <w:pPr>
+        <w:pStyle w:val="ListParagraph"/>
+        <w:numPr>
+          <w:ilvl w:val="1"/>
+          <w:numId w:val="1"/>
+        </w:numPr>
+        <w:rPr>
+          <w:color w:val="00B050"/>
+        </w:rPr>
+      </w:pPr>
+      <w:r>
+        <w:rPr>
+          <w:color w:val="00B050"/>
+        </w:rPr>
+        <w:t>Stack trace.</w:t>
+      </w:r>
+    </w:p>
+    <w:p>
+      <w:pPr>
+        <w:pStyle w:val="ListParagraph"/>
+        <w:numPr>
+          <w:ilvl w:val="0"/>
+          <w:numId w:val="1"/>
+        </w:numPr>
+        <w:rPr>
+          <w:color w:val="00B050"/>
+        </w:rPr>
+      </w:pPr>
+      <w:r>
+        <w:rPr>
+          <w:color w:val="00B050"/>
+        </w:rPr>
+        <w:t>Anti-anti-cheat.</w:t>
+      </w:r>
+    </w:p>
+    <w:p>
+      <w:pPr>
+        <w:pStyle w:val="ListParagraph"/>
+        <w:numPr>
+          <w:ilvl w:val="0"/>
+          <w:numId w:val="1"/>
+        </w:numPr>
+        <w:rPr>
+          <w:color w:val="00B050"/>
+        </w:rPr>
+      </w:pPr>
+      <w:r>
+        <w:rPr>
+          <w:color w:val="00B050"/>
+        </w:rPr>
+        <w:t>Thread/process information and enumeration.</w:t>
+      </w:r>
+    </w:p>
+    <w:p>
+      <w:pPr>
+        <w:pStyle w:val="ListParagraph"/>
+        <w:numPr>
+          <w:ilvl w:val="0"/>
+          <w:numId w:val="1"/>
+        </w:numPr>
+        <w:rPr>
+          <w:color w:val="00B050"/>
+        </w:rPr>
+      </w:pPr>
+      <w:r>
+        <w:rPr>
+          <w:color w:val="00B050"/>
+        </w:rPr>
+        <w:t>Manual mapper.</w:t>
+      </w:r>
+    </w:p>
+    <w:p>
+      <w:pPr>
+        <w:pStyle w:val="ListParagraph"/>
+        <w:numPr>
+          <w:ilvl w:val="1"/>
+          <w:numId w:val="1"/>
+        </w:numPr>
+        <w:rPr>
+          <w:color w:val="00B050"/>
+        </w:rPr>
+      </w:pPr>
+      <w:r>
+        <w:rPr>
+          <w:color w:val="00B050"/>
+        </w:rPr>
+        <w:t>Windows PE loader reversing.</w:t>
+      </w:r>
+    </w:p>
+    <w:p>
+      <w:pPr>
+        <w:pStyle w:val="ListParagraph"/>
+        <w:numPr>
+          <w:ilvl w:val="1"/>
+          <w:numId w:val="1"/>
+        </w:numPr>
+        <w:rPr>
+          <w:color w:val="00B050"/>
+        </w:rPr>
+      </w:pPr>
+      <w:r>
+        <w:rPr>
+          <w:color w:val="00B050"/>
+        </w:rPr>
+        <w:t>TLS support.</w:t>
+      </w:r>
+    </w:p>
+    <w:p>
+      <w:pPr>
+        <w:pStyle w:val="ListParagraph"/>
+        <w:numPr>
+          <w:ilvl w:val="1"/>
+          <w:numId w:val="1"/>
+        </w:numPr>
+        <w:rPr>
+          <w:color w:val="00B050"/>
+        </w:rPr>
+      </w:pPr>
+      <w:r>
+        <w:rPr>
+          <w:color w:val="00B050"/>
+        </w:rPr>
+        <w:t>Exception handling support.</w:t>
+      </w:r>
+      <w:r>
+        <w:rPr>
+          <w:color w:val="00B050"/>
+        </w:rPr>
+        <w:t xml:space="preserve"> (Safe, rather than catch-all.)</w:t>
+      </w:r>
+    </w:p>
+    <w:p>
+      <w:pPr>
+        <w:pStyle w:val="ListParagraph"/>
+        <w:numPr>
+          <w:ilvl w:val="1"/>
+          <w:numId w:val="1"/>
+        </w:numPr>
+        <w:rPr>
+          <w:color w:val="00B050"/>
+        </w:rPr>
+      </w:pPr>
+      <w:r>
+        <w:rPr>
+          <w:color w:val="00B050"/>
+        </w:rPr>
+        <w:t xml:space="preserve">No ‘external’ (read: </w:t>
+      </w:r>
+      <w:proofErr w:type="spellStart"/>
+      <w:r>
+        <w:rPr>
+          <w:color w:val="00B050"/>
+        </w:rPr>
+        <w:t>MMHelper</w:t>
+      </w:r>
+      <w:proofErr w:type="spellEnd"/>
+      <w:r>
+        <w:rPr>
+          <w:color w:val="00B050"/>
+        </w:rPr>
+        <w:t>) dependencies.</w:t>
+      </w:r>
+    </w:p>
+    <w:p>
+      <w:pPr>
+        <w:pStyle w:val="ListParagraph"/>
+        <w:numPr>
+          <w:ilvl w:val="1"/>
+          <w:numId w:val="1"/>
+        </w:numPr>
+        <w:rPr>
+          <w:color w:val="00B050"/>
+        </w:rPr>
+      </w:pPr>
+      <w:r>
+        <w:rPr>
+          <w:color w:val="00B050"/>
+        </w:rPr>
+        <w:t>Extensive sanity checking on PE file.</w:t>
+      </w:r>
+    </w:p>
+    <w:p>
+      <w:pPr>
+        <w:pStyle w:val="ListParagraph"/>
+        <w:numPr>
+          <w:ilvl w:val="1"/>
+          <w:numId w:val="1"/>
+        </w:numPr>
+        <w:rPr>
+          <w:color w:val="00B050"/>
+        </w:rPr>
+      </w:pPr>
+      <w:r>
+        <w:rPr>
+          <w:color w:val="00B050"/>
+        </w:rPr>
+        <w:t>Manually map dependencies and ‘link’.</w:t>
+      </w:r>
+    </w:p>
+    <w:p>
+      <w:pPr>
+        <w:pStyle w:val="ListParagraph"/>
+        <w:numPr>
+          <w:ilvl w:val="0"/>
+          <w:numId w:val="1"/>
+        </w:numPr>
+        <w:rPr>
+          <w:color w:val="00B050"/>
+        </w:rPr>
+      </w:pPr>
+      <w:r>
+        <w:rPr>
+          <w:color w:val="00B050"/>
+        </w:rPr>
+        <w:t>Remote code ‘emulator’.</w:t>
+      </w:r>
+    </w:p>
+    <w:p>
+      <w:pPr>
+        <w:pStyle w:val="ListParagraph"/>
+        <w:numPr>
+          <w:ilvl w:val="0"/>
+          <w:numId w:val="1"/>
+        </w:numPr>
+        <w:rPr>
+          <w:color w:val="00B050"/>
+        </w:rPr>
+      </w:pPr>
+      <w:r>
+        <w:rPr>
+          <w:color w:val="00B050"/>
+        </w:rPr>
+        <w:t xml:space="preserve">Custom </w:t>
+      </w:r>
+      <w:proofErr w:type="spellStart"/>
+      <w:r>
+        <w:rPr>
+          <w:color w:val="00B050"/>
+        </w:rPr>
+        <w:t>GetModuleHandle</w:t>
+      </w:r>
+      <w:proofErr w:type="spellEnd"/>
+      <w:r>
+        <w:rPr>
+          <w:color w:val="00B050"/>
+        </w:rPr>
+        <w:t xml:space="preserve">, </w:t>
+      </w:r>
+      <w:proofErr w:type="spellStart"/>
+      <w:r>
+        <w:rPr>
+          <w:color w:val="00B050"/>
+        </w:rPr>
+        <w:t>GetProcAddress</w:t>
+      </w:r>
+      <w:proofErr w:type="spellEnd"/>
+      <w:r>
+        <w:rPr>
+          <w:color w:val="00B050"/>
+        </w:rPr>
+        <w:t>, etc.</w:t>
+      </w:r>
+    </w:p>
+    <w:p>
+      <w:pPr>
+        <w:pStyle w:val="ListParagraph"/>
+        <w:numPr>
+          <w:ilvl w:val="0"/>
+          <w:numId w:val="1"/>
+        </w:numPr>
+        <w:rPr>
+          <w:color w:val="00B050"/>
+        </w:rPr>
+      </w:pPr>
+      <w:r>
+        <w:rPr>
+          <w:color w:val="00B050"/>
+        </w:rPr>
+        <w:t xml:space="preserve">C++ </w:t>
+      </w:r>
+      <w:proofErr w:type="spellStart"/>
+      <w:r>
+        <w:rPr>
+          <w:color w:val="00B050"/>
+        </w:rPr>
+        <w:t>WinAPI</w:t>
+      </w:r>
+      <w:proofErr w:type="spellEnd"/>
+      <w:r>
+        <w:rPr>
+          <w:color w:val="00B050"/>
+        </w:rPr>
+        <w:t xml:space="preserve"> wrapper.</w:t>
+      </w:r>
+    </w:p>
+    <w:p>
+      <w:pPr>
+        <w:ind w:left="2160" w:hanging="2160"/>
+        <w:rPr>
+          <w:color w:val="000000" w:themeColor="text1"/>
+        </w:rPr>
+      </w:pPr>
+      <w:proofErr w:type="spellStart"/>
+      <w:r>
+        <w:rPr>
+          <w:b/>
+          <w:color w:val="000000" w:themeColor="text1"/>
+        </w:rPr>
+        <w:t>MemoryMgr</w:t>
+      </w:r>
+      <w:proofErr w:type="spellEnd"/>
+    </w:p>
+    <w:p>
+      <w:pPr>
+        <w:pStyle w:val="ListParagraph"/>
+        <w:numPr>
+          <w:ilvl w:val="0"/>
+          <w:numId w:val="1"/>
+        </w:numPr>
+        <w:rPr>
+          <w:color w:val="00B050"/>
+        </w:rPr>
+      </w:pPr>
+      <w:r>
+        <w:rPr>
+          <w:color w:val="00B050"/>
+        </w:rPr>
+        <w:t xml:space="preserve">Clean up memory reading/writing API to reduce use of template </w:t>
+      </w:r>
+      <w:proofErr w:type="spellStart"/>
+      <w:r>
+        <w:rPr>
+          <w:color w:val="00B050"/>
+        </w:rPr>
+        <w:t>metaprogramming</w:t>
+      </w:r>
+      <w:proofErr w:type="spellEnd"/>
+      <w:r>
+        <w:rPr>
+          <w:color w:val="00B050"/>
+        </w:rPr>
+        <w:t xml:space="preserve"> in public interface.</w:t>
+      </w:r>
+    </w:p>
+    <w:p>
+      <w:pPr>
+        <w:pStyle w:val="ListParagraph"/>
+        <w:numPr>
+          <w:ilvl w:val="0"/>
+          <w:numId w:val="1"/>
+        </w:numPr>
+        <w:rPr>
+          <w:color w:val="00B050"/>
+        </w:rPr>
+      </w:pPr>
+      <w:r>
+        <w:rPr>
+          <w:color w:val="00B050"/>
+        </w:rPr>
+        <w:t>Improve ‘safety’ of remote function caller via EH to minimize risk of crashing the target.</w:t>
+      </w:r>
+    </w:p>
+    <w:p>
+      <w:pPr>
+        <w:pStyle w:val="ListParagraph"/>
+        <w:numPr>
+          <w:ilvl w:val="0"/>
+          <w:numId w:val="1"/>
+        </w:numPr>
+        <w:rPr>
+          <w:color w:val="00B050"/>
+        </w:rPr>
+      </w:pPr>
+      <w:r>
+        <w:rPr>
+          <w:color w:val="00B050"/>
+        </w:rPr>
+        <w:t xml:space="preserve">Improve </w:t>
+      </w:r>
+      <w:proofErr w:type="spellStart"/>
+      <w:r>
+        <w:rPr>
+          <w:color w:val="00B050"/>
+        </w:rPr>
+        <w:t>genericity</w:t>
+      </w:r>
+      <w:proofErr w:type="spellEnd"/>
+      <w:r>
+        <w:rPr>
+          <w:color w:val="00B050"/>
+        </w:rPr>
+        <w:t xml:space="preserve"> of parameter passing in remote function caller.</w:t>
+      </w:r>
+    </w:p>
+    <w:p>
+      <w:pPr>
+        <w:pStyle w:val="ListParagraph"/>
+        <w:numPr>
+          <w:ilvl w:val="0"/>
+          <w:numId w:val="1"/>
+        </w:numPr>
+        <w:rPr>
+          <w:color w:val="00B050"/>
+        </w:rPr>
+      </w:pPr>
+      <w:r>
+        <w:rPr>
+          <w:color w:val="00B050"/>
+        </w:rPr>
+        <w:t>Memory reading via expression templates.</w:t>
+      </w:r>
+    </w:p>
+    <w:p>
+      <w:pPr>
+        <w:pStyle w:val="ListParagraph"/>
+        <w:numPr>
+          <w:ilvl w:val="0"/>
+          <w:numId w:val="1"/>
+        </w:numPr>
+        <w:rPr>
+          <w:color w:val="FF0000"/>
+        </w:rPr>
+      </w:pPr>
+      <w:r>
+        <w:rPr>
+          <w:color w:val="FF0000"/>
+        </w:rPr>
+        <w:t xml:space="preserve">Improved type </w:t>
+      </w:r>
+      <w:proofErr w:type="spellStart"/>
+      <w:r>
+        <w:rPr>
+          <w:color w:val="FF0000"/>
+        </w:rPr>
+        <w:t>genericity</w:t>
+      </w:r>
+      <w:proofErr w:type="spellEnd"/>
+      <w:r>
+        <w:rPr>
+          <w:color w:val="FF0000"/>
+        </w:rPr>
+        <w:t xml:space="preserve"> via type decay to ensure templates function correctly in the face of </w:t>
+      </w:r>
+      <w:proofErr w:type="spellStart"/>
+      <w:r>
+        <w:rPr>
+          <w:color w:val="FF0000"/>
+        </w:rPr>
+        <w:t>const</w:t>
+      </w:r>
+      <w:proofErr w:type="spellEnd"/>
+      <w:r>
+        <w:rPr>
+          <w:color w:val="FF0000"/>
+        </w:rPr>
+        <w:t>, volatile, references, etc. (Perfect forwarding?)</w:t>
+      </w:r>
+    </w:p>
+    <w:p>
+      <w:pPr>
+        <w:pStyle w:val="ListParagraph"/>
+        <w:numPr>
+          <w:ilvl w:val="0"/>
+          <w:numId w:val="1"/>
+        </w:numPr>
+        <w:rPr>
+          <w:color w:val="FF0000"/>
+        </w:rPr>
+      </w:pPr>
+      <w:r>
+        <w:rPr>
+          <w:color w:val="FF0000"/>
+        </w:rPr>
+        <w:t xml:space="preserve">Fix type traits in Read/Write APIs to support </w:t>
+      </w:r>
+      <w:proofErr w:type="spellStart"/>
+      <w:r>
+        <w:rPr>
+          <w:color w:val="FF0000"/>
+        </w:rPr>
+        <w:t>std</w:t>
+      </w:r>
+      <w:proofErr w:type="spellEnd"/>
+      <w:r>
+        <w:rPr>
+          <w:color w:val="FF0000"/>
+        </w:rPr>
+        <w:t>::vector</w:t>
+      </w:r>
+      <w:r>
+        <w:rPr>
+          <w:color w:val="FF0000"/>
+        </w:rPr>
+        <w:t xml:space="preserve">&lt; </w:t>
+      </w:r>
+      <w:proofErr w:type="spellStart"/>
+      <w:r>
+        <w:rPr>
+          <w:color w:val="FF0000"/>
+        </w:rPr>
+        <w:t>const</w:t>
+      </w:r>
+      <w:proofErr w:type="spellEnd"/>
+      <w:r>
+        <w:rPr>
+          <w:color w:val="FF0000"/>
+        </w:rPr>
+        <w:t xml:space="preserve"> T&gt; and other ‘mutations’ that are not currently handled.</w:t>
+      </w:r>
+    </w:p>
+    <w:p>
+      <w:pPr>
+        <w:pStyle w:val="ListParagraph"/>
+        <w:numPr>
+          <w:ilvl w:val="0"/>
+          <w:numId w:val="1"/>
+        </w:numPr>
+        <w:rPr>
+          <w:color w:val="FF0000"/>
+        </w:rPr>
+      </w:pPr>
+      <w:r>
+        <w:rPr>
+          <w:color w:val="FF0000"/>
+        </w:rPr>
+        <w:t>Support floating point return values and parameters in remote function caller.</w:t>
+      </w:r>
       <w:bookmarkStart w:id="0" w:name="_GoBack"/>
       <w:bookmarkEnd w:id="0"/>
     </w:p>
@@ -349,2207 +2514,42 @@
       <w:pPr>
         <w:pStyle w:val="ListParagraph"/>
         <w:numPr>
-          <w:ilvl w:val="1"/>
-          <w:numId w:val="1"/>
-        </w:numPr>
-        <w:rPr>
-          <w:color w:val="FF0000"/>
-        </w:rPr>
-      </w:pPr>
-      <w:r>
-        <w:rPr>
-          <w:color w:val="FF0000"/>
-        </w:rPr>
-        <w:t>Full documentation of all components.</w:t>
-      </w:r>
-    </w:p>
-    <w:p>
-      <w:pPr>
-        <w:pStyle w:val="ListParagraph"/>
-        <w:numPr>
-          <w:ilvl w:val="1"/>
-          <w:numId w:val="1"/>
-        </w:numPr>
-        <w:rPr>
-          <w:color w:val="00B050"/>
-        </w:rPr>
-      </w:pPr>
-      <w:proofErr w:type="spellStart"/>
-      <w:r>
-        <w:rPr>
-          <w:color w:val="00B050"/>
-        </w:rPr>
-        <w:t>QuickBook</w:t>
-      </w:r>
-      <w:proofErr w:type="spellEnd"/>
-      <w:r>
-        <w:rPr>
-          <w:color w:val="00B050"/>
-        </w:rPr>
-        <w:t xml:space="preserve"> generated.</w:t>
-      </w:r>
-    </w:p>
-    <w:p>
-      <w:pPr>
-        <w:pStyle w:val="ListParagraph"/>
-        <w:numPr>
-          <w:ilvl w:val="1"/>
-          <w:numId w:val="1"/>
-        </w:numPr>
-        <w:rPr>
-          <w:color w:val="00B050"/>
-        </w:rPr>
-      </w:pPr>
-      <w:r>
-        <w:rPr>
-          <w:color w:val="00B050"/>
-        </w:rPr>
-        <w:t>T</w:t>
-      </w:r>
-      <w:r>
-        <w:rPr>
-          <w:color w:val="00B050"/>
-        </w:rPr>
-        <w:t>hreading docs.</w:t>
-      </w:r>
-    </w:p>
-    <w:p>
-      <w:pPr>
-        <w:pStyle w:val="ListParagraph"/>
-        <w:numPr>
-          <w:ilvl w:val="1"/>
-          <w:numId w:val="1"/>
-        </w:numPr>
-        <w:rPr>
-          <w:color w:val="00B050"/>
-        </w:rPr>
-      </w:pPr>
+          <w:ilvl w:val="0"/>
+          <w:numId w:val="1"/>
+        </w:numPr>
+        <w:rPr>
+          <w:color w:val="FF0000"/>
+        </w:rPr>
+      </w:pPr>
+      <w:r>
+        <w:rPr>
+          <w:color w:val="FF0000"/>
+        </w:rPr>
+        <w:t>Support 64-bit return values under x86 in remote function caller</w:t>
+      </w:r>
+      <w:r>
+        <w:rPr>
+          <w:color w:val="FF0000"/>
+        </w:rPr>
+        <w:t xml:space="preserve"> (EAX</w:t>
+      </w:r>
       <w:proofErr w:type="gramStart"/>
       <w:r>
         <w:rPr>
-          <w:color w:val="00B050"/>
-        </w:rPr>
-        <w:t>E</w:t>
-      </w:r>
-      <w:r>
-        <w:rPr>
-          <w:color w:val="00B050"/>
-        </w:rPr>
-        <w:t>xception guarantee</w:t>
+          <w:color w:val="FF0000"/>
+        </w:rPr>
+        <w:t>:EDX</w:t>
       </w:r>
       <w:proofErr w:type="gramEnd"/>
       <w:r>
         <w:rPr>
-          <w:color w:val="00B050"/>
-        </w:rPr>
-        <w:t xml:space="preserve"> docs.</w:t>
-      </w:r>
-    </w:p>
-    <w:p>
-      <w:pPr>
-        <w:pStyle w:val="ListParagraph"/>
-        <w:numPr>
-          <w:ilvl w:val="0"/>
-          <w:numId w:val="1"/>
-        </w:numPr>
-        <w:rPr>
-          <w:color w:val="FF0000"/>
-        </w:rPr>
-      </w:pPr>
-      <w:r>
-        <w:rPr>
-          <w:color w:val="FF0000"/>
-        </w:rPr>
-        <w:t xml:space="preserve">Unit tests. </w:t>
-      </w:r>
-    </w:p>
-    <w:p>
-      <w:pPr>
-        <w:pStyle w:val="ListParagraph"/>
-        <w:numPr>
-          <w:ilvl w:val="1"/>
-          <w:numId w:val="1"/>
-        </w:numPr>
-        <w:rPr>
-          <w:color w:val="FF0000"/>
-        </w:rPr>
-      </w:pPr>
-      <w:r>
-        <w:rPr>
-          <w:color w:val="FF0000"/>
-        </w:rPr>
-        <w:t>Extra sanity checks to ensure not only that functions return without exception, but also that the returned data is valid. (</w:t>
-      </w:r>
-      <w:proofErr w:type="gramStart"/>
-      <w:r>
-        <w:rPr>
-          <w:color w:val="FF0000"/>
-        </w:rPr>
-        <w:t>e.g</w:t>
-      </w:r>
-      <w:proofErr w:type="gramEnd"/>
-      <w:r>
-        <w:rPr>
-          <w:color w:val="FF0000"/>
-        </w:rPr>
-        <w:t xml:space="preserve">. </w:t>
-      </w:r>
-      <w:proofErr w:type="spellStart"/>
-      <w:r>
-        <w:rPr>
-          <w:color w:val="FF0000"/>
-        </w:rPr>
-        <w:t>GetName</w:t>
-      </w:r>
-      <w:proofErr w:type="spellEnd"/>
-      <w:r>
-        <w:rPr>
-          <w:color w:val="FF0000"/>
-        </w:rPr>
-        <w:t xml:space="preserve"> in </w:t>
-      </w:r>
-      <w:proofErr w:type="spellStart"/>
-      <w:r>
-        <w:rPr>
-          <w:color w:val="FF0000"/>
-        </w:rPr>
-        <w:t>ImpThunk</w:t>
-      </w:r>
-      <w:proofErr w:type="spellEnd"/>
-      <w:r>
-        <w:rPr>
-          <w:color w:val="FF0000"/>
-        </w:rPr>
-        <w:t xml:space="preserve">.) </w:t>
-      </w:r>
-    </w:p>
-    <w:p>
-      <w:pPr>
-        <w:pStyle w:val="ListParagraph"/>
-        <w:numPr>
-          <w:ilvl w:val="1"/>
-          <w:numId w:val="1"/>
-        </w:numPr>
-        <w:rPr>
-          <w:color w:val="FF0000"/>
-        </w:rPr>
-      </w:pPr>
-      <w:r>
-        <w:rPr>
-          <w:color w:val="FF0000"/>
-        </w:rPr>
-        <w:t xml:space="preserve">Expand tests to be more thorough and use </w:t>
-      </w:r>
-      <w:proofErr w:type="spellStart"/>
-      <w:r>
-        <w:rPr>
-          <w:color w:val="FF0000"/>
-        </w:rPr>
-        <w:t>Boost.Test</w:t>
-      </w:r>
-      <w:proofErr w:type="spellEnd"/>
-      <w:r>
-        <w:rPr>
-          <w:color w:val="FF0000"/>
-        </w:rPr>
-        <w:t xml:space="preserve"> checks such as BOOST_CHECK_NO_THROW, BOOST_CHECK_THROW, BOOST_CHECK_EQUAL_COLLECTION, etc.</w:t>
-      </w:r>
-    </w:p>
-    <w:p>
-      <w:pPr>
-        <w:pStyle w:val="ListParagraph"/>
-        <w:numPr>
-          <w:ilvl w:val="1"/>
-          <w:numId w:val="1"/>
-        </w:numPr>
-        <w:rPr>
-          <w:color w:val="00B050"/>
-        </w:rPr>
-      </w:pPr>
-      <w:r>
-        <w:rPr>
-          <w:color w:val="00B050"/>
-        </w:rPr>
-        <w:t xml:space="preserve">Extra tests on library usage that should fail to compile (because of static assertions, type traits, </w:t>
-      </w:r>
-      <w:proofErr w:type="spellStart"/>
-      <w:r>
-        <w:rPr>
-          <w:color w:val="00B050"/>
-        </w:rPr>
-        <w:t>etc</w:t>
-      </w:r>
-      <w:proofErr w:type="spellEnd"/>
-      <w:r>
-        <w:rPr>
-          <w:color w:val="00B050"/>
-        </w:rPr>
-        <w:t xml:space="preserve">). Needed to ensure library misuse is not ‘possible’. </w:t>
-      </w:r>
-    </w:p>
-    <w:p>
-      <w:pPr>
-        <w:pStyle w:val="ListParagraph"/>
-        <w:numPr>
-          <w:ilvl w:val="0"/>
-          <w:numId w:val="1"/>
-        </w:numPr>
-        <w:rPr>
-          <w:color w:val="FF0000"/>
-        </w:rPr>
-      </w:pPr>
-      <w:r>
-        <w:rPr>
-          <w:color w:val="FF0000"/>
-        </w:rPr>
-        <w:t>Examples.</w:t>
-      </w:r>
-    </w:p>
-    <w:p>
-      <w:pPr>
-        <w:pStyle w:val="ListParagraph"/>
-        <w:numPr>
-          <w:ilvl w:val="1"/>
-          <w:numId w:val="1"/>
-        </w:numPr>
-        <w:rPr>
-          <w:color w:val="FF0000"/>
-        </w:rPr>
-      </w:pPr>
-      <w:r>
-        <w:rPr>
-          <w:color w:val="FF0000"/>
-        </w:rPr>
-        <w:t>All components.</w:t>
-      </w:r>
-    </w:p>
-    <w:p>
-      <w:pPr>
-        <w:pStyle w:val="ListParagraph"/>
-        <w:numPr>
-          <w:ilvl w:val="1"/>
-          <w:numId w:val="1"/>
-        </w:numPr>
-        <w:rPr>
-          <w:color w:val="FF0000"/>
-        </w:rPr>
-      </w:pPr>
-      <w:proofErr w:type="spellStart"/>
-      <w:r>
-        <w:rPr>
-          <w:color w:val="FF0000"/>
-        </w:rPr>
-        <w:t>Cleanup</w:t>
-      </w:r>
-      <w:proofErr w:type="spellEnd"/>
-      <w:r>
-        <w:rPr>
-          <w:color w:val="FF0000"/>
-        </w:rPr>
-        <w:t xml:space="preserve"> and in-source documentation.</w:t>
-      </w:r>
-    </w:p>
-    <w:p>
-      <w:pPr>
-        <w:pStyle w:val="ListParagraph"/>
-        <w:numPr>
-          <w:ilvl w:val="0"/>
-          <w:numId w:val="1"/>
-        </w:numPr>
-        <w:rPr>
-          <w:color w:val="FF0000"/>
-        </w:rPr>
-      </w:pPr>
-      <w:r>
-        <w:rPr>
-          <w:color w:val="FF0000"/>
-        </w:rPr>
-        <w:t>Improve quality of existing code.</w:t>
-      </w:r>
-    </w:p>
-    <w:p>
-      <w:pPr>
-        <w:pStyle w:val="ListParagraph"/>
-        <w:numPr>
-          <w:ilvl w:val="1"/>
-          <w:numId w:val="1"/>
-        </w:numPr>
-        <w:rPr>
-          <w:color w:val="00B050"/>
-        </w:rPr>
-      </w:pPr>
-      <w:r>
-        <w:rPr>
-          <w:color w:val="00B050"/>
-        </w:rPr>
-        <w:t xml:space="preserve">Improve exception-safety guarantees. (Rollback support </w:t>
-      </w:r>
-      <w:proofErr w:type="spellStart"/>
-      <w:r>
-        <w:rPr>
-          <w:color w:val="00B050"/>
-        </w:rPr>
-        <w:t>etc</w:t>
-      </w:r>
-      <w:proofErr w:type="spellEnd"/>
-      <w:r>
-        <w:rPr>
-          <w:color w:val="00B050"/>
+          <w:color w:val="FF0000"/>
         </w:rPr>
         <w:t>)</w:t>
       </w:r>
-    </w:p>
-    <w:p>
-      <w:pPr>
-        <w:pStyle w:val="ListParagraph"/>
-        <w:numPr>
-          <w:ilvl w:val="1"/>
-          <w:numId w:val="1"/>
-        </w:numPr>
-        <w:rPr>
-          <w:color w:val="00B050"/>
-        </w:rPr>
-      </w:pPr>
-      <w:r>
-        <w:rPr>
-          <w:color w:val="00B050"/>
-        </w:rPr>
-        <w:t>Improve thread-safety guarantees and threading model.</w:t>
-      </w:r>
-    </w:p>
-    <w:p>
-      <w:pPr>
-        <w:pStyle w:val="ListParagraph"/>
-        <w:numPr>
-          <w:ilvl w:val="1"/>
-          <w:numId w:val="1"/>
-        </w:numPr>
-        <w:rPr>
-          <w:color w:val="00B050"/>
-        </w:rPr>
-      </w:pPr>
-      <w:r>
-        <w:rPr>
-          <w:color w:val="00B050"/>
-        </w:rPr>
-        <w:t>Throw custom error codes as part of exceptions. Use a different tag type.</w:t>
-      </w:r>
-    </w:p>
-    <w:p>
-      <w:pPr>
-        <w:pStyle w:val="ListParagraph"/>
-        <w:numPr>
-          <w:ilvl w:val="1"/>
-          <w:numId w:val="1"/>
-        </w:numPr>
-        <w:rPr>
-          <w:color w:val="00B050"/>
-        </w:rPr>
-      </w:pPr>
-      <w:r>
-        <w:rPr>
-          <w:color w:val="00B050"/>
-        </w:rPr>
-        <w:t xml:space="preserve">Investigate </w:t>
-      </w:r>
-      <w:proofErr w:type="spellStart"/>
-      <w:r>
-        <w:rPr>
-          <w:color w:val="00B050"/>
-        </w:rPr>
-        <w:t>Boost.Exception’s</w:t>
-      </w:r>
-      <w:proofErr w:type="spellEnd"/>
-      <w:r>
-        <w:rPr>
-          <w:color w:val="00B050"/>
-        </w:rPr>
-        <w:t xml:space="preserve"> support for multiple exception info objects which share the same tag type, and how to ‘extract’ them at the catch site. Potentially rewrite some exceptions which use multiple ‘</w:t>
-      </w:r>
-      <w:proofErr w:type="spellStart"/>
-      <w:r>
-        <w:rPr>
-          <w:color w:val="00B050"/>
-        </w:rPr>
-        <w:t>ErrorCodeWin</w:t>
-      </w:r>
-      <w:proofErr w:type="spellEnd"/>
-      <w:r>
-        <w:rPr>
-          <w:color w:val="00B050"/>
-        </w:rPr>
-        <w:t>’ objects to use unique tags instead.</w:t>
-      </w:r>
-    </w:p>
-    <w:p>
-      <w:pPr>
-        <w:pStyle w:val="ListParagraph"/>
-        <w:numPr>
-          <w:ilvl w:val="1"/>
-          <w:numId w:val="1"/>
-        </w:numPr>
-        <w:rPr>
-          <w:color w:val="00B050"/>
-        </w:rPr>
-      </w:pPr>
-      <w:r>
-        <w:rPr>
-          <w:color w:val="00B050"/>
-        </w:rPr>
-        <w:t>Use more ‘localized’ exception types where possible.</w:t>
-      </w:r>
-    </w:p>
-    <w:p>
-      <w:pPr>
-        <w:pStyle w:val="ListParagraph"/>
-        <w:numPr>
-          <w:ilvl w:val="1"/>
-          <w:numId w:val="1"/>
-        </w:numPr>
-        <w:rPr>
-          <w:color w:val="00B050"/>
-        </w:rPr>
-      </w:pPr>
-      <w:r>
-        <w:rPr>
-          <w:color w:val="00B050"/>
-        </w:rPr>
-        <w:t>Proper localization and internationalization support/framework.</w:t>
-      </w:r>
-    </w:p>
-    <w:p>
-      <w:pPr>
-        <w:pStyle w:val="ListParagraph"/>
-        <w:numPr>
-          <w:ilvl w:val="1"/>
-          <w:numId w:val="1"/>
-        </w:numPr>
-        <w:rPr>
-          <w:color w:val="FF0000"/>
-        </w:rPr>
-      </w:pPr>
-      <w:r>
-        <w:rPr>
-          <w:color w:val="FF0000"/>
-        </w:rPr>
-        <w:t xml:space="preserve">Consider moving from UTF-16 </w:t>
-      </w:r>
-      <w:r>
-        <w:rPr>
-          <w:color w:val="FF0000"/>
-        </w:rPr>
-        <w:t>internally</w:t>
-      </w:r>
-      <w:r>
-        <w:rPr>
-          <w:color w:val="FF0000"/>
-        </w:rPr>
-        <w:t xml:space="preserve"> to UTF-8, and only using UTF-16 at API boundaries. If implemented, all files and other IO should be in UTF-8.</w:t>
-      </w:r>
-    </w:p>
-    <w:p>
-      <w:pPr>
-        <w:pStyle w:val="ListParagraph"/>
-        <w:numPr>
-          <w:ilvl w:val="1"/>
-          <w:numId w:val="1"/>
-        </w:numPr>
-        <w:rPr>
-          <w:color w:val="00B050"/>
-        </w:rPr>
-      </w:pPr>
-      <w:r>
-        <w:rPr>
-          <w:color w:val="00B050"/>
-        </w:rPr>
-        <w:lastRenderedPageBreak/>
-        <w:t>Template concept checking and improved error messages.</w:t>
-      </w:r>
-    </w:p>
-    <w:p>
-      <w:pPr>
-        <w:pStyle w:val="ListParagraph"/>
-        <w:numPr>
-          <w:ilvl w:val="1"/>
-          <w:numId w:val="1"/>
-        </w:numPr>
-        <w:rPr>
-          <w:color w:val="00B050"/>
-        </w:rPr>
-      </w:pPr>
-      <w:r>
-        <w:rPr>
-          <w:color w:val="00B050"/>
-        </w:rPr>
-        <w:t xml:space="preserve">Compile time checks to ensure MSVC, </w:t>
-      </w:r>
-      <w:r>
-        <w:rPr>
-          <w:color w:val="00B050"/>
-        </w:rPr>
-        <w:t xml:space="preserve">GCC, </w:t>
-      </w:r>
-      <w:r>
-        <w:rPr>
-          <w:color w:val="00B050"/>
-        </w:rPr>
-        <w:t xml:space="preserve">Boost, </w:t>
-      </w:r>
-      <w:proofErr w:type="spellStart"/>
-      <w:r>
-        <w:rPr>
-          <w:color w:val="00B050"/>
-        </w:rPr>
-        <w:t>etc</w:t>
-      </w:r>
-      <w:proofErr w:type="spellEnd"/>
-      <w:r>
-        <w:rPr>
-          <w:color w:val="00B050"/>
-        </w:rPr>
-        <w:t xml:space="preserve"> meet the minimum requirements.</w:t>
-      </w:r>
-    </w:p>
-    <w:p>
-      <w:pPr>
-        <w:pStyle w:val="ListParagraph"/>
-        <w:numPr>
-          <w:ilvl w:val="1"/>
-          <w:numId w:val="1"/>
-        </w:numPr>
-        <w:rPr>
-          <w:color w:val="00B050"/>
-        </w:rPr>
-      </w:pPr>
-      <w:r>
-        <w:rPr>
-          <w:color w:val="00B050"/>
-        </w:rPr>
-        <w:t>Assertions where appropriate</w:t>
-      </w:r>
-      <w:r>
-        <w:rPr>
-          <w:color w:val="00B050"/>
-        </w:rPr>
-        <w:t xml:space="preserve"> (for ‘impossible’ cases).</w:t>
-      </w:r>
-    </w:p>
-    <w:p>
-      <w:pPr>
-        <w:pStyle w:val="ListParagraph"/>
-        <w:numPr>
-          <w:ilvl w:val="1"/>
-          <w:numId w:val="1"/>
-        </w:numPr>
-        <w:rPr>
-          <w:color w:val="00B050"/>
-        </w:rPr>
-      </w:pPr>
-      <w:r>
-        <w:rPr>
-          <w:color w:val="00B050"/>
-        </w:rPr>
-        <w:t>Improved error reporting via exceptions.</w:t>
-      </w:r>
-    </w:p>
-    <w:p>
-      <w:pPr>
-        <w:pStyle w:val="ListParagraph"/>
-        <w:numPr>
-          <w:ilvl w:val="1"/>
-          <w:numId w:val="1"/>
-        </w:numPr>
-        <w:rPr>
-          <w:color w:val="00B050"/>
-        </w:rPr>
-      </w:pPr>
-      <w:r>
-        <w:rPr>
-          <w:color w:val="00B050"/>
-        </w:rPr>
-        <w:t>Support move semantics where appropriate.</w:t>
-      </w:r>
-    </w:p>
-    <w:p>
-      <w:pPr>
-        <w:pStyle w:val="ListParagraph"/>
-        <w:numPr>
-          <w:ilvl w:val="1"/>
-          <w:numId w:val="1"/>
-        </w:numPr>
-        <w:rPr>
-          <w:color w:val="00B050"/>
-        </w:rPr>
-      </w:pPr>
-      <w:r>
-        <w:rPr>
-          <w:color w:val="00B050"/>
-        </w:rPr>
-        <w:t xml:space="preserve">Support swapping where appropriate (and use </w:t>
-      </w:r>
-      <w:r>
-        <w:rPr>
-          <w:color w:val="00B050"/>
-        </w:rPr>
-        <w:t>to simplify</w:t>
-      </w:r>
-      <w:r>
-        <w:rPr>
-          <w:color w:val="00B050"/>
-        </w:rPr>
-        <w:t xml:space="preserve"> operator=</w:t>
-      </w:r>
-      <w:r>
-        <w:rPr>
-          <w:color w:val="00B050"/>
-        </w:rPr>
-        <w:t xml:space="preserve"> if possible</w:t>
-      </w:r>
-      <w:r>
-        <w:rPr>
-          <w:color w:val="00B050"/>
-        </w:rPr>
-        <w:t>).</w:t>
-      </w:r>
-    </w:p>
-    <w:p>
-      <w:pPr>
-        <w:pStyle w:val="ListParagraph"/>
-        <w:numPr>
-          <w:ilvl w:val="1"/>
-          <w:numId w:val="1"/>
-        </w:numPr>
-        <w:rPr>
-          <w:color w:val="00B050"/>
-        </w:rPr>
-      </w:pPr>
-      <w:r>
-        <w:rPr>
-          <w:color w:val="00B050"/>
-        </w:rPr>
-        <w:t>Support perfect forwarding where appropriate.</w:t>
-      </w:r>
-      <w:r>
-        <w:rPr>
-          <w:color w:val="00B050"/>
-        </w:rPr>
-        <w:t xml:space="preserve"> </w:t>
-      </w:r>
-    </w:p>
-    <w:p>
-      <w:pPr>
-        <w:pStyle w:val="ListParagraph"/>
-        <w:numPr>
-          <w:ilvl w:val="1"/>
-          <w:numId w:val="1"/>
-        </w:numPr>
-        <w:rPr>
-          <w:color w:val="00B050"/>
-        </w:rPr>
-      </w:pPr>
-      <w:r>
-        <w:rPr>
-          <w:color w:val="00B050"/>
-        </w:rPr>
-        <w:t xml:space="preserve">Style </w:t>
-      </w:r>
-      <w:proofErr w:type="spellStart"/>
-      <w:r>
-        <w:rPr>
-          <w:color w:val="00B050"/>
-        </w:rPr>
-        <w:t>cleanup</w:t>
-      </w:r>
-      <w:proofErr w:type="spellEnd"/>
-      <w:r>
-        <w:rPr>
-          <w:color w:val="00B050"/>
-        </w:rPr>
-        <w:t xml:space="preserve"> (e.g. LLVM).</w:t>
-      </w:r>
-    </w:p>
-    <w:p>
-      <w:pPr>
-        <w:pStyle w:val="ListParagraph"/>
-        <w:numPr>
-          <w:ilvl w:val="1"/>
-          <w:numId w:val="1"/>
-        </w:numPr>
-        <w:rPr>
-          <w:color w:val="FF0000"/>
-        </w:rPr>
-      </w:pPr>
-      <w:proofErr w:type="spellStart"/>
-      <w:r>
-        <w:rPr>
-          <w:color w:val="FF0000"/>
-        </w:rPr>
-        <w:t>Const</w:t>
-      </w:r>
-      <w:proofErr w:type="spellEnd"/>
-      <w:r>
-        <w:rPr>
-          <w:color w:val="FF0000"/>
-        </w:rPr>
-        <w:t xml:space="preserve"> support for iterators</w:t>
-      </w:r>
-      <w:r>
-        <w:rPr>
-          <w:color w:val="FF0000"/>
-        </w:rPr>
-        <w:t xml:space="preserve"> (template iterators on </w:t>
-      </w:r>
-      <w:proofErr w:type="spellStart"/>
-      <w:proofErr w:type="gramStart"/>
-      <w:r>
-        <w:rPr>
-          <w:color w:val="FF0000"/>
-        </w:rPr>
-        <w:t>ValueT</w:t>
-      </w:r>
-      <w:proofErr w:type="spellEnd"/>
-      <w:r>
-        <w:rPr>
-          <w:color w:val="FF0000"/>
-        </w:rPr>
-        <w:t>,</w:t>
-      </w:r>
-      <w:proofErr w:type="gramEnd"/>
-      <w:r>
-        <w:rPr>
-          <w:color w:val="FF0000"/>
-        </w:rPr>
-        <w:t xml:space="preserve"> add </w:t>
-      </w:r>
-      <w:proofErr w:type="spellStart"/>
-      <w:r>
-        <w:rPr>
-          <w:color w:val="FF0000"/>
-        </w:rPr>
-        <w:t>cbegin</w:t>
-      </w:r>
-      <w:proofErr w:type="spellEnd"/>
-      <w:r>
-        <w:rPr>
-          <w:color w:val="FF0000"/>
-        </w:rPr>
-        <w:t>/</w:t>
-      </w:r>
-      <w:proofErr w:type="spellStart"/>
-      <w:r>
-        <w:rPr>
-          <w:color w:val="FF0000"/>
-        </w:rPr>
-        <w:t>cend</w:t>
-      </w:r>
-      <w:proofErr w:type="spellEnd"/>
-      <w:r>
-        <w:rPr>
-          <w:color w:val="FF0000"/>
-        </w:rPr>
-        <w:t xml:space="preserve"> to parent)</w:t>
-      </w:r>
-      <w:r>
-        <w:rPr>
-          <w:color w:val="FF0000"/>
-        </w:rPr>
-        <w:t>.</w:t>
-      </w:r>
-    </w:p>
-    <w:p>
-      <w:pPr>
-        <w:pStyle w:val="ListParagraph"/>
-        <w:numPr>
-          <w:ilvl w:val="1"/>
-          <w:numId w:val="1"/>
-        </w:numPr>
-        <w:rPr>
-          <w:color w:val="FF0000"/>
-        </w:rPr>
-      </w:pPr>
-      <w:r>
-        <w:rPr>
-          <w:color w:val="FF0000"/>
-        </w:rPr>
-        <w:t xml:space="preserve">Fix conversion to </w:t>
-      </w:r>
-      <w:proofErr w:type="spellStart"/>
-      <w:r>
-        <w:rPr>
-          <w:color w:val="FF0000"/>
-        </w:rPr>
-        <w:t>bool</w:t>
-      </w:r>
-      <w:proofErr w:type="spellEnd"/>
-      <w:r>
-        <w:rPr>
-          <w:color w:val="FF0000"/>
-        </w:rPr>
-        <w:t xml:space="preserve"> in classes (e.g. </w:t>
-      </w:r>
-      <w:proofErr w:type="spellStart"/>
-      <w:r>
-        <w:rPr>
-          <w:color w:val="FF0000"/>
-        </w:rPr>
-        <w:t>EnsureCleanup</w:t>
-      </w:r>
-      <w:proofErr w:type="spellEnd"/>
-      <w:r>
-        <w:rPr>
-          <w:color w:val="FF0000"/>
-        </w:rPr>
-        <w:t xml:space="preserve">) to use an unspecified </w:t>
-      </w:r>
-      <w:proofErr w:type="spellStart"/>
-      <w:r>
-        <w:rPr>
-          <w:color w:val="FF0000"/>
-        </w:rPr>
-        <w:t>bool</w:t>
-      </w:r>
-      <w:proofErr w:type="spellEnd"/>
-      <w:r>
-        <w:rPr>
-          <w:color w:val="FF0000"/>
-        </w:rPr>
-        <w:t xml:space="preserve"> type and prevent implicit conversion to </w:t>
-      </w:r>
-      <w:proofErr w:type="spellStart"/>
-      <w:r>
-        <w:rPr>
-          <w:color w:val="FF0000"/>
-        </w:rPr>
-        <w:t>int</w:t>
-      </w:r>
-      <w:proofErr w:type="spellEnd"/>
-      <w:r>
-        <w:rPr>
-          <w:color w:val="FF0000"/>
-        </w:rPr>
-        <w:t xml:space="preserve">, and also to remove the reliance on </w:t>
-      </w:r>
-      <w:proofErr w:type="spellStart"/>
-      <w:proofErr w:type="gramStart"/>
-      <w:r>
-        <w:rPr>
-          <w:color w:val="FF0000"/>
-        </w:rPr>
-        <w:t>HandleType’s</w:t>
-      </w:r>
-      <w:proofErr w:type="spellEnd"/>
-      <w:r>
-        <w:rPr>
-          <w:color w:val="FF0000"/>
-        </w:rPr>
-        <w:t xml:space="preserve">  implicit</w:t>
-      </w:r>
-      <w:proofErr w:type="gramEnd"/>
-      <w:r>
-        <w:rPr>
-          <w:color w:val="FF0000"/>
-        </w:rPr>
-        <w:t xml:space="preserve"> conversion to </w:t>
-      </w:r>
-      <w:proofErr w:type="spellStart"/>
-      <w:r>
-        <w:rPr>
-          <w:color w:val="FF0000"/>
-        </w:rPr>
-        <w:t>bool</w:t>
-      </w:r>
-      <w:proofErr w:type="spellEnd"/>
-      <w:r>
-        <w:rPr>
-          <w:color w:val="FF0000"/>
-        </w:rPr>
-        <w:t>, which we cannot guarantee.</w:t>
-      </w:r>
-    </w:p>
-    <w:p>
-      <w:pPr>
-        <w:pStyle w:val="ListParagraph"/>
-        <w:numPr>
-          <w:ilvl w:val="1"/>
-          <w:numId w:val="1"/>
-        </w:numPr>
-        <w:rPr>
-          <w:color w:val="FF0000"/>
-        </w:rPr>
-      </w:pPr>
-      <w:proofErr w:type="spellStart"/>
-      <w:r>
-        <w:rPr>
-          <w:color w:val="FF0000"/>
-        </w:rPr>
-        <w:t>Const</w:t>
-      </w:r>
-      <w:proofErr w:type="spellEnd"/>
-      <w:r>
-        <w:rPr>
-          <w:color w:val="FF0000"/>
-        </w:rPr>
-        <w:t xml:space="preserve"> correctness.</w:t>
-      </w:r>
-    </w:p>
-    <w:p>
-      <w:pPr>
-        <w:pStyle w:val="ListParagraph"/>
-        <w:numPr>
-          <w:ilvl w:val="1"/>
-          <w:numId w:val="1"/>
-        </w:numPr>
-        <w:rPr>
-          <w:color w:val="FF0000"/>
-        </w:rPr>
-      </w:pPr>
-      <w:r>
-        <w:rPr>
-          <w:color w:val="FF0000"/>
-        </w:rPr>
-        <w:t>Clean up iterators to be more lightweight, and shift most of the processing to the parent object.</w:t>
-      </w:r>
-    </w:p>
-    <w:p>
-      <w:pPr>
-        <w:pStyle w:val="ListParagraph"/>
-        <w:numPr>
-          <w:ilvl w:val="1"/>
-          <w:numId w:val="1"/>
-        </w:numPr>
-        <w:rPr>
-          <w:color w:val="FF0000"/>
-        </w:rPr>
-      </w:pPr>
-      <w:r>
-        <w:rPr>
-          <w:color w:val="FF0000"/>
-        </w:rPr>
-        <w:t>Clean up APIs returning pairs/tuples/</w:t>
-      </w:r>
-      <w:proofErr w:type="spellStart"/>
-      <w:r>
-        <w:rPr>
-          <w:color w:val="FF0000"/>
-        </w:rPr>
-        <w:t>etc</w:t>
-      </w:r>
-      <w:proofErr w:type="spellEnd"/>
-      <w:r>
-        <w:rPr>
-          <w:color w:val="FF0000"/>
-        </w:rPr>
-        <w:t xml:space="preserve"> to return objects with named fields and/or getters.</w:t>
-      </w:r>
-    </w:p>
-    <w:p>
-      <w:pPr>
-        <w:pStyle w:val="ListParagraph"/>
-        <w:numPr>
-          <w:ilvl w:val="1"/>
-          <w:numId w:val="1"/>
-        </w:numPr>
-        <w:rPr>
-          <w:color w:val="FF0000"/>
-        </w:rPr>
-      </w:pPr>
-      <w:r>
-        <w:rPr>
-          <w:color w:val="FF0000"/>
-        </w:rPr>
-        <w:t>Investigate DLL build.</w:t>
-      </w:r>
-    </w:p>
-    <w:p>
-      <w:pPr>
-        <w:pStyle w:val="ListParagraph"/>
-        <w:numPr>
-          <w:ilvl w:val="1"/>
-          <w:numId w:val="1"/>
-        </w:numPr>
-        <w:rPr>
-          <w:color w:val="00B050"/>
-        </w:rPr>
-      </w:pPr>
-      <w:r>
-        <w:rPr>
-          <w:color w:val="00B050"/>
-        </w:rPr>
-        <w:t>Investigate support for optional error reporting via error codes to avoid littering code with try-catch blocks in certain scenarios.</w:t>
-      </w:r>
-    </w:p>
-    <w:p>
-      <w:pPr>
-        <w:pStyle w:val="ListParagraph"/>
-        <w:numPr>
-          <w:ilvl w:val="1"/>
-          <w:numId w:val="1"/>
-        </w:numPr>
-        <w:rPr>
-          <w:color w:val="FF0000"/>
-        </w:rPr>
-      </w:pPr>
-      <w:r>
-        <w:rPr>
-          <w:color w:val="FF0000"/>
-        </w:rPr>
-        <w:t xml:space="preserve">Improve API </w:t>
-      </w:r>
-      <w:proofErr w:type="spellStart"/>
-      <w:r>
-        <w:rPr>
-          <w:color w:val="FF0000"/>
-        </w:rPr>
-        <w:t>genericity</w:t>
-      </w:r>
-      <w:proofErr w:type="spellEnd"/>
-      <w:r>
-        <w:rPr>
-          <w:color w:val="FF0000"/>
-        </w:rPr>
-        <w:t>.</w:t>
-      </w:r>
-    </w:p>
-    <w:p>
-      <w:pPr>
-        <w:pStyle w:val="ListParagraph"/>
-        <w:numPr>
-          <w:ilvl w:val="2"/>
-          <w:numId w:val="1"/>
-        </w:numPr>
-        <w:rPr>
-          <w:color w:val="FF0000"/>
-        </w:rPr>
-      </w:pPr>
-      <w:r>
-        <w:rPr>
-          <w:color w:val="FF0000"/>
-        </w:rPr>
-        <w:t>Instead of taking or returning a vector&lt;T&gt;, instead use a C&lt;T&gt; where ‘C’ is a template parameter representing an arbitrary container.</w:t>
-      </w:r>
-    </w:p>
-    <w:p>
-      <w:pPr>
-        <w:pStyle w:val="ListParagraph"/>
-        <w:numPr>
-          <w:ilvl w:val="2"/>
-          <w:numId w:val="1"/>
-        </w:numPr>
-        <w:rPr>
-          <w:color w:val="FF0000"/>
-        </w:rPr>
-      </w:pPr>
-      <w:r>
-        <w:rPr>
-          <w:color w:val="FF0000"/>
-        </w:rPr>
-        <w:t>Use ‘ranges’ over direct containers where possible.</w:t>
-      </w:r>
-    </w:p>
-    <w:p>
-      <w:pPr>
-        <w:pStyle w:val="ListParagraph"/>
-        <w:numPr>
-          <w:ilvl w:val="0"/>
-          <w:numId w:val="1"/>
-        </w:numPr>
-        <w:rPr>
-          <w:color w:val="00B050"/>
-        </w:rPr>
-      </w:pPr>
-      <w:r>
-        <w:rPr>
-          <w:color w:val="00B050"/>
-        </w:rPr>
-        <w:t>Improved binary generation and distribution.</w:t>
-      </w:r>
-    </w:p>
-    <w:p>
-      <w:pPr>
-        <w:pStyle w:val="ListParagraph"/>
-        <w:numPr>
-          <w:ilvl w:val="1"/>
-          <w:numId w:val="1"/>
-        </w:numPr>
-        <w:rPr>
-          <w:color w:val="00B050"/>
-        </w:rPr>
-      </w:pPr>
-      <w:r>
-        <w:rPr>
-          <w:color w:val="00B050"/>
-        </w:rPr>
-        <w:t>Binaries with update server.</w:t>
-      </w:r>
-    </w:p>
-    <w:p>
-      <w:pPr>
-        <w:pStyle w:val="ListParagraph"/>
-        <w:numPr>
-          <w:ilvl w:val="1"/>
-          <w:numId w:val="1"/>
-        </w:numPr>
-        <w:rPr>
-          <w:color w:val="00B050"/>
-        </w:rPr>
-      </w:pPr>
-      <w:r>
-        <w:rPr>
-          <w:color w:val="00B050"/>
-        </w:rPr>
-        <w:t>Automatic binary versioning using SVN revision.</w:t>
-      </w:r>
-    </w:p>
-    <w:p>
-      <w:pPr>
-        <w:pStyle w:val="ListParagraph"/>
-        <w:numPr>
-          <w:ilvl w:val="1"/>
-          <w:numId w:val="1"/>
-        </w:numPr>
-        <w:rPr>
-          <w:color w:val="00B050"/>
-        </w:rPr>
-      </w:pPr>
-      <w:r>
-        <w:rPr>
-          <w:color w:val="00B050"/>
-        </w:rPr>
-        <w:t>Automatic build bot.</w:t>
-      </w:r>
-    </w:p>
-    <w:p>
-      <w:pPr>
-        <w:pStyle w:val="ListParagraph"/>
-        <w:numPr>
-          <w:ilvl w:val="1"/>
-          <w:numId w:val="1"/>
-        </w:numPr>
-        <w:rPr>
-          <w:color w:val="00B050"/>
-        </w:rPr>
-      </w:pPr>
-      <w:r>
-        <w:rPr>
-          <w:color w:val="00B050"/>
-        </w:rPr>
-        <w:t xml:space="preserve">Digital signature (for build bot, WER, </w:t>
-      </w:r>
-      <w:proofErr w:type="spellStart"/>
-      <w:r>
-        <w:rPr>
-          <w:color w:val="00B050"/>
-        </w:rPr>
-        <w:t>etc</w:t>
-      </w:r>
-      <w:proofErr w:type="spellEnd"/>
-      <w:r>
-        <w:rPr>
-          <w:color w:val="00B050"/>
-        </w:rPr>
-        <w:t>).</w:t>
-      </w:r>
-    </w:p>
-    <w:p>
-      <w:pPr>
-        <w:pStyle w:val="ListParagraph"/>
-        <w:numPr>
-          <w:ilvl w:val="0"/>
-          <w:numId w:val="1"/>
-        </w:numPr>
-        <w:rPr>
-          <w:color w:val="FF0000"/>
-        </w:rPr>
-      </w:pPr>
-      <w:r>
-        <w:rPr>
-          <w:color w:val="FF0000"/>
-        </w:rPr>
-        <w:t>Reduce compile time.</w:t>
-      </w:r>
-    </w:p>
-    <w:p>
-      <w:pPr>
-        <w:pStyle w:val="ListParagraph"/>
-        <w:numPr>
-          <w:ilvl w:val="1"/>
-          <w:numId w:val="1"/>
-        </w:numPr>
-        <w:rPr>
-          <w:color w:val="FF0000"/>
-        </w:rPr>
-      </w:pPr>
-      <w:r>
-        <w:rPr>
-          <w:color w:val="FF0000"/>
-        </w:rPr>
-        <w:t>Reduce include dependencies.</w:t>
-      </w:r>
-    </w:p>
-    <w:p>
-      <w:pPr>
-        <w:pStyle w:val="ListParagraph"/>
-        <w:numPr>
-          <w:ilvl w:val="2"/>
-          <w:numId w:val="1"/>
-        </w:numPr>
-        <w:rPr>
-          <w:color w:val="FF0000"/>
-        </w:rPr>
-      </w:pPr>
-      <w:r>
-        <w:rPr>
-          <w:color w:val="FF0000"/>
-        </w:rPr>
-        <w:t>Pointer-to-</w:t>
-      </w:r>
-      <w:proofErr w:type="spellStart"/>
-      <w:r>
-        <w:rPr>
-          <w:color w:val="FF0000"/>
-        </w:rPr>
-        <w:t>impl</w:t>
-      </w:r>
-      <w:proofErr w:type="spellEnd"/>
-      <w:r>
-        <w:rPr>
-          <w:color w:val="FF0000"/>
-        </w:rPr>
-        <w:t xml:space="preserve"> idiom.</w:t>
-      </w:r>
-    </w:p>
-    <w:p>
-      <w:pPr>
-        <w:pStyle w:val="ListParagraph"/>
-        <w:numPr>
-          <w:ilvl w:val="1"/>
-          <w:numId w:val="1"/>
-        </w:numPr>
-        <w:rPr>
-          <w:color w:val="FF0000"/>
-        </w:rPr>
-      </w:pPr>
-      <w:r>
-        <w:rPr>
-          <w:color w:val="FF0000"/>
-        </w:rPr>
-        <w:t xml:space="preserve">PCH support using </w:t>
-      </w:r>
-      <w:proofErr w:type="spellStart"/>
-      <w:r>
-        <w:rPr>
-          <w:color w:val="FF0000"/>
-        </w:rPr>
-        <w:t>Boost.Build</w:t>
-      </w:r>
-      <w:proofErr w:type="spellEnd"/>
-      <w:r>
-        <w:rPr>
-          <w:color w:val="FF0000"/>
-        </w:rPr>
-        <w:t>.</w:t>
-      </w:r>
-    </w:p>
-    <w:p>
-      <w:pPr>
-        <w:pStyle w:val="ListParagraph"/>
-        <w:numPr>
-          <w:ilvl w:val="1"/>
-          <w:numId w:val="1"/>
-        </w:numPr>
-        <w:rPr>
-          <w:color w:val="FF0000"/>
-        </w:rPr>
-      </w:pPr>
-      <w:r>
-        <w:rPr>
-          <w:color w:val="FF0000"/>
-        </w:rPr>
-        <w:t>Decouple components if possible.</w:t>
-      </w:r>
-    </w:p>
-    <w:p>
-      <w:pPr>
-        <w:pStyle w:val="ListParagraph"/>
-        <w:numPr>
-          <w:ilvl w:val="1"/>
-          <w:numId w:val="1"/>
-        </w:numPr>
-        <w:rPr>
-          <w:color w:val="FF0000"/>
-        </w:rPr>
-      </w:pPr>
-      <w:r>
-        <w:rPr>
-          <w:color w:val="FF0000"/>
-        </w:rPr>
-        <w:t>Build dependencies as DLLs.</w:t>
-      </w:r>
-    </w:p>
-    <w:p>
-      <w:pPr>
-        <w:pStyle w:val="ListParagraph"/>
-        <w:numPr>
-          <w:ilvl w:val="0"/>
-          <w:numId w:val="1"/>
-        </w:numPr>
-        <w:rPr>
-          <w:color w:val="00B050"/>
-        </w:rPr>
-      </w:pPr>
-      <w:proofErr w:type="spellStart"/>
-      <w:r>
-        <w:rPr>
-          <w:color w:val="00B050"/>
-        </w:rPr>
-        <w:t>Todo</w:t>
-      </w:r>
-      <w:proofErr w:type="spellEnd"/>
-      <w:r>
-        <w:rPr>
-          <w:color w:val="00B050"/>
-        </w:rPr>
-        <w:t xml:space="preserve"> list.</w:t>
-      </w:r>
-    </w:p>
-    <w:p>
-      <w:pPr>
-        <w:pStyle w:val="ListParagraph"/>
-        <w:numPr>
-          <w:ilvl w:val="1"/>
-          <w:numId w:val="1"/>
-        </w:numPr>
-        <w:rPr>
-          <w:color w:val="00B050"/>
-        </w:rPr>
-      </w:pPr>
-      <w:r>
-        <w:rPr>
-          <w:color w:val="00B050"/>
-        </w:rPr>
-        <w:t>Consider porting to Google Code issue tracker.</w:t>
-      </w:r>
-    </w:p>
-    <w:p>
-      <w:pPr>
-        <w:pStyle w:val="ListParagraph"/>
-        <w:numPr>
-          <w:ilvl w:val="0"/>
-          <w:numId w:val="1"/>
-        </w:numPr>
-        <w:rPr>
-          <w:color w:val="00B050"/>
-        </w:rPr>
-      </w:pPr>
-      <w:r>
-        <w:rPr>
-          <w:color w:val="00B050"/>
-        </w:rPr>
-        <w:t xml:space="preserve">Performance improvements in potential bottlenecks (e.g. Iterators, Scanner, </w:t>
-      </w:r>
-      <w:proofErr w:type="spellStart"/>
-      <w:r>
-        <w:rPr>
-          <w:color w:val="00B050"/>
-        </w:rPr>
-        <w:t>PeLib</w:t>
-      </w:r>
-      <w:proofErr w:type="spellEnd"/>
-      <w:r>
-        <w:rPr>
-          <w:color w:val="00B050"/>
-        </w:rPr>
-        <w:t>,</w:t>
-      </w:r>
-      <w:r>
-        <w:rPr>
-          <w:color w:val="00B050"/>
-        </w:rPr>
-        <w:t xml:space="preserve"> </w:t>
-      </w:r>
-      <w:proofErr w:type="spellStart"/>
-      <w:r>
-        <w:rPr>
-          <w:color w:val="00B050"/>
-        </w:rPr>
-        <w:t>FindPattern</w:t>
-      </w:r>
-      <w:proofErr w:type="spellEnd"/>
-      <w:r>
-        <w:rPr>
-          <w:color w:val="00B050"/>
-        </w:rPr>
-        <w:t>,</w:t>
-      </w:r>
-      <w:r>
-        <w:rPr>
-          <w:color w:val="00B050"/>
-        </w:rPr>
-        <w:t xml:space="preserve"> </w:t>
-      </w:r>
-      <w:proofErr w:type="spellStart"/>
-      <w:r>
-        <w:rPr>
-          <w:color w:val="00B050"/>
-        </w:rPr>
-        <w:t>etc</w:t>
-      </w:r>
-      <w:proofErr w:type="spellEnd"/>
-      <w:r>
-        <w:rPr>
-          <w:color w:val="00B050"/>
-        </w:rPr>
-        <w:t>)</w:t>
-      </w:r>
-      <w:r>
-        <w:rPr>
-          <w:color w:val="00B050"/>
-        </w:rPr>
-        <w:t>.</w:t>
-      </w:r>
-    </w:p>
-    <w:p>
-      <w:pPr>
-        <w:rPr>
-          <w:color w:val="000000" w:themeColor="text1"/>
-        </w:rPr>
-      </w:pPr>
-      <w:r>
-        <w:rPr>
-          <w:b/>
-          <w:color w:val="000000" w:themeColor="text1"/>
-        </w:rPr>
-        <w:t>New Modules</w:t>
-      </w:r>
-    </w:p>
-    <w:p>
-      <w:pPr>
-        <w:pStyle w:val="ListParagraph"/>
-        <w:numPr>
-          <w:ilvl w:val="0"/>
-          <w:numId w:val="1"/>
-        </w:numPr>
-        <w:rPr>
-          <w:color w:val="00B050"/>
-        </w:rPr>
-      </w:pPr>
-      <w:r>
-        <w:rPr>
-          <w:color w:val="00B050"/>
-        </w:rPr>
-        <w:t>Cheat Engine ‘replacement’.</w:t>
-      </w:r>
-    </w:p>
-    <w:p>
-      <w:pPr>
-        <w:pStyle w:val="ListParagraph"/>
-        <w:numPr>
-          <w:ilvl w:val="0"/>
-          <w:numId w:val="1"/>
-        </w:numPr>
-        <w:rPr>
-          <w:color w:val="00B050"/>
-        </w:rPr>
-      </w:pPr>
-      <w:r>
-        <w:rPr>
-          <w:color w:val="00B050"/>
-        </w:rPr>
-        <w:lastRenderedPageBreak/>
-        <w:t xml:space="preserve">Helper service to run </w:t>
-      </w:r>
-      <w:proofErr w:type="spellStart"/>
-      <w:r>
-        <w:rPr>
-          <w:color w:val="00B050"/>
-        </w:rPr>
-        <w:t>HadesMem</w:t>
-      </w:r>
-      <w:proofErr w:type="spellEnd"/>
-      <w:r>
-        <w:rPr>
-          <w:color w:val="00B050"/>
-        </w:rPr>
-        <w:t xml:space="preserve"> tools as ‘SYSTEM’ for when manipulation certain protected/critical processes (running in separate desktops, sessions, etc.).</w:t>
-      </w:r>
-    </w:p>
-    <w:p>
-      <w:pPr>
-        <w:pStyle w:val="ListParagraph"/>
-        <w:numPr>
-          <w:ilvl w:val="1"/>
-          <w:numId w:val="1"/>
-        </w:numPr>
-        <w:rPr>
-          <w:color w:val="00B050"/>
-        </w:rPr>
-      </w:pPr>
-      <w:r>
-        <w:rPr>
-          <w:color w:val="00B050"/>
-        </w:rPr>
-        <w:t>Ensure service is secure from abuse.</w:t>
-      </w:r>
-    </w:p>
-    <w:p>
-      <w:pPr>
-        <w:pStyle w:val="ListParagraph"/>
-        <w:numPr>
-          <w:ilvl w:val="0"/>
-          <w:numId w:val="1"/>
-        </w:numPr>
-        <w:rPr>
-          <w:color w:val="00B050"/>
-        </w:rPr>
-      </w:pPr>
-      <w:r>
-        <w:rPr>
-          <w:color w:val="00B050"/>
-        </w:rPr>
-        <w:t>Debugging.</w:t>
-      </w:r>
-    </w:p>
-    <w:p>
-      <w:pPr>
-        <w:pStyle w:val="ListParagraph"/>
-        <w:numPr>
-          <w:ilvl w:val="1"/>
-          <w:numId w:val="1"/>
-        </w:numPr>
-        <w:rPr>
-          <w:color w:val="00B050"/>
-        </w:rPr>
-      </w:pPr>
-      <w:r>
-        <w:rPr>
-          <w:color w:val="00B050"/>
-        </w:rPr>
-        <w:t>Software breakpoint.</w:t>
-      </w:r>
-    </w:p>
-    <w:p>
-      <w:pPr>
-        <w:pStyle w:val="ListParagraph"/>
-        <w:numPr>
-          <w:ilvl w:val="1"/>
-          <w:numId w:val="1"/>
-        </w:numPr>
-        <w:rPr>
-          <w:color w:val="00B050"/>
-        </w:rPr>
-      </w:pPr>
-      <w:r>
-        <w:rPr>
-          <w:color w:val="00B050"/>
-        </w:rPr>
-        <w:t>Hardware breakpoint (including memory read/write detection).</w:t>
-      </w:r>
-    </w:p>
-    <w:p>
-      <w:pPr>
-        <w:pStyle w:val="ListParagraph"/>
-        <w:numPr>
-          <w:ilvl w:val="1"/>
-          <w:numId w:val="1"/>
-        </w:numPr>
-        <w:rPr>
-          <w:color w:val="00B050"/>
-        </w:rPr>
-      </w:pPr>
-      <w:r>
-        <w:rPr>
-          <w:color w:val="00B050"/>
-        </w:rPr>
-        <w:t>Conditional breakpoints.</w:t>
-      </w:r>
-    </w:p>
-    <w:p>
-      <w:pPr>
-        <w:pStyle w:val="ListParagraph"/>
-        <w:numPr>
-          <w:ilvl w:val="1"/>
-          <w:numId w:val="1"/>
-        </w:numPr>
-        <w:rPr>
-          <w:color w:val="00B050"/>
-        </w:rPr>
-      </w:pPr>
-      <w:r>
-        <w:rPr>
-          <w:color w:val="00B050"/>
-        </w:rPr>
-        <w:t>Single stepping.</w:t>
-      </w:r>
-    </w:p>
-    <w:p>
-      <w:pPr>
-        <w:pStyle w:val="ListParagraph"/>
-        <w:numPr>
-          <w:ilvl w:val="1"/>
-          <w:numId w:val="1"/>
-        </w:numPr>
-        <w:rPr>
-          <w:color w:val="00B050"/>
-        </w:rPr>
-      </w:pPr>
-      <w:r>
-        <w:rPr>
-          <w:color w:val="00B050"/>
-        </w:rPr>
-        <w:t>Stack trace.</w:t>
-      </w:r>
-    </w:p>
-    <w:p>
-      <w:pPr>
-        <w:pStyle w:val="ListParagraph"/>
-        <w:numPr>
-          <w:ilvl w:val="0"/>
-          <w:numId w:val="1"/>
-        </w:numPr>
-        <w:rPr>
-          <w:color w:val="00B050"/>
-        </w:rPr>
-      </w:pPr>
-      <w:r>
-        <w:rPr>
-          <w:color w:val="00B050"/>
-        </w:rPr>
-        <w:t>Anti-anti-cheat.</w:t>
-      </w:r>
-    </w:p>
-    <w:p>
-      <w:pPr>
-        <w:pStyle w:val="ListParagraph"/>
-        <w:numPr>
-          <w:ilvl w:val="0"/>
-          <w:numId w:val="1"/>
-        </w:numPr>
-        <w:rPr>
-          <w:color w:val="00B050"/>
-        </w:rPr>
-      </w:pPr>
-      <w:r>
-        <w:rPr>
-          <w:color w:val="00B050"/>
-        </w:rPr>
-        <w:t>Thread/process information and enumeration.</w:t>
-      </w:r>
-    </w:p>
-    <w:p>
-      <w:pPr>
-        <w:pStyle w:val="ListParagraph"/>
-        <w:numPr>
-          <w:ilvl w:val="0"/>
-          <w:numId w:val="1"/>
-        </w:numPr>
-        <w:rPr>
-          <w:color w:val="00B050"/>
-        </w:rPr>
-      </w:pPr>
-      <w:r>
-        <w:rPr>
-          <w:color w:val="00B050"/>
-        </w:rPr>
-        <w:t>Manual mapper.</w:t>
-      </w:r>
-    </w:p>
-    <w:p>
-      <w:pPr>
-        <w:pStyle w:val="ListParagraph"/>
-        <w:numPr>
-          <w:ilvl w:val="1"/>
-          <w:numId w:val="1"/>
-        </w:numPr>
-        <w:rPr>
-          <w:color w:val="00B050"/>
-        </w:rPr>
-      </w:pPr>
-      <w:r>
-        <w:rPr>
-          <w:color w:val="00B050"/>
-        </w:rPr>
-        <w:t>Windows PE loader reversing.</w:t>
-      </w:r>
-    </w:p>
-    <w:p>
-      <w:pPr>
-        <w:pStyle w:val="ListParagraph"/>
-        <w:numPr>
-          <w:ilvl w:val="1"/>
-          <w:numId w:val="1"/>
-        </w:numPr>
-        <w:rPr>
-          <w:color w:val="00B050"/>
-        </w:rPr>
-      </w:pPr>
-      <w:r>
-        <w:rPr>
-          <w:color w:val="00B050"/>
-        </w:rPr>
-        <w:t>TLS support.</w:t>
-      </w:r>
-    </w:p>
-    <w:p>
-      <w:pPr>
-        <w:pStyle w:val="ListParagraph"/>
-        <w:numPr>
-          <w:ilvl w:val="1"/>
-          <w:numId w:val="1"/>
-        </w:numPr>
-        <w:rPr>
-          <w:color w:val="00B050"/>
-        </w:rPr>
-      </w:pPr>
-      <w:r>
-        <w:rPr>
-          <w:color w:val="00B050"/>
-        </w:rPr>
-        <w:t>Exception handling support.</w:t>
-      </w:r>
-      <w:r>
-        <w:rPr>
-          <w:color w:val="00B050"/>
-        </w:rPr>
-        <w:t xml:space="preserve"> (Safe, rather than catch-all.)</w:t>
-      </w:r>
-    </w:p>
-    <w:p>
-      <w:pPr>
-        <w:pStyle w:val="ListParagraph"/>
-        <w:numPr>
-          <w:ilvl w:val="1"/>
-          <w:numId w:val="1"/>
-        </w:numPr>
-        <w:rPr>
-          <w:color w:val="00B050"/>
-        </w:rPr>
-      </w:pPr>
-      <w:r>
-        <w:rPr>
-          <w:color w:val="00B050"/>
-        </w:rPr>
-        <w:t xml:space="preserve">No ‘external’ (read: </w:t>
-      </w:r>
-      <w:proofErr w:type="spellStart"/>
-      <w:r>
-        <w:rPr>
-          <w:color w:val="00B050"/>
-        </w:rPr>
-        <w:t>MMHelper</w:t>
-      </w:r>
-      <w:proofErr w:type="spellEnd"/>
-      <w:r>
-        <w:rPr>
-          <w:color w:val="00B050"/>
-        </w:rPr>
-        <w:t>) dependencies.</w:t>
-      </w:r>
-    </w:p>
-    <w:p>
-      <w:pPr>
-        <w:pStyle w:val="ListParagraph"/>
-        <w:numPr>
-          <w:ilvl w:val="1"/>
-          <w:numId w:val="1"/>
-        </w:numPr>
-        <w:rPr>
-          <w:color w:val="00B050"/>
-        </w:rPr>
-      </w:pPr>
-      <w:r>
-        <w:rPr>
-          <w:color w:val="00B050"/>
-        </w:rPr>
-        <w:t>Extensive sanity checking on PE file.</w:t>
-      </w:r>
-    </w:p>
-    <w:p>
-      <w:pPr>
-        <w:pStyle w:val="ListParagraph"/>
-        <w:numPr>
-          <w:ilvl w:val="1"/>
-          <w:numId w:val="1"/>
-        </w:numPr>
-        <w:rPr>
-          <w:color w:val="00B050"/>
-        </w:rPr>
-      </w:pPr>
-      <w:r>
-        <w:rPr>
-          <w:color w:val="00B050"/>
-        </w:rPr>
-        <w:t>Manually map dependencies and ‘link’.</w:t>
-      </w:r>
-    </w:p>
-    <w:p>
-      <w:pPr>
-        <w:pStyle w:val="ListParagraph"/>
-        <w:numPr>
-          <w:ilvl w:val="0"/>
-          <w:numId w:val="1"/>
-        </w:numPr>
-        <w:rPr>
-          <w:color w:val="00B050"/>
-        </w:rPr>
-      </w:pPr>
-      <w:r>
-        <w:rPr>
-          <w:color w:val="00B050"/>
-        </w:rPr>
-        <w:t>Remote code ‘emulator’.</w:t>
-      </w:r>
-    </w:p>
-    <w:p>
-      <w:pPr>
-        <w:pStyle w:val="ListParagraph"/>
-        <w:numPr>
-          <w:ilvl w:val="0"/>
-          <w:numId w:val="1"/>
-        </w:numPr>
-        <w:rPr>
-          <w:color w:val="00B050"/>
-        </w:rPr>
-      </w:pPr>
-      <w:r>
-        <w:rPr>
-          <w:color w:val="00B050"/>
-        </w:rPr>
-        <w:t xml:space="preserve">Custom </w:t>
-      </w:r>
-      <w:proofErr w:type="spellStart"/>
-      <w:r>
-        <w:rPr>
-          <w:color w:val="00B050"/>
-        </w:rPr>
-        <w:t>GetModuleHandle</w:t>
-      </w:r>
-      <w:proofErr w:type="spellEnd"/>
-      <w:r>
-        <w:rPr>
-          <w:color w:val="00B050"/>
-        </w:rPr>
-        <w:t xml:space="preserve">, </w:t>
-      </w:r>
-      <w:proofErr w:type="spellStart"/>
-      <w:r>
-        <w:rPr>
-          <w:color w:val="00B050"/>
-        </w:rPr>
-        <w:t>GetProcAddress</w:t>
-      </w:r>
-      <w:proofErr w:type="spellEnd"/>
-      <w:r>
-        <w:rPr>
-          <w:color w:val="00B050"/>
-        </w:rPr>
-        <w:t>, etc.</w:t>
-      </w:r>
-    </w:p>
-    <w:p>
-      <w:pPr>
-        <w:pStyle w:val="ListParagraph"/>
-        <w:numPr>
-          <w:ilvl w:val="0"/>
-          <w:numId w:val="1"/>
-        </w:numPr>
-        <w:rPr>
-          <w:color w:val="00B050"/>
-        </w:rPr>
-      </w:pPr>
-      <w:r>
-        <w:rPr>
-          <w:color w:val="00B050"/>
-        </w:rPr>
-        <w:t xml:space="preserve">C++ </w:t>
-      </w:r>
-      <w:proofErr w:type="spellStart"/>
-      <w:r>
-        <w:rPr>
-          <w:color w:val="00B050"/>
-        </w:rPr>
-        <w:t>WinAPI</w:t>
-      </w:r>
-      <w:proofErr w:type="spellEnd"/>
-      <w:r>
-        <w:rPr>
-          <w:color w:val="00B050"/>
-        </w:rPr>
-        <w:t xml:space="preserve"> wrapper.</w:t>
-      </w:r>
-    </w:p>
-    <w:p>
-      <w:pPr>
-        <w:ind w:left="2160" w:hanging="2160"/>
-        <w:rPr>
-          <w:color w:val="000000" w:themeColor="text1"/>
-        </w:rPr>
-      </w:pPr>
-      <w:proofErr w:type="spellStart"/>
-      <w:r>
-        <w:rPr>
-          <w:b/>
-          <w:color w:val="000000" w:themeColor="text1"/>
-        </w:rPr>
-        <w:t>MemoryMgr</w:t>
-      </w:r>
-      <w:proofErr w:type="spellEnd"/>
-    </w:p>
-    <w:p>
-      <w:pPr>
-        <w:pStyle w:val="ListParagraph"/>
-        <w:numPr>
-          <w:ilvl w:val="0"/>
-          <w:numId w:val="1"/>
-        </w:numPr>
-        <w:rPr>
-          <w:color w:val="00B050"/>
-        </w:rPr>
-      </w:pPr>
-      <w:r>
-        <w:rPr>
-          <w:color w:val="00B050"/>
-        </w:rPr>
-        <w:t xml:space="preserve">Clean up memory reading/writing API to reduce use of template </w:t>
-      </w:r>
-      <w:proofErr w:type="spellStart"/>
-      <w:r>
-        <w:rPr>
-          <w:color w:val="00B050"/>
-        </w:rPr>
-        <w:t>metaprogramming</w:t>
-      </w:r>
-      <w:proofErr w:type="spellEnd"/>
-      <w:r>
-        <w:rPr>
-          <w:color w:val="00B050"/>
-        </w:rPr>
-        <w:t xml:space="preserve"> in public interface.</w:t>
-      </w:r>
-    </w:p>
-    <w:p>
-      <w:pPr>
-        <w:pStyle w:val="ListParagraph"/>
-        <w:numPr>
-          <w:ilvl w:val="0"/>
-          <w:numId w:val="1"/>
-        </w:numPr>
-        <w:rPr>
-          <w:color w:val="00B050"/>
-        </w:rPr>
-      </w:pPr>
-      <w:r>
-        <w:rPr>
-          <w:color w:val="00B050"/>
-        </w:rPr>
-        <w:t>Improve ‘safety’ of remote function caller via EH to minimize risk of crashing the target.</w:t>
-      </w:r>
-    </w:p>
-    <w:p>
-      <w:pPr>
-        <w:pStyle w:val="ListParagraph"/>
-        <w:numPr>
-          <w:ilvl w:val="0"/>
-          <w:numId w:val="1"/>
-        </w:numPr>
-        <w:rPr>
-          <w:color w:val="00B050"/>
-        </w:rPr>
-      </w:pPr>
-      <w:r>
-        <w:rPr>
-          <w:color w:val="00B050"/>
-        </w:rPr>
-        <w:t xml:space="preserve">Improve </w:t>
-      </w:r>
-      <w:proofErr w:type="spellStart"/>
-      <w:r>
-        <w:rPr>
-          <w:color w:val="00B050"/>
-        </w:rPr>
-        <w:t>genericity</w:t>
-      </w:r>
-      <w:proofErr w:type="spellEnd"/>
-      <w:r>
-        <w:rPr>
-          <w:color w:val="00B050"/>
-        </w:rPr>
-        <w:t xml:space="preserve"> of parameter passing in remote function caller.</w:t>
-      </w:r>
-    </w:p>
-    <w:p>
-      <w:pPr>
-        <w:pStyle w:val="ListParagraph"/>
-        <w:numPr>
-          <w:ilvl w:val="0"/>
-          <w:numId w:val="1"/>
-        </w:numPr>
-        <w:rPr>
-          <w:color w:val="00B050"/>
-        </w:rPr>
-      </w:pPr>
-      <w:r>
-        <w:rPr>
-          <w:color w:val="00B050"/>
-        </w:rPr>
-        <w:t>Memory reading via expression templates.</w:t>
-      </w:r>
-    </w:p>
-    <w:p>
-      <w:pPr>
-        <w:pStyle w:val="ListParagraph"/>
-        <w:numPr>
-          <w:ilvl w:val="0"/>
-          <w:numId w:val="1"/>
-        </w:numPr>
-        <w:rPr>
-          <w:color w:val="FF0000"/>
-        </w:rPr>
-      </w:pPr>
-      <w:r>
-        <w:rPr>
-          <w:color w:val="FF0000"/>
-        </w:rPr>
-        <w:t xml:space="preserve">Improved type </w:t>
-      </w:r>
-      <w:proofErr w:type="spellStart"/>
-      <w:r>
-        <w:rPr>
-          <w:color w:val="FF0000"/>
-        </w:rPr>
-        <w:t>genericity</w:t>
-      </w:r>
-      <w:proofErr w:type="spellEnd"/>
-      <w:r>
-        <w:rPr>
-          <w:color w:val="FF0000"/>
-        </w:rPr>
-        <w:t xml:space="preserve"> via type decay to ensure templates function correctly in the face of </w:t>
-      </w:r>
-      <w:proofErr w:type="spellStart"/>
-      <w:r>
-        <w:rPr>
-          <w:color w:val="FF0000"/>
-        </w:rPr>
-        <w:t>const</w:t>
-      </w:r>
-      <w:proofErr w:type="spellEnd"/>
-      <w:r>
-        <w:rPr>
-          <w:color w:val="FF0000"/>
-        </w:rPr>
-        <w:t>, volatile, references, etc. (Perfect forwarding?)</w:t>
-      </w:r>
-    </w:p>
-    <w:p>
-      <w:pPr>
-        <w:pStyle w:val="ListParagraph"/>
-        <w:numPr>
-          <w:ilvl w:val="0"/>
-          <w:numId w:val="1"/>
-        </w:numPr>
-        <w:rPr>
-          <w:color w:val="FF0000"/>
-        </w:rPr>
-      </w:pPr>
-      <w:r>
-        <w:rPr>
-          <w:color w:val="FF0000"/>
-        </w:rPr>
-        <w:t xml:space="preserve">Fix type traits in Read/Write APIs to support </w:t>
-      </w:r>
-      <w:proofErr w:type="spellStart"/>
-      <w:r>
-        <w:rPr>
-          <w:color w:val="FF0000"/>
-        </w:rPr>
-        <w:t>std</w:t>
-      </w:r>
-      <w:proofErr w:type="spellEnd"/>
-      <w:r>
-        <w:rPr>
-          <w:color w:val="FF0000"/>
-        </w:rPr>
-        <w:t>::vector</w:t>
-      </w:r>
-      <w:r>
-        <w:rPr>
-          <w:color w:val="FF0000"/>
-        </w:rPr>
-        <w:t xml:space="preserve">&lt; </w:t>
-      </w:r>
-      <w:proofErr w:type="spellStart"/>
-      <w:r>
-        <w:rPr>
-          <w:color w:val="FF0000"/>
-        </w:rPr>
-        <w:t>const</w:t>
-      </w:r>
-      <w:proofErr w:type="spellEnd"/>
-      <w:r>
-        <w:rPr>
-          <w:color w:val="FF0000"/>
-        </w:rPr>
-        <w:t xml:space="preserve"> T&gt; and other ‘mutations’ that are not currently handled.</w:t>
-      </w:r>
-    </w:p>
-    <w:p>
-      <w:pPr>
-        <w:pStyle w:val="ListParagraph"/>
-        <w:numPr>
-          <w:ilvl w:val="0"/>
-          <w:numId w:val="1"/>
-        </w:numPr>
-        <w:rPr>
-          <w:color w:val="00B050"/>
-        </w:rPr>
-      </w:pPr>
-      <w:r>
-        <w:rPr>
-          <w:color w:val="00B050"/>
-        </w:rPr>
-        <w:t>Support floating point return values and parameters in remote function caller.</w:t>
-      </w:r>
-    </w:p>
-    <w:p>
-      <w:pPr>
-        <w:pStyle w:val="ListParagraph"/>
-        <w:numPr>
-          <w:ilvl w:val="0"/>
-          <w:numId w:val="1"/>
-        </w:numPr>
-        <w:rPr>
-          <w:color w:val="00B050"/>
-        </w:rPr>
-      </w:pPr>
-      <w:r>
-        <w:rPr>
-          <w:color w:val="00B050"/>
-        </w:rPr>
-        <w:t>Support 64-bit return values under x86 in remote function caller</w:t>
-      </w:r>
-      <w:r>
-        <w:rPr>
-          <w:color w:val="00B050"/>
-        </w:rPr>
-        <w:t xml:space="preserve"> (EAX</w:t>
-      </w:r>
-      <w:proofErr w:type="gramStart"/>
-      <w:r>
-        <w:rPr>
-          <w:color w:val="00B050"/>
-        </w:rPr>
-        <w:t>:EDX</w:t>
-      </w:r>
-      <w:proofErr w:type="gramEnd"/>
-      <w:r>
-        <w:rPr>
-          <w:color w:val="00B050"/>
-        </w:rPr>
-        <w:t>)</w:t>
-      </w:r>
-      <w:r>
-        <w:rPr>
-          <w:color w:val="00B050"/>
+      <w:r>
+        <w:rPr>
+          <w:color w:val="FF0000"/>
         </w:rPr>
         <w:t>.</w:t>
       </w:r>

</xml_diff>

<commit_message>
* [Todo] Remove an item, add some items. * [MemoryMgr] Remove variadic template stuff for now. * [MemoryMgr] MSVC compile fix (was crashing CL). * [MemoryMgr] Minor cleanup. * [Common] Remove unused code.
</commit_message>
<xml_diff>
--- a/trunk/Todo.docx
+++ b/trunk/Todo.docx
@@ -2391,162 +2391,124 @@
         </w:rPr>
         <w:t>Memory reading via expression templates.</w:t>
       </w:r>
-    </w:p>
-    <w:p>
-      <w:pPr>
-        <w:pStyle w:val="ListParagraph"/>
-        <w:numPr>
-          <w:ilvl w:val="0"/>
-          <w:numId w:val="1"/>
-        </w:numPr>
-        <w:rPr>
-          <w:color w:val="FF0000"/>
-        </w:rPr>
-      </w:pPr>
-      <w:r>
-        <w:rPr>
-          <w:color w:val="FF0000"/>
-        </w:rPr>
-        <w:t xml:space="preserve">Improved type </w:t>
-      </w:r>
-      <w:proofErr w:type="spellStart"/>
-      <w:r>
-        <w:rPr>
-          <w:color w:val="FF0000"/>
-        </w:rPr>
-        <w:t>genericity</w:t>
-      </w:r>
-      <w:proofErr w:type="spellEnd"/>
-      <w:r>
-        <w:rPr>
-          <w:color w:val="FF0000"/>
-        </w:rPr>
-        <w:t xml:space="preserve"> via type decay to ensure templates function correctly in the face of </w:t>
-      </w:r>
-      <w:proofErr w:type="spellStart"/>
-      <w:r>
-        <w:rPr>
-          <w:color w:val="FF0000"/>
-        </w:rPr>
-        <w:t>const</w:t>
-      </w:r>
-      <w:proofErr w:type="spellEnd"/>
-      <w:r>
-        <w:rPr>
-          <w:color w:val="FF0000"/>
-        </w:rPr>
-        <w:t>, volatile, references, etc. (Perfect forwarding?)</w:t>
-      </w:r>
-    </w:p>
-    <w:p>
-      <w:pPr>
-        <w:pStyle w:val="ListParagraph"/>
-        <w:numPr>
-          <w:ilvl w:val="0"/>
-          <w:numId w:val="1"/>
-        </w:numPr>
-        <w:rPr>
-          <w:color w:val="FF0000"/>
-        </w:rPr>
-      </w:pPr>
-      <w:r>
-        <w:rPr>
-          <w:color w:val="FF0000"/>
-        </w:rPr>
-        <w:t xml:space="preserve">Fix type traits in Read/Write APIs to support </w:t>
-      </w:r>
-      <w:proofErr w:type="spellStart"/>
-      <w:r>
-        <w:rPr>
-          <w:color w:val="FF0000"/>
-        </w:rPr>
-        <w:t>std</w:t>
-      </w:r>
-      <w:proofErr w:type="spellEnd"/>
-      <w:r>
-        <w:rPr>
-          <w:color w:val="FF0000"/>
-        </w:rPr>
-        <w:t>::vector</w:t>
-      </w:r>
-      <w:r>
-        <w:rPr>
-          <w:color w:val="FF0000"/>
-        </w:rPr>
-        <w:t xml:space="preserve">&lt; </w:t>
-      </w:r>
-      <w:proofErr w:type="spellStart"/>
-      <w:r>
-        <w:rPr>
-          <w:color w:val="FF0000"/>
-        </w:rPr>
-        <w:t>const</w:t>
-      </w:r>
-      <w:proofErr w:type="spellEnd"/>
-      <w:r>
-        <w:rPr>
-          <w:color w:val="FF0000"/>
-        </w:rPr>
-        <w:t xml:space="preserve"> T&gt; and other ‘mutations’ that are not currently handled.</w:t>
-      </w:r>
-    </w:p>
-    <w:p>
-      <w:pPr>
-        <w:pStyle w:val="ListParagraph"/>
-        <w:numPr>
-          <w:ilvl w:val="0"/>
-          <w:numId w:val="1"/>
-        </w:numPr>
-        <w:rPr>
-          <w:color w:val="FF0000"/>
-        </w:rPr>
-      </w:pPr>
-      <w:r>
-        <w:rPr>
-          <w:color w:val="FF0000"/>
-        </w:rPr>
-        <w:t>Support floating point return values and parameters in remote function caller.</w:t>
+      <w:r>
+        <w:rPr>
+          <w:color w:val="00B050"/>
+        </w:rPr>
+        <w:t xml:space="preserve"> </w:t>
+      </w:r>
+    </w:p>
+    <w:p>
+      <w:pPr>
+        <w:pStyle w:val="ListParagraph"/>
+        <w:numPr>
+          <w:ilvl w:val="0"/>
+          <w:numId w:val="1"/>
+        </w:numPr>
+        <w:rPr>
+          <w:color w:val="FF0000"/>
+        </w:rPr>
+      </w:pPr>
+      <w:r>
+        <w:rPr>
+          <w:color w:val="FF0000"/>
+        </w:rPr>
+        <w:t>Support floating point parameters in remote function caller.</w:t>
+      </w:r>
+    </w:p>
+    <w:p>
+      <w:pPr>
+        <w:pStyle w:val="ListParagraph"/>
+        <w:numPr>
+          <w:ilvl w:val="0"/>
+          <w:numId w:val="1"/>
+        </w:numPr>
+        <w:rPr>
+          <w:color w:val="FF0000"/>
+        </w:rPr>
+      </w:pPr>
+      <w:r>
+        <w:rPr>
+          <w:color w:val="FF0000"/>
+        </w:rPr>
+        <w:t xml:space="preserve">Support floating point </w:t>
+      </w:r>
+      <w:r>
+        <w:rPr>
+          <w:color w:val="FF0000"/>
+        </w:rPr>
+        <w:t>return values</w:t>
+      </w:r>
+      <w:r>
+        <w:rPr>
+          <w:color w:val="FF0000"/>
+        </w:rPr>
+        <w:t xml:space="preserve"> in remote function caller.</w:t>
+      </w:r>
+    </w:p>
+    <w:p>
+      <w:pPr>
+        <w:pStyle w:val="ListParagraph"/>
+        <w:numPr>
+          <w:ilvl w:val="0"/>
+          <w:numId w:val="1"/>
+        </w:numPr>
+        <w:rPr>
+          <w:color w:val="FF0000"/>
+        </w:rPr>
+      </w:pPr>
+      <w:r>
+        <w:rPr>
+          <w:color w:val="FF0000"/>
+        </w:rPr>
+        <w:t>Support 64-bit return values under x86 in remote function caller (EAX</w:t>
+      </w:r>
+      <w:proofErr w:type="gramStart"/>
+      <w:r>
+        <w:rPr>
+          <w:color w:val="FF0000"/>
+        </w:rPr>
+        <w:t>:EDX</w:t>
+      </w:r>
+      <w:proofErr w:type="gramEnd"/>
+      <w:r>
+        <w:rPr>
+          <w:color w:val="FF0000"/>
+        </w:rPr>
+        <w:t>).</w:t>
+      </w:r>
+    </w:p>
+    <w:p>
+      <w:pPr>
+        <w:pStyle w:val="ListParagraph"/>
+        <w:numPr>
+          <w:ilvl w:val="0"/>
+          <w:numId w:val="1"/>
+        </w:numPr>
+        <w:rPr>
+          <w:color w:val="FF0000"/>
+        </w:rPr>
+      </w:pPr>
+      <w:r>
+        <w:rPr>
+          <w:color w:val="FF0000"/>
+        </w:rPr>
+        <w:t xml:space="preserve">Support 64-bit </w:t>
+      </w:r>
+      <w:r>
+        <w:rPr>
+          <w:color w:val="FF0000"/>
+        </w:rPr>
+        <w:t>parameters</w:t>
+      </w:r>
+      <w:r>
+        <w:rPr>
+          <w:color w:val="FF0000"/>
+        </w:rPr>
+        <w:t xml:space="preserve"> under x86 in remote function caller</w:t>
       </w:r>
       <w:bookmarkStart w:id="0" w:name="_GoBack"/>
       <w:bookmarkEnd w:id="0"/>
-    </w:p>
-    <w:p>
-      <w:pPr>
-        <w:pStyle w:val="ListParagraph"/>
-        <w:numPr>
-          <w:ilvl w:val="0"/>
-          <w:numId w:val="1"/>
-        </w:numPr>
-        <w:rPr>
-          <w:color w:val="FF0000"/>
-        </w:rPr>
-      </w:pPr>
-      <w:r>
-        <w:rPr>
-          <w:color w:val="FF0000"/>
-        </w:rPr>
-        <w:t>Support 64-bit return values under x86 in remote function caller</w:t>
-      </w:r>
-      <w:r>
-        <w:rPr>
-          <w:color w:val="FF0000"/>
-        </w:rPr>
-        <w:t xml:space="preserve"> (EAX</w:t>
-      </w:r>
-      <w:proofErr w:type="gramStart"/>
-      <w:r>
-        <w:rPr>
-          <w:color w:val="FF0000"/>
-        </w:rPr>
-        <w:t>:EDX</w:t>
-      </w:r>
-      <w:proofErr w:type="gramEnd"/>
-      <w:r>
-        <w:rPr>
-          <w:color w:val="FF0000"/>
-        </w:rPr>
-        <w:t>)</w:t>
-      </w:r>
       <w:r>
         <w:rPr>
           <w:color w:val="FF0000"/>
@@ -2685,59 +2647,59 @@
         <w:rPr>
           <w:color w:val="00B050"/>
         </w:rPr>
+        <w:t>Get address of Kernel32</w:t>
+      </w:r>
+      <w:proofErr w:type="gramStart"/>
+      <w:r>
+        <w:rPr>
+          <w:color w:val="00B050"/>
+        </w:rPr>
+        <w:t>!LoadLibrary</w:t>
+      </w:r>
+      <w:proofErr w:type="gramEnd"/>
+      <w:r>
+        <w:rPr>
+          <w:color w:val="00B050"/>
+        </w:rPr>
+        <w:t xml:space="preserve"> ‘manually’ rather than using a local </w:t>
+      </w:r>
+      <w:proofErr w:type="spellStart"/>
+      <w:r>
+        <w:rPr>
+          <w:color w:val="00B050"/>
+        </w:rPr>
+        <w:t>GetProcAddress</w:t>
+      </w:r>
+      <w:proofErr w:type="spellEnd"/>
+      <w:r>
+        <w:rPr>
+          <w:color w:val="00B050"/>
+        </w:rPr>
+        <w:t xml:space="preserve"> and </w:t>
+      </w:r>
+      <w:r>
+        <w:rPr>
+          <w:color w:val="00B050"/>
+        </w:rPr>
+        <w:t>pointer arithmetic.</w:t>
+      </w:r>
+    </w:p>
+    <w:p>
+      <w:pPr>
+        <w:pStyle w:val="ListParagraph"/>
+        <w:numPr>
+          <w:ilvl w:val="1"/>
+          <w:numId w:val="1"/>
+        </w:numPr>
+        <w:rPr>
+          <w:color w:val="00B050"/>
+        </w:rPr>
+      </w:pPr>
+      <w:r>
+        <w:rPr>
+          <w:color w:val="00B050"/>
+        </w:rPr>
         <w:lastRenderedPageBreak/>
-        <w:t>Get address of Kernel32</w:t>
-      </w:r>
-      <w:proofErr w:type="gramStart"/>
-      <w:r>
-        <w:rPr>
-          <w:color w:val="00B050"/>
-        </w:rPr>
-        <w:t>!LoadLibrary</w:t>
-      </w:r>
-      <w:proofErr w:type="gramEnd"/>
-      <w:r>
-        <w:rPr>
-          <w:color w:val="00B050"/>
-        </w:rPr>
-        <w:t xml:space="preserve"> ‘manually’ rather than using a local </w:t>
-      </w:r>
-      <w:proofErr w:type="spellStart"/>
-      <w:r>
-        <w:rPr>
-          <w:color w:val="00B050"/>
-        </w:rPr>
-        <w:t>GetProcAddress</w:t>
-      </w:r>
-      <w:proofErr w:type="spellEnd"/>
-      <w:r>
-        <w:rPr>
-          <w:color w:val="00B050"/>
-        </w:rPr>
-        <w:t xml:space="preserve"> and </w:t>
-      </w:r>
-      <w:r>
-        <w:rPr>
-          <w:color w:val="00B050"/>
-        </w:rPr>
-        <w:t>pointer arithmetic.</w:t>
-      </w:r>
-    </w:p>
-    <w:p>
-      <w:pPr>
-        <w:pStyle w:val="ListParagraph"/>
-        <w:numPr>
-          <w:ilvl w:val="1"/>
-          <w:numId w:val="1"/>
-        </w:numPr>
-        <w:rPr>
-          <w:color w:val="00B050"/>
-        </w:rPr>
-      </w:pPr>
-      <w:r>
-        <w:rPr>
-          <w:color w:val="00B050"/>
-        </w:rPr>
         <w:t xml:space="preserve">Whilst this works in all normal cases, it doesn’t work when the target has shims enabled which hook </w:t>
       </w:r>
       <w:proofErr w:type="spellStart"/>
@@ -3482,43 +3444,43 @@
         <w:rPr>
           <w:color w:val="00B050"/>
         </w:rPr>
+        <w:t>Resource directory.</w:t>
+      </w:r>
+    </w:p>
+    <w:p>
+      <w:pPr>
+        <w:pStyle w:val="ListParagraph"/>
+        <w:numPr>
+          <w:ilvl w:val="1"/>
+          <w:numId w:val="1"/>
+        </w:numPr>
+        <w:rPr>
+          <w:color w:val="00B050"/>
+        </w:rPr>
+      </w:pPr>
+      <w:r>
+        <w:rPr>
+          <w:color w:val="00B050"/>
+        </w:rPr>
+        <w:t>Exception directory.</w:t>
+      </w:r>
+    </w:p>
+    <w:p>
+      <w:pPr>
+        <w:pStyle w:val="ListParagraph"/>
+        <w:numPr>
+          <w:ilvl w:val="1"/>
+          <w:numId w:val="1"/>
+        </w:numPr>
+        <w:rPr>
+          <w:color w:val="00B050"/>
+        </w:rPr>
+      </w:pPr>
+      <w:r>
+        <w:rPr>
+          <w:color w:val="00B050"/>
+        </w:rPr>
         <w:lastRenderedPageBreak/>
-        <w:t>Resource directory.</w:t>
-      </w:r>
-    </w:p>
-    <w:p>
-      <w:pPr>
-        <w:pStyle w:val="ListParagraph"/>
-        <w:numPr>
-          <w:ilvl w:val="1"/>
-          <w:numId w:val="1"/>
-        </w:numPr>
-        <w:rPr>
-          <w:color w:val="00B050"/>
-        </w:rPr>
-      </w:pPr>
-      <w:r>
-        <w:rPr>
-          <w:color w:val="00B050"/>
-        </w:rPr>
-        <w:t>Exception directory.</w:t>
-      </w:r>
-    </w:p>
-    <w:p>
-      <w:pPr>
-        <w:pStyle w:val="ListParagraph"/>
-        <w:numPr>
-          <w:ilvl w:val="1"/>
-          <w:numId w:val="1"/>
-        </w:numPr>
-        <w:rPr>
-          <w:color w:val="00B050"/>
-        </w:rPr>
-      </w:pPr>
-      <w:r>
-        <w:rPr>
-          <w:color w:val="00B050"/>
-        </w:rPr>
         <w:t>Relocation directory.</w:t>
       </w:r>
     </w:p>
@@ -4343,7 +4305,6 @@
         <w:rPr>
           <w:color w:val="00B050"/>
         </w:rPr>
-        <w:lastRenderedPageBreak/>
         <w:t>Improved floating point support (configurable or ‘smart’ epsilon).</w:t>
       </w:r>
     </w:p>

</xml_diff>

<commit_message>
* [Todo] Increase priority of item.
</commit_message>
<xml_diff>
--- a/trunk/Todo.docx
+++ b/trunk/Todo.docx
@@ -1391,7 +1391,15 @@
         <w:rPr>
           <w:color w:val="FF0000"/>
         </w:rPr>
-        <w:t xml:space="preserve">Improve API </w:t>
+        <w:t>Impr</w:t>
+      </w:r>
+      <w:bookmarkStart w:id="0" w:name="_GoBack"/>
+      <w:bookmarkEnd w:id="0"/>
+      <w:r>
+        <w:rPr>
+          <w:color w:val="FF0000"/>
+        </w:rPr>
+        <w:t xml:space="preserve">ove API </w:t>
       </w:r>
       <w:proofErr w:type="spellStart"/>
       <w:r>
@@ -2303,8 +2311,6 @@
           <w:color w:val="00B050"/>
         </w:rPr>
       </w:pPr>
-      <w:bookmarkStart w:id="0" w:name="_GoBack"/>
-      <w:bookmarkEnd w:id="0"/>
       <w:r>
         <w:rPr>
           <w:color w:val="00B050"/>
@@ -2320,26 +2326,26 @@
           <w:numId w:val="1"/>
         </w:numPr>
         <w:rPr>
-          <w:color w:val="00B050"/>
-        </w:rPr>
-      </w:pPr>
-      <w:r>
-        <w:rPr>
-          <w:color w:val="00B050"/>
+          <w:color w:val="FF0000"/>
+        </w:rPr>
+      </w:pPr>
+      <w:r>
+        <w:rPr>
+          <w:color w:val="FF0000"/>
         </w:rPr>
         <w:t xml:space="preserve">Improve </w:t>
       </w:r>
       <w:proofErr w:type="spellStart"/>
       <w:r>
         <w:rPr>
-          <w:color w:val="00B050"/>
+          <w:color w:val="FF0000"/>
         </w:rPr>
         <w:t>genericity</w:t>
       </w:r>
       <w:proofErr w:type="spellEnd"/>
       <w:r>
         <w:rPr>
-          <w:color w:val="00B050"/>
+          <w:color w:val="FF0000"/>
         </w:rPr>
         <w:t xml:space="preserve"> of parameter passing in remote function caller.</w:t>
       </w:r>

</xml_diff>

<commit_message>
* [Dependencies] [Boost] Updated bjam.exe for previous commit. * [Todo] Remove completed items.
</commit_message>
<xml_diff>
--- a/trunk/Todo.docx
+++ b/trunk/Todo.docx
@@ -1391,421 +1391,1053 @@
         <w:rPr>
           <w:color w:val="FF0000"/>
         </w:rPr>
-        <w:t>Impr</w:t>
-      </w:r>
+        <w:t xml:space="preserve">Improve API </w:t>
+      </w:r>
+      <w:proofErr w:type="spellStart"/>
+      <w:r>
+        <w:rPr>
+          <w:color w:val="FF0000"/>
+        </w:rPr>
+        <w:t>genericity</w:t>
+      </w:r>
+      <w:proofErr w:type="spellEnd"/>
+      <w:r>
+        <w:rPr>
+          <w:color w:val="FF0000"/>
+        </w:rPr>
+        <w:t>.</w:t>
+      </w:r>
+    </w:p>
+    <w:p>
+      <w:pPr>
+        <w:pStyle w:val="ListParagraph"/>
+        <w:numPr>
+          <w:ilvl w:val="2"/>
+          <w:numId w:val="1"/>
+        </w:numPr>
+        <w:rPr>
+          <w:color w:val="FF0000"/>
+        </w:rPr>
+      </w:pPr>
+      <w:r>
+        <w:rPr>
+          <w:color w:val="FF0000"/>
+        </w:rPr>
+        <w:t>Instead of taking or returning a vector&lt;T&gt;, instead use a C&lt;T&gt; where ‘C’ is a template parameter representing an arbitrary container.</w:t>
+      </w:r>
+    </w:p>
+    <w:p>
+      <w:pPr>
+        <w:pStyle w:val="ListParagraph"/>
+        <w:numPr>
+          <w:ilvl w:val="2"/>
+          <w:numId w:val="1"/>
+        </w:numPr>
+        <w:rPr>
+          <w:color w:val="FF0000"/>
+        </w:rPr>
+      </w:pPr>
+      <w:r>
+        <w:rPr>
+          <w:color w:val="FF0000"/>
+        </w:rPr>
+        <w:t>Use ‘ranges’ over direct containers where possible.</w:t>
+      </w:r>
+    </w:p>
+    <w:p>
+      <w:pPr>
+        <w:pStyle w:val="ListParagraph"/>
+        <w:numPr>
+          <w:ilvl w:val="0"/>
+          <w:numId w:val="1"/>
+        </w:numPr>
+        <w:rPr>
+          <w:color w:val="00B050"/>
+        </w:rPr>
+      </w:pPr>
+      <w:r>
+        <w:rPr>
+          <w:color w:val="00B050"/>
+        </w:rPr>
+        <w:t>Improved binary generation and distribution.</w:t>
+      </w:r>
+    </w:p>
+    <w:p>
+      <w:pPr>
+        <w:pStyle w:val="ListParagraph"/>
+        <w:numPr>
+          <w:ilvl w:val="1"/>
+          <w:numId w:val="1"/>
+        </w:numPr>
+        <w:rPr>
+          <w:color w:val="00B050"/>
+        </w:rPr>
+      </w:pPr>
+      <w:r>
+        <w:rPr>
+          <w:color w:val="00B050"/>
+        </w:rPr>
+        <w:t>Binaries with update server.</w:t>
+      </w:r>
+    </w:p>
+    <w:p>
+      <w:pPr>
+        <w:pStyle w:val="ListParagraph"/>
+        <w:numPr>
+          <w:ilvl w:val="1"/>
+          <w:numId w:val="1"/>
+        </w:numPr>
+        <w:rPr>
+          <w:color w:val="00B050"/>
+        </w:rPr>
+      </w:pPr>
+      <w:r>
+        <w:rPr>
+          <w:color w:val="00B050"/>
+        </w:rPr>
+        <w:t>Automatic binary versioning using SVN revision.</w:t>
+      </w:r>
+    </w:p>
+    <w:p>
+      <w:pPr>
+        <w:pStyle w:val="ListParagraph"/>
+        <w:numPr>
+          <w:ilvl w:val="1"/>
+          <w:numId w:val="1"/>
+        </w:numPr>
+        <w:rPr>
+          <w:color w:val="00B050"/>
+        </w:rPr>
+      </w:pPr>
+      <w:r>
+        <w:rPr>
+          <w:color w:val="00B050"/>
+        </w:rPr>
+        <w:t>Automatic build bot.</w:t>
+      </w:r>
+    </w:p>
+    <w:p>
+      <w:pPr>
+        <w:pStyle w:val="ListParagraph"/>
+        <w:numPr>
+          <w:ilvl w:val="1"/>
+          <w:numId w:val="1"/>
+        </w:numPr>
+        <w:rPr>
+          <w:color w:val="00B050"/>
+        </w:rPr>
+      </w:pPr>
+      <w:r>
+        <w:rPr>
+          <w:color w:val="00B050"/>
+        </w:rPr>
+        <w:t xml:space="preserve">Digital signature (for build bot, WER, </w:t>
+      </w:r>
+      <w:proofErr w:type="spellStart"/>
+      <w:r>
+        <w:rPr>
+          <w:color w:val="00B050"/>
+        </w:rPr>
+        <w:t>etc</w:t>
+      </w:r>
+      <w:proofErr w:type="spellEnd"/>
+      <w:r>
+        <w:rPr>
+          <w:color w:val="00B050"/>
+        </w:rPr>
+        <w:t>).</w:t>
+      </w:r>
+    </w:p>
+    <w:p>
+      <w:pPr>
+        <w:pStyle w:val="ListParagraph"/>
+        <w:numPr>
+          <w:ilvl w:val="0"/>
+          <w:numId w:val="1"/>
+        </w:numPr>
+        <w:rPr>
+          <w:color w:val="FF0000"/>
+        </w:rPr>
+      </w:pPr>
+      <w:r>
+        <w:rPr>
+          <w:color w:val="FF0000"/>
+        </w:rPr>
+        <w:t>Reduce compile time.</w:t>
+      </w:r>
+    </w:p>
+    <w:p>
+      <w:pPr>
+        <w:pStyle w:val="ListParagraph"/>
+        <w:numPr>
+          <w:ilvl w:val="1"/>
+          <w:numId w:val="1"/>
+        </w:numPr>
+        <w:rPr>
+          <w:color w:val="FF0000"/>
+        </w:rPr>
+      </w:pPr>
+      <w:r>
+        <w:rPr>
+          <w:color w:val="FF0000"/>
+        </w:rPr>
+        <w:t>Reduce include dependencies.</w:t>
+      </w:r>
+    </w:p>
+    <w:p>
+      <w:pPr>
+        <w:pStyle w:val="ListParagraph"/>
+        <w:numPr>
+          <w:ilvl w:val="2"/>
+          <w:numId w:val="1"/>
+        </w:numPr>
+        <w:rPr>
+          <w:color w:val="FF0000"/>
+        </w:rPr>
+      </w:pPr>
+      <w:r>
+        <w:rPr>
+          <w:color w:val="FF0000"/>
+        </w:rPr>
+        <w:t>Pointer-to-</w:t>
+      </w:r>
+      <w:proofErr w:type="spellStart"/>
+      <w:r>
+        <w:rPr>
+          <w:color w:val="FF0000"/>
+        </w:rPr>
+        <w:t>impl</w:t>
+      </w:r>
+      <w:proofErr w:type="spellEnd"/>
+      <w:r>
+        <w:rPr>
+          <w:color w:val="FF0000"/>
+        </w:rPr>
+        <w:t xml:space="preserve"> idiom.</w:t>
+      </w:r>
+    </w:p>
+    <w:p>
+      <w:pPr>
+        <w:pStyle w:val="ListParagraph"/>
+        <w:numPr>
+          <w:ilvl w:val="1"/>
+          <w:numId w:val="1"/>
+        </w:numPr>
+        <w:rPr>
+          <w:color w:val="FF0000"/>
+        </w:rPr>
+      </w:pPr>
+      <w:r>
+        <w:rPr>
+          <w:color w:val="FF0000"/>
+        </w:rPr>
+        <w:t xml:space="preserve">PCH support using </w:t>
+      </w:r>
+      <w:proofErr w:type="spellStart"/>
+      <w:r>
+        <w:rPr>
+          <w:color w:val="FF0000"/>
+        </w:rPr>
+        <w:t>Boost.Build</w:t>
+      </w:r>
+      <w:proofErr w:type="spellEnd"/>
+      <w:r>
+        <w:rPr>
+          <w:color w:val="FF0000"/>
+        </w:rPr>
+        <w:t>.</w:t>
+      </w:r>
+    </w:p>
+    <w:p>
+      <w:pPr>
+        <w:pStyle w:val="ListParagraph"/>
+        <w:numPr>
+          <w:ilvl w:val="1"/>
+          <w:numId w:val="1"/>
+        </w:numPr>
+        <w:rPr>
+          <w:color w:val="FF0000"/>
+        </w:rPr>
+      </w:pPr>
+      <w:r>
+        <w:rPr>
+          <w:color w:val="FF0000"/>
+        </w:rPr>
+        <w:t>Decouple components if possible.</w:t>
+      </w:r>
+    </w:p>
+    <w:p>
+      <w:pPr>
+        <w:pStyle w:val="ListParagraph"/>
+        <w:numPr>
+          <w:ilvl w:val="1"/>
+          <w:numId w:val="1"/>
+        </w:numPr>
+        <w:rPr>
+          <w:color w:val="FF0000"/>
+        </w:rPr>
+      </w:pPr>
+      <w:r>
+        <w:rPr>
+          <w:color w:val="FF0000"/>
+        </w:rPr>
+        <w:t>Build dependencies as DLLs.</w:t>
+      </w:r>
+    </w:p>
+    <w:p>
+      <w:pPr>
+        <w:pStyle w:val="ListParagraph"/>
+        <w:numPr>
+          <w:ilvl w:val="0"/>
+          <w:numId w:val="1"/>
+        </w:numPr>
+        <w:rPr>
+          <w:color w:val="00B050"/>
+        </w:rPr>
+      </w:pPr>
+      <w:proofErr w:type="spellStart"/>
+      <w:r>
+        <w:rPr>
+          <w:color w:val="00B050"/>
+        </w:rPr>
+        <w:t>Todo</w:t>
+      </w:r>
+      <w:proofErr w:type="spellEnd"/>
+      <w:r>
+        <w:rPr>
+          <w:color w:val="00B050"/>
+        </w:rPr>
+        <w:t xml:space="preserve"> list.</w:t>
+      </w:r>
+    </w:p>
+    <w:p>
+      <w:pPr>
+        <w:pStyle w:val="ListParagraph"/>
+        <w:numPr>
+          <w:ilvl w:val="1"/>
+          <w:numId w:val="1"/>
+        </w:numPr>
+        <w:rPr>
+          <w:color w:val="00B050"/>
+        </w:rPr>
+      </w:pPr>
+      <w:r>
+        <w:rPr>
+          <w:color w:val="00B050"/>
+        </w:rPr>
+        <w:t>Consider porting to Google Code issue tracker.</w:t>
+      </w:r>
+    </w:p>
+    <w:p>
+      <w:pPr>
+        <w:pStyle w:val="ListParagraph"/>
+        <w:numPr>
+          <w:ilvl w:val="0"/>
+          <w:numId w:val="1"/>
+        </w:numPr>
+        <w:rPr>
+          <w:color w:val="00B050"/>
+        </w:rPr>
+      </w:pPr>
+      <w:r>
+        <w:rPr>
+          <w:color w:val="00B050"/>
+        </w:rPr>
+        <w:t xml:space="preserve">Performance improvements in potential bottlenecks (e.g. Iterators, Scanner, </w:t>
+      </w:r>
+      <w:proofErr w:type="spellStart"/>
+      <w:r>
+        <w:rPr>
+          <w:color w:val="00B050"/>
+        </w:rPr>
+        <w:t>PeLib</w:t>
+      </w:r>
+      <w:proofErr w:type="spellEnd"/>
+      <w:r>
+        <w:rPr>
+          <w:color w:val="00B050"/>
+        </w:rPr>
+        <w:t>,</w:t>
+      </w:r>
+      <w:r>
+        <w:rPr>
+          <w:color w:val="00B050"/>
+        </w:rPr>
+        <w:t xml:space="preserve"> </w:t>
+      </w:r>
+      <w:proofErr w:type="spellStart"/>
+      <w:r>
+        <w:rPr>
+          <w:color w:val="00B050"/>
+        </w:rPr>
+        <w:t>FindPattern</w:t>
+      </w:r>
+      <w:proofErr w:type="spellEnd"/>
+      <w:r>
+        <w:rPr>
+          <w:color w:val="00B050"/>
+        </w:rPr>
+        <w:t>,</w:t>
+      </w:r>
+      <w:r>
+        <w:rPr>
+          <w:color w:val="00B050"/>
+        </w:rPr>
+        <w:t xml:space="preserve"> </w:t>
+      </w:r>
+      <w:proofErr w:type="spellStart"/>
+      <w:r>
+        <w:rPr>
+          <w:color w:val="00B050"/>
+        </w:rPr>
+        <w:t>etc</w:t>
+      </w:r>
+      <w:proofErr w:type="spellEnd"/>
+      <w:r>
+        <w:rPr>
+          <w:color w:val="00B050"/>
+        </w:rPr>
+        <w:t>)</w:t>
+      </w:r>
+      <w:r>
+        <w:rPr>
+          <w:color w:val="00B050"/>
+        </w:rPr>
+        <w:t>.</w:t>
+      </w:r>
+    </w:p>
+    <w:p>
+      <w:pPr>
+        <w:rPr>
+          <w:color w:val="000000" w:themeColor="text1"/>
+        </w:rPr>
+      </w:pPr>
+      <w:r>
+        <w:rPr>
+          <w:b/>
+          <w:color w:val="000000" w:themeColor="text1"/>
+        </w:rPr>
+        <w:t>New Modules</w:t>
+      </w:r>
+    </w:p>
+    <w:p>
+      <w:pPr>
+        <w:pStyle w:val="ListParagraph"/>
+        <w:numPr>
+          <w:ilvl w:val="0"/>
+          <w:numId w:val="1"/>
+        </w:numPr>
+        <w:rPr>
+          <w:color w:val="00B050"/>
+        </w:rPr>
+      </w:pPr>
+      <w:r>
+        <w:rPr>
+          <w:color w:val="00B050"/>
+        </w:rPr>
+        <w:t>Cheat Engine ‘replacement’.</w:t>
+      </w:r>
+    </w:p>
+    <w:p>
+      <w:pPr>
+        <w:pStyle w:val="ListParagraph"/>
+        <w:numPr>
+          <w:ilvl w:val="0"/>
+          <w:numId w:val="1"/>
+        </w:numPr>
+        <w:rPr>
+          <w:color w:val="00B050"/>
+        </w:rPr>
+      </w:pPr>
+      <w:r>
+        <w:rPr>
+          <w:color w:val="00B050"/>
+        </w:rPr>
+        <w:lastRenderedPageBreak/>
+        <w:t xml:space="preserve">Helper service to run </w:t>
+      </w:r>
+      <w:proofErr w:type="spellStart"/>
+      <w:r>
+        <w:rPr>
+          <w:color w:val="00B050"/>
+        </w:rPr>
+        <w:t>HadesMem</w:t>
+      </w:r>
+      <w:proofErr w:type="spellEnd"/>
+      <w:r>
+        <w:rPr>
+          <w:color w:val="00B050"/>
+        </w:rPr>
+        <w:t xml:space="preserve"> tools as ‘SYSTEM’ for when manipulation certain protected/critical processes (running in separate desktops, sessions, etc.).</w:t>
+      </w:r>
+    </w:p>
+    <w:p>
+      <w:pPr>
+        <w:pStyle w:val="ListParagraph"/>
+        <w:numPr>
+          <w:ilvl w:val="1"/>
+          <w:numId w:val="1"/>
+        </w:numPr>
+        <w:rPr>
+          <w:color w:val="00B050"/>
+        </w:rPr>
+      </w:pPr>
+      <w:r>
+        <w:rPr>
+          <w:color w:val="00B050"/>
+        </w:rPr>
+        <w:t>Ensure service is secure from abuse.</w:t>
+      </w:r>
+    </w:p>
+    <w:p>
+      <w:pPr>
+        <w:pStyle w:val="ListParagraph"/>
+        <w:numPr>
+          <w:ilvl w:val="0"/>
+          <w:numId w:val="1"/>
+        </w:numPr>
+        <w:rPr>
+          <w:color w:val="00B050"/>
+        </w:rPr>
+      </w:pPr>
+      <w:r>
+        <w:rPr>
+          <w:color w:val="00B050"/>
+        </w:rPr>
+        <w:t>Debugging.</w:t>
+      </w:r>
+    </w:p>
+    <w:p>
+      <w:pPr>
+        <w:pStyle w:val="ListParagraph"/>
+        <w:numPr>
+          <w:ilvl w:val="1"/>
+          <w:numId w:val="1"/>
+        </w:numPr>
+        <w:rPr>
+          <w:color w:val="00B050"/>
+        </w:rPr>
+      </w:pPr>
+      <w:r>
+        <w:rPr>
+          <w:color w:val="00B050"/>
+        </w:rPr>
+        <w:t>Software breakpoint.</w:t>
+      </w:r>
+    </w:p>
+    <w:p>
+      <w:pPr>
+        <w:pStyle w:val="ListParagraph"/>
+        <w:numPr>
+          <w:ilvl w:val="1"/>
+          <w:numId w:val="1"/>
+        </w:numPr>
+        <w:rPr>
+          <w:color w:val="00B050"/>
+        </w:rPr>
+      </w:pPr>
+      <w:r>
+        <w:rPr>
+          <w:color w:val="00B050"/>
+        </w:rPr>
+        <w:t>Hardware breakpoint (including memory read/write detection).</w:t>
+      </w:r>
+    </w:p>
+    <w:p>
+      <w:pPr>
+        <w:pStyle w:val="ListParagraph"/>
+        <w:numPr>
+          <w:ilvl w:val="1"/>
+          <w:numId w:val="1"/>
+        </w:numPr>
+        <w:rPr>
+          <w:color w:val="00B050"/>
+        </w:rPr>
+      </w:pPr>
+      <w:r>
+        <w:rPr>
+          <w:color w:val="00B050"/>
+        </w:rPr>
+        <w:t>Conditional breakpoints.</w:t>
+      </w:r>
+    </w:p>
+    <w:p>
+      <w:pPr>
+        <w:pStyle w:val="ListParagraph"/>
+        <w:numPr>
+          <w:ilvl w:val="1"/>
+          <w:numId w:val="1"/>
+        </w:numPr>
+        <w:rPr>
+          <w:color w:val="00B050"/>
+        </w:rPr>
+      </w:pPr>
+      <w:r>
+        <w:rPr>
+          <w:color w:val="00B050"/>
+        </w:rPr>
+        <w:t>Single stepping.</w:t>
+      </w:r>
+    </w:p>
+    <w:p>
+      <w:pPr>
+        <w:pStyle w:val="ListParagraph"/>
+        <w:numPr>
+          <w:ilvl w:val="1"/>
+          <w:numId w:val="1"/>
+        </w:numPr>
+        <w:rPr>
+          <w:color w:val="00B050"/>
+        </w:rPr>
+      </w:pPr>
+      <w:r>
+        <w:rPr>
+          <w:color w:val="00B050"/>
+        </w:rPr>
+        <w:t>Stack trace.</w:t>
+      </w:r>
+    </w:p>
+    <w:p>
+      <w:pPr>
+        <w:pStyle w:val="ListParagraph"/>
+        <w:numPr>
+          <w:ilvl w:val="0"/>
+          <w:numId w:val="1"/>
+        </w:numPr>
+        <w:rPr>
+          <w:color w:val="00B050"/>
+        </w:rPr>
+      </w:pPr>
+      <w:r>
+        <w:rPr>
+          <w:color w:val="00B050"/>
+        </w:rPr>
+        <w:t>Anti-anti-cheat.</w:t>
+      </w:r>
+    </w:p>
+    <w:p>
+      <w:pPr>
+        <w:pStyle w:val="ListParagraph"/>
+        <w:numPr>
+          <w:ilvl w:val="0"/>
+          <w:numId w:val="1"/>
+        </w:numPr>
+        <w:rPr>
+          <w:color w:val="00B050"/>
+        </w:rPr>
+      </w:pPr>
+      <w:r>
+        <w:rPr>
+          <w:color w:val="00B050"/>
+        </w:rPr>
+        <w:t>Thread/process information and enumeration.</w:t>
+      </w:r>
+    </w:p>
+    <w:p>
+      <w:pPr>
+        <w:pStyle w:val="ListParagraph"/>
+        <w:numPr>
+          <w:ilvl w:val="0"/>
+          <w:numId w:val="1"/>
+        </w:numPr>
+        <w:rPr>
+          <w:color w:val="00B050"/>
+        </w:rPr>
+      </w:pPr>
+      <w:r>
+        <w:rPr>
+          <w:color w:val="00B050"/>
+        </w:rPr>
+        <w:t>Manual mapper.</w:t>
+      </w:r>
+    </w:p>
+    <w:p>
+      <w:pPr>
+        <w:pStyle w:val="ListParagraph"/>
+        <w:numPr>
+          <w:ilvl w:val="1"/>
+          <w:numId w:val="1"/>
+        </w:numPr>
+        <w:rPr>
+          <w:color w:val="00B050"/>
+        </w:rPr>
+      </w:pPr>
+      <w:r>
+        <w:rPr>
+          <w:color w:val="00B050"/>
+        </w:rPr>
+        <w:t>Windows PE loader reversing.</w:t>
+      </w:r>
+    </w:p>
+    <w:p>
+      <w:pPr>
+        <w:pStyle w:val="ListParagraph"/>
+        <w:numPr>
+          <w:ilvl w:val="1"/>
+          <w:numId w:val="1"/>
+        </w:numPr>
+        <w:rPr>
+          <w:color w:val="00B050"/>
+        </w:rPr>
+      </w:pPr>
+      <w:r>
+        <w:rPr>
+          <w:color w:val="00B050"/>
+        </w:rPr>
+        <w:t>TLS support.</w:t>
+      </w:r>
+    </w:p>
+    <w:p>
+      <w:pPr>
+        <w:pStyle w:val="ListParagraph"/>
+        <w:numPr>
+          <w:ilvl w:val="1"/>
+          <w:numId w:val="1"/>
+        </w:numPr>
+        <w:rPr>
+          <w:color w:val="00B050"/>
+        </w:rPr>
+      </w:pPr>
+      <w:r>
+        <w:rPr>
+          <w:color w:val="00B050"/>
+        </w:rPr>
+        <w:t>Exception handling support.</w:t>
+      </w:r>
+      <w:r>
+        <w:rPr>
+          <w:color w:val="00B050"/>
+        </w:rPr>
+        <w:t xml:space="preserve"> (Safe, rather than catch-all.)</w:t>
+      </w:r>
+    </w:p>
+    <w:p>
+      <w:pPr>
+        <w:pStyle w:val="ListParagraph"/>
+        <w:numPr>
+          <w:ilvl w:val="1"/>
+          <w:numId w:val="1"/>
+        </w:numPr>
+        <w:rPr>
+          <w:color w:val="00B050"/>
+        </w:rPr>
+      </w:pPr>
+      <w:r>
+        <w:rPr>
+          <w:color w:val="00B050"/>
+        </w:rPr>
+        <w:t xml:space="preserve">No ‘external’ (read: </w:t>
+      </w:r>
+      <w:proofErr w:type="spellStart"/>
+      <w:r>
+        <w:rPr>
+          <w:color w:val="00B050"/>
+        </w:rPr>
+        <w:t>MMHelper</w:t>
+      </w:r>
+      <w:proofErr w:type="spellEnd"/>
+      <w:r>
+        <w:rPr>
+          <w:color w:val="00B050"/>
+        </w:rPr>
+        <w:t>) dependencies.</w:t>
+      </w:r>
+    </w:p>
+    <w:p>
+      <w:pPr>
+        <w:pStyle w:val="ListParagraph"/>
+        <w:numPr>
+          <w:ilvl w:val="1"/>
+          <w:numId w:val="1"/>
+        </w:numPr>
+        <w:rPr>
+          <w:color w:val="00B050"/>
+        </w:rPr>
+      </w:pPr>
+      <w:r>
+        <w:rPr>
+          <w:color w:val="00B050"/>
+        </w:rPr>
+        <w:t>Extensive sanity checking on PE file.</w:t>
+      </w:r>
+    </w:p>
+    <w:p>
+      <w:pPr>
+        <w:pStyle w:val="ListParagraph"/>
+        <w:numPr>
+          <w:ilvl w:val="1"/>
+          <w:numId w:val="1"/>
+        </w:numPr>
+        <w:rPr>
+          <w:color w:val="00B050"/>
+        </w:rPr>
+      </w:pPr>
+      <w:r>
+        <w:rPr>
+          <w:color w:val="00B050"/>
+        </w:rPr>
+        <w:t>Manually map dependencies and ‘link’.</w:t>
+      </w:r>
+    </w:p>
+    <w:p>
+      <w:pPr>
+        <w:pStyle w:val="ListParagraph"/>
+        <w:numPr>
+          <w:ilvl w:val="0"/>
+          <w:numId w:val="1"/>
+        </w:numPr>
+        <w:rPr>
+          <w:color w:val="00B050"/>
+        </w:rPr>
+      </w:pPr>
+      <w:r>
+        <w:rPr>
+          <w:color w:val="00B050"/>
+        </w:rPr>
+        <w:t>Remote code ‘emulator’.</w:t>
+      </w:r>
+    </w:p>
+    <w:p>
+      <w:pPr>
+        <w:pStyle w:val="ListParagraph"/>
+        <w:numPr>
+          <w:ilvl w:val="0"/>
+          <w:numId w:val="1"/>
+        </w:numPr>
+        <w:rPr>
+          <w:color w:val="00B050"/>
+        </w:rPr>
+      </w:pPr>
+      <w:r>
+        <w:rPr>
+          <w:color w:val="00B050"/>
+        </w:rPr>
+        <w:t xml:space="preserve">Custom </w:t>
+      </w:r>
+      <w:proofErr w:type="spellStart"/>
+      <w:r>
+        <w:rPr>
+          <w:color w:val="00B050"/>
+        </w:rPr>
+        <w:t>GetModuleHandle</w:t>
+      </w:r>
+      <w:proofErr w:type="spellEnd"/>
+      <w:r>
+        <w:rPr>
+          <w:color w:val="00B050"/>
+        </w:rPr>
+        <w:t xml:space="preserve">, </w:t>
+      </w:r>
+      <w:proofErr w:type="spellStart"/>
+      <w:r>
+        <w:rPr>
+          <w:color w:val="00B050"/>
+        </w:rPr>
+        <w:t>GetProcAddress</w:t>
+      </w:r>
+      <w:proofErr w:type="spellEnd"/>
+      <w:r>
+        <w:rPr>
+          <w:color w:val="00B050"/>
+        </w:rPr>
+        <w:t>, etc.</w:t>
+      </w:r>
+    </w:p>
+    <w:p>
+      <w:pPr>
+        <w:pStyle w:val="ListParagraph"/>
+        <w:numPr>
+          <w:ilvl w:val="0"/>
+          <w:numId w:val="1"/>
+        </w:numPr>
+        <w:rPr>
+          <w:color w:val="00B050"/>
+        </w:rPr>
+      </w:pPr>
+      <w:r>
+        <w:rPr>
+          <w:color w:val="00B050"/>
+        </w:rPr>
+        <w:t xml:space="preserve">C++ </w:t>
+      </w:r>
+      <w:proofErr w:type="spellStart"/>
+      <w:r>
+        <w:rPr>
+          <w:color w:val="00B050"/>
+        </w:rPr>
+        <w:t>WinAPI</w:t>
+      </w:r>
+      <w:proofErr w:type="spellEnd"/>
+      <w:r>
+        <w:rPr>
+          <w:color w:val="00B050"/>
+        </w:rPr>
+        <w:t xml:space="preserve"> wrapper.</w:t>
+      </w:r>
+    </w:p>
+    <w:p>
+      <w:pPr>
+        <w:ind w:left="2160" w:hanging="2160"/>
+        <w:rPr>
+          <w:color w:val="000000" w:themeColor="text1"/>
+        </w:rPr>
+      </w:pPr>
+      <w:proofErr w:type="spellStart"/>
+      <w:r>
+        <w:rPr>
+          <w:b/>
+          <w:color w:val="000000" w:themeColor="text1"/>
+        </w:rPr>
+        <w:t>MemoryMgr</w:t>
+      </w:r>
+      <w:proofErr w:type="spellEnd"/>
+    </w:p>
+    <w:p>
+      <w:pPr>
+        <w:pStyle w:val="ListParagraph"/>
+        <w:numPr>
+          <w:ilvl w:val="0"/>
+          <w:numId w:val="1"/>
+        </w:numPr>
+        <w:rPr>
+          <w:color w:val="00B050"/>
+        </w:rPr>
+      </w:pPr>
+      <w:r>
+        <w:rPr>
+          <w:color w:val="00B050"/>
+        </w:rPr>
+        <w:t>Improve ‘safety’ of remote function caller via EH to minimize risk of crashing the target.</w:t>
+      </w:r>
+    </w:p>
+    <w:p>
+      <w:pPr>
+        <w:pStyle w:val="ListParagraph"/>
+        <w:numPr>
+          <w:ilvl w:val="0"/>
+          <w:numId w:val="1"/>
+        </w:numPr>
+        <w:rPr>
+          <w:color w:val="FF0000"/>
+        </w:rPr>
+      </w:pPr>
+      <w:r>
+        <w:rPr>
+          <w:color w:val="FF0000"/>
+        </w:rPr>
+        <w:t xml:space="preserve">Improve </w:t>
+      </w:r>
+      <w:proofErr w:type="spellStart"/>
+      <w:r>
+        <w:rPr>
+          <w:color w:val="FF0000"/>
+        </w:rPr>
+        <w:t>genericity</w:t>
+      </w:r>
+      <w:proofErr w:type="spellEnd"/>
+      <w:r>
+        <w:rPr>
+          <w:color w:val="FF0000"/>
+        </w:rPr>
+        <w:t xml:space="preserve"> of parameter passing in remote function caller.</w:t>
+      </w:r>
+    </w:p>
+    <w:p>
+      <w:pPr>
+        <w:pStyle w:val="ListParagraph"/>
+        <w:numPr>
+          <w:ilvl w:val="0"/>
+          <w:numId w:val="1"/>
+        </w:numPr>
+        <w:rPr>
+          <w:color w:val="00B050"/>
+        </w:rPr>
+      </w:pPr>
+      <w:r>
+        <w:rPr>
+          <w:color w:val="00B050"/>
+        </w:rPr>
+        <w:t>Memory reading via expression templates.</w:t>
+      </w:r>
+      <w:r>
+        <w:rPr>
+          <w:color w:val="00B050"/>
+        </w:rPr>
+        <w:t xml:space="preserve"> </w:t>
+      </w:r>
+    </w:p>
+    <w:p>
+      <w:pPr>
+        <w:pStyle w:val="ListParagraph"/>
+        <w:numPr>
+          <w:ilvl w:val="0"/>
+          <w:numId w:val="1"/>
+        </w:numPr>
+        <w:rPr>
+          <w:color w:val="FF0000"/>
+        </w:rPr>
+      </w:pPr>
+      <w:r>
+        <w:rPr>
+          <w:color w:val="FF0000"/>
+        </w:rPr>
+        <w:t>Support floating point parameters in remote function caller.</w:t>
+      </w:r>
+    </w:p>
+    <w:p>
+      <w:pPr>
+        <w:pStyle w:val="ListParagraph"/>
+        <w:numPr>
+          <w:ilvl w:val="0"/>
+          <w:numId w:val="1"/>
+        </w:numPr>
+        <w:rPr>
+          <w:color w:val="FF0000"/>
+        </w:rPr>
+      </w:pPr>
       <w:bookmarkStart w:id="0" w:name="_GoBack"/>
       <w:bookmarkEnd w:id="0"/>
       <w:r>
         <w:rPr>
           <w:color w:val="FF0000"/>
         </w:rPr>
-        <w:t xml:space="preserve">ove API </w:t>
-      </w:r>
-      <w:proofErr w:type="spellStart"/>
-      <w:r>
-        <w:rPr>
-          <w:color w:val="FF0000"/>
-        </w:rPr>
-        <w:t>genericity</w:t>
-      </w:r>
-      <w:proofErr w:type="spellEnd"/>
-      <w:r>
-        <w:rPr>
-          <w:color w:val="FF0000"/>
-        </w:rPr>
-        <w:t>.</w:t>
-      </w:r>
-    </w:p>
-    <w:p>
-      <w:pPr>
-        <w:pStyle w:val="ListParagraph"/>
-        <w:numPr>
-          <w:ilvl w:val="2"/>
-          <w:numId w:val="1"/>
-        </w:numPr>
-        <w:rPr>
-          <w:color w:val="FF0000"/>
-        </w:rPr>
-      </w:pPr>
-      <w:r>
-        <w:rPr>
-          <w:color w:val="FF0000"/>
-        </w:rPr>
-        <w:t>Instead of taking or returning a vector&lt;T&gt;, instead use a C&lt;T&gt; where ‘C’ is a template parameter representing an arbitrary container.</w:t>
-      </w:r>
-    </w:p>
-    <w:p>
-      <w:pPr>
-        <w:pStyle w:val="ListParagraph"/>
-        <w:numPr>
-          <w:ilvl w:val="2"/>
-          <w:numId w:val="1"/>
-        </w:numPr>
-        <w:rPr>
-          <w:color w:val="FF0000"/>
-        </w:rPr>
-      </w:pPr>
-      <w:r>
-        <w:rPr>
-          <w:color w:val="FF0000"/>
-        </w:rPr>
-        <w:t>Use ‘ranges’ over direct containers where possible.</w:t>
-      </w:r>
-    </w:p>
-    <w:p>
-      <w:pPr>
-        <w:pStyle w:val="ListParagraph"/>
-        <w:numPr>
-          <w:ilvl w:val="0"/>
-          <w:numId w:val="1"/>
-        </w:numPr>
-        <w:rPr>
-          <w:color w:val="00B050"/>
-        </w:rPr>
-      </w:pPr>
-      <w:r>
-        <w:rPr>
-          <w:color w:val="00B050"/>
-        </w:rPr>
-        <w:t>Improved binary generation and distribution.</w:t>
-      </w:r>
-    </w:p>
-    <w:p>
-      <w:pPr>
-        <w:pStyle w:val="ListParagraph"/>
-        <w:numPr>
-          <w:ilvl w:val="1"/>
-          <w:numId w:val="1"/>
-        </w:numPr>
-        <w:rPr>
-          <w:color w:val="00B050"/>
-        </w:rPr>
-      </w:pPr>
-      <w:r>
-        <w:rPr>
-          <w:color w:val="00B050"/>
-        </w:rPr>
-        <w:t>Binaries with update server.</w:t>
-      </w:r>
-    </w:p>
-    <w:p>
-      <w:pPr>
-        <w:pStyle w:val="ListParagraph"/>
-        <w:numPr>
-          <w:ilvl w:val="1"/>
-          <w:numId w:val="1"/>
-        </w:numPr>
-        <w:rPr>
-          <w:color w:val="00B050"/>
-        </w:rPr>
-      </w:pPr>
-      <w:r>
-        <w:rPr>
-          <w:color w:val="00B050"/>
-        </w:rPr>
-        <w:t>Automatic binary versioning using SVN revision.</w:t>
-      </w:r>
-    </w:p>
-    <w:p>
-      <w:pPr>
-        <w:pStyle w:val="ListParagraph"/>
-        <w:numPr>
-          <w:ilvl w:val="1"/>
-          <w:numId w:val="1"/>
-        </w:numPr>
-        <w:rPr>
-          <w:color w:val="00B050"/>
-        </w:rPr>
-      </w:pPr>
-      <w:r>
-        <w:rPr>
-          <w:color w:val="00B050"/>
-        </w:rPr>
-        <w:t>Automatic build bot.</w:t>
-      </w:r>
-    </w:p>
-    <w:p>
-      <w:pPr>
-        <w:pStyle w:val="ListParagraph"/>
-        <w:numPr>
-          <w:ilvl w:val="1"/>
-          <w:numId w:val="1"/>
-        </w:numPr>
-        <w:rPr>
-          <w:color w:val="00B050"/>
-        </w:rPr>
-      </w:pPr>
-      <w:r>
-        <w:rPr>
-          <w:color w:val="00B050"/>
-        </w:rPr>
-        <w:t xml:space="preserve">Digital signature (for build bot, WER, </w:t>
-      </w:r>
-      <w:proofErr w:type="spellStart"/>
-      <w:r>
-        <w:rPr>
-          <w:color w:val="00B050"/>
-        </w:rPr>
-        <w:t>etc</w:t>
-      </w:r>
-      <w:proofErr w:type="spellEnd"/>
-      <w:r>
-        <w:rPr>
-          <w:color w:val="00B050"/>
-        </w:rPr>
-        <w:t>).</w:t>
-      </w:r>
-    </w:p>
-    <w:p>
-      <w:pPr>
-        <w:pStyle w:val="ListParagraph"/>
-        <w:numPr>
-          <w:ilvl w:val="0"/>
-          <w:numId w:val="1"/>
-        </w:numPr>
-        <w:rPr>
-          <w:color w:val="FF0000"/>
-        </w:rPr>
-      </w:pPr>
-      <w:r>
-        <w:rPr>
-          <w:color w:val="FF0000"/>
-        </w:rPr>
-        <w:t>Reduce compile time.</w:t>
-      </w:r>
-    </w:p>
-    <w:p>
-      <w:pPr>
-        <w:pStyle w:val="ListParagraph"/>
-        <w:numPr>
-          <w:ilvl w:val="1"/>
-          <w:numId w:val="1"/>
-        </w:numPr>
-        <w:rPr>
-          <w:color w:val="FF0000"/>
-        </w:rPr>
-      </w:pPr>
-      <w:r>
-        <w:rPr>
-          <w:color w:val="FF0000"/>
-        </w:rPr>
-        <w:t>Reduce include dependencies.</w:t>
-      </w:r>
-    </w:p>
-    <w:p>
-      <w:pPr>
-        <w:pStyle w:val="ListParagraph"/>
-        <w:numPr>
-          <w:ilvl w:val="2"/>
-          <w:numId w:val="1"/>
-        </w:numPr>
-        <w:rPr>
-          <w:color w:val="FF0000"/>
-        </w:rPr>
-      </w:pPr>
-      <w:r>
-        <w:rPr>
-          <w:color w:val="FF0000"/>
-        </w:rPr>
-        <w:t>Pointer-to-</w:t>
-      </w:r>
-      <w:proofErr w:type="spellStart"/>
-      <w:r>
-        <w:rPr>
-          <w:color w:val="FF0000"/>
-        </w:rPr>
-        <w:t>impl</w:t>
-      </w:r>
-      <w:proofErr w:type="spellEnd"/>
-      <w:r>
-        <w:rPr>
-          <w:color w:val="FF0000"/>
-        </w:rPr>
-        <w:t xml:space="preserve"> idiom.</w:t>
-      </w:r>
-    </w:p>
-    <w:p>
-      <w:pPr>
-        <w:pStyle w:val="ListParagraph"/>
-        <w:numPr>
-          <w:ilvl w:val="1"/>
-          <w:numId w:val="1"/>
-        </w:numPr>
-        <w:rPr>
-          <w:color w:val="FF0000"/>
-        </w:rPr>
-      </w:pPr>
-      <w:r>
-        <w:rPr>
-          <w:color w:val="FF0000"/>
-        </w:rPr>
-        <w:t xml:space="preserve">PCH support using </w:t>
-      </w:r>
-      <w:proofErr w:type="spellStart"/>
-      <w:r>
-        <w:rPr>
-          <w:color w:val="FF0000"/>
-        </w:rPr>
-        <w:t>Boost.Build</w:t>
-      </w:r>
-      <w:proofErr w:type="spellEnd"/>
-      <w:r>
-        <w:rPr>
-          <w:color w:val="FF0000"/>
-        </w:rPr>
-        <w:t>.</w:t>
-      </w:r>
-    </w:p>
-    <w:p>
-      <w:pPr>
-        <w:pStyle w:val="ListParagraph"/>
-        <w:numPr>
-          <w:ilvl w:val="1"/>
-          <w:numId w:val="1"/>
-        </w:numPr>
-        <w:rPr>
-          <w:color w:val="FF0000"/>
-        </w:rPr>
-      </w:pPr>
-      <w:r>
-        <w:rPr>
-          <w:color w:val="FF0000"/>
-        </w:rPr>
-        <w:t>Decouple components if possible.</w:t>
-      </w:r>
-    </w:p>
-    <w:p>
-      <w:pPr>
-        <w:pStyle w:val="ListParagraph"/>
-        <w:numPr>
-          <w:ilvl w:val="1"/>
-          <w:numId w:val="1"/>
-        </w:numPr>
-        <w:rPr>
-          <w:color w:val="FF0000"/>
-        </w:rPr>
-      </w:pPr>
-      <w:r>
-        <w:rPr>
-          <w:color w:val="FF0000"/>
-        </w:rPr>
-        <w:t>Build dependencies as DLLs.</w:t>
-      </w:r>
-    </w:p>
-    <w:p>
-      <w:pPr>
-        <w:pStyle w:val="ListParagraph"/>
-        <w:numPr>
-          <w:ilvl w:val="0"/>
-          <w:numId w:val="1"/>
-        </w:numPr>
-        <w:rPr>
-          <w:color w:val="00B050"/>
-        </w:rPr>
-      </w:pPr>
-      <w:proofErr w:type="spellStart"/>
-      <w:r>
-        <w:rPr>
-          <w:color w:val="00B050"/>
-        </w:rPr>
-        <w:t>Todo</w:t>
-      </w:r>
-      <w:proofErr w:type="spellEnd"/>
-      <w:r>
-        <w:rPr>
-          <w:color w:val="00B050"/>
-        </w:rPr>
-        <w:t xml:space="preserve"> list.</w:t>
-      </w:r>
-    </w:p>
-    <w:p>
-      <w:pPr>
-        <w:pStyle w:val="ListParagraph"/>
-        <w:numPr>
-          <w:ilvl w:val="1"/>
-          <w:numId w:val="1"/>
-        </w:numPr>
-        <w:rPr>
-          <w:color w:val="00B050"/>
-        </w:rPr>
-      </w:pPr>
-      <w:r>
-        <w:rPr>
-          <w:color w:val="00B050"/>
-        </w:rPr>
-        <w:t>Consider porting to Google Code issue tracker.</w:t>
-      </w:r>
-    </w:p>
-    <w:p>
-      <w:pPr>
-        <w:pStyle w:val="ListParagraph"/>
-        <w:numPr>
-          <w:ilvl w:val="0"/>
-          <w:numId w:val="1"/>
-        </w:numPr>
-        <w:rPr>
-          <w:color w:val="00B050"/>
-        </w:rPr>
-      </w:pPr>
-      <w:r>
-        <w:rPr>
-          <w:color w:val="00B050"/>
-        </w:rPr>
-        <w:t xml:space="preserve">Performance improvements in potential bottlenecks (e.g. Iterators, Scanner, </w:t>
-      </w:r>
-      <w:proofErr w:type="spellStart"/>
-      <w:r>
-        <w:rPr>
-          <w:color w:val="00B050"/>
-        </w:rPr>
-        <w:t>PeLib</w:t>
-      </w:r>
-      <w:proofErr w:type="spellEnd"/>
-      <w:r>
-        <w:rPr>
-          <w:color w:val="00B050"/>
-        </w:rPr>
-        <w:t>,</w:t>
-      </w:r>
-      <w:r>
-        <w:rPr>
-          <w:color w:val="00B050"/>
-        </w:rPr>
-        <w:t xml:space="preserve"> </w:t>
-      </w:r>
-      <w:proofErr w:type="spellStart"/>
-      <w:r>
-        <w:rPr>
-          <w:color w:val="00B050"/>
-        </w:rPr>
-        <w:t>FindPattern</w:t>
-      </w:r>
-      <w:proofErr w:type="spellEnd"/>
-      <w:r>
-        <w:rPr>
-          <w:color w:val="00B050"/>
-        </w:rPr>
-        <w:t>,</w:t>
-      </w:r>
-      <w:r>
-        <w:rPr>
-          <w:color w:val="00B050"/>
-        </w:rPr>
-        <w:t xml:space="preserve"> </w:t>
-      </w:r>
-      <w:proofErr w:type="spellStart"/>
-      <w:r>
-        <w:rPr>
-          <w:color w:val="00B050"/>
-        </w:rPr>
-        <w:t>etc</w:t>
-      </w:r>
-      <w:proofErr w:type="spellEnd"/>
-      <w:r>
-        <w:rPr>
-          <w:color w:val="00B050"/>
-        </w:rPr>
-        <w:t>)</w:t>
+        <w:t xml:space="preserve">Support 64-bit </w:t>
+      </w:r>
+      <w:r>
+        <w:rPr>
+          <w:color w:val="FF0000"/>
+        </w:rPr>
+        <w:t>parameters</w:t>
+      </w:r>
+      <w:r>
+        <w:rPr>
+          <w:color w:val="FF0000"/>
+        </w:rPr>
+        <w:t xml:space="preserve"> under x86 in remote function caller.</w:t>
+      </w:r>
+    </w:p>
+    <w:p>
+      <w:pPr>
+        <w:pStyle w:val="ListParagraph"/>
+        <w:numPr>
+          <w:ilvl w:val="0"/>
+          <w:numId w:val="1"/>
+        </w:numPr>
+        <w:rPr>
+          <w:color w:val="00B050"/>
+        </w:rPr>
+      </w:pPr>
+      <w:r>
+        <w:rPr>
+          <w:color w:val="00B050"/>
+        </w:rPr>
+        <w:t>Support non-MSVC compilers in remote function caller</w:t>
+      </w:r>
+      <w:r>
+        <w:rPr>
+          <w:color w:val="00B050"/>
+        </w:rPr>
+        <w:t xml:space="preserve"> (e.g. in calling convention specification)</w:t>
       </w:r>
       <w:r>
         <w:rPr>
@@ -1825,416 +2457,111 @@
           <w:b/>
           <w:color w:val="000000" w:themeColor="text1"/>
         </w:rPr>
-        <w:t>New Modules</w:t>
-      </w:r>
-    </w:p>
-    <w:p>
-      <w:pPr>
-        <w:pStyle w:val="ListParagraph"/>
-        <w:numPr>
-          <w:ilvl w:val="0"/>
-          <w:numId w:val="1"/>
-        </w:numPr>
-        <w:rPr>
-          <w:color w:val="00B050"/>
-        </w:rPr>
-      </w:pPr>
-      <w:r>
-        <w:rPr>
-          <w:color w:val="00B050"/>
-        </w:rPr>
-        <w:t>Cheat Engine ‘replacement’.</w:t>
-      </w:r>
-    </w:p>
-    <w:p>
-      <w:pPr>
-        <w:pStyle w:val="ListParagraph"/>
-        <w:numPr>
-          <w:ilvl w:val="0"/>
-          <w:numId w:val="1"/>
-        </w:numPr>
-        <w:rPr>
-          <w:color w:val="00B050"/>
-        </w:rPr>
-      </w:pPr>
-      <w:r>
-        <w:rPr>
-          <w:color w:val="00B050"/>
-        </w:rPr>
-        <w:lastRenderedPageBreak/>
-        <w:t xml:space="preserve">Helper service to run </w:t>
-      </w:r>
-      <w:proofErr w:type="spellStart"/>
-      <w:r>
-        <w:rPr>
-          <w:color w:val="00B050"/>
-        </w:rPr>
-        <w:t>HadesMem</w:t>
-      </w:r>
-      <w:proofErr w:type="spellEnd"/>
-      <w:r>
-        <w:rPr>
-          <w:color w:val="00B050"/>
-        </w:rPr>
-        <w:t xml:space="preserve"> tools as ‘SYSTEM’ for when manipulation certain protected/critical processes (running in separate desktops, sessions, etc.).</w:t>
-      </w:r>
-    </w:p>
-    <w:p>
-      <w:pPr>
-        <w:pStyle w:val="ListParagraph"/>
-        <w:numPr>
-          <w:ilvl w:val="1"/>
-          <w:numId w:val="1"/>
-        </w:numPr>
-        <w:rPr>
-          <w:color w:val="00B050"/>
-        </w:rPr>
-      </w:pPr>
-      <w:r>
-        <w:rPr>
-          <w:color w:val="00B050"/>
-        </w:rPr>
-        <w:t>Ensure service is secure from abuse.</w:t>
-      </w:r>
-    </w:p>
-    <w:p>
-      <w:pPr>
-        <w:pStyle w:val="ListParagraph"/>
-        <w:numPr>
-          <w:ilvl w:val="0"/>
-          <w:numId w:val="1"/>
-        </w:numPr>
-        <w:rPr>
-          <w:color w:val="00B050"/>
-        </w:rPr>
-      </w:pPr>
-      <w:r>
-        <w:rPr>
-          <w:color w:val="00B050"/>
-        </w:rPr>
-        <w:t>Debugging.</w:t>
-      </w:r>
-    </w:p>
-    <w:p>
-      <w:pPr>
-        <w:pStyle w:val="ListParagraph"/>
-        <w:numPr>
-          <w:ilvl w:val="1"/>
-          <w:numId w:val="1"/>
-        </w:numPr>
-        <w:rPr>
-          <w:color w:val="00B050"/>
-        </w:rPr>
-      </w:pPr>
-      <w:r>
-        <w:rPr>
-          <w:color w:val="00B050"/>
-        </w:rPr>
-        <w:t>Software breakpoint.</w:t>
-      </w:r>
-    </w:p>
-    <w:p>
-      <w:pPr>
-        <w:pStyle w:val="ListParagraph"/>
-        <w:numPr>
-          <w:ilvl w:val="1"/>
-          <w:numId w:val="1"/>
-        </w:numPr>
-        <w:rPr>
-          <w:color w:val="00B050"/>
-        </w:rPr>
-      </w:pPr>
-      <w:r>
-        <w:rPr>
-          <w:color w:val="00B050"/>
-        </w:rPr>
-        <w:t>Hardware breakpoint (including memory read/write detection).</w:t>
-      </w:r>
-    </w:p>
-    <w:p>
-      <w:pPr>
-        <w:pStyle w:val="ListParagraph"/>
-        <w:numPr>
-          <w:ilvl w:val="1"/>
-          <w:numId w:val="1"/>
-        </w:numPr>
-        <w:rPr>
-          <w:color w:val="00B050"/>
-        </w:rPr>
-      </w:pPr>
-      <w:r>
-        <w:rPr>
-          <w:color w:val="00B050"/>
-        </w:rPr>
-        <w:t>Conditional breakpoints.</w:t>
-      </w:r>
-    </w:p>
-    <w:p>
-      <w:pPr>
-        <w:pStyle w:val="ListParagraph"/>
-        <w:numPr>
-          <w:ilvl w:val="1"/>
-          <w:numId w:val="1"/>
-        </w:numPr>
-        <w:rPr>
-          <w:color w:val="00B050"/>
-        </w:rPr>
-      </w:pPr>
-      <w:r>
-        <w:rPr>
-          <w:color w:val="00B050"/>
-        </w:rPr>
-        <w:t>Single stepping.</w:t>
-      </w:r>
-    </w:p>
-    <w:p>
-      <w:pPr>
-        <w:pStyle w:val="ListParagraph"/>
-        <w:numPr>
-          <w:ilvl w:val="1"/>
-          <w:numId w:val="1"/>
-        </w:numPr>
-        <w:rPr>
-          <w:color w:val="00B050"/>
-        </w:rPr>
-      </w:pPr>
-      <w:r>
-        <w:rPr>
-          <w:color w:val="00B050"/>
-        </w:rPr>
-        <w:t>Stack trace.</w:t>
-      </w:r>
-    </w:p>
-    <w:p>
-      <w:pPr>
-        <w:pStyle w:val="ListParagraph"/>
-        <w:numPr>
-          <w:ilvl w:val="0"/>
-          <w:numId w:val="1"/>
-        </w:numPr>
-        <w:rPr>
-          <w:color w:val="00B050"/>
-        </w:rPr>
-      </w:pPr>
-      <w:r>
-        <w:rPr>
-          <w:color w:val="00B050"/>
-        </w:rPr>
-        <w:t>Anti-anti-cheat.</w:t>
-      </w:r>
-    </w:p>
-    <w:p>
-      <w:pPr>
-        <w:pStyle w:val="ListParagraph"/>
-        <w:numPr>
-          <w:ilvl w:val="0"/>
-          <w:numId w:val="1"/>
-        </w:numPr>
-        <w:rPr>
-          <w:color w:val="00B050"/>
-        </w:rPr>
-      </w:pPr>
-      <w:r>
-        <w:rPr>
-          <w:color w:val="00B050"/>
-        </w:rPr>
-        <w:t>Thread/process information and enumeration.</w:t>
-      </w:r>
-    </w:p>
-    <w:p>
-      <w:pPr>
-        <w:pStyle w:val="ListParagraph"/>
-        <w:numPr>
-          <w:ilvl w:val="0"/>
-          <w:numId w:val="1"/>
-        </w:numPr>
-        <w:rPr>
-          <w:color w:val="00B050"/>
-        </w:rPr>
-      </w:pPr>
-      <w:r>
-        <w:rPr>
-          <w:color w:val="00B050"/>
-        </w:rPr>
-        <w:t>Manual mapper.</w:t>
-      </w:r>
-    </w:p>
-    <w:p>
-      <w:pPr>
-        <w:pStyle w:val="ListParagraph"/>
-        <w:numPr>
-          <w:ilvl w:val="1"/>
-          <w:numId w:val="1"/>
-        </w:numPr>
-        <w:rPr>
-          <w:color w:val="00B050"/>
-        </w:rPr>
-      </w:pPr>
-      <w:r>
-        <w:rPr>
-          <w:color w:val="00B050"/>
-        </w:rPr>
-        <w:t>Windows PE loader reversing.</w:t>
-      </w:r>
-    </w:p>
-    <w:p>
-      <w:pPr>
-        <w:pStyle w:val="ListParagraph"/>
-        <w:numPr>
-          <w:ilvl w:val="1"/>
-          <w:numId w:val="1"/>
-        </w:numPr>
-        <w:rPr>
-          <w:color w:val="00B050"/>
-        </w:rPr>
-      </w:pPr>
-      <w:r>
-        <w:rPr>
-          <w:color w:val="00B050"/>
-        </w:rPr>
-        <w:t>TLS support.</w:t>
-      </w:r>
-    </w:p>
-    <w:p>
-      <w:pPr>
-        <w:pStyle w:val="ListParagraph"/>
-        <w:numPr>
-          <w:ilvl w:val="1"/>
-          <w:numId w:val="1"/>
-        </w:numPr>
-        <w:rPr>
-          <w:color w:val="00B050"/>
-        </w:rPr>
-      </w:pPr>
-      <w:r>
-        <w:rPr>
-          <w:color w:val="00B050"/>
-        </w:rPr>
-        <w:t>Exception handling support.</w:t>
-      </w:r>
-      <w:r>
-        <w:rPr>
-          <w:color w:val="00B050"/>
-        </w:rPr>
-        <w:t xml:space="preserve"> (Safe, rather than catch-all.)</w:t>
-      </w:r>
-    </w:p>
-    <w:p>
-      <w:pPr>
-        <w:pStyle w:val="ListParagraph"/>
-        <w:numPr>
-          <w:ilvl w:val="1"/>
-          <w:numId w:val="1"/>
-        </w:numPr>
-        <w:rPr>
-          <w:color w:val="00B050"/>
-        </w:rPr>
-      </w:pPr>
-      <w:r>
-        <w:rPr>
-          <w:color w:val="00B050"/>
-        </w:rPr>
-        <w:t xml:space="preserve">No ‘external’ (read: </w:t>
-      </w:r>
-      <w:proofErr w:type="spellStart"/>
-      <w:r>
-        <w:rPr>
-          <w:color w:val="00B050"/>
-        </w:rPr>
-        <w:t>MMHelper</w:t>
-      </w:r>
-      <w:proofErr w:type="spellEnd"/>
-      <w:r>
-        <w:rPr>
-          <w:color w:val="00B050"/>
-        </w:rPr>
-        <w:t>) dependencies.</w:t>
-      </w:r>
-    </w:p>
-    <w:p>
-      <w:pPr>
-        <w:pStyle w:val="ListParagraph"/>
-        <w:numPr>
-          <w:ilvl w:val="1"/>
-          <w:numId w:val="1"/>
-        </w:numPr>
-        <w:rPr>
-          <w:color w:val="00B050"/>
-        </w:rPr>
-      </w:pPr>
-      <w:r>
-        <w:rPr>
-          <w:color w:val="00B050"/>
-        </w:rPr>
-        <w:t>Extensive sanity checking on PE file.</w:t>
-      </w:r>
-    </w:p>
-    <w:p>
-      <w:pPr>
-        <w:pStyle w:val="ListParagraph"/>
-        <w:numPr>
-          <w:ilvl w:val="1"/>
-          <w:numId w:val="1"/>
-        </w:numPr>
-        <w:rPr>
-          <w:color w:val="00B050"/>
-        </w:rPr>
-      </w:pPr>
-      <w:r>
-        <w:rPr>
-          <w:color w:val="00B050"/>
-        </w:rPr>
-        <w:t>Manually map dependencies and ‘link’.</w:t>
-      </w:r>
-    </w:p>
-    <w:p>
-      <w:pPr>
-        <w:pStyle w:val="ListParagraph"/>
-        <w:numPr>
-          <w:ilvl w:val="0"/>
-          <w:numId w:val="1"/>
-        </w:numPr>
-        <w:rPr>
-          <w:color w:val="00B050"/>
-        </w:rPr>
-      </w:pPr>
-      <w:r>
-        <w:rPr>
-          <w:color w:val="00B050"/>
-        </w:rPr>
-        <w:t>Remote code ‘emulator’.</w:t>
-      </w:r>
-    </w:p>
-    <w:p>
-      <w:pPr>
-        <w:pStyle w:val="ListParagraph"/>
-        <w:numPr>
-          <w:ilvl w:val="0"/>
-          <w:numId w:val="1"/>
-        </w:numPr>
-        <w:rPr>
-          <w:color w:val="00B050"/>
-        </w:rPr>
-      </w:pPr>
-      <w:r>
-        <w:rPr>
-          <w:color w:val="00B050"/>
-        </w:rPr>
-        <w:t xml:space="preserve">Custom </w:t>
-      </w:r>
-      <w:proofErr w:type="spellStart"/>
-      <w:r>
-        <w:rPr>
-          <w:color w:val="00B050"/>
-        </w:rPr>
-        <w:t>GetModuleHandle</w:t>
-      </w:r>
-      <w:proofErr w:type="spellEnd"/>
-      <w:r>
-        <w:rPr>
-          <w:color w:val="00B050"/>
-        </w:rPr>
-        <w:t xml:space="preserve">, </w:t>
+        <w:t>Injector</w:t>
+      </w:r>
+    </w:p>
+    <w:p>
+      <w:pPr>
+        <w:pStyle w:val="ListParagraph"/>
+        <w:numPr>
+          <w:ilvl w:val="0"/>
+          <w:numId w:val="1"/>
+        </w:numPr>
+        <w:rPr>
+          <w:color w:val="00B050"/>
+        </w:rPr>
+      </w:pPr>
+      <w:r>
+        <w:rPr>
+          <w:color w:val="00B050"/>
+        </w:rPr>
+        <w:t>.NET injection.</w:t>
+      </w:r>
+    </w:p>
+    <w:p>
+      <w:pPr>
+        <w:pStyle w:val="ListParagraph"/>
+        <w:numPr>
+          <w:ilvl w:val="1"/>
+          <w:numId w:val="1"/>
+        </w:numPr>
+        <w:rPr>
+          <w:color w:val="00B050"/>
+        </w:rPr>
+      </w:pPr>
+      <w:r>
+        <w:rPr>
+          <w:color w:val="00B050"/>
+        </w:rPr>
+        <w:t>Without DLL dependency if possible.</w:t>
+      </w:r>
+    </w:p>
+    <w:p>
+      <w:pPr>
+        <w:pStyle w:val="ListParagraph"/>
+        <w:numPr>
+          <w:ilvl w:val="0"/>
+          <w:numId w:val="1"/>
+        </w:numPr>
+        <w:rPr>
+          <w:color w:val="00B050"/>
+        </w:rPr>
+      </w:pPr>
+      <w:r>
+        <w:rPr>
+          <w:color w:val="00B050"/>
+        </w:rPr>
+        <w:t>Cross-section injection.</w:t>
+      </w:r>
+    </w:p>
+    <w:p>
+      <w:pPr>
+        <w:pStyle w:val="ListParagraph"/>
+        <w:numPr>
+          <w:ilvl w:val="0"/>
+          <w:numId w:val="1"/>
+        </w:numPr>
+        <w:rPr>
+          <w:color w:val="00B050"/>
+        </w:rPr>
+      </w:pPr>
+      <w:r>
+        <w:rPr>
+          <w:color w:val="00B050"/>
+        </w:rPr>
+        <w:t>IAT injection.</w:t>
+      </w:r>
+    </w:p>
+    <w:p>
+      <w:pPr>
+        <w:pStyle w:val="ListParagraph"/>
+        <w:numPr>
+          <w:ilvl w:val="0"/>
+          <w:numId w:val="1"/>
+        </w:numPr>
+        <w:rPr>
+          <w:color w:val="00B050"/>
+        </w:rPr>
+      </w:pPr>
+      <w:r>
+        <w:rPr>
+          <w:color w:val="00B050"/>
+        </w:rPr>
+        <w:t>Get address of Kernel32</w:t>
+      </w:r>
+      <w:proofErr w:type="gramStart"/>
+      <w:r>
+        <w:rPr>
+          <w:color w:val="00B050"/>
+        </w:rPr>
+        <w:t>!LoadLibrary</w:t>
+      </w:r>
+      <w:proofErr w:type="gramEnd"/>
+      <w:r>
+        <w:rPr>
+          <w:color w:val="00B050"/>
+        </w:rPr>
+        <w:t xml:space="preserve"> ‘manually’ rather than using a local </w:t>
       </w:r>
       <w:proofErr w:type="spellStart"/>
       <w:r>
@@ -2248,124 +2575,114 @@
         <w:rPr>
           <w:color w:val="00B050"/>
         </w:rPr>
-        <w:t>, etc.</w:t>
-      </w:r>
-    </w:p>
-    <w:p>
-      <w:pPr>
-        <w:pStyle w:val="ListParagraph"/>
-        <w:numPr>
-          <w:ilvl w:val="0"/>
-          <w:numId w:val="1"/>
-        </w:numPr>
-        <w:rPr>
-          <w:color w:val="00B050"/>
-        </w:rPr>
-      </w:pPr>
-      <w:r>
-        <w:rPr>
-          <w:color w:val="00B050"/>
-        </w:rPr>
-        <w:t xml:space="preserve">C++ </w:t>
-      </w:r>
-      <w:proofErr w:type="spellStart"/>
-      <w:r>
-        <w:rPr>
-          <w:color w:val="00B050"/>
-        </w:rPr>
-        <w:t>WinAPI</w:t>
-      </w:r>
-      <w:proofErr w:type="spellEnd"/>
-      <w:r>
-        <w:rPr>
-          <w:color w:val="00B050"/>
-        </w:rPr>
-        <w:t xml:space="preserve"> wrapper.</w:t>
-      </w:r>
-    </w:p>
-    <w:p>
-      <w:pPr>
-        <w:ind w:left="2160" w:hanging="2160"/>
+        <w:t xml:space="preserve"> and </w:t>
+      </w:r>
+      <w:r>
+        <w:rPr>
+          <w:color w:val="00B050"/>
+        </w:rPr>
+        <w:t>pointer arithmetic.</w:t>
+      </w:r>
+    </w:p>
+    <w:p>
+      <w:pPr>
+        <w:pStyle w:val="ListParagraph"/>
+        <w:numPr>
+          <w:ilvl w:val="1"/>
+          <w:numId w:val="1"/>
+        </w:numPr>
+        <w:rPr>
+          <w:color w:val="00B050"/>
+        </w:rPr>
+      </w:pPr>
+      <w:r>
+        <w:rPr>
+          <w:color w:val="00B050"/>
+        </w:rPr>
+        <w:t xml:space="preserve">Whilst this works in all normal cases, it doesn’t work when the target has shims enabled which hook </w:t>
+      </w:r>
+      <w:proofErr w:type="spellStart"/>
+      <w:r>
+        <w:rPr>
+          <w:color w:val="00B050"/>
+        </w:rPr>
+        <w:t>LoadLibrary</w:t>
+      </w:r>
+      <w:proofErr w:type="spellEnd"/>
+      <w:r>
+        <w:rPr>
+          <w:color w:val="00B050"/>
+        </w:rPr>
+        <w:t>.</w:t>
+      </w:r>
+    </w:p>
+    <w:p>
+      <w:pPr>
         <w:rPr>
           <w:color w:val="000000" w:themeColor="text1"/>
         </w:rPr>
       </w:pPr>
-      <w:proofErr w:type="spellStart"/>
       <w:r>
         <w:rPr>
           <w:b/>
           <w:color w:val="000000" w:themeColor="text1"/>
         </w:rPr>
-        <w:t>MemoryMgr</w:t>
-      </w:r>
-      <w:proofErr w:type="spellEnd"/>
-    </w:p>
-    <w:p>
-      <w:pPr>
-        <w:pStyle w:val="ListParagraph"/>
-        <w:numPr>
-          <w:ilvl w:val="0"/>
-          <w:numId w:val="1"/>
-        </w:numPr>
-        <w:rPr>
-          <w:color w:val="00B050"/>
-        </w:rPr>
-      </w:pPr>
-      <w:r>
-        <w:rPr>
-          <w:color w:val="00B050"/>
-        </w:rPr>
-        <w:t>Improve ‘safety’ of remote function caller via EH to minimize risk of crashing the target.</w:t>
-      </w:r>
-    </w:p>
-    <w:p>
-      <w:pPr>
-        <w:pStyle w:val="ListParagraph"/>
-        <w:numPr>
-          <w:ilvl w:val="0"/>
-          <w:numId w:val="1"/>
-        </w:numPr>
-        <w:rPr>
-          <w:color w:val="FF0000"/>
-        </w:rPr>
-      </w:pPr>
-      <w:r>
-        <w:rPr>
-          <w:color w:val="FF0000"/>
-        </w:rPr>
-        <w:t xml:space="preserve">Improve </w:t>
-      </w:r>
-      <w:proofErr w:type="spellStart"/>
-      <w:r>
-        <w:rPr>
-          <w:color w:val="FF0000"/>
-        </w:rPr>
-        <w:t>genericity</w:t>
-      </w:r>
-      <w:proofErr w:type="spellEnd"/>
-      <w:r>
-        <w:rPr>
-          <w:color w:val="FF0000"/>
-        </w:rPr>
-        <w:t xml:space="preserve"> of parameter passing in remote function caller.</w:t>
-      </w:r>
-    </w:p>
-    <w:p>
-      <w:pPr>
-        <w:pStyle w:val="ListParagraph"/>
-        <w:numPr>
-          <w:ilvl w:val="0"/>
-          <w:numId w:val="1"/>
-        </w:numPr>
-        <w:rPr>
-          <w:color w:val="00B050"/>
-        </w:rPr>
-      </w:pPr>
-      <w:r>
-        <w:rPr>
-          <w:color w:val="00B050"/>
-        </w:rPr>
-        <w:t>Memory reading via expression templates.</w:t>
+        <w:t>Patcher</w:t>
+      </w:r>
+    </w:p>
+    <w:p>
+      <w:pPr>
+        <w:pStyle w:val="ListParagraph"/>
+        <w:numPr>
+          <w:ilvl w:val="0"/>
+          <w:numId w:val="1"/>
+        </w:numPr>
+        <w:rPr>
+          <w:color w:val="00B050"/>
+        </w:rPr>
+      </w:pPr>
+      <w:r>
+        <w:rPr>
+          <w:color w:val="00B050"/>
+        </w:rPr>
+        <w:t>VEH hooking (both INT3 and DR).</w:t>
+      </w:r>
+    </w:p>
+    <w:p>
+      <w:pPr>
+        <w:pStyle w:val="ListParagraph"/>
+        <w:numPr>
+          <w:ilvl w:val="0"/>
+          <w:numId w:val="1"/>
+        </w:numPr>
+        <w:rPr>
+          <w:color w:val="00B050"/>
+        </w:rPr>
+      </w:pPr>
+      <w:r>
+        <w:rPr>
+          <w:color w:val="00B050"/>
+        </w:rPr>
+        <w:lastRenderedPageBreak/>
+        <w:t>Transactional hooking.</w:t>
+      </w:r>
+    </w:p>
+    <w:p>
+      <w:pPr>
+        <w:pStyle w:val="ListParagraph"/>
+        <w:numPr>
+          <w:ilvl w:val="0"/>
+          <w:numId w:val="1"/>
+        </w:numPr>
+        <w:rPr>
+          <w:color w:val="00B050"/>
+        </w:rPr>
+      </w:pPr>
+      <w:r>
+        <w:rPr>
+          <w:color w:val="00B050"/>
+        </w:rPr>
+        <w:t>Improved relative instruction rebuilding (including conditionals).</w:t>
       </w:r>
       <w:r>
         <w:rPr>
@@ -2373,139 +2690,43 @@
         </w:rPr>
         <w:t xml:space="preserve"> </w:t>
       </w:r>
-    </w:p>
-    <w:p>
-      <w:pPr>
-        <w:pStyle w:val="ListParagraph"/>
-        <w:numPr>
-          <w:ilvl w:val="0"/>
-          <w:numId w:val="1"/>
-        </w:numPr>
-        <w:rPr>
-          <w:color w:val="FF0000"/>
-        </w:rPr>
-      </w:pPr>
-      <w:r>
-        <w:rPr>
-          <w:color w:val="FF0000"/>
-        </w:rPr>
-        <w:t>Support floating point parameters in remote function caller.</w:t>
-      </w:r>
-    </w:p>
-    <w:p>
-      <w:pPr>
-        <w:pStyle w:val="ListParagraph"/>
-        <w:numPr>
-          <w:ilvl w:val="0"/>
-          <w:numId w:val="1"/>
-        </w:numPr>
-        <w:rPr>
-          <w:color w:val="FF0000"/>
-        </w:rPr>
-      </w:pPr>
-      <w:r>
-        <w:rPr>
-          <w:color w:val="FF0000"/>
-        </w:rPr>
-        <w:t xml:space="preserve">Support floating point </w:t>
-      </w:r>
-      <w:r>
-        <w:rPr>
-          <w:color w:val="FF0000"/>
-        </w:rPr>
-        <w:t>return values</w:t>
-      </w:r>
-      <w:r>
-        <w:rPr>
-          <w:color w:val="FF0000"/>
-        </w:rPr>
-        <w:t xml:space="preserve"> in remote function caller.</w:t>
-      </w:r>
-    </w:p>
-    <w:p>
-      <w:pPr>
-        <w:pStyle w:val="ListParagraph"/>
-        <w:numPr>
-          <w:ilvl w:val="0"/>
-          <w:numId w:val="1"/>
-        </w:numPr>
-        <w:rPr>
-          <w:color w:val="FF0000"/>
-        </w:rPr>
-      </w:pPr>
-      <w:r>
-        <w:rPr>
-          <w:color w:val="FF0000"/>
-        </w:rPr>
-        <w:t>Support 64-bit return values under x86 in remote function caller (EAX</w:t>
-      </w:r>
       <w:proofErr w:type="gramStart"/>
       <w:r>
         <w:rPr>
-          <w:color w:val="FF0000"/>
-        </w:rPr>
-        <w:t>:EDX</w:t>
+          <w:color w:val="00B050"/>
+        </w:rPr>
+        <w:t>x64</w:t>
       </w:r>
       <w:proofErr w:type="gramEnd"/>
       <w:r>
         <w:rPr>
-          <w:color w:val="FF0000"/>
-        </w:rPr>
-        <w:t>).</w:t>
-      </w:r>
-    </w:p>
-    <w:p>
-      <w:pPr>
-        <w:pStyle w:val="ListParagraph"/>
-        <w:numPr>
-          <w:ilvl w:val="0"/>
-          <w:numId w:val="1"/>
-        </w:numPr>
-        <w:rPr>
-          <w:color w:val="FF0000"/>
-        </w:rPr>
-      </w:pPr>
-      <w:r>
-        <w:rPr>
-          <w:color w:val="FF0000"/>
-        </w:rPr>
-        <w:t xml:space="preserve">Support 64-bit </w:t>
-      </w:r>
-      <w:r>
-        <w:rPr>
-          <w:color w:val="FF0000"/>
-        </w:rPr>
-        <w:t>parameters</w:t>
-      </w:r>
-      <w:r>
-        <w:rPr>
-          <w:color w:val="FF0000"/>
-        </w:rPr>
-        <w:t xml:space="preserve"> under x86 in remote function caller.</w:t>
-      </w:r>
-    </w:p>
-    <w:p>
-      <w:pPr>
-        <w:pStyle w:val="ListParagraph"/>
-        <w:numPr>
-          <w:ilvl w:val="0"/>
-          <w:numId w:val="1"/>
-        </w:numPr>
-        <w:rPr>
-          <w:color w:val="00B050"/>
-        </w:rPr>
-      </w:pPr>
-      <w:r>
-        <w:rPr>
-          <w:color w:val="00B050"/>
-        </w:rPr>
-        <w:t>Support non-MSVC compilers in remote function caller</w:t>
-      </w:r>
-      <w:r>
-        <w:rPr>
-          <w:color w:val="00B050"/>
-        </w:rPr>
-        <w:t xml:space="preserve"> (e.g. in calling convention specification)</w:t>
+          <w:color w:val="00B050"/>
+        </w:rPr>
+        <w:t xml:space="preserve"> has far more IP relative instructions than x86.</w:t>
+      </w:r>
+    </w:p>
+    <w:p>
+      <w:pPr>
+        <w:pStyle w:val="ListParagraph"/>
+        <w:numPr>
+          <w:ilvl w:val="0"/>
+          <w:numId w:val="1"/>
+        </w:numPr>
+        <w:rPr>
+          <w:color w:val="00B050"/>
+        </w:rPr>
+      </w:pPr>
+      <w:r>
+        <w:rPr>
+          <w:color w:val="00B050"/>
+        </w:rPr>
+        <w:t>Freeze target when hooking</w:t>
+      </w:r>
+      <w:r>
+        <w:rPr>
+          <w:color w:val="00B050"/>
+        </w:rPr>
+        <w:t xml:space="preserve"> (except calling thread if applicable – e.g. in injected code)</w:t>
       </w:r>
       <w:r>
         <w:rPr>
@@ -2516,167 +2737,241 @@
     </w:p>
     <w:p>
       <w:pPr>
+        <w:pStyle w:val="ListParagraph"/>
+        <w:numPr>
+          <w:ilvl w:val="0"/>
+          <w:numId w:val="1"/>
+        </w:numPr>
+        <w:rPr>
+          <w:color w:val="00B050"/>
+        </w:rPr>
+      </w:pPr>
+      <w:r>
+        <w:rPr>
+          <w:color w:val="00B050"/>
+        </w:rPr>
+        <w:t>When hooking on x64 try to find a free memory block for the trampoline that is within RIP-relative range of the detour. Only if one cannot be acquired should we fall back to a system-provided address and an absolute jump.</w:t>
+      </w:r>
+    </w:p>
+    <w:p>
+      <w:pPr>
+        <w:pStyle w:val="ListParagraph"/>
+        <w:numPr>
+          <w:ilvl w:val="0"/>
+          <w:numId w:val="1"/>
+        </w:numPr>
+        <w:rPr>
+          <w:color w:val="00B050"/>
+        </w:rPr>
+      </w:pPr>
+      <w:proofErr w:type="spellStart"/>
+      <w:r>
+        <w:rPr>
+          <w:color w:val="00B050"/>
+        </w:rPr>
+        <w:t>Uncopyable</w:t>
+      </w:r>
+      <w:proofErr w:type="spellEnd"/>
+      <w:r>
+        <w:rPr>
+          <w:color w:val="00B050"/>
+        </w:rPr>
+        <w:t>, so make moveable.</w:t>
+      </w:r>
+    </w:p>
+    <w:p>
+      <w:pPr>
+        <w:pStyle w:val="ListParagraph"/>
+        <w:numPr>
+          <w:ilvl w:val="0"/>
+          <w:numId w:val="1"/>
+        </w:numPr>
+        <w:rPr>
+          <w:color w:val="00B050"/>
+        </w:rPr>
+      </w:pPr>
+      <w:r>
+        <w:rPr>
+          <w:color w:val="00B050"/>
+        </w:rPr>
+        <w:t>VMT hooking.</w:t>
+      </w:r>
+    </w:p>
+    <w:p>
+      <w:pPr>
+        <w:pStyle w:val="ListParagraph"/>
+        <w:numPr>
+          <w:ilvl w:val="0"/>
+          <w:numId w:val="1"/>
+        </w:numPr>
+        <w:rPr>
+          <w:color w:val="00B050"/>
+        </w:rPr>
+      </w:pPr>
+      <w:r>
+        <w:rPr>
+          <w:color w:val="00B050"/>
+        </w:rPr>
+        <w:t>IAT/EAT hooking.</w:t>
+      </w:r>
+    </w:p>
+    <w:p>
+      <w:pPr>
+        <w:pStyle w:val="ListParagraph"/>
+        <w:numPr>
+          <w:ilvl w:val="0"/>
+          <w:numId w:val="1"/>
+        </w:numPr>
+        <w:rPr>
+          <w:color w:val="00B050"/>
+        </w:rPr>
+      </w:pPr>
+      <w:r>
+        <w:rPr>
+          <w:color w:val="00B050"/>
+        </w:rPr>
+        <w:t>Explicitly support hook chains (and write test).</w:t>
+      </w:r>
+    </w:p>
+    <w:p>
+      <w:pPr>
+        <w:pStyle w:val="ListParagraph"/>
+        <w:numPr>
+          <w:ilvl w:val="0"/>
+          <w:numId w:val="1"/>
+        </w:numPr>
+        <w:rPr>
+          <w:color w:val="00B050"/>
+        </w:rPr>
+      </w:pPr>
+      <w:r>
+        <w:rPr>
+          <w:color w:val="00B050"/>
+        </w:rPr>
+        <w:t>Use relative jumps where possible (detect delta at runtime).</w:t>
+      </w:r>
+    </w:p>
+    <w:p>
+      <w:pPr>
+        <w:pStyle w:val="ListParagraph"/>
+        <w:numPr>
+          <w:ilvl w:val="0"/>
+          <w:numId w:val="1"/>
+        </w:numPr>
+        <w:rPr>
+          <w:color w:val="00B050"/>
+        </w:rPr>
+      </w:pPr>
+      <w:r>
+        <w:rPr>
+          <w:color w:val="00B050"/>
+        </w:rPr>
+        <w:t>Detect cases where hooking may overflow past the end of a function, and fail. (Provide policy or flag to allow overriding this behaviour.) Examples may be instructions such as ‘</w:t>
+      </w:r>
+      <w:proofErr w:type="spellStart"/>
+      <w:r>
+        <w:rPr>
+          <w:color w:val="00B050"/>
+        </w:rPr>
+        <w:t>int</w:t>
+      </w:r>
+      <w:proofErr w:type="spellEnd"/>
+      <w:r>
+        <w:rPr>
+          <w:color w:val="00B050"/>
+        </w:rPr>
+        <w:t xml:space="preserve"> 3’, ‘ret’, ‘</w:t>
+      </w:r>
+      <w:proofErr w:type="spellStart"/>
+      <w:r>
+        <w:rPr>
+          <w:color w:val="00B050"/>
+        </w:rPr>
+        <w:t>jmp</w:t>
+      </w:r>
+      <w:proofErr w:type="spellEnd"/>
+      <w:r>
+        <w:rPr>
+          <w:color w:val="00B050"/>
+        </w:rPr>
+        <w:t>’, etc.</w:t>
+      </w:r>
+    </w:p>
+    <w:p>
+      <w:pPr>
         <w:rPr>
           <w:color w:val="000000" w:themeColor="text1"/>
         </w:rPr>
       </w:pPr>
+      <w:proofErr w:type="spellStart"/>
       <w:r>
         <w:rPr>
           <w:b/>
           <w:color w:val="000000" w:themeColor="text1"/>
         </w:rPr>
-        <w:t>Injector</w:t>
-      </w:r>
-    </w:p>
-    <w:p>
-      <w:pPr>
-        <w:pStyle w:val="ListParagraph"/>
-        <w:numPr>
-          <w:ilvl w:val="0"/>
-          <w:numId w:val="1"/>
-        </w:numPr>
-        <w:rPr>
-          <w:color w:val="00B050"/>
-        </w:rPr>
-      </w:pPr>
-      <w:r>
-        <w:rPr>
-          <w:color w:val="00B050"/>
-        </w:rPr>
-        <w:t>.NET injection.</w:t>
-      </w:r>
-    </w:p>
-    <w:p>
-      <w:pPr>
-        <w:pStyle w:val="ListParagraph"/>
-        <w:numPr>
-          <w:ilvl w:val="1"/>
-          <w:numId w:val="1"/>
-        </w:numPr>
-        <w:rPr>
-          <w:color w:val="00B050"/>
-        </w:rPr>
-      </w:pPr>
-      <w:r>
-        <w:rPr>
-          <w:color w:val="00B050"/>
-        </w:rPr>
-        <w:t>Without DLL dependency if possible.</w:t>
-      </w:r>
-    </w:p>
-    <w:p>
-      <w:pPr>
-        <w:pStyle w:val="ListParagraph"/>
-        <w:numPr>
-          <w:ilvl w:val="0"/>
-          <w:numId w:val="1"/>
-        </w:numPr>
-        <w:rPr>
-          <w:color w:val="00B050"/>
-        </w:rPr>
-      </w:pPr>
-      <w:r>
-        <w:rPr>
-          <w:color w:val="00B050"/>
-        </w:rPr>
-        <w:t>Cross-section injection.</w:t>
-      </w:r>
-    </w:p>
-    <w:p>
-      <w:pPr>
-        <w:pStyle w:val="ListParagraph"/>
-        <w:numPr>
-          <w:ilvl w:val="0"/>
-          <w:numId w:val="1"/>
-        </w:numPr>
-        <w:rPr>
-          <w:color w:val="00B050"/>
-        </w:rPr>
-      </w:pPr>
-      <w:r>
-        <w:rPr>
-          <w:color w:val="00B050"/>
-        </w:rPr>
-        <w:t>IAT injection.</w:t>
-      </w:r>
-    </w:p>
-    <w:p>
-      <w:pPr>
-        <w:pStyle w:val="ListParagraph"/>
-        <w:numPr>
-          <w:ilvl w:val="0"/>
-          <w:numId w:val="1"/>
-        </w:numPr>
-        <w:rPr>
-          <w:color w:val="00B050"/>
-        </w:rPr>
-      </w:pPr>
-      <w:r>
-        <w:rPr>
-          <w:color w:val="00B050"/>
-        </w:rPr>
-        <w:t>Get address of Kernel32</w:t>
-      </w:r>
-      <w:proofErr w:type="gramStart"/>
-      <w:r>
-        <w:rPr>
-          <w:color w:val="00B050"/>
-        </w:rPr>
-        <w:t>!LoadLibrary</w:t>
-      </w:r>
-      <w:proofErr w:type="gramEnd"/>
-      <w:r>
-        <w:rPr>
-          <w:color w:val="00B050"/>
-        </w:rPr>
-        <w:t xml:space="preserve"> ‘manually’ rather than using a local </w:t>
-      </w:r>
-      <w:proofErr w:type="spellStart"/>
-      <w:r>
-        <w:rPr>
-          <w:color w:val="00B050"/>
-        </w:rPr>
-        <w:t>GetProcAddress</w:t>
-      </w:r>
-      <w:proofErr w:type="spellEnd"/>
-      <w:r>
-        <w:rPr>
-          <w:color w:val="00B050"/>
-        </w:rPr>
-        <w:t xml:space="preserve"> and </w:t>
-      </w:r>
-      <w:r>
-        <w:rPr>
-          <w:color w:val="00B050"/>
-        </w:rPr>
-        <w:t>pointer arithmetic.</w:t>
-      </w:r>
-    </w:p>
-    <w:p>
-      <w:pPr>
-        <w:pStyle w:val="ListParagraph"/>
-        <w:numPr>
-          <w:ilvl w:val="1"/>
-          <w:numId w:val="1"/>
-        </w:numPr>
-        <w:rPr>
-          <w:color w:val="00B050"/>
-        </w:rPr>
-      </w:pPr>
-      <w:r>
-        <w:rPr>
-          <w:color w:val="00B050"/>
-        </w:rPr>
-        <w:t xml:space="preserve">Whilst this works in all normal cases, it doesn’t work when the target has shims enabled which hook </w:t>
-      </w:r>
-      <w:proofErr w:type="spellStart"/>
-      <w:r>
-        <w:rPr>
-          <w:color w:val="00B050"/>
-        </w:rPr>
-        <w:t>LoadLibrary</w:t>
-      </w:r>
-      <w:proofErr w:type="spellEnd"/>
+        <w:t>FindPattern</w:t>
+      </w:r>
+      <w:proofErr w:type="spellEnd"/>
+    </w:p>
+    <w:p>
+      <w:pPr>
+        <w:pStyle w:val="ListParagraph"/>
+        <w:numPr>
+          <w:ilvl w:val="0"/>
+          <w:numId w:val="1"/>
+        </w:numPr>
+        <w:rPr>
+          <w:color w:val="00B050"/>
+        </w:rPr>
+      </w:pPr>
+      <w:r>
+        <w:rPr>
+          <w:color w:val="00B050"/>
+        </w:rPr>
+        <w:t>Pattern generator.</w:t>
+      </w:r>
+    </w:p>
+    <w:p>
+      <w:pPr>
+        <w:pStyle w:val="ListParagraph"/>
+        <w:numPr>
+          <w:ilvl w:val="0"/>
+          <w:numId w:val="1"/>
+        </w:numPr>
+        <w:rPr>
+          <w:color w:val="00B050"/>
+        </w:rPr>
+      </w:pPr>
+      <w:r>
+        <w:rPr>
+          <w:color w:val="00B050"/>
+        </w:rPr>
+        <w:t>‘</w:t>
+      </w:r>
+      <w:r>
+        <w:rPr>
+          <w:color w:val="00B050"/>
+        </w:rPr>
+        <w:t>Multi-pass</w:t>
+      </w:r>
+      <w:r>
+        <w:rPr>
+          <w:color w:val="00B050"/>
+        </w:rPr>
+        <w:t>’</w:t>
+      </w:r>
+      <w:r>
+        <w:rPr>
+          <w:color w:val="00B050"/>
+        </w:rPr>
+        <w:t xml:space="preserve"> support</w:t>
+      </w:r>
+      <w:r>
+        <w:rPr>
+          <w:color w:val="00B050"/>
+        </w:rPr>
+        <w:t xml:space="preserve"> (e.g. search for pattern, apply for manipulators, use as starting point for second search)</w:t>
+      </w:r>
       <w:r>
         <w:rPr>
           <w:color w:val="00B050"/>
@@ -2690,19 +2985,513 @@
           <w:color w:val="000000" w:themeColor="text1"/>
         </w:rPr>
       </w:pPr>
+      <w:proofErr w:type="spellStart"/>
       <w:r>
         <w:rPr>
           <w:b/>
           <w:color w:val="000000" w:themeColor="text1"/>
         </w:rPr>
-        <w:t>Patcher</w:t>
-      </w:r>
-    </w:p>
-    <w:p>
-      <w:pPr>
-        <w:pStyle w:val="ListParagraph"/>
-        <w:numPr>
-          <w:ilvl w:val="0"/>
+        <w:t>PeLib</w:t>
+      </w:r>
+      <w:proofErr w:type="spellEnd"/>
+    </w:p>
+    <w:p>
+      <w:pPr>
+        <w:pStyle w:val="ListParagraph"/>
+        <w:numPr>
+          <w:ilvl w:val="0"/>
+          <w:numId w:val="1"/>
+        </w:numPr>
+        <w:rPr>
+          <w:color w:val="FF0000"/>
+        </w:rPr>
+      </w:pPr>
+      <w:r>
+        <w:rPr>
+          <w:color w:val="FF0000"/>
+        </w:rPr>
+        <w:t>S</w:t>
+      </w:r>
+      <w:r>
+        <w:rPr>
+          <w:color w:val="FF0000"/>
+        </w:rPr>
+        <w:t>upport for</w:t>
+      </w:r>
+      <w:r>
+        <w:rPr>
+          <w:color w:val="FF0000"/>
+        </w:rPr>
+        <w:t xml:space="preserve"> working on x86 PE files from x64 and vice versa.</w:t>
+      </w:r>
+    </w:p>
+    <w:p>
+      <w:pPr>
+        <w:pStyle w:val="ListParagraph"/>
+        <w:numPr>
+          <w:ilvl w:val="0"/>
+          <w:numId w:val="1"/>
+        </w:numPr>
+        <w:rPr>
+          <w:color w:val="FF0000"/>
+        </w:rPr>
+      </w:pPr>
+      <w:r>
+        <w:rPr>
+          <w:color w:val="FF0000"/>
+        </w:rPr>
+        <w:t>Finish implementing matching ‘setters’ for existing ‘getters’.</w:t>
+      </w:r>
+    </w:p>
+    <w:p>
+      <w:pPr>
+        <w:pStyle w:val="ListParagraph"/>
+        <w:numPr>
+          <w:ilvl w:val="0"/>
+          <w:numId w:val="1"/>
+        </w:numPr>
+        <w:rPr>
+          <w:color w:val="FF0000"/>
+        </w:rPr>
+      </w:pPr>
+      <w:r>
+        <w:rPr>
+          <w:color w:val="FF0000"/>
+        </w:rPr>
+        <w:t xml:space="preserve">Investigate use of virtual functions for file </w:t>
+      </w:r>
+      <w:proofErr w:type="spellStart"/>
+      <w:r>
+        <w:rPr>
+          <w:color w:val="FF0000"/>
+        </w:rPr>
+        <w:t>vs</w:t>
+      </w:r>
+      <w:proofErr w:type="spellEnd"/>
+      <w:r>
+        <w:rPr>
+          <w:color w:val="FF0000"/>
+        </w:rPr>
+        <w:t xml:space="preserve"> memory</w:t>
+      </w:r>
+      <w:r>
+        <w:rPr>
+          <w:color w:val="FF0000"/>
+        </w:rPr>
+        <w:t xml:space="preserve"> access</w:t>
+      </w:r>
+      <w:r>
+        <w:rPr>
+          <w:color w:val="FF0000"/>
+        </w:rPr>
+        <w:t xml:space="preserve"> (</w:t>
+      </w:r>
+      <w:proofErr w:type="spellStart"/>
+      <w:r>
+        <w:rPr>
+          <w:color w:val="FF0000"/>
+        </w:rPr>
+        <w:t>RvaToVa</w:t>
+      </w:r>
+      <w:proofErr w:type="spellEnd"/>
+      <w:r>
+        <w:rPr>
+          <w:color w:val="FF0000"/>
+        </w:rPr>
+        <w:t>)</w:t>
+      </w:r>
+      <w:r>
+        <w:rPr>
+          <w:color w:val="FF0000"/>
+        </w:rPr>
+        <w:t xml:space="preserve">. </w:t>
+      </w:r>
+    </w:p>
+    <w:p>
+      <w:pPr>
+        <w:pStyle w:val="ListParagraph"/>
+        <w:numPr>
+          <w:ilvl w:val="1"/>
+          <w:numId w:val="1"/>
+        </w:numPr>
+        <w:rPr>
+          <w:color w:val="FF0000"/>
+        </w:rPr>
+      </w:pPr>
+      <w:r>
+        <w:rPr>
+          <w:color w:val="FF0000"/>
+        </w:rPr>
+        <w:t>Alternatively, investigate use of templates, which may ‘merge’ better with x86/x64 cross compatibility.</w:t>
+      </w:r>
+    </w:p>
+    <w:p>
+      <w:pPr>
+        <w:pStyle w:val="ListParagraph"/>
+        <w:numPr>
+          <w:ilvl w:val="0"/>
+          <w:numId w:val="1"/>
+        </w:numPr>
+        <w:rPr>
+          <w:color w:val="FF0000"/>
+        </w:rPr>
+      </w:pPr>
+      <w:r>
+        <w:rPr>
+          <w:color w:val="FF0000"/>
+        </w:rPr>
+        <w:t>Extra sanity checking in all components.</w:t>
+      </w:r>
+    </w:p>
+    <w:p>
+      <w:pPr>
+        <w:pStyle w:val="ListParagraph"/>
+        <w:numPr>
+          <w:ilvl w:val="1"/>
+          <w:numId w:val="1"/>
+        </w:numPr>
+        <w:rPr>
+          <w:color w:val="FF0000"/>
+        </w:rPr>
+      </w:pPr>
+      <w:r>
+        <w:rPr>
+          <w:color w:val="FF0000"/>
+        </w:rPr>
+        <w:t xml:space="preserve">E.g. </w:t>
+      </w:r>
+      <w:r>
+        <w:rPr>
+          <w:color w:val="FF0000"/>
+        </w:rPr>
+        <w:t xml:space="preserve">Check </w:t>
+      </w:r>
+      <w:proofErr w:type="spellStart"/>
+      <w:r>
+        <w:rPr>
+          <w:color w:val="FF0000"/>
+        </w:rPr>
+        <w:t>NumberOfRvaAndSizes</w:t>
+      </w:r>
+      <w:proofErr w:type="spellEnd"/>
+      <w:r>
+        <w:rPr>
+          <w:color w:val="FF0000"/>
+        </w:rPr>
+        <w:t xml:space="preserve"> in </w:t>
+      </w:r>
+      <w:proofErr w:type="spellStart"/>
+      <w:r>
+        <w:rPr>
+          <w:color w:val="FF0000"/>
+        </w:rPr>
+        <w:t>NtHeaders</w:t>
+      </w:r>
+      <w:proofErr w:type="spellEnd"/>
+      <w:r>
+        <w:rPr>
+          <w:color w:val="FF0000"/>
+        </w:rPr>
+        <w:t xml:space="preserve"> before attempting to retrieve a data dir.</w:t>
+      </w:r>
+    </w:p>
+    <w:p>
+      <w:pPr>
+        <w:pStyle w:val="ListParagraph"/>
+        <w:numPr>
+          <w:ilvl w:val="0"/>
+          <w:numId w:val="1"/>
+        </w:numPr>
+        <w:rPr>
+          <w:color w:val="FF0000"/>
+        </w:rPr>
+      </w:pPr>
+      <w:r>
+        <w:rPr>
+          <w:color w:val="FF0000"/>
+        </w:rPr>
+        <w:t xml:space="preserve">Cache base pointers </w:t>
+      </w:r>
+      <w:proofErr w:type="spellStart"/>
+      <w:r>
+        <w:rPr>
+          <w:color w:val="FF0000"/>
+        </w:rPr>
+        <w:t>etc</w:t>
+      </w:r>
+      <w:proofErr w:type="spellEnd"/>
+      <w:r>
+        <w:rPr>
+          <w:color w:val="FF0000"/>
+        </w:rPr>
+        <w:t xml:space="preserve"> rather than retrieving it manually in every getter/setter. Slightly less ‘robust’, but due to the typically ‘read-only’ nature of the data this is the expected behaviour in all known cases anyway.</w:t>
+      </w:r>
+    </w:p>
+    <w:p>
+      <w:pPr>
+        <w:pStyle w:val="ListParagraph"/>
+        <w:numPr>
+          <w:ilvl w:val="0"/>
+          <w:numId w:val="1"/>
+        </w:numPr>
+        <w:rPr>
+          <w:color w:val="FF0000"/>
+        </w:rPr>
+      </w:pPr>
+      <w:r>
+        <w:rPr>
+          <w:color w:val="FF0000"/>
+        </w:rPr>
+        <w:t>Consistent</w:t>
+      </w:r>
+      <w:r>
+        <w:rPr>
+          <w:color w:val="FF0000"/>
+        </w:rPr>
+        <w:t xml:space="preserve"> API for </w:t>
+      </w:r>
+      <w:proofErr w:type="spellStart"/>
+      <w:r>
+        <w:rPr>
+          <w:color w:val="FF0000"/>
+        </w:rPr>
+        <w:t>GetBase</w:t>
+      </w:r>
+      <w:proofErr w:type="spellEnd"/>
+      <w:r>
+        <w:rPr>
+          <w:color w:val="FF0000"/>
+        </w:rPr>
+        <w:t xml:space="preserve">. (e.g. PVOID </w:t>
+      </w:r>
+      <w:proofErr w:type="spellStart"/>
+      <w:r>
+        <w:rPr>
+          <w:color w:val="FF0000"/>
+        </w:rPr>
+        <w:t>vs</w:t>
+      </w:r>
+      <w:proofErr w:type="spellEnd"/>
+      <w:r>
+        <w:rPr>
+          <w:color w:val="FF0000"/>
+        </w:rPr>
+        <w:t xml:space="preserve"> PBYTE </w:t>
+      </w:r>
+      <w:proofErr w:type="spellStart"/>
+      <w:r>
+        <w:rPr>
+          <w:color w:val="FF0000"/>
+        </w:rPr>
+        <w:t>vs</w:t>
+      </w:r>
+      <w:proofErr w:type="spellEnd"/>
+      <w:r>
+        <w:rPr>
+          <w:color w:val="FF0000"/>
+        </w:rPr>
+        <w:t xml:space="preserve"> T*)</w:t>
+      </w:r>
+    </w:p>
+    <w:p>
+      <w:pPr>
+        <w:pStyle w:val="ListParagraph"/>
+        <w:numPr>
+          <w:ilvl w:val="0"/>
+          <w:numId w:val="1"/>
+        </w:numPr>
+        <w:rPr>
+          <w:color w:val="00B050"/>
+        </w:rPr>
+      </w:pPr>
+      <w:r>
+        <w:rPr>
+          <w:color w:val="00B050"/>
+        </w:rPr>
+        <w:t>Support more of the PE file format.</w:t>
+      </w:r>
+    </w:p>
+    <w:p>
+      <w:pPr>
+        <w:pStyle w:val="ListParagraph"/>
+        <w:numPr>
+          <w:ilvl w:val="1"/>
+          <w:numId w:val="1"/>
+        </w:numPr>
+        <w:rPr>
+          <w:color w:val="00B050"/>
+        </w:rPr>
+      </w:pPr>
+      <w:r>
+        <w:rPr>
+          <w:color w:val="00B050"/>
+        </w:rPr>
+        <w:t>Overlay data.</w:t>
+      </w:r>
+    </w:p>
+    <w:p>
+      <w:pPr>
+        <w:pStyle w:val="ListParagraph"/>
+        <w:numPr>
+          <w:ilvl w:val="1"/>
+          <w:numId w:val="1"/>
+        </w:numPr>
+        <w:rPr>
+          <w:color w:val="00B050"/>
+        </w:rPr>
+      </w:pPr>
+      <w:r>
+        <w:rPr>
+          <w:color w:val="00B050"/>
+        </w:rPr>
+        <w:t>Resource directory.</w:t>
+      </w:r>
+    </w:p>
+    <w:p>
+      <w:pPr>
+        <w:pStyle w:val="ListParagraph"/>
+        <w:numPr>
+          <w:ilvl w:val="1"/>
+          <w:numId w:val="1"/>
+        </w:numPr>
+        <w:rPr>
+          <w:color w:val="00B050"/>
+        </w:rPr>
+      </w:pPr>
+      <w:r>
+        <w:rPr>
+          <w:color w:val="00B050"/>
+        </w:rPr>
+        <w:t>Exception directory.</w:t>
+      </w:r>
+    </w:p>
+    <w:p>
+      <w:pPr>
+        <w:pStyle w:val="ListParagraph"/>
+        <w:numPr>
+          <w:ilvl w:val="1"/>
+          <w:numId w:val="1"/>
+        </w:numPr>
+        <w:rPr>
+          <w:color w:val="00B050"/>
+        </w:rPr>
+      </w:pPr>
+      <w:r>
+        <w:rPr>
+          <w:color w:val="00B050"/>
+        </w:rPr>
+        <w:t>Relocation directory.</w:t>
+      </w:r>
+    </w:p>
+    <w:p>
+      <w:pPr>
+        <w:pStyle w:val="ListParagraph"/>
+        <w:numPr>
+          <w:ilvl w:val="1"/>
+          <w:numId w:val="1"/>
+        </w:numPr>
+        <w:rPr>
+          <w:color w:val="00B050"/>
+        </w:rPr>
+      </w:pPr>
+      <w:r>
+        <w:rPr>
+          <w:color w:val="00B050"/>
+        </w:rPr>
+        <w:t>Security directory.</w:t>
+      </w:r>
+    </w:p>
+    <w:p>
+      <w:pPr>
+        <w:pStyle w:val="ListParagraph"/>
+        <w:numPr>
+          <w:ilvl w:val="1"/>
+          <w:numId w:val="1"/>
+        </w:numPr>
+        <w:rPr>
+          <w:color w:val="00B050"/>
+        </w:rPr>
+      </w:pPr>
+      <w:r>
+        <w:rPr>
+          <w:color w:val="00B050"/>
+        </w:rPr>
+        <w:t>Debug directory.</w:t>
+      </w:r>
+    </w:p>
+    <w:p>
+      <w:pPr>
+        <w:pStyle w:val="ListParagraph"/>
+        <w:numPr>
+          <w:ilvl w:val="1"/>
+          <w:numId w:val="1"/>
+        </w:numPr>
+        <w:rPr>
+          <w:color w:val="00B050"/>
+        </w:rPr>
+      </w:pPr>
+      <w:r>
+        <w:rPr>
+          <w:color w:val="00B050"/>
+        </w:rPr>
+        <w:t xml:space="preserve">Load </w:t>
+      </w:r>
+      <w:proofErr w:type="spellStart"/>
+      <w:r>
+        <w:rPr>
+          <w:color w:val="00B050"/>
+        </w:rPr>
+        <w:t>config</w:t>
+      </w:r>
+      <w:proofErr w:type="spellEnd"/>
+      <w:r>
+        <w:rPr>
+          <w:color w:val="00B050"/>
+        </w:rPr>
+        <w:t xml:space="preserve"> directory.</w:t>
+      </w:r>
+    </w:p>
+    <w:p>
+      <w:pPr>
+        <w:pStyle w:val="ListParagraph"/>
+        <w:numPr>
+          <w:ilvl w:val="1"/>
+          <w:numId w:val="1"/>
+        </w:numPr>
+        <w:rPr>
+          <w:color w:val="00B050"/>
+        </w:rPr>
+      </w:pPr>
+      <w:r>
+        <w:rPr>
+          <w:color w:val="00B050"/>
+        </w:rPr>
+        <w:t>Delay import directory.</w:t>
+      </w:r>
+    </w:p>
+    <w:p>
+      <w:pPr>
+        <w:pStyle w:val="ListParagraph"/>
+        <w:numPr>
+          <w:ilvl w:val="1"/>
+          <w:numId w:val="1"/>
+        </w:numPr>
+        <w:rPr>
+          <w:color w:val="00B050"/>
+        </w:rPr>
+      </w:pPr>
+      <w:r>
+        <w:rPr>
+          <w:color w:val="00B050"/>
+        </w:rPr>
+        <w:t>Bound import directory.</w:t>
+      </w:r>
+    </w:p>
+    <w:p>
+      <w:pPr>
+        <w:pStyle w:val="ListParagraph"/>
+        <w:numPr>
+          <w:ilvl w:val="1"/>
           <w:numId w:val="1"/>
         </w:numPr>
         <w:rPr>
@@ -2714,863 +3503,6 @@
           <w:color w:val="00B050"/>
         </w:rPr>
         <w:lastRenderedPageBreak/>
-        <w:t>VEH hooking (both INT3 and DR).</w:t>
-      </w:r>
-    </w:p>
-    <w:p>
-      <w:pPr>
-        <w:pStyle w:val="ListParagraph"/>
-        <w:numPr>
-          <w:ilvl w:val="0"/>
-          <w:numId w:val="1"/>
-        </w:numPr>
-        <w:rPr>
-          <w:color w:val="00B050"/>
-        </w:rPr>
-      </w:pPr>
-      <w:r>
-        <w:rPr>
-          <w:color w:val="00B050"/>
-        </w:rPr>
-        <w:t>Transactional hooking.</w:t>
-      </w:r>
-    </w:p>
-    <w:p>
-      <w:pPr>
-        <w:pStyle w:val="ListParagraph"/>
-        <w:numPr>
-          <w:ilvl w:val="0"/>
-          <w:numId w:val="1"/>
-        </w:numPr>
-        <w:rPr>
-          <w:color w:val="00B050"/>
-        </w:rPr>
-      </w:pPr>
-      <w:r>
-        <w:rPr>
-          <w:color w:val="00B050"/>
-        </w:rPr>
-        <w:t>Improved relative instruction rebuilding (including conditionals).</w:t>
-      </w:r>
-      <w:r>
-        <w:rPr>
-          <w:color w:val="00B050"/>
-        </w:rPr>
-        <w:t xml:space="preserve"> </w:t>
-      </w:r>
-      <w:proofErr w:type="gramStart"/>
-      <w:r>
-        <w:rPr>
-          <w:color w:val="00B050"/>
-        </w:rPr>
-        <w:t>x64</w:t>
-      </w:r>
-      <w:proofErr w:type="gramEnd"/>
-      <w:r>
-        <w:rPr>
-          <w:color w:val="00B050"/>
-        </w:rPr>
-        <w:t xml:space="preserve"> has far more IP relative instructions than x86.</w:t>
-      </w:r>
-    </w:p>
-    <w:p>
-      <w:pPr>
-        <w:pStyle w:val="ListParagraph"/>
-        <w:numPr>
-          <w:ilvl w:val="0"/>
-          <w:numId w:val="1"/>
-        </w:numPr>
-        <w:rPr>
-          <w:color w:val="00B050"/>
-        </w:rPr>
-      </w:pPr>
-      <w:r>
-        <w:rPr>
-          <w:color w:val="00B050"/>
-        </w:rPr>
-        <w:t>Freeze target when hooking</w:t>
-      </w:r>
-      <w:r>
-        <w:rPr>
-          <w:color w:val="00B050"/>
-        </w:rPr>
-        <w:t xml:space="preserve"> (except calling thread if applicable – e.g. in injected code)</w:t>
-      </w:r>
-      <w:r>
-        <w:rPr>
-          <w:color w:val="00B050"/>
-        </w:rPr>
-        <w:t>.</w:t>
-      </w:r>
-    </w:p>
-    <w:p>
-      <w:pPr>
-        <w:pStyle w:val="ListParagraph"/>
-        <w:numPr>
-          <w:ilvl w:val="0"/>
-          <w:numId w:val="1"/>
-        </w:numPr>
-        <w:rPr>
-          <w:color w:val="00B050"/>
-        </w:rPr>
-      </w:pPr>
-      <w:r>
-        <w:rPr>
-          <w:color w:val="00B050"/>
-        </w:rPr>
-        <w:t>When hooking on x64 try to find a free memory block for the trampoline that is within RIP-relative range of the detour. Only if one cannot be acquired should we fall back to a system-provided address and an absolute jump.</w:t>
-      </w:r>
-    </w:p>
-    <w:p>
-      <w:pPr>
-        <w:pStyle w:val="ListParagraph"/>
-        <w:numPr>
-          <w:ilvl w:val="0"/>
-          <w:numId w:val="1"/>
-        </w:numPr>
-        <w:rPr>
-          <w:color w:val="00B050"/>
-        </w:rPr>
-      </w:pPr>
-      <w:proofErr w:type="spellStart"/>
-      <w:r>
-        <w:rPr>
-          <w:color w:val="00B050"/>
-        </w:rPr>
-        <w:t>Uncopyable</w:t>
-      </w:r>
-      <w:proofErr w:type="spellEnd"/>
-      <w:r>
-        <w:rPr>
-          <w:color w:val="00B050"/>
-        </w:rPr>
-        <w:t>, so make moveable.</w:t>
-      </w:r>
-    </w:p>
-    <w:p>
-      <w:pPr>
-        <w:pStyle w:val="ListParagraph"/>
-        <w:numPr>
-          <w:ilvl w:val="0"/>
-          <w:numId w:val="1"/>
-        </w:numPr>
-        <w:rPr>
-          <w:color w:val="00B050"/>
-        </w:rPr>
-      </w:pPr>
-      <w:r>
-        <w:rPr>
-          <w:color w:val="00B050"/>
-        </w:rPr>
-        <w:t>VMT hooking.</w:t>
-      </w:r>
-    </w:p>
-    <w:p>
-      <w:pPr>
-        <w:pStyle w:val="ListParagraph"/>
-        <w:numPr>
-          <w:ilvl w:val="0"/>
-          <w:numId w:val="1"/>
-        </w:numPr>
-        <w:rPr>
-          <w:color w:val="00B050"/>
-        </w:rPr>
-      </w:pPr>
-      <w:r>
-        <w:rPr>
-          <w:color w:val="00B050"/>
-        </w:rPr>
-        <w:t>IAT/EAT hooking.</w:t>
-      </w:r>
-    </w:p>
-    <w:p>
-      <w:pPr>
-        <w:pStyle w:val="ListParagraph"/>
-        <w:numPr>
-          <w:ilvl w:val="0"/>
-          <w:numId w:val="1"/>
-        </w:numPr>
-        <w:rPr>
-          <w:color w:val="00B050"/>
-        </w:rPr>
-      </w:pPr>
-      <w:r>
-        <w:rPr>
-          <w:color w:val="00B050"/>
-        </w:rPr>
-        <w:t>Explicitly support hook chains (and write test).</w:t>
-      </w:r>
-    </w:p>
-    <w:p>
-      <w:pPr>
-        <w:pStyle w:val="ListParagraph"/>
-        <w:numPr>
-          <w:ilvl w:val="0"/>
-          <w:numId w:val="1"/>
-        </w:numPr>
-        <w:rPr>
-          <w:color w:val="00B050"/>
-        </w:rPr>
-      </w:pPr>
-      <w:r>
-        <w:rPr>
-          <w:color w:val="00B050"/>
-        </w:rPr>
-        <w:t>Use relative jumps where possible (detect delta at runtime).</w:t>
-      </w:r>
-    </w:p>
-    <w:p>
-      <w:pPr>
-        <w:pStyle w:val="ListParagraph"/>
-        <w:numPr>
-          <w:ilvl w:val="0"/>
-          <w:numId w:val="1"/>
-        </w:numPr>
-        <w:rPr>
-          <w:color w:val="00B050"/>
-        </w:rPr>
-      </w:pPr>
-      <w:r>
-        <w:rPr>
-          <w:color w:val="00B050"/>
-        </w:rPr>
-        <w:t>Detect cases where hooking may overflow past the end of a function, and fail. (Provide policy or flag to allow overriding this behaviour.) Examples may be instructions such as ‘</w:t>
-      </w:r>
-      <w:proofErr w:type="spellStart"/>
-      <w:r>
-        <w:rPr>
-          <w:color w:val="00B050"/>
-        </w:rPr>
-        <w:t>int</w:t>
-      </w:r>
-      <w:proofErr w:type="spellEnd"/>
-      <w:r>
-        <w:rPr>
-          <w:color w:val="00B050"/>
-        </w:rPr>
-        <w:t xml:space="preserve"> 3’, ‘ret’, ‘</w:t>
-      </w:r>
-      <w:proofErr w:type="spellStart"/>
-      <w:r>
-        <w:rPr>
-          <w:color w:val="00B050"/>
-        </w:rPr>
-        <w:t>jmp</w:t>
-      </w:r>
-      <w:proofErr w:type="spellEnd"/>
-      <w:r>
-        <w:rPr>
-          <w:color w:val="00B050"/>
-        </w:rPr>
-        <w:t>’, etc.</w:t>
-      </w:r>
-    </w:p>
-    <w:p>
-      <w:pPr>
-        <w:rPr>
-          <w:color w:val="000000" w:themeColor="text1"/>
-        </w:rPr>
-      </w:pPr>
-      <w:proofErr w:type="spellStart"/>
-      <w:r>
-        <w:rPr>
-          <w:b/>
-          <w:color w:val="000000" w:themeColor="text1"/>
-        </w:rPr>
-        <w:t>FindPattern</w:t>
-      </w:r>
-      <w:proofErr w:type="spellEnd"/>
-    </w:p>
-    <w:p>
-      <w:pPr>
-        <w:pStyle w:val="ListParagraph"/>
-        <w:numPr>
-          <w:ilvl w:val="0"/>
-          <w:numId w:val="1"/>
-        </w:numPr>
-        <w:rPr>
-          <w:color w:val="00B050"/>
-        </w:rPr>
-      </w:pPr>
-      <w:r>
-        <w:rPr>
-          <w:color w:val="00B050"/>
-        </w:rPr>
-        <w:t>Pattern generator.</w:t>
-      </w:r>
-    </w:p>
-    <w:p>
-      <w:pPr>
-        <w:pStyle w:val="ListParagraph"/>
-        <w:numPr>
-          <w:ilvl w:val="0"/>
-          <w:numId w:val="1"/>
-        </w:numPr>
-        <w:rPr>
-          <w:color w:val="00B050"/>
-        </w:rPr>
-      </w:pPr>
-      <w:r>
-        <w:rPr>
-          <w:color w:val="00B050"/>
-        </w:rPr>
-        <w:t>‘</w:t>
-      </w:r>
-      <w:r>
-        <w:rPr>
-          <w:color w:val="00B050"/>
-        </w:rPr>
-        <w:t>Multi-pass</w:t>
-      </w:r>
-      <w:r>
-        <w:rPr>
-          <w:color w:val="00B050"/>
-        </w:rPr>
-        <w:t>’</w:t>
-      </w:r>
-      <w:r>
-        <w:rPr>
-          <w:color w:val="00B050"/>
-        </w:rPr>
-        <w:t xml:space="preserve"> support</w:t>
-      </w:r>
-      <w:r>
-        <w:rPr>
-          <w:color w:val="00B050"/>
-        </w:rPr>
-        <w:t xml:space="preserve"> (e.g. search for pattern, apply for manipulators, use as starting point for second search)</w:t>
-      </w:r>
-      <w:r>
-        <w:rPr>
-          <w:color w:val="00B050"/>
-        </w:rPr>
-        <w:t>.</w:t>
-      </w:r>
-    </w:p>
-    <w:p>
-      <w:pPr>
-        <w:rPr>
-          <w:color w:val="000000" w:themeColor="text1"/>
-        </w:rPr>
-      </w:pPr>
-      <w:proofErr w:type="spellStart"/>
-      <w:r>
-        <w:rPr>
-          <w:b/>
-          <w:color w:val="000000" w:themeColor="text1"/>
-        </w:rPr>
-        <w:t>PeLib</w:t>
-      </w:r>
-      <w:proofErr w:type="spellEnd"/>
-    </w:p>
-    <w:p>
-      <w:pPr>
-        <w:pStyle w:val="ListParagraph"/>
-        <w:numPr>
-          <w:ilvl w:val="0"/>
-          <w:numId w:val="1"/>
-        </w:numPr>
-        <w:rPr>
-          <w:color w:val="FF0000"/>
-        </w:rPr>
-      </w:pPr>
-      <w:r>
-        <w:rPr>
-          <w:color w:val="FF0000"/>
-        </w:rPr>
-        <w:t>S</w:t>
-      </w:r>
-      <w:r>
-        <w:rPr>
-          <w:color w:val="FF0000"/>
-        </w:rPr>
-        <w:t>upport for</w:t>
-      </w:r>
-      <w:r>
-        <w:rPr>
-          <w:color w:val="FF0000"/>
-        </w:rPr>
-        <w:t xml:space="preserve"> working on x86 PE files from x64 and vice versa.</w:t>
-      </w:r>
-    </w:p>
-    <w:p>
-      <w:pPr>
-        <w:pStyle w:val="ListParagraph"/>
-        <w:numPr>
-          <w:ilvl w:val="0"/>
-          <w:numId w:val="1"/>
-        </w:numPr>
-        <w:rPr>
-          <w:color w:val="FF0000"/>
-        </w:rPr>
-      </w:pPr>
-      <w:r>
-        <w:rPr>
-          <w:color w:val="FF0000"/>
-        </w:rPr>
-        <w:t>Finish implementing matching ‘setters’ for existing ‘getters’.</w:t>
-      </w:r>
-    </w:p>
-    <w:p>
-      <w:pPr>
-        <w:pStyle w:val="ListParagraph"/>
-        <w:numPr>
-          <w:ilvl w:val="0"/>
-          <w:numId w:val="1"/>
-        </w:numPr>
-        <w:rPr>
-          <w:color w:val="FF0000"/>
-        </w:rPr>
-      </w:pPr>
-      <w:r>
-        <w:rPr>
-          <w:color w:val="FF0000"/>
-        </w:rPr>
-        <w:t xml:space="preserve">Investigate use of virtual functions for file </w:t>
-      </w:r>
-      <w:proofErr w:type="spellStart"/>
-      <w:r>
-        <w:rPr>
-          <w:color w:val="FF0000"/>
-        </w:rPr>
-        <w:t>vs</w:t>
-      </w:r>
-      <w:proofErr w:type="spellEnd"/>
-      <w:r>
-        <w:rPr>
-          <w:color w:val="FF0000"/>
-        </w:rPr>
-        <w:t xml:space="preserve"> memory</w:t>
-      </w:r>
-      <w:r>
-        <w:rPr>
-          <w:color w:val="FF0000"/>
-        </w:rPr>
-        <w:t xml:space="preserve"> access</w:t>
-      </w:r>
-      <w:r>
-        <w:rPr>
-          <w:color w:val="FF0000"/>
-        </w:rPr>
-        <w:t xml:space="preserve"> (</w:t>
-      </w:r>
-      <w:proofErr w:type="spellStart"/>
-      <w:r>
-        <w:rPr>
-          <w:color w:val="FF0000"/>
-        </w:rPr>
-        <w:t>RvaToVa</w:t>
-      </w:r>
-      <w:proofErr w:type="spellEnd"/>
-      <w:r>
-        <w:rPr>
-          <w:color w:val="FF0000"/>
-        </w:rPr>
-        <w:t>)</w:t>
-      </w:r>
-      <w:r>
-        <w:rPr>
-          <w:color w:val="FF0000"/>
-        </w:rPr>
-        <w:t xml:space="preserve">. </w:t>
-      </w:r>
-    </w:p>
-    <w:p>
-      <w:pPr>
-        <w:pStyle w:val="ListParagraph"/>
-        <w:numPr>
-          <w:ilvl w:val="1"/>
-          <w:numId w:val="1"/>
-        </w:numPr>
-        <w:rPr>
-          <w:color w:val="FF0000"/>
-        </w:rPr>
-      </w:pPr>
-      <w:r>
-        <w:rPr>
-          <w:color w:val="FF0000"/>
-        </w:rPr>
-        <w:t>Alternatively, investigate use of templates, which may ‘merge’ better with x86/x64 cross compatibility.</w:t>
-      </w:r>
-    </w:p>
-    <w:p>
-      <w:pPr>
-        <w:pStyle w:val="ListParagraph"/>
-        <w:numPr>
-          <w:ilvl w:val="0"/>
-          <w:numId w:val="1"/>
-        </w:numPr>
-        <w:rPr>
-          <w:color w:val="FF0000"/>
-        </w:rPr>
-      </w:pPr>
-      <w:r>
-        <w:rPr>
-          <w:color w:val="FF0000"/>
-        </w:rPr>
-        <w:t>Extra sanity checking in all components.</w:t>
-      </w:r>
-    </w:p>
-    <w:p>
-      <w:pPr>
-        <w:pStyle w:val="ListParagraph"/>
-        <w:numPr>
-          <w:ilvl w:val="1"/>
-          <w:numId w:val="1"/>
-        </w:numPr>
-        <w:rPr>
-          <w:color w:val="FF0000"/>
-        </w:rPr>
-      </w:pPr>
-      <w:r>
-        <w:rPr>
-          <w:color w:val="FF0000"/>
-        </w:rPr>
-        <w:t xml:space="preserve">E.g. </w:t>
-      </w:r>
-      <w:r>
-        <w:rPr>
-          <w:color w:val="FF0000"/>
-        </w:rPr>
-        <w:t xml:space="preserve">Check </w:t>
-      </w:r>
-      <w:proofErr w:type="spellStart"/>
-      <w:r>
-        <w:rPr>
-          <w:color w:val="FF0000"/>
-        </w:rPr>
-        <w:t>NumberOfRvaAndSizes</w:t>
-      </w:r>
-      <w:proofErr w:type="spellEnd"/>
-      <w:r>
-        <w:rPr>
-          <w:color w:val="FF0000"/>
-        </w:rPr>
-        <w:t xml:space="preserve"> in </w:t>
-      </w:r>
-      <w:proofErr w:type="spellStart"/>
-      <w:r>
-        <w:rPr>
-          <w:color w:val="FF0000"/>
-        </w:rPr>
-        <w:t>NtHeaders</w:t>
-      </w:r>
-      <w:proofErr w:type="spellEnd"/>
-      <w:r>
-        <w:rPr>
-          <w:color w:val="FF0000"/>
-        </w:rPr>
-        <w:t xml:space="preserve"> before attempting to retrieve a data dir.</w:t>
-      </w:r>
-    </w:p>
-    <w:p>
-      <w:pPr>
-        <w:pStyle w:val="ListParagraph"/>
-        <w:numPr>
-          <w:ilvl w:val="0"/>
-          <w:numId w:val="1"/>
-        </w:numPr>
-        <w:rPr>
-          <w:color w:val="FF0000"/>
-        </w:rPr>
-      </w:pPr>
-      <w:r>
-        <w:rPr>
-          <w:color w:val="FF0000"/>
-        </w:rPr>
-        <w:t xml:space="preserve">Cache base pointers </w:t>
-      </w:r>
-      <w:proofErr w:type="spellStart"/>
-      <w:r>
-        <w:rPr>
-          <w:color w:val="FF0000"/>
-        </w:rPr>
-        <w:t>etc</w:t>
-      </w:r>
-      <w:proofErr w:type="spellEnd"/>
-      <w:r>
-        <w:rPr>
-          <w:color w:val="FF0000"/>
-        </w:rPr>
-        <w:t xml:space="preserve"> rather than retrieving it manually in every getter/setter. Slightly less ‘robust’, but due to the typically ‘read-only’ nature of the data this is the expected behaviour in all known cases anyway.</w:t>
-      </w:r>
-    </w:p>
-    <w:p>
-      <w:pPr>
-        <w:pStyle w:val="ListParagraph"/>
-        <w:numPr>
-          <w:ilvl w:val="0"/>
-          <w:numId w:val="1"/>
-        </w:numPr>
-        <w:rPr>
-          <w:color w:val="FF0000"/>
-        </w:rPr>
-      </w:pPr>
-      <w:r>
-        <w:rPr>
-          <w:color w:val="FF0000"/>
-        </w:rPr>
-        <w:t>Consistent</w:t>
-      </w:r>
-      <w:r>
-        <w:rPr>
-          <w:color w:val="FF0000"/>
-        </w:rPr>
-        <w:t xml:space="preserve"> API for </w:t>
-      </w:r>
-      <w:proofErr w:type="spellStart"/>
-      <w:r>
-        <w:rPr>
-          <w:color w:val="FF0000"/>
-        </w:rPr>
-        <w:t>GetBase</w:t>
-      </w:r>
-      <w:proofErr w:type="spellEnd"/>
-      <w:r>
-        <w:rPr>
-          <w:color w:val="FF0000"/>
-        </w:rPr>
-        <w:t xml:space="preserve">. (e.g. PVOID </w:t>
-      </w:r>
-      <w:proofErr w:type="spellStart"/>
-      <w:r>
-        <w:rPr>
-          <w:color w:val="FF0000"/>
-        </w:rPr>
-        <w:t>vs</w:t>
-      </w:r>
-      <w:proofErr w:type="spellEnd"/>
-      <w:r>
-        <w:rPr>
-          <w:color w:val="FF0000"/>
-        </w:rPr>
-        <w:t xml:space="preserve"> PBYTE </w:t>
-      </w:r>
-      <w:proofErr w:type="spellStart"/>
-      <w:r>
-        <w:rPr>
-          <w:color w:val="FF0000"/>
-        </w:rPr>
-        <w:t>vs</w:t>
-      </w:r>
-      <w:proofErr w:type="spellEnd"/>
-      <w:r>
-        <w:rPr>
-          <w:color w:val="FF0000"/>
-        </w:rPr>
-        <w:t xml:space="preserve"> T*)</w:t>
-      </w:r>
-    </w:p>
-    <w:p>
-      <w:pPr>
-        <w:pStyle w:val="ListParagraph"/>
-        <w:numPr>
-          <w:ilvl w:val="0"/>
-          <w:numId w:val="1"/>
-        </w:numPr>
-        <w:rPr>
-          <w:color w:val="00B050"/>
-        </w:rPr>
-      </w:pPr>
-      <w:r>
-        <w:rPr>
-          <w:color w:val="00B050"/>
-        </w:rPr>
-        <w:t>Support more of the PE file format.</w:t>
-      </w:r>
-    </w:p>
-    <w:p>
-      <w:pPr>
-        <w:pStyle w:val="ListParagraph"/>
-        <w:numPr>
-          <w:ilvl w:val="1"/>
-          <w:numId w:val="1"/>
-        </w:numPr>
-        <w:rPr>
-          <w:color w:val="00B050"/>
-        </w:rPr>
-      </w:pPr>
-      <w:r>
-        <w:rPr>
-          <w:color w:val="00B050"/>
-        </w:rPr>
-        <w:t>Overlay data.</w:t>
-      </w:r>
-    </w:p>
-    <w:p>
-      <w:pPr>
-        <w:pStyle w:val="ListParagraph"/>
-        <w:numPr>
-          <w:ilvl w:val="1"/>
-          <w:numId w:val="1"/>
-        </w:numPr>
-        <w:rPr>
-          <w:color w:val="00B050"/>
-        </w:rPr>
-      </w:pPr>
-      <w:r>
-        <w:rPr>
-          <w:color w:val="00B050"/>
-        </w:rPr>
-        <w:t>Resource directory.</w:t>
-      </w:r>
-    </w:p>
-    <w:p>
-      <w:pPr>
-        <w:pStyle w:val="ListParagraph"/>
-        <w:numPr>
-          <w:ilvl w:val="1"/>
-          <w:numId w:val="1"/>
-        </w:numPr>
-        <w:rPr>
-          <w:color w:val="00B050"/>
-        </w:rPr>
-      </w:pPr>
-      <w:r>
-        <w:rPr>
-          <w:color w:val="00B050"/>
-        </w:rPr>
-        <w:t>Exception directory.</w:t>
-      </w:r>
-    </w:p>
-    <w:p>
-      <w:pPr>
-        <w:pStyle w:val="ListParagraph"/>
-        <w:numPr>
-          <w:ilvl w:val="1"/>
-          <w:numId w:val="1"/>
-        </w:numPr>
-        <w:rPr>
-          <w:color w:val="00B050"/>
-        </w:rPr>
-      </w:pPr>
-      <w:r>
-        <w:rPr>
-          <w:color w:val="00B050"/>
-        </w:rPr>
-        <w:t>Relocation directory.</w:t>
-      </w:r>
-    </w:p>
-    <w:p>
-      <w:pPr>
-        <w:pStyle w:val="ListParagraph"/>
-        <w:numPr>
-          <w:ilvl w:val="1"/>
-          <w:numId w:val="1"/>
-        </w:numPr>
-        <w:rPr>
-          <w:color w:val="00B050"/>
-        </w:rPr>
-      </w:pPr>
-      <w:r>
-        <w:rPr>
-          <w:color w:val="00B050"/>
-        </w:rPr>
-        <w:t>Security directory.</w:t>
-      </w:r>
-    </w:p>
-    <w:p>
-      <w:pPr>
-        <w:pStyle w:val="ListParagraph"/>
-        <w:numPr>
-          <w:ilvl w:val="1"/>
-          <w:numId w:val="1"/>
-        </w:numPr>
-        <w:rPr>
-          <w:color w:val="00B050"/>
-        </w:rPr>
-      </w:pPr>
-      <w:r>
-        <w:rPr>
-          <w:color w:val="00B050"/>
-        </w:rPr>
-        <w:t>Debug directory.</w:t>
-      </w:r>
-    </w:p>
-    <w:p>
-      <w:pPr>
-        <w:pStyle w:val="ListParagraph"/>
-        <w:numPr>
-          <w:ilvl w:val="1"/>
-          <w:numId w:val="1"/>
-        </w:numPr>
-        <w:rPr>
-          <w:color w:val="00B050"/>
-        </w:rPr>
-      </w:pPr>
-      <w:r>
-        <w:rPr>
-          <w:color w:val="00B050"/>
-        </w:rPr>
-        <w:t xml:space="preserve">Load </w:t>
-      </w:r>
-      <w:proofErr w:type="spellStart"/>
-      <w:r>
-        <w:rPr>
-          <w:color w:val="00B050"/>
-        </w:rPr>
-        <w:t>config</w:t>
-      </w:r>
-      <w:proofErr w:type="spellEnd"/>
-      <w:r>
-        <w:rPr>
-          <w:color w:val="00B050"/>
-        </w:rPr>
-        <w:t xml:space="preserve"> directory.</w:t>
-      </w:r>
-    </w:p>
-    <w:p>
-      <w:pPr>
-        <w:pStyle w:val="ListParagraph"/>
-        <w:numPr>
-          <w:ilvl w:val="1"/>
-          <w:numId w:val="1"/>
-        </w:numPr>
-        <w:rPr>
-          <w:color w:val="00B050"/>
-        </w:rPr>
-      </w:pPr>
-      <w:r>
-        <w:rPr>
-          <w:color w:val="00B050"/>
-        </w:rPr>
-        <w:lastRenderedPageBreak/>
-        <w:t>Delay import directory.</w:t>
-      </w:r>
-    </w:p>
-    <w:p>
-      <w:pPr>
-        <w:pStyle w:val="ListParagraph"/>
-        <w:numPr>
-          <w:ilvl w:val="1"/>
-          <w:numId w:val="1"/>
-        </w:numPr>
-        <w:rPr>
-          <w:color w:val="00B050"/>
-        </w:rPr>
-      </w:pPr>
-      <w:r>
-        <w:rPr>
-          <w:color w:val="00B050"/>
-        </w:rPr>
-        <w:t>Bound import directory.</w:t>
-      </w:r>
-    </w:p>
-    <w:p>
-      <w:pPr>
-        <w:pStyle w:val="ListParagraph"/>
-        <w:numPr>
-          <w:ilvl w:val="1"/>
-          <w:numId w:val="1"/>
-        </w:numPr>
-        <w:rPr>
-          <w:color w:val="00B050"/>
-        </w:rPr>
-      </w:pPr>
-      <w:r>
-        <w:rPr>
-          <w:color w:val="00B050"/>
-        </w:rPr>
         <w:t>IAT (as opposed to Import) directory.</w:t>
       </w:r>
     </w:p>

</xml_diff>

<commit_message>
* [MemoryMgr] Refactor Read and Write and put common code into non-template function. * [Todo] Add item.
</commit_message>
<xml_diff>
--- a/trunk/Todo.docx
+++ b/trunk/Todo.docx
@@ -354,7 +354,1361 @@
         <w:rPr>
           <w:color w:val="00B050"/>
         </w:rPr>
-        <w:t>HTML and PDF</w:t>
+        <w:t>HTML and PDF.</w:t>
+      </w:r>
+    </w:p>
+    <w:p>
+      <w:pPr>
+        <w:pStyle w:val="ListParagraph"/>
+        <w:numPr>
+          <w:ilvl w:val="0"/>
+          <w:numId w:val="1"/>
+        </w:numPr>
+        <w:rPr>
+          <w:color w:val="FF0000"/>
+        </w:rPr>
+      </w:pPr>
+      <w:r>
+        <w:rPr>
+          <w:color w:val="FF0000"/>
+        </w:rPr>
+        <w:t xml:space="preserve">Unit tests. </w:t>
+      </w:r>
+    </w:p>
+    <w:p>
+      <w:pPr>
+        <w:pStyle w:val="ListParagraph"/>
+        <w:numPr>
+          <w:ilvl w:val="1"/>
+          <w:numId w:val="1"/>
+        </w:numPr>
+        <w:rPr>
+          <w:color w:val="FF0000"/>
+        </w:rPr>
+      </w:pPr>
+      <w:r>
+        <w:rPr>
+          <w:color w:val="FF0000"/>
+        </w:rPr>
+        <w:t xml:space="preserve">Extra sanity checks to ensure not only that functions return without exception, but also that the returned data is valid. (e.g. GetName in ImpThunk.) </w:t>
+      </w:r>
+    </w:p>
+    <w:p>
+      <w:pPr>
+        <w:pStyle w:val="ListParagraph"/>
+        <w:numPr>
+          <w:ilvl w:val="1"/>
+          <w:numId w:val="1"/>
+        </w:numPr>
+        <w:rPr>
+          <w:color w:val="FF0000"/>
+        </w:rPr>
+      </w:pPr>
+      <w:r>
+        <w:rPr>
+          <w:color w:val="FF0000"/>
+        </w:rPr>
+        <w:t>Expand tests to be more thorough and use Boost.Test checks such as BOOST_CHECK_NO_THROW, BOOST_CHECK_THROW, BOOST_CHECK_EQUAL_COLLECTION, etc.</w:t>
+      </w:r>
+    </w:p>
+    <w:p>
+      <w:pPr>
+        <w:pStyle w:val="ListParagraph"/>
+        <w:numPr>
+          <w:ilvl w:val="1"/>
+          <w:numId w:val="1"/>
+        </w:numPr>
+        <w:rPr>
+          <w:color w:val="00B050"/>
+        </w:rPr>
+      </w:pPr>
+      <w:r>
+        <w:rPr>
+          <w:color w:val="00B050"/>
+        </w:rPr>
+        <w:t xml:space="preserve">Extra tests on library usage that should fail to compile (because of static assertions, type traits, etc). Needed to ensure library misuse is not ‘possible’. </w:t>
+      </w:r>
+    </w:p>
+    <w:p>
+      <w:pPr>
+        <w:pStyle w:val="ListParagraph"/>
+        <w:numPr>
+          <w:ilvl w:val="0"/>
+          <w:numId w:val="1"/>
+        </w:numPr>
+        <w:rPr>
+          <w:color w:val="FF0000"/>
+        </w:rPr>
+      </w:pPr>
+      <w:r>
+        <w:rPr>
+          <w:color w:val="FF0000"/>
+        </w:rPr>
+        <w:t>Examples.</w:t>
+      </w:r>
+    </w:p>
+    <w:p>
+      <w:pPr>
+        <w:pStyle w:val="ListParagraph"/>
+        <w:numPr>
+          <w:ilvl w:val="1"/>
+          <w:numId w:val="1"/>
+        </w:numPr>
+        <w:rPr>
+          <w:color w:val="FF0000"/>
+        </w:rPr>
+      </w:pPr>
+      <w:r>
+        <w:rPr>
+          <w:color w:val="FF0000"/>
+        </w:rPr>
+        <w:t>All components.</w:t>
+      </w:r>
+    </w:p>
+    <w:p>
+      <w:pPr>
+        <w:pStyle w:val="ListParagraph"/>
+        <w:numPr>
+          <w:ilvl w:val="1"/>
+          <w:numId w:val="1"/>
+        </w:numPr>
+        <w:rPr>
+          <w:color w:val="FF0000"/>
+        </w:rPr>
+      </w:pPr>
+      <w:r>
+        <w:rPr>
+          <w:color w:val="FF0000"/>
+        </w:rPr>
+        <w:t>Cleanup and in-source documentation.</w:t>
+      </w:r>
+    </w:p>
+    <w:p>
+      <w:pPr>
+        <w:pStyle w:val="ListParagraph"/>
+        <w:numPr>
+          <w:ilvl w:val="0"/>
+          <w:numId w:val="1"/>
+        </w:numPr>
+        <w:rPr>
+          <w:color w:val="FF0000"/>
+        </w:rPr>
+      </w:pPr>
+      <w:r>
+        <w:rPr>
+          <w:color w:val="FF0000"/>
+        </w:rPr>
+        <w:t>Improve quality of existing code.</w:t>
+      </w:r>
+    </w:p>
+    <w:p>
+      <w:pPr>
+        <w:pStyle w:val="ListParagraph"/>
+        <w:numPr>
+          <w:ilvl w:val="1"/>
+          <w:numId w:val="1"/>
+        </w:numPr>
+        <w:rPr>
+          <w:color w:val="00B050"/>
+        </w:rPr>
+      </w:pPr>
+      <w:r>
+        <w:rPr>
+          <w:color w:val="00B050"/>
+        </w:rPr>
+        <w:t>Improve exception-safety guarantees. (Rollback support etc)</w:t>
+      </w:r>
+    </w:p>
+    <w:p>
+      <w:pPr>
+        <w:pStyle w:val="ListParagraph"/>
+        <w:numPr>
+          <w:ilvl w:val="1"/>
+          <w:numId w:val="1"/>
+        </w:numPr>
+        <w:rPr>
+          <w:color w:val="00B050"/>
+        </w:rPr>
+      </w:pPr>
+      <w:r>
+        <w:rPr>
+          <w:color w:val="00B050"/>
+        </w:rPr>
+        <w:t>Improve thread-safety guarantees and threading model.</w:t>
+      </w:r>
+    </w:p>
+    <w:p>
+      <w:pPr>
+        <w:pStyle w:val="ListParagraph"/>
+        <w:numPr>
+          <w:ilvl w:val="1"/>
+          <w:numId w:val="1"/>
+        </w:numPr>
+        <w:rPr>
+          <w:color w:val="00B050"/>
+        </w:rPr>
+      </w:pPr>
+      <w:r>
+        <w:rPr>
+          <w:color w:val="00B050"/>
+        </w:rPr>
+        <w:t>Throw custom error codes as part of exceptions. Use a different tag type.</w:t>
+      </w:r>
+    </w:p>
+    <w:p>
+      <w:pPr>
+        <w:pStyle w:val="ListParagraph"/>
+        <w:numPr>
+          <w:ilvl w:val="1"/>
+          <w:numId w:val="1"/>
+        </w:numPr>
+        <w:rPr>
+          <w:color w:val="00B050"/>
+        </w:rPr>
+      </w:pPr>
+      <w:r>
+        <w:rPr>
+          <w:color w:val="00B050"/>
+        </w:rPr>
+        <w:t>Investigate Boost.Exception’s support for multiple exception info objects which share the same tag type, and how to ‘extract’ them at the catch site. Potentially rewrite some exceptions which use multiple ‘ErrorCodeWin’ objects to use unique tags instead.</w:t>
+      </w:r>
+    </w:p>
+    <w:p>
+      <w:pPr>
+        <w:pStyle w:val="ListParagraph"/>
+        <w:numPr>
+          <w:ilvl w:val="1"/>
+          <w:numId w:val="1"/>
+        </w:numPr>
+        <w:rPr>
+          <w:color w:val="00B050"/>
+        </w:rPr>
+      </w:pPr>
+      <w:r>
+        <w:rPr>
+          <w:color w:val="00B050"/>
+        </w:rPr>
+        <w:t>Use more ‘localized’ exception types where possible.</w:t>
+      </w:r>
+    </w:p>
+    <w:p>
+      <w:pPr>
+        <w:pStyle w:val="ListParagraph"/>
+        <w:numPr>
+          <w:ilvl w:val="1"/>
+          <w:numId w:val="1"/>
+        </w:numPr>
+        <w:rPr>
+          <w:color w:val="00B050"/>
+        </w:rPr>
+      </w:pPr>
+      <w:r>
+        <w:rPr>
+          <w:color w:val="00B050"/>
+        </w:rPr>
+        <w:t>Proper localization and internationalization support/framework.</w:t>
+      </w:r>
+    </w:p>
+    <w:p>
+      <w:pPr>
+        <w:pStyle w:val="ListParagraph"/>
+        <w:numPr>
+          <w:ilvl w:val="1"/>
+          <w:numId w:val="1"/>
+        </w:numPr>
+        <w:rPr>
+          <w:color w:val="FF0000"/>
+        </w:rPr>
+      </w:pPr>
+      <w:r>
+        <w:rPr>
+          <w:color w:val="FF0000"/>
+        </w:rPr>
+        <w:lastRenderedPageBreak/>
+        <w:t xml:space="preserve">Consider moving from UTF-16 </w:t>
+      </w:r>
+      <w:r>
+        <w:rPr>
+          <w:color w:val="FF0000"/>
+        </w:rPr>
+        <w:t>internally</w:t>
+      </w:r>
+      <w:r>
+        <w:rPr>
+          <w:color w:val="FF0000"/>
+        </w:rPr>
+        <w:t xml:space="preserve"> to UTF-8, and only using UTF-16 at API boundaries. If implemented, all files and other IO should be in UTF-8.</w:t>
+      </w:r>
+    </w:p>
+    <w:p>
+      <w:pPr>
+        <w:pStyle w:val="ListParagraph"/>
+        <w:numPr>
+          <w:ilvl w:val="1"/>
+          <w:numId w:val="1"/>
+        </w:numPr>
+        <w:rPr>
+          <w:color w:val="00B050"/>
+        </w:rPr>
+      </w:pPr>
+      <w:r>
+        <w:rPr>
+          <w:color w:val="00B050"/>
+        </w:rPr>
+        <w:t>Template concept checking and improved error messages.</w:t>
+      </w:r>
+    </w:p>
+    <w:p>
+      <w:pPr>
+        <w:pStyle w:val="ListParagraph"/>
+        <w:numPr>
+          <w:ilvl w:val="1"/>
+          <w:numId w:val="1"/>
+        </w:numPr>
+        <w:rPr>
+          <w:color w:val="00B050"/>
+        </w:rPr>
+      </w:pPr>
+      <w:r>
+        <w:rPr>
+          <w:color w:val="00B050"/>
+        </w:rPr>
+        <w:t xml:space="preserve">Compile time checks to ensure MSVC, </w:t>
+      </w:r>
+      <w:r>
+        <w:rPr>
+          <w:color w:val="00B050"/>
+        </w:rPr>
+        <w:t xml:space="preserve">GCC, </w:t>
+      </w:r>
+      <w:r>
+        <w:rPr>
+          <w:color w:val="00B050"/>
+        </w:rPr>
+        <w:t>Boost, etc meet the minimum requirements.</w:t>
+      </w:r>
+    </w:p>
+    <w:p>
+      <w:pPr>
+        <w:pStyle w:val="ListParagraph"/>
+        <w:numPr>
+          <w:ilvl w:val="1"/>
+          <w:numId w:val="1"/>
+        </w:numPr>
+        <w:rPr>
+          <w:color w:val="00B050"/>
+        </w:rPr>
+      </w:pPr>
+      <w:r>
+        <w:rPr>
+          <w:color w:val="00B050"/>
+        </w:rPr>
+        <w:t>Assertions where appropriate</w:t>
+      </w:r>
+      <w:r>
+        <w:rPr>
+          <w:color w:val="00B050"/>
+        </w:rPr>
+        <w:t xml:space="preserve"> (for ‘impossible’ cases).</w:t>
+      </w:r>
+    </w:p>
+    <w:p>
+      <w:pPr>
+        <w:pStyle w:val="ListParagraph"/>
+        <w:numPr>
+          <w:ilvl w:val="1"/>
+          <w:numId w:val="1"/>
+        </w:numPr>
+        <w:rPr>
+          <w:color w:val="00B050"/>
+        </w:rPr>
+      </w:pPr>
+      <w:r>
+        <w:rPr>
+          <w:color w:val="00B050"/>
+        </w:rPr>
+        <w:t>Improved error reporting via exceptions.</w:t>
+      </w:r>
+    </w:p>
+    <w:p>
+      <w:pPr>
+        <w:pStyle w:val="ListParagraph"/>
+        <w:numPr>
+          <w:ilvl w:val="1"/>
+          <w:numId w:val="1"/>
+        </w:numPr>
+        <w:rPr>
+          <w:color w:val="00B050"/>
+        </w:rPr>
+      </w:pPr>
+      <w:r>
+        <w:rPr>
+          <w:color w:val="00B050"/>
+        </w:rPr>
+        <w:t>Support move semantics where appropriate.</w:t>
+      </w:r>
+    </w:p>
+    <w:p>
+      <w:pPr>
+        <w:pStyle w:val="ListParagraph"/>
+        <w:numPr>
+          <w:ilvl w:val="1"/>
+          <w:numId w:val="1"/>
+        </w:numPr>
+        <w:rPr>
+          <w:color w:val="00B050"/>
+        </w:rPr>
+      </w:pPr>
+      <w:r>
+        <w:rPr>
+          <w:color w:val="00B050"/>
+        </w:rPr>
+        <w:t xml:space="preserve">Support swapping where appropriate (and use </w:t>
+      </w:r>
+      <w:r>
+        <w:rPr>
+          <w:color w:val="00B050"/>
+        </w:rPr>
+        <w:t>to simplify</w:t>
+      </w:r>
+      <w:r>
+        <w:rPr>
+          <w:color w:val="00B050"/>
+        </w:rPr>
+        <w:t xml:space="preserve"> operator=</w:t>
+      </w:r>
+      <w:r>
+        <w:rPr>
+          <w:color w:val="00B050"/>
+        </w:rPr>
+        <w:t xml:space="preserve"> if possible</w:t>
+      </w:r>
+      <w:r>
+        <w:rPr>
+          <w:color w:val="00B050"/>
+        </w:rPr>
+        <w:t>).</w:t>
+      </w:r>
+    </w:p>
+    <w:p>
+      <w:pPr>
+        <w:pStyle w:val="ListParagraph"/>
+        <w:numPr>
+          <w:ilvl w:val="1"/>
+          <w:numId w:val="1"/>
+        </w:numPr>
+        <w:rPr>
+          <w:color w:val="00B050"/>
+        </w:rPr>
+      </w:pPr>
+      <w:r>
+        <w:rPr>
+          <w:color w:val="00B050"/>
+        </w:rPr>
+        <w:t>Support perfect forwarding where appropriate.</w:t>
+      </w:r>
+      <w:r>
+        <w:rPr>
+          <w:color w:val="00B050"/>
+        </w:rPr>
+        <w:t xml:space="preserve"> </w:t>
+      </w:r>
+    </w:p>
+    <w:p>
+      <w:pPr>
+        <w:pStyle w:val="ListParagraph"/>
+        <w:numPr>
+          <w:ilvl w:val="1"/>
+          <w:numId w:val="1"/>
+        </w:numPr>
+        <w:rPr>
+          <w:color w:val="00B050"/>
+        </w:rPr>
+      </w:pPr>
+      <w:r>
+        <w:rPr>
+          <w:color w:val="00B050"/>
+        </w:rPr>
+        <w:t>Style cleanup (e.g. LLVM).</w:t>
+      </w:r>
+    </w:p>
+    <w:p>
+      <w:pPr>
+        <w:pStyle w:val="ListParagraph"/>
+        <w:numPr>
+          <w:ilvl w:val="1"/>
+          <w:numId w:val="1"/>
+        </w:numPr>
+        <w:rPr>
+          <w:color w:val="FF0000"/>
+        </w:rPr>
+      </w:pPr>
+      <w:r>
+        <w:rPr>
+          <w:color w:val="FF0000"/>
+        </w:rPr>
+        <w:t>Const support for iterators</w:t>
+      </w:r>
+      <w:r>
+        <w:rPr>
+          <w:color w:val="FF0000"/>
+        </w:rPr>
+        <w:t xml:space="preserve"> (template iterators on ValueT, add cbegin/cend to parent)</w:t>
+      </w:r>
+      <w:r>
+        <w:rPr>
+          <w:color w:val="FF0000"/>
+        </w:rPr>
+        <w:t>.</w:t>
+      </w:r>
+    </w:p>
+    <w:p>
+      <w:pPr>
+        <w:pStyle w:val="ListParagraph"/>
+        <w:numPr>
+          <w:ilvl w:val="1"/>
+          <w:numId w:val="1"/>
+        </w:numPr>
+        <w:rPr>
+          <w:color w:val="FF0000"/>
+        </w:rPr>
+      </w:pPr>
+      <w:r>
+        <w:rPr>
+          <w:color w:val="FF0000"/>
+        </w:rPr>
+        <w:t>Fix conversion to bool in classes (e.g. EnsureCleanup) to use an unspecified bool type and prevent implicit conversion to int, and also to remove the reliance on HandleType’s  implicit conversion to bool, which we cannot guarantee.</w:t>
+      </w:r>
+    </w:p>
+    <w:p>
+      <w:pPr>
+        <w:pStyle w:val="ListParagraph"/>
+        <w:numPr>
+          <w:ilvl w:val="1"/>
+          <w:numId w:val="1"/>
+        </w:numPr>
+        <w:rPr>
+          <w:color w:val="FF0000"/>
+        </w:rPr>
+      </w:pPr>
+      <w:r>
+        <w:rPr>
+          <w:color w:val="FF0000"/>
+        </w:rPr>
+        <w:t>Const correctness.</w:t>
+      </w:r>
+    </w:p>
+    <w:p>
+      <w:pPr>
+        <w:pStyle w:val="ListParagraph"/>
+        <w:numPr>
+          <w:ilvl w:val="1"/>
+          <w:numId w:val="1"/>
+        </w:numPr>
+        <w:rPr>
+          <w:color w:val="FF0000"/>
+        </w:rPr>
+      </w:pPr>
+      <w:r>
+        <w:rPr>
+          <w:color w:val="FF0000"/>
+        </w:rPr>
+        <w:t>Clean up iterators to be more lightweight, and shift most of the processing to the parent object.</w:t>
+      </w:r>
+    </w:p>
+    <w:p>
+      <w:pPr>
+        <w:pStyle w:val="ListParagraph"/>
+        <w:numPr>
+          <w:ilvl w:val="1"/>
+          <w:numId w:val="1"/>
+        </w:numPr>
+        <w:rPr>
+          <w:color w:val="FF0000"/>
+        </w:rPr>
+      </w:pPr>
+      <w:r>
+        <w:rPr>
+          <w:color w:val="FF0000"/>
+        </w:rPr>
+        <w:t>Clean up APIs returning pairs/tuples/etc to return objects with named fields and/or getters.</w:t>
+      </w:r>
+    </w:p>
+    <w:p>
+      <w:pPr>
+        <w:pStyle w:val="ListParagraph"/>
+        <w:numPr>
+          <w:ilvl w:val="1"/>
+          <w:numId w:val="1"/>
+        </w:numPr>
+        <w:rPr>
+          <w:color w:val="FF0000"/>
+        </w:rPr>
+      </w:pPr>
+      <w:r>
+        <w:rPr>
+          <w:color w:val="FF0000"/>
+        </w:rPr>
+        <w:t>Investigate DLL build.</w:t>
+      </w:r>
+    </w:p>
+    <w:p>
+      <w:pPr>
+        <w:pStyle w:val="ListParagraph"/>
+        <w:numPr>
+          <w:ilvl w:val="1"/>
+          <w:numId w:val="1"/>
+        </w:numPr>
+        <w:rPr>
+          <w:color w:val="00B050"/>
+        </w:rPr>
+      </w:pPr>
+      <w:r>
+        <w:rPr>
+          <w:color w:val="00B050"/>
+        </w:rPr>
+        <w:t>Investigate support for optional error reporting via error codes to avoid littering code with try-catch blocks in certain scenarios.</w:t>
+      </w:r>
+    </w:p>
+    <w:p>
+      <w:pPr>
+        <w:pStyle w:val="ListParagraph"/>
+        <w:numPr>
+          <w:ilvl w:val="1"/>
+          <w:numId w:val="1"/>
+        </w:numPr>
+        <w:rPr>
+          <w:color w:val="FF0000"/>
+        </w:rPr>
+      </w:pPr>
+      <w:r>
+        <w:rPr>
+          <w:color w:val="FF0000"/>
+        </w:rPr>
+        <w:t>Improve API genericity.</w:t>
+      </w:r>
+    </w:p>
+    <w:p>
+      <w:pPr>
+        <w:pStyle w:val="ListParagraph"/>
+        <w:numPr>
+          <w:ilvl w:val="2"/>
+          <w:numId w:val="1"/>
+        </w:numPr>
+        <w:rPr>
+          <w:color w:val="FF0000"/>
+        </w:rPr>
+      </w:pPr>
+      <w:r>
+        <w:rPr>
+          <w:color w:val="FF0000"/>
+        </w:rPr>
+        <w:t>Instead of taking or returning a vector&lt;T&gt;, instead use a C&lt;T&gt; where ‘C’ is a template parameter representing an arbitrary container.</w:t>
+      </w:r>
+    </w:p>
+    <w:p>
+      <w:pPr>
+        <w:pStyle w:val="ListParagraph"/>
+        <w:numPr>
+          <w:ilvl w:val="2"/>
+          <w:numId w:val="1"/>
+        </w:numPr>
+        <w:rPr>
+          <w:color w:val="FF0000"/>
+        </w:rPr>
+      </w:pPr>
+      <w:r>
+        <w:rPr>
+          <w:color w:val="FF0000"/>
+        </w:rPr>
+        <w:t>Use ‘ranges’ over direct containers where possible.</w:t>
+      </w:r>
+    </w:p>
+    <w:p>
+      <w:pPr>
+        <w:pStyle w:val="ListParagraph"/>
+        <w:numPr>
+          <w:ilvl w:val="0"/>
+          <w:numId w:val="1"/>
+        </w:numPr>
+        <w:rPr>
+          <w:color w:val="00B050"/>
+        </w:rPr>
+      </w:pPr>
+      <w:r>
+        <w:rPr>
+          <w:color w:val="00B050"/>
+        </w:rPr>
+        <w:t>Improved binary generation and distribution.</w:t>
+      </w:r>
+    </w:p>
+    <w:p>
+      <w:pPr>
+        <w:pStyle w:val="ListParagraph"/>
+        <w:numPr>
+          <w:ilvl w:val="1"/>
+          <w:numId w:val="1"/>
+        </w:numPr>
+        <w:rPr>
+          <w:color w:val="00B050"/>
+        </w:rPr>
+      </w:pPr>
+      <w:r>
+        <w:rPr>
+          <w:color w:val="00B050"/>
+        </w:rPr>
+        <w:t>Binaries with update server.</w:t>
+      </w:r>
+    </w:p>
+    <w:p>
+      <w:pPr>
+        <w:pStyle w:val="ListParagraph"/>
+        <w:numPr>
+          <w:ilvl w:val="1"/>
+          <w:numId w:val="1"/>
+        </w:numPr>
+        <w:rPr>
+          <w:color w:val="00B050"/>
+        </w:rPr>
+      </w:pPr>
+      <w:r>
+        <w:rPr>
+          <w:color w:val="00B050"/>
+        </w:rPr>
+        <w:t>Automatic binary versioning using SVN revision.</w:t>
+      </w:r>
+    </w:p>
+    <w:p>
+      <w:pPr>
+        <w:pStyle w:val="ListParagraph"/>
+        <w:numPr>
+          <w:ilvl w:val="1"/>
+          <w:numId w:val="1"/>
+        </w:numPr>
+        <w:rPr>
+          <w:color w:val="00B050"/>
+        </w:rPr>
+      </w:pPr>
+      <w:r>
+        <w:rPr>
+          <w:color w:val="00B050"/>
+        </w:rPr>
+        <w:t>Automatic build bot.</w:t>
+      </w:r>
+    </w:p>
+    <w:p>
+      <w:pPr>
+        <w:pStyle w:val="ListParagraph"/>
+        <w:numPr>
+          <w:ilvl w:val="1"/>
+          <w:numId w:val="1"/>
+        </w:numPr>
+        <w:rPr>
+          <w:color w:val="00B050"/>
+        </w:rPr>
+      </w:pPr>
+      <w:r>
+        <w:rPr>
+          <w:color w:val="00B050"/>
+        </w:rPr>
+        <w:t>Digital signature (for build bot, WER, etc).</w:t>
+      </w:r>
+    </w:p>
+    <w:p>
+      <w:pPr>
+        <w:pStyle w:val="ListParagraph"/>
+        <w:numPr>
+          <w:ilvl w:val="0"/>
+          <w:numId w:val="1"/>
+        </w:numPr>
+        <w:rPr>
+          <w:color w:val="FF0000"/>
+        </w:rPr>
+      </w:pPr>
+      <w:r>
+        <w:rPr>
+          <w:color w:val="FF0000"/>
+        </w:rPr>
+        <w:t>Reduce compile time.</w:t>
+      </w:r>
+    </w:p>
+    <w:p>
+      <w:pPr>
+        <w:pStyle w:val="ListParagraph"/>
+        <w:numPr>
+          <w:ilvl w:val="1"/>
+          <w:numId w:val="1"/>
+        </w:numPr>
+        <w:rPr>
+          <w:color w:val="FF0000"/>
+        </w:rPr>
+      </w:pPr>
+      <w:r>
+        <w:rPr>
+          <w:color w:val="FF0000"/>
+        </w:rPr>
+        <w:t>Reduce include dependencies.</w:t>
+      </w:r>
+    </w:p>
+    <w:p>
+      <w:pPr>
+        <w:pStyle w:val="ListParagraph"/>
+        <w:numPr>
+          <w:ilvl w:val="2"/>
+          <w:numId w:val="1"/>
+        </w:numPr>
+        <w:rPr>
+          <w:color w:val="FF0000"/>
+        </w:rPr>
+      </w:pPr>
+      <w:r>
+        <w:rPr>
+          <w:color w:val="FF0000"/>
+        </w:rPr>
+        <w:t>Pointer-to-impl idiom.</w:t>
+      </w:r>
+    </w:p>
+    <w:p>
+      <w:pPr>
+        <w:pStyle w:val="ListParagraph"/>
+        <w:numPr>
+          <w:ilvl w:val="1"/>
+          <w:numId w:val="1"/>
+        </w:numPr>
+        <w:rPr>
+          <w:color w:val="FF0000"/>
+        </w:rPr>
+      </w:pPr>
+      <w:r>
+        <w:rPr>
+          <w:color w:val="FF0000"/>
+        </w:rPr>
+        <w:t>PCH support using Boost.Build.</w:t>
+      </w:r>
+    </w:p>
+    <w:p>
+      <w:pPr>
+        <w:pStyle w:val="ListParagraph"/>
+        <w:numPr>
+          <w:ilvl w:val="1"/>
+          <w:numId w:val="1"/>
+        </w:numPr>
+        <w:rPr>
+          <w:color w:val="FF0000"/>
+        </w:rPr>
+      </w:pPr>
+      <w:r>
+        <w:rPr>
+          <w:color w:val="FF0000"/>
+        </w:rPr>
+        <w:t>Decouple components if possible.</w:t>
+      </w:r>
+    </w:p>
+    <w:p>
+      <w:pPr>
+        <w:pStyle w:val="ListParagraph"/>
+        <w:numPr>
+          <w:ilvl w:val="1"/>
+          <w:numId w:val="1"/>
+        </w:numPr>
+        <w:rPr>
+          <w:color w:val="FF0000"/>
+        </w:rPr>
+      </w:pPr>
+      <w:r>
+        <w:rPr>
+          <w:color w:val="FF0000"/>
+        </w:rPr>
+        <w:t>Build dependencies as DLLs.</w:t>
+      </w:r>
+    </w:p>
+    <w:p>
+      <w:pPr>
+        <w:pStyle w:val="ListParagraph"/>
+        <w:numPr>
+          <w:ilvl w:val="0"/>
+          <w:numId w:val="1"/>
+        </w:numPr>
+        <w:rPr>
+          <w:color w:val="00B050"/>
+        </w:rPr>
+      </w:pPr>
+      <w:r>
+        <w:rPr>
+          <w:color w:val="00B050"/>
+        </w:rPr>
+        <w:t>Todo list.</w:t>
+      </w:r>
+    </w:p>
+    <w:p>
+      <w:pPr>
+        <w:pStyle w:val="ListParagraph"/>
+        <w:numPr>
+          <w:ilvl w:val="1"/>
+          <w:numId w:val="1"/>
+        </w:numPr>
+        <w:rPr>
+          <w:color w:val="00B050"/>
+        </w:rPr>
+      </w:pPr>
+      <w:r>
+        <w:rPr>
+          <w:color w:val="00B050"/>
+        </w:rPr>
+        <w:t>Consider porting to Google Code issue tracker.</w:t>
+      </w:r>
+    </w:p>
+    <w:p>
+      <w:pPr>
+        <w:pStyle w:val="ListParagraph"/>
+        <w:numPr>
+          <w:ilvl w:val="0"/>
+          <w:numId w:val="1"/>
+        </w:numPr>
+        <w:rPr>
+          <w:color w:val="00B050"/>
+        </w:rPr>
+      </w:pPr>
+      <w:r>
+        <w:rPr>
+          <w:color w:val="00B050"/>
+        </w:rPr>
+        <w:t>Performance improvements in potential bottlenecks (e.g. Iterators, Scanner, PeLib,</w:t>
+      </w:r>
+      <w:r>
+        <w:rPr>
+          <w:color w:val="00B050"/>
+        </w:rPr>
+        <w:t xml:space="preserve"> FindPattern,</w:t>
+      </w:r>
+      <w:r>
+        <w:rPr>
+          <w:color w:val="00B050"/>
+        </w:rPr>
+        <w:t xml:space="preserve"> etc)</w:t>
+      </w:r>
+      <w:r>
+        <w:rPr>
+          <w:color w:val="00B050"/>
+        </w:rPr>
+        <w:t>.</w:t>
+      </w:r>
+    </w:p>
+    <w:p>
+      <w:pPr>
+        <w:rPr>
+          <w:color w:val="000000" w:themeColor="text1"/>
+        </w:rPr>
+      </w:pPr>
+      <w:r>
+        <w:rPr>
+          <w:b/>
+          <w:color w:val="000000" w:themeColor="text1"/>
+        </w:rPr>
+        <w:t>New Modules</w:t>
+      </w:r>
+    </w:p>
+    <w:p>
+      <w:pPr>
+        <w:pStyle w:val="ListParagraph"/>
+        <w:numPr>
+          <w:ilvl w:val="0"/>
+          <w:numId w:val="1"/>
+        </w:numPr>
+        <w:rPr>
+          <w:color w:val="00B050"/>
+        </w:rPr>
+      </w:pPr>
+      <w:r>
+        <w:rPr>
+          <w:color w:val="00B050"/>
+        </w:rPr>
+        <w:lastRenderedPageBreak/>
+        <w:t>Cheat Engine ‘replacement’.</w:t>
+      </w:r>
+    </w:p>
+    <w:p>
+      <w:pPr>
+        <w:pStyle w:val="ListParagraph"/>
+        <w:numPr>
+          <w:ilvl w:val="0"/>
+          <w:numId w:val="1"/>
+        </w:numPr>
+        <w:rPr>
+          <w:color w:val="00B050"/>
+        </w:rPr>
+      </w:pPr>
+      <w:r>
+        <w:rPr>
+          <w:color w:val="00B050"/>
+        </w:rPr>
+        <w:t>Helper service to run HadesMem tools as ‘SYSTEM’ for when manipulation certain protected/critical processes (running in separate desktops, sessions, etc.).</w:t>
+      </w:r>
+    </w:p>
+    <w:p>
+      <w:pPr>
+        <w:pStyle w:val="ListParagraph"/>
+        <w:numPr>
+          <w:ilvl w:val="1"/>
+          <w:numId w:val="1"/>
+        </w:numPr>
+        <w:rPr>
+          <w:color w:val="00B050"/>
+        </w:rPr>
+      </w:pPr>
+      <w:r>
+        <w:rPr>
+          <w:color w:val="00B050"/>
+        </w:rPr>
+        <w:t>Ensure service is secure from abuse.</w:t>
+      </w:r>
+    </w:p>
+    <w:p>
+      <w:pPr>
+        <w:pStyle w:val="ListParagraph"/>
+        <w:numPr>
+          <w:ilvl w:val="0"/>
+          <w:numId w:val="1"/>
+        </w:numPr>
+        <w:rPr>
+          <w:color w:val="00B050"/>
+        </w:rPr>
+      </w:pPr>
+      <w:r>
+        <w:rPr>
+          <w:color w:val="00B050"/>
+        </w:rPr>
+        <w:t>Debugging.</w:t>
+      </w:r>
+    </w:p>
+    <w:p>
+      <w:pPr>
+        <w:pStyle w:val="ListParagraph"/>
+        <w:numPr>
+          <w:ilvl w:val="1"/>
+          <w:numId w:val="1"/>
+        </w:numPr>
+        <w:rPr>
+          <w:color w:val="00B050"/>
+        </w:rPr>
+      </w:pPr>
+      <w:r>
+        <w:rPr>
+          <w:color w:val="00B050"/>
+        </w:rPr>
+        <w:t>Software breakpoint.</w:t>
+      </w:r>
+    </w:p>
+    <w:p>
+      <w:pPr>
+        <w:pStyle w:val="ListParagraph"/>
+        <w:numPr>
+          <w:ilvl w:val="1"/>
+          <w:numId w:val="1"/>
+        </w:numPr>
+        <w:rPr>
+          <w:color w:val="00B050"/>
+        </w:rPr>
+      </w:pPr>
+      <w:r>
+        <w:rPr>
+          <w:color w:val="00B050"/>
+        </w:rPr>
+        <w:t>Hardware breakpoint (including memory read/write detection).</w:t>
+      </w:r>
+    </w:p>
+    <w:p>
+      <w:pPr>
+        <w:pStyle w:val="ListParagraph"/>
+        <w:numPr>
+          <w:ilvl w:val="1"/>
+          <w:numId w:val="1"/>
+        </w:numPr>
+        <w:rPr>
+          <w:color w:val="00B050"/>
+        </w:rPr>
+      </w:pPr>
+      <w:r>
+        <w:rPr>
+          <w:color w:val="00B050"/>
+        </w:rPr>
+        <w:t>Conditional breakpoints.</w:t>
+      </w:r>
+    </w:p>
+    <w:p>
+      <w:pPr>
+        <w:pStyle w:val="ListParagraph"/>
+        <w:numPr>
+          <w:ilvl w:val="1"/>
+          <w:numId w:val="1"/>
+        </w:numPr>
+        <w:rPr>
+          <w:color w:val="00B050"/>
+        </w:rPr>
+      </w:pPr>
+      <w:r>
+        <w:rPr>
+          <w:color w:val="00B050"/>
+        </w:rPr>
+        <w:t>Single stepping.</w:t>
+      </w:r>
+    </w:p>
+    <w:p>
+      <w:pPr>
+        <w:pStyle w:val="ListParagraph"/>
+        <w:numPr>
+          <w:ilvl w:val="1"/>
+          <w:numId w:val="1"/>
+        </w:numPr>
+        <w:rPr>
+          <w:color w:val="00B050"/>
+        </w:rPr>
+      </w:pPr>
+      <w:r>
+        <w:rPr>
+          <w:color w:val="00B050"/>
+        </w:rPr>
+        <w:t>Stack trace.</w:t>
+      </w:r>
+    </w:p>
+    <w:p>
+      <w:pPr>
+        <w:pStyle w:val="ListParagraph"/>
+        <w:numPr>
+          <w:ilvl w:val="0"/>
+          <w:numId w:val="1"/>
+        </w:numPr>
+        <w:rPr>
+          <w:color w:val="00B050"/>
+        </w:rPr>
+      </w:pPr>
+      <w:r>
+        <w:rPr>
+          <w:color w:val="00B050"/>
+        </w:rPr>
+        <w:t>Anti-anti-cheat.</w:t>
+      </w:r>
+    </w:p>
+    <w:p>
+      <w:pPr>
+        <w:pStyle w:val="ListParagraph"/>
+        <w:numPr>
+          <w:ilvl w:val="0"/>
+          <w:numId w:val="1"/>
+        </w:numPr>
+        <w:rPr>
+          <w:color w:val="00B050"/>
+        </w:rPr>
+      </w:pPr>
+      <w:r>
+        <w:rPr>
+          <w:color w:val="00B050"/>
+        </w:rPr>
+        <w:t>Thread/process information and enumeration.</w:t>
+      </w:r>
+    </w:p>
+    <w:p>
+      <w:pPr>
+        <w:pStyle w:val="ListParagraph"/>
+        <w:numPr>
+          <w:ilvl w:val="0"/>
+          <w:numId w:val="1"/>
+        </w:numPr>
+        <w:rPr>
+          <w:color w:val="00B050"/>
+        </w:rPr>
+      </w:pPr>
+      <w:r>
+        <w:rPr>
+          <w:color w:val="00B050"/>
+        </w:rPr>
+        <w:t>Manual mapper.</w:t>
+      </w:r>
+    </w:p>
+    <w:p>
+      <w:pPr>
+        <w:pStyle w:val="ListParagraph"/>
+        <w:numPr>
+          <w:ilvl w:val="1"/>
+          <w:numId w:val="1"/>
+        </w:numPr>
+        <w:rPr>
+          <w:color w:val="00B050"/>
+        </w:rPr>
+      </w:pPr>
+      <w:r>
+        <w:rPr>
+          <w:color w:val="00B050"/>
+        </w:rPr>
+        <w:t>Windows PE loader reversing.</w:t>
+      </w:r>
+    </w:p>
+    <w:p>
+      <w:pPr>
+        <w:pStyle w:val="ListParagraph"/>
+        <w:numPr>
+          <w:ilvl w:val="1"/>
+          <w:numId w:val="1"/>
+        </w:numPr>
+        <w:rPr>
+          <w:color w:val="00B050"/>
+        </w:rPr>
+      </w:pPr>
+      <w:r>
+        <w:rPr>
+          <w:color w:val="00B050"/>
+        </w:rPr>
+        <w:t>TLS support.</w:t>
+      </w:r>
+    </w:p>
+    <w:p>
+      <w:pPr>
+        <w:pStyle w:val="ListParagraph"/>
+        <w:numPr>
+          <w:ilvl w:val="1"/>
+          <w:numId w:val="1"/>
+        </w:numPr>
+        <w:rPr>
+          <w:color w:val="00B050"/>
+        </w:rPr>
+      </w:pPr>
+      <w:r>
+        <w:rPr>
+          <w:color w:val="00B050"/>
+        </w:rPr>
+        <w:t>Exception handling support.</w:t>
+      </w:r>
+      <w:r>
+        <w:rPr>
+          <w:color w:val="00B050"/>
+        </w:rPr>
+        <w:t xml:space="preserve"> (Safe, rather than catch-all.)</w:t>
+      </w:r>
+    </w:p>
+    <w:p>
+      <w:pPr>
+        <w:pStyle w:val="ListParagraph"/>
+        <w:numPr>
+          <w:ilvl w:val="1"/>
+          <w:numId w:val="1"/>
+        </w:numPr>
+        <w:rPr>
+          <w:color w:val="00B050"/>
+        </w:rPr>
+      </w:pPr>
+      <w:r>
+        <w:rPr>
+          <w:color w:val="00B050"/>
+        </w:rPr>
+        <w:t>No ‘external’ (read: MMHelper) dependencies.</w:t>
+      </w:r>
+    </w:p>
+    <w:p>
+      <w:pPr>
+        <w:pStyle w:val="ListParagraph"/>
+        <w:numPr>
+          <w:ilvl w:val="1"/>
+          <w:numId w:val="1"/>
+        </w:numPr>
+        <w:rPr>
+          <w:color w:val="00B050"/>
+        </w:rPr>
+      </w:pPr>
+      <w:r>
+        <w:rPr>
+          <w:color w:val="00B050"/>
+        </w:rPr>
+        <w:t>Extensive sanity checking on PE file.</w:t>
+      </w:r>
+    </w:p>
+    <w:p>
+      <w:pPr>
+        <w:pStyle w:val="ListParagraph"/>
+        <w:numPr>
+          <w:ilvl w:val="1"/>
+          <w:numId w:val="1"/>
+        </w:numPr>
+        <w:rPr>
+          <w:color w:val="00B050"/>
+        </w:rPr>
+      </w:pPr>
+      <w:r>
+        <w:rPr>
+          <w:color w:val="00B050"/>
+        </w:rPr>
+        <w:t>Manually map dependencies and ‘link’.</w:t>
+      </w:r>
+    </w:p>
+    <w:p>
+      <w:pPr>
+        <w:pStyle w:val="ListParagraph"/>
+        <w:numPr>
+          <w:ilvl w:val="0"/>
+          <w:numId w:val="1"/>
+        </w:numPr>
+        <w:rPr>
+          <w:color w:val="00B050"/>
+        </w:rPr>
+      </w:pPr>
+      <w:r>
+        <w:rPr>
+          <w:color w:val="00B050"/>
+        </w:rPr>
+        <w:t>Remote code ‘emulator’.</w:t>
+      </w:r>
+    </w:p>
+    <w:p>
+      <w:pPr>
+        <w:pStyle w:val="ListParagraph"/>
+        <w:numPr>
+          <w:ilvl w:val="0"/>
+          <w:numId w:val="1"/>
+        </w:numPr>
+        <w:rPr>
+          <w:color w:val="00B050"/>
+        </w:rPr>
+      </w:pPr>
+      <w:r>
+        <w:rPr>
+          <w:color w:val="00B050"/>
+        </w:rPr>
+        <w:t>Custom GetModuleHandle, GetProcAddress, etc.</w:t>
+      </w:r>
+    </w:p>
+    <w:p>
+      <w:pPr>
+        <w:pStyle w:val="ListParagraph"/>
+        <w:numPr>
+          <w:ilvl w:val="0"/>
+          <w:numId w:val="1"/>
+        </w:numPr>
+        <w:rPr>
+          <w:color w:val="00B050"/>
+        </w:rPr>
+      </w:pPr>
+      <w:r>
+        <w:rPr>
+          <w:color w:val="00B050"/>
+        </w:rPr>
+        <w:t>C++ WinAPI wrapper.</w:t>
+      </w:r>
+    </w:p>
+    <w:p>
+      <w:pPr>
+        <w:pStyle w:val="ListParagraph"/>
+        <w:numPr>
+          <w:ilvl w:val="0"/>
+          <w:numId w:val="1"/>
+        </w:numPr>
+        <w:rPr>
+          <w:color w:val="00B050"/>
+        </w:rPr>
+      </w:pPr>
+      <w:r>
+        <w:rPr>
+          <w:color w:val="00B050"/>
+        </w:rPr>
+        <w:t>Memory iterators/functors.</w:t>
       </w:r>
       <w:bookmarkStart w:id="0" w:name="_GoBack"/>
       <w:bookmarkEnd w:id="0"/>
@@ -362,1343 +1716,7 @@
         <w:rPr>
           <w:color w:val="00B050"/>
         </w:rPr>
-        <w:t>.</w:t>
-      </w:r>
-    </w:p>
-    <w:p>
-      <w:pPr>
-        <w:pStyle w:val="ListParagraph"/>
-        <w:numPr>
-          <w:ilvl w:val="0"/>
-          <w:numId w:val="1"/>
-        </w:numPr>
-        <w:rPr>
-          <w:color w:val="FF0000"/>
-        </w:rPr>
-      </w:pPr>
-      <w:r>
-        <w:rPr>
-          <w:color w:val="FF0000"/>
-        </w:rPr>
-        <w:t xml:space="preserve">Unit tests. </w:t>
-      </w:r>
-    </w:p>
-    <w:p>
-      <w:pPr>
-        <w:pStyle w:val="ListParagraph"/>
-        <w:numPr>
-          <w:ilvl w:val="1"/>
-          <w:numId w:val="1"/>
-        </w:numPr>
-        <w:rPr>
-          <w:color w:val="FF0000"/>
-        </w:rPr>
-      </w:pPr>
-      <w:r>
-        <w:rPr>
-          <w:color w:val="FF0000"/>
-        </w:rPr>
-        <w:t xml:space="preserve">Extra sanity checks to ensure not only that functions return without exception, but also that the returned data is valid. (e.g. GetName in ImpThunk.) </w:t>
-      </w:r>
-    </w:p>
-    <w:p>
-      <w:pPr>
-        <w:pStyle w:val="ListParagraph"/>
-        <w:numPr>
-          <w:ilvl w:val="1"/>
-          <w:numId w:val="1"/>
-        </w:numPr>
-        <w:rPr>
-          <w:color w:val="FF0000"/>
-        </w:rPr>
-      </w:pPr>
-      <w:r>
-        <w:rPr>
-          <w:color w:val="FF0000"/>
-        </w:rPr>
-        <w:t>Expand tests to be more thorough and use Boost.Test checks such as BOOST_CHECK_NO_THROW, BOOST_CHECK_THROW, BOOST_CHECK_EQUAL_COLLECTION, etc.</w:t>
-      </w:r>
-    </w:p>
-    <w:p>
-      <w:pPr>
-        <w:pStyle w:val="ListParagraph"/>
-        <w:numPr>
-          <w:ilvl w:val="1"/>
-          <w:numId w:val="1"/>
-        </w:numPr>
-        <w:rPr>
-          <w:color w:val="00B050"/>
-        </w:rPr>
-      </w:pPr>
-      <w:r>
-        <w:rPr>
-          <w:color w:val="00B050"/>
-        </w:rPr>
-        <w:t xml:space="preserve">Extra tests on library usage that should fail to compile (because of static assertions, type traits, etc). Needed to ensure library misuse is not ‘possible’. </w:t>
-      </w:r>
-    </w:p>
-    <w:p>
-      <w:pPr>
-        <w:pStyle w:val="ListParagraph"/>
-        <w:numPr>
-          <w:ilvl w:val="0"/>
-          <w:numId w:val="1"/>
-        </w:numPr>
-        <w:rPr>
-          <w:color w:val="FF0000"/>
-        </w:rPr>
-      </w:pPr>
-      <w:r>
-        <w:rPr>
-          <w:color w:val="FF0000"/>
-        </w:rPr>
-        <w:t>Examples.</w:t>
-      </w:r>
-    </w:p>
-    <w:p>
-      <w:pPr>
-        <w:pStyle w:val="ListParagraph"/>
-        <w:numPr>
-          <w:ilvl w:val="1"/>
-          <w:numId w:val="1"/>
-        </w:numPr>
-        <w:rPr>
-          <w:color w:val="FF0000"/>
-        </w:rPr>
-      </w:pPr>
-      <w:r>
-        <w:rPr>
-          <w:color w:val="FF0000"/>
-        </w:rPr>
-        <w:t>All components.</w:t>
-      </w:r>
-    </w:p>
-    <w:p>
-      <w:pPr>
-        <w:pStyle w:val="ListParagraph"/>
-        <w:numPr>
-          <w:ilvl w:val="1"/>
-          <w:numId w:val="1"/>
-        </w:numPr>
-        <w:rPr>
-          <w:color w:val="FF0000"/>
-        </w:rPr>
-      </w:pPr>
-      <w:r>
-        <w:rPr>
-          <w:color w:val="FF0000"/>
-        </w:rPr>
-        <w:t>Cleanup and in-source documentation.</w:t>
-      </w:r>
-    </w:p>
-    <w:p>
-      <w:pPr>
-        <w:pStyle w:val="ListParagraph"/>
-        <w:numPr>
-          <w:ilvl w:val="0"/>
-          <w:numId w:val="1"/>
-        </w:numPr>
-        <w:rPr>
-          <w:color w:val="FF0000"/>
-        </w:rPr>
-      </w:pPr>
-      <w:r>
-        <w:rPr>
-          <w:color w:val="FF0000"/>
-        </w:rPr>
-        <w:t>Improve quality of existing code.</w:t>
-      </w:r>
-    </w:p>
-    <w:p>
-      <w:pPr>
-        <w:pStyle w:val="ListParagraph"/>
-        <w:numPr>
-          <w:ilvl w:val="1"/>
-          <w:numId w:val="1"/>
-        </w:numPr>
-        <w:rPr>
-          <w:color w:val="00B050"/>
-        </w:rPr>
-      </w:pPr>
-      <w:r>
-        <w:rPr>
-          <w:color w:val="00B050"/>
-        </w:rPr>
-        <w:t>Improve exception-safety guarantees. (Rollback support etc)</w:t>
-      </w:r>
-    </w:p>
-    <w:p>
-      <w:pPr>
-        <w:pStyle w:val="ListParagraph"/>
-        <w:numPr>
-          <w:ilvl w:val="1"/>
-          <w:numId w:val="1"/>
-        </w:numPr>
-        <w:rPr>
-          <w:color w:val="00B050"/>
-        </w:rPr>
-      </w:pPr>
-      <w:r>
-        <w:rPr>
-          <w:color w:val="00B050"/>
-        </w:rPr>
-        <w:t>Improve thread-safety guarantees and threading model.</w:t>
-      </w:r>
-    </w:p>
-    <w:p>
-      <w:pPr>
-        <w:pStyle w:val="ListParagraph"/>
-        <w:numPr>
-          <w:ilvl w:val="1"/>
-          <w:numId w:val="1"/>
-        </w:numPr>
-        <w:rPr>
-          <w:color w:val="00B050"/>
-        </w:rPr>
-      </w:pPr>
-      <w:r>
-        <w:rPr>
-          <w:color w:val="00B050"/>
-        </w:rPr>
-        <w:t>Throw custom error codes as part of exceptions. Use a different tag type.</w:t>
-      </w:r>
-    </w:p>
-    <w:p>
-      <w:pPr>
-        <w:pStyle w:val="ListParagraph"/>
-        <w:numPr>
-          <w:ilvl w:val="1"/>
-          <w:numId w:val="1"/>
-        </w:numPr>
-        <w:rPr>
-          <w:color w:val="00B050"/>
-        </w:rPr>
-      </w:pPr>
-      <w:r>
-        <w:rPr>
-          <w:color w:val="00B050"/>
-        </w:rPr>
-        <w:t>Investigate Boost.Exception’s support for multiple exception info objects which share the same tag type, and how to ‘extract’ them at the catch site. Potentially rewrite some exceptions which use multiple ‘ErrorCodeWin’ objects to use unique tags instead.</w:t>
-      </w:r>
-    </w:p>
-    <w:p>
-      <w:pPr>
-        <w:pStyle w:val="ListParagraph"/>
-        <w:numPr>
-          <w:ilvl w:val="1"/>
-          <w:numId w:val="1"/>
-        </w:numPr>
-        <w:rPr>
-          <w:color w:val="00B050"/>
-        </w:rPr>
-      </w:pPr>
-      <w:r>
-        <w:rPr>
-          <w:color w:val="00B050"/>
-        </w:rPr>
-        <w:t>Use more ‘localized’ exception types where possible.</w:t>
-      </w:r>
-    </w:p>
-    <w:p>
-      <w:pPr>
-        <w:pStyle w:val="ListParagraph"/>
-        <w:numPr>
-          <w:ilvl w:val="1"/>
-          <w:numId w:val="1"/>
-        </w:numPr>
-        <w:rPr>
-          <w:color w:val="00B050"/>
-        </w:rPr>
-      </w:pPr>
-      <w:r>
-        <w:rPr>
-          <w:color w:val="00B050"/>
-        </w:rPr>
-        <w:t>Proper localization and internationalization support/framework.</w:t>
-      </w:r>
-    </w:p>
-    <w:p>
-      <w:pPr>
-        <w:pStyle w:val="ListParagraph"/>
-        <w:numPr>
-          <w:ilvl w:val="1"/>
-          <w:numId w:val="1"/>
-        </w:numPr>
-        <w:rPr>
-          <w:color w:val="FF0000"/>
-        </w:rPr>
-      </w:pPr>
-      <w:r>
-        <w:rPr>
-          <w:color w:val="FF0000"/>
-        </w:rPr>
-        <w:lastRenderedPageBreak/>
-        <w:t xml:space="preserve">Consider moving from UTF-16 </w:t>
-      </w:r>
-      <w:r>
-        <w:rPr>
-          <w:color w:val="FF0000"/>
-        </w:rPr>
-        <w:t>internally</w:t>
-      </w:r>
-      <w:r>
-        <w:rPr>
-          <w:color w:val="FF0000"/>
-        </w:rPr>
-        <w:t xml:space="preserve"> to UTF-8, and only using UTF-16 at API boundaries. If implemented, all files and other IO should be in UTF-8.</w:t>
-      </w:r>
-    </w:p>
-    <w:p>
-      <w:pPr>
-        <w:pStyle w:val="ListParagraph"/>
-        <w:numPr>
-          <w:ilvl w:val="1"/>
-          <w:numId w:val="1"/>
-        </w:numPr>
-        <w:rPr>
-          <w:color w:val="00B050"/>
-        </w:rPr>
-      </w:pPr>
-      <w:r>
-        <w:rPr>
-          <w:color w:val="00B050"/>
-        </w:rPr>
-        <w:t>Template concept checking and improved error messages.</w:t>
-      </w:r>
-    </w:p>
-    <w:p>
-      <w:pPr>
-        <w:pStyle w:val="ListParagraph"/>
-        <w:numPr>
-          <w:ilvl w:val="1"/>
-          <w:numId w:val="1"/>
-        </w:numPr>
-        <w:rPr>
-          <w:color w:val="00B050"/>
-        </w:rPr>
-      </w:pPr>
-      <w:r>
-        <w:rPr>
-          <w:color w:val="00B050"/>
-        </w:rPr>
-        <w:t xml:space="preserve">Compile time checks to ensure MSVC, </w:t>
-      </w:r>
-      <w:r>
-        <w:rPr>
-          <w:color w:val="00B050"/>
-        </w:rPr>
-        <w:t xml:space="preserve">GCC, </w:t>
-      </w:r>
-      <w:r>
-        <w:rPr>
-          <w:color w:val="00B050"/>
-        </w:rPr>
-        <w:t>Boost, etc meet the minimum requirements.</w:t>
-      </w:r>
-    </w:p>
-    <w:p>
-      <w:pPr>
-        <w:pStyle w:val="ListParagraph"/>
-        <w:numPr>
-          <w:ilvl w:val="1"/>
-          <w:numId w:val="1"/>
-        </w:numPr>
-        <w:rPr>
-          <w:color w:val="00B050"/>
-        </w:rPr>
-      </w:pPr>
-      <w:r>
-        <w:rPr>
-          <w:color w:val="00B050"/>
-        </w:rPr>
-        <w:t>Assertions where appropriate</w:t>
-      </w:r>
-      <w:r>
-        <w:rPr>
-          <w:color w:val="00B050"/>
-        </w:rPr>
-        <w:t xml:space="preserve"> (for ‘impossible’ cases).</w:t>
-      </w:r>
-    </w:p>
-    <w:p>
-      <w:pPr>
-        <w:pStyle w:val="ListParagraph"/>
-        <w:numPr>
-          <w:ilvl w:val="1"/>
-          <w:numId w:val="1"/>
-        </w:numPr>
-        <w:rPr>
-          <w:color w:val="00B050"/>
-        </w:rPr>
-      </w:pPr>
-      <w:r>
-        <w:rPr>
-          <w:color w:val="00B050"/>
-        </w:rPr>
-        <w:t>Improved error reporting via exceptions.</w:t>
-      </w:r>
-    </w:p>
-    <w:p>
-      <w:pPr>
-        <w:pStyle w:val="ListParagraph"/>
-        <w:numPr>
-          <w:ilvl w:val="1"/>
-          <w:numId w:val="1"/>
-        </w:numPr>
-        <w:rPr>
-          <w:color w:val="00B050"/>
-        </w:rPr>
-      </w:pPr>
-      <w:r>
-        <w:rPr>
-          <w:color w:val="00B050"/>
-        </w:rPr>
-        <w:t>Support move semantics where appropriate.</w:t>
-      </w:r>
-    </w:p>
-    <w:p>
-      <w:pPr>
-        <w:pStyle w:val="ListParagraph"/>
-        <w:numPr>
-          <w:ilvl w:val="1"/>
-          <w:numId w:val="1"/>
-        </w:numPr>
-        <w:rPr>
-          <w:color w:val="00B050"/>
-        </w:rPr>
-      </w:pPr>
-      <w:r>
-        <w:rPr>
-          <w:color w:val="00B050"/>
-        </w:rPr>
-        <w:t xml:space="preserve">Support swapping where appropriate (and use </w:t>
-      </w:r>
-      <w:r>
-        <w:rPr>
-          <w:color w:val="00B050"/>
-        </w:rPr>
-        <w:t>to simplify</w:t>
-      </w:r>
-      <w:r>
-        <w:rPr>
-          <w:color w:val="00B050"/>
-        </w:rPr>
-        <w:t xml:space="preserve"> operator=</w:t>
-      </w:r>
-      <w:r>
-        <w:rPr>
-          <w:color w:val="00B050"/>
-        </w:rPr>
-        <w:t xml:space="preserve"> if possible</w:t>
-      </w:r>
-      <w:r>
-        <w:rPr>
-          <w:color w:val="00B050"/>
-        </w:rPr>
-        <w:t>).</w:t>
-      </w:r>
-    </w:p>
-    <w:p>
-      <w:pPr>
-        <w:pStyle w:val="ListParagraph"/>
-        <w:numPr>
-          <w:ilvl w:val="1"/>
-          <w:numId w:val="1"/>
-        </w:numPr>
-        <w:rPr>
-          <w:color w:val="00B050"/>
-        </w:rPr>
-      </w:pPr>
-      <w:r>
-        <w:rPr>
-          <w:color w:val="00B050"/>
-        </w:rPr>
-        <w:t>Support perfect forwarding where appropriate.</w:t>
-      </w:r>
-      <w:r>
-        <w:rPr>
-          <w:color w:val="00B050"/>
-        </w:rPr>
         <w:t xml:space="preserve"> </w:t>
-      </w:r>
-    </w:p>
-    <w:p>
-      <w:pPr>
-        <w:pStyle w:val="ListParagraph"/>
-        <w:numPr>
-          <w:ilvl w:val="1"/>
-          <w:numId w:val="1"/>
-        </w:numPr>
-        <w:rPr>
-          <w:color w:val="00B050"/>
-        </w:rPr>
-      </w:pPr>
-      <w:r>
-        <w:rPr>
-          <w:color w:val="00B050"/>
-        </w:rPr>
-        <w:t>Style cleanup (e.g. LLVM).</w:t>
-      </w:r>
-    </w:p>
-    <w:p>
-      <w:pPr>
-        <w:pStyle w:val="ListParagraph"/>
-        <w:numPr>
-          <w:ilvl w:val="1"/>
-          <w:numId w:val="1"/>
-        </w:numPr>
-        <w:rPr>
-          <w:color w:val="FF0000"/>
-        </w:rPr>
-      </w:pPr>
-      <w:r>
-        <w:rPr>
-          <w:color w:val="FF0000"/>
-        </w:rPr>
-        <w:t>Const support for iterators</w:t>
-      </w:r>
-      <w:r>
-        <w:rPr>
-          <w:color w:val="FF0000"/>
-        </w:rPr>
-        <w:t xml:space="preserve"> (template iterators on ValueT, add cbegin/cend to parent)</w:t>
-      </w:r>
-      <w:r>
-        <w:rPr>
-          <w:color w:val="FF0000"/>
-        </w:rPr>
-        <w:t>.</w:t>
-      </w:r>
-    </w:p>
-    <w:p>
-      <w:pPr>
-        <w:pStyle w:val="ListParagraph"/>
-        <w:numPr>
-          <w:ilvl w:val="1"/>
-          <w:numId w:val="1"/>
-        </w:numPr>
-        <w:rPr>
-          <w:color w:val="FF0000"/>
-        </w:rPr>
-      </w:pPr>
-      <w:r>
-        <w:rPr>
-          <w:color w:val="FF0000"/>
-        </w:rPr>
-        <w:t>Fix conversion to bool in classes (e.g. EnsureCleanup) to use an unspecified bool type and prevent implicit conversion to int, and also to remove the reliance on HandleType’s  implicit conversion to bool, which we cannot guarantee.</w:t>
-      </w:r>
-    </w:p>
-    <w:p>
-      <w:pPr>
-        <w:pStyle w:val="ListParagraph"/>
-        <w:numPr>
-          <w:ilvl w:val="1"/>
-          <w:numId w:val="1"/>
-        </w:numPr>
-        <w:rPr>
-          <w:color w:val="FF0000"/>
-        </w:rPr>
-      </w:pPr>
-      <w:r>
-        <w:rPr>
-          <w:color w:val="FF0000"/>
-        </w:rPr>
-        <w:t>Const correctness.</w:t>
-      </w:r>
-    </w:p>
-    <w:p>
-      <w:pPr>
-        <w:pStyle w:val="ListParagraph"/>
-        <w:numPr>
-          <w:ilvl w:val="1"/>
-          <w:numId w:val="1"/>
-        </w:numPr>
-        <w:rPr>
-          <w:color w:val="FF0000"/>
-        </w:rPr>
-      </w:pPr>
-      <w:r>
-        <w:rPr>
-          <w:color w:val="FF0000"/>
-        </w:rPr>
-        <w:t>Clean up iterators to be more lightweight, and shift most of the processing to the parent object.</w:t>
-      </w:r>
-    </w:p>
-    <w:p>
-      <w:pPr>
-        <w:pStyle w:val="ListParagraph"/>
-        <w:numPr>
-          <w:ilvl w:val="1"/>
-          <w:numId w:val="1"/>
-        </w:numPr>
-        <w:rPr>
-          <w:color w:val="FF0000"/>
-        </w:rPr>
-      </w:pPr>
-      <w:r>
-        <w:rPr>
-          <w:color w:val="FF0000"/>
-        </w:rPr>
-        <w:t>Clean up APIs returning pairs/tuples/etc to return objects with named fields and/or getters.</w:t>
-      </w:r>
-    </w:p>
-    <w:p>
-      <w:pPr>
-        <w:pStyle w:val="ListParagraph"/>
-        <w:numPr>
-          <w:ilvl w:val="1"/>
-          <w:numId w:val="1"/>
-        </w:numPr>
-        <w:rPr>
-          <w:color w:val="FF0000"/>
-        </w:rPr>
-      </w:pPr>
-      <w:r>
-        <w:rPr>
-          <w:color w:val="FF0000"/>
-        </w:rPr>
-        <w:t>Investigate DLL build.</w:t>
-      </w:r>
-    </w:p>
-    <w:p>
-      <w:pPr>
-        <w:pStyle w:val="ListParagraph"/>
-        <w:numPr>
-          <w:ilvl w:val="1"/>
-          <w:numId w:val="1"/>
-        </w:numPr>
-        <w:rPr>
-          <w:color w:val="00B050"/>
-        </w:rPr>
-      </w:pPr>
-      <w:r>
-        <w:rPr>
-          <w:color w:val="00B050"/>
-        </w:rPr>
-        <w:t>Investigate support for optional error reporting via error codes to avoid littering code with try-catch blocks in certain scenarios.</w:t>
-      </w:r>
-    </w:p>
-    <w:p>
-      <w:pPr>
-        <w:pStyle w:val="ListParagraph"/>
-        <w:numPr>
-          <w:ilvl w:val="1"/>
-          <w:numId w:val="1"/>
-        </w:numPr>
-        <w:rPr>
-          <w:color w:val="FF0000"/>
-        </w:rPr>
-      </w:pPr>
-      <w:r>
-        <w:rPr>
-          <w:color w:val="FF0000"/>
-        </w:rPr>
-        <w:t>Improve API genericity.</w:t>
-      </w:r>
-    </w:p>
-    <w:p>
-      <w:pPr>
-        <w:pStyle w:val="ListParagraph"/>
-        <w:numPr>
-          <w:ilvl w:val="2"/>
-          <w:numId w:val="1"/>
-        </w:numPr>
-        <w:rPr>
-          <w:color w:val="FF0000"/>
-        </w:rPr>
-      </w:pPr>
-      <w:r>
-        <w:rPr>
-          <w:color w:val="FF0000"/>
-        </w:rPr>
-        <w:t>Instead of taking or returning a vector&lt;T&gt;, instead use a C&lt;T&gt; where ‘C’ is a template parameter representing an arbitrary container.</w:t>
-      </w:r>
-    </w:p>
-    <w:p>
-      <w:pPr>
-        <w:pStyle w:val="ListParagraph"/>
-        <w:numPr>
-          <w:ilvl w:val="2"/>
-          <w:numId w:val="1"/>
-        </w:numPr>
-        <w:rPr>
-          <w:color w:val="FF0000"/>
-        </w:rPr>
-      </w:pPr>
-      <w:r>
-        <w:rPr>
-          <w:color w:val="FF0000"/>
-        </w:rPr>
-        <w:t>Use ‘ranges’ over direct containers where possible.</w:t>
-      </w:r>
-    </w:p>
-    <w:p>
-      <w:pPr>
-        <w:pStyle w:val="ListParagraph"/>
-        <w:numPr>
-          <w:ilvl w:val="0"/>
-          <w:numId w:val="1"/>
-        </w:numPr>
-        <w:rPr>
-          <w:color w:val="00B050"/>
-        </w:rPr>
-      </w:pPr>
-      <w:r>
-        <w:rPr>
-          <w:color w:val="00B050"/>
-        </w:rPr>
-        <w:t>Improved binary generation and distribution.</w:t>
-      </w:r>
-    </w:p>
-    <w:p>
-      <w:pPr>
-        <w:pStyle w:val="ListParagraph"/>
-        <w:numPr>
-          <w:ilvl w:val="1"/>
-          <w:numId w:val="1"/>
-        </w:numPr>
-        <w:rPr>
-          <w:color w:val="00B050"/>
-        </w:rPr>
-      </w:pPr>
-      <w:r>
-        <w:rPr>
-          <w:color w:val="00B050"/>
-        </w:rPr>
-        <w:t>Binaries with update server.</w:t>
-      </w:r>
-    </w:p>
-    <w:p>
-      <w:pPr>
-        <w:pStyle w:val="ListParagraph"/>
-        <w:numPr>
-          <w:ilvl w:val="1"/>
-          <w:numId w:val="1"/>
-        </w:numPr>
-        <w:rPr>
-          <w:color w:val="00B050"/>
-        </w:rPr>
-      </w:pPr>
-      <w:r>
-        <w:rPr>
-          <w:color w:val="00B050"/>
-        </w:rPr>
-        <w:t>Automatic binary versioning using SVN revision.</w:t>
-      </w:r>
-    </w:p>
-    <w:p>
-      <w:pPr>
-        <w:pStyle w:val="ListParagraph"/>
-        <w:numPr>
-          <w:ilvl w:val="1"/>
-          <w:numId w:val="1"/>
-        </w:numPr>
-        <w:rPr>
-          <w:color w:val="00B050"/>
-        </w:rPr>
-      </w:pPr>
-      <w:r>
-        <w:rPr>
-          <w:color w:val="00B050"/>
-        </w:rPr>
-        <w:t>Automatic build bot.</w:t>
-      </w:r>
-    </w:p>
-    <w:p>
-      <w:pPr>
-        <w:pStyle w:val="ListParagraph"/>
-        <w:numPr>
-          <w:ilvl w:val="1"/>
-          <w:numId w:val="1"/>
-        </w:numPr>
-        <w:rPr>
-          <w:color w:val="00B050"/>
-        </w:rPr>
-      </w:pPr>
-      <w:r>
-        <w:rPr>
-          <w:color w:val="00B050"/>
-        </w:rPr>
-        <w:t>Digital signature (for build bot, WER, etc).</w:t>
-      </w:r>
-    </w:p>
-    <w:p>
-      <w:pPr>
-        <w:pStyle w:val="ListParagraph"/>
-        <w:numPr>
-          <w:ilvl w:val="0"/>
-          <w:numId w:val="1"/>
-        </w:numPr>
-        <w:rPr>
-          <w:color w:val="FF0000"/>
-        </w:rPr>
-      </w:pPr>
-      <w:r>
-        <w:rPr>
-          <w:color w:val="FF0000"/>
-        </w:rPr>
-        <w:t>Reduce compile time.</w:t>
-      </w:r>
-    </w:p>
-    <w:p>
-      <w:pPr>
-        <w:pStyle w:val="ListParagraph"/>
-        <w:numPr>
-          <w:ilvl w:val="1"/>
-          <w:numId w:val="1"/>
-        </w:numPr>
-        <w:rPr>
-          <w:color w:val="FF0000"/>
-        </w:rPr>
-      </w:pPr>
-      <w:r>
-        <w:rPr>
-          <w:color w:val="FF0000"/>
-        </w:rPr>
-        <w:t>Reduce include dependencies.</w:t>
-      </w:r>
-    </w:p>
-    <w:p>
-      <w:pPr>
-        <w:pStyle w:val="ListParagraph"/>
-        <w:numPr>
-          <w:ilvl w:val="2"/>
-          <w:numId w:val="1"/>
-        </w:numPr>
-        <w:rPr>
-          <w:color w:val="FF0000"/>
-        </w:rPr>
-      </w:pPr>
-      <w:r>
-        <w:rPr>
-          <w:color w:val="FF0000"/>
-        </w:rPr>
-        <w:t>Pointer-to-impl idiom.</w:t>
-      </w:r>
-    </w:p>
-    <w:p>
-      <w:pPr>
-        <w:pStyle w:val="ListParagraph"/>
-        <w:numPr>
-          <w:ilvl w:val="1"/>
-          <w:numId w:val="1"/>
-        </w:numPr>
-        <w:rPr>
-          <w:color w:val="FF0000"/>
-        </w:rPr>
-      </w:pPr>
-      <w:r>
-        <w:rPr>
-          <w:color w:val="FF0000"/>
-        </w:rPr>
-        <w:t>PCH support using Boost.Build.</w:t>
-      </w:r>
-    </w:p>
-    <w:p>
-      <w:pPr>
-        <w:pStyle w:val="ListParagraph"/>
-        <w:numPr>
-          <w:ilvl w:val="1"/>
-          <w:numId w:val="1"/>
-        </w:numPr>
-        <w:rPr>
-          <w:color w:val="FF0000"/>
-        </w:rPr>
-      </w:pPr>
-      <w:r>
-        <w:rPr>
-          <w:color w:val="FF0000"/>
-        </w:rPr>
-        <w:t>Decouple components if possible.</w:t>
-      </w:r>
-    </w:p>
-    <w:p>
-      <w:pPr>
-        <w:pStyle w:val="ListParagraph"/>
-        <w:numPr>
-          <w:ilvl w:val="1"/>
-          <w:numId w:val="1"/>
-        </w:numPr>
-        <w:rPr>
-          <w:color w:val="FF0000"/>
-        </w:rPr>
-      </w:pPr>
-      <w:r>
-        <w:rPr>
-          <w:color w:val="FF0000"/>
-        </w:rPr>
-        <w:t>Build dependencies as DLLs.</w:t>
-      </w:r>
-    </w:p>
-    <w:p>
-      <w:pPr>
-        <w:pStyle w:val="ListParagraph"/>
-        <w:numPr>
-          <w:ilvl w:val="0"/>
-          <w:numId w:val="1"/>
-        </w:numPr>
-        <w:rPr>
-          <w:color w:val="00B050"/>
-        </w:rPr>
-      </w:pPr>
-      <w:r>
-        <w:rPr>
-          <w:color w:val="00B050"/>
-        </w:rPr>
-        <w:t>Todo list.</w:t>
-      </w:r>
-    </w:p>
-    <w:p>
-      <w:pPr>
-        <w:pStyle w:val="ListParagraph"/>
-        <w:numPr>
-          <w:ilvl w:val="1"/>
-          <w:numId w:val="1"/>
-        </w:numPr>
-        <w:rPr>
-          <w:color w:val="00B050"/>
-        </w:rPr>
-      </w:pPr>
-      <w:r>
-        <w:rPr>
-          <w:color w:val="00B050"/>
-        </w:rPr>
-        <w:t>Consider porting to Google Code issue tracker.</w:t>
-      </w:r>
-    </w:p>
-    <w:p>
-      <w:pPr>
-        <w:pStyle w:val="ListParagraph"/>
-        <w:numPr>
-          <w:ilvl w:val="0"/>
-          <w:numId w:val="1"/>
-        </w:numPr>
-        <w:rPr>
-          <w:color w:val="00B050"/>
-        </w:rPr>
-      </w:pPr>
-      <w:r>
-        <w:rPr>
-          <w:color w:val="00B050"/>
-        </w:rPr>
-        <w:t>Performance improvements in potential bottlenecks (e.g. Iterators, Scanner, PeLib,</w:t>
-      </w:r>
-      <w:r>
-        <w:rPr>
-          <w:color w:val="00B050"/>
-        </w:rPr>
-        <w:t xml:space="preserve"> FindPattern,</w:t>
-      </w:r>
-      <w:r>
-        <w:rPr>
-          <w:color w:val="00B050"/>
-        </w:rPr>
-        <w:t xml:space="preserve"> etc)</w:t>
-      </w:r>
-      <w:r>
-        <w:rPr>
-          <w:color w:val="00B050"/>
-        </w:rPr>
-        <w:t>.</w:t>
-      </w:r>
-    </w:p>
-    <w:p>
-      <w:pPr>
-        <w:rPr>
-          <w:color w:val="000000" w:themeColor="text1"/>
-        </w:rPr>
-      </w:pPr>
-      <w:r>
-        <w:rPr>
-          <w:b/>
-          <w:color w:val="000000" w:themeColor="text1"/>
-        </w:rPr>
-        <w:t>New Modules</w:t>
-      </w:r>
-    </w:p>
-    <w:p>
-      <w:pPr>
-        <w:pStyle w:val="ListParagraph"/>
-        <w:numPr>
-          <w:ilvl w:val="0"/>
-          <w:numId w:val="1"/>
-        </w:numPr>
-        <w:rPr>
-          <w:color w:val="00B050"/>
-        </w:rPr>
-      </w:pPr>
-      <w:r>
-        <w:rPr>
-          <w:color w:val="00B050"/>
-        </w:rPr>
-        <w:lastRenderedPageBreak/>
-        <w:t>Cheat Engine ‘replacement’.</w:t>
-      </w:r>
-    </w:p>
-    <w:p>
-      <w:pPr>
-        <w:pStyle w:val="ListParagraph"/>
-        <w:numPr>
-          <w:ilvl w:val="0"/>
-          <w:numId w:val="1"/>
-        </w:numPr>
-        <w:rPr>
-          <w:color w:val="00B050"/>
-        </w:rPr>
-      </w:pPr>
-      <w:r>
-        <w:rPr>
-          <w:color w:val="00B050"/>
-        </w:rPr>
-        <w:t>Helper service to run HadesMem tools as ‘SYSTEM’ for when manipulation certain protected/critical processes (running in separate desktops, sessions, etc.).</w:t>
-      </w:r>
-    </w:p>
-    <w:p>
-      <w:pPr>
-        <w:pStyle w:val="ListParagraph"/>
-        <w:numPr>
-          <w:ilvl w:val="1"/>
-          <w:numId w:val="1"/>
-        </w:numPr>
-        <w:rPr>
-          <w:color w:val="00B050"/>
-        </w:rPr>
-      </w:pPr>
-      <w:r>
-        <w:rPr>
-          <w:color w:val="00B050"/>
-        </w:rPr>
-        <w:t>Ensure service is secure from abuse.</w:t>
-      </w:r>
-    </w:p>
-    <w:p>
-      <w:pPr>
-        <w:pStyle w:val="ListParagraph"/>
-        <w:numPr>
-          <w:ilvl w:val="0"/>
-          <w:numId w:val="1"/>
-        </w:numPr>
-        <w:rPr>
-          <w:color w:val="00B050"/>
-        </w:rPr>
-      </w:pPr>
-      <w:r>
-        <w:rPr>
-          <w:color w:val="00B050"/>
-        </w:rPr>
-        <w:t>Debugging.</w:t>
-      </w:r>
-    </w:p>
-    <w:p>
-      <w:pPr>
-        <w:pStyle w:val="ListParagraph"/>
-        <w:numPr>
-          <w:ilvl w:val="1"/>
-          <w:numId w:val="1"/>
-        </w:numPr>
-        <w:rPr>
-          <w:color w:val="00B050"/>
-        </w:rPr>
-      </w:pPr>
-      <w:r>
-        <w:rPr>
-          <w:color w:val="00B050"/>
-        </w:rPr>
-        <w:t>Software breakpoint.</w:t>
-      </w:r>
-    </w:p>
-    <w:p>
-      <w:pPr>
-        <w:pStyle w:val="ListParagraph"/>
-        <w:numPr>
-          <w:ilvl w:val="1"/>
-          <w:numId w:val="1"/>
-        </w:numPr>
-        <w:rPr>
-          <w:color w:val="00B050"/>
-        </w:rPr>
-      </w:pPr>
-      <w:r>
-        <w:rPr>
-          <w:color w:val="00B050"/>
-        </w:rPr>
-        <w:t>Hardware breakpoint (including memory read/write detection).</w:t>
-      </w:r>
-    </w:p>
-    <w:p>
-      <w:pPr>
-        <w:pStyle w:val="ListParagraph"/>
-        <w:numPr>
-          <w:ilvl w:val="1"/>
-          <w:numId w:val="1"/>
-        </w:numPr>
-        <w:rPr>
-          <w:color w:val="00B050"/>
-        </w:rPr>
-      </w:pPr>
-      <w:r>
-        <w:rPr>
-          <w:color w:val="00B050"/>
-        </w:rPr>
-        <w:t>Conditional breakpoints.</w:t>
-      </w:r>
-    </w:p>
-    <w:p>
-      <w:pPr>
-        <w:pStyle w:val="ListParagraph"/>
-        <w:numPr>
-          <w:ilvl w:val="1"/>
-          <w:numId w:val="1"/>
-        </w:numPr>
-        <w:rPr>
-          <w:color w:val="00B050"/>
-        </w:rPr>
-      </w:pPr>
-      <w:r>
-        <w:rPr>
-          <w:color w:val="00B050"/>
-        </w:rPr>
-        <w:t>Single stepping.</w:t>
-      </w:r>
-    </w:p>
-    <w:p>
-      <w:pPr>
-        <w:pStyle w:val="ListParagraph"/>
-        <w:numPr>
-          <w:ilvl w:val="1"/>
-          <w:numId w:val="1"/>
-        </w:numPr>
-        <w:rPr>
-          <w:color w:val="00B050"/>
-        </w:rPr>
-      </w:pPr>
-      <w:r>
-        <w:rPr>
-          <w:color w:val="00B050"/>
-        </w:rPr>
-        <w:t>Stack trace.</w:t>
-      </w:r>
-    </w:p>
-    <w:p>
-      <w:pPr>
-        <w:pStyle w:val="ListParagraph"/>
-        <w:numPr>
-          <w:ilvl w:val="0"/>
-          <w:numId w:val="1"/>
-        </w:numPr>
-        <w:rPr>
-          <w:color w:val="00B050"/>
-        </w:rPr>
-      </w:pPr>
-      <w:r>
-        <w:rPr>
-          <w:color w:val="00B050"/>
-        </w:rPr>
-        <w:t>Anti-anti-cheat.</w:t>
-      </w:r>
-    </w:p>
-    <w:p>
-      <w:pPr>
-        <w:pStyle w:val="ListParagraph"/>
-        <w:numPr>
-          <w:ilvl w:val="0"/>
-          <w:numId w:val="1"/>
-        </w:numPr>
-        <w:rPr>
-          <w:color w:val="00B050"/>
-        </w:rPr>
-      </w:pPr>
-      <w:r>
-        <w:rPr>
-          <w:color w:val="00B050"/>
-        </w:rPr>
-        <w:t>Thread/process information and enumeration.</w:t>
-      </w:r>
-    </w:p>
-    <w:p>
-      <w:pPr>
-        <w:pStyle w:val="ListParagraph"/>
-        <w:numPr>
-          <w:ilvl w:val="0"/>
-          <w:numId w:val="1"/>
-        </w:numPr>
-        <w:rPr>
-          <w:color w:val="00B050"/>
-        </w:rPr>
-      </w:pPr>
-      <w:r>
-        <w:rPr>
-          <w:color w:val="00B050"/>
-        </w:rPr>
-        <w:t>Manual mapper.</w:t>
-      </w:r>
-    </w:p>
-    <w:p>
-      <w:pPr>
-        <w:pStyle w:val="ListParagraph"/>
-        <w:numPr>
-          <w:ilvl w:val="1"/>
-          <w:numId w:val="1"/>
-        </w:numPr>
-        <w:rPr>
-          <w:color w:val="00B050"/>
-        </w:rPr>
-      </w:pPr>
-      <w:r>
-        <w:rPr>
-          <w:color w:val="00B050"/>
-        </w:rPr>
-        <w:t>Windows PE loader reversing.</w:t>
-      </w:r>
-    </w:p>
-    <w:p>
-      <w:pPr>
-        <w:pStyle w:val="ListParagraph"/>
-        <w:numPr>
-          <w:ilvl w:val="1"/>
-          <w:numId w:val="1"/>
-        </w:numPr>
-        <w:rPr>
-          <w:color w:val="00B050"/>
-        </w:rPr>
-      </w:pPr>
-      <w:r>
-        <w:rPr>
-          <w:color w:val="00B050"/>
-        </w:rPr>
-        <w:t>TLS support.</w:t>
-      </w:r>
-    </w:p>
-    <w:p>
-      <w:pPr>
-        <w:pStyle w:val="ListParagraph"/>
-        <w:numPr>
-          <w:ilvl w:val="1"/>
-          <w:numId w:val="1"/>
-        </w:numPr>
-        <w:rPr>
-          <w:color w:val="00B050"/>
-        </w:rPr>
-      </w:pPr>
-      <w:r>
-        <w:rPr>
-          <w:color w:val="00B050"/>
-        </w:rPr>
-        <w:t>Exception handling support.</w:t>
-      </w:r>
-      <w:r>
-        <w:rPr>
-          <w:color w:val="00B050"/>
-        </w:rPr>
-        <w:t xml:space="preserve"> (Safe, rather than catch-all.)</w:t>
-      </w:r>
-    </w:p>
-    <w:p>
-      <w:pPr>
-        <w:pStyle w:val="ListParagraph"/>
-        <w:numPr>
-          <w:ilvl w:val="1"/>
-          <w:numId w:val="1"/>
-        </w:numPr>
-        <w:rPr>
-          <w:color w:val="00B050"/>
-        </w:rPr>
-      </w:pPr>
-      <w:r>
-        <w:rPr>
-          <w:color w:val="00B050"/>
-        </w:rPr>
-        <w:t>No ‘external’ (read: MMHelper) dependencies.</w:t>
-      </w:r>
-    </w:p>
-    <w:p>
-      <w:pPr>
-        <w:pStyle w:val="ListParagraph"/>
-        <w:numPr>
-          <w:ilvl w:val="1"/>
-          <w:numId w:val="1"/>
-        </w:numPr>
-        <w:rPr>
-          <w:color w:val="00B050"/>
-        </w:rPr>
-      </w:pPr>
-      <w:r>
-        <w:rPr>
-          <w:color w:val="00B050"/>
-        </w:rPr>
-        <w:t>Extensive sanity checking on PE file.</w:t>
-      </w:r>
-    </w:p>
-    <w:p>
-      <w:pPr>
-        <w:pStyle w:val="ListParagraph"/>
-        <w:numPr>
-          <w:ilvl w:val="1"/>
-          <w:numId w:val="1"/>
-        </w:numPr>
-        <w:rPr>
-          <w:color w:val="00B050"/>
-        </w:rPr>
-      </w:pPr>
-      <w:r>
-        <w:rPr>
-          <w:color w:val="00B050"/>
-        </w:rPr>
-        <w:t>Manually map dependencies and ‘link’.</w:t>
-      </w:r>
-    </w:p>
-    <w:p>
-      <w:pPr>
-        <w:pStyle w:val="ListParagraph"/>
-        <w:numPr>
-          <w:ilvl w:val="0"/>
-          <w:numId w:val="1"/>
-        </w:numPr>
-        <w:rPr>
-          <w:color w:val="00B050"/>
-        </w:rPr>
-      </w:pPr>
-      <w:r>
-        <w:rPr>
-          <w:color w:val="00B050"/>
-        </w:rPr>
-        <w:t>Remote code ‘emulator’.</w:t>
-      </w:r>
-    </w:p>
-    <w:p>
-      <w:pPr>
-        <w:pStyle w:val="ListParagraph"/>
-        <w:numPr>
-          <w:ilvl w:val="0"/>
-          <w:numId w:val="1"/>
-        </w:numPr>
-        <w:rPr>
-          <w:color w:val="00B050"/>
-        </w:rPr>
-      </w:pPr>
-      <w:r>
-        <w:rPr>
-          <w:color w:val="00B050"/>
-        </w:rPr>
-        <w:t>Custom GetModuleHandle, GetProcAddress, etc.</w:t>
-      </w:r>
-    </w:p>
-    <w:p>
-      <w:pPr>
-        <w:pStyle w:val="ListParagraph"/>
-        <w:numPr>
-          <w:ilvl w:val="0"/>
-          <w:numId w:val="1"/>
-        </w:numPr>
-        <w:rPr>
-          <w:color w:val="00B050"/>
-        </w:rPr>
-      </w:pPr>
-      <w:r>
-        <w:rPr>
-          <w:color w:val="00B050"/>
-        </w:rPr>
-        <w:t>C++ WinAPI wrapper.</w:t>
       </w:r>
     </w:p>
     <w:p>

</xml_diff>

<commit_message>
* Add item to Todo.
</commit_message>
<xml_diff>
--- a/trunk/Todo.docx
+++ b/trunk/Todo.docx
@@ -6,9 +6,11 @@
       <w:pPr>
         <w:pStyle w:val="Title"/>
       </w:pPr>
+      <w:proofErr w:type="spellStart"/>
       <w:r>
         <w:t>Todo</w:t>
       </w:r>
+      <w:proofErr w:type="spellEnd"/>
     </w:p>
     <w:p>
       <w:pPr>
@@ -131,7 +133,21 @@
         <w:rPr>
           <w:color w:val="FF0000"/>
         </w:rPr>
-        <w:t>Ensure API is ‘complete’ and correct as once semver begins it can’t be broken without a major version bump.</w:t>
+        <w:t xml:space="preserve">Ensure API is ‘complete’ and correct as once </w:t>
+      </w:r>
+      <w:proofErr w:type="spellStart"/>
+      <w:r>
+        <w:rPr>
+          <w:color w:val="FF0000"/>
+        </w:rPr>
+        <w:t>semver</w:t>
+      </w:r>
+      <w:proofErr w:type="spellEnd"/>
+      <w:r>
+        <w:rPr>
+          <w:color w:val="FF0000"/>
+        </w:rPr>
+        <w:t xml:space="preserve"> begins it can’t be broken without a major version bump.</w:t>
       </w:r>
     </w:p>
     <w:p>
@@ -180,7 +196,71 @@
         <w:rPr>
           <w:color w:val="FF0000"/>
         </w:rPr>
-        <w:t xml:space="preserve"> party dependencies from public interface where possible (e.g. Take a std::wstring as a path then convert to a boost::filesystem::path internally to avoid Boost updates breaking the HadesMem ABI).</w:t>
+        <w:t xml:space="preserve"> party dependencies from public interface where possible (e.g. Take a </w:t>
+      </w:r>
+      <w:proofErr w:type="spellStart"/>
+      <w:r>
+        <w:rPr>
+          <w:color w:val="FF0000"/>
+        </w:rPr>
+        <w:t>std</w:t>
+      </w:r>
+      <w:proofErr w:type="spellEnd"/>
+      <w:r>
+        <w:rPr>
+          <w:color w:val="FF0000"/>
+        </w:rPr>
+        <w:t>::</w:t>
+      </w:r>
+      <w:proofErr w:type="spellStart"/>
+      <w:r>
+        <w:rPr>
+          <w:color w:val="FF0000"/>
+        </w:rPr>
+        <w:t>wstring</w:t>
+      </w:r>
+      <w:proofErr w:type="spellEnd"/>
+      <w:r>
+        <w:rPr>
+          <w:color w:val="FF0000"/>
+        </w:rPr>
+        <w:t xml:space="preserve"> as a path then convert to a boost:</w:t>
+      </w:r>
+      <w:proofErr w:type="gramStart"/>
+      <w:r>
+        <w:rPr>
+          <w:color w:val="FF0000"/>
+        </w:rPr>
+        <w:t>:</w:t>
+      </w:r>
+      <w:proofErr w:type="spellStart"/>
+      <w:r>
+        <w:rPr>
+          <w:color w:val="FF0000"/>
+        </w:rPr>
+        <w:t>filesystem</w:t>
+      </w:r>
+      <w:proofErr w:type="spellEnd"/>
+      <w:proofErr w:type="gramEnd"/>
+      <w:r>
+        <w:rPr>
+          <w:color w:val="FF0000"/>
+        </w:rPr>
+        <w:t xml:space="preserve">::path internally to avoid Boost updates breaking the </w:t>
+      </w:r>
+      <w:proofErr w:type="spellStart"/>
+      <w:r>
+        <w:rPr>
+          <w:color w:val="FF0000"/>
+        </w:rPr>
+        <w:t>HadesMem</w:t>
+      </w:r>
+      <w:proofErr w:type="spellEnd"/>
+      <w:r>
+        <w:rPr>
+          <w:color w:val="FF0000"/>
+        </w:rPr>
+        <w:t xml:space="preserve"> ABI).</w:t>
       </w:r>
     </w:p>
     <w:p>
@@ -230,11 +310,19 @@
         </w:rPr>
         <w:t xml:space="preserve">a </w:t>
       </w:r>
-      <w:r>
-        <w:rPr>
-          <w:color w:val="00B050"/>
-        </w:rPr>
-        <w:t>changelog.</w:t>
+      <w:proofErr w:type="spellStart"/>
+      <w:r>
+        <w:rPr>
+          <w:color w:val="00B050"/>
+        </w:rPr>
+        <w:t>changelog</w:t>
+      </w:r>
+      <w:proofErr w:type="spellEnd"/>
+      <w:r>
+        <w:rPr>
+          <w:color w:val="00B050"/>
+        </w:rPr>
+        <w:t>.</w:t>
       </w:r>
     </w:p>
     <w:p>
@@ -284,11 +372,19 @@
           <w:color w:val="00B050"/>
         </w:rPr>
       </w:pPr>
-      <w:r>
-        <w:rPr>
-          <w:color w:val="00B050"/>
-        </w:rPr>
-        <w:t>QuickBook generated.</w:t>
+      <w:proofErr w:type="spellStart"/>
+      <w:r>
+        <w:rPr>
+          <w:color w:val="00B050"/>
+        </w:rPr>
+        <w:t>QuickBook</w:t>
+      </w:r>
+      <w:proofErr w:type="spellEnd"/>
+      <w:r>
+        <w:rPr>
+          <w:color w:val="00B050"/>
+        </w:rPr>
+        <w:t xml:space="preserve"> generated.</w:t>
       </w:r>
     </w:p>
     <w:p>
@@ -326,6 +422,7 @@
           <w:color w:val="00B050"/>
         </w:rPr>
       </w:pPr>
+      <w:proofErr w:type="gramStart"/>
       <w:r>
         <w:rPr>
           <w:color w:val="00B050"/>
@@ -336,7 +433,14 @@
         <w:rPr>
           <w:color w:val="00B050"/>
         </w:rPr>
-        <w:t>xception guarantee docs.</w:t>
+        <w:t>xception guarantee</w:t>
+      </w:r>
+      <w:proofErr w:type="gramEnd"/>
+      <w:r>
+        <w:rPr>
+          <w:color w:val="00B050"/>
+        </w:rPr>
+        <w:t xml:space="preserve"> docs.</w:t>
       </w:r>
     </w:p>
     <w:p>
@@ -390,43 +494,113 @@
         <w:rPr>
           <w:color w:val="FF0000"/>
         </w:rPr>
-        <w:t xml:space="preserve">Extra sanity checks to ensure not only that functions return without exception, but also that the returned data is valid. (e.g. GetName in ImpThunk.) </w:t>
-      </w:r>
-    </w:p>
-    <w:p>
-      <w:pPr>
-        <w:pStyle w:val="ListParagraph"/>
-        <w:numPr>
-          <w:ilvl w:val="1"/>
-          <w:numId w:val="1"/>
-        </w:numPr>
-        <w:rPr>
-          <w:color w:val="FF0000"/>
-        </w:rPr>
-      </w:pPr>
-      <w:r>
-        <w:rPr>
-          <w:color w:val="FF0000"/>
-        </w:rPr>
-        <w:t>Expand tests to be more thorough and use Boost.Test checks such as BOOST_CHECK_NO_THROW, BOOST_CHECK_THROW, BOOST_CHECK_EQUAL_COLLECTION, etc.</w:t>
-      </w:r>
-    </w:p>
-    <w:p>
-      <w:pPr>
-        <w:pStyle w:val="ListParagraph"/>
-        <w:numPr>
-          <w:ilvl w:val="1"/>
-          <w:numId w:val="1"/>
-        </w:numPr>
-        <w:rPr>
-          <w:color w:val="00B050"/>
-        </w:rPr>
-      </w:pPr>
-      <w:r>
-        <w:rPr>
-          <w:color w:val="00B050"/>
-        </w:rPr>
-        <w:t xml:space="preserve">Extra tests on library usage that should fail to compile (because of static assertions, type traits, etc). Needed to ensure library misuse is not ‘possible’. </w:t>
+        <w:t>Extra sanity checks to ensure not only that functions return without exception, but also that the returned data is valid. (</w:t>
+      </w:r>
+      <w:proofErr w:type="gramStart"/>
+      <w:r>
+        <w:rPr>
+          <w:color w:val="FF0000"/>
+        </w:rPr>
+        <w:t>e.g</w:t>
+      </w:r>
+      <w:proofErr w:type="gramEnd"/>
+      <w:r>
+        <w:rPr>
+          <w:color w:val="FF0000"/>
+        </w:rPr>
+        <w:t xml:space="preserve">. </w:t>
+      </w:r>
+      <w:proofErr w:type="spellStart"/>
+      <w:r>
+        <w:rPr>
+          <w:color w:val="FF0000"/>
+        </w:rPr>
+        <w:t>GetName</w:t>
+      </w:r>
+      <w:proofErr w:type="spellEnd"/>
+      <w:r>
+        <w:rPr>
+          <w:color w:val="FF0000"/>
+        </w:rPr>
+        <w:t xml:space="preserve"> in </w:t>
+      </w:r>
+      <w:proofErr w:type="spellStart"/>
+      <w:r>
+        <w:rPr>
+          <w:color w:val="FF0000"/>
+        </w:rPr>
+        <w:t>ImpThunk</w:t>
+      </w:r>
+      <w:proofErr w:type="spellEnd"/>
+      <w:r>
+        <w:rPr>
+          <w:color w:val="FF0000"/>
+        </w:rPr>
+        <w:t xml:space="preserve">.) </w:t>
+      </w:r>
+    </w:p>
+    <w:p>
+      <w:pPr>
+        <w:pStyle w:val="ListParagraph"/>
+        <w:numPr>
+          <w:ilvl w:val="1"/>
+          <w:numId w:val="1"/>
+        </w:numPr>
+        <w:rPr>
+          <w:color w:val="FF0000"/>
+        </w:rPr>
+      </w:pPr>
+      <w:r>
+        <w:rPr>
+          <w:color w:val="FF0000"/>
+        </w:rPr>
+        <w:t xml:space="preserve">Expand tests to be more thorough and use </w:t>
+      </w:r>
+      <w:proofErr w:type="spellStart"/>
+      <w:r>
+        <w:rPr>
+          <w:color w:val="FF0000"/>
+        </w:rPr>
+        <w:t>Boost.Test</w:t>
+      </w:r>
+      <w:proofErr w:type="spellEnd"/>
+      <w:r>
+        <w:rPr>
+          <w:color w:val="FF0000"/>
+        </w:rPr>
+        <w:t xml:space="preserve"> checks such as BOOST_CHECK_NO_THROW, BOOST_CHECK_THROW, BOOST_CHECK_EQUAL_COLLECTION, etc.</w:t>
+      </w:r>
+    </w:p>
+    <w:p>
+      <w:pPr>
+        <w:pStyle w:val="ListParagraph"/>
+        <w:numPr>
+          <w:ilvl w:val="1"/>
+          <w:numId w:val="1"/>
+        </w:numPr>
+        <w:rPr>
+          <w:color w:val="00B050"/>
+        </w:rPr>
+      </w:pPr>
+      <w:r>
+        <w:rPr>
+          <w:color w:val="00B050"/>
+        </w:rPr>
+        <w:t xml:space="preserve">Extra tests on library usage that should fail to compile (because of static assertions, type traits, </w:t>
+      </w:r>
+      <w:proofErr w:type="spellStart"/>
+      <w:r>
+        <w:rPr>
+          <w:color w:val="00B050"/>
+        </w:rPr>
+        <w:t>etc</w:t>
+      </w:r>
+      <w:proofErr w:type="spellEnd"/>
+      <w:r>
+        <w:rPr>
+          <w:color w:val="00B050"/>
+        </w:rPr>
+        <w:t xml:space="preserve">). Needed to ensure library misuse is not ‘possible’. </w:t>
       </w:r>
     </w:p>
     <w:p>
@@ -476,11 +650,19 @@
           <w:color w:val="FF0000"/>
         </w:rPr>
       </w:pPr>
-      <w:r>
-        <w:rPr>
-          <w:color w:val="FF0000"/>
-        </w:rPr>
-        <w:t>Cleanup and in-source documentation.</w:t>
+      <w:proofErr w:type="spellStart"/>
+      <w:r>
+        <w:rPr>
+          <w:color w:val="FF0000"/>
+        </w:rPr>
+        <w:t>Cleanup</w:t>
+      </w:r>
+      <w:proofErr w:type="spellEnd"/>
+      <w:r>
+        <w:rPr>
+          <w:color w:val="FF0000"/>
+        </w:rPr>
+        <w:t xml:space="preserve"> and in-source documentation.</w:t>
       </w:r>
     </w:p>
     <w:p>
@@ -516,7 +698,21 @@
         <w:rPr>
           <w:color w:val="00B050"/>
         </w:rPr>
-        <w:t>Improve exception-safety guarantees. (Rollback support etc)</w:t>
+        <w:t xml:space="preserve">Improve exception-safety guarantees. (Rollback support </w:t>
+      </w:r>
+      <w:proofErr w:type="spellStart"/>
+      <w:r>
+        <w:rPr>
+          <w:color w:val="00B050"/>
+        </w:rPr>
+        <w:t>etc</w:t>
+      </w:r>
+      <w:proofErr w:type="spellEnd"/>
+      <w:r>
+        <w:rPr>
+          <w:color w:val="00B050"/>
+        </w:rPr>
+        <w:t>)</w:t>
       </w:r>
     </w:p>
     <w:p>
@@ -570,7 +766,35 @@
         <w:rPr>
           <w:color w:val="00B050"/>
         </w:rPr>
-        <w:t>Investigate Boost.Exception’s support for multiple exception info objects which share the same tag type, and how to ‘extract’ them at the catch site. Potentially rewrite some exceptions which use multiple ‘ErrorCodeWin’ objects to use unique tags instead.</w:t>
+        <w:t xml:space="preserve">Investigate </w:t>
+      </w:r>
+      <w:proofErr w:type="spellStart"/>
+      <w:r>
+        <w:rPr>
+          <w:color w:val="00B050"/>
+        </w:rPr>
+        <w:t>Boost.Exception’s</w:t>
+      </w:r>
+      <w:proofErr w:type="spellEnd"/>
+      <w:r>
+        <w:rPr>
+          <w:color w:val="00B050"/>
+        </w:rPr>
+        <w:t xml:space="preserve"> support for multiple exception info objects which share the same tag type, and how to ‘extract’ them at the catch site. Potentially rewrite some exceptions which use multiple ‘</w:t>
+      </w:r>
+      <w:proofErr w:type="spellStart"/>
+      <w:r>
+        <w:rPr>
+          <w:color w:val="00B050"/>
+        </w:rPr>
+        <w:t>ErrorCodeWin</w:t>
+      </w:r>
+      <w:proofErr w:type="spellEnd"/>
+      <w:r>
+        <w:rPr>
+          <w:color w:val="00B050"/>
+        </w:rPr>
+        <w:t>’ objects to use unique tags instead.</w:t>
       </w:r>
     </w:p>
     <w:p>
@@ -685,7 +909,21 @@
         <w:rPr>
           <w:color w:val="00B050"/>
         </w:rPr>
-        <w:t>Boost, etc meet the minimum requirements.</w:t>
+        <w:t xml:space="preserve">Boost, </w:t>
+      </w:r>
+      <w:proofErr w:type="spellStart"/>
+      <w:r>
+        <w:rPr>
+          <w:color w:val="00B050"/>
+        </w:rPr>
+        <w:t>etc</w:t>
+      </w:r>
+      <w:proofErr w:type="spellEnd"/>
+      <w:r>
+        <w:rPr>
+          <w:color w:val="00B050"/>
+        </w:rPr>
+        <w:t xml:space="preserve"> meet the minimum requirements.</w:t>
       </w:r>
     </w:p>
     <w:p>
@@ -829,31 +1067,103 @@
         <w:rPr>
           <w:color w:val="00B050"/>
         </w:rPr>
-        <w:t>Style cleanup (e.g. LLVM).</w:t>
-      </w:r>
-    </w:p>
-    <w:p>
-      <w:pPr>
-        <w:pStyle w:val="ListParagraph"/>
-        <w:numPr>
-          <w:ilvl w:val="1"/>
-          <w:numId w:val="1"/>
-        </w:numPr>
-        <w:rPr>
-          <w:color w:val="FF0000"/>
-        </w:rPr>
-      </w:pPr>
-      <w:r>
-        <w:rPr>
-          <w:color w:val="FF0000"/>
-        </w:rPr>
-        <w:t>Const support for iterators</w:t>
-      </w:r>
-      <w:r>
-        <w:rPr>
-          <w:color w:val="FF0000"/>
-        </w:rPr>
-        <w:t xml:space="preserve"> (template iterators on ValueT, add cbegin/cend to parent)</w:t>
+        <w:t xml:space="preserve">Style </w:t>
+      </w:r>
+      <w:proofErr w:type="spellStart"/>
+      <w:r>
+        <w:rPr>
+          <w:color w:val="00B050"/>
+        </w:rPr>
+        <w:t>cleanup</w:t>
+      </w:r>
+      <w:proofErr w:type="spellEnd"/>
+      <w:r>
+        <w:rPr>
+          <w:color w:val="00B050"/>
+        </w:rPr>
+        <w:t xml:space="preserve"> (e.g. LLVM).</w:t>
+      </w:r>
+    </w:p>
+    <w:p>
+      <w:pPr>
+        <w:pStyle w:val="ListParagraph"/>
+        <w:numPr>
+          <w:ilvl w:val="1"/>
+          <w:numId w:val="1"/>
+        </w:numPr>
+        <w:rPr>
+          <w:color w:val="FF0000"/>
+        </w:rPr>
+      </w:pPr>
+      <w:proofErr w:type="spellStart"/>
+      <w:r>
+        <w:rPr>
+          <w:color w:val="FF0000"/>
+        </w:rPr>
+        <w:t>Const</w:t>
+      </w:r>
+      <w:proofErr w:type="spellEnd"/>
+      <w:r>
+        <w:rPr>
+          <w:color w:val="FF0000"/>
+        </w:rPr>
+        <w:t xml:space="preserve"> support for iterators</w:t>
+      </w:r>
+      <w:r>
+        <w:rPr>
+          <w:color w:val="FF0000"/>
+        </w:rPr>
+        <w:t xml:space="preserve"> (template iterators on </w:t>
+      </w:r>
+      <w:proofErr w:type="spellStart"/>
+      <w:proofErr w:type="gramStart"/>
+      <w:r>
+        <w:rPr>
+          <w:color w:val="FF0000"/>
+        </w:rPr>
+        <w:t>ValueT</w:t>
+      </w:r>
+      <w:proofErr w:type="spellEnd"/>
+      <w:r>
+        <w:rPr>
+          <w:color w:val="FF0000"/>
+        </w:rPr>
+        <w:t>,</w:t>
+      </w:r>
+      <w:proofErr w:type="gramEnd"/>
+      <w:r>
+        <w:rPr>
+          <w:color w:val="FF0000"/>
+        </w:rPr>
+        <w:t xml:space="preserve"> add </w:t>
+      </w:r>
+      <w:proofErr w:type="spellStart"/>
+      <w:r>
+        <w:rPr>
+          <w:color w:val="FF0000"/>
+        </w:rPr>
+        <w:t>cbegin</w:t>
+      </w:r>
+      <w:proofErr w:type="spellEnd"/>
+      <w:r>
+        <w:rPr>
+          <w:color w:val="FF0000"/>
+        </w:rPr>
+        <w:t>/</w:t>
+      </w:r>
+      <w:proofErr w:type="spellStart"/>
+      <w:r>
+        <w:rPr>
+          <w:color w:val="FF0000"/>
+        </w:rPr>
+        <w:t>cend</w:t>
+      </w:r>
+      <w:proofErr w:type="spellEnd"/>
+      <w:r>
+        <w:rPr>
+          <w:color w:val="FF0000"/>
+        </w:rPr>
+        <w:t xml:space="preserve"> to parent)</w:t>
       </w:r>
       <w:r>
         <w:rPr>
@@ -877,25 +1187,125 @@
         <w:rPr>
           <w:color w:val="FF0000"/>
         </w:rPr>
-        <w:t>Fix conversion to bool in classes (e.g. EnsureCleanup) to use an unspecified bool type and prevent implicit conversion to int, and also to remove the reliance on HandleType’s  implicit conversion to bool, which we cannot guarantee.</w:t>
-      </w:r>
-    </w:p>
-    <w:p>
-      <w:pPr>
-        <w:pStyle w:val="ListParagraph"/>
-        <w:numPr>
-          <w:ilvl w:val="1"/>
-          <w:numId w:val="1"/>
-        </w:numPr>
-        <w:rPr>
-          <w:color w:val="FF0000"/>
-        </w:rPr>
-      </w:pPr>
-      <w:r>
-        <w:rPr>
-          <w:color w:val="FF0000"/>
-        </w:rPr>
-        <w:t>Const correctness.</w:t>
+        <w:t xml:space="preserve">Fix conversion to </w:t>
+      </w:r>
+      <w:proofErr w:type="spellStart"/>
+      <w:r>
+        <w:rPr>
+          <w:color w:val="FF0000"/>
+        </w:rPr>
+        <w:t>bool</w:t>
+      </w:r>
+      <w:proofErr w:type="spellEnd"/>
+      <w:r>
+        <w:rPr>
+          <w:color w:val="FF0000"/>
+        </w:rPr>
+        <w:t xml:space="preserve"> in classes (e.g. </w:t>
+      </w:r>
+      <w:proofErr w:type="spellStart"/>
+      <w:r>
+        <w:rPr>
+          <w:color w:val="FF0000"/>
+        </w:rPr>
+        <w:t>EnsureCleanup</w:t>
+      </w:r>
+      <w:proofErr w:type="spellEnd"/>
+      <w:r>
+        <w:rPr>
+          <w:color w:val="FF0000"/>
+        </w:rPr>
+        <w:t xml:space="preserve">) to use an unspecified </w:t>
+      </w:r>
+      <w:proofErr w:type="spellStart"/>
+      <w:r>
+        <w:rPr>
+          <w:color w:val="FF0000"/>
+        </w:rPr>
+        <w:t>bool</w:t>
+      </w:r>
+      <w:proofErr w:type="spellEnd"/>
+      <w:r>
+        <w:rPr>
+          <w:color w:val="FF0000"/>
+        </w:rPr>
+        <w:t xml:space="preserve"> type and prevent implicit conversion to </w:t>
+      </w:r>
+      <w:proofErr w:type="spellStart"/>
+      <w:r>
+        <w:rPr>
+          <w:color w:val="FF0000"/>
+        </w:rPr>
+        <w:t>int</w:t>
+      </w:r>
+      <w:proofErr w:type="spellEnd"/>
+      <w:r>
+        <w:rPr>
+          <w:color w:val="FF0000"/>
+        </w:rPr>
+        <w:t xml:space="preserve">, and also to remove the reliance on </w:t>
+      </w:r>
+      <w:proofErr w:type="spellStart"/>
+      <w:proofErr w:type="gramStart"/>
+      <w:r>
+        <w:rPr>
+          <w:color w:val="FF0000"/>
+        </w:rPr>
+        <w:t>HandleType’s</w:t>
+      </w:r>
+      <w:proofErr w:type="spellEnd"/>
+      <w:r>
+        <w:rPr>
+          <w:color w:val="FF0000"/>
+        </w:rPr>
+        <w:t xml:space="preserve">  implicit</w:t>
+      </w:r>
+      <w:proofErr w:type="gramEnd"/>
+      <w:r>
+        <w:rPr>
+          <w:color w:val="FF0000"/>
+        </w:rPr>
+        <w:t xml:space="preserve"> conversion to </w:t>
+      </w:r>
+      <w:proofErr w:type="spellStart"/>
+      <w:r>
+        <w:rPr>
+          <w:color w:val="FF0000"/>
+        </w:rPr>
+        <w:t>bool</w:t>
+      </w:r>
+      <w:proofErr w:type="spellEnd"/>
+      <w:r>
+        <w:rPr>
+          <w:color w:val="FF0000"/>
+        </w:rPr>
+        <w:t>, which we cannot guarantee.</w:t>
+      </w:r>
+    </w:p>
+    <w:p>
+      <w:pPr>
+        <w:pStyle w:val="ListParagraph"/>
+        <w:numPr>
+          <w:ilvl w:val="1"/>
+          <w:numId w:val="1"/>
+        </w:numPr>
+        <w:rPr>
+          <w:color w:val="FF0000"/>
+        </w:rPr>
+      </w:pPr>
+      <w:proofErr w:type="spellStart"/>
+      <w:r>
+        <w:rPr>
+          <w:color w:val="FF0000"/>
+        </w:rPr>
+        <w:t>Const</w:t>
+      </w:r>
+      <w:proofErr w:type="spellEnd"/>
+      <w:r>
+        <w:rPr>
+          <w:color w:val="FF0000"/>
+        </w:rPr>
+        <w:t xml:space="preserve"> correctness.</w:t>
       </w:r>
     </w:p>
     <w:p>
@@ -931,7 +1341,21 @@
         <w:rPr>
           <w:color w:val="FF0000"/>
         </w:rPr>
-        <w:t>Clean up APIs returning pairs/tuples/etc to return objects with named fields and/or getters.</w:t>
+        <w:t>Clean up APIs returning pairs/tuples/</w:t>
+      </w:r>
+      <w:proofErr w:type="spellStart"/>
+      <w:r>
+        <w:rPr>
+          <w:color w:val="FF0000"/>
+        </w:rPr>
+        <w:t>etc</w:t>
+      </w:r>
+      <w:proofErr w:type="spellEnd"/>
+      <w:r>
+        <w:rPr>
+          <w:color w:val="FF0000"/>
+        </w:rPr>
+        <w:t xml:space="preserve"> to return objects with named fields and/or getters.</w:t>
       </w:r>
     </w:p>
     <w:p>
@@ -985,7 +1409,21 @@
         <w:rPr>
           <w:color w:val="FF0000"/>
         </w:rPr>
-        <w:t>Improve API genericity.</w:t>
+        <w:t xml:space="preserve">Improve API </w:t>
+      </w:r>
+      <w:proofErr w:type="spellStart"/>
+      <w:r>
+        <w:rPr>
+          <w:color w:val="FF0000"/>
+        </w:rPr>
+        <w:t>genericity</w:t>
+      </w:r>
+      <w:proofErr w:type="spellEnd"/>
+      <w:r>
+        <w:rPr>
+          <w:color w:val="FF0000"/>
+        </w:rPr>
+        <w:t>.</w:t>
       </w:r>
     </w:p>
     <w:p>
@@ -1111,7 +1549,21 @@
         <w:rPr>
           <w:color w:val="00B050"/>
         </w:rPr>
-        <w:t>Digital signature (for build bot, WER, etc).</w:t>
+        <w:t xml:space="preserve">Digital signature (for build bot, WER, </w:t>
+      </w:r>
+      <w:proofErr w:type="spellStart"/>
+      <w:r>
+        <w:rPr>
+          <w:color w:val="00B050"/>
+        </w:rPr>
+        <w:t>etc</w:t>
+      </w:r>
+      <w:proofErr w:type="spellEnd"/>
+      <w:r>
+        <w:rPr>
+          <w:color w:val="00B050"/>
+        </w:rPr>
+        <w:t>).</w:t>
       </w:r>
     </w:p>
     <w:p>
@@ -1165,25 +1617,53 @@
         <w:rPr>
           <w:color w:val="FF0000"/>
         </w:rPr>
-        <w:t>Pointer-to-impl idiom.</w:t>
-      </w:r>
-    </w:p>
-    <w:p>
-      <w:pPr>
-        <w:pStyle w:val="ListParagraph"/>
-        <w:numPr>
-          <w:ilvl w:val="1"/>
-          <w:numId w:val="1"/>
-        </w:numPr>
-        <w:rPr>
-          <w:color w:val="FF0000"/>
-        </w:rPr>
-      </w:pPr>
-      <w:r>
-        <w:rPr>
-          <w:color w:val="FF0000"/>
-        </w:rPr>
-        <w:t>PCH support using Boost.Build.</w:t>
+        <w:t>Pointer-to-</w:t>
+      </w:r>
+      <w:proofErr w:type="spellStart"/>
+      <w:r>
+        <w:rPr>
+          <w:color w:val="FF0000"/>
+        </w:rPr>
+        <w:t>impl</w:t>
+      </w:r>
+      <w:proofErr w:type="spellEnd"/>
+      <w:r>
+        <w:rPr>
+          <w:color w:val="FF0000"/>
+        </w:rPr>
+        <w:t xml:space="preserve"> idiom.</w:t>
+      </w:r>
+    </w:p>
+    <w:p>
+      <w:pPr>
+        <w:pStyle w:val="ListParagraph"/>
+        <w:numPr>
+          <w:ilvl w:val="1"/>
+          <w:numId w:val="1"/>
+        </w:numPr>
+        <w:rPr>
+          <w:color w:val="FF0000"/>
+        </w:rPr>
+      </w:pPr>
+      <w:r>
+        <w:rPr>
+          <w:color w:val="FF0000"/>
+        </w:rPr>
+        <w:t xml:space="preserve">PCH support using </w:t>
+      </w:r>
+      <w:proofErr w:type="spellStart"/>
+      <w:r>
+        <w:rPr>
+          <w:color w:val="FF0000"/>
+        </w:rPr>
+        <w:t>Boost.Build</w:t>
+      </w:r>
+      <w:proofErr w:type="spellEnd"/>
+      <w:r>
+        <w:rPr>
+          <w:color w:val="FF0000"/>
+        </w:rPr>
+        <w:t>.</w:t>
       </w:r>
     </w:p>
     <w:p>
@@ -1233,11 +1713,19 @@
           <w:color w:val="00B050"/>
         </w:rPr>
       </w:pPr>
-      <w:r>
-        <w:rPr>
-          <w:color w:val="00B050"/>
-        </w:rPr>
-        <w:t>Todo list.</w:t>
+      <w:proofErr w:type="spellStart"/>
+      <w:r>
+        <w:rPr>
+          <w:color w:val="00B050"/>
+        </w:rPr>
+        <w:t>Todo</w:t>
+      </w:r>
+      <w:proofErr w:type="spellEnd"/>
+      <w:r>
+        <w:rPr>
+          <w:color w:val="00B050"/>
+        </w:rPr>
+        <w:t xml:space="preserve"> list.</w:t>
       </w:r>
     </w:p>
     <w:p>
@@ -1273,19 +1761,61 @@
         <w:rPr>
           <w:color w:val="00B050"/>
         </w:rPr>
-        <w:t>Performance improvements in potential bottlenecks (e.g. Iterators, Scanner, PeLib,</w:t>
-      </w:r>
-      <w:r>
-        <w:rPr>
-          <w:color w:val="00B050"/>
-        </w:rPr>
-        <w:t xml:space="preserve"> FindPattern,</w:t>
-      </w:r>
-      <w:r>
-        <w:rPr>
-          <w:color w:val="00B050"/>
-        </w:rPr>
-        <w:t xml:space="preserve"> etc)</w:t>
+        <w:t xml:space="preserve">Performance improvements in potential bottlenecks (e.g. Iterators, Scanner, </w:t>
+      </w:r>
+      <w:proofErr w:type="spellStart"/>
+      <w:r>
+        <w:rPr>
+          <w:color w:val="00B050"/>
+        </w:rPr>
+        <w:t>PeLib</w:t>
+      </w:r>
+      <w:proofErr w:type="spellEnd"/>
+      <w:r>
+        <w:rPr>
+          <w:color w:val="00B050"/>
+        </w:rPr>
+        <w:t>,</w:t>
+      </w:r>
+      <w:r>
+        <w:rPr>
+          <w:color w:val="00B050"/>
+        </w:rPr>
+        <w:t xml:space="preserve"> </w:t>
+      </w:r>
+      <w:proofErr w:type="spellStart"/>
+      <w:r>
+        <w:rPr>
+          <w:color w:val="00B050"/>
+        </w:rPr>
+        <w:t>FindPattern</w:t>
+      </w:r>
+      <w:proofErr w:type="spellEnd"/>
+      <w:r>
+        <w:rPr>
+          <w:color w:val="00B050"/>
+        </w:rPr>
+        <w:t>,</w:t>
+      </w:r>
+      <w:r>
+        <w:rPr>
+          <w:color w:val="00B050"/>
+        </w:rPr>
+        <w:t xml:space="preserve"> </w:t>
+      </w:r>
+      <w:proofErr w:type="spellStart"/>
+      <w:r>
+        <w:rPr>
+          <w:color w:val="00B050"/>
+        </w:rPr>
+        <w:t>etc</w:t>
+      </w:r>
+      <w:proofErr w:type="spellEnd"/>
+      <w:r>
+        <w:rPr>
+          <w:color w:val="00B050"/>
+        </w:rPr>
+        <w:t>)</w:t>
       </w:r>
       <w:r>
         <w:rPr>
@@ -1342,7 +1872,21 @@
         <w:rPr>
           <w:color w:val="00B050"/>
         </w:rPr>
-        <w:t>Helper service to run HadesMem tools as ‘SYSTEM’ for when manipulation certain protected/critical processes (running in separate desktops, sessions, etc.).</w:t>
+        <w:t xml:space="preserve">Helper service to run </w:t>
+      </w:r>
+      <w:proofErr w:type="spellStart"/>
+      <w:r>
+        <w:rPr>
+          <w:color w:val="00B050"/>
+        </w:rPr>
+        <w:t>HadesMem</w:t>
+      </w:r>
+      <w:proofErr w:type="spellEnd"/>
+      <w:r>
+        <w:rPr>
+          <w:color w:val="00B050"/>
+        </w:rPr>
+        <w:t xml:space="preserve"> tools as ‘SYSTEM’ for when manipulation certain protected/critical processes (running in separate desktops, sessions, etc.).</w:t>
       </w:r>
     </w:p>
     <w:p>
@@ -1600,7 +2144,21 @@
         <w:rPr>
           <w:color w:val="00B050"/>
         </w:rPr>
-        <w:t>No ‘external’ (read: MMHelper) dependencies.</w:t>
+        <w:t xml:space="preserve">No ‘external’ (read: </w:t>
+      </w:r>
+      <w:proofErr w:type="spellStart"/>
+      <w:r>
+        <w:rPr>
+          <w:color w:val="00B050"/>
+        </w:rPr>
+        <w:t>MMHelper</w:t>
+      </w:r>
+      <w:proofErr w:type="spellEnd"/>
+      <w:r>
+        <w:rPr>
+          <w:color w:val="00B050"/>
+        </w:rPr>
+        <w:t>) dependencies.</w:t>
       </w:r>
     </w:p>
     <w:p>
@@ -1672,25 +2230,67 @@
         <w:rPr>
           <w:color w:val="00B050"/>
         </w:rPr>
-        <w:t>Custom GetModuleHandle, GetProcAddress, etc.</w:t>
-      </w:r>
-    </w:p>
-    <w:p>
-      <w:pPr>
-        <w:pStyle w:val="ListParagraph"/>
-        <w:numPr>
-          <w:ilvl w:val="0"/>
-          <w:numId w:val="1"/>
-        </w:numPr>
-        <w:rPr>
-          <w:color w:val="00B050"/>
-        </w:rPr>
-      </w:pPr>
-      <w:r>
-        <w:rPr>
-          <w:color w:val="00B050"/>
-        </w:rPr>
-        <w:t>C++ WinAPI wrapper.</w:t>
+        <w:t xml:space="preserve">Custom </w:t>
+      </w:r>
+      <w:proofErr w:type="spellStart"/>
+      <w:r>
+        <w:rPr>
+          <w:color w:val="00B050"/>
+        </w:rPr>
+        <w:t>GetModuleHandle</w:t>
+      </w:r>
+      <w:proofErr w:type="spellEnd"/>
+      <w:r>
+        <w:rPr>
+          <w:color w:val="00B050"/>
+        </w:rPr>
+        <w:t xml:space="preserve">, </w:t>
+      </w:r>
+      <w:proofErr w:type="spellStart"/>
+      <w:r>
+        <w:rPr>
+          <w:color w:val="00B050"/>
+        </w:rPr>
+        <w:t>GetProcAddress</w:t>
+      </w:r>
+      <w:proofErr w:type="spellEnd"/>
+      <w:r>
+        <w:rPr>
+          <w:color w:val="00B050"/>
+        </w:rPr>
+        <w:t>, etc.</w:t>
+      </w:r>
+    </w:p>
+    <w:p>
+      <w:pPr>
+        <w:pStyle w:val="ListParagraph"/>
+        <w:numPr>
+          <w:ilvl w:val="0"/>
+          <w:numId w:val="1"/>
+        </w:numPr>
+        <w:rPr>
+          <w:color w:val="00B050"/>
+        </w:rPr>
+      </w:pPr>
+      <w:r>
+        <w:rPr>
+          <w:color w:val="00B050"/>
+        </w:rPr>
+        <w:t xml:space="preserve">C++ </w:t>
+      </w:r>
+      <w:proofErr w:type="spellStart"/>
+      <w:r>
+        <w:rPr>
+          <w:color w:val="00B050"/>
+        </w:rPr>
+        <w:t>WinAPI</w:t>
+      </w:r>
+      <w:proofErr w:type="spellEnd"/>
+      <w:r>
+        <w:rPr>
+          <w:color w:val="00B050"/>
+        </w:rPr>
+        <w:t xml:space="preserve"> wrapper.</w:t>
       </w:r>
     </w:p>
     <w:p>
@@ -1710,8 +2310,6 @@
         </w:rPr>
         <w:t>Memory iterators/functors.</w:t>
       </w:r>
-      <w:bookmarkStart w:id="0" w:name="_GoBack"/>
-      <w:bookmarkEnd w:id="0"/>
       <w:r>
         <w:rPr>
           <w:color w:val="00B050"/>
@@ -1726,6 +2324,7 @@
           <w:color w:val="000000" w:themeColor="text1"/>
         </w:rPr>
       </w:pPr>
+      <w:proofErr w:type="spellStart"/>
       <w:r>
         <w:rPr>
           <w:b/>
@@ -1733,6 +2332,7 @@
         </w:rPr>
         <w:t>MemoryMgr</w:t>
       </w:r>
+      <w:proofErr w:type="spellEnd"/>
     </w:p>
     <w:p>
       <w:pPr>
@@ -1767,7 +2367,21 @@
         <w:rPr>
           <w:color w:val="FF0000"/>
         </w:rPr>
-        <w:t>Improve genericity of parameter passing in remote function caller.</w:t>
+        <w:t xml:space="preserve">Improve </w:t>
+      </w:r>
+      <w:proofErr w:type="spellStart"/>
+      <w:r>
+        <w:rPr>
+          <w:color w:val="FF0000"/>
+        </w:rPr>
+        <w:t>genericity</w:t>
+      </w:r>
+      <w:proofErr w:type="spellEnd"/>
+      <w:r>
+        <w:rPr>
+          <w:color w:val="FF0000"/>
+        </w:rPr>
+        <w:t xml:space="preserve"> of parameter passing in remote function caller.</w:t>
       </w:r>
     </w:p>
     <w:p>
@@ -1823,6 +2437,7 @@
           <w:color w:val="FF0000"/>
         </w:rPr>
       </w:pPr>
+      <w:bookmarkStart w:id="0" w:name="_GoBack"/>
       <w:r>
         <w:rPr>
           <w:color w:val="FF0000"/>
@@ -1842,6 +2457,7 @@
         <w:t xml:space="preserve"> under x86 in remote function caller.</w:t>
       </w:r>
     </w:p>
+    <w:bookmarkEnd w:id="0"/>
     <w:p>
       <w:pPr>
         <w:pStyle w:val="ListParagraph"/>
@@ -1973,7 +2589,35 @@
         <w:rPr>
           <w:color w:val="00B050"/>
         </w:rPr>
-        <w:t xml:space="preserve">Get address of Kernel32!LoadLibrary ‘manually’ rather than using a local GetProcAddress and </w:t>
+        <w:t>Get address of Kernel32</w:t>
+      </w:r>
+      <w:proofErr w:type="gramStart"/>
+      <w:r>
+        <w:rPr>
+          <w:color w:val="00B050"/>
+        </w:rPr>
+        <w:t>!LoadLibrary</w:t>
+      </w:r>
+      <w:proofErr w:type="gramEnd"/>
+      <w:r>
+        <w:rPr>
+          <w:color w:val="00B050"/>
+        </w:rPr>
+        <w:t xml:space="preserve"> ‘manually’ rather than using a local </w:t>
+      </w:r>
+      <w:proofErr w:type="spellStart"/>
+      <w:r>
+        <w:rPr>
+          <w:color w:val="00B050"/>
+        </w:rPr>
+        <w:t>GetProcAddress</w:t>
+      </w:r>
+      <w:proofErr w:type="spellEnd"/>
+      <w:r>
+        <w:rPr>
+          <w:color w:val="00B050"/>
+        </w:rPr>
+        <w:t xml:space="preserve"> and </w:t>
       </w:r>
       <w:r>
         <w:rPr>
@@ -1997,7 +2641,21 @@
         <w:rPr>
           <w:color w:val="00B050"/>
         </w:rPr>
-        <w:t>Whilst this works in all normal cases, it doesn’t work when the target has shims enabled which hook LoadLibrary.</w:t>
+        <w:t xml:space="preserve">Whilst this works in all normal cases, it doesn’t work when the target has shims enabled which hook </w:t>
+      </w:r>
+      <w:proofErr w:type="spellStart"/>
+      <w:r>
+        <w:rPr>
+          <w:color w:val="00B050"/>
+        </w:rPr>
+        <w:t>LoadLibrary</w:t>
+      </w:r>
+      <w:proofErr w:type="spellEnd"/>
+      <w:r>
+        <w:rPr>
+          <w:color w:val="00B050"/>
+        </w:rPr>
+        <w:t>.</w:t>
       </w:r>
     </w:p>
     <w:p>
@@ -2072,7 +2730,21 @@
         <w:rPr>
           <w:color w:val="00B050"/>
         </w:rPr>
-        <w:t xml:space="preserve"> x64 has far more IP relative instructions than x86.</w:t>
+        <w:t xml:space="preserve"> </w:t>
+      </w:r>
+      <w:proofErr w:type="gramStart"/>
+      <w:r>
+        <w:rPr>
+          <w:color w:val="00B050"/>
+        </w:rPr>
+        <w:t>x64</w:t>
+      </w:r>
+      <w:proofErr w:type="gramEnd"/>
+      <w:r>
+        <w:rPr>
+          <w:color w:val="00B050"/>
+        </w:rPr>
+        <w:t xml:space="preserve"> has far more IP relative instructions than x86.</w:t>
       </w:r>
     </w:p>
     <w:p>
@@ -2134,11 +2806,19 @@
           <w:color w:val="00B050"/>
         </w:rPr>
       </w:pPr>
-      <w:r>
-        <w:rPr>
-          <w:color w:val="00B050"/>
-        </w:rPr>
-        <w:t>Uncopyable, so make moveable.</w:t>
+      <w:proofErr w:type="spellStart"/>
+      <w:r>
+        <w:rPr>
+          <w:color w:val="00B050"/>
+        </w:rPr>
+        <w:t>Uncopyable</w:t>
+      </w:r>
+      <w:proofErr w:type="spellEnd"/>
+      <w:r>
+        <w:rPr>
+          <w:color w:val="00B050"/>
+        </w:rPr>
+        <w:t>, so make moveable.</w:t>
       </w:r>
     </w:p>
     <w:p>
@@ -2228,7 +2908,35 @@
         <w:rPr>
           <w:color w:val="00B050"/>
         </w:rPr>
-        <w:t>Detect cases where hooking may overflow past the end of a function, and fail. (Provide policy or flag to allow overriding this behaviour.) Examples may be instructions such as ‘int 3’, ‘ret’, ‘jmp’, etc.</w:t>
+        <w:t>Detect cases where hooking may overflow past the end of a function, and fail. (Provide policy or flag to allow overriding this behaviour.) Examples may be instructions such as ‘</w:t>
+      </w:r>
+      <w:proofErr w:type="spellStart"/>
+      <w:r>
+        <w:rPr>
+          <w:color w:val="00B050"/>
+        </w:rPr>
+        <w:t>int</w:t>
+      </w:r>
+      <w:proofErr w:type="spellEnd"/>
+      <w:r>
+        <w:rPr>
+          <w:color w:val="00B050"/>
+        </w:rPr>
+        <w:t xml:space="preserve"> 3’, ‘ret’, ‘</w:t>
+      </w:r>
+      <w:proofErr w:type="spellStart"/>
+      <w:r>
+        <w:rPr>
+          <w:color w:val="00B050"/>
+        </w:rPr>
+        <w:t>jmp</w:t>
+      </w:r>
+      <w:proofErr w:type="spellEnd"/>
+      <w:r>
+        <w:rPr>
+          <w:color w:val="00B050"/>
+        </w:rPr>
+        <w:t>’, etc.</w:t>
       </w:r>
     </w:p>
     <w:p>
@@ -2237,6 +2945,7 @@
           <w:color w:val="000000" w:themeColor="text1"/>
         </w:rPr>
       </w:pPr>
+      <w:proofErr w:type="spellStart"/>
       <w:r>
         <w:rPr>
           <w:b/>
@@ -2244,6 +2953,7 @@
         </w:rPr>
         <w:t>FindPattern</w:t>
       </w:r>
+      <w:proofErr w:type="spellEnd"/>
     </w:p>
     <w:p>
       <w:pPr>
@@ -2313,10 +3023,29 @@
     </w:p>
     <w:p>
       <w:pPr>
+        <w:pStyle w:val="ListParagraph"/>
+        <w:numPr>
+          <w:ilvl w:val="0"/>
+          <w:numId w:val="1"/>
+        </w:numPr>
+        <w:rPr>
+          <w:color w:val="00B050"/>
+        </w:rPr>
+      </w:pPr>
+      <w:r>
+        <w:rPr>
+          <w:color w:val="00B050"/>
+        </w:rPr>
+        <w:t>Arbitrary region support.</w:t>
+      </w:r>
+    </w:p>
+    <w:p>
+      <w:pPr>
         <w:rPr>
           <w:color w:val="000000" w:themeColor="text1"/>
         </w:rPr>
       </w:pPr>
+      <w:proofErr w:type="spellStart"/>
       <w:r>
         <w:rPr>
           <w:b/>
@@ -2324,6 +3053,7 @@
         </w:rPr>
         <w:t>PeLib</w:t>
       </w:r>
+      <w:proofErr w:type="spellEnd"/>
     </w:p>
     <w:p>
       <w:pPr>
@@ -2388,7 +3118,21 @@
         <w:rPr>
           <w:color w:val="FF0000"/>
         </w:rPr>
-        <w:t>Investigate use of virtual functions for file vs memory</w:t>
+        <w:t xml:space="preserve">Investigate use of virtual functions for file </w:t>
+      </w:r>
+      <w:proofErr w:type="spellStart"/>
+      <w:r>
+        <w:rPr>
+          <w:color w:val="FF0000"/>
+        </w:rPr>
+        <w:t>vs</w:t>
+      </w:r>
+      <w:proofErr w:type="spellEnd"/>
+      <w:r>
+        <w:rPr>
+          <w:color w:val="FF0000"/>
+        </w:rPr>
+        <w:t xml:space="preserve"> memory</w:t>
       </w:r>
       <w:r>
         <w:rPr>
@@ -2400,7 +3144,21 @@
         <w:rPr>
           <w:color w:val="FF0000"/>
         </w:rPr>
-        <w:t xml:space="preserve"> (RvaToVa)</w:t>
+        <w:t xml:space="preserve"> (</w:t>
+      </w:r>
+      <w:proofErr w:type="spellStart"/>
+      <w:r>
+        <w:rPr>
+          <w:color w:val="FF0000"/>
+        </w:rPr>
+        <w:t>RvaToVa</w:t>
+      </w:r>
+      <w:proofErr w:type="spellEnd"/>
+      <w:r>
+        <w:rPr>
+          <w:color w:val="FF0000"/>
+        </w:rPr>
+        <w:t>)</w:t>
       </w:r>
       <w:r>
         <w:rPr>
@@ -2466,25 +3224,67 @@
         <w:rPr>
           <w:color w:val="FF0000"/>
         </w:rPr>
-        <w:t>Check NumberOfRvaAndSizes in NtHeaders before attempting to retrieve a data dir.</w:t>
-      </w:r>
-    </w:p>
-    <w:p>
-      <w:pPr>
-        <w:pStyle w:val="ListParagraph"/>
-        <w:numPr>
-          <w:ilvl w:val="0"/>
-          <w:numId w:val="1"/>
-        </w:numPr>
-        <w:rPr>
-          <w:color w:val="FF0000"/>
-        </w:rPr>
-      </w:pPr>
-      <w:r>
-        <w:rPr>
-          <w:color w:val="FF0000"/>
-        </w:rPr>
-        <w:t>Cache base pointers etc rather than retrieving it manually in every getter/setter. Slightly less ‘robust’, but due to the typically ‘read-only’ nature of the data this is the expected behaviour in all known cases anyway.</w:t>
+        <w:t xml:space="preserve">Check </w:t>
+      </w:r>
+      <w:proofErr w:type="spellStart"/>
+      <w:r>
+        <w:rPr>
+          <w:color w:val="FF0000"/>
+        </w:rPr>
+        <w:t>NumberOfRvaAndSizes</w:t>
+      </w:r>
+      <w:proofErr w:type="spellEnd"/>
+      <w:r>
+        <w:rPr>
+          <w:color w:val="FF0000"/>
+        </w:rPr>
+        <w:t xml:space="preserve"> in </w:t>
+      </w:r>
+      <w:proofErr w:type="spellStart"/>
+      <w:r>
+        <w:rPr>
+          <w:color w:val="FF0000"/>
+        </w:rPr>
+        <w:t>NtHeaders</w:t>
+      </w:r>
+      <w:proofErr w:type="spellEnd"/>
+      <w:r>
+        <w:rPr>
+          <w:color w:val="FF0000"/>
+        </w:rPr>
+        <w:t xml:space="preserve"> before attempting to retrieve a data dir.</w:t>
+      </w:r>
+    </w:p>
+    <w:p>
+      <w:pPr>
+        <w:pStyle w:val="ListParagraph"/>
+        <w:numPr>
+          <w:ilvl w:val="0"/>
+          <w:numId w:val="1"/>
+        </w:numPr>
+        <w:rPr>
+          <w:color w:val="FF0000"/>
+        </w:rPr>
+      </w:pPr>
+      <w:r>
+        <w:rPr>
+          <w:color w:val="FF0000"/>
+        </w:rPr>
+        <w:t xml:space="preserve">Cache base pointers </w:t>
+      </w:r>
+      <w:proofErr w:type="spellStart"/>
+      <w:r>
+        <w:rPr>
+          <w:color w:val="FF0000"/>
+        </w:rPr>
+        <w:t>etc</w:t>
+      </w:r>
+      <w:proofErr w:type="spellEnd"/>
+      <w:r>
+        <w:rPr>
+          <w:color w:val="FF0000"/>
+        </w:rPr>
+        <w:t xml:space="preserve"> rather than retrieving it manually in every getter/setter. Slightly less ‘robust’, but due to the typically ‘read-only’ nature of the data this is the expected behaviour in all known cases anyway.</w:t>
       </w:r>
     </w:p>
     <w:p>
@@ -2508,7 +3308,49 @@
         <w:rPr>
           <w:color w:val="FF0000"/>
         </w:rPr>
-        <w:t xml:space="preserve"> API for GetBase. (e.g. PVOID vs PBYTE vs T*)</w:t>
+        <w:t xml:space="preserve"> API for </w:t>
+      </w:r>
+      <w:proofErr w:type="spellStart"/>
+      <w:r>
+        <w:rPr>
+          <w:color w:val="FF0000"/>
+        </w:rPr>
+        <w:t>GetBase</w:t>
+      </w:r>
+      <w:proofErr w:type="spellEnd"/>
+      <w:r>
+        <w:rPr>
+          <w:color w:val="FF0000"/>
+        </w:rPr>
+        <w:t xml:space="preserve">. (e.g. PVOID </w:t>
+      </w:r>
+      <w:proofErr w:type="spellStart"/>
+      <w:r>
+        <w:rPr>
+          <w:color w:val="FF0000"/>
+        </w:rPr>
+        <w:t>vs</w:t>
+      </w:r>
+      <w:proofErr w:type="spellEnd"/>
+      <w:r>
+        <w:rPr>
+          <w:color w:val="FF0000"/>
+        </w:rPr>
+        <w:t xml:space="preserve"> PBYTE </w:t>
+      </w:r>
+      <w:proofErr w:type="spellStart"/>
+      <w:r>
+        <w:rPr>
+          <w:color w:val="FF0000"/>
+        </w:rPr>
+        <w:t>vs</w:t>
+      </w:r>
+      <w:proofErr w:type="spellEnd"/>
+      <w:r>
+        <w:rPr>
+          <w:color w:val="FF0000"/>
+        </w:rPr>
+        <w:t xml:space="preserve"> T*)</w:t>
       </w:r>
     </w:p>
     <w:p>
@@ -2652,25 +3494,39 @@
         <w:rPr>
           <w:color w:val="00B050"/>
         </w:rPr>
-        <w:t>Load config directory.</w:t>
-      </w:r>
-    </w:p>
-    <w:p>
-      <w:pPr>
-        <w:pStyle w:val="ListParagraph"/>
-        <w:numPr>
-          <w:ilvl w:val="1"/>
-          <w:numId w:val="1"/>
-        </w:numPr>
-        <w:rPr>
-          <w:color w:val="00B050"/>
-        </w:rPr>
-      </w:pPr>
-      <w:r>
-        <w:rPr>
-          <w:color w:val="00B050"/>
-        </w:rPr>
         <w:lastRenderedPageBreak/>
+        <w:t xml:space="preserve">Load </w:t>
+      </w:r>
+      <w:proofErr w:type="spellStart"/>
+      <w:r>
+        <w:rPr>
+          <w:color w:val="00B050"/>
+        </w:rPr>
+        <w:t>config</w:t>
+      </w:r>
+      <w:proofErr w:type="spellEnd"/>
+      <w:r>
+        <w:rPr>
+          <w:color w:val="00B050"/>
+        </w:rPr>
+        <w:t xml:space="preserve"> directory.</w:t>
+      </w:r>
+    </w:p>
+    <w:p>
+      <w:pPr>
+        <w:pStyle w:val="ListParagraph"/>
+        <w:numPr>
+          <w:ilvl w:val="1"/>
+          <w:numId w:val="1"/>
+        </w:numPr>
+        <w:rPr>
+          <w:color w:val="00B050"/>
+        </w:rPr>
+      </w:pPr>
+      <w:r>
+        <w:rPr>
+          <w:color w:val="00B050"/>
+        </w:rPr>
         <w:t>Delay import directory.</w:t>
       </w:r>
     </w:p>
@@ -2791,19 +3647,103 @@
         <w:rPr>
           <w:color w:val="00B050"/>
         </w:rPr>
-        <w:t>Helper functions such as FindExport, FindImport, HasDataDir, GetArchitecture,</w:t>
-      </w:r>
-      <w:r>
-        <w:rPr>
-          <w:color w:val="00B050"/>
-        </w:rPr>
-        <w:t xml:space="preserve"> IsDotNet,</w:t>
-      </w:r>
-      <w:r>
-        <w:rPr>
-          <w:color w:val="00B050"/>
-        </w:rPr>
-        <w:t xml:space="preserve"> GetPDB,</w:t>
+        <w:t xml:space="preserve">Helper functions such as </w:t>
+      </w:r>
+      <w:proofErr w:type="spellStart"/>
+      <w:r>
+        <w:rPr>
+          <w:color w:val="00B050"/>
+        </w:rPr>
+        <w:t>FindExport</w:t>
+      </w:r>
+      <w:proofErr w:type="spellEnd"/>
+      <w:r>
+        <w:rPr>
+          <w:color w:val="00B050"/>
+        </w:rPr>
+        <w:t xml:space="preserve">, </w:t>
+      </w:r>
+      <w:proofErr w:type="spellStart"/>
+      <w:r>
+        <w:rPr>
+          <w:color w:val="00B050"/>
+        </w:rPr>
+        <w:t>FindImport</w:t>
+      </w:r>
+      <w:proofErr w:type="spellEnd"/>
+      <w:r>
+        <w:rPr>
+          <w:color w:val="00B050"/>
+        </w:rPr>
+        <w:t xml:space="preserve">, </w:t>
+      </w:r>
+      <w:proofErr w:type="spellStart"/>
+      <w:r>
+        <w:rPr>
+          <w:color w:val="00B050"/>
+        </w:rPr>
+        <w:t>HasDataDir</w:t>
+      </w:r>
+      <w:proofErr w:type="spellEnd"/>
+      <w:r>
+        <w:rPr>
+          <w:color w:val="00B050"/>
+        </w:rPr>
+        <w:t xml:space="preserve">, </w:t>
+      </w:r>
+      <w:proofErr w:type="spellStart"/>
+      <w:r>
+        <w:rPr>
+          <w:color w:val="00B050"/>
+        </w:rPr>
+        <w:t>GetArchitecture</w:t>
+      </w:r>
+      <w:proofErr w:type="spellEnd"/>
+      <w:r>
+        <w:rPr>
+          <w:color w:val="00B050"/>
+        </w:rPr>
+        <w:t>,</w:t>
+      </w:r>
+      <w:r>
+        <w:rPr>
+          <w:color w:val="00B050"/>
+        </w:rPr>
+        <w:t xml:space="preserve"> </w:t>
+      </w:r>
+      <w:proofErr w:type="spellStart"/>
+      <w:r>
+        <w:rPr>
+          <w:color w:val="00B050"/>
+        </w:rPr>
+        <w:t>IsDotNet</w:t>
+      </w:r>
+      <w:proofErr w:type="spellEnd"/>
+      <w:r>
+        <w:rPr>
+          <w:color w:val="00B050"/>
+        </w:rPr>
+        <w:t>,</w:t>
+      </w:r>
+      <w:r>
+        <w:rPr>
+          <w:color w:val="00B050"/>
+        </w:rPr>
+        <w:t xml:space="preserve"> </w:t>
+      </w:r>
+      <w:proofErr w:type="spellStart"/>
+      <w:r>
+        <w:rPr>
+          <w:color w:val="00B050"/>
+        </w:rPr>
+        <w:t>GetPDB</w:t>
+      </w:r>
+      <w:proofErr w:type="spellEnd"/>
+      <w:r>
+        <w:rPr>
+          <w:color w:val="00B050"/>
+        </w:rPr>
+        <w:t>,</w:t>
       </w:r>
       <w:r>
         <w:rPr>
@@ -2859,25 +3799,53 @@
         <w:rPr>
           <w:color w:val="00B050"/>
         </w:rPr>
-        <w:t>NOP/UnNOP support.</w:t>
-      </w:r>
-    </w:p>
-    <w:p>
-      <w:pPr>
-        <w:pStyle w:val="ListParagraph"/>
-        <w:numPr>
-          <w:ilvl w:val="0"/>
-          <w:numId w:val="1"/>
-        </w:numPr>
-        <w:rPr>
-          <w:color w:val="00B050"/>
-        </w:rPr>
-      </w:pPr>
-      <w:r>
-        <w:rPr>
-          <w:color w:val="00B050"/>
-        </w:rPr>
-        <w:t>ASM searching API with ‘wildcards’. (MetaASM?)</w:t>
+        <w:t>NOP/</w:t>
+      </w:r>
+      <w:proofErr w:type="spellStart"/>
+      <w:r>
+        <w:rPr>
+          <w:color w:val="00B050"/>
+        </w:rPr>
+        <w:t>UnNOP</w:t>
+      </w:r>
+      <w:proofErr w:type="spellEnd"/>
+      <w:r>
+        <w:rPr>
+          <w:color w:val="00B050"/>
+        </w:rPr>
+        <w:t xml:space="preserve"> support.</w:t>
+      </w:r>
+    </w:p>
+    <w:p>
+      <w:pPr>
+        <w:pStyle w:val="ListParagraph"/>
+        <w:numPr>
+          <w:ilvl w:val="0"/>
+          <w:numId w:val="1"/>
+        </w:numPr>
+        <w:rPr>
+          <w:color w:val="00B050"/>
+        </w:rPr>
+      </w:pPr>
+      <w:r>
+        <w:rPr>
+          <w:color w:val="00B050"/>
+        </w:rPr>
+        <w:t>ASM searching API with ‘wildcards’. (</w:t>
+      </w:r>
+      <w:proofErr w:type="spellStart"/>
+      <w:r>
+        <w:rPr>
+          <w:color w:val="00B050"/>
+        </w:rPr>
+        <w:t>MetaASM</w:t>
+      </w:r>
+      <w:proofErr w:type="spellEnd"/>
+      <w:r>
+        <w:rPr>
+          <w:color w:val="00B050"/>
+        </w:rPr>
+        <w:t>?)</w:t>
       </w:r>
     </w:p>
     <w:p>
@@ -3053,7 +4021,21 @@
         <w:rPr>
           <w:color w:val="00B050"/>
         </w:rPr>
-        <w:t>Memory protection filters (read, write, exec).</w:t>
+        <w:t xml:space="preserve">Memory protection filters (read, write, </w:t>
+      </w:r>
+      <w:proofErr w:type="gramStart"/>
+      <w:r>
+        <w:rPr>
+          <w:color w:val="00B050"/>
+        </w:rPr>
+        <w:t>exec</w:t>
+      </w:r>
+      <w:proofErr w:type="gramEnd"/>
+      <w:r>
+        <w:rPr>
+          <w:color w:val="00B050"/>
+        </w:rPr>
+        <w:t>).</w:t>
       </w:r>
     </w:p>
     <w:p>
@@ -3161,7 +4143,21 @@
         <w:rPr>
           <w:color w:val="00B050"/>
         </w:rPr>
-        <w:t>Unknown value scan.</w:t>
+        <w:t xml:space="preserve">Unknown </w:t>
+      </w:r>
+      <w:proofErr w:type="gramStart"/>
+      <w:r>
+        <w:rPr>
+          <w:color w:val="00B050"/>
+        </w:rPr>
+        <w:t>value scan</w:t>
+      </w:r>
+      <w:proofErr w:type="gramEnd"/>
+      <w:r>
+        <w:rPr>
+          <w:color w:val="00B050"/>
+        </w:rPr>
+        <w:t>.</w:t>
       </w:r>
     </w:p>
     <w:p>

</xml_diff>

<commit_message>
* [Docs] More documentation. * [MemoryMgr] Remove floating point return value support in Call, as it's currently not implemented properly. * [Todo] Add item.
</commit_message>
<xml_diff>
--- a/trunk/Todo.docx
+++ b/trunk/Todo.docx
@@ -6,11 +6,9 @@
       <w:pPr>
         <w:pStyle w:val="Title"/>
       </w:pPr>
-      <w:proofErr w:type="spellStart"/>
       <w:r>
         <w:t>Todo</w:t>
       </w:r>
-      <w:proofErr w:type="spellEnd"/>
     </w:p>
     <w:p>
       <w:pPr>
@@ -133,21 +131,7 @@
         <w:rPr>
           <w:color w:val="FF0000"/>
         </w:rPr>
-        <w:t xml:space="preserve">Ensure API is ‘complete’ and correct as once </w:t>
-      </w:r>
-      <w:proofErr w:type="spellStart"/>
-      <w:r>
-        <w:rPr>
-          <w:color w:val="FF0000"/>
-        </w:rPr>
-        <w:t>semver</w:t>
-      </w:r>
-      <w:proofErr w:type="spellEnd"/>
-      <w:r>
-        <w:rPr>
-          <w:color w:val="FF0000"/>
-        </w:rPr>
-        <w:t xml:space="preserve"> begins it can’t be broken without a major version bump.</w:t>
+        <w:t>Ensure API is ‘complete’ and correct as once semver begins it can’t be broken without a major version bump.</w:t>
       </w:r>
     </w:p>
     <w:p>
@@ -196,71 +180,7 @@
         <w:rPr>
           <w:color w:val="FF0000"/>
         </w:rPr>
-        <w:t xml:space="preserve"> party dependencies from public interface where possible (e.g. Take a </w:t>
-      </w:r>
-      <w:proofErr w:type="spellStart"/>
-      <w:r>
-        <w:rPr>
-          <w:color w:val="FF0000"/>
-        </w:rPr>
-        <w:t>std</w:t>
-      </w:r>
-      <w:proofErr w:type="spellEnd"/>
-      <w:r>
-        <w:rPr>
-          <w:color w:val="FF0000"/>
-        </w:rPr>
-        <w:t>::</w:t>
-      </w:r>
-      <w:proofErr w:type="spellStart"/>
-      <w:r>
-        <w:rPr>
-          <w:color w:val="FF0000"/>
-        </w:rPr>
-        <w:t>wstring</w:t>
-      </w:r>
-      <w:proofErr w:type="spellEnd"/>
-      <w:r>
-        <w:rPr>
-          <w:color w:val="FF0000"/>
-        </w:rPr>
-        <w:t xml:space="preserve"> as a path then convert to a boost:</w:t>
-      </w:r>
-      <w:proofErr w:type="gramStart"/>
-      <w:r>
-        <w:rPr>
-          <w:color w:val="FF0000"/>
-        </w:rPr>
-        <w:t>:</w:t>
-      </w:r>
-      <w:proofErr w:type="spellStart"/>
-      <w:r>
-        <w:rPr>
-          <w:color w:val="FF0000"/>
-        </w:rPr>
-        <w:t>filesystem</w:t>
-      </w:r>
-      <w:proofErr w:type="spellEnd"/>
-      <w:proofErr w:type="gramEnd"/>
-      <w:r>
-        <w:rPr>
-          <w:color w:val="FF0000"/>
-        </w:rPr>
-        <w:t xml:space="preserve">::path internally to avoid Boost updates breaking the </w:t>
-      </w:r>
-      <w:proofErr w:type="spellStart"/>
-      <w:r>
-        <w:rPr>
-          <w:color w:val="FF0000"/>
-        </w:rPr>
-        <w:t>HadesMem</w:t>
-      </w:r>
-      <w:proofErr w:type="spellEnd"/>
-      <w:r>
-        <w:rPr>
-          <w:color w:val="FF0000"/>
-        </w:rPr>
-        <w:t xml:space="preserve"> ABI).</w:t>
+        <w:t xml:space="preserve"> party dependencies from public interface where possible (e.g. Take a std::wstring as a path then convert to a boost::filesystem::path internally to avoid Boost updates breaking the HadesMem ABI).</w:t>
       </w:r>
     </w:p>
     <w:p>
@@ -310,19 +230,11 @@
         </w:rPr>
         <w:t xml:space="preserve">a </w:t>
       </w:r>
-      <w:proofErr w:type="spellStart"/>
-      <w:r>
-        <w:rPr>
-          <w:color w:val="00B050"/>
-        </w:rPr>
-        <w:t>changelog</w:t>
-      </w:r>
-      <w:proofErr w:type="spellEnd"/>
-      <w:r>
-        <w:rPr>
-          <w:color w:val="00B050"/>
-        </w:rPr>
-        <w:t>.</w:t>
+      <w:r>
+        <w:rPr>
+          <w:color w:val="00B050"/>
+        </w:rPr>
+        <w:t>changelog.</w:t>
       </w:r>
     </w:p>
     <w:p>
@@ -372,19 +284,11 @@
           <w:color w:val="00B050"/>
         </w:rPr>
       </w:pPr>
-      <w:proofErr w:type="spellStart"/>
-      <w:r>
-        <w:rPr>
-          <w:color w:val="00B050"/>
-        </w:rPr>
-        <w:t>QuickBook</w:t>
-      </w:r>
-      <w:proofErr w:type="spellEnd"/>
-      <w:r>
-        <w:rPr>
-          <w:color w:val="00B050"/>
-        </w:rPr>
-        <w:t xml:space="preserve"> generated.</w:t>
+      <w:r>
+        <w:rPr>
+          <w:color w:val="00B050"/>
+        </w:rPr>
+        <w:t>QuickBook generated.</w:t>
       </w:r>
     </w:p>
     <w:p>
@@ -422,7 +326,6 @@
           <w:color w:val="00B050"/>
         </w:rPr>
       </w:pPr>
-      <w:proofErr w:type="gramStart"/>
       <w:r>
         <w:rPr>
           <w:color w:val="00B050"/>
@@ -433,14 +336,7 @@
         <w:rPr>
           <w:color w:val="00B050"/>
         </w:rPr>
-        <w:t>xception guarantee</w:t>
-      </w:r>
-      <w:proofErr w:type="gramEnd"/>
-      <w:r>
-        <w:rPr>
-          <w:color w:val="00B050"/>
-        </w:rPr>
-        <w:t xml:space="preserve"> docs.</w:t>
+        <w:t>xception guarantee docs.</w:t>
       </w:r>
     </w:p>
     <w:p>
@@ -494,113 +390,43 @@
         <w:rPr>
           <w:color w:val="FF0000"/>
         </w:rPr>
-        <w:t>Extra sanity checks to ensure not only that functions return without exception, but also that the returned data is valid. (</w:t>
-      </w:r>
-      <w:proofErr w:type="gramStart"/>
-      <w:r>
-        <w:rPr>
-          <w:color w:val="FF0000"/>
-        </w:rPr>
-        <w:t>e.g</w:t>
-      </w:r>
-      <w:proofErr w:type="gramEnd"/>
-      <w:r>
-        <w:rPr>
-          <w:color w:val="FF0000"/>
-        </w:rPr>
-        <w:t xml:space="preserve">. </w:t>
-      </w:r>
-      <w:proofErr w:type="spellStart"/>
-      <w:r>
-        <w:rPr>
-          <w:color w:val="FF0000"/>
-        </w:rPr>
-        <w:t>GetName</w:t>
-      </w:r>
-      <w:proofErr w:type="spellEnd"/>
-      <w:r>
-        <w:rPr>
-          <w:color w:val="FF0000"/>
-        </w:rPr>
-        <w:t xml:space="preserve"> in </w:t>
-      </w:r>
-      <w:proofErr w:type="spellStart"/>
-      <w:r>
-        <w:rPr>
-          <w:color w:val="FF0000"/>
-        </w:rPr>
-        <w:t>ImpThunk</w:t>
-      </w:r>
-      <w:proofErr w:type="spellEnd"/>
-      <w:r>
-        <w:rPr>
-          <w:color w:val="FF0000"/>
-        </w:rPr>
-        <w:t xml:space="preserve">.) </w:t>
-      </w:r>
-    </w:p>
-    <w:p>
-      <w:pPr>
-        <w:pStyle w:val="ListParagraph"/>
-        <w:numPr>
-          <w:ilvl w:val="1"/>
-          <w:numId w:val="1"/>
-        </w:numPr>
-        <w:rPr>
-          <w:color w:val="FF0000"/>
-        </w:rPr>
-      </w:pPr>
-      <w:r>
-        <w:rPr>
-          <w:color w:val="FF0000"/>
-        </w:rPr>
-        <w:t xml:space="preserve">Expand tests to be more thorough and use </w:t>
-      </w:r>
-      <w:proofErr w:type="spellStart"/>
-      <w:r>
-        <w:rPr>
-          <w:color w:val="FF0000"/>
-        </w:rPr>
-        <w:t>Boost.Test</w:t>
-      </w:r>
-      <w:proofErr w:type="spellEnd"/>
-      <w:r>
-        <w:rPr>
-          <w:color w:val="FF0000"/>
-        </w:rPr>
-        <w:t xml:space="preserve"> checks such as BOOST_CHECK_NO_THROW, BOOST_CHECK_THROW, BOOST_CHECK_EQUAL_COLLECTION, etc.</w:t>
-      </w:r>
-    </w:p>
-    <w:p>
-      <w:pPr>
-        <w:pStyle w:val="ListParagraph"/>
-        <w:numPr>
-          <w:ilvl w:val="1"/>
-          <w:numId w:val="1"/>
-        </w:numPr>
-        <w:rPr>
-          <w:color w:val="00B050"/>
-        </w:rPr>
-      </w:pPr>
-      <w:r>
-        <w:rPr>
-          <w:color w:val="00B050"/>
-        </w:rPr>
-        <w:t xml:space="preserve">Extra tests on library usage that should fail to compile (because of static assertions, type traits, </w:t>
-      </w:r>
-      <w:proofErr w:type="spellStart"/>
-      <w:r>
-        <w:rPr>
-          <w:color w:val="00B050"/>
-        </w:rPr>
-        <w:t>etc</w:t>
-      </w:r>
-      <w:proofErr w:type="spellEnd"/>
-      <w:r>
-        <w:rPr>
-          <w:color w:val="00B050"/>
-        </w:rPr>
-        <w:t xml:space="preserve">). Needed to ensure library misuse is not ‘possible’. </w:t>
+        <w:t xml:space="preserve">Extra sanity checks to ensure not only that functions return without exception, but also that the returned data is valid. (e.g. GetName in ImpThunk.) </w:t>
+      </w:r>
+    </w:p>
+    <w:p>
+      <w:pPr>
+        <w:pStyle w:val="ListParagraph"/>
+        <w:numPr>
+          <w:ilvl w:val="1"/>
+          <w:numId w:val="1"/>
+        </w:numPr>
+        <w:rPr>
+          <w:color w:val="FF0000"/>
+        </w:rPr>
+      </w:pPr>
+      <w:r>
+        <w:rPr>
+          <w:color w:val="FF0000"/>
+        </w:rPr>
+        <w:t>Expand tests to be more thorough and use Boost.Test checks such as BOOST_CHECK_NO_THROW, BOOST_CHECK_THROW, BOOST_CHECK_EQUAL_COLLECTION, etc.</w:t>
+      </w:r>
+    </w:p>
+    <w:p>
+      <w:pPr>
+        <w:pStyle w:val="ListParagraph"/>
+        <w:numPr>
+          <w:ilvl w:val="1"/>
+          <w:numId w:val="1"/>
+        </w:numPr>
+        <w:rPr>
+          <w:color w:val="00B050"/>
+        </w:rPr>
+      </w:pPr>
+      <w:r>
+        <w:rPr>
+          <w:color w:val="00B050"/>
+        </w:rPr>
+        <w:t xml:space="preserve">Extra tests on library usage that should fail to compile (because of static assertions, type traits, etc). Needed to ensure library misuse is not ‘possible’. </w:t>
       </w:r>
     </w:p>
     <w:p>
@@ -650,19 +476,11 @@
           <w:color w:val="FF0000"/>
         </w:rPr>
       </w:pPr>
-      <w:proofErr w:type="spellStart"/>
-      <w:r>
-        <w:rPr>
-          <w:color w:val="FF0000"/>
-        </w:rPr>
-        <w:t>Cleanup</w:t>
-      </w:r>
-      <w:proofErr w:type="spellEnd"/>
-      <w:r>
-        <w:rPr>
-          <w:color w:val="FF0000"/>
-        </w:rPr>
-        <w:t xml:space="preserve"> and in-source documentation.</w:t>
+      <w:r>
+        <w:rPr>
+          <w:color w:val="FF0000"/>
+        </w:rPr>
+        <w:t>Cleanup and in-source documentation.</w:t>
       </w:r>
     </w:p>
     <w:p>
@@ -698,21 +516,7 @@
         <w:rPr>
           <w:color w:val="00B050"/>
         </w:rPr>
-        <w:t xml:space="preserve">Improve exception-safety guarantees. (Rollback support </w:t>
-      </w:r>
-      <w:proofErr w:type="spellStart"/>
-      <w:r>
-        <w:rPr>
-          <w:color w:val="00B050"/>
-        </w:rPr>
-        <w:t>etc</w:t>
-      </w:r>
-      <w:proofErr w:type="spellEnd"/>
-      <w:r>
-        <w:rPr>
-          <w:color w:val="00B050"/>
-        </w:rPr>
-        <w:t>)</w:t>
+        <w:t>Improve exception-safety guarantees. (Rollback support etc)</w:t>
       </w:r>
     </w:p>
     <w:p>
@@ -766,35 +570,7 @@
         <w:rPr>
           <w:color w:val="00B050"/>
         </w:rPr>
-        <w:t xml:space="preserve">Investigate </w:t>
-      </w:r>
-      <w:proofErr w:type="spellStart"/>
-      <w:r>
-        <w:rPr>
-          <w:color w:val="00B050"/>
-        </w:rPr>
-        <w:t>Boost.Exception’s</w:t>
-      </w:r>
-      <w:proofErr w:type="spellEnd"/>
-      <w:r>
-        <w:rPr>
-          <w:color w:val="00B050"/>
-        </w:rPr>
-        <w:t xml:space="preserve"> support for multiple exception info objects which share the same tag type, and how to ‘extract’ them at the catch site. Potentially rewrite some exceptions which use multiple ‘</w:t>
-      </w:r>
-      <w:proofErr w:type="spellStart"/>
-      <w:r>
-        <w:rPr>
-          <w:color w:val="00B050"/>
-        </w:rPr>
-        <w:t>ErrorCodeWin</w:t>
-      </w:r>
-      <w:proofErr w:type="spellEnd"/>
-      <w:r>
-        <w:rPr>
-          <w:color w:val="00B050"/>
-        </w:rPr>
-        <w:t>’ objects to use unique tags instead.</w:t>
+        <w:t>Investigate Boost.Exception’s support for multiple exception info objects which share the same tag type, and how to ‘extract’ them at the catch site. Potentially rewrite some exceptions which use multiple ‘ErrorCodeWin’ objects to use unique tags instead.</w:t>
       </w:r>
     </w:p>
     <w:p>
@@ -909,21 +685,7 @@
         <w:rPr>
           <w:color w:val="00B050"/>
         </w:rPr>
-        <w:t xml:space="preserve">Boost, </w:t>
-      </w:r>
-      <w:proofErr w:type="spellStart"/>
-      <w:r>
-        <w:rPr>
-          <w:color w:val="00B050"/>
-        </w:rPr>
-        <w:t>etc</w:t>
-      </w:r>
-      <w:proofErr w:type="spellEnd"/>
-      <w:r>
-        <w:rPr>
-          <w:color w:val="00B050"/>
-        </w:rPr>
-        <w:t xml:space="preserve"> meet the minimum requirements.</w:t>
+        <w:t>Boost, etc meet the minimum requirements.</w:t>
       </w:r>
     </w:p>
     <w:p>
@@ -1067,103 +829,31 @@
         <w:rPr>
           <w:color w:val="00B050"/>
         </w:rPr>
-        <w:t xml:space="preserve">Style </w:t>
-      </w:r>
-      <w:proofErr w:type="spellStart"/>
-      <w:r>
-        <w:rPr>
-          <w:color w:val="00B050"/>
-        </w:rPr>
-        <w:t>cleanup</w:t>
-      </w:r>
-      <w:proofErr w:type="spellEnd"/>
-      <w:r>
-        <w:rPr>
-          <w:color w:val="00B050"/>
-        </w:rPr>
-        <w:t xml:space="preserve"> (e.g. LLVM).</w:t>
-      </w:r>
-    </w:p>
-    <w:p>
-      <w:pPr>
-        <w:pStyle w:val="ListParagraph"/>
-        <w:numPr>
-          <w:ilvl w:val="1"/>
-          <w:numId w:val="1"/>
-        </w:numPr>
-        <w:rPr>
-          <w:color w:val="FF0000"/>
-        </w:rPr>
-      </w:pPr>
-      <w:proofErr w:type="spellStart"/>
-      <w:r>
-        <w:rPr>
-          <w:color w:val="FF0000"/>
-        </w:rPr>
-        <w:t>Const</w:t>
-      </w:r>
-      <w:proofErr w:type="spellEnd"/>
-      <w:r>
-        <w:rPr>
-          <w:color w:val="FF0000"/>
-        </w:rPr>
-        <w:t xml:space="preserve"> support for iterators</w:t>
-      </w:r>
-      <w:r>
-        <w:rPr>
-          <w:color w:val="FF0000"/>
-        </w:rPr>
-        <w:t xml:space="preserve"> (template iterators on </w:t>
-      </w:r>
-      <w:proofErr w:type="spellStart"/>
-      <w:proofErr w:type="gramStart"/>
-      <w:r>
-        <w:rPr>
-          <w:color w:val="FF0000"/>
-        </w:rPr>
-        <w:t>ValueT</w:t>
-      </w:r>
-      <w:proofErr w:type="spellEnd"/>
-      <w:r>
-        <w:rPr>
-          <w:color w:val="FF0000"/>
-        </w:rPr>
-        <w:t>,</w:t>
-      </w:r>
-      <w:proofErr w:type="gramEnd"/>
-      <w:r>
-        <w:rPr>
-          <w:color w:val="FF0000"/>
-        </w:rPr>
-        <w:t xml:space="preserve"> add </w:t>
-      </w:r>
-      <w:proofErr w:type="spellStart"/>
-      <w:r>
-        <w:rPr>
-          <w:color w:val="FF0000"/>
-        </w:rPr>
-        <w:t>cbegin</w:t>
-      </w:r>
-      <w:proofErr w:type="spellEnd"/>
-      <w:r>
-        <w:rPr>
-          <w:color w:val="FF0000"/>
-        </w:rPr>
-        <w:t>/</w:t>
-      </w:r>
-      <w:proofErr w:type="spellStart"/>
-      <w:r>
-        <w:rPr>
-          <w:color w:val="FF0000"/>
-        </w:rPr>
-        <w:t>cend</w:t>
-      </w:r>
-      <w:proofErr w:type="spellEnd"/>
-      <w:r>
-        <w:rPr>
-          <w:color w:val="FF0000"/>
-        </w:rPr>
-        <w:t xml:space="preserve"> to parent)</w:t>
+        <w:t>Style cleanup (e.g. LLVM).</w:t>
+      </w:r>
+    </w:p>
+    <w:p>
+      <w:pPr>
+        <w:pStyle w:val="ListParagraph"/>
+        <w:numPr>
+          <w:ilvl w:val="1"/>
+          <w:numId w:val="1"/>
+        </w:numPr>
+        <w:rPr>
+          <w:color w:val="FF0000"/>
+        </w:rPr>
+      </w:pPr>
+      <w:r>
+        <w:rPr>
+          <w:color w:val="FF0000"/>
+        </w:rPr>
+        <w:t>Const support for iterators</w:t>
+      </w:r>
+      <w:r>
+        <w:rPr>
+          <w:color w:val="FF0000"/>
+        </w:rPr>
+        <w:t xml:space="preserve"> (template iterators on ValueT, add cbegin/cend to parent)</w:t>
       </w:r>
       <w:r>
         <w:rPr>
@@ -1187,125 +877,25 @@
         <w:rPr>
           <w:color w:val="FF0000"/>
         </w:rPr>
-        <w:t xml:space="preserve">Fix conversion to </w:t>
-      </w:r>
-      <w:proofErr w:type="spellStart"/>
-      <w:r>
-        <w:rPr>
-          <w:color w:val="FF0000"/>
-        </w:rPr>
-        <w:t>bool</w:t>
-      </w:r>
-      <w:proofErr w:type="spellEnd"/>
-      <w:r>
-        <w:rPr>
-          <w:color w:val="FF0000"/>
-        </w:rPr>
-        <w:t xml:space="preserve"> in classes (e.g. </w:t>
-      </w:r>
-      <w:proofErr w:type="spellStart"/>
-      <w:r>
-        <w:rPr>
-          <w:color w:val="FF0000"/>
-        </w:rPr>
-        <w:t>EnsureCleanup</w:t>
-      </w:r>
-      <w:proofErr w:type="spellEnd"/>
-      <w:r>
-        <w:rPr>
-          <w:color w:val="FF0000"/>
-        </w:rPr>
-        <w:t xml:space="preserve">) to use an unspecified </w:t>
-      </w:r>
-      <w:proofErr w:type="spellStart"/>
-      <w:r>
-        <w:rPr>
-          <w:color w:val="FF0000"/>
-        </w:rPr>
-        <w:t>bool</w:t>
-      </w:r>
-      <w:proofErr w:type="spellEnd"/>
-      <w:r>
-        <w:rPr>
-          <w:color w:val="FF0000"/>
-        </w:rPr>
-        <w:t xml:space="preserve"> type and prevent implicit conversion to </w:t>
-      </w:r>
-      <w:proofErr w:type="spellStart"/>
-      <w:r>
-        <w:rPr>
-          <w:color w:val="FF0000"/>
-        </w:rPr>
-        <w:t>int</w:t>
-      </w:r>
-      <w:proofErr w:type="spellEnd"/>
-      <w:r>
-        <w:rPr>
-          <w:color w:val="FF0000"/>
-        </w:rPr>
-        <w:t xml:space="preserve">, and also to remove the reliance on </w:t>
-      </w:r>
-      <w:proofErr w:type="spellStart"/>
-      <w:proofErr w:type="gramStart"/>
-      <w:r>
-        <w:rPr>
-          <w:color w:val="FF0000"/>
-        </w:rPr>
-        <w:t>HandleType’s</w:t>
-      </w:r>
-      <w:proofErr w:type="spellEnd"/>
-      <w:r>
-        <w:rPr>
-          <w:color w:val="FF0000"/>
-        </w:rPr>
-        <w:t xml:space="preserve">  implicit</w:t>
-      </w:r>
-      <w:proofErr w:type="gramEnd"/>
-      <w:r>
-        <w:rPr>
-          <w:color w:val="FF0000"/>
-        </w:rPr>
-        <w:t xml:space="preserve"> conversion to </w:t>
-      </w:r>
-      <w:proofErr w:type="spellStart"/>
-      <w:r>
-        <w:rPr>
-          <w:color w:val="FF0000"/>
-        </w:rPr>
-        <w:t>bool</w:t>
-      </w:r>
-      <w:proofErr w:type="spellEnd"/>
-      <w:r>
-        <w:rPr>
-          <w:color w:val="FF0000"/>
-        </w:rPr>
-        <w:t>, which we cannot guarantee.</w:t>
-      </w:r>
-    </w:p>
-    <w:p>
-      <w:pPr>
-        <w:pStyle w:val="ListParagraph"/>
-        <w:numPr>
-          <w:ilvl w:val="1"/>
-          <w:numId w:val="1"/>
-        </w:numPr>
-        <w:rPr>
-          <w:color w:val="FF0000"/>
-        </w:rPr>
-      </w:pPr>
-      <w:proofErr w:type="spellStart"/>
-      <w:r>
-        <w:rPr>
-          <w:color w:val="FF0000"/>
-        </w:rPr>
-        <w:t>Const</w:t>
-      </w:r>
-      <w:proofErr w:type="spellEnd"/>
-      <w:r>
-        <w:rPr>
-          <w:color w:val="FF0000"/>
-        </w:rPr>
-        <w:t xml:space="preserve"> correctness.</w:t>
+        <w:t>Fix conversion to bool in classes (e.g. EnsureCleanup) to use an unspecified bool type and prevent implicit conversion to int, and also to remove the reliance on HandleType’s  implicit conversion to bool, which we cannot guarantee.</w:t>
+      </w:r>
+    </w:p>
+    <w:p>
+      <w:pPr>
+        <w:pStyle w:val="ListParagraph"/>
+        <w:numPr>
+          <w:ilvl w:val="1"/>
+          <w:numId w:val="1"/>
+        </w:numPr>
+        <w:rPr>
+          <w:color w:val="FF0000"/>
+        </w:rPr>
+      </w:pPr>
+      <w:r>
+        <w:rPr>
+          <w:color w:val="FF0000"/>
+        </w:rPr>
+        <w:t>Const correctness.</w:t>
       </w:r>
     </w:p>
     <w:p>
@@ -1341,21 +931,7 @@
         <w:rPr>
           <w:color w:val="FF0000"/>
         </w:rPr>
-        <w:t>Clean up APIs returning pairs/tuples/</w:t>
-      </w:r>
-      <w:proofErr w:type="spellStart"/>
-      <w:r>
-        <w:rPr>
-          <w:color w:val="FF0000"/>
-        </w:rPr>
-        <w:t>etc</w:t>
-      </w:r>
-      <w:proofErr w:type="spellEnd"/>
-      <w:r>
-        <w:rPr>
-          <w:color w:val="FF0000"/>
-        </w:rPr>
-        <w:t xml:space="preserve"> to return objects with named fields and/or getters.</w:t>
+        <w:t>Clean up APIs returning pairs/tuples/etc to return objects with named fields and/or getters.</w:t>
       </w:r>
     </w:p>
     <w:p>
@@ -1409,21 +985,7 @@
         <w:rPr>
           <w:color w:val="FF0000"/>
         </w:rPr>
-        <w:t xml:space="preserve">Improve API </w:t>
-      </w:r>
-      <w:proofErr w:type="spellStart"/>
-      <w:r>
-        <w:rPr>
-          <w:color w:val="FF0000"/>
-        </w:rPr>
-        <w:t>genericity</w:t>
-      </w:r>
-      <w:proofErr w:type="spellEnd"/>
-      <w:r>
-        <w:rPr>
-          <w:color w:val="FF0000"/>
-        </w:rPr>
-        <w:t>.</w:t>
+        <w:t>Improve API genericity.</w:t>
       </w:r>
     </w:p>
     <w:p>
@@ -1549,21 +1111,7 @@
         <w:rPr>
           <w:color w:val="00B050"/>
         </w:rPr>
-        <w:t xml:space="preserve">Digital signature (for build bot, WER, </w:t>
-      </w:r>
-      <w:proofErr w:type="spellStart"/>
-      <w:r>
-        <w:rPr>
-          <w:color w:val="00B050"/>
-        </w:rPr>
-        <w:t>etc</w:t>
-      </w:r>
-      <w:proofErr w:type="spellEnd"/>
-      <w:r>
-        <w:rPr>
-          <w:color w:val="00B050"/>
-        </w:rPr>
-        <w:t>).</w:t>
+        <w:t>Digital signature (for build bot, WER, etc).</w:t>
       </w:r>
     </w:p>
     <w:p>
@@ -1617,53 +1165,25 @@
         <w:rPr>
           <w:color w:val="FF0000"/>
         </w:rPr>
-        <w:t>Pointer-to-</w:t>
-      </w:r>
-      <w:proofErr w:type="spellStart"/>
-      <w:r>
-        <w:rPr>
-          <w:color w:val="FF0000"/>
-        </w:rPr>
-        <w:t>impl</w:t>
-      </w:r>
-      <w:proofErr w:type="spellEnd"/>
-      <w:r>
-        <w:rPr>
-          <w:color w:val="FF0000"/>
-        </w:rPr>
-        <w:t xml:space="preserve"> idiom.</w:t>
-      </w:r>
-    </w:p>
-    <w:p>
-      <w:pPr>
-        <w:pStyle w:val="ListParagraph"/>
-        <w:numPr>
-          <w:ilvl w:val="1"/>
-          <w:numId w:val="1"/>
-        </w:numPr>
-        <w:rPr>
-          <w:color w:val="FF0000"/>
-        </w:rPr>
-      </w:pPr>
-      <w:r>
-        <w:rPr>
-          <w:color w:val="FF0000"/>
-        </w:rPr>
-        <w:t xml:space="preserve">PCH support using </w:t>
-      </w:r>
-      <w:proofErr w:type="spellStart"/>
-      <w:r>
-        <w:rPr>
-          <w:color w:val="FF0000"/>
-        </w:rPr>
-        <w:t>Boost.Build</w:t>
-      </w:r>
-      <w:proofErr w:type="spellEnd"/>
-      <w:r>
-        <w:rPr>
-          <w:color w:val="FF0000"/>
-        </w:rPr>
-        <w:t>.</w:t>
+        <w:t>Pointer-to-impl idiom.</w:t>
+      </w:r>
+    </w:p>
+    <w:p>
+      <w:pPr>
+        <w:pStyle w:val="ListParagraph"/>
+        <w:numPr>
+          <w:ilvl w:val="1"/>
+          <w:numId w:val="1"/>
+        </w:numPr>
+        <w:rPr>
+          <w:color w:val="FF0000"/>
+        </w:rPr>
+      </w:pPr>
+      <w:r>
+        <w:rPr>
+          <w:color w:val="FF0000"/>
+        </w:rPr>
+        <w:t>PCH support using Boost.Build.</w:t>
       </w:r>
     </w:p>
     <w:p>
@@ -1713,19 +1233,11 @@
           <w:color w:val="00B050"/>
         </w:rPr>
       </w:pPr>
-      <w:proofErr w:type="spellStart"/>
-      <w:r>
-        <w:rPr>
-          <w:color w:val="00B050"/>
-        </w:rPr>
-        <w:t>Todo</w:t>
-      </w:r>
-      <w:proofErr w:type="spellEnd"/>
-      <w:r>
-        <w:rPr>
-          <w:color w:val="00B050"/>
-        </w:rPr>
-        <w:t xml:space="preserve"> list.</w:t>
+      <w:r>
+        <w:rPr>
+          <w:color w:val="00B050"/>
+        </w:rPr>
+        <w:t>Todo list.</w:t>
       </w:r>
     </w:p>
     <w:p>
@@ -1761,61 +1273,19 @@
         <w:rPr>
           <w:color w:val="00B050"/>
         </w:rPr>
-        <w:t xml:space="preserve">Performance improvements in potential bottlenecks (e.g. Iterators, Scanner, </w:t>
-      </w:r>
-      <w:proofErr w:type="spellStart"/>
-      <w:r>
-        <w:rPr>
-          <w:color w:val="00B050"/>
-        </w:rPr>
-        <w:t>PeLib</w:t>
-      </w:r>
-      <w:proofErr w:type="spellEnd"/>
-      <w:r>
-        <w:rPr>
-          <w:color w:val="00B050"/>
-        </w:rPr>
-        <w:t>,</w:t>
-      </w:r>
-      <w:r>
-        <w:rPr>
-          <w:color w:val="00B050"/>
-        </w:rPr>
-        <w:t xml:space="preserve"> </w:t>
-      </w:r>
-      <w:proofErr w:type="spellStart"/>
-      <w:r>
-        <w:rPr>
-          <w:color w:val="00B050"/>
-        </w:rPr>
-        <w:t>FindPattern</w:t>
-      </w:r>
-      <w:proofErr w:type="spellEnd"/>
-      <w:r>
-        <w:rPr>
-          <w:color w:val="00B050"/>
-        </w:rPr>
-        <w:t>,</w:t>
-      </w:r>
-      <w:r>
-        <w:rPr>
-          <w:color w:val="00B050"/>
-        </w:rPr>
-        <w:t xml:space="preserve"> </w:t>
-      </w:r>
-      <w:proofErr w:type="spellStart"/>
-      <w:r>
-        <w:rPr>
-          <w:color w:val="00B050"/>
-        </w:rPr>
-        <w:t>etc</w:t>
-      </w:r>
-      <w:proofErr w:type="spellEnd"/>
-      <w:r>
-        <w:rPr>
-          <w:color w:val="00B050"/>
-        </w:rPr>
-        <w:t>)</w:t>
+        <w:t>Performance improvements in potential bottlenecks (e.g. Iterators, Scanner, PeLib,</w:t>
+      </w:r>
+      <w:r>
+        <w:rPr>
+          <w:color w:val="00B050"/>
+        </w:rPr>
+        <w:t xml:space="preserve"> FindPattern,</w:t>
+      </w:r>
+      <w:r>
+        <w:rPr>
+          <w:color w:val="00B050"/>
+        </w:rPr>
+        <w:t xml:space="preserve"> etc)</w:t>
       </w:r>
       <w:r>
         <w:rPr>
@@ -1872,21 +1342,7 @@
         <w:rPr>
           <w:color w:val="00B050"/>
         </w:rPr>
-        <w:t xml:space="preserve">Helper service to run </w:t>
-      </w:r>
-      <w:proofErr w:type="spellStart"/>
-      <w:r>
-        <w:rPr>
-          <w:color w:val="00B050"/>
-        </w:rPr>
-        <w:t>HadesMem</w:t>
-      </w:r>
-      <w:proofErr w:type="spellEnd"/>
-      <w:r>
-        <w:rPr>
-          <w:color w:val="00B050"/>
-        </w:rPr>
-        <w:t xml:space="preserve"> tools as ‘SYSTEM’ for when manipulation certain protected/critical processes (running in separate desktops, sessions, etc.).</w:t>
+        <w:t>Helper service to run HadesMem tools as ‘SYSTEM’ for when manipulation certain protected/critical processes (running in separate desktops, sessions, etc.).</w:t>
       </w:r>
     </w:p>
     <w:p>
@@ -2144,21 +1600,7 @@
         <w:rPr>
           <w:color w:val="00B050"/>
         </w:rPr>
-        <w:t xml:space="preserve">No ‘external’ (read: </w:t>
-      </w:r>
-      <w:proofErr w:type="spellStart"/>
-      <w:r>
-        <w:rPr>
-          <w:color w:val="00B050"/>
-        </w:rPr>
-        <w:t>MMHelper</w:t>
-      </w:r>
-      <w:proofErr w:type="spellEnd"/>
-      <w:r>
-        <w:rPr>
-          <w:color w:val="00B050"/>
-        </w:rPr>
-        <w:t>) dependencies.</w:t>
+        <w:t>No ‘external’ (read: MMHelper) dependencies.</w:t>
       </w:r>
     </w:p>
     <w:p>
@@ -2230,67 +1672,25 @@
         <w:rPr>
           <w:color w:val="00B050"/>
         </w:rPr>
-        <w:t xml:space="preserve">Custom </w:t>
-      </w:r>
-      <w:proofErr w:type="spellStart"/>
-      <w:r>
-        <w:rPr>
-          <w:color w:val="00B050"/>
-        </w:rPr>
-        <w:t>GetModuleHandle</w:t>
-      </w:r>
-      <w:proofErr w:type="spellEnd"/>
-      <w:r>
-        <w:rPr>
-          <w:color w:val="00B050"/>
-        </w:rPr>
-        <w:t xml:space="preserve">, </w:t>
-      </w:r>
-      <w:proofErr w:type="spellStart"/>
-      <w:r>
-        <w:rPr>
-          <w:color w:val="00B050"/>
-        </w:rPr>
-        <w:t>GetProcAddress</w:t>
-      </w:r>
-      <w:proofErr w:type="spellEnd"/>
-      <w:r>
-        <w:rPr>
-          <w:color w:val="00B050"/>
-        </w:rPr>
-        <w:t>, etc.</w:t>
-      </w:r>
-    </w:p>
-    <w:p>
-      <w:pPr>
-        <w:pStyle w:val="ListParagraph"/>
-        <w:numPr>
-          <w:ilvl w:val="0"/>
-          <w:numId w:val="1"/>
-        </w:numPr>
-        <w:rPr>
-          <w:color w:val="00B050"/>
-        </w:rPr>
-      </w:pPr>
-      <w:r>
-        <w:rPr>
-          <w:color w:val="00B050"/>
-        </w:rPr>
-        <w:t xml:space="preserve">C++ </w:t>
-      </w:r>
-      <w:proofErr w:type="spellStart"/>
-      <w:r>
-        <w:rPr>
-          <w:color w:val="00B050"/>
-        </w:rPr>
-        <w:t>WinAPI</w:t>
-      </w:r>
-      <w:proofErr w:type="spellEnd"/>
-      <w:r>
-        <w:rPr>
-          <w:color w:val="00B050"/>
-        </w:rPr>
-        <w:t xml:space="preserve"> wrapper.</w:t>
+        <w:t>Custom GetModuleHandle, GetProcAddress, etc.</w:t>
+      </w:r>
+    </w:p>
+    <w:p>
+      <w:pPr>
+        <w:pStyle w:val="ListParagraph"/>
+        <w:numPr>
+          <w:ilvl w:val="0"/>
+          <w:numId w:val="1"/>
+        </w:numPr>
+        <w:rPr>
+          <w:color w:val="00B050"/>
+        </w:rPr>
+      </w:pPr>
+      <w:r>
+        <w:rPr>
+          <w:color w:val="00B050"/>
+        </w:rPr>
+        <w:t>C++ WinAPI wrapper.</w:t>
       </w:r>
     </w:p>
     <w:p>
@@ -2324,7 +1724,6 @@
           <w:color w:val="000000" w:themeColor="text1"/>
         </w:rPr>
       </w:pPr>
-      <w:proofErr w:type="spellStart"/>
       <w:r>
         <w:rPr>
           <w:b/>
@@ -2332,7 +1731,6 @@
         </w:rPr>
         <w:t>MemoryMgr</w:t>
       </w:r>
-      <w:proofErr w:type="spellEnd"/>
     </w:p>
     <w:p>
       <w:pPr>
@@ -2367,21 +1765,7 @@
         <w:rPr>
           <w:color w:val="FF0000"/>
         </w:rPr>
-        <w:t xml:space="preserve">Improve </w:t>
-      </w:r>
-      <w:proofErr w:type="spellStart"/>
-      <w:r>
-        <w:rPr>
-          <w:color w:val="FF0000"/>
-        </w:rPr>
-        <w:t>genericity</w:t>
-      </w:r>
-      <w:proofErr w:type="spellEnd"/>
-      <w:r>
-        <w:rPr>
-          <w:color w:val="FF0000"/>
-        </w:rPr>
-        <w:t xml:space="preserve"> of parameter passing in remote function caller.</w:t>
+        <w:t>Improve genericity of parameter passing in remote function caller.</w:t>
       </w:r>
     </w:p>
     <w:p>
@@ -2423,21 +1807,34 @@
         <w:rPr>
           <w:color w:val="FF0000"/>
         </w:rPr>
-        <w:t>Support floating point parameters in remote function caller.</w:t>
-      </w:r>
-    </w:p>
-    <w:p>
-      <w:pPr>
-        <w:pStyle w:val="ListParagraph"/>
-        <w:numPr>
-          <w:ilvl w:val="0"/>
-          <w:numId w:val="1"/>
-        </w:numPr>
-        <w:rPr>
-          <w:color w:val="FF0000"/>
-        </w:rPr>
-      </w:pPr>
+        <w:t xml:space="preserve">Support floating point parameters </w:t>
+      </w:r>
+      <w:r>
+        <w:rPr>
+          <w:color w:val="FF0000"/>
+        </w:rPr>
+        <w:t xml:space="preserve">and return values </w:t>
+      </w:r>
       <w:bookmarkStart w:id="0" w:name="_GoBack"/>
+      <w:bookmarkEnd w:id="0"/>
+      <w:r>
+        <w:rPr>
+          <w:color w:val="FF0000"/>
+        </w:rPr>
+        <w:t>in remote function caller.</w:t>
+      </w:r>
+    </w:p>
+    <w:p>
+      <w:pPr>
+        <w:pStyle w:val="ListParagraph"/>
+        <w:numPr>
+          <w:ilvl w:val="0"/>
+          <w:numId w:val="1"/>
+        </w:numPr>
+        <w:rPr>
+          <w:color w:val="FF0000"/>
+        </w:rPr>
+      </w:pPr>
       <w:r>
         <w:rPr>
           <w:color w:val="FF0000"/>
@@ -2457,7 +1854,6 @@
         <w:t xml:space="preserve"> under x86 in remote function caller.</w:t>
       </w:r>
     </w:p>
-    <w:bookmarkEnd w:id="0"/>
     <w:p>
       <w:pPr>
         <w:pStyle w:val="ListParagraph"/>
@@ -2589,35 +1985,7 @@
         <w:rPr>
           <w:color w:val="00B050"/>
         </w:rPr>
-        <w:t>Get address of Kernel32</w:t>
-      </w:r>
-      <w:proofErr w:type="gramStart"/>
-      <w:r>
-        <w:rPr>
-          <w:color w:val="00B050"/>
-        </w:rPr>
-        <w:t>!LoadLibrary</w:t>
-      </w:r>
-      <w:proofErr w:type="gramEnd"/>
-      <w:r>
-        <w:rPr>
-          <w:color w:val="00B050"/>
-        </w:rPr>
-        <w:t xml:space="preserve"> ‘manually’ rather than using a local </w:t>
-      </w:r>
-      <w:proofErr w:type="spellStart"/>
-      <w:r>
-        <w:rPr>
-          <w:color w:val="00B050"/>
-        </w:rPr>
-        <w:t>GetProcAddress</w:t>
-      </w:r>
-      <w:proofErr w:type="spellEnd"/>
-      <w:r>
-        <w:rPr>
-          <w:color w:val="00B050"/>
-        </w:rPr>
-        <w:t xml:space="preserve"> and </w:t>
+        <w:t xml:space="preserve">Get address of Kernel32!LoadLibrary ‘manually’ rather than using a local GetProcAddress and </w:t>
       </w:r>
       <w:r>
         <w:rPr>
@@ -2641,21 +2009,7 @@
         <w:rPr>
           <w:color w:val="00B050"/>
         </w:rPr>
-        <w:t xml:space="preserve">Whilst this works in all normal cases, it doesn’t work when the target has shims enabled which hook </w:t>
-      </w:r>
-      <w:proofErr w:type="spellStart"/>
-      <w:r>
-        <w:rPr>
-          <w:color w:val="00B050"/>
-        </w:rPr>
-        <w:t>LoadLibrary</w:t>
-      </w:r>
-      <w:proofErr w:type="spellEnd"/>
-      <w:r>
-        <w:rPr>
-          <w:color w:val="00B050"/>
-        </w:rPr>
-        <w:t>.</w:t>
+        <w:t>Whilst this works in all normal cases, it doesn’t work when the target has shims enabled which hook LoadLibrary.</w:t>
       </w:r>
     </w:p>
     <w:p>
@@ -2730,21 +2084,7 @@
         <w:rPr>
           <w:color w:val="00B050"/>
         </w:rPr>
-        <w:t xml:space="preserve"> </w:t>
-      </w:r>
-      <w:proofErr w:type="gramStart"/>
-      <w:r>
-        <w:rPr>
-          <w:color w:val="00B050"/>
-        </w:rPr>
-        <w:t>x64</w:t>
-      </w:r>
-      <w:proofErr w:type="gramEnd"/>
-      <w:r>
-        <w:rPr>
-          <w:color w:val="00B050"/>
-        </w:rPr>
-        <w:t xml:space="preserve"> has far more IP relative instructions than x86.</w:t>
+        <w:t xml:space="preserve"> x64 has far more IP relative instructions than x86.</w:t>
       </w:r>
     </w:p>
     <w:p>
@@ -2806,19 +2146,11 @@
           <w:color w:val="00B050"/>
         </w:rPr>
       </w:pPr>
-      <w:proofErr w:type="spellStart"/>
-      <w:r>
-        <w:rPr>
-          <w:color w:val="00B050"/>
-        </w:rPr>
-        <w:t>Uncopyable</w:t>
-      </w:r>
-      <w:proofErr w:type="spellEnd"/>
-      <w:r>
-        <w:rPr>
-          <w:color w:val="00B050"/>
-        </w:rPr>
-        <w:t>, so make moveable.</w:t>
+      <w:r>
+        <w:rPr>
+          <w:color w:val="00B050"/>
+        </w:rPr>
+        <w:t>Uncopyable, so make moveable.</w:t>
       </w:r>
     </w:p>
     <w:p>
@@ -2908,35 +2240,7 @@
         <w:rPr>
           <w:color w:val="00B050"/>
         </w:rPr>
-        <w:t>Detect cases where hooking may overflow past the end of a function, and fail. (Provide policy or flag to allow overriding this behaviour.) Examples may be instructions such as ‘</w:t>
-      </w:r>
-      <w:proofErr w:type="spellStart"/>
-      <w:r>
-        <w:rPr>
-          <w:color w:val="00B050"/>
-        </w:rPr>
-        <w:t>int</w:t>
-      </w:r>
-      <w:proofErr w:type="spellEnd"/>
-      <w:r>
-        <w:rPr>
-          <w:color w:val="00B050"/>
-        </w:rPr>
-        <w:t xml:space="preserve"> 3’, ‘ret’, ‘</w:t>
-      </w:r>
-      <w:proofErr w:type="spellStart"/>
-      <w:r>
-        <w:rPr>
-          <w:color w:val="00B050"/>
-        </w:rPr>
-        <w:t>jmp</w:t>
-      </w:r>
-      <w:proofErr w:type="spellEnd"/>
-      <w:r>
-        <w:rPr>
-          <w:color w:val="00B050"/>
-        </w:rPr>
-        <w:t>’, etc.</w:t>
+        <w:t>Detect cases where hooking may overflow past the end of a function, and fail. (Provide policy or flag to allow overriding this behaviour.) Examples may be instructions such as ‘int 3’, ‘ret’, ‘jmp’, etc.</w:t>
       </w:r>
     </w:p>
     <w:p>
@@ -2945,7 +2249,6 @@
           <w:color w:val="000000" w:themeColor="text1"/>
         </w:rPr>
       </w:pPr>
-      <w:proofErr w:type="spellStart"/>
       <w:r>
         <w:rPr>
           <w:b/>
@@ -2953,7 +2256,6 @@
         </w:rPr>
         <w:t>FindPattern</w:t>
       </w:r>
-      <w:proofErr w:type="spellEnd"/>
     </w:p>
     <w:p>
       <w:pPr>
@@ -3045,7 +2347,6 @@
           <w:color w:val="000000" w:themeColor="text1"/>
         </w:rPr>
       </w:pPr>
-      <w:proofErr w:type="spellStart"/>
       <w:r>
         <w:rPr>
           <w:b/>
@@ -3053,7 +2354,6 @@
         </w:rPr>
         <w:t>PeLib</w:t>
       </w:r>
-      <w:proofErr w:type="spellEnd"/>
     </w:p>
     <w:p>
       <w:pPr>
@@ -3118,21 +2418,7 @@
         <w:rPr>
           <w:color w:val="FF0000"/>
         </w:rPr>
-        <w:t xml:space="preserve">Investigate use of virtual functions for file </w:t>
-      </w:r>
-      <w:proofErr w:type="spellStart"/>
-      <w:r>
-        <w:rPr>
-          <w:color w:val="FF0000"/>
-        </w:rPr>
-        <w:t>vs</w:t>
-      </w:r>
-      <w:proofErr w:type="spellEnd"/>
-      <w:r>
-        <w:rPr>
-          <w:color w:val="FF0000"/>
-        </w:rPr>
-        <w:t xml:space="preserve"> memory</w:t>
+        <w:t>Investigate use of virtual functions for file vs memory</w:t>
       </w:r>
       <w:r>
         <w:rPr>
@@ -3144,21 +2430,7 @@
         <w:rPr>
           <w:color w:val="FF0000"/>
         </w:rPr>
-        <w:t xml:space="preserve"> (</w:t>
-      </w:r>
-      <w:proofErr w:type="spellStart"/>
-      <w:r>
-        <w:rPr>
-          <w:color w:val="FF0000"/>
-        </w:rPr>
-        <w:t>RvaToVa</w:t>
-      </w:r>
-      <w:proofErr w:type="spellEnd"/>
-      <w:r>
-        <w:rPr>
-          <w:color w:val="FF0000"/>
-        </w:rPr>
-        <w:t>)</w:t>
+        <w:t xml:space="preserve"> (RvaToVa)</w:t>
       </w:r>
       <w:r>
         <w:rPr>
@@ -3224,67 +2496,25 @@
         <w:rPr>
           <w:color w:val="FF0000"/>
         </w:rPr>
-        <w:t xml:space="preserve">Check </w:t>
-      </w:r>
-      <w:proofErr w:type="spellStart"/>
-      <w:r>
-        <w:rPr>
-          <w:color w:val="FF0000"/>
-        </w:rPr>
-        <w:t>NumberOfRvaAndSizes</w:t>
-      </w:r>
-      <w:proofErr w:type="spellEnd"/>
-      <w:r>
-        <w:rPr>
-          <w:color w:val="FF0000"/>
-        </w:rPr>
-        <w:t xml:space="preserve"> in </w:t>
-      </w:r>
-      <w:proofErr w:type="spellStart"/>
-      <w:r>
-        <w:rPr>
-          <w:color w:val="FF0000"/>
-        </w:rPr>
-        <w:t>NtHeaders</w:t>
-      </w:r>
-      <w:proofErr w:type="spellEnd"/>
-      <w:r>
-        <w:rPr>
-          <w:color w:val="FF0000"/>
-        </w:rPr>
-        <w:t xml:space="preserve"> before attempting to retrieve a data dir.</w:t>
-      </w:r>
-    </w:p>
-    <w:p>
-      <w:pPr>
-        <w:pStyle w:val="ListParagraph"/>
-        <w:numPr>
-          <w:ilvl w:val="0"/>
-          <w:numId w:val="1"/>
-        </w:numPr>
-        <w:rPr>
-          <w:color w:val="FF0000"/>
-        </w:rPr>
-      </w:pPr>
-      <w:r>
-        <w:rPr>
-          <w:color w:val="FF0000"/>
-        </w:rPr>
-        <w:t xml:space="preserve">Cache base pointers </w:t>
-      </w:r>
-      <w:proofErr w:type="spellStart"/>
-      <w:r>
-        <w:rPr>
-          <w:color w:val="FF0000"/>
-        </w:rPr>
-        <w:t>etc</w:t>
-      </w:r>
-      <w:proofErr w:type="spellEnd"/>
-      <w:r>
-        <w:rPr>
-          <w:color w:val="FF0000"/>
-        </w:rPr>
-        <w:t xml:space="preserve"> rather than retrieving it manually in every getter/setter. Slightly less ‘robust’, but due to the typically ‘read-only’ nature of the data this is the expected behaviour in all known cases anyway.</w:t>
+        <w:t>Check NumberOfRvaAndSizes in NtHeaders before attempting to retrieve a data dir.</w:t>
+      </w:r>
+    </w:p>
+    <w:p>
+      <w:pPr>
+        <w:pStyle w:val="ListParagraph"/>
+        <w:numPr>
+          <w:ilvl w:val="0"/>
+          <w:numId w:val="1"/>
+        </w:numPr>
+        <w:rPr>
+          <w:color w:val="FF0000"/>
+        </w:rPr>
+      </w:pPr>
+      <w:r>
+        <w:rPr>
+          <w:color w:val="FF0000"/>
+        </w:rPr>
+        <w:t>Cache base pointers etc rather than retrieving it manually in every getter/setter. Slightly less ‘robust’, but due to the typically ‘read-only’ nature of the data this is the expected behaviour in all known cases anyway.</w:t>
       </w:r>
     </w:p>
     <w:p>
@@ -3308,49 +2538,7 @@
         <w:rPr>
           <w:color w:val="FF0000"/>
         </w:rPr>
-        <w:t xml:space="preserve"> API for </w:t>
-      </w:r>
-      <w:proofErr w:type="spellStart"/>
-      <w:r>
-        <w:rPr>
-          <w:color w:val="FF0000"/>
-        </w:rPr>
-        <w:t>GetBase</w:t>
-      </w:r>
-      <w:proofErr w:type="spellEnd"/>
-      <w:r>
-        <w:rPr>
-          <w:color w:val="FF0000"/>
-        </w:rPr>
-        <w:t xml:space="preserve">. (e.g. PVOID </w:t>
-      </w:r>
-      <w:proofErr w:type="spellStart"/>
-      <w:r>
-        <w:rPr>
-          <w:color w:val="FF0000"/>
-        </w:rPr>
-        <w:t>vs</w:t>
-      </w:r>
-      <w:proofErr w:type="spellEnd"/>
-      <w:r>
-        <w:rPr>
-          <w:color w:val="FF0000"/>
-        </w:rPr>
-        <w:t xml:space="preserve"> PBYTE </w:t>
-      </w:r>
-      <w:proofErr w:type="spellStart"/>
-      <w:r>
-        <w:rPr>
-          <w:color w:val="FF0000"/>
-        </w:rPr>
-        <w:t>vs</w:t>
-      </w:r>
-      <w:proofErr w:type="spellEnd"/>
-      <w:r>
-        <w:rPr>
-          <w:color w:val="FF0000"/>
-        </w:rPr>
-        <w:t xml:space="preserve"> T*)</w:t>
+        <w:t xml:space="preserve"> API for GetBase. (e.g. PVOID vs PBYTE vs T*)</w:t>
       </w:r>
     </w:p>
     <w:p>
@@ -3495,21 +2683,7 @@
           <w:color w:val="00B050"/>
         </w:rPr>
         <w:lastRenderedPageBreak/>
-        <w:t xml:space="preserve">Load </w:t>
-      </w:r>
-      <w:proofErr w:type="spellStart"/>
-      <w:r>
-        <w:rPr>
-          <w:color w:val="00B050"/>
-        </w:rPr>
-        <w:t>config</w:t>
-      </w:r>
-      <w:proofErr w:type="spellEnd"/>
-      <w:r>
-        <w:rPr>
-          <w:color w:val="00B050"/>
-        </w:rPr>
-        <w:t xml:space="preserve"> directory.</w:t>
+        <w:t>Load config directory.</w:t>
       </w:r>
     </w:p>
     <w:p>
@@ -3647,103 +2821,19 @@
         <w:rPr>
           <w:color w:val="00B050"/>
         </w:rPr>
-        <w:t xml:space="preserve">Helper functions such as </w:t>
-      </w:r>
-      <w:proofErr w:type="spellStart"/>
-      <w:r>
-        <w:rPr>
-          <w:color w:val="00B050"/>
-        </w:rPr>
-        <w:t>FindExport</w:t>
-      </w:r>
-      <w:proofErr w:type="spellEnd"/>
-      <w:r>
-        <w:rPr>
-          <w:color w:val="00B050"/>
-        </w:rPr>
-        <w:t xml:space="preserve">, </w:t>
-      </w:r>
-      <w:proofErr w:type="spellStart"/>
-      <w:r>
-        <w:rPr>
-          <w:color w:val="00B050"/>
-        </w:rPr>
-        <w:t>FindImport</w:t>
-      </w:r>
-      <w:proofErr w:type="spellEnd"/>
-      <w:r>
-        <w:rPr>
-          <w:color w:val="00B050"/>
-        </w:rPr>
-        <w:t xml:space="preserve">, </w:t>
-      </w:r>
-      <w:proofErr w:type="spellStart"/>
-      <w:r>
-        <w:rPr>
-          <w:color w:val="00B050"/>
-        </w:rPr>
-        <w:t>HasDataDir</w:t>
-      </w:r>
-      <w:proofErr w:type="spellEnd"/>
-      <w:r>
-        <w:rPr>
-          <w:color w:val="00B050"/>
-        </w:rPr>
-        <w:t xml:space="preserve">, </w:t>
-      </w:r>
-      <w:proofErr w:type="spellStart"/>
-      <w:r>
-        <w:rPr>
-          <w:color w:val="00B050"/>
-        </w:rPr>
-        <w:t>GetArchitecture</w:t>
-      </w:r>
-      <w:proofErr w:type="spellEnd"/>
-      <w:r>
-        <w:rPr>
-          <w:color w:val="00B050"/>
-        </w:rPr>
-        <w:t>,</w:t>
-      </w:r>
-      <w:r>
-        <w:rPr>
-          <w:color w:val="00B050"/>
-        </w:rPr>
-        <w:t xml:space="preserve"> </w:t>
-      </w:r>
-      <w:proofErr w:type="spellStart"/>
-      <w:r>
-        <w:rPr>
-          <w:color w:val="00B050"/>
-        </w:rPr>
-        <w:t>IsDotNet</w:t>
-      </w:r>
-      <w:proofErr w:type="spellEnd"/>
-      <w:r>
-        <w:rPr>
-          <w:color w:val="00B050"/>
-        </w:rPr>
-        <w:t>,</w:t>
-      </w:r>
-      <w:r>
-        <w:rPr>
-          <w:color w:val="00B050"/>
-        </w:rPr>
-        <w:t xml:space="preserve"> </w:t>
-      </w:r>
-      <w:proofErr w:type="spellStart"/>
-      <w:r>
-        <w:rPr>
-          <w:color w:val="00B050"/>
-        </w:rPr>
-        <w:t>GetPDB</w:t>
-      </w:r>
-      <w:proofErr w:type="spellEnd"/>
-      <w:r>
-        <w:rPr>
-          <w:color w:val="00B050"/>
-        </w:rPr>
-        <w:t>,</w:t>
+        <w:t>Helper functions such as FindExport, FindImport, HasDataDir, GetArchitecture,</w:t>
+      </w:r>
+      <w:r>
+        <w:rPr>
+          <w:color w:val="00B050"/>
+        </w:rPr>
+        <w:t xml:space="preserve"> IsDotNet,</w:t>
+      </w:r>
+      <w:r>
+        <w:rPr>
+          <w:color w:val="00B050"/>
+        </w:rPr>
+        <w:t xml:space="preserve"> GetPDB,</w:t>
       </w:r>
       <w:r>
         <w:rPr>
@@ -3799,53 +2889,25 @@
         <w:rPr>
           <w:color w:val="00B050"/>
         </w:rPr>
-        <w:t>NOP/</w:t>
-      </w:r>
-      <w:proofErr w:type="spellStart"/>
-      <w:r>
-        <w:rPr>
-          <w:color w:val="00B050"/>
-        </w:rPr>
-        <w:t>UnNOP</w:t>
-      </w:r>
-      <w:proofErr w:type="spellEnd"/>
-      <w:r>
-        <w:rPr>
-          <w:color w:val="00B050"/>
-        </w:rPr>
-        <w:t xml:space="preserve"> support.</w:t>
-      </w:r>
-    </w:p>
-    <w:p>
-      <w:pPr>
-        <w:pStyle w:val="ListParagraph"/>
-        <w:numPr>
-          <w:ilvl w:val="0"/>
-          <w:numId w:val="1"/>
-        </w:numPr>
-        <w:rPr>
-          <w:color w:val="00B050"/>
-        </w:rPr>
-      </w:pPr>
-      <w:r>
-        <w:rPr>
-          <w:color w:val="00B050"/>
-        </w:rPr>
-        <w:t>ASM searching API with ‘wildcards’. (</w:t>
-      </w:r>
-      <w:proofErr w:type="spellStart"/>
-      <w:r>
-        <w:rPr>
-          <w:color w:val="00B050"/>
-        </w:rPr>
-        <w:t>MetaASM</w:t>
-      </w:r>
-      <w:proofErr w:type="spellEnd"/>
-      <w:r>
-        <w:rPr>
-          <w:color w:val="00B050"/>
-        </w:rPr>
-        <w:t>?)</w:t>
+        <w:t>NOP/UnNOP support.</w:t>
+      </w:r>
+    </w:p>
+    <w:p>
+      <w:pPr>
+        <w:pStyle w:val="ListParagraph"/>
+        <w:numPr>
+          <w:ilvl w:val="0"/>
+          <w:numId w:val="1"/>
+        </w:numPr>
+        <w:rPr>
+          <w:color w:val="00B050"/>
+        </w:rPr>
+      </w:pPr>
+      <w:r>
+        <w:rPr>
+          <w:color w:val="00B050"/>
+        </w:rPr>
+        <w:t>ASM searching API with ‘wildcards’. (MetaASM?)</w:t>
       </w:r>
     </w:p>
     <w:p>
@@ -4021,21 +3083,7 @@
         <w:rPr>
           <w:color w:val="00B050"/>
         </w:rPr>
-        <w:t xml:space="preserve">Memory protection filters (read, write, </w:t>
-      </w:r>
-      <w:proofErr w:type="gramStart"/>
-      <w:r>
-        <w:rPr>
-          <w:color w:val="00B050"/>
-        </w:rPr>
-        <w:t>exec</w:t>
-      </w:r>
-      <w:proofErr w:type="gramEnd"/>
-      <w:r>
-        <w:rPr>
-          <w:color w:val="00B050"/>
-        </w:rPr>
-        <w:t>).</w:t>
+        <w:t>Memory protection filters (read, write, exec).</w:t>
       </w:r>
     </w:p>
     <w:p>
@@ -4143,21 +3191,7 @@
         <w:rPr>
           <w:color w:val="00B050"/>
         </w:rPr>
-        <w:t xml:space="preserve">Unknown </w:t>
-      </w:r>
-      <w:proofErr w:type="gramStart"/>
-      <w:r>
-        <w:rPr>
-          <w:color w:val="00B050"/>
-        </w:rPr>
-        <w:t>value scan</w:t>
-      </w:r>
-      <w:proofErr w:type="gramEnd"/>
-      <w:r>
-        <w:rPr>
-          <w:color w:val="00B050"/>
-        </w:rPr>
-        <w:t>.</w:t>
+        <w:t>Unknown value scan.</w:t>
       </w:r>
     </w:p>
     <w:p>

</xml_diff>

<commit_message>
* [Detail/Process] Minor cleanup. * [Detail/Process] Move tests to detail folder. * [Todo] Update.
</commit_message>
<xml_diff>
--- a/trunk/Todo.docx
+++ b/trunk/Todo.docx
@@ -6,9 +6,11 @@
       <w:pPr>
         <w:pStyle w:val="Title"/>
       </w:pPr>
+      <w:proofErr w:type="spellStart"/>
       <w:r>
         <w:t>Todo</w:t>
       </w:r>
+      <w:proofErr w:type="spellEnd"/>
     </w:p>
     <w:p>
       <w:pPr>
@@ -131,7 +133,21 @@
         <w:rPr>
           <w:color w:val="FF0000"/>
         </w:rPr>
-        <w:t>Ensure API is ‘complete’ and correct as once semver begins it can’t be broken without a major version bump.</w:t>
+        <w:t xml:space="preserve">Ensure API is ‘complete’ and correct as once </w:t>
+      </w:r>
+      <w:proofErr w:type="spellStart"/>
+      <w:r>
+        <w:rPr>
+          <w:color w:val="FF0000"/>
+        </w:rPr>
+        <w:t>semver</w:t>
+      </w:r>
+      <w:proofErr w:type="spellEnd"/>
+      <w:r>
+        <w:rPr>
+          <w:color w:val="FF0000"/>
+        </w:rPr>
+        <w:t xml:space="preserve"> begins it can’t be broken without a major version bump.</w:t>
       </w:r>
     </w:p>
     <w:p>
@@ -180,7 +196,71 @@
         <w:rPr>
           <w:color w:val="FF0000"/>
         </w:rPr>
-        <w:t xml:space="preserve"> party dependencies from public interface where possible (e.g. Take a std::wstring as a path then convert to a boost::filesystem::path internally to avoid Boost updates breaking the HadesMem ABI).</w:t>
+        <w:t xml:space="preserve"> party dependencies from public interface where possible (e.g. Take a </w:t>
+      </w:r>
+      <w:proofErr w:type="spellStart"/>
+      <w:r>
+        <w:rPr>
+          <w:color w:val="FF0000"/>
+        </w:rPr>
+        <w:t>std</w:t>
+      </w:r>
+      <w:proofErr w:type="spellEnd"/>
+      <w:r>
+        <w:rPr>
+          <w:color w:val="FF0000"/>
+        </w:rPr>
+        <w:t>::</w:t>
+      </w:r>
+      <w:proofErr w:type="spellStart"/>
+      <w:r>
+        <w:rPr>
+          <w:color w:val="FF0000"/>
+        </w:rPr>
+        <w:t>wstring</w:t>
+      </w:r>
+      <w:proofErr w:type="spellEnd"/>
+      <w:r>
+        <w:rPr>
+          <w:color w:val="FF0000"/>
+        </w:rPr>
+        <w:t xml:space="preserve"> as a path then convert to a boost:</w:t>
+      </w:r>
+      <w:proofErr w:type="gramStart"/>
+      <w:r>
+        <w:rPr>
+          <w:color w:val="FF0000"/>
+        </w:rPr>
+        <w:t>:</w:t>
+      </w:r>
+      <w:proofErr w:type="spellStart"/>
+      <w:r>
+        <w:rPr>
+          <w:color w:val="FF0000"/>
+        </w:rPr>
+        <w:t>filesystem</w:t>
+      </w:r>
+      <w:proofErr w:type="spellEnd"/>
+      <w:proofErr w:type="gramEnd"/>
+      <w:r>
+        <w:rPr>
+          <w:color w:val="FF0000"/>
+        </w:rPr>
+        <w:t xml:space="preserve">::path internally to avoid Boost updates breaking the </w:t>
+      </w:r>
+      <w:proofErr w:type="spellStart"/>
+      <w:r>
+        <w:rPr>
+          <w:color w:val="FF0000"/>
+        </w:rPr>
+        <w:t>HadesMem</w:t>
+      </w:r>
+      <w:proofErr w:type="spellEnd"/>
+      <w:r>
+        <w:rPr>
+          <w:color w:val="FF0000"/>
+        </w:rPr>
+        <w:t xml:space="preserve"> ABI).</w:t>
       </w:r>
     </w:p>
     <w:p>
@@ -230,11 +310,19 @@
         </w:rPr>
         <w:t xml:space="preserve">a </w:t>
       </w:r>
-      <w:r>
-        <w:rPr>
-          <w:color w:val="00B050"/>
-        </w:rPr>
-        <w:t>changelog.</w:t>
+      <w:proofErr w:type="spellStart"/>
+      <w:r>
+        <w:rPr>
+          <w:color w:val="00B050"/>
+        </w:rPr>
+        <w:t>changelog</w:t>
+      </w:r>
+      <w:proofErr w:type="spellEnd"/>
+      <w:r>
+        <w:rPr>
+          <w:color w:val="00B050"/>
+        </w:rPr>
+        <w:t>.</w:t>
       </w:r>
     </w:p>
     <w:p>
@@ -284,11 +372,19 @@
           <w:color w:val="00B050"/>
         </w:rPr>
       </w:pPr>
-      <w:r>
-        <w:rPr>
-          <w:color w:val="00B050"/>
-        </w:rPr>
-        <w:t>QuickBook generated.</w:t>
+      <w:proofErr w:type="spellStart"/>
+      <w:r>
+        <w:rPr>
+          <w:color w:val="00B050"/>
+        </w:rPr>
+        <w:t>QuickBook</w:t>
+      </w:r>
+      <w:proofErr w:type="spellEnd"/>
+      <w:r>
+        <w:rPr>
+          <w:color w:val="00B050"/>
+        </w:rPr>
+        <w:t xml:space="preserve"> generated.</w:t>
       </w:r>
     </w:p>
     <w:p>
@@ -326,6 +422,7 @@
           <w:color w:val="00B050"/>
         </w:rPr>
       </w:pPr>
+      <w:proofErr w:type="gramStart"/>
       <w:r>
         <w:rPr>
           <w:color w:val="00B050"/>
@@ -336,7 +433,14 @@
         <w:rPr>
           <w:color w:val="00B050"/>
         </w:rPr>
-        <w:t>xception guarantee docs.</w:t>
+        <w:t>xception guarantee</w:t>
+      </w:r>
+      <w:proofErr w:type="gramEnd"/>
+      <w:r>
+        <w:rPr>
+          <w:color w:val="00B050"/>
+        </w:rPr>
+        <w:t xml:space="preserve"> docs.</w:t>
       </w:r>
     </w:p>
     <w:p>
@@ -390,43 +494,113 @@
         <w:rPr>
           <w:color w:val="FF0000"/>
         </w:rPr>
-        <w:t xml:space="preserve">Extra sanity checks to ensure not only that functions return without exception, but also that the returned data is valid. (e.g. GetName in ImpThunk.) </w:t>
-      </w:r>
-    </w:p>
-    <w:p>
-      <w:pPr>
-        <w:pStyle w:val="ListParagraph"/>
-        <w:numPr>
-          <w:ilvl w:val="1"/>
-          <w:numId w:val="1"/>
-        </w:numPr>
-        <w:rPr>
-          <w:color w:val="FF0000"/>
-        </w:rPr>
-      </w:pPr>
-      <w:r>
-        <w:rPr>
-          <w:color w:val="FF0000"/>
-        </w:rPr>
-        <w:t>Expand tests to be more thorough and use Boost.Test checks such as BOOST_CHECK_NO_THROW, BOOST_CHECK_THROW, BOOST_CHECK_EQUAL_COLLECTION, etc.</w:t>
-      </w:r>
-    </w:p>
-    <w:p>
-      <w:pPr>
-        <w:pStyle w:val="ListParagraph"/>
-        <w:numPr>
-          <w:ilvl w:val="1"/>
-          <w:numId w:val="1"/>
-        </w:numPr>
-        <w:rPr>
-          <w:color w:val="00B050"/>
-        </w:rPr>
-      </w:pPr>
-      <w:r>
-        <w:rPr>
-          <w:color w:val="00B050"/>
-        </w:rPr>
-        <w:t xml:space="preserve">Extra tests on library usage that should fail to compile (because of static assertions, type traits, etc). Needed to ensure library misuse is not ‘possible’. </w:t>
+        <w:t>Extra sanity checks to ensure not only that functions return without exception, but also that the returned data is valid. (</w:t>
+      </w:r>
+      <w:proofErr w:type="gramStart"/>
+      <w:r>
+        <w:rPr>
+          <w:color w:val="FF0000"/>
+        </w:rPr>
+        <w:t>e.g</w:t>
+      </w:r>
+      <w:proofErr w:type="gramEnd"/>
+      <w:r>
+        <w:rPr>
+          <w:color w:val="FF0000"/>
+        </w:rPr>
+        <w:t xml:space="preserve">. </w:t>
+      </w:r>
+      <w:proofErr w:type="spellStart"/>
+      <w:r>
+        <w:rPr>
+          <w:color w:val="FF0000"/>
+        </w:rPr>
+        <w:t>GetName</w:t>
+      </w:r>
+      <w:proofErr w:type="spellEnd"/>
+      <w:r>
+        <w:rPr>
+          <w:color w:val="FF0000"/>
+        </w:rPr>
+        <w:t xml:space="preserve"> in </w:t>
+      </w:r>
+      <w:proofErr w:type="spellStart"/>
+      <w:r>
+        <w:rPr>
+          <w:color w:val="FF0000"/>
+        </w:rPr>
+        <w:t>ImpThunk</w:t>
+      </w:r>
+      <w:proofErr w:type="spellEnd"/>
+      <w:r>
+        <w:rPr>
+          <w:color w:val="FF0000"/>
+        </w:rPr>
+        <w:t xml:space="preserve">.) </w:t>
+      </w:r>
+    </w:p>
+    <w:p>
+      <w:pPr>
+        <w:pStyle w:val="ListParagraph"/>
+        <w:numPr>
+          <w:ilvl w:val="1"/>
+          <w:numId w:val="1"/>
+        </w:numPr>
+        <w:rPr>
+          <w:color w:val="FF0000"/>
+        </w:rPr>
+      </w:pPr>
+      <w:r>
+        <w:rPr>
+          <w:color w:val="FF0000"/>
+        </w:rPr>
+        <w:t xml:space="preserve">Expand tests to be more thorough and use </w:t>
+      </w:r>
+      <w:proofErr w:type="spellStart"/>
+      <w:r>
+        <w:rPr>
+          <w:color w:val="FF0000"/>
+        </w:rPr>
+        <w:t>Boost.Test</w:t>
+      </w:r>
+      <w:proofErr w:type="spellEnd"/>
+      <w:r>
+        <w:rPr>
+          <w:color w:val="FF0000"/>
+        </w:rPr>
+        <w:t xml:space="preserve"> checks such as BOOST_CHECK_NO_THROW, BOOST_CHECK_THROW, BOOST_CHECK_EQUAL_COLLECTION, etc.</w:t>
+      </w:r>
+    </w:p>
+    <w:p>
+      <w:pPr>
+        <w:pStyle w:val="ListParagraph"/>
+        <w:numPr>
+          <w:ilvl w:val="1"/>
+          <w:numId w:val="1"/>
+        </w:numPr>
+        <w:rPr>
+          <w:color w:val="00B050"/>
+        </w:rPr>
+      </w:pPr>
+      <w:r>
+        <w:rPr>
+          <w:color w:val="00B050"/>
+        </w:rPr>
+        <w:t xml:space="preserve">Extra tests on library usage that should fail to compile (because of static assertions, type traits, </w:t>
+      </w:r>
+      <w:proofErr w:type="spellStart"/>
+      <w:r>
+        <w:rPr>
+          <w:color w:val="00B050"/>
+        </w:rPr>
+        <w:t>etc</w:t>
+      </w:r>
+      <w:proofErr w:type="spellEnd"/>
+      <w:r>
+        <w:rPr>
+          <w:color w:val="00B050"/>
+        </w:rPr>
+        <w:t xml:space="preserve">). Needed to ensure library misuse is not ‘possible’. </w:t>
       </w:r>
     </w:p>
     <w:p>
@@ -476,11 +650,19 @@
           <w:color w:val="FF0000"/>
         </w:rPr>
       </w:pPr>
-      <w:r>
-        <w:rPr>
-          <w:color w:val="FF0000"/>
-        </w:rPr>
-        <w:t>Cleanup and in-source documentation.</w:t>
+      <w:proofErr w:type="spellStart"/>
+      <w:r>
+        <w:rPr>
+          <w:color w:val="FF0000"/>
+        </w:rPr>
+        <w:t>Cleanup</w:t>
+      </w:r>
+      <w:proofErr w:type="spellEnd"/>
+      <w:r>
+        <w:rPr>
+          <w:color w:val="FF0000"/>
+        </w:rPr>
+        <w:t xml:space="preserve"> and in-source documentation.</w:t>
       </w:r>
     </w:p>
     <w:p>
@@ -516,7 +698,21 @@
         <w:rPr>
           <w:color w:val="00B050"/>
         </w:rPr>
-        <w:t>Improve exception-safety guarantees. (Rollback support etc)</w:t>
+        <w:t xml:space="preserve">Improve exception-safety guarantees. (Rollback support </w:t>
+      </w:r>
+      <w:proofErr w:type="spellStart"/>
+      <w:r>
+        <w:rPr>
+          <w:color w:val="00B050"/>
+        </w:rPr>
+        <w:t>etc</w:t>
+      </w:r>
+      <w:proofErr w:type="spellEnd"/>
+      <w:r>
+        <w:rPr>
+          <w:color w:val="00B050"/>
+        </w:rPr>
+        <w:t>)</w:t>
       </w:r>
     </w:p>
     <w:p>
@@ -570,7 +766,35 @@
         <w:rPr>
           <w:color w:val="00B050"/>
         </w:rPr>
-        <w:t>Investigate Boost.Exception’s support for multiple exception info objects which share the same tag type, and how to ‘extract’ them at the catch site. Potentially rewrite some exceptions which use multiple ‘ErrorCodeWin’ objects to use unique tags instead.</w:t>
+        <w:t xml:space="preserve">Investigate </w:t>
+      </w:r>
+      <w:proofErr w:type="spellStart"/>
+      <w:r>
+        <w:rPr>
+          <w:color w:val="00B050"/>
+        </w:rPr>
+        <w:t>Boost.Exception’s</w:t>
+      </w:r>
+      <w:proofErr w:type="spellEnd"/>
+      <w:r>
+        <w:rPr>
+          <w:color w:val="00B050"/>
+        </w:rPr>
+        <w:t xml:space="preserve"> support for multiple exception info objects which share the same tag type, and how to ‘extract’ them at the catch site. Potentially rewrite some exceptions which use multiple ‘</w:t>
+      </w:r>
+      <w:proofErr w:type="spellStart"/>
+      <w:r>
+        <w:rPr>
+          <w:color w:val="00B050"/>
+        </w:rPr>
+        <w:t>ErrorCodeWin</w:t>
+      </w:r>
+      <w:proofErr w:type="spellEnd"/>
+      <w:r>
+        <w:rPr>
+          <w:color w:val="00B050"/>
+        </w:rPr>
+        <w:t>’ objects to use unique tags instead.</w:t>
       </w:r>
     </w:p>
     <w:p>
@@ -685,7 +909,21 @@
         <w:rPr>
           <w:color w:val="00B050"/>
         </w:rPr>
-        <w:t>Boost, etc meet the minimum requirements.</w:t>
+        <w:t xml:space="preserve">Boost, </w:t>
+      </w:r>
+      <w:proofErr w:type="spellStart"/>
+      <w:r>
+        <w:rPr>
+          <w:color w:val="00B050"/>
+        </w:rPr>
+        <w:t>etc</w:t>
+      </w:r>
+      <w:proofErr w:type="spellEnd"/>
+      <w:r>
+        <w:rPr>
+          <w:color w:val="00B050"/>
+        </w:rPr>
+        <w:t xml:space="preserve"> meet the minimum requirements.</w:t>
       </w:r>
     </w:p>
     <w:p>
@@ -829,31 +1067,103 @@
         <w:rPr>
           <w:color w:val="00B050"/>
         </w:rPr>
-        <w:t>Style cleanup (e.g. LLVM).</w:t>
-      </w:r>
-    </w:p>
-    <w:p>
-      <w:pPr>
-        <w:pStyle w:val="ListParagraph"/>
-        <w:numPr>
-          <w:ilvl w:val="1"/>
-          <w:numId w:val="1"/>
-        </w:numPr>
-        <w:rPr>
-          <w:color w:val="FF0000"/>
-        </w:rPr>
-      </w:pPr>
-      <w:r>
-        <w:rPr>
-          <w:color w:val="FF0000"/>
-        </w:rPr>
-        <w:t>Const support for iterators</w:t>
-      </w:r>
-      <w:r>
-        <w:rPr>
-          <w:color w:val="FF0000"/>
-        </w:rPr>
-        <w:t xml:space="preserve"> (template iterators on ValueT, add cbegin/cend to parent)</w:t>
+        <w:t xml:space="preserve">Style </w:t>
+      </w:r>
+      <w:proofErr w:type="spellStart"/>
+      <w:r>
+        <w:rPr>
+          <w:color w:val="00B050"/>
+        </w:rPr>
+        <w:t>cleanup</w:t>
+      </w:r>
+      <w:proofErr w:type="spellEnd"/>
+      <w:r>
+        <w:rPr>
+          <w:color w:val="00B050"/>
+        </w:rPr>
+        <w:t xml:space="preserve"> (e.g. LLVM).</w:t>
+      </w:r>
+    </w:p>
+    <w:p>
+      <w:pPr>
+        <w:pStyle w:val="ListParagraph"/>
+        <w:numPr>
+          <w:ilvl w:val="1"/>
+          <w:numId w:val="1"/>
+        </w:numPr>
+        <w:rPr>
+          <w:color w:val="FF0000"/>
+        </w:rPr>
+      </w:pPr>
+      <w:proofErr w:type="spellStart"/>
+      <w:r>
+        <w:rPr>
+          <w:color w:val="FF0000"/>
+        </w:rPr>
+        <w:t>Const</w:t>
+      </w:r>
+      <w:proofErr w:type="spellEnd"/>
+      <w:r>
+        <w:rPr>
+          <w:color w:val="FF0000"/>
+        </w:rPr>
+        <w:t xml:space="preserve"> support for iterators</w:t>
+      </w:r>
+      <w:r>
+        <w:rPr>
+          <w:color w:val="FF0000"/>
+        </w:rPr>
+        <w:t xml:space="preserve"> (template iterators on </w:t>
+      </w:r>
+      <w:proofErr w:type="spellStart"/>
+      <w:proofErr w:type="gramStart"/>
+      <w:r>
+        <w:rPr>
+          <w:color w:val="FF0000"/>
+        </w:rPr>
+        <w:t>ValueT</w:t>
+      </w:r>
+      <w:proofErr w:type="spellEnd"/>
+      <w:r>
+        <w:rPr>
+          <w:color w:val="FF0000"/>
+        </w:rPr>
+        <w:t>,</w:t>
+      </w:r>
+      <w:proofErr w:type="gramEnd"/>
+      <w:r>
+        <w:rPr>
+          <w:color w:val="FF0000"/>
+        </w:rPr>
+        <w:t xml:space="preserve"> add </w:t>
+      </w:r>
+      <w:proofErr w:type="spellStart"/>
+      <w:r>
+        <w:rPr>
+          <w:color w:val="FF0000"/>
+        </w:rPr>
+        <w:t>cbegin</w:t>
+      </w:r>
+      <w:proofErr w:type="spellEnd"/>
+      <w:r>
+        <w:rPr>
+          <w:color w:val="FF0000"/>
+        </w:rPr>
+        <w:t>/</w:t>
+      </w:r>
+      <w:proofErr w:type="spellStart"/>
+      <w:r>
+        <w:rPr>
+          <w:color w:val="FF0000"/>
+        </w:rPr>
+        <w:t>cend</w:t>
+      </w:r>
+      <w:proofErr w:type="spellEnd"/>
+      <w:r>
+        <w:rPr>
+          <w:color w:val="FF0000"/>
+        </w:rPr>
+        <w:t xml:space="preserve"> to parent)</w:t>
       </w:r>
       <w:r>
         <w:rPr>
@@ -877,25 +1187,125 @@
         <w:rPr>
           <w:color w:val="FF0000"/>
         </w:rPr>
-        <w:t>Fix conversion to bool in classes (e.g. EnsureCleanup) to use an unspecified bool type and prevent implicit conversion to int, and also to remove the reliance on HandleType’s  implicit conversion to bool, which we cannot guarantee.</w:t>
-      </w:r>
-    </w:p>
-    <w:p>
-      <w:pPr>
-        <w:pStyle w:val="ListParagraph"/>
-        <w:numPr>
-          <w:ilvl w:val="1"/>
-          <w:numId w:val="1"/>
-        </w:numPr>
-        <w:rPr>
-          <w:color w:val="FF0000"/>
-        </w:rPr>
-      </w:pPr>
-      <w:r>
-        <w:rPr>
-          <w:color w:val="FF0000"/>
-        </w:rPr>
-        <w:t>Const correctness.</w:t>
+        <w:t xml:space="preserve">Fix conversion to </w:t>
+      </w:r>
+      <w:proofErr w:type="spellStart"/>
+      <w:r>
+        <w:rPr>
+          <w:color w:val="FF0000"/>
+        </w:rPr>
+        <w:t>bool</w:t>
+      </w:r>
+      <w:proofErr w:type="spellEnd"/>
+      <w:r>
+        <w:rPr>
+          <w:color w:val="FF0000"/>
+        </w:rPr>
+        <w:t xml:space="preserve"> in classes (e.g. </w:t>
+      </w:r>
+      <w:proofErr w:type="spellStart"/>
+      <w:r>
+        <w:rPr>
+          <w:color w:val="FF0000"/>
+        </w:rPr>
+        <w:t>EnsureCleanup</w:t>
+      </w:r>
+      <w:proofErr w:type="spellEnd"/>
+      <w:r>
+        <w:rPr>
+          <w:color w:val="FF0000"/>
+        </w:rPr>
+        <w:t xml:space="preserve">) to use an unspecified </w:t>
+      </w:r>
+      <w:proofErr w:type="spellStart"/>
+      <w:r>
+        <w:rPr>
+          <w:color w:val="FF0000"/>
+        </w:rPr>
+        <w:t>bool</w:t>
+      </w:r>
+      <w:proofErr w:type="spellEnd"/>
+      <w:r>
+        <w:rPr>
+          <w:color w:val="FF0000"/>
+        </w:rPr>
+        <w:t xml:space="preserve"> type and prevent implicit conversion to </w:t>
+      </w:r>
+      <w:proofErr w:type="spellStart"/>
+      <w:r>
+        <w:rPr>
+          <w:color w:val="FF0000"/>
+        </w:rPr>
+        <w:t>int</w:t>
+      </w:r>
+      <w:proofErr w:type="spellEnd"/>
+      <w:r>
+        <w:rPr>
+          <w:color w:val="FF0000"/>
+        </w:rPr>
+        <w:t xml:space="preserve">, and also to remove the reliance on </w:t>
+      </w:r>
+      <w:proofErr w:type="spellStart"/>
+      <w:proofErr w:type="gramStart"/>
+      <w:r>
+        <w:rPr>
+          <w:color w:val="FF0000"/>
+        </w:rPr>
+        <w:t>HandleType’s</w:t>
+      </w:r>
+      <w:proofErr w:type="spellEnd"/>
+      <w:r>
+        <w:rPr>
+          <w:color w:val="FF0000"/>
+        </w:rPr>
+        <w:t xml:space="preserve">  implicit</w:t>
+      </w:r>
+      <w:proofErr w:type="gramEnd"/>
+      <w:r>
+        <w:rPr>
+          <w:color w:val="FF0000"/>
+        </w:rPr>
+        <w:t xml:space="preserve"> conversion to </w:t>
+      </w:r>
+      <w:proofErr w:type="spellStart"/>
+      <w:r>
+        <w:rPr>
+          <w:color w:val="FF0000"/>
+        </w:rPr>
+        <w:t>bool</w:t>
+      </w:r>
+      <w:proofErr w:type="spellEnd"/>
+      <w:r>
+        <w:rPr>
+          <w:color w:val="FF0000"/>
+        </w:rPr>
+        <w:t>, which we cannot guarantee.</w:t>
+      </w:r>
+    </w:p>
+    <w:p>
+      <w:pPr>
+        <w:pStyle w:val="ListParagraph"/>
+        <w:numPr>
+          <w:ilvl w:val="1"/>
+          <w:numId w:val="1"/>
+        </w:numPr>
+        <w:rPr>
+          <w:color w:val="FF0000"/>
+        </w:rPr>
+      </w:pPr>
+      <w:proofErr w:type="spellStart"/>
+      <w:r>
+        <w:rPr>
+          <w:color w:val="FF0000"/>
+        </w:rPr>
+        <w:t>Const</w:t>
+      </w:r>
+      <w:proofErr w:type="spellEnd"/>
+      <w:r>
+        <w:rPr>
+          <w:color w:val="FF0000"/>
+        </w:rPr>
+        <w:t xml:space="preserve"> correctness.</w:t>
       </w:r>
     </w:p>
     <w:p>
@@ -931,7 +1341,21 @@
         <w:rPr>
           <w:color w:val="FF0000"/>
         </w:rPr>
-        <w:t>Clean up APIs returning pairs/tuples/etc to return objects with named fields and/or getters.</w:t>
+        <w:t>Clean up APIs returning pairs/tuples/</w:t>
+      </w:r>
+      <w:proofErr w:type="spellStart"/>
+      <w:r>
+        <w:rPr>
+          <w:color w:val="FF0000"/>
+        </w:rPr>
+        <w:t>etc</w:t>
+      </w:r>
+      <w:proofErr w:type="spellEnd"/>
+      <w:r>
+        <w:rPr>
+          <w:color w:val="FF0000"/>
+        </w:rPr>
+        <w:t xml:space="preserve"> to return objects with named fields and/or getters.</w:t>
       </w:r>
     </w:p>
     <w:p>
@@ -985,7 +1409,21 @@
         <w:rPr>
           <w:color w:val="FF0000"/>
         </w:rPr>
-        <w:t>Improve API genericity.</w:t>
+        <w:t xml:space="preserve">Improve API </w:t>
+      </w:r>
+      <w:proofErr w:type="spellStart"/>
+      <w:r>
+        <w:rPr>
+          <w:color w:val="FF0000"/>
+        </w:rPr>
+        <w:t>genericity</w:t>
+      </w:r>
+      <w:proofErr w:type="spellEnd"/>
+      <w:r>
+        <w:rPr>
+          <w:color w:val="FF0000"/>
+        </w:rPr>
+        <w:t>.</w:t>
       </w:r>
     </w:p>
     <w:p>
@@ -1111,7 +1549,21 @@
         <w:rPr>
           <w:color w:val="00B050"/>
         </w:rPr>
-        <w:t>Digital signature (for build bot, WER, etc).</w:t>
+        <w:t xml:space="preserve">Digital signature (for build bot, WER, </w:t>
+      </w:r>
+      <w:proofErr w:type="spellStart"/>
+      <w:r>
+        <w:rPr>
+          <w:color w:val="00B050"/>
+        </w:rPr>
+        <w:t>etc</w:t>
+      </w:r>
+      <w:proofErr w:type="spellEnd"/>
+      <w:r>
+        <w:rPr>
+          <w:color w:val="00B050"/>
+        </w:rPr>
+        <w:t>).</w:t>
       </w:r>
     </w:p>
     <w:p>
@@ -1165,25 +1617,53 @@
         <w:rPr>
           <w:color w:val="FF0000"/>
         </w:rPr>
-        <w:t>Pointer-to-impl idiom.</w:t>
-      </w:r>
-    </w:p>
-    <w:p>
-      <w:pPr>
-        <w:pStyle w:val="ListParagraph"/>
-        <w:numPr>
-          <w:ilvl w:val="1"/>
-          <w:numId w:val="1"/>
-        </w:numPr>
-        <w:rPr>
-          <w:color w:val="FF0000"/>
-        </w:rPr>
-      </w:pPr>
-      <w:r>
-        <w:rPr>
-          <w:color w:val="FF0000"/>
-        </w:rPr>
-        <w:t>PCH support using Boost.Build.</w:t>
+        <w:t>Pointer-to-</w:t>
+      </w:r>
+      <w:proofErr w:type="spellStart"/>
+      <w:r>
+        <w:rPr>
+          <w:color w:val="FF0000"/>
+        </w:rPr>
+        <w:t>impl</w:t>
+      </w:r>
+      <w:proofErr w:type="spellEnd"/>
+      <w:r>
+        <w:rPr>
+          <w:color w:val="FF0000"/>
+        </w:rPr>
+        <w:t xml:space="preserve"> idiom.</w:t>
+      </w:r>
+    </w:p>
+    <w:p>
+      <w:pPr>
+        <w:pStyle w:val="ListParagraph"/>
+        <w:numPr>
+          <w:ilvl w:val="1"/>
+          <w:numId w:val="1"/>
+        </w:numPr>
+        <w:rPr>
+          <w:color w:val="FF0000"/>
+        </w:rPr>
+      </w:pPr>
+      <w:r>
+        <w:rPr>
+          <w:color w:val="FF0000"/>
+        </w:rPr>
+        <w:t xml:space="preserve">PCH support using </w:t>
+      </w:r>
+      <w:proofErr w:type="spellStart"/>
+      <w:r>
+        <w:rPr>
+          <w:color w:val="FF0000"/>
+        </w:rPr>
+        <w:t>Boost.Build</w:t>
+      </w:r>
+      <w:proofErr w:type="spellEnd"/>
+      <w:r>
+        <w:rPr>
+          <w:color w:val="FF0000"/>
+        </w:rPr>
+        <w:t>.</w:t>
       </w:r>
     </w:p>
     <w:p>
@@ -1233,11 +1713,19 @@
           <w:color w:val="00B050"/>
         </w:rPr>
       </w:pPr>
-      <w:r>
-        <w:rPr>
-          <w:color w:val="00B050"/>
-        </w:rPr>
-        <w:t>Todo list.</w:t>
+      <w:proofErr w:type="spellStart"/>
+      <w:r>
+        <w:rPr>
+          <w:color w:val="00B050"/>
+        </w:rPr>
+        <w:t>Todo</w:t>
+      </w:r>
+      <w:proofErr w:type="spellEnd"/>
+      <w:r>
+        <w:rPr>
+          <w:color w:val="00B050"/>
+        </w:rPr>
+        <w:t xml:space="preserve"> list.</w:t>
       </w:r>
     </w:p>
     <w:p>
@@ -1273,19 +1761,61 @@
         <w:rPr>
           <w:color w:val="00B050"/>
         </w:rPr>
-        <w:t>Performance improvements in potential bottlenecks (e.g. Iterators, Scanner, PeLib,</w:t>
-      </w:r>
-      <w:r>
-        <w:rPr>
-          <w:color w:val="00B050"/>
-        </w:rPr>
-        <w:t xml:space="preserve"> FindPattern,</w:t>
-      </w:r>
-      <w:r>
-        <w:rPr>
-          <w:color w:val="00B050"/>
-        </w:rPr>
-        <w:t xml:space="preserve"> etc)</w:t>
+        <w:t xml:space="preserve">Performance improvements in potential bottlenecks (e.g. Iterators, Scanner, </w:t>
+      </w:r>
+      <w:proofErr w:type="spellStart"/>
+      <w:r>
+        <w:rPr>
+          <w:color w:val="00B050"/>
+        </w:rPr>
+        <w:t>PeLib</w:t>
+      </w:r>
+      <w:proofErr w:type="spellEnd"/>
+      <w:r>
+        <w:rPr>
+          <w:color w:val="00B050"/>
+        </w:rPr>
+        <w:t>,</w:t>
+      </w:r>
+      <w:r>
+        <w:rPr>
+          <w:color w:val="00B050"/>
+        </w:rPr>
+        <w:t xml:space="preserve"> </w:t>
+      </w:r>
+      <w:proofErr w:type="spellStart"/>
+      <w:r>
+        <w:rPr>
+          <w:color w:val="00B050"/>
+        </w:rPr>
+        <w:t>FindPattern</w:t>
+      </w:r>
+      <w:proofErr w:type="spellEnd"/>
+      <w:r>
+        <w:rPr>
+          <w:color w:val="00B050"/>
+        </w:rPr>
+        <w:t>,</w:t>
+      </w:r>
+      <w:r>
+        <w:rPr>
+          <w:color w:val="00B050"/>
+        </w:rPr>
+        <w:t xml:space="preserve"> </w:t>
+      </w:r>
+      <w:proofErr w:type="spellStart"/>
+      <w:r>
+        <w:rPr>
+          <w:color w:val="00B050"/>
+        </w:rPr>
+        <w:t>etc</w:t>
+      </w:r>
+      <w:proofErr w:type="spellEnd"/>
+      <w:r>
+        <w:rPr>
+          <w:color w:val="00B050"/>
+        </w:rPr>
+        <w:t>)</w:t>
       </w:r>
       <w:r>
         <w:rPr>
@@ -1342,7 +1872,21 @@
         <w:rPr>
           <w:color w:val="00B050"/>
         </w:rPr>
-        <w:t>Helper service to run HadesMem tools as ‘SYSTEM’ for when manipulation certain protected/critical processes (running in separate desktops, sessions, etc.).</w:t>
+        <w:t xml:space="preserve">Helper service to run </w:t>
+      </w:r>
+      <w:proofErr w:type="spellStart"/>
+      <w:r>
+        <w:rPr>
+          <w:color w:val="00B050"/>
+        </w:rPr>
+        <w:t>HadesMem</w:t>
+      </w:r>
+      <w:proofErr w:type="spellEnd"/>
+      <w:r>
+        <w:rPr>
+          <w:color w:val="00B050"/>
+        </w:rPr>
+        <w:t xml:space="preserve"> tools as ‘SYSTEM’ for when manipulation certain protected/critical processes (running in separate desktops, sessions, etc.).</w:t>
       </w:r>
     </w:p>
     <w:p>
@@ -1600,7 +2144,21 @@
         <w:rPr>
           <w:color w:val="00B050"/>
         </w:rPr>
-        <w:t>No ‘external’ (read: MMHelper) dependencies.</w:t>
+        <w:t xml:space="preserve">No ‘external’ (read: </w:t>
+      </w:r>
+      <w:proofErr w:type="spellStart"/>
+      <w:r>
+        <w:rPr>
+          <w:color w:val="00B050"/>
+        </w:rPr>
+        <w:t>MMHelper</w:t>
+      </w:r>
+      <w:proofErr w:type="spellEnd"/>
+      <w:r>
+        <w:rPr>
+          <w:color w:val="00B050"/>
+        </w:rPr>
+        <w:t>) dependencies.</w:t>
       </w:r>
     </w:p>
     <w:p>
@@ -1672,25 +2230,67 @@
         <w:rPr>
           <w:color w:val="00B050"/>
         </w:rPr>
-        <w:t>Custom GetModuleHandle, GetProcAddress, etc.</w:t>
-      </w:r>
-    </w:p>
-    <w:p>
-      <w:pPr>
-        <w:pStyle w:val="ListParagraph"/>
-        <w:numPr>
-          <w:ilvl w:val="0"/>
-          <w:numId w:val="1"/>
-        </w:numPr>
-        <w:rPr>
-          <w:color w:val="00B050"/>
-        </w:rPr>
-      </w:pPr>
-      <w:r>
-        <w:rPr>
-          <w:color w:val="00B050"/>
-        </w:rPr>
-        <w:t>C++ WinAPI wrapper.</w:t>
+        <w:t xml:space="preserve">Custom </w:t>
+      </w:r>
+      <w:proofErr w:type="spellStart"/>
+      <w:r>
+        <w:rPr>
+          <w:color w:val="00B050"/>
+        </w:rPr>
+        <w:t>GetModuleHandle</w:t>
+      </w:r>
+      <w:proofErr w:type="spellEnd"/>
+      <w:r>
+        <w:rPr>
+          <w:color w:val="00B050"/>
+        </w:rPr>
+        <w:t xml:space="preserve">, </w:t>
+      </w:r>
+      <w:proofErr w:type="spellStart"/>
+      <w:r>
+        <w:rPr>
+          <w:color w:val="00B050"/>
+        </w:rPr>
+        <w:t>GetProcAddress</w:t>
+      </w:r>
+      <w:proofErr w:type="spellEnd"/>
+      <w:r>
+        <w:rPr>
+          <w:color w:val="00B050"/>
+        </w:rPr>
+        <w:t>, etc.</w:t>
+      </w:r>
+    </w:p>
+    <w:p>
+      <w:pPr>
+        <w:pStyle w:val="ListParagraph"/>
+        <w:numPr>
+          <w:ilvl w:val="0"/>
+          <w:numId w:val="1"/>
+        </w:numPr>
+        <w:rPr>
+          <w:color w:val="00B050"/>
+        </w:rPr>
+      </w:pPr>
+      <w:r>
+        <w:rPr>
+          <w:color w:val="00B050"/>
+        </w:rPr>
+        <w:t xml:space="preserve">C++ </w:t>
+      </w:r>
+      <w:proofErr w:type="spellStart"/>
+      <w:r>
+        <w:rPr>
+          <w:color w:val="00B050"/>
+        </w:rPr>
+        <w:t>WinAPI</w:t>
+      </w:r>
+      <w:proofErr w:type="spellEnd"/>
+      <w:r>
+        <w:rPr>
+          <w:color w:val="00B050"/>
+        </w:rPr>
+        <w:t xml:space="preserve"> wrapper.</w:t>
       </w:r>
     </w:p>
     <w:p>
@@ -1724,6 +2324,7 @@
           <w:color w:val="000000" w:themeColor="text1"/>
         </w:rPr>
       </w:pPr>
+      <w:proofErr w:type="spellStart"/>
       <w:r>
         <w:rPr>
           <w:b/>
@@ -1731,6 +2332,7 @@
         </w:rPr>
         <w:t>MemoryMgr</w:t>
       </w:r>
+      <w:proofErr w:type="spellEnd"/>
     </w:p>
     <w:p>
       <w:pPr>
@@ -1765,34 +2367,30 @@
         <w:rPr>
           <w:color w:val="FF0000"/>
         </w:rPr>
-        <w:t>Improve genericity of parameter passing in remote function caller.</w:t>
-      </w:r>
-    </w:p>
-    <w:p>
-      <w:pPr>
-        <w:pStyle w:val="ListParagraph"/>
-        <w:numPr>
-          <w:ilvl w:val="0"/>
-          <w:numId w:val="1"/>
-        </w:numPr>
-        <w:rPr>
-          <w:color w:val="FF0000"/>
-        </w:rPr>
-      </w:pPr>
-      <w:r>
-        <w:rPr>
-          <w:color w:val="FF0000"/>
-        </w:rPr>
-        <w:t>Improve Read/Write APIs. (Ranges, container agnostic, etc.</w:t>
-      </w:r>
-      <w:r>
-        <w:rPr>
-          <w:color w:val="FF0000"/>
-        </w:rPr>
-        <w:t>)</w:t>
+        <w:t xml:space="preserve">Improve </w:t>
+      </w:r>
+      <w:proofErr w:type="spellStart"/>
+      <w:r>
+        <w:rPr>
+          <w:color w:val="FF0000"/>
+        </w:rPr>
+        <w:t>genericity</w:t>
+      </w:r>
+      <w:proofErr w:type="spellEnd"/>
+      <w:r>
+        <w:rPr>
+          <w:color w:val="FF0000"/>
+        </w:rPr>
+        <w:t xml:space="preserve"> of p</w:t>
       </w:r>
       <w:bookmarkStart w:id="0" w:name="_GoBack"/>
       <w:bookmarkEnd w:id="0"/>
+      <w:r>
+        <w:rPr>
+          <w:color w:val="FF0000"/>
+        </w:rPr>
+        <w:t>arameter passing in remote function caller.</w:t>
+      </w:r>
     </w:p>
     <w:p>
       <w:pPr>
@@ -2009,7 +2607,35 @@
         <w:rPr>
           <w:color w:val="00B050"/>
         </w:rPr>
-        <w:t xml:space="preserve">Get address of Kernel32!LoadLibrary ‘manually’ rather than using a local GetProcAddress and </w:t>
+        <w:t>Get address of Kernel32</w:t>
+      </w:r>
+      <w:proofErr w:type="gramStart"/>
+      <w:r>
+        <w:rPr>
+          <w:color w:val="00B050"/>
+        </w:rPr>
+        <w:t>!LoadLibrary</w:t>
+      </w:r>
+      <w:proofErr w:type="gramEnd"/>
+      <w:r>
+        <w:rPr>
+          <w:color w:val="00B050"/>
+        </w:rPr>
+        <w:t xml:space="preserve"> ‘manually’ rather than using a local </w:t>
+      </w:r>
+      <w:proofErr w:type="spellStart"/>
+      <w:r>
+        <w:rPr>
+          <w:color w:val="00B050"/>
+        </w:rPr>
+        <w:t>GetProcAddress</w:t>
+      </w:r>
+      <w:proofErr w:type="spellEnd"/>
+      <w:r>
+        <w:rPr>
+          <w:color w:val="00B050"/>
+        </w:rPr>
+        <w:t xml:space="preserve"> and </w:t>
       </w:r>
       <w:r>
         <w:rPr>
@@ -2033,7 +2659,21 @@
         <w:rPr>
           <w:color w:val="00B050"/>
         </w:rPr>
-        <w:t>Whilst this works in all normal cases, it doesn’t work when the target has shims enabled which hook LoadLibrary.</w:t>
+        <w:t xml:space="preserve">Whilst this works in all normal cases, it doesn’t work when the target has shims enabled which hook </w:t>
+      </w:r>
+      <w:proofErr w:type="spellStart"/>
+      <w:r>
+        <w:rPr>
+          <w:color w:val="00B050"/>
+        </w:rPr>
+        <w:t>LoadLibrary</w:t>
+      </w:r>
+      <w:proofErr w:type="spellEnd"/>
+      <w:r>
+        <w:rPr>
+          <w:color w:val="00B050"/>
+        </w:rPr>
+        <w:t>.</w:t>
       </w:r>
     </w:p>
     <w:p>
@@ -2047,25 +2687,25 @@
           <w:b/>
           <w:color w:val="000000" w:themeColor="text1"/>
         </w:rPr>
+        <w:t>Patcher</w:t>
+      </w:r>
+    </w:p>
+    <w:p>
+      <w:pPr>
+        <w:pStyle w:val="ListParagraph"/>
+        <w:numPr>
+          <w:ilvl w:val="0"/>
+          <w:numId w:val="1"/>
+        </w:numPr>
+        <w:rPr>
+          <w:color w:val="00B050"/>
+        </w:rPr>
+      </w:pPr>
+      <w:r>
+        <w:rPr>
+          <w:color w:val="00B050"/>
+        </w:rPr>
         <w:lastRenderedPageBreak/>
-        <w:t>Patcher</w:t>
-      </w:r>
-    </w:p>
-    <w:p>
-      <w:pPr>
-        <w:pStyle w:val="ListParagraph"/>
-        <w:numPr>
-          <w:ilvl w:val="0"/>
-          <w:numId w:val="1"/>
-        </w:numPr>
-        <w:rPr>
-          <w:color w:val="00B050"/>
-        </w:rPr>
-      </w:pPr>
-      <w:r>
-        <w:rPr>
-          <w:color w:val="00B050"/>
-        </w:rPr>
         <w:t>VEH hooking (both INT3 and DR).</w:t>
       </w:r>
     </w:p>
@@ -2108,7 +2748,21 @@
         <w:rPr>
           <w:color w:val="00B050"/>
         </w:rPr>
-        <w:t xml:space="preserve"> x64 has far more IP relative instructions than x86.</w:t>
+        <w:t xml:space="preserve"> </w:t>
+      </w:r>
+      <w:proofErr w:type="gramStart"/>
+      <w:r>
+        <w:rPr>
+          <w:color w:val="00B050"/>
+        </w:rPr>
+        <w:t>x64</w:t>
+      </w:r>
+      <w:proofErr w:type="gramEnd"/>
+      <w:r>
+        <w:rPr>
+          <w:color w:val="00B050"/>
+        </w:rPr>
+        <w:t xml:space="preserve"> has far more IP relative instructions than x86.</w:t>
       </w:r>
     </w:p>
     <w:p>
@@ -2170,11 +2824,19 @@
           <w:color w:val="00B050"/>
         </w:rPr>
       </w:pPr>
-      <w:r>
-        <w:rPr>
-          <w:color w:val="00B050"/>
-        </w:rPr>
-        <w:t>Uncopyable, so make moveable.</w:t>
+      <w:proofErr w:type="spellStart"/>
+      <w:r>
+        <w:rPr>
+          <w:color w:val="00B050"/>
+        </w:rPr>
+        <w:t>Uncopyable</w:t>
+      </w:r>
+      <w:proofErr w:type="spellEnd"/>
+      <w:r>
+        <w:rPr>
+          <w:color w:val="00B050"/>
+        </w:rPr>
+        <w:t>, so make moveable.</w:t>
       </w:r>
     </w:p>
     <w:p>
@@ -2264,7 +2926,35 @@
         <w:rPr>
           <w:color w:val="00B050"/>
         </w:rPr>
-        <w:t>Detect cases where hooking may overflow past the end of a function, and fail. (Provide policy or flag to allow overriding this behaviour.) Examples may be instructions such as ‘int 3’, ‘ret’, ‘jmp’, etc.</w:t>
+        <w:t>Detect cases where hooking may overflow past the end of a function, and fail. (Provide policy or flag to allow overriding this behaviour.) Examples may be instructions such as ‘</w:t>
+      </w:r>
+      <w:proofErr w:type="spellStart"/>
+      <w:r>
+        <w:rPr>
+          <w:color w:val="00B050"/>
+        </w:rPr>
+        <w:t>int</w:t>
+      </w:r>
+      <w:proofErr w:type="spellEnd"/>
+      <w:r>
+        <w:rPr>
+          <w:color w:val="00B050"/>
+        </w:rPr>
+        <w:t xml:space="preserve"> 3’, ‘ret’, ‘</w:t>
+      </w:r>
+      <w:proofErr w:type="spellStart"/>
+      <w:r>
+        <w:rPr>
+          <w:color w:val="00B050"/>
+        </w:rPr>
+        <w:t>jmp</w:t>
+      </w:r>
+      <w:proofErr w:type="spellEnd"/>
+      <w:r>
+        <w:rPr>
+          <w:color w:val="00B050"/>
+        </w:rPr>
+        <w:t>’, etc.</w:t>
       </w:r>
     </w:p>
     <w:p>
@@ -2273,6 +2963,7 @@
           <w:color w:val="000000" w:themeColor="text1"/>
         </w:rPr>
       </w:pPr>
+      <w:proofErr w:type="spellStart"/>
       <w:r>
         <w:rPr>
           <w:b/>
@@ -2280,6 +2971,7 @@
         </w:rPr>
         <w:t>FindPattern</w:t>
       </w:r>
+      <w:proofErr w:type="spellEnd"/>
     </w:p>
     <w:p>
       <w:pPr>
@@ -2371,6 +3063,7 @@
           <w:color w:val="000000" w:themeColor="text1"/>
         </w:rPr>
       </w:pPr>
+      <w:proofErr w:type="spellStart"/>
       <w:r>
         <w:rPr>
           <w:b/>
@@ -2378,6 +3071,7 @@
         </w:rPr>
         <w:t>PeLib</w:t>
       </w:r>
+      <w:proofErr w:type="spellEnd"/>
     </w:p>
     <w:p>
       <w:pPr>
@@ -2442,7 +3136,21 @@
         <w:rPr>
           <w:color w:val="FF0000"/>
         </w:rPr>
-        <w:t>Investigate use of virtual functions for file vs memory</w:t>
+        <w:t xml:space="preserve">Investigate use of virtual functions for file </w:t>
+      </w:r>
+      <w:proofErr w:type="spellStart"/>
+      <w:r>
+        <w:rPr>
+          <w:color w:val="FF0000"/>
+        </w:rPr>
+        <w:t>vs</w:t>
+      </w:r>
+      <w:proofErr w:type="spellEnd"/>
+      <w:r>
+        <w:rPr>
+          <w:color w:val="FF0000"/>
+        </w:rPr>
+        <w:t xml:space="preserve"> memory</w:t>
       </w:r>
       <w:r>
         <w:rPr>
@@ -2454,7 +3162,21 @@
         <w:rPr>
           <w:color w:val="FF0000"/>
         </w:rPr>
-        <w:t xml:space="preserve"> (RvaToVa)</w:t>
+        <w:t xml:space="preserve"> (</w:t>
+      </w:r>
+      <w:proofErr w:type="spellStart"/>
+      <w:r>
+        <w:rPr>
+          <w:color w:val="FF0000"/>
+        </w:rPr>
+        <w:t>RvaToVa</w:t>
+      </w:r>
+      <w:proofErr w:type="spellEnd"/>
+      <w:r>
+        <w:rPr>
+          <w:color w:val="FF0000"/>
+        </w:rPr>
+        <w:t>)</w:t>
       </w:r>
       <w:r>
         <w:rPr>
@@ -2520,25 +3242,67 @@
         <w:rPr>
           <w:color w:val="FF0000"/>
         </w:rPr>
-        <w:t>Check NumberOfRvaAndSizes in NtHeaders before attempting to retrieve a data dir.</w:t>
-      </w:r>
-    </w:p>
-    <w:p>
-      <w:pPr>
-        <w:pStyle w:val="ListParagraph"/>
-        <w:numPr>
-          <w:ilvl w:val="0"/>
-          <w:numId w:val="1"/>
-        </w:numPr>
-        <w:rPr>
-          <w:color w:val="FF0000"/>
-        </w:rPr>
-      </w:pPr>
-      <w:r>
-        <w:rPr>
-          <w:color w:val="FF0000"/>
-        </w:rPr>
-        <w:t>Cache base pointers etc rather than retrieving it manually in every getter/setter. Slightly less ‘robust’, but due to the typically ‘read-only’ nature of the data this is the expected behaviour in all known cases anyway.</w:t>
+        <w:t xml:space="preserve">Check </w:t>
+      </w:r>
+      <w:proofErr w:type="spellStart"/>
+      <w:r>
+        <w:rPr>
+          <w:color w:val="FF0000"/>
+        </w:rPr>
+        <w:t>NumberOfRvaAndSizes</w:t>
+      </w:r>
+      <w:proofErr w:type="spellEnd"/>
+      <w:r>
+        <w:rPr>
+          <w:color w:val="FF0000"/>
+        </w:rPr>
+        <w:t xml:space="preserve"> in </w:t>
+      </w:r>
+      <w:proofErr w:type="spellStart"/>
+      <w:r>
+        <w:rPr>
+          <w:color w:val="FF0000"/>
+        </w:rPr>
+        <w:t>NtHeaders</w:t>
+      </w:r>
+      <w:proofErr w:type="spellEnd"/>
+      <w:r>
+        <w:rPr>
+          <w:color w:val="FF0000"/>
+        </w:rPr>
+        <w:t xml:space="preserve"> before attempting to retrieve a data dir.</w:t>
+      </w:r>
+    </w:p>
+    <w:p>
+      <w:pPr>
+        <w:pStyle w:val="ListParagraph"/>
+        <w:numPr>
+          <w:ilvl w:val="0"/>
+          <w:numId w:val="1"/>
+        </w:numPr>
+        <w:rPr>
+          <w:color w:val="FF0000"/>
+        </w:rPr>
+      </w:pPr>
+      <w:r>
+        <w:rPr>
+          <w:color w:val="FF0000"/>
+        </w:rPr>
+        <w:t xml:space="preserve">Cache base pointers </w:t>
+      </w:r>
+      <w:proofErr w:type="spellStart"/>
+      <w:r>
+        <w:rPr>
+          <w:color w:val="FF0000"/>
+        </w:rPr>
+        <w:t>etc</w:t>
+      </w:r>
+      <w:proofErr w:type="spellEnd"/>
+      <w:r>
+        <w:rPr>
+          <w:color w:val="FF0000"/>
+        </w:rPr>
+        <w:t xml:space="preserve"> rather than retrieving it manually in every getter/setter. Slightly less ‘robust’, but due to the typically ‘read-only’ nature of the data this is the expected behaviour in all known cases anyway.</w:t>
       </w:r>
     </w:p>
     <w:p>
@@ -2562,7 +3326,49 @@
         <w:rPr>
           <w:color w:val="FF0000"/>
         </w:rPr>
-        <w:t xml:space="preserve"> API for GetBase. (e.g. PVOID vs PBYTE vs T*)</w:t>
+        <w:t xml:space="preserve"> API for </w:t>
+      </w:r>
+      <w:proofErr w:type="spellStart"/>
+      <w:r>
+        <w:rPr>
+          <w:color w:val="FF0000"/>
+        </w:rPr>
+        <w:t>GetBase</w:t>
+      </w:r>
+      <w:proofErr w:type="spellEnd"/>
+      <w:r>
+        <w:rPr>
+          <w:color w:val="FF0000"/>
+        </w:rPr>
+        <w:t xml:space="preserve">. (e.g. PVOID </w:t>
+      </w:r>
+      <w:proofErr w:type="spellStart"/>
+      <w:r>
+        <w:rPr>
+          <w:color w:val="FF0000"/>
+        </w:rPr>
+        <w:t>vs</w:t>
+      </w:r>
+      <w:proofErr w:type="spellEnd"/>
+      <w:r>
+        <w:rPr>
+          <w:color w:val="FF0000"/>
+        </w:rPr>
+        <w:t xml:space="preserve"> PBYTE </w:t>
+      </w:r>
+      <w:proofErr w:type="spellStart"/>
+      <w:r>
+        <w:rPr>
+          <w:color w:val="FF0000"/>
+        </w:rPr>
+        <w:t>vs</w:t>
+      </w:r>
+      <w:proofErr w:type="spellEnd"/>
+      <w:r>
+        <w:rPr>
+          <w:color w:val="FF0000"/>
+        </w:rPr>
+        <w:t xml:space="preserve"> T*)</w:t>
       </w:r>
     </w:p>
     <w:p>
@@ -2688,26 +3494,40 @@
         <w:rPr>
           <w:color w:val="00B050"/>
         </w:rPr>
+        <w:t>Debug directory.</w:t>
+      </w:r>
+    </w:p>
+    <w:p>
+      <w:pPr>
+        <w:pStyle w:val="ListParagraph"/>
+        <w:numPr>
+          <w:ilvl w:val="1"/>
+          <w:numId w:val="1"/>
+        </w:numPr>
+        <w:rPr>
+          <w:color w:val="00B050"/>
+        </w:rPr>
+      </w:pPr>
+      <w:r>
+        <w:rPr>
+          <w:color w:val="00B050"/>
+        </w:rPr>
         <w:lastRenderedPageBreak/>
-        <w:t>Debug directory.</w:t>
-      </w:r>
-    </w:p>
-    <w:p>
-      <w:pPr>
-        <w:pStyle w:val="ListParagraph"/>
-        <w:numPr>
-          <w:ilvl w:val="1"/>
-          <w:numId w:val="1"/>
-        </w:numPr>
-        <w:rPr>
-          <w:color w:val="00B050"/>
-        </w:rPr>
-      </w:pPr>
-      <w:r>
-        <w:rPr>
-          <w:color w:val="00B050"/>
-        </w:rPr>
-        <w:t>Load config directory.</w:t>
+        <w:t xml:space="preserve">Load </w:t>
+      </w:r>
+      <w:proofErr w:type="spellStart"/>
+      <w:r>
+        <w:rPr>
+          <w:color w:val="00B050"/>
+        </w:rPr>
+        <w:t>config</w:t>
+      </w:r>
+      <w:proofErr w:type="spellEnd"/>
+      <w:r>
+        <w:rPr>
+          <w:color w:val="00B050"/>
+        </w:rPr>
+        <w:t xml:space="preserve"> directory.</w:t>
       </w:r>
     </w:p>
     <w:p>
@@ -2845,19 +3665,103 @@
         <w:rPr>
           <w:color w:val="00B050"/>
         </w:rPr>
-        <w:t>Helper functions such as FindExport, FindImport, HasDataDir, GetArchitecture,</w:t>
-      </w:r>
-      <w:r>
-        <w:rPr>
-          <w:color w:val="00B050"/>
-        </w:rPr>
-        <w:t xml:space="preserve"> IsDotNet,</w:t>
-      </w:r>
-      <w:r>
-        <w:rPr>
-          <w:color w:val="00B050"/>
-        </w:rPr>
-        <w:t xml:space="preserve"> GetPDB,</w:t>
+        <w:t xml:space="preserve">Helper functions such as </w:t>
+      </w:r>
+      <w:proofErr w:type="spellStart"/>
+      <w:r>
+        <w:rPr>
+          <w:color w:val="00B050"/>
+        </w:rPr>
+        <w:t>FindExport</w:t>
+      </w:r>
+      <w:proofErr w:type="spellEnd"/>
+      <w:r>
+        <w:rPr>
+          <w:color w:val="00B050"/>
+        </w:rPr>
+        <w:t xml:space="preserve">, </w:t>
+      </w:r>
+      <w:proofErr w:type="spellStart"/>
+      <w:r>
+        <w:rPr>
+          <w:color w:val="00B050"/>
+        </w:rPr>
+        <w:t>FindImport</w:t>
+      </w:r>
+      <w:proofErr w:type="spellEnd"/>
+      <w:r>
+        <w:rPr>
+          <w:color w:val="00B050"/>
+        </w:rPr>
+        <w:t xml:space="preserve">, </w:t>
+      </w:r>
+      <w:proofErr w:type="spellStart"/>
+      <w:r>
+        <w:rPr>
+          <w:color w:val="00B050"/>
+        </w:rPr>
+        <w:t>HasDataDir</w:t>
+      </w:r>
+      <w:proofErr w:type="spellEnd"/>
+      <w:r>
+        <w:rPr>
+          <w:color w:val="00B050"/>
+        </w:rPr>
+        <w:t xml:space="preserve">, </w:t>
+      </w:r>
+      <w:proofErr w:type="spellStart"/>
+      <w:r>
+        <w:rPr>
+          <w:color w:val="00B050"/>
+        </w:rPr>
+        <w:t>GetArchitecture</w:t>
+      </w:r>
+      <w:proofErr w:type="spellEnd"/>
+      <w:r>
+        <w:rPr>
+          <w:color w:val="00B050"/>
+        </w:rPr>
+        <w:t>,</w:t>
+      </w:r>
+      <w:r>
+        <w:rPr>
+          <w:color w:val="00B050"/>
+        </w:rPr>
+        <w:t xml:space="preserve"> </w:t>
+      </w:r>
+      <w:proofErr w:type="spellStart"/>
+      <w:r>
+        <w:rPr>
+          <w:color w:val="00B050"/>
+        </w:rPr>
+        <w:t>IsDotNet</w:t>
+      </w:r>
+      <w:proofErr w:type="spellEnd"/>
+      <w:r>
+        <w:rPr>
+          <w:color w:val="00B050"/>
+        </w:rPr>
+        <w:t>,</w:t>
+      </w:r>
+      <w:r>
+        <w:rPr>
+          <w:color w:val="00B050"/>
+        </w:rPr>
+        <w:t xml:space="preserve"> </w:t>
+      </w:r>
+      <w:proofErr w:type="spellStart"/>
+      <w:r>
+        <w:rPr>
+          <w:color w:val="00B050"/>
+        </w:rPr>
+        <w:t>GetPDB</w:t>
+      </w:r>
+      <w:proofErr w:type="spellEnd"/>
+      <w:r>
+        <w:rPr>
+          <w:color w:val="00B050"/>
+        </w:rPr>
+        <w:t>,</w:t>
       </w:r>
       <w:r>
         <w:rPr>
@@ -2913,25 +3817,53 @@
         <w:rPr>
           <w:color w:val="00B050"/>
         </w:rPr>
-        <w:t>NOP/UnNOP support.</w:t>
-      </w:r>
-    </w:p>
-    <w:p>
-      <w:pPr>
-        <w:pStyle w:val="ListParagraph"/>
-        <w:numPr>
-          <w:ilvl w:val="0"/>
-          <w:numId w:val="1"/>
-        </w:numPr>
-        <w:rPr>
-          <w:color w:val="00B050"/>
-        </w:rPr>
-      </w:pPr>
-      <w:r>
-        <w:rPr>
-          <w:color w:val="00B050"/>
-        </w:rPr>
-        <w:t>ASM searching API with ‘wildcards’. (MetaASM?)</w:t>
+        <w:t>NOP/</w:t>
+      </w:r>
+      <w:proofErr w:type="spellStart"/>
+      <w:r>
+        <w:rPr>
+          <w:color w:val="00B050"/>
+        </w:rPr>
+        <w:t>UnNOP</w:t>
+      </w:r>
+      <w:proofErr w:type="spellEnd"/>
+      <w:r>
+        <w:rPr>
+          <w:color w:val="00B050"/>
+        </w:rPr>
+        <w:t xml:space="preserve"> support.</w:t>
+      </w:r>
+    </w:p>
+    <w:p>
+      <w:pPr>
+        <w:pStyle w:val="ListParagraph"/>
+        <w:numPr>
+          <w:ilvl w:val="0"/>
+          <w:numId w:val="1"/>
+        </w:numPr>
+        <w:rPr>
+          <w:color w:val="00B050"/>
+        </w:rPr>
+      </w:pPr>
+      <w:r>
+        <w:rPr>
+          <w:color w:val="00B050"/>
+        </w:rPr>
+        <w:t>ASM searching API with ‘wildcards’. (</w:t>
+      </w:r>
+      <w:proofErr w:type="spellStart"/>
+      <w:r>
+        <w:rPr>
+          <w:color w:val="00B050"/>
+        </w:rPr>
+        <w:t>MetaASM</w:t>
+      </w:r>
+      <w:proofErr w:type="spellEnd"/>
+      <w:r>
+        <w:rPr>
+          <w:color w:val="00B050"/>
+        </w:rPr>
+        <w:t>?)</w:t>
       </w:r>
     </w:p>
     <w:p>
@@ -3107,7 +4039,21 @@
         <w:rPr>
           <w:color w:val="00B050"/>
         </w:rPr>
-        <w:t>Memory protection filters (read, write, exec).</w:t>
+        <w:t xml:space="preserve">Memory protection filters (read, write, </w:t>
+      </w:r>
+      <w:proofErr w:type="gramStart"/>
+      <w:r>
+        <w:rPr>
+          <w:color w:val="00B050"/>
+        </w:rPr>
+        <w:t>exec</w:t>
+      </w:r>
+      <w:proofErr w:type="gramEnd"/>
+      <w:r>
+        <w:rPr>
+          <w:color w:val="00B050"/>
+        </w:rPr>
+        <w:t>).</w:t>
       </w:r>
     </w:p>
     <w:p>
@@ -3215,7 +4161,21 @@
         <w:rPr>
           <w:color w:val="00B050"/>
         </w:rPr>
-        <w:t>Unknown value scan.</w:t>
+        <w:t xml:space="preserve">Unknown </w:t>
+      </w:r>
+      <w:proofErr w:type="gramStart"/>
+      <w:r>
+        <w:rPr>
+          <w:color w:val="00B050"/>
+        </w:rPr>
+        <w:t>value scan</w:t>
+      </w:r>
+      <w:proofErr w:type="gramEnd"/>
+      <w:r>
+        <w:rPr>
+          <w:color w:val="00B050"/>
+        </w:rPr>
+        <w:t>.</w:t>
       </w:r>
     </w:p>
     <w:p>

</xml_diff>

<commit_message>
* Sync from /branches/v1.0.0.
</commit_message>
<xml_diff>
--- a/trunk/Todo.docx
+++ b/trunk/Todo.docx
@@ -6,11 +6,9 @@
       <w:pPr>
         <w:pStyle w:val="Title"/>
       </w:pPr>
-      <w:proofErr w:type="spellStart"/>
       <w:r>
         <w:t>Todo</w:t>
       </w:r>
-      <w:proofErr w:type="spellEnd"/>
     </w:p>
     <w:p>
       <w:pPr>
@@ -103,13 +101,7 @@
         <w:rPr>
           <w:color w:val="FF0000"/>
         </w:rPr>
-        <w:t xml:space="preserve"> (</w:t>
-      </w:r>
-      <w:r>
-        <w:rPr>
-          <w:color w:val="FF0000"/>
-        </w:rPr>
-        <w:t>Version 1.0.0 begins once all ‘red’ items are complete.</w:t>
+        <w:t xml:space="preserve"> (Version 1.0.0 begins once all ‘red’ items are complete.</w:t>
       </w:r>
       <w:r>
         <w:rPr>
@@ -133,21 +125,7 @@
         <w:rPr>
           <w:color w:val="FF0000"/>
         </w:rPr>
-        <w:t xml:space="preserve">Ensure API is ‘complete’ and correct as once </w:t>
-      </w:r>
-      <w:proofErr w:type="spellStart"/>
-      <w:r>
-        <w:rPr>
-          <w:color w:val="FF0000"/>
-        </w:rPr>
-        <w:t>semver</w:t>
-      </w:r>
-      <w:proofErr w:type="spellEnd"/>
-      <w:r>
-        <w:rPr>
-          <w:color w:val="FF0000"/>
-        </w:rPr>
-        <w:t xml:space="preserve"> begins it can’t be broken without a major version bump.</w:t>
+        <w:t>Ensure API is ‘complete’ and correct as once semver begins it can’t be broken without a major version bump.</w:t>
       </w:r>
     </w:p>
     <w:p>
@@ -196,71 +174,7 @@
         <w:rPr>
           <w:color w:val="FF0000"/>
         </w:rPr>
-        <w:t xml:space="preserve"> party dependencies from public interface where possible (e.g. Take a </w:t>
-      </w:r>
-      <w:proofErr w:type="spellStart"/>
-      <w:r>
-        <w:rPr>
-          <w:color w:val="FF0000"/>
-        </w:rPr>
-        <w:t>std</w:t>
-      </w:r>
-      <w:proofErr w:type="spellEnd"/>
-      <w:r>
-        <w:rPr>
-          <w:color w:val="FF0000"/>
-        </w:rPr>
-        <w:t>::</w:t>
-      </w:r>
-      <w:proofErr w:type="spellStart"/>
-      <w:r>
-        <w:rPr>
-          <w:color w:val="FF0000"/>
-        </w:rPr>
-        <w:t>wstring</w:t>
-      </w:r>
-      <w:proofErr w:type="spellEnd"/>
-      <w:r>
-        <w:rPr>
-          <w:color w:val="FF0000"/>
-        </w:rPr>
-        <w:t xml:space="preserve"> as a path then convert to a boost:</w:t>
-      </w:r>
-      <w:proofErr w:type="gramStart"/>
-      <w:r>
-        <w:rPr>
-          <w:color w:val="FF0000"/>
-        </w:rPr>
-        <w:t>:</w:t>
-      </w:r>
-      <w:proofErr w:type="spellStart"/>
-      <w:r>
-        <w:rPr>
-          <w:color w:val="FF0000"/>
-        </w:rPr>
-        <w:t>filesystem</w:t>
-      </w:r>
-      <w:proofErr w:type="spellEnd"/>
-      <w:proofErr w:type="gramEnd"/>
-      <w:r>
-        <w:rPr>
-          <w:color w:val="FF0000"/>
-        </w:rPr>
-        <w:t xml:space="preserve">::path internally to avoid Boost updates breaking the </w:t>
-      </w:r>
-      <w:proofErr w:type="spellStart"/>
-      <w:r>
-        <w:rPr>
-          <w:color w:val="FF0000"/>
-        </w:rPr>
-        <w:t>HadesMem</w:t>
-      </w:r>
-      <w:proofErr w:type="spellEnd"/>
-      <w:r>
-        <w:rPr>
-          <w:color w:val="FF0000"/>
-        </w:rPr>
-        <w:t xml:space="preserve"> ABI).</w:t>
+        <w:t xml:space="preserve"> party dependencies from public interface where possible (e.g. Take a std::wstring as a path then convert to a boost::filesystem::path internally to avoid Boost updates breaking the HadesMem ABI).</w:t>
       </w:r>
     </w:p>
     <w:p>
@@ -310,19 +224,11 @@
         </w:rPr>
         <w:t xml:space="preserve">a </w:t>
       </w:r>
-      <w:proofErr w:type="spellStart"/>
-      <w:r>
-        <w:rPr>
-          <w:color w:val="00B050"/>
-        </w:rPr>
-        <w:t>changelog</w:t>
-      </w:r>
-      <w:proofErr w:type="spellEnd"/>
-      <w:r>
-        <w:rPr>
-          <w:color w:val="00B050"/>
-        </w:rPr>
-        <w:t>.</w:t>
+      <w:r>
+        <w:rPr>
+          <w:color w:val="00B050"/>
+        </w:rPr>
+        <w:t>changelog.</w:t>
       </w:r>
     </w:p>
     <w:p>
@@ -372,19 +278,11 @@
           <w:color w:val="00B050"/>
         </w:rPr>
       </w:pPr>
-      <w:proofErr w:type="spellStart"/>
-      <w:r>
-        <w:rPr>
-          <w:color w:val="00B050"/>
-        </w:rPr>
-        <w:t>QuickBook</w:t>
-      </w:r>
-      <w:proofErr w:type="spellEnd"/>
-      <w:r>
-        <w:rPr>
-          <w:color w:val="00B050"/>
-        </w:rPr>
-        <w:t xml:space="preserve"> generated.</w:t>
+      <w:r>
+        <w:rPr>
+          <w:color w:val="00B050"/>
+        </w:rPr>
+        <w:t>QuickBook generated.</w:t>
       </w:r>
     </w:p>
     <w:p>
@@ -422,7 +320,6 @@
           <w:color w:val="00B050"/>
         </w:rPr>
       </w:pPr>
-      <w:proofErr w:type="gramStart"/>
       <w:r>
         <w:rPr>
           <w:color w:val="00B050"/>
@@ -433,14 +330,7 @@
         <w:rPr>
           <w:color w:val="00B050"/>
         </w:rPr>
-        <w:t>xception guarantee</w:t>
-      </w:r>
-      <w:proofErr w:type="gramEnd"/>
-      <w:r>
-        <w:rPr>
-          <w:color w:val="00B050"/>
-        </w:rPr>
-        <w:t xml:space="preserve"> docs.</w:t>
+        <w:t>xception guarantee docs.</w:t>
       </w:r>
     </w:p>
     <w:p>
@@ -494,113 +384,43 @@
         <w:rPr>
           <w:color w:val="FF0000"/>
         </w:rPr>
-        <w:t>Extra sanity checks to ensure not only that functions return without exception, but also that the returned data is valid. (</w:t>
-      </w:r>
-      <w:proofErr w:type="gramStart"/>
-      <w:r>
-        <w:rPr>
-          <w:color w:val="FF0000"/>
-        </w:rPr>
-        <w:t>e.g</w:t>
-      </w:r>
-      <w:proofErr w:type="gramEnd"/>
-      <w:r>
-        <w:rPr>
-          <w:color w:val="FF0000"/>
-        </w:rPr>
-        <w:t xml:space="preserve">. </w:t>
-      </w:r>
-      <w:proofErr w:type="spellStart"/>
-      <w:r>
-        <w:rPr>
-          <w:color w:val="FF0000"/>
-        </w:rPr>
-        <w:t>GetName</w:t>
-      </w:r>
-      <w:proofErr w:type="spellEnd"/>
-      <w:r>
-        <w:rPr>
-          <w:color w:val="FF0000"/>
-        </w:rPr>
-        <w:t xml:space="preserve"> in </w:t>
-      </w:r>
-      <w:proofErr w:type="spellStart"/>
-      <w:r>
-        <w:rPr>
-          <w:color w:val="FF0000"/>
-        </w:rPr>
-        <w:t>ImpThunk</w:t>
-      </w:r>
-      <w:proofErr w:type="spellEnd"/>
-      <w:r>
-        <w:rPr>
-          <w:color w:val="FF0000"/>
-        </w:rPr>
-        <w:t xml:space="preserve">.) </w:t>
-      </w:r>
-    </w:p>
-    <w:p>
-      <w:pPr>
-        <w:pStyle w:val="ListParagraph"/>
-        <w:numPr>
-          <w:ilvl w:val="1"/>
-          <w:numId w:val="1"/>
-        </w:numPr>
-        <w:rPr>
-          <w:color w:val="FF0000"/>
-        </w:rPr>
-      </w:pPr>
-      <w:r>
-        <w:rPr>
-          <w:color w:val="FF0000"/>
-        </w:rPr>
-        <w:t xml:space="preserve">Expand tests to be more thorough and use </w:t>
-      </w:r>
-      <w:proofErr w:type="spellStart"/>
-      <w:r>
-        <w:rPr>
-          <w:color w:val="FF0000"/>
-        </w:rPr>
-        <w:t>Boost.Test</w:t>
-      </w:r>
-      <w:proofErr w:type="spellEnd"/>
-      <w:r>
-        <w:rPr>
-          <w:color w:val="FF0000"/>
-        </w:rPr>
-        <w:t xml:space="preserve"> checks such as BOOST_CHECK_NO_THROW, BOOST_CHECK_THROW, BOOST_CHECK_EQUAL_COLLECTION, etc.</w:t>
-      </w:r>
-    </w:p>
-    <w:p>
-      <w:pPr>
-        <w:pStyle w:val="ListParagraph"/>
-        <w:numPr>
-          <w:ilvl w:val="1"/>
-          <w:numId w:val="1"/>
-        </w:numPr>
-        <w:rPr>
-          <w:color w:val="00B050"/>
-        </w:rPr>
-      </w:pPr>
-      <w:r>
-        <w:rPr>
-          <w:color w:val="00B050"/>
-        </w:rPr>
-        <w:t xml:space="preserve">Extra tests on library usage that should fail to compile (because of static assertions, type traits, </w:t>
-      </w:r>
-      <w:proofErr w:type="spellStart"/>
-      <w:r>
-        <w:rPr>
-          <w:color w:val="00B050"/>
-        </w:rPr>
-        <w:t>etc</w:t>
-      </w:r>
-      <w:proofErr w:type="spellEnd"/>
-      <w:r>
-        <w:rPr>
-          <w:color w:val="00B050"/>
-        </w:rPr>
-        <w:t xml:space="preserve">). Needed to ensure library misuse is not ‘possible’. </w:t>
+        <w:t xml:space="preserve">Extra sanity checks to ensure not only that functions return without exception, but also that the returned data is valid. (e.g. GetName in ImpThunk.) </w:t>
+      </w:r>
+    </w:p>
+    <w:p>
+      <w:pPr>
+        <w:pStyle w:val="ListParagraph"/>
+        <w:numPr>
+          <w:ilvl w:val="1"/>
+          <w:numId w:val="1"/>
+        </w:numPr>
+        <w:rPr>
+          <w:color w:val="FF0000"/>
+        </w:rPr>
+      </w:pPr>
+      <w:r>
+        <w:rPr>
+          <w:color w:val="FF0000"/>
+        </w:rPr>
+        <w:t>Expand tests to be more thorough and use Boost.Test checks such as BOOST_CHECK_NO_THROW, BOOST_CHECK_THROW, BOOST_CHECK_EQUAL_COLLECTION, etc.</w:t>
+      </w:r>
+    </w:p>
+    <w:p>
+      <w:pPr>
+        <w:pStyle w:val="ListParagraph"/>
+        <w:numPr>
+          <w:ilvl w:val="1"/>
+          <w:numId w:val="1"/>
+        </w:numPr>
+        <w:rPr>
+          <w:color w:val="00B050"/>
+        </w:rPr>
+      </w:pPr>
+      <w:r>
+        <w:rPr>
+          <w:color w:val="00B050"/>
+        </w:rPr>
+        <w:t xml:space="preserve">Extra tests on library usage that should fail to compile (because of static assertions, type traits, etc). Needed to ensure library misuse is not ‘possible’. </w:t>
       </w:r>
     </w:p>
     <w:p>
@@ -650,19 +470,11 @@
           <w:color w:val="FF0000"/>
         </w:rPr>
       </w:pPr>
-      <w:proofErr w:type="spellStart"/>
-      <w:r>
-        <w:rPr>
-          <w:color w:val="FF0000"/>
-        </w:rPr>
-        <w:t>Cleanup</w:t>
-      </w:r>
-      <w:proofErr w:type="spellEnd"/>
-      <w:r>
-        <w:rPr>
-          <w:color w:val="FF0000"/>
-        </w:rPr>
-        <w:t xml:space="preserve"> and in-source documentation.</w:t>
+      <w:r>
+        <w:rPr>
+          <w:color w:val="FF0000"/>
+        </w:rPr>
+        <w:t>Cleanup and in-source documentation.</w:t>
       </w:r>
     </w:p>
     <w:p>
@@ -698,21 +510,7 @@
         <w:rPr>
           <w:color w:val="00B050"/>
         </w:rPr>
-        <w:t xml:space="preserve">Improve exception-safety guarantees. (Rollback support </w:t>
-      </w:r>
-      <w:proofErr w:type="spellStart"/>
-      <w:r>
-        <w:rPr>
-          <w:color w:val="00B050"/>
-        </w:rPr>
-        <w:t>etc</w:t>
-      </w:r>
-      <w:proofErr w:type="spellEnd"/>
-      <w:r>
-        <w:rPr>
-          <w:color w:val="00B050"/>
-        </w:rPr>
-        <w:t>)</w:t>
+        <w:t>Improve exception-safety guarantees. (Rollback support etc)</w:t>
       </w:r>
     </w:p>
     <w:p>
@@ -766,35 +564,7 @@
         <w:rPr>
           <w:color w:val="00B050"/>
         </w:rPr>
-        <w:t xml:space="preserve">Investigate </w:t>
-      </w:r>
-      <w:proofErr w:type="spellStart"/>
-      <w:r>
-        <w:rPr>
-          <w:color w:val="00B050"/>
-        </w:rPr>
-        <w:t>Boost.Exception’s</w:t>
-      </w:r>
-      <w:proofErr w:type="spellEnd"/>
-      <w:r>
-        <w:rPr>
-          <w:color w:val="00B050"/>
-        </w:rPr>
-        <w:t xml:space="preserve"> support for multiple exception info objects which share the same tag type, and how to ‘extract’ them at the catch site. Potentially rewrite some exceptions which use multiple ‘</w:t>
-      </w:r>
-      <w:proofErr w:type="spellStart"/>
-      <w:r>
-        <w:rPr>
-          <w:color w:val="00B050"/>
-        </w:rPr>
-        <w:t>ErrorCodeWin</w:t>
-      </w:r>
-      <w:proofErr w:type="spellEnd"/>
-      <w:r>
-        <w:rPr>
-          <w:color w:val="00B050"/>
-        </w:rPr>
-        <w:t>’ objects to use unique tags instead.</w:t>
+        <w:t>Investigate Boost.Exception’s support for multiple exception info objects which share the same tag type, and how to ‘extract’ them at the catch site. Potentially rewrite some exceptions which use multiple ‘ErrorCodeWin’ objects to use unique tags instead.</w:t>
       </w:r>
     </w:p>
     <w:p>
@@ -909,21 +679,7 @@
         <w:rPr>
           <w:color w:val="00B050"/>
         </w:rPr>
-        <w:t xml:space="preserve">Boost, </w:t>
-      </w:r>
-      <w:proofErr w:type="spellStart"/>
-      <w:r>
-        <w:rPr>
-          <w:color w:val="00B050"/>
-        </w:rPr>
-        <w:t>etc</w:t>
-      </w:r>
-      <w:proofErr w:type="spellEnd"/>
-      <w:r>
-        <w:rPr>
-          <w:color w:val="00B050"/>
-        </w:rPr>
-        <w:t xml:space="preserve"> meet the minimum requirements.</w:t>
+        <w:t>Boost, etc meet the minimum requirements.</w:t>
       </w:r>
     </w:p>
     <w:p>
@@ -1067,103 +823,31 @@
         <w:rPr>
           <w:color w:val="00B050"/>
         </w:rPr>
-        <w:t xml:space="preserve">Style </w:t>
-      </w:r>
-      <w:proofErr w:type="spellStart"/>
-      <w:r>
-        <w:rPr>
-          <w:color w:val="00B050"/>
-        </w:rPr>
-        <w:t>cleanup</w:t>
-      </w:r>
-      <w:proofErr w:type="spellEnd"/>
-      <w:r>
-        <w:rPr>
-          <w:color w:val="00B050"/>
-        </w:rPr>
-        <w:t xml:space="preserve"> (e.g. LLVM).</w:t>
-      </w:r>
-    </w:p>
-    <w:p>
-      <w:pPr>
-        <w:pStyle w:val="ListParagraph"/>
-        <w:numPr>
-          <w:ilvl w:val="1"/>
-          <w:numId w:val="1"/>
-        </w:numPr>
-        <w:rPr>
-          <w:color w:val="FF0000"/>
-        </w:rPr>
-      </w:pPr>
-      <w:proofErr w:type="spellStart"/>
-      <w:r>
-        <w:rPr>
-          <w:color w:val="FF0000"/>
-        </w:rPr>
-        <w:t>Const</w:t>
-      </w:r>
-      <w:proofErr w:type="spellEnd"/>
-      <w:r>
-        <w:rPr>
-          <w:color w:val="FF0000"/>
-        </w:rPr>
-        <w:t xml:space="preserve"> support for iterators</w:t>
-      </w:r>
-      <w:r>
-        <w:rPr>
-          <w:color w:val="FF0000"/>
-        </w:rPr>
-        <w:t xml:space="preserve"> (template iterators on </w:t>
-      </w:r>
-      <w:proofErr w:type="spellStart"/>
-      <w:proofErr w:type="gramStart"/>
-      <w:r>
-        <w:rPr>
-          <w:color w:val="FF0000"/>
-        </w:rPr>
-        <w:t>ValueT</w:t>
-      </w:r>
-      <w:proofErr w:type="spellEnd"/>
-      <w:r>
-        <w:rPr>
-          <w:color w:val="FF0000"/>
-        </w:rPr>
-        <w:t>,</w:t>
-      </w:r>
-      <w:proofErr w:type="gramEnd"/>
-      <w:r>
-        <w:rPr>
-          <w:color w:val="FF0000"/>
-        </w:rPr>
-        <w:t xml:space="preserve"> add </w:t>
-      </w:r>
-      <w:proofErr w:type="spellStart"/>
-      <w:r>
-        <w:rPr>
-          <w:color w:val="FF0000"/>
-        </w:rPr>
-        <w:t>cbegin</w:t>
-      </w:r>
-      <w:proofErr w:type="spellEnd"/>
-      <w:r>
-        <w:rPr>
-          <w:color w:val="FF0000"/>
-        </w:rPr>
-        <w:t>/</w:t>
-      </w:r>
-      <w:proofErr w:type="spellStart"/>
-      <w:r>
-        <w:rPr>
-          <w:color w:val="FF0000"/>
-        </w:rPr>
-        <w:t>cend</w:t>
-      </w:r>
-      <w:proofErr w:type="spellEnd"/>
-      <w:r>
-        <w:rPr>
-          <w:color w:val="FF0000"/>
-        </w:rPr>
-        <w:t xml:space="preserve"> to parent)</w:t>
+        <w:t>Style cleanup (e.g. LLVM).</w:t>
+      </w:r>
+    </w:p>
+    <w:p>
+      <w:pPr>
+        <w:pStyle w:val="ListParagraph"/>
+        <w:numPr>
+          <w:ilvl w:val="1"/>
+          <w:numId w:val="1"/>
+        </w:numPr>
+        <w:rPr>
+          <w:color w:val="FF0000"/>
+        </w:rPr>
+      </w:pPr>
+      <w:r>
+        <w:rPr>
+          <w:color w:val="FF0000"/>
+        </w:rPr>
+        <w:t>Const support for iterators</w:t>
+      </w:r>
+      <w:r>
+        <w:rPr>
+          <w:color w:val="FF0000"/>
+        </w:rPr>
+        <w:t xml:space="preserve"> (template iterators on ValueT, add cbegin/cend to parent)</w:t>
       </w:r>
       <w:r>
         <w:rPr>
@@ -1187,125 +871,25 @@
         <w:rPr>
           <w:color w:val="FF0000"/>
         </w:rPr>
-        <w:t xml:space="preserve">Fix conversion to </w:t>
-      </w:r>
-      <w:proofErr w:type="spellStart"/>
-      <w:r>
-        <w:rPr>
-          <w:color w:val="FF0000"/>
-        </w:rPr>
-        <w:t>bool</w:t>
-      </w:r>
-      <w:proofErr w:type="spellEnd"/>
-      <w:r>
-        <w:rPr>
-          <w:color w:val="FF0000"/>
-        </w:rPr>
-        <w:t xml:space="preserve"> in classes (e.g. </w:t>
-      </w:r>
-      <w:proofErr w:type="spellStart"/>
-      <w:r>
-        <w:rPr>
-          <w:color w:val="FF0000"/>
-        </w:rPr>
-        <w:t>EnsureCleanup</w:t>
-      </w:r>
-      <w:proofErr w:type="spellEnd"/>
-      <w:r>
-        <w:rPr>
-          <w:color w:val="FF0000"/>
-        </w:rPr>
-        <w:t xml:space="preserve">) to use an unspecified </w:t>
-      </w:r>
-      <w:proofErr w:type="spellStart"/>
-      <w:r>
-        <w:rPr>
-          <w:color w:val="FF0000"/>
-        </w:rPr>
-        <w:t>bool</w:t>
-      </w:r>
-      <w:proofErr w:type="spellEnd"/>
-      <w:r>
-        <w:rPr>
-          <w:color w:val="FF0000"/>
-        </w:rPr>
-        <w:t xml:space="preserve"> type and prevent implicit conversion to </w:t>
-      </w:r>
-      <w:proofErr w:type="spellStart"/>
-      <w:r>
-        <w:rPr>
-          <w:color w:val="FF0000"/>
-        </w:rPr>
-        <w:t>int</w:t>
-      </w:r>
-      <w:proofErr w:type="spellEnd"/>
-      <w:r>
-        <w:rPr>
-          <w:color w:val="FF0000"/>
-        </w:rPr>
-        <w:t xml:space="preserve">, and also to remove the reliance on </w:t>
-      </w:r>
-      <w:proofErr w:type="spellStart"/>
-      <w:proofErr w:type="gramStart"/>
-      <w:r>
-        <w:rPr>
-          <w:color w:val="FF0000"/>
-        </w:rPr>
-        <w:t>HandleType’s</w:t>
-      </w:r>
-      <w:proofErr w:type="spellEnd"/>
-      <w:r>
-        <w:rPr>
-          <w:color w:val="FF0000"/>
-        </w:rPr>
-        <w:t xml:space="preserve">  implicit</w:t>
-      </w:r>
-      <w:proofErr w:type="gramEnd"/>
-      <w:r>
-        <w:rPr>
-          <w:color w:val="FF0000"/>
-        </w:rPr>
-        <w:t xml:space="preserve"> conversion to </w:t>
-      </w:r>
-      <w:proofErr w:type="spellStart"/>
-      <w:r>
-        <w:rPr>
-          <w:color w:val="FF0000"/>
-        </w:rPr>
-        <w:t>bool</w:t>
-      </w:r>
-      <w:proofErr w:type="spellEnd"/>
-      <w:r>
-        <w:rPr>
-          <w:color w:val="FF0000"/>
-        </w:rPr>
-        <w:t>, which we cannot guarantee.</w:t>
-      </w:r>
-    </w:p>
-    <w:p>
-      <w:pPr>
-        <w:pStyle w:val="ListParagraph"/>
-        <w:numPr>
-          <w:ilvl w:val="1"/>
-          <w:numId w:val="1"/>
-        </w:numPr>
-        <w:rPr>
-          <w:color w:val="FF0000"/>
-        </w:rPr>
-      </w:pPr>
-      <w:proofErr w:type="spellStart"/>
-      <w:r>
-        <w:rPr>
-          <w:color w:val="FF0000"/>
-        </w:rPr>
-        <w:t>Const</w:t>
-      </w:r>
-      <w:proofErr w:type="spellEnd"/>
-      <w:r>
-        <w:rPr>
-          <w:color w:val="FF0000"/>
-        </w:rPr>
-        <w:t xml:space="preserve"> correctness.</w:t>
+        <w:t>Fix conversion to bool in classes (e.g. EnsureCleanup) to use an unspecified bool type and prevent implicit conversion to int, and also to remove the reliance on HandleType’s  implicit conversion to bool, which we cannot guarantee.</w:t>
+      </w:r>
+    </w:p>
+    <w:p>
+      <w:pPr>
+        <w:pStyle w:val="ListParagraph"/>
+        <w:numPr>
+          <w:ilvl w:val="1"/>
+          <w:numId w:val="1"/>
+        </w:numPr>
+        <w:rPr>
+          <w:color w:val="FF0000"/>
+        </w:rPr>
+      </w:pPr>
+      <w:r>
+        <w:rPr>
+          <w:color w:val="FF0000"/>
+        </w:rPr>
+        <w:t>Const correctness.</w:t>
       </w:r>
     </w:p>
     <w:p>
@@ -1341,21 +925,7 @@
         <w:rPr>
           <w:color w:val="FF0000"/>
         </w:rPr>
-        <w:t>Clean up APIs returning pairs/tuples/</w:t>
-      </w:r>
-      <w:proofErr w:type="spellStart"/>
-      <w:r>
-        <w:rPr>
-          <w:color w:val="FF0000"/>
-        </w:rPr>
-        <w:t>etc</w:t>
-      </w:r>
-      <w:proofErr w:type="spellEnd"/>
-      <w:r>
-        <w:rPr>
-          <w:color w:val="FF0000"/>
-        </w:rPr>
-        <w:t xml:space="preserve"> to return objects with named fields and/or getters.</w:t>
+        <w:t>Clean up APIs returning pairs/tuples/etc to return objects with named fields and/or getters.</w:t>
       </w:r>
     </w:p>
     <w:p>
@@ -1384,332 +954,322 @@
           <w:numId w:val="1"/>
         </w:numPr>
         <w:rPr>
-          <w:color w:val="00B050"/>
-        </w:rPr>
-      </w:pPr>
-      <w:r>
-        <w:rPr>
-          <w:color w:val="00B050"/>
-        </w:rPr>
-        <w:t>Investigate support for optional error reporting via error codes to avoid littering code with try-catch blocks in certain scenarios.</w:t>
-      </w:r>
-    </w:p>
-    <w:p>
-      <w:pPr>
-        <w:pStyle w:val="ListParagraph"/>
-        <w:numPr>
-          <w:ilvl w:val="1"/>
-          <w:numId w:val="1"/>
-        </w:numPr>
-        <w:rPr>
-          <w:color w:val="FF0000"/>
-        </w:rPr>
-      </w:pPr>
-      <w:r>
-        <w:rPr>
-          <w:color w:val="FF0000"/>
-        </w:rPr>
-        <w:t xml:space="preserve">Improve API </w:t>
-      </w:r>
-      <w:proofErr w:type="spellStart"/>
-      <w:r>
-        <w:rPr>
-          <w:color w:val="FF0000"/>
-        </w:rPr>
-        <w:t>genericity</w:t>
-      </w:r>
-      <w:proofErr w:type="spellEnd"/>
-      <w:r>
-        <w:rPr>
-          <w:color w:val="FF0000"/>
-        </w:rPr>
-        <w:t>.</w:t>
-      </w:r>
-    </w:p>
-    <w:p>
-      <w:pPr>
-        <w:pStyle w:val="ListParagraph"/>
-        <w:numPr>
-          <w:ilvl w:val="2"/>
-          <w:numId w:val="1"/>
-        </w:numPr>
-        <w:rPr>
-          <w:color w:val="FF0000"/>
-        </w:rPr>
-      </w:pPr>
-      <w:r>
-        <w:rPr>
-          <w:color w:val="FF0000"/>
-        </w:rPr>
-        <w:t>Instead of taking or returning a vector&lt;T&gt;, instead use a C&lt;T&gt; where ‘C’ is a template parameter representing an arbitrary container.</w:t>
-      </w:r>
-    </w:p>
-    <w:p>
-      <w:pPr>
-        <w:pStyle w:val="ListParagraph"/>
-        <w:numPr>
-          <w:ilvl w:val="2"/>
-          <w:numId w:val="1"/>
-        </w:numPr>
-        <w:rPr>
-          <w:color w:val="FF0000"/>
-        </w:rPr>
-      </w:pPr>
-      <w:r>
-        <w:rPr>
-          <w:color w:val="FF0000"/>
-        </w:rPr>
-        <w:t>Use ‘ranges’ over direct containers where possible.</w:t>
-      </w:r>
-    </w:p>
-    <w:p>
-      <w:pPr>
-        <w:pStyle w:val="ListParagraph"/>
-        <w:numPr>
-          <w:ilvl w:val="0"/>
-          <w:numId w:val="1"/>
-        </w:numPr>
-        <w:rPr>
-          <w:color w:val="00B050"/>
-        </w:rPr>
-      </w:pPr>
-      <w:r>
-        <w:rPr>
-          <w:color w:val="00B050"/>
-        </w:rPr>
-        <w:t>Improved binary generation and distribution.</w:t>
-      </w:r>
-    </w:p>
-    <w:p>
-      <w:pPr>
-        <w:pStyle w:val="ListParagraph"/>
-        <w:numPr>
-          <w:ilvl w:val="1"/>
-          <w:numId w:val="1"/>
-        </w:numPr>
-        <w:rPr>
-          <w:color w:val="00B050"/>
-        </w:rPr>
-      </w:pPr>
-      <w:r>
-        <w:rPr>
-          <w:color w:val="00B050"/>
-        </w:rPr>
-        <w:t>Binaries with update server.</w:t>
-      </w:r>
-    </w:p>
-    <w:p>
-      <w:pPr>
-        <w:pStyle w:val="ListParagraph"/>
-        <w:numPr>
-          <w:ilvl w:val="1"/>
-          <w:numId w:val="1"/>
-        </w:numPr>
-        <w:rPr>
-          <w:color w:val="00B050"/>
-        </w:rPr>
-      </w:pPr>
-      <w:r>
-        <w:rPr>
-          <w:color w:val="00B050"/>
-        </w:rPr>
-        <w:t>Automatic binary versioning using SVN revision.</w:t>
-      </w:r>
-    </w:p>
-    <w:p>
-      <w:pPr>
-        <w:pStyle w:val="ListParagraph"/>
-        <w:numPr>
-          <w:ilvl w:val="1"/>
-          <w:numId w:val="1"/>
-        </w:numPr>
-        <w:rPr>
-          <w:color w:val="00B050"/>
-        </w:rPr>
-      </w:pPr>
-      <w:r>
-        <w:rPr>
-          <w:color w:val="00B050"/>
-        </w:rPr>
-        <w:t>Automatic build bot.</w:t>
-      </w:r>
-    </w:p>
-    <w:p>
-      <w:pPr>
-        <w:pStyle w:val="ListParagraph"/>
-        <w:numPr>
-          <w:ilvl w:val="1"/>
-          <w:numId w:val="1"/>
-        </w:numPr>
-        <w:rPr>
-          <w:color w:val="00B050"/>
-        </w:rPr>
-      </w:pPr>
-      <w:r>
-        <w:rPr>
-          <w:color w:val="00B050"/>
-        </w:rPr>
-        <w:t xml:space="preserve">Digital signature (for build bot, WER, </w:t>
-      </w:r>
-      <w:proofErr w:type="spellStart"/>
-      <w:r>
-        <w:rPr>
-          <w:color w:val="00B050"/>
-        </w:rPr>
-        <w:t>etc</w:t>
-      </w:r>
-      <w:proofErr w:type="spellEnd"/>
-      <w:r>
-        <w:rPr>
-          <w:color w:val="00B050"/>
-        </w:rPr>
-        <w:t>).</w:t>
-      </w:r>
-    </w:p>
-    <w:p>
-      <w:pPr>
-        <w:pStyle w:val="ListParagraph"/>
-        <w:numPr>
-          <w:ilvl w:val="0"/>
-          <w:numId w:val="1"/>
-        </w:numPr>
-        <w:rPr>
-          <w:color w:val="FF0000"/>
-        </w:rPr>
-      </w:pPr>
-      <w:r>
-        <w:rPr>
-          <w:color w:val="FF0000"/>
-        </w:rPr>
-        <w:t>Reduce compile time.</w:t>
-      </w:r>
-    </w:p>
-    <w:p>
-      <w:pPr>
-        <w:pStyle w:val="ListParagraph"/>
-        <w:numPr>
-          <w:ilvl w:val="1"/>
-          <w:numId w:val="1"/>
-        </w:numPr>
-        <w:rPr>
-          <w:color w:val="FF0000"/>
-        </w:rPr>
-      </w:pPr>
-      <w:r>
-        <w:rPr>
-          <w:color w:val="FF0000"/>
-        </w:rPr>
-        <w:t>Reduce include dependencies.</w:t>
-      </w:r>
-    </w:p>
-    <w:p>
-      <w:pPr>
-        <w:pStyle w:val="ListParagraph"/>
-        <w:numPr>
-          <w:ilvl w:val="2"/>
-          <w:numId w:val="1"/>
-        </w:numPr>
-        <w:rPr>
-          <w:color w:val="FF0000"/>
-        </w:rPr>
-      </w:pPr>
-      <w:r>
-        <w:rPr>
-          <w:color w:val="FF0000"/>
-        </w:rPr>
-        <w:t>Pointer-to-</w:t>
-      </w:r>
-      <w:proofErr w:type="spellStart"/>
-      <w:r>
-        <w:rPr>
-          <w:color w:val="FF0000"/>
-        </w:rPr>
-        <w:t>impl</w:t>
-      </w:r>
-      <w:proofErr w:type="spellEnd"/>
-      <w:r>
-        <w:rPr>
-          <w:color w:val="FF0000"/>
-        </w:rPr>
-        <w:t xml:space="preserve"> idiom.</w:t>
-      </w:r>
-    </w:p>
-    <w:p>
-      <w:pPr>
-        <w:pStyle w:val="ListParagraph"/>
-        <w:numPr>
-          <w:ilvl w:val="1"/>
-          <w:numId w:val="1"/>
-        </w:numPr>
-        <w:rPr>
-          <w:color w:val="FF0000"/>
-        </w:rPr>
-      </w:pPr>
-      <w:r>
-        <w:rPr>
-          <w:color w:val="FF0000"/>
-        </w:rPr>
-        <w:t xml:space="preserve">PCH support using </w:t>
-      </w:r>
-      <w:proofErr w:type="spellStart"/>
-      <w:r>
-        <w:rPr>
-          <w:color w:val="FF0000"/>
-        </w:rPr>
-        <w:t>Boost.Build</w:t>
-      </w:r>
-      <w:proofErr w:type="spellEnd"/>
-      <w:r>
-        <w:rPr>
-          <w:color w:val="FF0000"/>
-        </w:rPr>
-        <w:t>.</w:t>
-      </w:r>
-    </w:p>
-    <w:p>
-      <w:pPr>
-        <w:pStyle w:val="ListParagraph"/>
-        <w:numPr>
-          <w:ilvl w:val="1"/>
-          <w:numId w:val="1"/>
-        </w:numPr>
-        <w:rPr>
-          <w:color w:val="FF0000"/>
-        </w:rPr>
-      </w:pPr>
-      <w:r>
-        <w:rPr>
-          <w:color w:val="FF0000"/>
-        </w:rPr>
-        <w:t>Decouple components if possible.</w:t>
-      </w:r>
-    </w:p>
-    <w:p>
-      <w:pPr>
-        <w:pStyle w:val="ListParagraph"/>
-        <w:numPr>
-          <w:ilvl w:val="0"/>
-          <w:numId w:val="1"/>
-        </w:numPr>
-        <w:rPr>
-          <w:color w:val="00B050"/>
-        </w:rPr>
-      </w:pPr>
+          <w:color w:val="FF0000"/>
+        </w:rPr>
+      </w:pPr>
+      <w:r>
+        <w:rPr>
+          <w:color w:val="FF0000"/>
+        </w:rPr>
+        <w:t>Investigate OpenMP support.</w:t>
+      </w:r>
+    </w:p>
+    <w:p>
+      <w:pPr>
+        <w:pStyle w:val="ListParagraph"/>
+        <w:numPr>
+          <w:ilvl w:val="1"/>
+          <w:numId w:val="1"/>
+        </w:numPr>
+        <w:rPr>
+          <w:color w:val="FF0000"/>
+        </w:rPr>
+      </w:pPr>
+      <w:r>
+        <w:rPr>
+          <w:color w:val="FF0000"/>
+        </w:rPr>
+        <w:t>Review and ‘rewrite’ in-code documentation/comments.</w:t>
+      </w:r>
+    </w:p>
+    <w:p>
+      <w:pPr>
+        <w:pStyle w:val="ListParagraph"/>
+        <w:numPr>
+          <w:ilvl w:val="1"/>
+          <w:numId w:val="1"/>
+        </w:numPr>
+        <w:rPr>
+          <w:color w:val="FF0000"/>
+        </w:rPr>
+      </w:pPr>
+      <w:r>
+        <w:rPr>
+          <w:color w:val="FF0000"/>
+        </w:rPr>
+        <w:t>Tests for remaining ‘detail’ components such as EnsureCleanup, StringBuffer, etc.</w:t>
+      </w:r>
       <w:bookmarkStart w:id="0" w:name="_GoBack"/>
       <w:bookmarkEnd w:id="0"/>
-      <w:proofErr w:type="spellStart"/>
-      <w:r>
-        <w:rPr>
-          <w:color w:val="00B050"/>
-        </w:rPr>
-        <w:t>Todo</w:t>
-      </w:r>
-      <w:proofErr w:type="spellEnd"/>
-      <w:r>
-        <w:rPr>
-          <w:color w:val="00B050"/>
-        </w:rPr>
-        <w:t xml:space="preserve"> list.</w:t>
+    </w:p>
+    <w:p>
+      <w:pPr>
+        <w:pStyle w:val="ListParagraph"/>
+        <w:numPr>
+          <w:ilvl w:val="1"/>
+          <w:numId w:val="1"/>
+        </w:numPr>
+        <w:rPr>
+          <w:color w:val="00B050"/>
+        </w:rPr>
+      </w:pPr>
+      <w:r>
+        <w:rPr>
+          <w:color w:val="00B050"/>
+        </w:rPr>
+        <w:t>Investigate support for optional error reporting via error codes to avoid littering code with try-catch blocks in certain scenarios.</w:t>
+      </w:r>
+    </w:p>
+    <w:p>
+      <w:pPr>
+        <w:pStyle w:val="ListParagraph"/>
+        <w:numPr>
+          <w:ilvl w:val="1"/>
+          <w:numId w:val="1"/>
+        </w:numPr>
+        <w:rPr>
+          <w:color w:val="FF0000"/>
+        </w:rPr>
+      </w:pPr>
+      <w:r>
+        <w:rPr>
+          <w:color w:val="FF0000"/>
+        </w:rPr>
+        <w:t>Improve API genericity.</w:t>
+      </w:r>
+    </w:p>
+    <w:p>
+      <w:pPr>
+        <w:pStyle w:val="ListParagraph"/>
+        <w:numPr>
+          <w:ilvl w:val="2"/>
+          <w:numId w:val="1"/>
+        </w:numPr>
+        <w:rPr>
+          <w:color w:val="FF0000"/>
+        </w:rPr>
+      </w:pPr>
+      <w:r>
+        <w:rPr>
+          <w:color w:val="FF0000"/>
+        </w:rPr>
+        <w:t>Instead of taking or returning a vector&lt;T&gt;, instead use a C&lt;T&gt; where ‘C’ is a template parameter representing an arbitrary container.</w:t>
+      </w:r>
+    </w:p>
+    <w:p>
+      <w:pPr>
+        <w:pStyle w:val="ListParagraph"/>
+        <w:numPr>
+          <w:ilvl w:val="2"/>
+          <w:numId w:val="1"/>
+        </w:numPr>
+        <w:rPr>
+          <w:color w:val="FF0000"/>
+        </w:rPr>
+      </w:pPr>
+      <w:r>
+        <w:rPr>
+          <w:color w:val="FF0000"/>
+        </w:rPr>
+        <w:t>Use ‘ranges’ over direct containers where possible.</w:t>
+      </w:r>
+    </w:p>
+    <w:p>
+      <w:pPr>
+        <w:pStyle w:val="ListParagraph"/>
+        <w:numPr>
+          <w:ilvl w:val="0"/>
+          <w:numId w:val="1"/>
+        </w:numPr>
+        <w:rPr>
+          <w:color w:val="00B050"/>
+        </w:rPr>
+      </w:pPr>
+      <w:r>
+        <w:rPr>
+          <w:color w:val="00B050"/>
+        </w:rPr>
+        <w:t>Improved binary generation and distribution.</w:t>
+      </w:r>
+    </w:p>
+    <w:p>
+      <w:pPr>
+        <w:pStyle w:val="ListParagraph"/>
+        <w:numPr>
+          <w:ilvl w:val="1"/>
+          <w:numId w:val="1"/>
+        </w:numPr>
+        <w:rPr>
+          <w:color w:val="00B050"/>
+        </w:rPr>
+      </w:pPr>
+      <w:r>
+        <w:rPr>
+          <w:color w:val="00B050"/>
+        </w:rPr>
+        <w:t>Binaries with update server.</w:t>
+      </w:r>
+    </w:p>
+    <w:p>
+      <w:pPr>
+        <w:pStyle w:val="ListParagraph"/>
+        <w:numPr>
+          <w:ilvl w:val="1"/>
+          <w:numId w:val="1"/>
+        </w:numPr>
+        <w:rPr>
+          <w:color w:val="00B050"/>
+        </w:rPr>
+      </w:pPr>
+      <w:r>
+        <w:rPr>
+          <w:color w:val="00B050"/>
+        </w:rPr>
+        <w:t>Automatic binary versioning using SVN revision.</w:t>
+      </w:r>
+    </w:p>
+    <w:p>
+      <w:pPr>
+        <w:pStyle w:val="ListParagraph"/>
+        <w:numPr>
+          <w:ilvl w:val="1"/>
+          <w:numId w:val="1"/>
+        </w:numPr>
+        <w:rPr>
+          <w:color w:val="00B050"/>
+        </w:rPr>
+      </w:pPr>
+      <w:r>
+        <w:rPr>
+          <w:color w:val="00B050"/>
+        </w:rPr>
+        <w:t>Automatic build bot.</w:t>
+      </w:r>
+    </w:p>
+    <w:p>
+      <w:pPr>
+        <w:pStyle w:val="ListParagraph"/>
+        <w:numPr>
+          <w:ilvl w:val="1"/>
+          <w:numId w:val="1"/>
+        </w:numPr>
+        <w:rPr>
+          <w:color w:val="00B050"/>
+        </w:rPr>
+      </w:pPr>
+      <w:r>
+        <w:rPr>
+          <w:color w:val="00B050"/>
+        </w:rPr>
+        <w:t>Digital signature (for build bot, WER, etc).</w:t>
+      </w:r>
+    </w:p>
+    <w:p>
+      <w:pPr>
+        <w:pStyle w:val="ListParagraph"/>
+        <w:numPr>
+          <w:ilvl w:val="0"/>
+          <w:numId w:val="1"/>
+        </w:numPr>
+        <w:rPr>
+          <w:color w:val="FF0000"/>
+        </w:rPr>
+      </w:pPr>
+      <w:r>
+        <w:rPr>
+          <w:color w:val="FF0000"/>
+        </w:rPr>
+        <w:t>Reduce compile time.</w:t>
+      </w:r>
+    </w:p>
+    <w:p>
+      <w:pPr>
+        <w:pStyle w:val="ListParagraph"/>
+        <w:numPr>
+          <w:ilvl w:val="1"/>
+          <w:numId w:val="1"/>
+        </w:numPr>
+        <w:rPr>
+          <w:color w:val="FF0000"/>
+        </w:rPr>
+      </w:pPr>
+      <w:r>
+        <w:rPr>
+          <w:color w:val="FF0000"/>
+        </w:rPr>
+        <w:t>Reduce include dependencies.</w:t>
+      </w:r>
+    </w:p>
+    <w:p>
+      <w:pPr>
+        <w:pStyle w:val="ListParagraph"/>
+        <w:numPr>
+          <w:ilvl w:val="2"/>
+          <w:numId w:val="1"/>
+        </w:numPr>
+        <w:rPr>
+          <w:color w:val="FF0000"/>
+        </w:rPr>
+      </w:pPr>
+      <w:r>
+        <w:rPr>
+          <w:color w:val="FF0000"/>
+        </w:rPr>
+        <w:t>Pointer-to-impl idiom.</w:t>
+      </w:r>
+    </w:p>
+    <w:p>
+      <w:pPr>
+        <w:pStyle w:val="ListParagraph"/>
+        <w:numPr>
+          <w:ilvl w:val="1"/>
+          <w:numId w:val="1"/>
+        </w:numPr>
+        <w:rPr>
+          <w:color w:val="FF0000"/>
+        </w:rPr>
+      </w:pPr>
+      <w:r>
+        <w:rPr>
+          <w:color w:val="FF0000"/>
+        </w:rPr>
+        <w:t>PCH support using Boost.Build.</w:t>
+      </w:r>
+    </w:p>
+    <w:p>
+      <w:pPr>
+        <w:pStyle w:val="ListParagraph"/>
+        <w:numPr>
+          <w:ilvl w:val="1"/>
+          <w:numId w:val="1"/>
+        </w:numPr>
+        <w:rPr>
+          <w:color w:val="FF0000"/>
+        </w:rPr>
+      </w:pPr>
+      <w:r>
+        <w:rPr>
+          <w:color w:val="FF0000"/>
+        </w:rPr>
+        <w:t>Decouple components if possible.</w:t>
+      </w:r>
+    </w:p>
+    <w:p>
+      <w:pPr>
+        <w:pStyle w:val="ListParagraph"/>
+        <w:numPr>
+          <w:ilvl w:val="0"/>
+          <w:numId w:val="1"/>
+        </w:numPr>
+        <w:rPr>
+          <w:color w:val="00B050"/>
+        </w:rPr>
+      </w:pPr>
+      <w:r>
+        <w:rPr>
+          <w:color w:val="00B050"/>
+        </w:rPr>
+        <w:t>Todo list.</w:t>
       </w:r>
     </w:p>
     <w:p>
@@ -1745,61 +1305,19 @@
         <w:rPr>
           <w:color w:val="00B050"/>
         </w:rPr>
-        <w:t xml:space="preserve">Performance improvements in potential bottlenecks (e.g. Iterators, Scanner, </w:t>
-      </w:r>
-      <w:proofErr w:type="spellStart"/>
-      <w:r>
-        <w:rPr>
-          <w:color w:val="00B050"/>
-        </w:rPr>
-        <w:t>PeLib</w:t>
-      </w:r>
-      <w:proofErr w:type="spellEnd"/>
-      <w:r>
-        <w:rPr>
-          <w:color w:val="00B050"/>
-        </w:rPr>
-        <w:t>,</w:t>
-      </w:r>
-      <w:r>
-        <w:rPr>
-          <w:color w:val="00B050"/>
-        </w:rPr>
-        <w:t xml:space="preserve"> </w:t>
-      </w:r>
-      <w:proofErr w:type="spellStart"/>
-      <w:r>
-        <w:rPr>
-          <w:color w:val="00B050"/>
-        </w:rPr>
-        <w:t>FindPattern</w:t>
-      </w:r>
-      <w:proofErr w:type="spellEnd"/>
-      <w:r>
-        <w:rPr>
-          <w:color w:val="00B050"/>
-        </w:rPr>
-        <w:t>,</w:t>
-      </w:r>
-      <w:r>
-        <w:rPr>
-          <w:color w:val="00B050"/>
-        </w:rPr>
-        <w:t xml:space="preserve"> </w:t>
-      </w:r>
-      <w:proofErr w:type="spellStart"/>
-      <w:r>
-        <w:rPr>
-          <w:color w:val="00B050"/>
-        </w:rPr>
-        <w:t>etc</w:t>
-      </w:r>
-      <w:proofErr w:type="spellEnd"/>
-      <w:r>
-        <w:rPr>
-          <w:color w:val="00B050"/>
-        </w:rPr>
-        <w:t>)</w:t>
+        <w:t>Performance improvements in potential bottlenecks (e.g. Iterators, Scanner, PeLib,</w:t>
+      </w:r>
+      <w:r>
+        <w:rPr>
+          <w:color w:val="00B050"/>
+        </w:rPr>
+        <w:t xml:space="preserve"> FindPattern,</w:t>
+      </w:r>
+      <w:r>
+        <w:rPr>
+          <w:color w:val="00B050"/>
+        </w:rPr>
+        <w:t xml:space="preserve"> etc)</w:t>
       </w:r>
       <w:r>
         <w:rPr>
@@ -1819,6 +1337,7 @@
           <w:b/>
           <w:color w:val="000000" w:themeColor="text1"/>
         </w:rPr>
+        <w:lastRenderedPageBreak/>
         <w:t>New Modules</w:t>
       </w:r>
     </w:p>
@@ -1837,7 +1356,6 @@
         <w:rPr>
           <w:color w:val="00B050"/>
         </w:rPr>
-        <w:lastRenderedPageBreak/>
         <w:t>Cheat Engine ‘replacement’.</w:t>
       </w:r>
     </w:p>
@@ -1856,21 +1374,7 @@
         <w:rPr>
           <w:color w:val="00B050"/>
         </w:rPr>
-        <w:t xml:space="preserve">Helper service to run </w:t>
-      </w:r>
-      <w:proofErr w:type="spellStart"/>
-      <w:r>
-        <w:rPr>
-          <w:color w:val="00B050"/>
-        </w:rPr>
-        <w:t>HadesMem</w:t>
-      </w:r>
-      <w:proofErr w:type="spellEnd"/>
-      <w:r>
-        <w:rPr>
-          <w:color w:val="00B050"/>
-        </w:rPr>
-        <w:t xml:space="preserve"> tools as ‘SYSTEM’ for when manipulation certain protected/critical processes (running in separate desktops, sessions, etc.).</w:t>
+        <w:t>Helper service to run HadesMem tools as ‘SYSTEM’ for when manipulation certain protected/critical processes (running in separate desktops, sessions, etc.).</w:t>
       </w:r>
     </w:p>
     <w:p>
@@ -2128,21 +1632,7 @@
         <w:rPr>
           <w:color w:val="00B050"/>
         </w:rPr>
-        <w:t xml:space="preserve">No ‘external’ (read: </w:t>
-      </w:r>
-      <w:proofErr w:type="spellStart"/>
-      <w:r>
-        <w:rPr>
-          <w:color w:val="00B050"/>
-        </w:rPr>
-        <w:t>MMHelper</w:t>
-      </w:r>
-      <w:proofErr w:type="spellEnd"/>
-      <w:r>
-        <w:rPr>
-          <w:color w:val="00B050"/>
-        </w:rPr>
-        <w:t>) dependencies.</w:t>
+        <w:t>No ‘external’ (read: MMHelper) dependencies.</w:t>
       </w:r>
     </w:p>
     <w:p>
@@ -2214,67 +1704,25 @@
         <w:rPr>
           <w:color w:val="00B050"/>
         </w:rPr>
-        <w:t xml:space="preserve">Custom </w:t>
-      </w:r>
-      <w:proofErr w:type="spellStart"/>
-      <w:r>
-        <w:rPr>
-          <w:color w:val="00B050"/>
-        </w:rPr>
-        <w:t>GetModuleHandle</w:t>
-      </w:r>
-      <w:proofErr w:type="spellEnd"/>
-      <w:r>
-        <w:rPr>
-          <w:color w:val="00B050"/>
-        </w:rPr>
-        <w:t xml:space="preserve">, </w:t>
-      </w:r>
-      <w:proofErr w:type="spellStart"/>
-      <w:r>
-        <w:rPr>
-          <w:color w:val="00B050"/>
-        </w:rPr>
-        <w:t>GetProcAddress</w:t>
-      </w:r>
-      <w:proofErr w:type="spellEnd"/>
-      <w:r>
-        <w:rPr>
-          <w:color w:val="00B050"/>
-        </w:rPr>
-        <w:t>, etc.</w:t>
-      </w:r>
-    </w:p>
-    <w:p>
-      <w:pPr>
-        <w:pStyle w:val="ListParagraph"/>
-        <w:numPr>
-          <w:ilvl w:val="0"/>
-          <w:numId w:val="1"/>
-        </w:numPr>
-        <w:rPr>
-          <w:color w:val="00B050"/>
-        </w:rPr>
-      </w:pPr>
-      <w:r>
-        <w:rPr>
-          <w:color w:val="00B050"/>
-        </w:rPr>
-        <w:t xml:space="preserve">C++ </w:t>
-      </w:r>
-      <w:proofErr w:type="spellStart"/>
-      <w:r>
-        <w:rPr>
-          <w:color w:val="00B050"/>
-        </w:rPr>
-        <w:t>WinAPI</w:t>
-      </w:r>
-      <w:proofErr w:type="spellEnd"/>
-      <w:r>
-        <w:rPr>
-          <w:color w:val="00B050"/>
-        </w:rPr>
-        <w:t xml:space="preserve"> wrapper.</w:t>
+        <w:t>Custom GetModuleHandle, GetProcAddress, etc.</w:t>
+      </w:r>
+    </w:p>
+    <w:p>
+      <w:pPr>
+        <w:pStyle w:val="ListParagraph"/>
+        <w:numPr>
+          <w:ilvl w:val="0"/>
+          <w:numId w:val="1"/>
+        </w:numPr>
+        <w:rPr>
+          <w:color w:val="00B050"/>
+        </w:rPr>
+      </w:pPr>
+      <w:r>
+        <w:rPr>
+          <w:color w:val="00B050"/>
+        </w:rPr>
+        <w:t>C++ WinAPI wrapper.</w:t>
       </w:r>
     </w:p>
     <w:p>
@@ -2308,7 +1756,6 @@
           <w:color w:val="000000" w:themeColor="text1"/>
         </w:rPr>
       </w:pPr>
-      <w:proofErr w:type="spellStart"/>
       <w:r>
         <w:rPr>
           <w:b/>
@@ -2316,7 +1763,6 @@
         </w:rPr>
         <w:t>MemoryMgr</w:t>
       </w:r>
-      <w:proofErr w:type="spellEnd"/>
     </w:p>
     <w:p>
       <w:pPr>
@@ -2351,21 +1797,7 @@
         <w:rPr>
           <w:color w:val="FF0000"/>
         </w:rPr>
-        <w:t xml:space="preserve">Improve </w:t>
-      </w:r>
-      <w:proofErr w:type="spellStart"/>
-      <w:r>
-        <w:rPr>
-          <w:color w:val="FF0000"/>
-        </w:rPr>
-        <w:t>genericity</w:t>
-      </w:r>
-      <w:proofErr w:type="spellEnd"/>
-      <w:r>
-        <w:rPr>
-          <w:color w:val="FF0000"/>
-        </w:rPr>
-        <w:t xml:space="preserve"> of parameter passing in remote function caller.</w:t>
+        <w:t>Improve genericity of parameter passing in remote function caller.</w:t>
       </w:r>
     </w:p>
     <w:p>
@@ -2583,35 +2015,7 @@
         <w:rPr>
           <w:color w:val="00B050"/>
         </w:rPr>
-        <w:t>Get address of Kernel32</w:t>
-      </w:r>
-      <w:proofErr w:type="gramStart"/>
-      <w:r>
-        <w:rPr>
-          <w:color w:val="00B050"/>
-        </w:rPr>
-        <w:t>!LoadLibrary</w:t>
-      </w:r>
-      <w:proofErr w:type="gramEnd"/>
-      <w:r>
-        <w:rPr>
-          <w:color w:val="00B050"/>
-        </w:rPr>
-        <w:t xml:space="preserve"> ‘manually’ rather than using a local </w:t>
-      </w:r>
-      <w:proofErr w:type="spellStart"/>
-      <w:r>
-        <w:rPr>
-          <w:color w:val="00B050"/>
-        </w:rPr>
-        <w:t>GetProcAddress</w:t>
-      </w:r>
-      <w:proofErr w:type="spellEnd"/>
-      <w:r>
-        <w:rPr>
-          <w:color w:val="00B050"/>
-        </w:rPr>
-        <w:t xml:space="preserve"> and </w:t>
+        <w:t xml:space="preserve">Get address of Kernel32!LoadLibrary ‘manually’ rather than using a local GetProcAddress and </w:t>
       </w:r>
       <w:r>
         <w:rPr>
@@ -2635,21 +2039,7 @@
         <w:rPr>
           <w:color w:val="00B050"/>
         </w:rPr>
-        <w:t xml:space="preserve">Whilst this works in all normal cases, it doesn’t work when the target has shims enabled which hook </w:t>
-      </w:r>
-      <w:proofErr w:type="spellStart"/>
-      <w:r>
-        <w:rPr>
-          <w:color w:val="00B050"/>
-        </w:rPr>
-        <w:t>LoadLibrary</w:t>
-      </w:r>
-      <w:proofErr w:type="spellEnd"/>
-      <w:r>
-        <w:rPr>
-          <w:color w:val="00B050"/>
-        </w:rPr>
-        <w:t>.</w:t>
+        <w:t>Whilst this works in all normal cases, it doesn’t work when the target has shims enabled which hook LoadLibrary.</w:t>
       </w:r>
     </w:p>
     <w:p>
@@ -2663,6 +2053,7 @@
           <w:b/>
           <w:color w:val="000000" w:themeColor="text1"/>
         </w:rPr>
+        <w:lastRenderedPageBreak/>
         <w:t>Patcher</w:t>
       </w:r>
     </w:p>
@@ -2681,7 +2072,6 @@
         <w:rPr>
           <w:color w:val="00B050"/>
         </w:rPr>
-        <w:lastRenderedPageBreak/>
         <w:t>VEH hooking (both INT3 and DR).</w:t>
       </w:r>
     </w:p>
@@ -2724,21 +2114,7 @@
         <w:rPr>
           <w:color w:val="00B050"/>
         </w:rPr>
-        <w:t xml:space="preserve"> </w:t>
-      </w:r>
-      <w:proofErr w:type="gramStart"/>
-      <w:r>
-        <w:rPr>
-          <w:color w:val="00B050"/>
-        </w:rPr>
-        <w:t>x64</w:t>
-      </w:r>
-      <w:proofErr w:type="gramEnd"/>
-      <w:r>
-        <w:rPr>
-          <w:color w:val="00B050"/>
-        </w:rPr>
-        <w:t xml:space="preserve"> has far more IP relative instructions than x86.</w:t>
+        <w:t xml:space="preserve"> x64 has far more IP relative instructions than x86.</w:t>
       </w:r>
     </w:p>
     <w:p>
@@ -2800,19 +2176,11 @@
           <w:color w:val="00B050"/>
         </w:rPr>
       </w:pPr>
-      <w:proofErr w:type="spellStart"/>
-      <w:r>
-        <w:rPr>
-          <w:color w:val="00B050"/>
-        </w:rPr>
-        <w:t>Uncopyable</w:t>
-      </w:r>
-      <w:proofErr w:type="spellEnd"/>
-      <w:r>
-        <w:rPr>
-          <w:color w:val="00B050"/>
-        </w:rPr>
-        <w:t>, so make moveable.</w:t>
+      <w:r>
+        <w:rPr>
+          <w:color w:val="00B050"/>
+        </w:rPr>
+        <w:t>Uncopyable, so make moveable.</w:t>
       </w:r>
     </w:p>
     <w:p>
@@ -2902,35 +2270,7 @@
         <w:rPr>
           <w:color w:val="00B050"/>
         </w:rPr>
-        <w:t>Detect cases where hooking may overflow past the end of a function, and fail. (Provide policy or flag to allow overriding this behaviour.) Examples may be instructions such as ‘</w:t>
-      </w:r>
-      <w:proofErr w:type="spellStart"/>
-      <w:r>
-        <w:rPr>
-          <w:color w:val="00B050"/>
-        </w:rPr>
-        <w:t>int</w:t>
-      </w:r>
-      <w:proofErr w:type="spellEnd"/>
-      <w:r>
-        <w:rPr>
-          <w:color w:val="00B050"/>
-        </w:rPr>
-        <w:t xml:space="preserve"> 3’, ‘ret’, ‘</w:t>
-      </w:r>
-      <w:proofErr w:type="spellStart"/>
-      <w:r>
-        <w:rPr>
-          <w:color w:val="00B050"/>
-        </w:rPr>
-        <w:t>jmp</w:t>
-      </w:r>
-      <w:proofErr w:type="spellEnd"/>
-      <w:r>
-        <w:rPr>
-          <w:color w:val="00B050"/>
-        </w:rPr>
-        <w:t>’, etc.</w:t>
+        <w:t>Detect cases where hooking may overflow past the end of a function, and fail. (Provide policy or flag to allow overriding this behaviour.) Examples may be instructions such as ‘int 3’, ‘ret’, ‘jmp’, etc.</w:t>
       </w:r>
     </w:p>
     <w:p>
@@ -2939,7 +2279,6 @@
           <w:color w:val="000000" w:themeColor="text1"/>
         </w:rPr>
       </w:pPr>
-      <w:proofErr w:type="spellStart"/>
       <w:r>
         <w:rPr>
           <w:b/>
@@ -2947,7 +2286,6 @@
         </w:rPr>
         <w:t>FindPattern</w:t>
       </w:r>
-      <w:proofErr w:type="spellEnd"/>
     </w:p>
     <w:p>
       <w:pPr>
@@ -3039,7 +2377,6 @@
           <w:color w:val="000000" w:themeColor="text1"/>
         </w:rPr>
       </w:pPr>
-      <w:proofErr w:type="spellStart"/>
       <w:r>
         <w:rPr>
           <w:b/>
@@ -3047,7 +2384,6 @@
         </w:rPr>
         <w:t>PeLib</w:t>
       </w:r>
-      <w:proofErr w:type="spellEnd"/>
     </w:p>
     <w:p>
       <w:pPr>
@@ -3112,21 +2448,7 @@
         <w:rPr>
           <w:color w:val="FF0000"/>
         </w:rPr>
-        <w:t xml:space="preserve">Investigate use of virtual functions for file </w:t>
-      </w:r>
-      <w:proofErr w:type="spellStart"/>
-      <w:r>
-        <w:rPr>
-          <w:color w:val="FF0000"/>
-        </w:rPr>
-        <w:t>vs</w:t>
-      </w:r>
-      <w:proofErr w:type="spellEnd"/>
-      <w:r>
-        <w:rPr>
-          <w:color w:val="FF0000"/>
-        </w:rPr>
-        <w:t xml:space="preserve"> memory</w:t>
+        <w:t>Investigate use of virtual functions for file vs memory</w:t>
       </w:r>
       <w:r>
         <w:rPr>
@@ -3138,21 +2460,7 @@
         <w:rPr>
           <w:color w:val="FF0000"/>
         </w:rPr>
-        <w:t xml:space="preserve"> (</w:t>
-      </w:r>
-      <w:proofErr w:type="spellStart"/>
-      <w:r>
-        <w:rPr>
-          <w:color w:val="FF0000"/>
-        </w:rPr>
-        <w:t>RvaToVa</w:t>
-      </w:r>
-      <w:proofErr w:type="spellEnd"/>
-      <w:r>
-        <w:rPr>
-          <w:color w:val="FF0000"/>
-        </w:rPr>
-        <w:t>)</w:t>
+        <w:t xml:space="preserve"> (RvaToVa)</w:t>
       </w:r>
       <w:r>
         <w:rPr>
@@ -3218,67 +2526,25 @@
         <w:rPr>
           <w:color w:val="FF0000"/>
         </w:rPr>
-        <w:t xml:space="preserve">Check </w:t>
-      </w:r>
-      <w:proofErr w:type="spellStart"/>
-      <w:r>
-        <w:rPr>
-          <w:color w:val="FF0000"/>
-        </w:rPr>
-        <w:t>NumberOfRvaAndSizes</w:t>
-      </w:r>
-      <w:proofErr w:type="spellEnd"/>
-      <w:r>
-        <w:rPr>
-          <w:color w:val="FF0000"/>
-        </w:rPr>
-        <w:t xml:space="preserve"> in </w:t>
-      </w:r>
-      <w:proofErr w:type="spellStart"/>
-      <w:r>
-        <w:rPr>
-          <w:color w:val="FF0000"/>
-        </w:rPr>
-        <w:t>NtHeaders</w:t>
-      </w:r>
-      <w:proofErr w:type="spellEnd"/>
-      <w:r>
-        <w:rPr>
-          <w:color w:val="FF0000"/>
-        </w:rPr>
-        <w:t xml:space="preserve"> before attempting to retrieve a data dir.</w:t>
-      </w:r>
-    </w:p>
-    <w:p>
-      <w:pPr>
-        <w:pStyle w:val="ListParagraph"/>
-        <w:numPr>
-          <w:ilvl w:val="0"/>
-          <w:numId w:val="1"/>
-        </w:numPr>
-        <w:rPr>
-          <w:color w:val="FF0000"/>
-        </w:rPr>
-      </w:pPr>
-      <w:r>
-        <w:rPr>
-          <w:color w:val="FF0000"/>
-        </w:rPr>
-        <w:t xml:space="preserve">Cache base pointers </w:t>
-      </w:r>
-      <w:proofErr w:type="spellStart"/>
-      <w:r>
-        <w:rPr>
-          <w:color w:val="FF0000"/>
-        </w:rPr>
-        <w:t>etc</w:t>
-      </w:r>
-      <w:proofErr w:type="spellEnd"/>
-      <w:r>
-        <w:rPr>
-          <w:color w:val="FF0000"/>
-        </w:rPr>
-        <w:t xml:space="preserve"> rather than retrieving it manually in every getter/setter. Slightly less ‘robust’, but due to the typically ‘read-only’ nature of the data this is the expected behaviour in all known cases anyway.</w:t>
+        <w:t>Check NumberOfRvaAndSizes in NtHeaders before attempting to retrieve a data dir.</w:t>
+      </w:r>
+    </w:p>
+    <w:p>
+      <w:pPr>
+        <w:pStyle w:val="ListParagraph"/>
+        <w:numPr>
+          <w:ilvl w:val="0"/>
+          <w:numId w:val="1"/>
+        </w:numPr>
+        <w:rPr>
+          <w:color w:val="FF0000"/>
+        </w:rPr>
+      </w:pPr>
+      <w:r>
+        <w:rPr>
+          <w:color w:val="FF0000"/>
+        </w:rPr>
+        <w:t>Cache base pointers etc rather than retrieving it manually in every getter/setter. Slightly less ‘robust’, but due to the typically ‘read-only’ nature of the data this is the expected behaviour in all known cases anyway.</w:t>
       </w:r>
     </w:p>
     <w:p>
@@ -3302,49 +2568,7 @@
         <w:rPr>
           <w:color w:val="FF0000"/>
         </w:rPr>
-        <w:t xml:space="preserve"> API for </w:t>
-      </w:r>
-      <w:proofErr w:type="spellStart"/>
-      <w:r>
-        <w:rPr>
-          <w:color w:val="FF0000"/>
-        </w:rPr>
-        <w:t>GetBase</w:t>
-      </w:r>
-      <w:proofErr w:type="spellEnd"/>
-      <w:r>
-        <w:rPr>
-          <w:color w:val="FF0000"/>
-        </w:rPr>
-        <w:t xml:space="preserve">. (e.g. PVOID </w:t>
-      </w:r>
-      <w:proofErr w:type="spellStart"/>
-      <w:r>
-        <w:rPr>
-          <w:color w:val="FF0000"/>
-        </w:rPr>
-        <w:t>vs</w:t>
-      </w:r>
-      <w:proofErr w:type="spellEnd"/>
-      <w:r>
-        <w:rPr>
-          <w:color w:val="FF0000"/>
-        </w:rPr>
-        <w:t xml:space="preserve"> PBYTE </w:t>
-      </w:r>
-      <w:proofErr w:type="spellStart"/>
-      <w:r>
-        <w:rPr>
-          <w:color w:val="FF0000"/>
-        </w:rPr>
-        <w:t>vs</w:t>
-      </w:r>
-      <w:proofErr w:type="spellEnd"/>
-      <w:r>
-        <w:rPr>
-          <w:color w:val="FF0000"/>
-        </w:rPr>
-        <w:t xml:space="preserve"> T*)</w:t>
+        <w:t xml:space="preserve"> API for GetBase. (e.g. PVOID vs PBYTE vs T*)</w:t>
       </w:r>
     </w:p>
     <w:p>
@@ -3470,6 +2694,7 @@
         <w:rPr>
           <w:color w:val="00B050"/>
         </w:rPr>
+        <w:lastRenderedPageBreak/>
         <w:t>Debug directory.</w:t>
       </w:r>
     </w:p>
@@ -3488,22 +2713,7 @@
         <w:rPr>
           <w:color w:val="00B050"/>
         </w:rPr>
-        <w:lastRenderedPageBreak/>
-        <w:t xml:space="preserve">Load </w:t>
-      </w:r>
-      <w:proofErr w:type="spellStart"/>
-      <w:r>
-        <w:rPr>
-          <w:color w:val="00B050"/>
-        </w:rPr>
-        <w:t>config</w:t>
-      </w:r>
-      <w:proofErr w:type="spellEnd"/>
-      <w:r>
-        <w:rPr>
-          <w:color w:val="00B050"/>
-        </w:rPr>
-        <w:t xml:space="preserve"> directory.</w:t>
+        <w:t>Load config directory.</w:t>
       </w:r>
     </w:p>
     <w:p>
@@ -3641,103 +2851,19 @@
         <w:rPr>
           <w:color w:val="00B050"/>
         </w:rPr>
-        <w:t xml:space="preserve">Helper functions such as </w:t>
-      </w:r>
-      <w:proofErr w:type="spellStart"/>
-      <w:r>
-        <w:rPr>
-          <w:color w:val="00B050"/>
-        </w:rPr>
-        <w:t>FindExport</w:t>
-      </w:r>
-      <w:proofErr w:type="spellEnd"/>
-      <w:r>
-        <w:rPr>
-          <w:color w:val="00B050"/>
-        </w:rPr>
-        <w:t xml:space="preserve">, </w:t>
-      </w:r>
-      <w:proofErr w:type="spellStart"/>
-      <w:r>
-        <w:rPr>
-          <w:color w:val="00B050"/>
-        </w:rPr>
-        <w:t>FindImport</w:t>
-      </w:r>
-      <w:proofErr w:type="spellEnd"/>
-      <w:r>
-        <w:rPr>
-          <w:color w:val="00B050"/>
-        </w:rPr>
-        <w:t xml:space="preserve">, </w:t>
-      </w:r>
-      <w:proofErr w:type="spellStart"/>
-      <w:r>
-        <w:rPr>
-          <w:color w:val="00B050"/>
-        </w:rPr>
-        <w:t>HasDataDir</w:t>
-      </w:r>
-      <w:proofErr w:type="spellEnd"/>
-      <w:r>
-        <w:rPr>
-          <w:color w:val="00B050"/>
-        </w:rPr>
-        <w:t xml:space="preserve">, </w:t>
-      </w:r>
-      <w:proofErr w:type="spellStart"/>
-      <w:r>
-        <w:rPr>
-          <w:color w:val="00B050"/>
-        </w:rPr>
-        <w:t>GetArchitecture</w:t>
-      </w:r>
-      <w:proofErr w:type="spellEnd"/>
-      <w:r>
-        <w:rPr>
-          <w:color w:val="00B050"/>
-        </w:rPr>
-        <w:t>,</w:t>
-      </w:r>
-      <w:r>
-        <w:rPr>
-          <w:color w:val="00B050"/>
-        </w:rPr>
-        <w:t xml:space="preserve"> </w:t>
-      </w:r>
-      <w:proofErr w:type="spellStart"/>
-      <w:r>
-        <w:rPr>
-          <w:color w:val="00B050"/>
-        </w:rPr>
-        <w:t>IsDotNet</w:t>
-      </w:r>
-      <w:proofErr w:type="spellEnd"/>
-      <w:r>
-        <w:rPr>
-          <w:color w:val="00B050"/>
-        </w:rPr>
-        <w:t>,</w:t>
-      </w:r>
-      <w:r>
-        <w:rPr>
-          <w:color w:val="00B050"/>
-        </w:rPr>
-        <w:t xml:space="preserve"> </w:t>
-      </w:r>
-      <w:proofErr w:type="spellStart"/>
-      <w:r>
-        <w:rPr>
-          <w:color w:val="00B050"/>
-        </w:rPr>
-        <w:t>GetPDB</w:t>
-      </w:r>
-      <w:proofErr w:type="spellEnd"/>
-      <w:r>
-        <w:rPr>
-          <w:color w:val="00B050"/>
-        </w:rPr>
-        <w:t>,</w:t>
+        <w:t>Helper functions such as FindExport, FindImport, HasDataDir, GetArchitecture,</w:t>
+      </w:r>
+      <w:r>
+        <w:rPr>
+          <w:color w:val="00B050"/>
+        </w:rPr>
+        <w:t xml:space="preserve"> IsDotNet,</w:t>
+      </w:r>
+      <w:r>
+        <w:rPr>
+          <w:color w:val="00B050"/>
+        </w:rPr>
+        <w:t xml:space="preserve"> GetPDB,</w:t>
       </w:r>
       <w:r>
         <w:rPr>
@@ -3793,53 +2919,25 @@
         <w:rPr>
           <w:color w:val="00B050"/>
         </w:rPr>
-        <w:t>NOP/</w:t>
-      </w:r>
-      <w:proofErr w:type="spellStart"/>
-      <w:r>
-        <w:rPr>
-          <w:color w:val="00B050"/>
-        </w:rPr>
-        <w:t>UnNOP</w:t>
-      </w:r>
-      <w:proofErr w:type="spellEnd"/>
-      <w:r>
-        <w:rPr>
-          <w:color w:val="00B050"/>
-        </w:rPr>
-        <w:t xml:space="preserve"> support.</w:t>
-      </w:r>
-    </w:p>
-    <w:p>
-      <w:pPr>
-        <w:pStyle w:val="ListParagraph"/>
-        <w:numPr>
-          <w:ilvl w:val="0"/>
-          <w:numId w:val="1"/>
-        </w:numPr>
-        <w:rPr>
-          <w:color w:val="00B050"/>
-        </w:rPr>
-      </w:pPr>
-      <w:r>
-        <w:rPr>
-          <w:color w:val="00B050"/>
-        </w:rPr>
-        <w:t>ASM searching API with ‘wildcards’. (</w:t>
-      </w:r>
-      <w:proofErr w:type="spellStart"/>
-      <w:r>
-        <w:rPr>
-          <w:color w:val="00B050"/>
-        </w:rPr>
-        <w:t>MetaASM</w:t>
-      </w:r>
-      <w:proofErr w:type="spellEnd"/>
-      <w:r>
-        <w:rPr>
-          <w:color w:val="00B050"/>
-        </w:rPr>
-        <w:t>?)</w:t>
+        <w:t>NOP/UnNOP support.</w:t>
+      </w:r>
+    </w:p>
+    <w:p>
+      <w:pPr>
+        <w:pStyle w:val="ListParagraph"/>
+        <w:numPr>
+          <w:ilvl w:val="0"/>
+          <w:numId w:val="1"/>
+        </w:numPr>
+        <w:rPr>
+          <w:color w:val="00B050"/>
+        </w:rPr>
+      </w:pPr>
+      <w:r>
+        <w:rPr>
+          <w:color w:val="00B050"/>
+        </w:rPr>
+        <w:t>ASM searching API with ‘wildcards’. (MetaASM?)</w:t>
       </w:r>
     </w:p>
     <w:p>
@@ -4015,21 +3113,7 @@
         <w:rPr>
           <w:color w:val="00B050"/>
         </w:rPr>
-        <w:t xml:space="preserve">Memory protection filters (read, write, </w:t>
-      </w:r>
-      <w:proofErr w:type="gramStart"/>
-      <w:r>
-        <w:rPr>
-          <w:color w:val="00B050"/>
-        </w:rPr>
-        <w:t>exec</w:t>
-      </w:r>
-      <w:proofErr w:type="gramEnd"/>
-      <w:r>
-        <w:rPr>
-          <w:color w:val="00B050"/>
-        </w:rPr>
-        <w:t>).</w:t>
+        <w:t>Memory protection filters (read, write, exec).</w:t>
       </w:r>
     </w:p>
     <w:p>
@@ -4137,21 +3221,7 @@
         <w:rPr>
           <w:color w:val="00B050"/>
         </w:rPr>
-        <w:t xml:space="preserve">Unknown </w:t>
-      </w:r>
-      <w:proofErr w:type="gramStart"/>
-      <w:r>
-        <w:rPr>
-          <w:color w:val="00B050"/>
-        </w:rPr>
-        <w:t>value scan</w:t>
-      </w:r>
-      <w:proofErr w:type="gramEnd"/>
-      <w:r>
-        <w:rPr>
-          <w:color w:val="00B050"/>
-        </w:rPr>
-        <w:t>.</w:t>
+        <w:t>Unknown value scan.</w:t>
       </w:r>
     </w:p>
     <w:p>

</xml_diff>

<commit_message>
* Merge from /branches/v1.0.0 r1466
</commit_message>
<xml_diff>
--- a/trunk/Todo.docx
+++ b/trunk/Todo.docx
@@ -6,9 +6,11 @@
       <w:pPr>
         <w:pStyle w:val="Title"/>
       </w:pPr>
+      <w:proofErr w:type="spellStart"/>
       <w:r>
         <w:t>Todo</w:t>
       </w:r>
+      <w:proofErr w:type="spellEnd"/>
     </w:p>
     <w:p>
       <w:pPr>
@@ -38,165 +40,11 @@
         <w:rPr>
           <w:color w:val="FF0000"/>
         </w:rPr>
-        <w:t>‘</w:t>
-      </w:r>
-      <w:r>
-        <w:rPr>
-          <w:color w:val="FF0000"/>
-        </w:rPr>
-        <w:t>Finish</w:t>
-      </w:r>
-      <w:r>
-        <w:rPr>
-          <w:color w:val="FF0000"/>
-        </w:rPr>
-        <w:t>’</w:t>
-      </w:r>
-      <w:r>
-        <w:rPr>
-          <w:color w:val="FF0000"/>
-        </w:rPr>
-        <w:t xml:space="preserve"> and stabilize public API.</w:t>
-      </w:r>
-    </w:p>
-    <w:p>
-      <w:pPr>
-        <w:pStyle w:val="ListParagraph"/>
-        <w:numPr>
-          <w:ilvl w:val="1"/>
-          <w:numId w:val="1"/>
-        </w:numPr>
-        <w:rPr>
-          <w:color w:val="FF0000"/>
-        </w:rPr>
-      </w:pPr>
-      <w:r>
-        <w:rPr>
-          <w:color w:val="FF0000"/>
-        </w:rPr>
-        <w:t>Use semantic versioning.</w:t>
-      </w:r>
-      <w:r>
-        <w:rPr>
-          <w:color w:val="FF0000"/>
-        </w:rPr>
-        <w:t xml:space="preserve"> (See </w:t>
-      </w:r>
-      <w:hyperlink r:id="rId8" w:history="1">
-        <w:r>
-          <w:rPr>
-            <w:rStyle w:val="Hyperlink"/>
-            <w:color w:val="FF0000"/>
-          </w:rPr>
-          <w:t>http://semver.org/</w:t>
-        </w:r>
-      </w:hyperlink>
-      <w:r>
-        <w:rPr>
-          <w:color w:val="FF0000"/>
-        </w:rPr>
-        <w:t>)</w:t>
-      </w:r>
-      <w:r>
-        <w:rPr>
-          <w:color w:val="FF0000"/>
-        </w:rPr>
-        <w:t xml:space="preserve"> (Version 1.0.0 begins once all ‘red’ items are complete.</w:t>
-      </w:r>
-      <w:r>
-        <w:rPr>
-          <w:color w:val="FF0000"/>
-        </w:rPr>
-        <w:t>)</w:t>
-      </w:r>
-    </w:p>
-    <w:p>
-      <w:pPr>
-        <w:pStyle w:val="ListParagraph"/>
-        <w:numPr>
-          <w:ilvl w:val="1"/>
-          <w:numId w:val="1"/>
-        </w:numPr>
-        <w:rPr>
-          <w:color w:val="FF0000"/>
-        </w:rPr>
-      </w:pPr>
-      <w:r>
-        <w:rPr>
-          <w:color w:val="FF0000"/>
-        </w:rPr>
-        <w:t>Ensure API is ‘complete’ and correct as once semver begins it can’t be broken without a major version bump.</w:t>
-      </w:r>
-    </w:p>
-    <w:p>
-      <w:pPr>
-        <w:pStyle w:val="ListParagraph"/>
-        <w:numPr>
-          <w:ilvl w:val="1"/>
-          <w:numId w:val="1"/>
-        </w:numPr>
-        <w:rPr>
-          <w:color w:val="FF0000"/>
-        </w:rPr>
-      </w:pPr>
-      <w:r>
-        <w:rPr>
-          <w:color w:val="FF0000"/>
-        </w:rPr>
-        <w:t>Remove ‘unnecessary’ APIs for now (YAGNI) and focus on a proper design and implementation of the more critical ones.</w:t>
-      </w:r>
-    </w:p>
-    <w:p>
-      <w:pPr>
-        <w:pStyle w:val="ListParagraph"/>
-        <w:numPr>
-          <w:ilvl w:val="1"/>
-          <w:numId w:val="1"/>
-        </w:numPr>
-        <w:rPr>
-          <w:color w:val="FF0000"/>
-        </w:rPr>
-      </w:pPr>
-      <w:r>
-        <w:rPr>
-          <w:color w:val="FF0000"/>
-        </w:rPr>
-        <w:t>Remove unnecessary 3</w:t>
-      </w:r>
-      <w:r>
-        <w:rPr>
-          <w:color w:val="FF0000"/>
-          <w:vertAlign w:val="superscript"/>
-        </w:rPr>
-        <w:t>rd</w:t>
-      </w:r>
-      <w:r>
-        <w:rPr>
-          <w:color w:val="FF0000"/>
-        </w:rPr>
-        <w:t xml:space="preserve"> party dependencies from public interface where possible (e.g. Take a std::wstring as a path then convert to a boost::filesystem::path internally to avoid Boost updates breaking the HadesMem ABI).</w:t>
-      </w:r>
-    </w:p>
-    <w:p>
-      <w:pPr>
-        <w:pStyle w:val="ListParagraph"/>
-        <w:numPr>
-          <w:ilvl w:val="1"/>
-          <w:numId w:val="1"/>
-        </w:numPr>
-        <w:rPr>
-          <w:color w:val="00B050"/>
-        </w:rPr>
-      </w:pPr>
-      <w:r>
-        <w:rPr>
-          <w:color w:val="00B050"/>
-        </w:rPr>
         <w:t>Move ‘internal’ code to ‘detail’</w:t>
       </w:r>
       <w:r>
         <w:rPr>
-          <w:color w:val="00B050"/>
+          <w:color w:val="FF0000"/>
         </w:rPr>
         <w:t xml:space="preserve"> folder/namespace.</w:t>
       </w:r>
@@ -205,30 +53,50 @@
       <w:pPr>
         <w:pStyle w:val="ListParagraph"/>
         <w:numPr>
-          <w:ilvl w:val="1"/>
-          <w:numId w:val="1"/>
-        </w:numPr>
-        <w:rPr>
-          <w:color w:val="00B050"/>
-        </w:rPr>
-      </w:pPr>
-      <w:r>
-        <w:rPr>
-          <w:color w:val="00B050"/>
-        </w:rPr>
-        <w:t xml:space="preserve">Maintain </w:t>
-      </w:r>
-      <w:r>
-        <w:rPr>
-          <w:color w:val="00B050"/>
-        </w:rPr>
-        <w:t xml:space="preserve">a </w:t>
-      </w:r>
-      <w:r>
-        <w:rPr>
-          <w:color w:val="00B050"/>
-        </w:rPr>
-        <w:t>changelog.</w:t>
+          <w:ilvl w:val="0"/>
+          <w:numId w:val="1"/>
+        </w:numPr>
+        <w:rPr>
+          <w:color w:val="FF0000"/>
+        </w:rPr>
+      </w:pPr>
+      <w:r>
+        <w:rPr>
+          <w:color w:val="FF0000"/>
+        </w:rPr>
+        <w:t>Review compiler support.</w:t>
+      </w:r>
+    </w:p>
+    <w:p>
+      <w:pPr>
+        <w:pStyle w:val="ListParagraph"/>
+        <w:numPr>
+          <w:ilvl w:val="1"/>
+          <w:numId w:val="1"/>
+        </w:numPr>
+        <w:rPr>
+          <w:color w:val="FF0000"/>
+        </w:rPr>
+      </w:pPr>
+      <w:r>
+        <w:rPr>
+          <w:color w:val="FF0000"/>
+        </w:rPr>
+        <w:t xml:space="preserve">GCC via </w:t>
+      </w:r>
+      <w:proofErr w:type="spellStart"/>
+      <w:r>
+        <w:rPr>
+          <w:color w:val="FF0000"/>
+        </w:rPr>
+        <w:t>MinGW</w:t>
+      </w:r>
+      <w:proofErr w:type="spellEnd"/>
+      <w:r>
+        <w:rPr>
+          <w:color w:val="FF0000"/>
+        </w:rPr>
+        <w:t xml:space="preserve"> is quite unstable, investigate dropping support. Furthermore, this will allow a move back to a VS-based build system…</w:t>
       </w:r>
     </w:p>
     <w:p>
@@ -282,24 +150,6 @@
         <w:rPr>
           <w:color w:val="00B050"/>
         </w:rPr>
-        <w:t>QuickBook generated.</w:t>
-      </w:r>
-    </w:p>
-    <w:p>
-      <w:pPr>
-        <w:pStyle w:val="ListParagraph"/>
-        <w:numPr>
-          <w:ilvl w:val="1"/>
-          <w:numId w:val="1"/>
-        </w:numPr>
-        <w:rPr>
-          <w:color w:val="00B050"/>
-        </w:rPr>
-      </w:pPr>
-      <w:r>
-        <w:rPr>
-          <w:color w:val="00B050"/>
-        </w:rPr>
         <w:t>T</w:t>
       </w:r>
       <w:r>
@@ -320,6 +170,7 @@
           <w:color w:val="00B050"/>
         </w:rPr>
       </w:pPr>
+      <w:proofErr w:type="gramStart"/>
       <w:r>
         <w:rPr>
           <w:color w:val="00B050"/>
@@ -330,25 +181,14 @@
         <w:rPr>
           <w:color w:val="00B050"/>
         </w:rPr>
-        <w:t>xception guarantee docs.</w:t>
-      </w:r>
-    </w:p>
-    <w:p>
-      <w:pPr>
-        <w:pStyle w:val="ListParagraph"/>
-        <w:numPr>
-          <w:ilvl w:val="1"/>
-          <w:numId w:val="1"/>
-        </w:numPr>
-        <w:rPr>
-          <w:color w:val="00B050"/>
-        </w:rPr>
-      </w:pPr>
-      <w:r>
-        <w:rPr>
-          <w:color w:val="00B050"/>
-        </w:rPr>
-        <w:t>HTML and PDF.</w:t>
+        <w:t>xception guarantee</w:t>
+      </w:r>
+      <w:proofErr w:type="gramEnd"/>
+      <w:r>
+        <w:rPr>
+          <w:color w:val="00B050"/>
+        </w:rPr>
+        <w:t xml:space="preserve"> docs.</w:t>
       </w:r>
     </w:p>
     <w:p>
@@ -384,623 +224,973 @@
         <w:rPr>
           <w:color w:val="FF0000"/>
         </w:rPr>
-        <w:t xml:space="preserve">Extra sanity checks to ensure not only that functions return without exception, but also that the returned data is valid. (e.g. GetName in ImpThunk.) </w:t>
-      </w:r>
-    </w:p>
-    <w:p>
-      <w:pPr>
-        <w:pStyle w:val="ListParagraph"/>
-        <w:numPr>
-          <w:ilvl w:val="1"/>
-          <w:numId w:val="1"/>
-        </w:numPr>
-        <w:rPr>
-          <w:color w:val="FF0000"/>
-        </w:rPr>
-      </w:pPr>
-      <w:r>
-        <w:rPr>
-          <w:color w:val="FF0000"/>
-        </w:rPr>
-        <w:t>Expand tests to be more thorough and use Boost.Test checks such as BOOST_CHECK_NO_THROW, BOOST_CHECK_THROW, BOOST_CHECK_EQUAL_COLLECTION, etc.</w:t>
-      </w:r>
-    </w:p>
-    <w:p>
-      <w:pPr>
-        <w:pStyle w:val="ListParagraph"/>
-        <w:numPr>
-          <w:ilvl w:val="1"/>
-          <w:numId w:val="1"/>
-        </w:numPr>
-        <w:rPr>
-          <w:color w:val="00B050"/>
-        </w:rPr>
-      </w:pPr>
-      <w:r>
-        <w:rPr>
-          <w:color w:val="00B050"/>
-        </w:rPr>
-        <w:t xml:space="preserve">Extra tests on library usage that should fail to compile (because of static assertions, type traits, etc). Needed to ensure library misuse is not ‘possible’. </w:t>
-      </w:r>
-    </w:p>
-    <w:p>
-      <w:pPr>
-        <w:pStyle w:val="ListParagraph"/>
-        <w:numPr>
-          <w:ilvl w:val="0"/>
-          <w:numId w:val="1"/>
-        </w:numPr>
-        <w:rPr>
-          <w:color w:val="FF0000"/>
-        </w:rPr>
-      </w:pPr>
-      <w:r>
-        <w:rPr>
-          <w:color w:val="FF0000"/>
-        </w:rPr>
-        <w:t>Examples.</w:t>
-      </w:r>
-    </w:p>
-    <w:p>
-      <w:pPr>
-        <w:pStyle w:val="ListParagraph"/>
-        <w:numPr>
-          <w:ilvl w:val="1"/>
-          <w:numId w:val="1"/>
-        </w:numPr>
-        <w:rPr>
-          <w:color w:val="FF0000"/>
-        </w:rPr>
-      </w:pPr>
-      <w:r>
-        <w:rPr>
-          <w:color w:val="FF0000"/>
-        </w:rPr>
-        <w:t>All components.</w:t>
-      </w:r>
-    </w:p>
-    <w:p>
-      <w:pPr>
-        <w:pStyle w:val="ListParagraph"/>
-        <w:numPr>
-          <w:ilvl w:val="1"/>
-          <w:numId w:val="1"/>
-        </w:numPr>
-        <w:rPr>
-          <w:color w:val="FF0000"/>
-        </w:rPr>
-      </w:pPr>
-      <w:r>
-        <w:rPr>
-          <w:color w:val="FF0000"/>
-        </w:rPr>
-        <w:t>Cleanup and in-source documentation.</w:t>
-      </w:r>
-    </w:p>
-    <w:p>
-      <w:pPr>
-        <w:pStyle w:val="ListParagraph"/>
-        <w:numPr>
-          <w:ilvl w:val="0"/>
-          <w:numId w:val="1"/>
-        </w:numPr>
-        <w:rPr>
-          <w:color w:val="FF0000"/>
-        </w:rPr>
-      </w:pPr>
-      <w:r>
-        <w:rPr>
-          <w:color w:val="FF0000"/>
-        </w:rPr>
-        <w:t>Improve quality of existing code.</w:t>
-      </w:r>
-    </w:p>
-    <w:p>
-      <w:pPr>
-        <w:pStyle w:val="ListParagraph"/>
-        <w:numPr>
-          <w:ilvl w:val="1"/>
-          <w:numId w:val="1"/>
-        </w:numPr>
-        <w:rPr>
-          <w:color w:val="00B050"/>
-        </w:rPr>
-      </w:pPr>
-      <w:r>
-        <w:rPr>
-          <w:color w:val="00B050"/>
-        </w:rPr>
-        <w:t>Improve exception-safety guarantees. (Rollback support etc)</w:t>
-      </w:r>
-    </w:p>
-    <w:p>
-      <w:pPr>
-        <w:pStyle w:val="ListParagraph"/>
-        <w:numPr>
-          <w:ilvl w:val="1"/>
-          <w:numId w:val="1"/>
-        </w:numPr>
-        <w:rPr>
-          <w:color w:val="00B050"/>
-        </w:rPr>
-      </w:pPr>
-      <w:r>
-        <w:rPr>
-          <w:color w:val="00B050"/>
-        </w:rPr>
-        <w:t>Improve thread-safety guarantees and threading model.</w:t>
-      </w:r>
-    </w:p>
-    <w:p>
-      <w:pPr>
-        <w:pStyle w:val="ListParagraph"/>
-        <w:numPr>
-          <w:ilvl w:val="1"/>
-          <w:numId w:val="1"/>
-        </w:numPr>
-        <w:rPr>
-          <w:color w:val="00B050"/>
-        </w:rPr>
-      </w:pPr>
-      <w:r>
-        <w:rPr>
-          <w:color w:val="00B050"/>
-        </w:rPr>
-        <w:t>Throw custom error codes as part of exceptions. Use a different tag type.</w:t>
-      </w:r>
-    </w:p>
-    <w:p>
-      <w:pPr>
-        <w:pStyle w:val="ListParagraph"/>
-        <w:numPr>
-          <w:ilvl w:val="1"/>
-          <w:numId w:val="1"/>
-        </w:numPr>
-        <w:rPr>
-          <w:color w:val="00B050"/>
-        </w:rPr>
-      </w:pPr>
-      <w:r>
-        <w:rPr>
-          <w:color w:val="00B050"/>
-        </w:rPr>
-        <w:t>Investigate Boost.Exception’s support for multiple exception info objects which share the same tag type, and how to ‘extract’ them at the catch site. Potentially rewrite some exceptions which use multiple ‘ErrorCodeWin’ objects to use unique tags instead.</w:t>
-      </w:r>
-    </w:p>
-    <w:p>
-      <w:pPr>
-        <w:pStyle w:val="ListParagraph"/>
-        <w:numPr>
-          <w:ilvl w:val="1"/>
-          <w:numId w:val="1"/>
-        </w:numPr>
-        <w:rPr>
-          <w:color w:val="00B050"/>
-        </w:rPr>
-      </w:pPr>
-      <w:r>
-        <w:rPr>
-          <w:color w:val="00B050"/>
-        </w:rPr>
-        <w:t>Use more ‘localized’ exception types where possible.</w:t>
-      </w:r>
-    </w:p>
-    <w:p>
-      <w:pPr>
-        <w:pStyle w:val="ListParagraph"/>
-        <w:numPr>
-          <w:ilvl w:val="1"/>
-          <w:numId w:val="1"/>
-        </w:numPr>
-        <w:rPr>
-          <w:color w:val="00B050"/>
-        </w:rPr>
-      </w:pPr>
-      <w:r>
-        <w:rPr>
-          <w:color w:val="00B050"/>
-        </w:rPr>
-        <w:t>Proper localization and internationalization support/framework.</w:t>
-      </w:r>
-    </w:p>
-    <w:p>
-      <w:pPr>
-        <w:pStyle w:val="ListParagraph"/>
-        <w:numPr>
-          <w:ilvl w:val="1"/>
-          <w:numId w:val="1"/>
-        </w:numPr>
-        <w:rPr>
-          <w:color w:val="FF0000"/>
-        </w:rPr>
-      </w:pPr>
-      <w:r>
-        <w:rPr>
-          <w:color w:val="FF0000"/>
-        </w:rPr>
-        <w:lastRenderedPageBreak/>
-        <w:t xml:space="preserve">Consider moving from UTF-16 </w:t>
-      </w:r>
-      <w:r>
-        <w:rPr>
-          <w:color w:val="FF0000"/>
-        </w:rPr>
-        <w:t>internally</w:t>
-      </w:r>
-      <w:r>
-        <w:rPr>
-          <w:color w:val="FF0000"/>
-        </w:rPr>
-        <w:t xml:space="preserve"> to UTF-8, and only using UTF-16 at API boundaries. If implemented, all files and other IO should be in UTF-8.</w:t>
-      </w:r>
-    </w:p>
-    <w:p>
-      <w:pPr>
-        <w:pStyle w:val="ListParagraph"/>
-        <w:numPr>
-          <w:ilvl w:val="1"/>
-          <w:numId w:val="1"/>
-        </w:numPr>
-        <w:rPr>
-          <w:color w:val="00B050"/>
-        </w:rPr>
-      </w:pPr>
-      <w:r>
-        <w:rPr>
-          <w:color w:val="00B050"/>
-        </w:rPr>
-        <w:t>Template concept checking and improved error messages.</w:t>
-      </w:r>
-    </w:p>
-    <w:p>
-      <w:pPr>
-        <w:pStyle w:val="ListParagraph"/>
-        <w:numPr>
-          <w:ilvl w:val="1"/>
-          <w:numId w:val="1"/>
-        </w:numPr>
-        <w:rPr>
-          <w:color w:val="00B050"/>
-        </w:rPr>
-      </w:pPr>
-      <w:r>
-        <w:rPr>
-          <w:color w:val="00B050"/>
-        </w:rPr>
-        <w:t xml:space="preserve">Compile time checks to ensure MSVC, </w:t>
-      </w:r>
-      <w:r>
-        <w:rPr>
-          <w:color w:val="00B050"/>
-        </w:rPr>
-        <w:t xml:space="preserve">GCC, </w:t>
-      </w:r>
-      <w:r>
-        <w:rPr>
-          <w:color w:val="00B050"/>
-        </w:rPr>
-        <w:t>Boost, etc meet the minimum requirements.</w:t>
-      </w:r>
-    </w:p>
-    <w:p>
-      <w:pPr>
-        <w:pStyle w:val="ListParagraph"/>
-        <w:numPr>
-          <w:ilvl w:val="1"/>
-          <w:numId w:val="1"/>
-        </w:numPr>
-        <w:rPr>
-          <w:color w:val="00B050"/>
-        </w:rPr>
-      </w:pPr>
-      <w:r>
-        <w:rPr>
-          <w:color w:val="00B050"/>
-        </w:rPr>
-        <w:t>Assertions where appropriate</w:t>
-      </w:r>
-      <w:r>
-        <w:rPr>
-          <w:color w:val="00B050"/>
-        </w:rPr>
-        <w:t xml:space="preserve"> (for ‘impossible’ cases).</w:t>
-      </w:r>
-    </w:p>
-    <w:p>
-      <w:pPr>
-        <w:pStyle w:val="ListParagraph"/>
-        <w:numPr>
-          <w:ilvl w:val="1"/>
-          <w:numId w:val="1"/>
-        </w:numPr>
-        <w:rPr>
-          <w:color w:val="00B050"/>
-        </w:rPr>
-      </w:pPr>
-      <w:r>
-        <w:rPr>
-          <w:color w:val="00B050"/>
-        </w:rPr>
-        <w:t>Improved error reporting via exceptions.</w:t>
-      </w:r>
-    </w:p>
-    <w:p>
-      <w:pPr>
-        <w:pStyle w:val="ListParagraph"/>
-        <w:numPr>
-          <w:ilvl w:val="1"/>
-          <w:numId w:val="1"/>
-        </w:numPr>
-        <w:rPr>
-          <w:color w:val="00B050"/>
-        </w:rPr>
-      </w:pPr>
-      <w:r>
-        <w:rPr>
-          <w:color w:val="00B050"/>
-        </w:rPr>
-        <w:t>Support move semantics where appropriate.</w:t>
-      </w:r>
-    </w:p>
-    <w:p>
-      <w:pPr>
-        <w:pStyle w:val="ListParagraph"/>
-        <w:numPr>
-          <w:ilvl w:val="1"/>
-          <w:numId w:val="1"/>
-        </w:numPr>
-        <w:rPr>
-          <w:color w:val="00B050"/>
-        </w:rPr>
-      </w:pPr>
-      <w:r>
-        <w:rPr>
-          <w:color w:val="00B050"/>
-        </w:rPr>
-        <w:t xml:space="preserve">Support swapping where appropriate (and use </w:t>
-      </w:r>
-      <w:r>
-        <w:rPr>
-          <w:color w:val="00B050"/>
-        </w:rPr>
-        <w:t>to simplify</w:t>
-      </w:r>
-      <w:r>
-        <w:rPr>
-          <w:color w:val="00B050"/>
-        </w:rPr>
-        <w:t xml:space="preserve"> operator=</w:t>
-      </w:r>
-      <w:r>
-        <w:rPr>
-          <w:color w:val="00B050"/>
-        </w:rPr>
-        <w:t xml:space="preserve"> if possible</w:t>
-      </w:r>
-      <w:r>
-        <w:rPr>
-          <w:color w:val="00B050"/>
-        </w:rPr>
-        <w:t>).</w:t>
-      </w:r>
-    </w:p>
-    <w:p>
-      <w:pPr>
-        <w:pStyle w:val="ListParagraph"/>
-        <w:numPr>
-          <w:ilvl w:val="1"/>
-          <w:numId w:val="1"/>
-        </w:numPr>
-        <w:rPr>
-          <w:color w:val="00B050"/>
-        </w:rPr>
-      </w:pPr>
-      <w:r>
-        <w:rPr>
-          <w:color w:val="00B050"/>
-        </w:rPr>
-        <w:t>Support perfect forwarding where appropriate.</w:t>
-      </w:r>
-      <w:r>
-        <w:rPr>
-          <w:color w:val="00B050"/>
-        </w:rPr>
-        <w:t xml:space="preserve"> </w:t>
-      </w:r>
-    </w:p>
-    <w:p>
-      <w:pPr>
-        <w:pStyle w:val="ListParagraph"/>
-        <w:numPr>
-          <w:ilvl w:val="1"/>
-          <w:numId w:val="1"/>
-        </w:numPr>
-        <w:rPr>
-          <w:color w:val="00B050"/>
-        </w:rPr>
-      </w:pPr>
-      <w:r>
-        <w:rPr>
-          <w:color w:val="00B050"/>
-        </w:rPr>
-        <w:t>Style cleanup (e.g. LLVM).</w:t>
-      </w:r>
-    </w:p>
-    <w:p>
-      <w:pPr>
-        <w:pStyle w:val="ListParagraph"/>
-        <w:numPr>
-          <w:ilvl w:val="1"/>
-          <w:numId w:val="1"/>
-        </w:numPr>
-        <w:rPr>
-          <w:color w:val="FF0000"/>
-        </w:rPr>
-      </w:pPr>
-      <w:r>
-        <w:rPr>
-          <w:color w:val="FF0000"/>
-        </w:rPr>
-        <w:t>Const support for iterators</w:t>
-      </w:r>
-      <w:r>
-        <w:rPr>
-          <w:color w:val="FF0000"/>
-        </w:rPr>
-        <w:t xml:space="preserve"> (template iterators on ValueT, add cbegin/cend to parent)</w:t>
-      </w:r>
-      <w:r>
-        <w:rPr>
-          <w:color w:val="FF0000"/>
-        </w:rPr>
-        <w:t>.</w:t>
-      </w:r>
-    </w:p>
-    <w:p>
-      <w:pPr>
-        <w:pStyle w:val="ListParagraph"/>
-        <w:numPr>
-          <w:ilvl w:val="1"/>
-          <w:numId w:val="1"/>
-        </w:numPr>
-        <w:rPr>
-          <w:color w:val="FF0000"/>
-        </w:rPr>
-      </w:pPr>
-      <w:r>
-        <w:rPr>
-          <w:color w:val="FF0000"/>
-        </w:rPr>
-        <w:t>Fix conversion to bool in classes (e.g. EnsureCleanup) to use an unspecified bool type and prevent implicit conversion to int, and also to remove the reliance on HandleType’s  implicit conversion to bool, which we cannot guarantee.</w:t>
-      </w:r>
-    </w:p>
-    <w:p>
-      <w:pPr>
-        <w:pStyle w:val="ListParagraph"/>
-        <w:numPr>
-          <w:ilvl w:val="1"/>
-          <w:numId w:val="1"/>
-        </w:numPr>
-        <w:rPr>
-          <w:color w:val="FF0000"/>
-        </w:rPr>
-      </w:pPr>
-      <w:r>
-        <w:rPr>
-          <w:color w:val="FF0000"/>
-        </w:rPr>
-        <w:t>Const correctness.</w:t>
-      </w:r>
-    </w:p>
-    <w:p>
-      <w:pPr>
-        <w:pStyle w:val="ListParagraph"/>
-        <w:numPr>
-          <w:ilvl w:val="1"/>
-          <w:numId w:val="1"/>
-        </w:numPr>
-        <w:rPr>
-          <w:color w:val="FF0000"/>
-        </w:rPr>
-      </w:pPr>
-      <w:r>
-        <w:rPr>
-          <w:color w:val="FF0000"/>
-        </w:rPr>
-        <w:t>Clean up iterators to be more lightweight, and shift most of the processing to the parent object.</w:t>
-      </w:r>
-    </w:p>
-    <w:p>
-      <w:pPr>
-        <w:pStyle w:val="ListParagraph"/>
-        <w:numPr>
-          <w:ilvl w:val="1"/>
-          <w:numId w:val="1"/>
-        </w:numPr>
-        <w:rPr>
-          <w:color w:val="FF0000"/>
-        </w:rPr>
-      </w:pPr>
-      <w:r>
-        <w:rPr>
-          <w:color w:val="FF0000"/>
-        </w:rPr>
-        <w:t>Clean up APIs returning pairs/tuples/etc to return objects with named fields and/or getters.</w:t>
-      </w:r>
-    </w:p>
-    <w:p>
-      <w:pPr>
-        <w:pStyle w:val="ListParagraph"/>
-        <w:numPr>
-          <w:ilvl w:val="1"/>
-          <w:numId w:val="1"/>
-        </w:numPr>
-        <w:rPr>
-          <w:color w:val="FF0000"/>
-        </w:rPr>
-      </w:pPr>
-      <w:r>
-        <w:rPr>
-          <w:color w:val="FF0000"/>
-        </w:rPr>
-        <w:t>Investigate DLL build.</w:t>
-      </w:r>
-    </w:p>
-    <w:p>
-      <w:pPr>
-        <w:pStyle w:val="ListParagraph"/>
-        <w:numPr>
-          <w:ilvl w:val="1"/>
-          <w:numId w:val="1"/>
-        </w:numPr>
-        <w:rPr>
-          <w:color w:val="FF0000"/>
-        </w:rPr>
-      </w:pPr>
-      <w:r>
-        <w:rPr>
-          <w:color w:val="FF0000"/>
-        </w:rPr>
-        <w:t>Investigate OpenMP support.</w:t>
-      </w:r>
-    </w:p>
-    <w:p>
-      <w:pPr>
-        <w:pStyle w:val="ListParagraph"/>
-        <w:numPr>
-          <w:ilvl w:val="1"/>
-          <w:numId w:val="1"/>
-        </w:numPr>
-        <w:rPr>
-          <w:color w:val="FF0000"/>
-        </w:rPr>
-      </w:pPr>
-      <w:r>
-        <w:rPr>
-          <w:color w:val="FF0000"/>
-        </w:rPr>
-        <w:t>Review and ‘rewrite’ in-code documentation/comments.</w:t>
-      </w:r>
-    </w:p>
-    <w:p>
-      <w:pPr>
-        <w:pStyle w:val="ListParagraph"/>
-        <w:numPr>
-          <w:ilvl w:val="1"/>
-          <w:numId w:val="1"/>
-        </w:numPr>
-        <w:rPr>
-          <w:color w:val="FF0000"/>
-        </w:rPr>
-      </w:pPr>
-      <w:r>
-        <w:rPr>
-          <w:color w:val="FF0000"/>
-        </w:rPr>
-        <w:t>Tests for remaining ‘detail’ components such as EnsureCleanup, StringBuffer, etc.</w:t>
+        <w:t>Extra sanity check</w:t>
       </w:r>
       <w:bookmarkStart w:id="0" w:name="_GoBack"/>
       <w:bookmarkEnd w:id="0"/>
+      <w:r>
+        <w:rPr>
+          <w:color w:val="FF0000"/>
+        </w:rPr>
+        <w:t>s to ensure not only that functions return without exception, but also that the returned data is valid. (</w:t>
+      </w:r>
+      <w:proofErr w:type="gramStart"/>
+      <w:r>
+        <w:rPr>
+          <w:color w:val="FF0000"/>
+        </w:rPr>
+        <w:t>e.g</w:t>
+      </w:r>
+      <w:proofErr w:type="gramEnd"/>
+      <w:r>
+        <w:rPr>
+          <w:color w:val="FF0000"/>
+        </w:rPr>
+        <w:t xml:space="preserve">. </w:t>
+      </w:r>
+      <w:proofErr w:type="spellStart"/>
+      <w:r>
+        <w:rPr>
+          <w:color w:val="FF0000"/>
+        </w:rPr>
+        <w:t>GetName</w:t>
+      </w:r>
+      <w:proofErr w:type="spellEnd"/>
+      <w:r>
+        <w:rPr>
+          <w:color w:val="FF0000"/>
+        </w:rPr>
+        <w:t xml:space="preserve"> in </w:t>
+      </w:r>
+      <w:proofErr w:type="spellStart"/>
+      <w:r>
+        <w:rPr>
+          <w:color w:val="FF0000"/>
+        </w:rPr>
+        <w:t>ImpThunk</w:t>
+      </w:r>
+      <w:proofErr w:type="spellEnd"/>
+      <w:r>
+        <w:rPr>
+          <w:color w:val="FF0000"/>
+        </w:rPr>
+        <w:t xml:space="preserve">.) </w:t>
+      </w:r>
+    </w:p>
+    <w:p>
+      <w:pPr>
+        <w:pStyle w:val="ListParagraph"/>
+        <w:numPr>
+          <w:ilvl w:val="1"/>
+          <w:numId w:val="1"/>
+        </w:numPr>
+        <w:rPr>
+          <w:color w:val="FF0000"/>
+        </w:rPr>
+      </w:pPr>
+      <w:r>
+        <w:rPr>
+          <w:color w:val="FF0000"/>
+        </w:rPr>
+        <w:t xml:space="preserve">Expand tests to be more thorough and use </w:t>
+      </w:r>
+      <w:proofErr w:type="spellStart"/>
+      <w:r>
+        <w:rPr>
+          <w:color w:val="FF0000"/>
+        </w:rPr>
+        <w:t>Boost.Test</w:t>
+      </w:r>
+      <w:proofErr w:type="spellEnd"/>
+      <w:r>
+        <w:rPr>
+          <w:color w:val="FF0000"/>
+        </w:rPr>
+        <w:t xml:space="preserve"> checks such as BOOST_CHECK_NO_THROW, BOOST_CHECK_THROW, BOOST_CHECK_EQUAL_COLLECTION, etc.</w:t>
+      </w:r>
+    </w:p>
+    <w:p>
+      <w:pPr>
+        <w:pStyle w:val="ListParagraph"/>
+        <w:numPr>
+          <w:ilvl w:val="1"/>
+          <w:numId w:val="1"/>
+        </w:numPr>
+        <w:rPr>
+          <w:color w:val="00B050"/>
+        </w:rPr>
+      </w:pPr>
+      <w:r>
+        <w:rPr>
+          <w:color w:val="00B050"/>
+        </w:rPr>
+        <w:t xml:space="preserve">Extra tests on library usage that should fail to compile (because of static assertions, type traits, </w:t>
+      </w:r>
+      <w:proofErr w:type="spellStart"/>
+      <w:r>
+        <w:rPr>
+          <w:color w:val="00B050"/>
+        </w:rPr>
+        <w:t>etc</w:t>
+      </w:r>
+      <w:proofErr w:type="spellEnd"/>
+      <w:r>
+        <w:rPr>
+          <w:color w:val="00B050"/>
+        </w:rPr>
+        <w:t xml:space="preserve">). Needed to ensure library misuse is not ‘possible’. </w:t>
+      </w:r>
+    </w:p>
+    <w:p>
+      <w:pPr>
+        <w:pStyle w:val="ListParagraph"/>
+        <w:numPr>
+          <w:ilvl w:val="0"/>
+          <w:numId w:val="1"/>
+        </w:numPr>
+        <w:rPr>
+          <w:color w:val="FF0000"/>
+        </w:rPr>
+      </w:pPr>
+      <w:r>
+        <w:rPr>
+          <w:color w:val="FF0000"/>
+        </w:rPr>
+        <w:t>Examples.</w:t>
+      </w:r>
+    </w:p>
+    <w:p>
+      <w:pPr>
+        <w:pStyle w:val="ListParagraph"/>
+        <w:numPr>
+          <w:ilvl w:val="1"/>
+          <w:numId w:val="1"/>
+        </w:numPr>
+        <w:rPr>
+          <w:color w:val="FF0000"/>
+        </w:rPr>
+      </w:pPr>
+      <w:r>
+        <w:rPr>
+          <w:color w:val="FF0000"/>
+        </w:rPr>
+        <w:t>All components.</w:t>
+      </w:r>
+    </w:p>
+    <w:p>
+      <w:pPr>
+        <w:pStyle w:val="ListParagraph"/>
+        <w:numPr>
+          <w:ilvl w:val="1"/>
+          <w:numId w:val="1"/>
+        </w:numPr>
+        <w:rPr>
+          <w:color w:val="FF0000"/>
+        </w:rPr>
+      </w:pPr>
+      <w:proofErr w:type="spellStart"/>
+      <w:r>
+        <w:rPr>
+          <w:color w:val="FF0000"/>
+        </w:rPr>
+        <w:t>Cleanup</w:t>
+      </w:r>
+      <w:proofErr w:type="spellEnd"/>
+      <w:r>
+        <w:rPr>
+          <w:color w:val="FF0000"/>
+        </w:rPr>
+        <w:t xml:space="preserve"> and in-source documentation.</w:t>
+      </w:r>
+    </w:p>
+    <w:p>
+      <w:pPr>
+        <w:pStyle w:val="ListParagraph"/>
+        <w:numPr>
+          <w:ilvl w:val="0"/>
+          <w:numId w:val="1"/>
+        </w:numPr>
+        <w:rPr>
+          <w:color w:val="FF0000"/>
+        </w:rPr>
+      </w:pPr>
+      <w:r>
+        <w:rPr>
+          <w:color w:val="FF0000"/>
+        </w:rPr>
+        <w:t>Improve quality of existing code.</w:t>
+      </w:r>
+    </w:p>
+    <w:p>
+      <w:pPr>
+        <w:pStyle w:val="ListParagraph"/>
+        <w:numPr>
+          <w:ilvl w:val="1"/>
+          <w:numId w:val="1"/>
+        </w:numPr>
+        <w:rPr>
+          <w:color w:val="00B050"/>
+        </w:rPr>
+      </w:pPr>
+      <w:r>
+        <w:rPr>
+          <w:color w:val="00B050"/>
+        </w:rPr>
+        <w:t xml:space="preserve">Improve exception-safety guarantees. (Rollback support </w:t>
+      </w:r>
+      <w:proofErr w:type="spellStart"/>
+      <w:r>
+        <w:rPr>
+          <w:color w:val="00B050"/>
+        </w:rPr>
+        <w:t>etc</w:t>
+      </w:r>
+      <w:proofErr w:type="spellEnd"/>
+      <w:r>
+        <w:rPr>
+          <w:color w:val="00B050"/>
+        </w:rPr>
+        <w:t>)</w:t>
+      </w:r>
+    </w:p>
+    <w:p>
+      <w:pPr>
+        <w:pStyle w:val="ListParagraph"/>
+        <w:numPr>
+          <w:ilvl w:val="1"/>
+          <w:numId w:val="1"/>
+        </w:numPr>
+        <w:rPr>
+          <w:color w:val="00B050"/>
+        </w:rPr>
+      </w:pPr>
+      <w:r>
+        <w:rPr>
+          <w:color w:val="00B050"/>
+        </w:rPr>
+        <w:t>Improve thread-safety guarantees and threading model.</w:t>
+      </w:r>
+    </w:p>
+    <w:p>
+      <w:pPr>
+        <w:pStyle w:val="ListParagraph"/>
+        <w:numPr>
+          <w:ilvl w:val="1"/>
+          <w:numId w:val="1"/>
+        </w:numPr>
+        <w:rPr>
+          <w:color w:val="00B050"/>
+        </w:rPr>
+      </w:pPr>
+      <w:r>
+        <w:rPr>
+          <w:color w:val="00B050"/>
+        </w:rPr>
+        <w:t>Throw custom error codes as part of exceptions. Use a different tag type.</w:t>
+      </w:r>
+    </w:p>
+    <w:p>
+      <w:pPr>
+        <w:pStyle w:val="ListParagraph"/>
+        <w:numPr>
+          <w:ilvl w:val="1"/>
+          <w:numId w:val="1"/>
+        </w:numPr>
+        <w:rPr>
+          <w:color w:val="00B050"/>
+        </w:rPr>
+      </w:pPr>
+      <w:r>
+        <w:rPr>
+          <w:color w:val="00B050"/>
+        </w:rPr>
+        <w:t xml:space="preserve">Investigate </w:t>
+      </w:r>
+      <w:proofErr w:type="spellStart"/>
+      <w:r>
+        <w:rPr>
+          <w:color w:val="00B050"/>
+        </w:rPr>
+        <w:t>Boost.Exception’s</w:t>
+      </w:r>
+      <w:proofErr w:type="spellEnd"/>
+      <w:r>
+        <w:rPr>
+          <w:color w:val="00B050"/>
+        </w:rPr>
+        <w:t xml:space="preserve"> support for multiple exception info objects which share the same tag type, and how to ‘extract’ them at the catch site. Potentially </w:t>
+      </w:r>
+      <w:proofErr w:type="gramStart"/>
+      <w:r>
+        <w:rPr>
+          <w:color w:val="00B050"/>
+        </w:rPr>
+        <w:t>rewrite</w:t>
+      </w:r>
+      <w:proofErr w:type="gramEnd"/>
+      <w:r>
+        <w:rPr>
+          <w:color w:val="00B050"/>
+        </w:rPr>
+        <w:t xml:space="preserve"> some exceptions which use multiple ‘</w:t>
+      </w:r>
+      <w:proofErr w:type="spellStart"/>
+      <w:r>
+        <w:rPr>
+          <w:color w:val="00B050"/>
+        </w:rPr>
+        <w:t>ErrorCodeWin</w:t>
+      </w:r>
+      <w:proofErr w:type="spellEnd"/>
+      <w:r>
+        <w:rPr>
+          <w:color w:val="00B050"/>
+        </w:rPr>
+        <w:t>’ objects to use unique tags instead.</w:t>
+      </w:r>
+    </w:p>
+    <w:p>
+      <w:pPr>
+        <w:pStyle w:val="ListParagraph"/>
+        <w:numPr>
+          <w:ilvl w:val="1"/>
+          <w:numId w:val="1"/>
+        </w:numPr>
+        <w:rPr>
+          <w:color w:val="00B050"/>
+        </w:rPr>
+      </w:pPr>
+      <w:r>
+        <w:rPr>
+          <w:color w:val="00B050"/>
+        </w:rPr>
+        <w:t>Use more ‘localized’ exception types where possible.</w:t>
+      </w:r>
+    </w:p>
+    <w:p>
+      <w:pPr>
+        <w:pStyle w:val="ListParagraph"/>
+        <w:numPr>
+          <w:ilvl w:val="1"/>
+          <w:numId w:val="1"/>
+        </w:numPr>
+        <w:rPr>
+          <w:color w:val="00B050"/>
+        </w:rPr>
+      </w:pPr>
+      <w:r>
+        <w:rPr>
+          <w:color w:val="00B050"/>
+        </w:rPr>
+        <w:t>Proper localization and internationalization support/framework.</w:t>
+      </w:r>
+    </w:p>
+    <w:p>
+      <w:pPr>
+        <w:pStyle w:val="ListParagraph"/>
+        <w:numPr>
+          <w:ilvl w:val="1"/>
+          <w:numId w:val="1"/>
+        </w:numPr>
+        <w:rPr>
+          <w:color w:val="FF0000"/>
+        </w:rPr>
+      </w:pPr>
+      <w:r>
+        <w:rPr>
+          <w:color w:val="FF0000"/>
+        </w:rPr>
+        <w:t xml:space="preserve">Consider moving from UTF-16 </w:t>
+      </w:r>
+      <w:r>
+        <w:rPr>
+          <w:color w:val="FF0000"/>
+        </w:rPr>
+        <w:t>internally</w:t>
+      </w:r>
+      <w:r>
+        <w:rPr>
+          <w:color w:val="FF0000"/>
+        </w:rPr>
+        <w:t xml:space="preserve"> to UTF-8, and only using UTF-16 at API boundaries. If implemented, all files and other IO should be in UTF-8.</w:t>
+      </w:r>
+    </w:p>
+    <w:p>
+      <w:pPr>
+        <w:pStyle w:val="ListParagraph"/>
+        <w:numPr>
+          <w:ilvl w:val="1"/>
+          <w:numId w:val="1"/>
+        </w:numPr>
+        <w:rPr>
+          <w:color w:val="00B050"/>
+        </w:rPr>
+      </w:pPr>
+      <w:r>
+        <w:rPr>
+          <w:color w:val="00B050"/>
+        </w:rPr>
+        <w:t>Template concept checking and improved error messages.</w:t>
+      </w:r>
+    </w:p>
+    <w:p>
+      <w:pPr>
+        <w:pStyle w:val="ListParagraph"/>
+        <w:numPr>
+          <w:ilvl w:val="1"/>
+          <w:numId w:val="1"/>
+        </w:numPr>
+        <w:rPr>
+          <w:color w:val="00B050"/>
+        </w:rPr>
+      </w:pPr>
+      <w:r>
+        <w:rPr>
+          <w:color w:val="00B050"/>
+        </w:rPr>
+        <w:t xml:space="preserve">Compile time checks to ensure MSVC, </w:t>
+      </w:r>
+      <w:r>
+        <w:rPr>
+          <w:color w:val="00B050"/>
+        </w:rPr>
+        <w:t xml:space="preserve">GCC, </w:t>
+      </w:r>
+      <w:r>
+        <w:rPr>
+          <w:color w:val="00B050"/>
+        </w:rPr>
+        <w:t xml:space="preserve">Boost, </w:t>
+      </w:r>
+      <w:proofErr w:type="spellStart"/>
+      <w:r>
+        <w:rPr>
+          <w:color w:val="00B050"/>
+        </w:rPr>
+        <w:t>etc</w:t>
+      </w:r>
+      <w:proofErr w:type="spellEnd"/>
+      <w:r>
+        <w:rPr>
+          <w:color w:val="00B050"/>
+        </w:rPr>
+        <w:t xml:space="preserve"> meet the minimum requirements.</w:t>
+      </w:r>
+    </w:p>
+    <w:p>
+      <w:pPr>
+        <w:pStyle w:val="ListParagraph"/>
+        <w:numPr>
+          <w:ilvl w:val="1"/>
+          <w:numId w:val="1"/>
+        </w:numPr>
+        <w:rPr>
+          <w:color w:val="00B050"/>
+        </w:rPr>
+      </w:pPr>
+      <w:r>
+        <w:rPr>
+          <w:color w:val="00B050"/>
+        </w:rPr>
+        <w:t>Assertions where appropriate</w:t>
+      </w:r>
+      <w:r>
+        <w:rPr>
+          <w:color w:val="00B050"/>
+        </w:rPr>
+        <w:t xml:space="preserve"> (for ‘impossible’ cases).</w:t>
+      </w:r>
+    </w:p>
+    <w:p>
+      <w:pPr>
+        <w:pStyle w:val="ListParagraph"/>
+        <w:numPr>
+          <w:ilvl w:val="1"/>
+          <w:numId w:val="1"/>
+        </w:numPr>
+        <w:rPr>
+          <w:color w:val="00B050"/>
+        </w:rPr>
+      </w:pPr>
+      <w:r>
+        <w:rPr>
+          <w:color w:val="00B050"/>
+        </w:rPr>
+        <w:t>Improved error reporting via exceptions.</w:t>
+      </w:r>
+    </w:p>
+    <w:p>
+      <w:pPr>
+        <w:pStyle w:val="ListParagraph"/>
+        <w:numPr>
+          <w:ilvl w:val="1"/>
+          <w:numId w:val="1"/>
+        </w:numPr>
+        <w:rPr>
+          <w:color w:val="00B050"/>
+        </w:rPr>
+      </w:pPr>
+      <w:r>
+        <w:rPr>
+          <w:color w:val="00B050"/>
+        </w:rPr>
+        <w:t>Support move semantics where appropriate.</w:t>
+      </w:r>
+    </w:p>
+    <w:p>
+      <w:pPr>
+        <w:pStyle w:val="ListParagraph"/>
+        <w:numPr>
+          <w:ilvl w:val="1"/>
+          <w:numId w:val="1"/>
+        </w:numPr>
+        <w:rPr>
+          <w:color w:val="00B050"/>
+        </w:rPr>
+      </w:pPr>
+      <w:r>
+        <w:rPr>
+          <w:color w:val="00B050"/>
+        </w:rPr>
+        <w:t xml:space="preserve">Support swapping where appropriate (and use </w:t>
+      </w:r>
+      <w:r>
+        <w:rPr>
+          <w:color w:val="00B050"/>
+        </w:rPr>
+        <w:t>to simplify</w:t>
+      </w:r>
+      <w:r>
+        <w:rPr>
+          <w:color w:val="00B050"/>
+        </w:rPr>
+        <w:t xml:space="preserve"> operator=</w:t>
+      </w:r>
+      <w:r>
+        <w:rPr>
+          <w:color w:val="00B050"/>
+        </w:rPr>
+        <w:t xml:space="preserve"> if possible</w:t>
+      </w:r>
+      <w:r>
+        <w:rPr>
+          <w:color w:val="00B050"/>
+        </w:rPr>
+        <w:t>).</w:t>
+      </w:r>
+    </w:p>
+    <w:p>
+      <w:pPr>
+        <w:pStyle w:val="ListParagraph"/>
+        <w:numPr>
+          <w:ilvl w:val="1"/>
+          <w:numId w:val="1"/>
+        </w:numPr>
+        <w:rPr>
+          <w:color w:val="00B050"/>
+        </w:rPr>
+      </w:pPr>
+      <w:r>
+        <w:rPr>
+          <w:color w:val="00B050"/>
+        </w:rPr>
+        <w:t>Support perfect forwarding where appropriate.</w:t>
+      </w:r>
+      <w:r>
+        <w:rPr>
+          <w:color w:val="00B050"/>
+        </w:rPr>
+        <w:t xml:space="preserve"> </w:t>
+      </w:r>
+    </w:p>
+    <w:p>
+      <w:pPr>
+        <w:pStyle w:val="ListParagraph"/>
+        <w:numPr>
+          <w:ilvl w:val="1"/>
+          <w:numId w:val="1"/>
+        </w:numPr>
+        <w:rPr>
+          <w:color w:val="00B050"/>
+        </w:rPr>
+      </w:pPr>
+      <w:r>
+        <w:rPr>
+          <w:color w:val="00B050"/>
+        </w:rPr>
+        <w:t xml:space="preserve">Style </w:t>
+      </w:r>
+      <w:proofErr w:type="spellStart"/>
+      <w:r>
+        <w:rPr>
+          <w:color w:val="00B050"/>
+        </w:rPr>
+        <w:t>cleanup</w:t>
+      </w:r>
+      <w:proofErr w:type="spellEnd"/>
+      <w:r>
+        <w:rPr>
+          <w:color w:val="00B050"/>
+        </w:rPr>
+        <w:t xml:space="preserve"> (e.g. LLVM).</w:t>
+      </w:r>
+    </w:p>
+    <w:p>
+      <w:pPr>
+        <w:pStyle w:val="ListParagraph"/>
+        <w:numPr>
+          <w:ilvl w:val="1"/>
+          <w:numId w:val="1"/>
+        </w:numPr>
+        <w:rPr>
+          <w:color w:val="FF0000"/>
+        </w:rPr>
+      </w:pPr>
+      <w:proofErr w:type="spellStart"/>
+      <w:r>
+        <w:rPr>
+          <w:color w:val="FF0000"/>
+        </w:rPr>
+        <w:lastRenderedPageBreak/>
+        <w:t>Const</w:t>
+      </w:r>
+      <w:proofErr w:type="spellEnd"/>
+      <w:r>
+        <w:rPr>
+          <w:color w:val="FF0000"/>
+        </w:rPr>
+        <w:t xml:space="preserve"> support for iterators</w:t>
+      </w:r>
+      <w:r>
+        <w:rPr>
+          <w:color w:val="FF0000"/>
+        </w:rPr>
+        <w:t xml:space="preserve"> (template iterators on </w:t>
+      </w:r>
+      <w:proofErr w:type="spellStart"/>
+      <w:proofErr w:type="gramStart"/>
+      <w:r>
+        <w:rPr>
+          <w:color w:val="FF0000"/>
+        </w:rPr>
+        <w:t>ValueT</w:t>
+      </w:r>
+      <w:proofErr w:type="spellEnd"/>
+      <w:r>
+        <w:rPr>
+          <w:color w:val="FF0000"/>
+        </w:rPr>
+        <w:t>,</w:t>
+      </w:r>
+      <w:proofErr w:type="gramEnd"/>
+      <w:r>
+        <w:rPr>
+          <w:color w:val="FF0000"/>
+        </w:rPr>
+        <w:t xml:space="preserve"> add </w:t>
+      </w:r>
+      <w:proofErr w:type="spellStart"/>
+      <w:r>
+        <w:rPr>
+          <w:color w:val="FF0000"/>
+        </w:rPr>
+        <w:t>cbegin</w:t>
+      </w:r>
+      <w:proofErr w:type="spellEnd"/>
+      <w:r>
+        <w:rPr>
+          <w:color w:val="FF0000"/>
+        </w:rPr>
+        <w:t>/</w:t>
+      </w:r>
+      <w:proofErr w:type="spellStart"/>
+      <w:r>
+        <w:rPr>
+          <w:color w:val="FF0000"/>
+        </w:rPr>
+        <w:t>cend</w:t>
+      </w:r>
+      <w:proofErr w:type="spellEnd"/>
+      <w:r>
+        <w:rPr>
+          <w:color w:val="FF0000"/>
+        </w:rPr>
+        <w:t xml:space="preserve"> to parent)</w:t>
+      </w:r>
+      <w:r>
+        <w:rPr>
+          <w:color w:val="FF0000"/>
+        </w:rPr>
+        <w:t>.</w:t>
+      </w:r>
+    </w:p>
+    <w:p>
+      <w:pPr>
+        <w:pStyle w:val="ListParagraph"/>
+        <w:numPr>
+          <w:ilvl w:val="1"/>
+          <w:numId w:val="1"/>
+        </w:numPr>
+        <w:rPr>
+          <w:color w:val="FF0000"/>
+        </w:rPr>
+      </w:pPr>
+      <w:r>
+        <w:rPr>
+          <w:color w:val="FF0000"/>
+        </w:rPr>
+        <w:t xml:space="preserve">Fix conversion to </w:t>
+      </w:r>
+      <w:proofErr w:type="spellStart"/>
+      <w:r>
+        <w:rPr>
+          <w:color w:val="FF0000"/>
+        </w:rPr>
+        <w:t>bool</w:t>
+      </w:r>
+      <w:proofErr w:type="spellEnd"/>
+      <w:r>
+        <w:rPr>
+          <w:color w:val="FF0000"/>
+        </w:rPr>
+        <w:t xml:space="preserve"> in classes (e.g. </w:t>
+      </w:r>
+      <w:proofErr w:type="spellStart"/>
+      <w:r>
+        <w:rPr>
+          <w:color w:val="FF0000"/>
+        </w:rPr>
+        <w:t>EnsureCleanup</w:t>
+      </w:r>
+      <w:proofErr w:type="spellEnd"/>
+      <w:r>
+        <w:rPr>
+          <w:color w:val="FF0000"/>
+        </w:rPr>
+        <w:t xml:space="preserve">) to use an unspecified </w:t>
+      </w:r>
+      <w:proofErr w:type="spellStart"/>
+      <w:r>
+        <w:rPr>
+          <w:color w:val="FF0000"/>
+        </w:rPr>
+        <w:t>bool</w:t>
+      </w:r>
+      <w:proofErr w:type="spellEnd"/>
+      <w:r>
+        <w:rPr>
+          <w:color w:val="FF0000"/>
+        </w:rPr>
+        <w:t xml:space="preserve"> type and prevent implicit conversion to </w:t>
+      </w:r>
+      <w:proofErr w:type="spellStart"/>
+      <w:r>
+        <w:rPr>
+          <w:color w:val="FF0000"/>
+        </w:rPr>
+        <w:t>int</w:t>
+      </w:r>
+      <w:proofErr w:type="spellEnd"/>
+      <w:r>
+        <w:rPr>
+          <w:color w:val="FF0000"/>
+        </w:rPr>
+        <w:t xml:space="preserve">, and also to remove the reliance on </w:t>
+      </w:r>
+      <w:proofErr w:type="spellStart"/>
+      <w:proofErr w:type="gramStart"/>
+      <w:r>
+        <w:rPr>
+          <w:color w:val="FF0000"/>
+        </w:rPr>
+        <w:t>HandleType’s</w:t>
+      </w:r>
+      <w:proofErr w:type="spellEnd"/>
+      <w:r>
+        <w:rPr>
+          <w:color w:val="FF0000"/>
+        </w:rPr>
+        <w:t xml:space="preserve">  implicit</w:t>
+      </w:r>
+      <w:proofErr w:type="gramEnd"/>
+      <w:r>
+        <w:rPr>
+          <w:color w:val="FF0000"/>
+        </w:rPr>
+        <w:t xml:space="preserve"> conversion to </w:t>
+      </w:r>
+      <w:proofErr w:type="spellStart"/>
+      <w:r>
+        <w:rPr>
+          <w:color w:val="FF0000"/>
+        </w:rPr>
+        <w:t>bool</w:t>
+      </w:r>
+      <w:proofErr w:type="spellEnd"/>
+      <w:r>
+        <w:rPr>
+          <w:color w:val="FF0000"/>
+        </w:rPr>
+        <w:t>, which we cannot guarantee.</w:t>
+      </w:r>
+    </w:p>
+    <w:p>
+      <w:pPr>
+        <w:pStyle w:val="ListParagraph"/>
+        <w:numPr>
+          <w:ilvl w:val="1"/>
+          <w:numId w:val="1"/>
+        </w:numPr>
+        <w:rPr>
+          <w:color w:val="FF0000"/>
+        </w:rPr>
+      </w:pPr>
+      <w:proofErr w:type="spellStart"/>
+      <w:r>
+        <w:rPr>
+          <w:color w:val="FF0000"/>
+        </w:rPr>
+        <w:t>Const</w:t>
+      </w:r>
+      <w:proofErr w:type="spellEnd"/>
+      <w:r>
+        <w:rPr>
+          <w:color w:val="FF0000"/>
+        </w:rPr>
+        <w:t xml:space="preserve"> correctness.</w:t>
+      </w:r>
+    </w:p>
+    <w:p>
+      <w:pPr>
+        <w:pStyle w:val="ListParagraph"/>
+        <w:numPr>
+          <w:ilvl w:val="1"/>
+          <w:numId w:val="1"/>
+        </w:numPr>
+        <w:rPr>
+          <w:color w:val="FF0000"/>
+        </w:rPr>
+      </w:pPr>
+      <w:r>
+        <w:rPr>
+          <w:color w:val="FF0000"/>
+        </w:rPr>
+        <w:t>Clean up iterators to be more lightweight, and shift most of the processing to the parent object.</w:t>
+      </w:r>
+    </w:p>
+    <w:p>
+      <w:pPr>
+        <w:pStyle w:val="ListParagraph"/>
+        <w:numPr>
+          <w:ilvl w:val="1"/>
+          <w:numId w:val="1"/>
+        </w:numPr>
+        <w:rPr>
+          <w:color w:val="FF0000"/>
+        </w:rPr>
+      </w:pPr>
+      <w:r>
+        <w:rPr>
+          <w:color w:val="FF0000"/>
+        </w:rPr>
+        <w:t>Clean up APIs returning pairs/tuples/</w:t>
+      </w:r>
+      <w:proofErr w:type="spellStart"/>
+      <w:r>
+        <w:rPr>
+          <w:color w:val="FF0000"/>
+        </w:rPr>
+        <w:t>etc</w:t>
+      </w:r>
+      <w:proofErr w:type="spellEnd"/>
+      <w:r>
+        <w:rPr>
+          <w:color w:val="FF0000"/>
+        </w:rPr>
+        <w:t xml:space="preserve"> to return objects with named fields and/or getters.</w:t>
+      </w:r>
+    </w:p>
+    <w:p>
+      <w:pPr>
+        <w:pStyle w:val="ListParagraph"/>
+        <w:numPr>
+          <w:ilvl w:val="1"/>
+          <w:numId w:val="1"/>
+        </w:numPr>
+        <w:rPr>
+          <w:color w:val="FF0000"/>
+        </w:rPr>
+      </w:pPr>
+      <w:r>
+        <w:rPr>
+          <w:color w:val="FF0000"/>
+        </w:rPr>
+        <w:t>Investigate DLL build.</w:t>
+      </w:r>
+    </w:p>
+    <w:p>
+      <w:pPr>
+        <w:pStyle w:val="ListParagraph"/>
+        <w:numPr>
+          <w:ilvl w:val="1"/>
+          <w:numId w:val="1"/>
+        </w:numPr>
+        <w:rPr>
+          <w:color w:val="FF0000"/>
+        </w:rPr>
+      </w:pPr>
+      <w:r>
+        <w:rPr>
+          <w:color w:val="FF0000"/>
+        </w:rPr>
+        <w:t>Review and ‘rewrite’ in-code documentation/comments.</w:t>
+      </w:r>
+    </w:p>
+    <w:p>
+      <w:pPr>
+        <w:pStyle w:val="ListParagraph"/>
+        <w:numPr>
+          <w:ilvl w:val="1"/>
+          <w:numId w:val="1"/>
+        </w:numPr>
+        <w:rPr>
+          <w:color w:val="FF0000"/>
+        </w:rPr>
+      </w:pPr>
+      <w:r>
+        <w:rPr>
+          <w:color w:val="FF0000"/>
+        </w:rPr>
+        <w:t xml:space="preserve">Tests for remaining ‘detail’ components such as </w:t>
+      </w:r>
+      <w:proofErr w:type="spellStart"/>
+      <w:r>
+        <w:rPr>
+          <w:color w:val="FF0000"/>
+        </w:rPr>
+        <w:t>EnsureCleanup</w:t>
+      </w:r>
+      <w:proofErr w:type="spellEnd"/>
+      <w:r>
+        <w:rPr>
+          <w:color w:val="FF0000"/>
+        </w:rPr>
+        <w:t xml:space="preserve">, </w:t>
+      </w:r>
+      <w:proofErr w:type="spellStart"/>
+      <w:r>
+        <w:rPr>
+          <w:color w:val="FF0000"/>
+        </w:rPr>
+        <w:t>StringBuffer</w:t>
+      </w:r>
+      <w:proofErr w:type="spellEnd"/>
+      <w:r>
+        <w:rPr>
+          <w:color w:val="FF0000"/>
+        </w:rPr>
+        <w:t>, etc.</w:t>
+      </w:r>
     </w:p>
     <w:p>
       <w:pPr>
@@ -1035,7 +1225,21 @@
         <w:rPr>
           <w:color w:val="FF0000"/>
         </w:rPr>
-        <w:t>Improve API genericity.</w:t>
+        <w:t xml:space="preserve">Improve API </w:t>
+      </w:r>
+      <w:proofErr w:type="spellStart"/>
+      <w:r>
+        <w:rPr>
+          <w:color w:val="FF0000"/>
+        </w:rPr>
+        <w:t>genericity</w:t>
+      </w:r>
+      <w:proofErr w:type="spellEnd"/>
+      <w:r>
+        <w:rPr>
+          <w:color w:val="FF0000"/>
+        </w:rPr>
+        <w:t>.</w:t>
       </w:r>
     </w:p>
     <w:p>
@@ -1161,7 +1365,21 @@
         <w:rPr>
           <w:color w:val="00B050"/>
         </w:rPr>
-        <w:t>Digital signature (for build bot, WER, etc).</w:t>
+        <w:t xml:space="preserve">Digital signature (for build bot, WER, </w:t>
+      </w:r>
+      <w:proofErr w:type="spellStart"/>
+      <w:r>
+        <w:rPr>
+          <w:color w:val="00B050"/>
+        </w:rPr>
+        <w:t>etc</w:t>
+      </w:r>
+      <w:proofErr w:type="spellEnd"/>
+      <w:r>
+        <w:rPr>
+          <w:color w:val="00B050"/>
+        </w:rPr>
+        <w:t>).</w:t>
       </w:r>
     </w:p>
     <w:p>
@@ -1215,25 +1433,53 @@
         <w:rPr>
           <w:color w:val="FF0000"/>
         </w:rPr>
-        <w:t>Pointer-to-impl idiom.</w:t>
-      </w:r>
-    </w:p>
-    <w:p>
-      <w:pPr>
-        <w:pStyle w:val="ListParagraph"/>
-        <w:numPr>
-          <w:ilvl w:val="1"/>
-          <w:numId w:val="1"/>
-        </w:numPr>
-        <w:rPr>
-          <w:color w:val="FF0000"/>
-        </w:rPr>
-      </w:pPr>
-      <w:r>
-        <w:rPr>
-          <w:color w:val="FF0000"/>
-        </w:rPr>
-        <w:t>PCH support using Boost.Build.</w:t>
+        <w:t>Pointer-to-</w:t>
+      </w:r>
+      <w:proofErr w:type="spellStart"/>
+      <w:r>
+        <w:rPr>
+          <w:color w:val="FF0000"/>
+        </w:rPr>
+        <w:t>impl</w:t>
+      </w:r>
+      <w:proofErr w:type="spellEnd"/>
+      <w:r>
+        <w:rPr>
+          <w:color w:val="FF0000"/>
+        </w:rPr>
+        <w:t xml:space="preserve"> idiom.</w:t>
+      </w:r>
+    </w:p>
+    <w:p>
+      <w:pPr>
+        <w:pStyle w:val="ListParagraph"/>
+        <w:numPr>
+          <w:ilvl w:val="1"/>
+          <w:numId w:val="1"/>
+        </w:numPr>
+        <w:rPr>
+          <w:color w:val="FF0000"/>
+        </w:rPr>
+      </w:pPr>
+      <w:r>
+        <w:rPr>
+          <w:color w:val="FF0000"/>
+        </w:rPr>
+        <w:t xml:space="preserve">PCH support using </w:t>
+      </w:r>
+      <w:proofErr w:type="spellStart"/>
+      <w:r>
+        <w:rPr>
+          <w:color w:val="FF0000"/>
+        </w:rPr>
+        <w:t>Boost.Build</w:t>
+      </w:r>
+      <w:proofErr w:type="spellEnd"/>
+      <w:r>
+        <w:rPr>
+          <w:color w:val="FF0000"/>
+        </w:rPr>
+        <w:t>.</w:t>
       </w:r>
     </w:p>
     <w:p>
@@ -1265,11 +1511,19 @@
           <w:color w:val="00B050"/>
         </w:rPr>
       </w:pPr>
-      <w:r>
-        <w:rPr>
-          <w:color w:val="00B050"/>
-        </w:rPr>
-        <w:t>Todo list.</w:t>
+      <w:proofErr w:type="spellStart"/>
+      <w:r>
+        <w:rPr>
+          <w:color w:val="00B050"/>
+        </w:rPr>
+        <w:t>Todo</w:t>
+      </w:r>
+      <w:proofErr w:type="spellEnd"/>
+      <w:r>
+        <w:rPr>
+          <w:color w:val="00B050"/>
+        </w:rPr>
+        <w:t xml:space="preserve"> list.</w:t>
       </w:r>
     </w:p>
     <w:p>
@@ -1305,19 +1559,61 @@
         <w:rPr>
           <w:color w:val="00B050"/>
         </w:rPr>
-        <w:t>Performance improvements in potential bottlenecks (e.g. Iterators, Scanner, PeLib,</w:t>
-      </w:r>
-      <w:r>
-        <w:rPr>
-          <w:color w:val="00B050"/>
-        </w:rPr>
-        <w:t xml:space="preserve"> FindPattern,</w:t>
-      </w:r>
-      <w:r>
-        <w:rPr>
-          <w:color w:val="00B050"/>
-        </w:rPr>
-        <w:t xml:space="preserve"> etc)</w:t>
+        <w:t xml:space="preserve">Performance improvements in potential bottlenecks (e.g. Iterators, Scanner, </w:t>
+      </w:r>
+      <w:proofErr w:type="spellStart"/>
+      <w:r>
+        <w:rPr>
+          <w:color w:val="00B050"/>
+        </w:rPr>
+        <w:t>PeLib</w:t>
+      </w:r>
+      <w:proofErr w:type="spellEnd"/>
+      <w:r>
+        <w:rPr>
+          <w:color w:val="00B050"/>
+        </w:rPr>
+        <w:t>,</w:t>
+      </w:r>
+      <w:r>
+        <w:rPr>
+          <w:color w:val="00B050"/>
+        </w:rPr>
+        <w:t xml:space="preserve"> </w:t>
+      </w:r>
+      <w:proofErr w:type="spellStart"/>
+      <w:r>
+        <w:rPr>
+          <w:color w:val="00B050"/>
+        </w:rPr>
+        <w:t>FindPattern</w:t>
+      </w:r>
+      <w:proofErr w:type="spellEnd"/>
+      <w:r>
+        <w:rPr>
+          <w:color w:val="00B050"/>
+        </w:rPr>
+        <w:t>,</w:t>
+      </w:r>
+      <w:r>
+        <w:rPr>
+          <w:color w:val="00B050"/>
+        </w:rPr>
+        <w:t xml:space="preserve"> </w:t>
+      </w:r>
+      <w:proofErr w:type="spellStart"/>
+      <w:r>
+        <w:rPr>
+          <w:color w:val="00B050"/>
+        </w:rPr>
+        <w:t>etc</w:t>
+      </w:r>
+      <w:proofErr w:type="spellEnd"/>
+      <w:r>
+        <w:rPr>
+          <w:color w:val="00B050"/>
+        </w:rPr>
+        <w:t>)</w:t>
       </w:r>
       <w:r>
         <w:rPr>
@@ -1337,169 +1633,183 @@
           <w:b/>
           <w:color w:val="000000" w:themeColor="text1"/>
         </w:rPr>
+        <w:t>New Modules</w:t>
+      </w:r>
+    </w:p>
+    <w:p>
+      <w:pPr>
+        <w:pStyle w:val="ListParagraph"/>
+        <w:numPr>
+          <w:ilvl w:val="0"/>
+          <w:numId w:val="1"/>
+        </w:numPr>
+        <w:rPr>
+          <w:color w:val="00B050"/>
+        </w:rPr>
+      </w:pPr>
+      <w:r>
+        <w:rPr>
+          <w:color w:val="00B050"/>
+        </w:rPr>
+        <w:t>Cheat Engine ‘replacement’.</w:t>
+      </w:r>
+    </w:p>
+    <w:p>
+      <w:pPr>
+        <w:pStyle w:val="ListParagraph"/>
+        <w:numPr>
+          <w:ilvl w:val="0"/>
+          <w:numId w:val="1"/>
+        </w:numPr>
+        <w:rPr>
+          <w:color w:val="00B050"/>
+        </w:rPr>
+      </w:pPr>
+      <w:r>
+        <w:rPr>
+          <w:color w:val="00B050"/>
+        </w:rPr>
+        <w:t xml:space="preserve">Helper service to run </w:t>
+      </w:r>
+      <w:proofErr w:type="spellStart"/>
+      <w:r>
+        <w:rPr>
+          <w:color w:val="00B050"/>
+        </w:rPr>
+        <w:t>HadesMem</w:t>
+      </w:r>
+      <w:proofErr w:type="spellEnd"/>
+      <w:r>
+        <w:rPr>
+          <w:color w:val="00B050"/>
+        </w:rPr>
+        <w:t xml:space="preserve"> tools as ‘SYSTEM’ for when manipulation certain protected/critical processes (running in separate desktops, sessions, etc.).</w:t>
+      </w:r>
+    </w:p>
+    <w:p>
+      <w:pPr>
+        <w:pStyle w:val="ListParagraph"/>
+        <w:numPr>
+          <w:ilvl w:val="1"/>
+          <w:numId w:val="1"/>
+        </w:numPr>
+        <w:rPr>
+          <w:color w:val="00B050"/>
+        </w:rPr>
+      </w:pPr>
+      <w:r>
+        <w:rPr>
+          <w:color w:val="00B050"/>
+        </w:rPr>
+        <w:t>Ensure service is secure from abuse.</w:t>
+      </w:r>
+    </w:p>
+    <w:p>
+      <w:pPr>
+        <w:pStyle w:val="ListParagraph"/>
+        <w:numPr>
+          <w:ilvl w:val="0"/>
+          <w:numId w:val="1"/>
+        </w:numPr>
+        <w:rPr>
+          <w:color w:val="00B050"/>
+        </w:rPr>
+      </w:pPr>
+      <w:r>
+        <w:rPr>
+          <w:color w:val="00B050"/>
+        </w:rPr>
+        <w:t>Debugging.</w:t>
+      </w:r>
+    </w:p>
+    <w:p>
+      <w:pPr>
+        <w:pStyle w:val="ListParagraph"/>
+        <w:numPr>
+          <w:ilvl w:val="1"/>
+          <w:numId w:val="1"/>
+        </w:numPr>
+        <w:rPr>
+          <w:color w:val="00B050"/>
+        </w:rPr>
+      </w:pPr>
+      <w:r>
+        <w:rPr>
+          <w:color w:val="00B050"/>
+        </w:rPr>
+        <w:t>Software breakpoint.</w:t>
+      </w:r>
+    </w:p>
+    <w:p>
+      <w:pPr>
+        <w:pStyle w:val="ListParagraph"/>
+        <w:numPr>
+          <w:ilvl w:val="1"/>
+          <w:numId w:val="1"/>
+        </w:numPr>
+        <w:rPr>
+          <w:color w:val="00B050"/>
+        </w:rPr>
+      </w:pPr>
+      <w:r>
+        <w:rPr>
+          <w:color w:val="00B050"/>
+        </w:rPr>
+        <w:t>Hardware breakpoint (including memory read/write detection).</w:t>
+      </w:r>
+    </w:p>
+    <w:p>
+      <w:pPr>
+        <w:pStyle w:val="ListParagraph"/>
+        <w:numPr>
+          <w:ilvl w:val="1"/>
+          <w:numId w:val="1"/>
+        </w:numPr>
+        <w:rPr>
+          <w:color w:val="00B050"/>
+        </w:rPr>
+      </w:pPr>
+      <w:r>
+        <w:rPr>
+          <w:color w:val="00B050"/>
+        </w:rPr>
+        <w:t>Conditional breakpoints.</w:t>
+      </w:r>
+    </w:p>
+    <w:p>
+      <w:pPr>
+        <w:pStyle w:val="ListParagraph"/>
+        <w:numPr>
+          <w:ilvl w:val="1"/>
+          <w:numId w:val="1"/>
+        </w:numPr>
+        <w:rPr>
+          <w:color w:val="00B050"/>
+        </w:rPr>
+      </w:pPr>
+      <w:r>
+        <w:rPr>
+          <w:color w:val="00B050"/>
+        </w:rPr>
+        <w:t>Single stepping.</w:t>
+      </w:r>
+    </w:p>
+    <w:p>
+      <w:pPr>
+        <w:pStyle w:val="ListParagraph"/>
+        <w:numPr>
+          <w:ilvl w:val="1"/>
+          <w:numId w:val="1"/>
+        </w:numPr>
+        <w:rPr>
+          <w:color w:val="00B050"/>
+        </w:rPr>
+      </w:pPr>
+      <w:r>
+        <w:rPr>
+          <w:color w:val="00B050"/>
+        </w:rPr>
         <w:lastRenderedPageBreak/>
-        <w:t>New Modules</w:t>
-      </w:r>
-    </w:p>
-    <w:p>
-      <w:pPr>
-        <w:pStyle w:val="ListParagraph"/>
-        <w:numPr>
-          <w:ilvl w:val="0"/>
-          <w:numId w:val="1"/>
-        </w:numPr>
-        <w:rPr>
-          <w:color w:val="00B050"/>
-        </w:rPr>
-      </w:pPr>
-      <w:r>
-        <w:rPr>
-          <w:color w:val="00B050"/>
-        </w:rPr>
-        <w:t>Cheat Engine ‘replacement’.</w:t>
-      </w:r>
-    </w:p>
-    <w:p>
-      <w:pPr>
-        <w:pStyle w:val="ListParagraph"/>
-        <w:numPr>
-          <w:ilvl w:val="0"/>
-          <w:numId w:val="1"/>
-        </w:numPr>
-        <w:rPr>
-          <w:color w:val="00B050"/>
-        </w:rPr>
-      </w:pPr>
-      <w:r>
-        <w:rPr>
-          <w:color w:val="00B050"/>
-        </w:rPr>
-        <w:t>Helper service to run HadesMem tools as ‘SYSTEM’ for when manipulation certain protected/critical processes (running in separate desktops, sessions, etc.).</w:t>
-      </w:r>
-    </w:p>
-    <w:p>
-      <w:pPr>
-        <w:pStyle w:val="ListParagraph"/>
-        <w:numPr>
-          <w:ilvl w:val="1"/>
-          <w:numId w:val="1"/>
-        </w:numPr>
-        <w:rPr>
-          <w:color w:val="00B050"/>
-        </w:rPr>
-      </w:pPr>
-      <w:r>
-        <w:rPr>
-          <w:color w:val="00B050"/>
-        </w:rPr>
-        <w:t>Ensure service is secure from abuse.</w:t>
-      </w:r>
-    </w:p>
-    <w:p>
-      <w:pPr>
-        <w:pStyle w:val="ListParagraph"/>
-        <w:numPr>
-          <w:ilvl w:val="0"/>
-          <w:numId w:val="1"/>
-        </w:numPr>
-        <w:rPr>
-          <w:color w:val="00B050"/>
-        </w:rPr>
-      </w:pPr>
-      <w:r>
-        <w:rPr>
-          <w:color w:val="00B050"/>
-        </w:rPr>
-        <w:t>Debugging.</w:t>
-      </w:r>
-    </w:p>
-    <w:p>
-      <w:pPr>
-        <w:pStyle w:val="ListParagraph"/>
-        <w:numPr>
-          <w:ilvl w:val="1"/>
-          <w:numId w:val="1"/>
-        </w:numPr>
-        <w:rPr>
-          <w:color w:val="00B050"/>
-        </w:rPr>
-      </w:pPr>
-      <w:r>
-        <w:rPr>
-          <w:color w:val="00B050"/>
-        </w:rPr>
-        <w:t>Software breakpoint.</w:t>
-      </w:r>
-    </w:p>
-    <w:p>
-      <w:pPr>
-        <w:pStyle w:val="ListParagraph"/>
-        <w:numPr>
-          <w:ilvl w:val="1"/>
-          <w:numId w:val="1"/>
-        </w:numPr>
-        <w:rPr>
-          <w:color w:val="00B050"/>
-        </w:rPr>
-      </w:pPr>
-      <w:r>
-        <w:rPr>
-          <w:color w:val="00B050"/>
-        </w:rPr>
-        <w:t>Hardware breakpoint (including memory read/write detection).</w:t>
-      </w:r>
-    </w:p>
-    <w:p>
-      <w:pPr>
-        <w:pStyle w:val="ListParagraph"/>
-        <w:numPr>
-          <w:ilvl w:val="1"/>
-          <w:numId w:val="1"/>
-        </w:numPr>
-        <w:rPr>
-          <w:color w:val="00B050"/>
-        </w:rPr>
-      </w:pPr>
-      <w:r>
-        <w:rPr>
-          <w:color w:val="00B050"/>
-        </w:rPr>
-        <w:t>Conditional breakpoints.</w:t>
-      </w:r>
-    </w:p>
-    <w:p>
-      <w:pPr>
-        <w:pStyle w:val="ListParagraph"/>
-        <w:numPr>
-          <w:ilvl w:val="1"/>
-          <w:numId w:val="1"/>
-        </w:numPr>
-        <w:rPr>
-          <w:color w:val="00B050"/>
-        </w:rPr>
-      </w:pPr>
-      <w:r>
-        <w:rPr>
-          <w:color w:val="00B050"/>
-        </w:rPr>
-        <w:t>Single stepping.</w:t>
-      </w:r>
-    </w:p>
-    <w:p>
-      <w:pPr>
-        <w:pStyle w:val="ListParagraph"/>
-        <w:numPr>
-          <w:ilvl w:val="1"/>
-          <w:numId w:val="1"/>
-        </w:numPr>
-        <w:rPr>
-          <w:color w:val="00B050"/>
-        </w:rPr>
-      </w:pPr>
-      <w:r>
-        <w:rPr>
-          <w:color w:val="00B050"/>
-        </w:rPr>
         <w:t>Stack trace.</w:t>
       </w:r>
     </w:p>
@@ -1632,7 +1942,21 @@
         <w:rPr>
           <w:color w:val="00B050"/>
         </w:rPr>
-        <w:t>No ‘external’ (read: MMHelper) dependencies.</w:t>
+        <w:t xml:space="preserve">No ‘external’ (read: </w:t>
+      </w:r>
+      <w:proofErr w:type="spellStart"/>
+      <w:r>
+        <w:rPr>
+          <w:color w:val="00B050"/>
+        </w:rPr>
+        <w:t>MMHelper</w:t>
+      </w:r>
+      <w:proofErr w:type="spellEnd"/>
+      <w:r>
+        <w:rPr>
+          <w:color w:val="00B050"/>
+        </w:rPr>
+        <w:t>) dependencies.</w:t>
       </w:r>
     </w:p>
     <w:p>
@@ -1704,25 +2028,67 @@
         <w:rPr>
           <w:color w:val="00B050"/>
         </w:rPr>
-        <w:t>Custom GetModuleHandle, GetProcAddress, etc.</w:t>
-      </w:r>
-    </w:p>
-    <w:p>
-      <w:pPr>
-        <w:pStyle w:val="ListParagraph"/>
-        <w:numPr>
-          <w:ilvl w:val="0"/>
-          <w:numId w:val="1"/>
-        </w:numPr>
-        <w:rPr>
-          <w:color w:val="00B050"/>
-        </w:rPr>
-      </w:pPr>
-      <w:r>
-        <w:rPr>
-          <w:color w:val="00B050"/>
-        </w:rPr>
-        <w:t>C++ WinAPI wrapper.</w:t>
+        <w:t xml:space="preserve">Custom </w:t>
+      </w:r>
+      <w:proofErr w:type="spellStart"/>
+      <w:r>
+        <w:rPr>
+          <w:color w:val="00B050"/>
+        </w:rPr>
+        <w:t>GetModuleHandle</w:t>
+      </w:r>
+      <w:proofErr w:type="spellEnd"/>
+      <w:r>
+        <w:rPr>
+          <w:color w:val="00B050"/>
+        </w:rPr>
+        <w:t xml:space="preserve">, </w:t>
+      </w:r>
+      <w:proofErr w:type="spellStart"/>
+      <w:r>
+        <w:rPr>
+          <w:color w:val="00B050"/>
+        </w:rPr>
+        <w:t>GetProcAddress</w:t>
+      </w:r>
+      <w:proofErr w:type="spellEnd"/>
+      <w:r>
+        <w:rPr>
+          <w:color w:val="00B050"/>
+        </w:rPr>
+        <w:t>, etc.</w:t>
+      </w:r>
+    </w:p>
+    <w:p>
+      <w:pPr>
+        <w:pStyle w:val="ListParagraph"/>
+        <w:numPr>
+          <w:ilvl w:val="0"/>
+          <w:numId w:val="1"/>
+        </w:numPr>
+        <w:rPr>
+          <w:color w:val="00B050"/>
+        </w:rPr>
+      </w:pPr>
+      <w:r>
+        <w:rPr>
+          <w:color w:val="00B050"/>
+        </w:rPr>
+        <w:t xml:space="preserve">C++ </w:t>
+      </w:r>
+      <w:proofErr w:type="spellStart"/>
+      <w:r>
+        <w:rPr>
+          <w:color w:val="00B050"/>
+        </w:rPr>
+        <w:t>WinAPI</w:t>
+      </w:r>
+      <w:proofErr w:type="spellEnd"/>
+      <w:r>
+        <w:rPr>
+          <w:color w:val="00B050"/>
+        </w:rPr>
+        <w:t xml:space="preserve"> wrapper.</w:t>
       </w:r>
     </w:p>
     <w:p>
@@ -1756,6 +2122,7 @@
           <w:color w:val="000000" w:themeColor="text1"/>
         </w:rPr>
       </w:pPr>
+      <w:proofErr w:type="spellStart"/>
       <w:r>
         <w:rPr>
           <w:b/>
@@ -1763,6 +2130,7 @@
         </w:rPr>
         <w:t>MemoryMgr</w:t>
       </w:r>
+      <w:proofErr w:type="spellEnd"/>
     </w:p>
     <w:p>
       <w:pPr>
@@ -1797,7 +2165,21 @@
         <w:rPr>
           <w:color w:val="FF0000"/>
         </w:rPr>
-        <w:t>Improve genericity of parameter passing in remote function caller.</w:t>
+        <w:t xml:space="preserve">Improve </w:t>
+      </w:r>
+      <w:proofErr w:type="spellStart"/>
+      <w:r>
+        <w:rPr>
+          <w:color w:val="FF0000"/>
+        </w:rPr>
+        <w:t>genericity</w:t>
+      </w:r>
+      <w:proofErr w:type="spellEnd"/>
+      <w:r>
+        <w:rPr>
+          <w:color w:val="FF0000"/>
+        </w:rPr>
+        <w:t xml:space="preserve"> of parameter passing in remote function caller.</w:t>
       </w:r>
     </w:p>
     <w:p>
@@ -2015,7 +2397,35 @@
         <w:rPr>
           <w:color w:val="00B050"/>
         </w:rPr>
-        <w:t xml:space="preserve">Get address of Kernel32!LoadLibrary ‘manually’ rather than using a local GetProcAddress and </w:t>
+        <w:t>Get address of Kernel32</w:t>
+      </w:r>
+      <w:proofErr w:type="gramStart"/>
+      <w:r>
+        <w:rPr>
+          <w:color w:val="00B050"/>
+        </w:rPr>
+        <w:t>!LoadLibrary</w:t>
+      </w:r>
+      <w:proofErr w:type="gramEnd"/>
+      <w:r>
+        <w:rPr>
+          <w:color w:val="00B050"/>
+        </w:rPr>
+        <w:t xml:space="preserve"> ‘manually’ rather than using a local </w:t>
+      </w:r>
+      <w:proofErr w:type="spellStart"/>
+      <w:r>
+        <w:rPr>
+          <w:color w:val="00B050"/>
+        </w:rPr>
+        <w:t>GetProcAddress</w:t>
+      </w:r>
+      <w:proofErr w:type="spellEnd"/>
+      <w:r>
+        <w:rPr>
+          <w:color w:val="00B050"/>
+        </w:rPr>
+        <w:t xml:space="preserve"> and </w:t>
       </w:r>
       <w:r>
         <w:rPr>
@@ -2039,7 +2449,21 @@
         <w:rPr>
           <w:color w:val="00B050"/>
         </w:rPr>
-        <w:t>Whilst this works in all normal cases, it doesn’t work when the target has shims enabled which hook LoadLibrary.</w:t>
+        <w:t xml:space="preserve">Whilst this works in all normal cases, it doesn’t work when the target has shims enabled which hook </w:t>
+      </w:r>
+      <w:proofErr w:type="spellStart"/>
+      <w:r>
+        <w:rPr>
+          <w:color w:val="00B050"/>
+        </w:rPr>
+        <w:t>LoadLibrary</w:t>
+      </w:r>
+      <w:proofErr w:type="spellEnd"/>
+      <w:r>
+        <w:rPr>
+          <w:color w:val="00B050"/>
+        </w:rPr>
+        <w:t>.</w:t>
       </w:r>
     </w:p>
     <w:p>
@@ -2053,134 +2477,156 @@
           <w:b/>
           <w:color w:val="000000" w:themeColor="text1"/>
         </w:rPr>
+        <w:t>Patcher</w:t>
+      </w:r>
+    </w:p>
+    <w:p>
+      <w:pPr>
+        <w:pStyle w:val="ListParagraph"/>
+        <w:numPr>
+          <w:ilvl w:val="0"/>
+          <w:numId w:val="1"/>
+        </w:numPr>
+        <w:rPr>
+          <w:color w:val="00B050"/>
+        </w:rPr>
+      </w:pPr>
+      <w:r>
+        <w:rPr>
+          <w:color w:val="00B050"/>
+        </w:rPr>
+        <w:t>VEH hooking (both INT3 and DR).</w:t>
+      </w:r>
+    </w:p>
+    <w:p>
+      <w:pPr>
+        <w:pStyle w:val="ListParagraph"/>
+        <w:numPr>
+          <w:ilvl w:val="0"/>
+          <w:numId w:val="1"/>
+        </w:numPr>
+        <w:rPr>
+          <w:color w:val="00B050"/>
+        </w:rPr>
+      </w:pPr>
+      <w:r>
+        <w:rPr>
+          <w:color w:val="00B050"/>
+        </w:rPr>
+        <w:t>Transactional hooking.</w:t>
+      </w:r>
+    </w:p>
+    <w:p>
+      <w:pPr>
+        <w:pStyle w:val="ListParagraph"/>
+        <w:numPr>
+          <w:ilvl w:val="0"/>
+          <w:numId w:val="1"/>
+        </w:numPr>
+        <w:rPr>
+          <w:color w:val="00B050"/>
+        </w:rPr>
+      </w:pPr>
+      <w:r>
+        <w:rPr>
+          <w:color w:val="00B050"/>
+        </w:rPr>
+        <w:t>Improved relative instruction rebuilding (including conditionals).</w:t>
+      </w:r>
+      <w:r>
+        <w:rPr>
+          <w:color w:val="00B050"/>
+        </w:rPr>
+        <w:t xml:space="preserve"> </w:t>
+      </w:r>
+      <w:proofErr w:type="gramStart"/>
+      <w:r>
+        <w:rPr>
+          <w:color w:val="00B050"/>
+        </w:rPr>
+        <w:t>x64</w:t>
+      </w:r>
+      <w:proofErr w:type="gramEnd"/>
+      <w:r>
+        <w:rPr>
+          <w:color w:val="00B050"/>
+        </w:rPr>
+        <w:t xml:space="preserve"> has far more IP relative instructions than x86.</w:t>
+      </w:r>
+    </w:p>
+    <w:p>
+      <w:pPr>
+        <w:pStyle w:val="ListParagraph"/>
+        <w:numPr>
+          <w:ilvl w:val="0"/>
+          <w:numId w:val="1"/>
+        </w:numPr>
+        <w:rPr>
+          <w:color w:val="00B050"/>
+        </w:rPr>
+      </w:pPr>
+      <w:r>
+        <w:rPr>
+          <w:color w:val="00B050"/>
+        </w:rPr>
+        <w:t>Freeze target when hooking</w:t>
+      </w:r>
+      <w:r>
+        <w:rPr>
+          <w:color w:val="00B050"/>
+        </w:rPr>
+        <w:t xml:space="preserve"> (except calling thread if applicable – e.g. in injected code)</w:t>
+      </w:r>
+      <w:r>
+        <w:rPr>
+          <w:color w:val="00B050"/>
+        </w:rPr>
+        <w:t>.</w:t>
+      </w:r>
+    </w:p>
+    <w:p>
+      <w:pPr>
+        <w:pStyle w:val="ListParagraph"/>
+        <w:numPr>
+          <w:ilvl w:val="0"/>
+          <w:numId w:val="1"/>
+        </w:numPr>
+        <w:rPr>
+          <w:color w:val="00B050"/>
+        </w:rPr>
+      </w:pPr>
+      <w:r>
+        <w:rPr>
+          <w:color w:val="00B050"/>
+        </w:rPr>
+        <w:t>When hooking on x64 try to find a free memory block for the trampoline that is within RIP-relative range of the detour. Only if one cannot be acquired should we fall back to a system-provided address and an absolute jump.</w:t>
+      </w:r>
+    </w:p>
+    <w:p>
+      <w:pPr>
+        <w:pStyle w:val="ListParagraph"/>
+        <w:numPr>
+          <w:ilvl w:val="0"/>
+          <w:numId w:val="1"/>
+        </w:numPr>
+        <w:rPr>
+          <w:color w:val="00B050"/>
+        </w:rPr>
+      </w:pPr>
+      <w:proofErr w:type="spellStart"/>
+      <w:r>
+        <w:rPr>
+          <w:color w:val="00B050"/>
+        </w:rPr>
         <w:lastRenderedPageBreak/>
-        <w:t>Patcher</w:t>
-      </w:r>
-    </w:p>
-    <w:p>
-      <w:pPr>
-        <w:pStyle w:val="ListParagraph"/>
-        <w:numPr>
-          <w:ilvl w:val="0"/>
-          <w:numId w:val="1"/>
-        </w:numPr>
-        <w:rPr>
-          <w:color w:val="00B050"/>
-        </w:rPr>
-      </w:pPr>
-      <w:r>
-        <w:rPr>
-          <w:color w:val="00B050"/>
-        </w:rPr>
-        <w:t>VEH hooking (both INT3 and DR).</w:t>
-      </w:r>
-    </w:p>
-    <w:p>
-      <w:pPr>
-        <w:pStyle w:val="ListParagraph"/>
-        <w:numPr>
-          <w:ilvl w:val="0"/>
-          <w:numId w:val="1"/>
-        </w:numPr>
-        <w:rPr>
-          <w:color w:val="00B050"/>
-        </w:rPr>
-      </w:pPr>
-      <w:r>
-        <w:rPr>
-          <w:color w:val="00B050"/>
-        </w:rPr>
-        <w:t>Transactional hooking.</w:t>
-      </w:r>
-    </w:p>
-    <w:p>
-      <w:pPr>
-        <w:pStyle w:val="ListParagraph"/>
-        <w:numPr>
-          <w:ilvl w:val="0"/>
-          <w:numId w:val="1"/>
-        </w:numPr>
-        <w:rPr>
-          <w:color w:val="00B050"/>
-        </w:rPr>
-      </w:pPr>
-      <w:r>
-        <w:rPr>
-          <w:color w:val="00B050"/>
-        </w:rPr>
-        <w:t>Improved relative instruction rebuilding (including conditionals).</w:t>
-      </w:r>
-      <w:r>
-        <w:rPr>
-          <w:color w:val="00B050"/>
-        </w:rPr>
-        <w:t xml:space="preserve"> x64 has far more IP relative instructions than x86.</w:t>
-      </w:r>
-    </w:p>
-    <w:p>
-      <w:pPr>
-        <w:pStyle w:val="ListParagraph"/>
-        <w:numPr>
-          <w:ilvl w:val="0"/>
-          <w:numId w:val="1"/>
-        </w:numPr>
-        <w:rPr>
-          <w:color w:val="00B050"/>
-        </w:rPr>
-      </w:pPr>
-      <w:r>
-        <w:rPr>
-          <w:color w:val="00B050"/>
-        </w:rPr>
-        <w:t>Freeze target when hooking</w:t>
-      </w:r>
-      <w:r>
-        <w:rPr>
-          <w:color w:val="00B050"/>
-        </w:rPr>
-        <w:t xml:space="preserve"> (except calling thread if applicable – e.g. in injected code)</w:t>
-      </w:r>
-      <w:r>
-        <w:rPr>
-          <w:color w:val="00B050"/>
-        </w:rPr>
-        <w:t>.</w:t>
-      </w:r>
-    </w:p>
-    <w:p>
-      <w:pPr>
-        <w:pStyle w:val="ListParagraph"/>
-        <w:numPr>
-          <w:ilvl w:val="0"/>
-          <w:numId w:val="1"/>
-        </w:numPr>
-        <w:rPr>
-          <w:color w:val="00B050"/>
-        </w:rPr>
-      </w:pPr>
-      <w:r>
-        <w:rPr>
-          <w:color w:val="00B050"/>
-        </w:rPr>
-        <w:t>When hooking on x64 try to find a free memory block for the trampoline that is within RIP-relative range of the detour. Only if one cannot be acquired should we fall back to a system-provided address and an absolute jump.</w:t>
-      </w:r>
-    </w:p>
-    <w:p>
-      <w:pPr>
-        <w:pStyle w:val="ListParagraph"/>
-        <w:numPr>
-          <w:ilvl w:val="0"/>
-          <w:numId w:val="1"/>
-        </w:numPr>
-        <w:rPr>
-          <w:color w:val="00B050"/>
-        </w:rPr>
-      </w:pPr>
-      <w:r>
-        <w:rPr>
-          <w:color w:val="00B050"/>
-        </w:rPr>
-        <w:t>Uncopyable, so make moveable.</w:t>
+        <w:t>Uncopyable</w:t>
+      </w:r>
+      <w:proofErr w:type="spellEnd"/>
+      <w:r>
+        <w:rPr>
+          <w:color w:val="00B050"/>
+        </w:rPr>
+        <w:t>, so make moveable.</w:t>
       </w:r>
     </w:p>
     <w:p>
@@ -2270,7 +2716,35 @@
         <w:rPr>
           <w:color w:val="00B050"/>
         </w:rPr>
-        <w:t>Detect cases where hooking may overflow past the end of a function, and fail. (Provide policy or flag to allow overriding this behaviour.) Examples may be instructions such as ‘int 3’, ‘ret’, ‘jmp’, etc.</w:t>
+        <w:t>Detect cases where hooking may overflow past the end of a function, and fail. (Provide policy or flag to allow overriding this behaviour.) Examples may be instructions such as ‘</w:t>
+      </w:r>
+      <w:proofErr w:type="spellStart"/>
+      <w:r>
+        <w:rPr>
+          <w:color w:val="00B050"/>
+        </w:rPr>
+        <w:t>int</w:t>
+      </w:r>
+      <w:proofErr w:type="spellEnd"/>
+      <w:r>
+        <w:rPr>
+          <w:color w:val="00B050"/>
+        </w:rPr>
+        <w:t xml:space="preserve"> 3’, ‘ret’, ‘</w:t>
+      </w:r>
+      <w:proofErr w:type="spellStart"/>
+      <w:r>
+        <w:rPr>
+          <w:color w:val="00B050"/>
+        </w:rPr>
+        <w:t>jmp</w:t>
+      </w:r>
+      <w:proofErr w:type="spellEnd"/>
+      <w:r>
+        <w:rPr>
+          <w:color w:val="00B050"/>
+        </w:rPr>
+        <w:t>’, etc.</w:t>
       </w:r>
     </w:p>
     <w:p>
@@ -2279,6 +2753,7 @@
           <w:color w:val="000000" w:themeColor="text1"/>
         </w:rPr>
       </w:pPr>
+      <w:proofErr w:type="spellStart"/>
       <w:r>
         <w:rPr>
           <w:b/>
@@ -2286,6 +2761,7 @@
         </w:rPr>
         <w:t>FindPattern</w:t>
       </w:r>
+      <w:proofErr w:type="spellEnd"/>
     </w:p>
     <w:p>
       <w:pPr>
@@ -2377,6 +2853,7 @@
           <w:color w:val="000000" w:themeColor="text1"/>
         </w:rPr>
       </w:pPr>
+      <w:proofErr w:type="spellStart"/>
       <w:r>
         <w:rPr>
           <w:b/>
@@ -2384,6 +2861,7 @@
         </w:rPr>
         <w:t>PeLib</w:t>
       </w:r>
+      <w:proofErr w:type="spellEnd"/>
     </w:p>
     <w:p>
       <w:pPr>
@@ -2430,25 +2908,21 @@
         <w:rPr>
           <w:color w:val="FF0000"/>
         </w:rPr>
-        <w:t>Finish implementing matching ‘setters’ for existing ‘getters’.</w:t>
-      </w:r>
-    </w:p>
-    <w:p>
-      <w:pPr>
-        <w:pStyle w:val="ListParagraph"/>
-        <w:numPr>
-          <w:ilvl w:val="0"/>
-          <w:numId w:val="1"/>
-        </w:numPr>
-        <w:rPr>
-          <w:color w:val="FF0000"/>
-        </w:rPr>
-      </w:pPr>
-      <w:r>
-        <w:rPr>
-          <w:color w:val="FF0000"/>
-        </w:rPr>
-        <w:t>Investigate use of virtual functions for file vs memory</w:t>
+        <w:t xml:space="preserve">Investigate use of virtual functions for file </w:t>
+      </w:r>
+      <w:proofErr w:type="spellStart"/>
+      <w:r>
+        <w:rPr>
+          <w:color w:val="FF0000"/>
+        </w:rPr>
+        <w:t>vs</w:t>
+      </w:r>
+      <w:proofErr w:type="spellEnd"/>
+      <w:r>
+        <w:rPr>
+          <w:color w:val="FF0000"/>
+        </w:rPr>
+        <w:t xml:space="preserve"> memory</w:t>
       </w:r>
       <w:r>
         <w:rPr>
@@ -2460,7 +2934,21 @@
         <w:rPr>
           <w:color w:val="FF0000"/>
         </w:rPr>
-        <w:t xml:space="preserve"> (RvaToVa)</w:t>
+        <w:t xml:space="preserve"> (</w:t>
+      </w:r>
+      <w:proofErr w:type="spellStart"/>
+      <w:r>
+        <w:rPr>
+          <w:color w:val="FF0000"/>
+        </w:rPr>
+        <w:t>RvaToVa</w:t>
+      </w:r>
+      <w:proofErr w:type="spellEnd"/>
+      <w:r>
+        <w:rPr>
+          <w:color w:val="FF0000"/>
+        </w:rPr>
+        <w:t>)</w:t>
       </w:r>
       <w:r>
         <w:rPr>
@@ -2491,6 +2979,38 @@
       <w:pPr>
         <w:pStyle w:val="ListParagraph"/>
         <w:numPr>
+          <w:ilvl w:val="1"/>
+          <w:numId w:val="1"/>
+        </w:numPr>
+        <w:rPr>
+          <w:color w:val="FF0000"/>
+        </w:rPr>
+      </w:pPr>
+      <w:r>
+        <w:rPr>
+          <w:color w:val="FF0000"/>
+        </w:rPr>
+        <w:t>Note: May cause problems when copying ‘</w:t>
+      </w:r>
+      <w:proofErr w:type="spellStart"/>
+      <w:r>
+        <w:rPr>
+          <w:color w:val="FF0000"/>
+        </w:rPr>
+        <w:t>PeFile</w:t>
+      </w:r>
+      <w:proofErr w:type="spellEnd"/>
+      <w:r>
+        <w:rPr>
+          <w:color w:val="FF0000"/>
+        </w:rPr>
+        <w:t>’ type.</w:t>
+      </w:r>
+    </w:p>
+    <w:p>
+      <w:pPr>
+        <w:pStyle w:val="ListParagraph"/>
+        <w:numPr>
           <w:ilvl w:val="0"/>
           <w:numId w:val="1"/>
         </w:numPr>
@@ -2526,49 +3046,67 @@
         <w:rPr>
           <w:color w:val="FF0000"/>
         </w:rPr>
-        <w:t>Check NumberOfRvaAndSizes in NtHeaders before attempting to retrieve a data dir.</w:t>
-      </w:r>
-    </w:p>
-    <w:p>
-      <w:pPr>
-        <w:pStyle w:val="ListParagraph"/>
-        <w:numPr>
-          <w:ilvl w:val="0"/>
-          <w:numId w:val="1"/>
-        </w:numPr>
-        <w:rPr>
-          <w:color w:val="FF0000"/>
-        </w:rPr>
-      </w:pPr>
-      <w:r>
-        <w:rPr>
-          <w:color w:val="FF0000"/>
-        </w:rPr>
-        <w:t>Cache base pointers etc rather than retrieving it manually in every getter/setter. Slightly less ‘robust’, but due to the typically ‘read-only’ nature of the data this is the expected behaviour in all known cases anyway.</w:t>
-      </w:r>
-    </w:p>
-    <w:p>
-      <w:pPr>
-        <w:pStyle w:val="ListParagraph"/>
-        <w:numPr>
-          <w:ilvl w:val="0"/>
-          <w:numId w:val="1"/>
-        </w:numPr>
-        <w:rPr>
-          <w:color w:val="FF0000"/>
-        </w:rPr>
-      </w:pPr>
-      <w:r>
-        <w:rPr>
-          <w:color w:val="FF0000"/>
-        </w:rPr>
-        <w:t>Consistent</w:t>
-      </w:r>
-      <w:r>
-        <w:rPr>
-          <w:color w:val="FF0000"/>
-        </w:rPr>
-        <w:t xml:space="preserve"> API for GetBase. (e.g. PVOID vs PBYTE vs T*)</w:t>
+        <w:t xml:space="preserve">Check </w:t>
+      </w:r>
+      <w:proofErr w:type="spellStart"/>
+      <w:r>
+        <w:rPr>
+          <w:color w:val="FF0000"/>
+        </w:rPr>
+        <w:t>NumberOfRvaAndSizes</w:t>
+      </w:r>
+      <w:proofErr w:type="spellEnd"/>
+      <w:r>
+        <w:rPr>
+          <w:color w:val="FF0000"/>
+        </w:rPr>
+        <w:t xml:space="preserve"> in </w:t>
+      </w:r>
+      <w:proofErr w:type="spellStart"/>
+      <w:r>
+        <w:rPr>
+          <w:color w:val="FF0000"/>
+        </w:rPr>
+        <w:t>NtHeaders</w:t>
+      </w:r>
+      <w:proofErr w:type="spellEnd"/>
+      <w:r>
+        <w:rPr>
+          <w:color w:val="FF0000"/>
+        </w:rPr>
+        <w:t xml:space="preserve"> before attempting to retrieve a data dir.</w:t>
+      </w:r>
+    </w:p>
+    <w:p>
+      <w:pPr>
+        <w:pStyle w:val="ListParagraph"/>
+        <w:numPr>
+          <w:ilvl w:val="0"/>
+          <w:numId w:val="1"/>
+        </w:numPr>
+        <w:rPr>
+          <w:color w:val="FF0000"/>
+        </w:rPr>
+      </w:pPr>
+      <w:r>
+        <w:rPr>
+          <w:color w:val="FF0000"/>
+        </w:rPr>
+        <w:t xml:space="preserve">Cache base pointers </w:t>
+      </w:r>
+      <w:proofErr w:type="spellStart"/>
+      <w:r>
+        <w:rPr>
+          <w:color w:val="FF0000"/>
+        </w:rPr>
+        <w:t>etc</w:t>
+      </w:r>
+      <w:proofErr w:type="spellEnd"/>
+      <w:r>
+        <w:rPr>
+          <w:color w:val="FF0000"/>
+        </w:rPr>
+        <w:t xml:space="preserve"> rather than retrieving it manually in every getter/setter. Slightly less ‘robust’, but due to the typically ‘read-only’ nature of the data this is the expected behaviour in all known cases anyway.</w:t>
       </w:r>
     </w:p>
     <w:p>
@@ -2694,176 +3232,274 @@
         <w:rPr>
           <w:color w:val="00B050"/>
         </w:rPr>
+        <w:t>Debug directory.</w:t>
+      </w:r>
+    </w:p>
+    <w:p>
+      <w:pPr>
+        <w:pStyle w:val="ListParagraph"/>
+        <w:numPr>
+          <w:ilvl w:val="1"/>
+          <w:numId w:val="1"/>
+        </w:numPr>
+        <w:rPr>
+          <w:color w:val="00B050"/>
+        </w:rPr>
+      </w:pPr>
+      <w:r>
+        <w:rPr>
+          <w:color w:val="00B050"/>
+        </w:rPr>
+        <w:t xml:space="preserve">Load </w:t>
+      </w:r>
+      <w:proofErr w:type="spellStart"/>
+      <w:r>
+        <w:rPr>
+          <w:color w:val="00B050"/>
+        </w:rPr>
+        <w:t>config</w:t>
+      </w:r>
+      <w:proofErr w:type="spellEnd"/>
+      <w:r>
+        <w:rPr>
+          <w:color w:val="00B050"/>
+        </w:rPr>
+        <w:t xml:space="preserve"> directory.</w:t>
+      </w:r>
+    </w:p>
+    <w:p>
+      <w:pPr>
+        <w:pStyle w:val="ListParagraph"/>
+        <w:numPr>
+          <w:ilvl w:val="1"/>
+          <w:numId w:val="1"/>
+        </w:numPr>
+        <w:rPr>
+          <w:color w:val="00B050"/>
+        </w:rPr>
+      </w:pPr>
+      <w:r>
+        <w:rPr>
+          <w:color w:val="00B050"/>
+        </w:rPr>
+        <w:t>Delay import directory.</w:t>
+      </w:r>
+    </w:p>
+    <w:p>
+      <w:pPr>
+        <w:pStyle w:val="ListParagraph"/>
+        <w:numPr>
+          <w:ilvl w:val="1"/>
+          <w:numId w:val="1"/>
+        </w:numPr>
+        <w:rPr>
+          <w:color w:val="00B050"/>
+        </w:rPr>
+      </w:pPr>
+      <w:r>
+        <w:rPr>
+          <w:color w:val="00B050"/>
+        </w:rPr>
+        <w:t>Bound import directory.</w:t>
+      </w:r>
+    </w:p>
+    <w:p>
+      <w:pPr>
+        <w:pStyle w:val="ListParagraph"/>
+        <w:numPr>
+          <w:ilvl w:val="1"/>
+          <w:numId w:val="1"/>
+        </w:numPr>
+        <w:rPr>
+          <w:color w:val="00B050"/>
+        </w:rPr>
+      </w:pPr>
+      <w:r>
+        <w:rPr>
+          <w:color w:val="00B050"/>
+        </w:rPr>
+        <w:t>IAT (as opposed to Import) directory.</w:t>
+      </w:r>
+    </w:p>
+    <w:p>
+      <w:pPr>
+        <w:pStyle w:val="ListParagraph"/>
+        <w:numPr>
+          <w:ilvl w:val="1"/>
+          <w:numId w:val="1"/>
+        </w:numPr>
+        <w:rPr>
+          <w:color w:val="00B050"/>
+        </w:rPr>
+      </w:pPr>
+      <w:r>
+        <w:rPr>
+          <w:color w:val="00B050"/>
+        </w:rPr>
+        <w:t>CLR runtime directory support.</w:t>
+      </w:r>
+    </w:p>
+    <w:p>
+      <w:pPr>
+        <w:pStyle w:val="ListParagraph"/>
+        <w:numPr>
+          <w:ilvl w:val="0"/>
+          <w:numId w:val="1"/>
+        </w:numPr>
+        <w:rPr>
+          <w:color w:val="00B050"/>
+        </w:rPr>
+      </w:pPr>
+      <w:r>
+        <w:rPr>
+          <w:color w:val="00B050"/>
+        </w:rPr>
+        <w:t>Full support for writing back to PE file, including automatically performing adjustments where required to fit in new data or remove unnecessary space.</w:t>
+      </w:r>
+    </w:p>
+    <w:p>
+      <w:pPr>
+        <w:pStyle w:val="ListParagraph"/>
+        <w:numPr>
+          <w:ilvl w:val="0"/>
+          <w:numId w:val="1"/>
+        </w:numPr>
+        <w:rPr>
+          <w:color w:val="FF0000"/>
+        </w:rPr>
+      </w:pPr>
+      <w:r>
+        <w:rPr>
+          <w:color w:val="FF0000"/>
+        </w:rPr>
+        <w:t>Improve export forwarding code to detect and handle forward-by-</w:t>
+      </w:r>
+      <w:r>
+        <w:rPr>
+          <w:color w:val="FF0000"/>
+        </w:rPr>
+        <w:t>ordinal</w:t>
+      </w:r>
+      <w:r>
+        <w:rPr>
+          <w:color w:val="FF0000"/>
+        </w:rPr>
+        <w:t xml:space="preserve"> explicitly rather than forcing the user to detect it and do string manipulation and conversion. </w:t>
+      </w:r>
+    </w:p>
+    <w:p>
+      <w:pPr>
+        <w:pStyle w:val="ListParagraph"/>
+        <w:numPr>
+          <w:ilvl w:val="0"/>
+          <w:numId w:val="1"/>
+        </w:numPr>
+        <w:rPr>
+          <w:color w:val="00B050"/>
+        </w:rPr>
+      </w:pPr>
+      <w:r>
+        <w:rPr>
+          <w:color w:val="00B050"/>
+        </w:rPr>
         <w:lastRenderedPageBreak/>
-        <w:t>Debug directory.</w:t>
-      </w:r>
-    </w:p>
-    <w:p>
-      <w:pPr>
-        <w:pStyle w:val="ListParagraph"/>
-        <w:numPr>
-          <w:ilvl w:val="1"/>
-          <w:numId w:val="1"/>
-        </w:numPr>
-        <w:rPr>
-          <w:color w:val="00B050"/>
-        </w:rPr>
-      </w:pPr>
-      <w:r>
-        <w:rPr>
-          <w:color w:val="00B050"/>
-        </w:rPr>
-        <w:t>Load config directory.</w:t>
-      </w:r>
-    </w:p>
-    <w:p>
-      <w:pPr>
-        <w:pStyle w:val="ListParagraph"/>
-        <w:numPr>
-          <w:ilvl w:val="1"/>
-          <w:numId w:val="1"/>
-        </w:numPr>
-        <w:rPr>
-          <w:color w:val="00B050"/>
-        </w:rPr>
-      </w:pPr>
-      <w:r>
-        <w:rPr>
-          <w:color w:val="00B050"/>
-        </w:rPr>
-        <w:t>Delay import directory.</w:t>
-      </w:r>
-    </w:p>
-    <w:p>
-      <w:pPr>
-        <w:pStyle w:val="ListParagraph"/>
-        <w:numPr>
-          <w:ilvl w:val="1"/>
-          <w:numId w:val="1"/>
-        </w:numPr>
-        <w:rPr>
-          <w:color w:val="00B050"/>
-        </w:rPr>
-      </w:pPr>
-      <w:r>
-        <w:rPr>
-          <w:color w:val="00B050"/>
-        </w:rPr>
-        <w:t>Bound import directory.</w:t>
-      </w:r>
-    </w:p>
-    <w:p>
-      <w:pPr>
-        <w:pStyle w:val="ListParagraph"/>
-        <w:numPr>
-          <w:ilvl w:val="1"/>
-          <w:numId w:val="1"/>
-        </w:numPr>
-        <w:rPr>
-          <w:color w:val="00B050"/>
-        </w:rPr>
-      </w:pPr>
-      <w:r>
-        <w:rPr>
-          <w:color w:val="00B050"/>
-        </w:rPr>
-        <w:t>IAT (as opposed to Import) directory.</w:t>
-      </w:r>
-    </w:p>
-    <w:p>
-      <w:pPr>
-        <w:pStyle w:val="ListParagraph"/>
-        <w:numPr>
-          <w:ilvl w:val="1"/>
-          <w:numId w:val="1"/>
-        </w:numPr>
-        <w:rPr>
-          <w:color w:val="00B050"/>
-        </w:rPr>
-      </w:pPr>
-      <w:r>
-        <w:rPr>
-          <w:color w:val="00B050"/>
-        </w:rPr>
-        <w:t>CLR runtime directory support.</w:t>
-      </w:r>
-    </w:p>
-    <w:p>
-      <w:pPr>
-        <w:pStyle w:val="ListParagraph"/>
-        <w:numPr>
-          <w:ilvl w:val="0"/>
-          <w:numId w:val="1"/>
-        </w:numPr>
-        <w:rPr>
-          <w:color w:val="00B050"/>
-        </w:rPr>
-      </w:pPr>
-      <w:r>
-        <w:rPr>
-          <w:color w:val="00B050"/>
-        </w:rPr>
-        <w:t>Full support for writing back to PE file, including automatically performing adjustments where required to fit in new data or remove unnecessary space.</w:t>
-      </w:r>
-    </w:p>
-    <w:p>
-      <w:pPr>
-        <w:pStyle w:val="ListParagraph"/>
-        <w:numPr>
-          <w:ilvl w:val="0"/>
-          <w:numId w:val="1"/>
-        </w:numPr>
-        <w:rPr>
-          <w:color w:val="FF0000"/>
-        </w:rPr>
-      </w:pPr>
-      <w:r>
-        <w:rPr>
-          <w:color w:val="FF0000"/>
-        </w:rPr>
-        <w:t>Improve export forwarding code to detect and handle forward-by-</w:t>
-      </w:r>
-      <w:r>
-        <w:rPr>
-          <w:color w:val="FF0000"/>
-        </w:rPr>
-        <w:t>ordinal</w:t>
-      </w:r>
-      <w:r>
-        <w:rPr>
-          <w:color w:val="FF0000"/>
-        </w:rPr>
-        <w:t xml:space="preserve"> explicitly rather than forcing the user to detect it and do string manipulation and conversion. </w:t>
-      </w:r>
-    </w:p>
-    <w:p>
-      <w:pPr>
-        <w:pStyle w:val="ListParagraph"/>
-        <w:numPr>
-          <w:ilvl w:val="0"/>
-          <w:numId w:val="1"/>
-        </w:numPr>
-        <w:rPr>
-          <w:color w:val="00B050"/>
-        </w:rPr>
-      </w:pPr>
-      <w:r>
-        <w:rPr>
-          <w:color w:val="00B050"/>
-        </w:rPr>
-        <w:t>Helper functions such as FindExport, FindImport, HasDataDir, GetArchitecture,</w:t>
-      </w:r>
-      <w:r>
-        <w:rPr>
-          <w:color w:val="00B050"/>
-        </w:rPr>
-        <w:t xml:space="preserve"> IsDotNet,</w:t>
-      </w:r>
-      <w:r>
-        <w:rPr>
-          <w:color w:val="00B050"/>
-        </w:rPr>
-        <w:t xml:space="preserve"> GetPDB,</w:t>
+        <w:t xml:space="preserve">Helper functions such as </w:t>
+      </w:r>
+      <w:proofErr w:type="spellStart"/>
+      <w:r>
+        <w:rPr>
+          <w:color w:val="00B050"/>
+        </w:rPr>
+        <w:t>FindExport</w:t>
+      </w:r>
+      <w:proofErr w:type="spellEnd"/>
+      <w:r>
+        <w:rPr>
+          <w:color w:val="00B050"/>
+        </w:rPr>
+        <w:t xml:space="preserve">, </w:t>
+      </w:r>
+      <w:proofErr w:type="spellStart"/>
+      <w:r>
+        <w:rPr>
+          <w:color w:val="00B050"/>
+        </w:rPr>
+        <w:t>FindImport</w:t>
+      </w:r>
+      <w:proofErr w:type="spellEnd"/>
+      <w:r>
+        <w:rPr>
+          <w:color w:val="00B050"/>
+        </w:rPr>
+        <w:t xml:space="preserve">, </w:t>
+      </w:r>
+      <w:proofErr w:type="spellStart"/>
+      <w:r>
+        <w:rPr>
+          <w:color w:val="00B050"/>
+        </w:rPr>
+        <w:t>HasDataDir</w:t>
+      </w:r>
+      <w:proofErr w:type="spellEnd"/>
+      <w:r>
+        <w:rPr>
+          <w:color w:val="00B050"/>
+        </w:rPr>
+        <w:t xml:space="preserve">, </w:t>
+      </w:r>
+      <w:proofErr w:type="spellStart"/>
+      <w:r>
+        <w:rPr>
+          <w:color w:val="00B050"/>
+        </w:rPr>
+        <w:t>GetArchitecture</w:t>
+      </w:r>
+      <w:proofErr w:type="spellEnd"/>
+      <w:r>
+        <w:rPr>
+          <w:color w:val="00B050"/>
+        </w:rPr>
+        <w:t>,</w:t>
+      </w:r>
+      <w:r>
+        <w:rPr>
+          <w:color w:val="00B050"/>
+        </w:rPr>
+        <w:t xml:space="preserve"> </w:t>
+      </w:r>
+      <w:proofErr w:type="spellStart"/>
+      <w:r>
+        <w:rPr>
+          <w:color w:val="00B050"/>
+        </w:rPr>
+        <w:t>IsDotNet</w:t>
+      </w:r>
+      <w:proofErr w:type="spellEnd"/>
+      <w:r>
+        <w:rPr>
+          <w:color w:val="00B050"/>
+        </w:rPr>
+        <w:t>,</w:t>
+      </w:r>
+      <w:r>
+        <w:rPr>
+          <w:color w:val="00B050"/>
+        </w:rPr>
+        <w:t xml:space="preserve"> </w:t>
+      </w:r>
+      <w:proofErr w:type="spellStart"/>
+      <w:r>
+        <w:rPr>
+          <w:color w:val="00B050"/>
+        </w:rPr>
+        <w:t>GetPDB</w:t>
+      </w:r>
+      <w:proofErr w:type="spellEnd"/>
+      <w:r>
+        <w:rPr>
+          <w:color w:val="00B050"/>
+        </w:rPr>
+        <w:t>,</w:t>
       </w:r>
       <w:r>
         <w:rPr>
@@ -2919,25 +3555,53 @@
         <w:rPr>
           <w:color w:val="00B050"/>
         </w:rPr>
-        <w:t>NOP/UnNOP support.</w:t>
-      </w:r>
-    </w:p>
-    <w:p>
-      <w:pPr>
-        <w:pStyle w:val="ListParagraph"/>
-        <w:numPr>
-          <w:ilvl w:val="0"/>
-          <w:numId w:val="1"/>
-        </w:numPr>
-        <w:rPr>
-          <w:color w:val="00B050"/>
-        </w:rPr>
-      </w:pPr>
-      <w:r>
-        <w:rPr>
-          <w:color w:val="00B050"/>
-        </w:rPr>
-        <w:t>ASM searching API with ‘wildcards’. (MetaASM?)</w:t>
+        <w:t>NOP/</w:t>
+      </w:r>
+      <w:proofErr w:type="spellStart"/>
+      <w:r>
+        <w:rPr>
+          <w:color w:val="00B050"/>
+        </w:rPr>
+        <w:t>UnNOP</w:t>
+      </w:r>
+      <w:proofErr w:type="spellEnd"/>
+      <w:r>
+        <w:rPr>
+          <w:color w:val="00B050"/>
+        </w:rPr>
+        <w:t xml:space="preserve"> support.</w:t>
+      </w:r>
+    </w:p>
+    <w:p>
+      <w:pPr>
+        <w:pStyle w:val="ListParagraph"/>
+        <w:numPr>
+          <w:ilvl w:val="0"/>
+          <w:numId w:val="1"/>
+        </w:numPr>
+        <w:rPr>
+          <w:color w:val="00B050"/>
+        </w:rPr>
+      </w:pPr>
+      <w:r>
+        <w:rPr>
+          <w:color w:val="00B050"/>
+        </w:rPr>
+        <w:t>ASM searching API with ‘wildcards’. (</w:t>
+      </w:r>
+      <w:proofErr w:type="spellStart"/>
+      <w:r>
+        <w:rPr>
+          <w:color w:val="00B050"/>
+        </w:rPr>
+        <w:t>MetaASM</w:t>
+      </w:r>
+      <w:proofErr w:type="spellEnd"/>
+      <w:r>
+        <w:rPr>
+          <w:color w:val="00B050"/>
+        </w:rPr>
+        <w:t>?)</w:t>
       </w:r>
     </w:p>
     <w:p>
@@ -3113,7 +3777,21 @@
         <w:rPr>
           <w:color w:val="00B050"/>
         </w:rPr>
-        <w:t>Memory protection filters (read, write, exec).</w:t>
+        <w:t xml:space="preserve">Memory protection filters (read, write, </w:t>
+      </w:r>
+      <w:proofErr w:type="gramStart"/>
+      <w:r>
+        <w:rPr>
+          <w:color w:val="00B050"/>
+        </w:rPr>
+        <w:t>exec</w:t>
+      </w:r>
+      <w:proofErr w:type="gramEnd"/>
+      <w:r>
+        <w:rPr>
+          <w:color w:val="00B050"/>
+        </w:rPr>
+        <w:t>).</w:t>
       </w:r>
     </w:p>
     <w:p>
@@ -3221,7 +3899,21 @@
         <w:rPr>
           <w:color w:val="00B050"/>
         </w:rPr>
-        <w:t>Unknown value scan.</w:t>
+        <w:t xml:space="preserve">Unknown </w:t>
+      </w:r>
+      <w:proofErr w:type="gramStart"/>
+      <w:r>
+        <w:rPr>
+          <w:color w:val="00B050"/>
+        </w:rPr>
+        <w:t>value scan</w:t>
+      </w:r>
+      <w:proofErr w:type="gramEnd"/>
+      <w:r>
+        <w:rPr>
+          <w:color w:val="00B050"/>
+        </w:rPr>
+        <w:t>.</w:t>
       </w:r>
     </w:p>
     <w:p>

</xml_diff>